<commit_message>
Adding documentation for extra credits
</commit_message>
<xml_diff>
--- a/Report/IR assignment 1.docx
+++ b/Report/IR assignment 1.docx
@@ -5183,19 +5183,58 @@
     </w:p>
     <w:p>
       <w:pPr>
+        <w:pStyle w:val="NoSpacing"/>
+        <w:ind w:firstLine="720"/>
+      </w:pPr>
+      <w:r>
+        <w:t xml:space="preserve">$ bin/crawl </w:t>
+      </w:r>
+      <w:proofErr w:type="spellStart"/>
+      <w:r>
+        <w:t>urls</w:t>
+      </w:r>
+      <w:proofErr w:type="spellEnd"/>
+      <w:r>
+        <w:t>/ ~/CSCI-572/guns_crawl_Step2 30</w:t>
+      </w:r>
+    </w:p>
+    <w:p>
+      <w:pPr>
+        <w:pStyle w:val="NoSpacing"/>
+        <w:ind w:firstLine="720"/>
+      </w:pPr>
+      <w:r>
+        <w:t>$ bin/</w:t>
+      </w:r>
+      <w:proofErr w:type="spellStart"/>
+      <w:r>
+        <w:t>nutch</w:t>
+      </w:r>
+      <w:proofErr w:type="spellEnd"/>
+      <w:r>
+        <w:t xml:space="preserve"> </w:t>
+      </w:r>
+      <w:proofErr w:type="spellStart"/>
+      <w:r>
+        <w:t>readdb</w:t>
+      </w:r>
+      <w:proofErr w:type="spellEnd"/>
+      <w:r>
+        <w:t xml:space="preserve"> ~/CSCI-572/guns_crawl_Step5/</w:t>
+      </w:r>
+      <w:proofErr w:type="spellStart"/>
+      <w:r>
+        <w:t>crawldb</w:t>
+      </w:r>
+      <w:proofErr w:type="spellEnd"/>
+      <w:r>
+        <w:t xml:space="preserve"> -stats</w:t>
+      </w:r>
+    </w:p>
+    <w:p>
+      <w:pPr>
         <w:ind w:left="720"/>
       </w:pPr>
-      <w:r>
-        <w:t xml:space="preserve">$ bin/crawl </w:t>
-      </w:r>
-      <w:proofErr w:type="spellStart"/>
-      <w:r>
-        <w:t>urls</w:t>
-      </w:r>
-      <w:proofErr w:type="spellEnd"/>
-      <w:r>
-        <w:t>/ ~/CSCI-572/guns_crawl_Step2 30</w:t>
-      </w:r>
     </w:p>
     <w:tbl>
       <w:tblPr>
@@ -6104,9 +6143,2359 @@
         </w:rPr>
         <w:t>Custom Handlers.</w:t>
       </w:r>
+    </w:p>
+    <w:p>
+      <w:pPr>
+        <w:pStyle w:val="Heading2"/>
+      </w:pPr>
+      <w:r>
+        <w:t>Question 4</w:t>
+      </w:r>
+      <w:r>
+        <w:t xml:space="preserve">: </w:t>
+      </w:r>
+      <w:r>
+        <w:t xml:space="preserve">Build the latest </w:t>
+      </w:r>
+      <w:r>
+        <w:t xml:space="preserve">version of </w:t>
+      </w:r>
+      <w:proofErr w:type="spellStart"/>
+      <w:r>
+        <w:t>Tika</w:t>
+      </w:r>
+      <w:proofErr w:type="spellEnd"/>
+      <w:r>
+        <w:t xml:space="preserve"> and install </w:t>
+      </w:r>
+      <w:proofErr w:type="spellStart"/>
+      <w:r>
+        <w:t>Tesseract</w:t>
+      </w:r>
+      <w:proofErr w:type="spellEnd"/>
+    </w:p>
+    <w:p>
+      <w:r>
+        <w:t xml:space="preserve">a, b, c. We installed </w:t>
+      </w:r>
+      <w:proofErr w:type="spellStart"/>
+      <w:r>
+        <w:t>Tesseract</w:t>
+      </w:r>
+      <w:proofErr w:type="spellEnd"/>
+      <w:r>
+        <w:t xml:space="preserve"> and upgraded </w:t>
+      </w:r>
+      <w:proofErr w:type="spellStart"/>
+      <w:r>
+        <w:t>Tika</w:t>
+      </w:r>
+      <w:proofErr w:type="spellEnd"/>
+      <w:r>
+        <w:t xml:space="preserve">. </w:t>
+      </w:r>
+      <w:proofErr w:type="spellStart"/>
+      <w:r>
+        <w:t>Thirebuild</w:t>
+      </w:r>
+      <w:proofErr w:type="spellEnd"/>
+      <w:r>
+        <w:t xml:space="preserve"> Nutch</w:t>
+      </w:r>
+    </w:p>
+    <w:p>
+      <w:pPr>
+        <w:rPr>
+          <w:rFonts w:asciiTheme="majorHAnsi" w:hAnsiTheme="majorHAnsi"/>
+          <w:sz w:val="28"/>
+          <w:szCs w:val="28"/>
+        </w:rPr>
+      </w:pPr>
+      <w:r>
+        <w:rPr>
+          <w:rFonts w:asciiTheme="majorHAnsi" w:hAnsiTheme="majorHAnsi"/>
+          <w:sz w:val="28"/>
+          <w:szCs w:val="28"/>
+        </w:rPr>
+        <w:t>Question 5</w:t>
+      </w:r>
+      <w:r>
+        <w:rPr>
+          <w:rFonts w:asciiTheme="majorHAnsi" w:hAnsiTheme="majorHAnsi"/>
+          <w:sz w:val="28"/>
+          <w:szCs w:val="28"/>
+        </w:rPr>
+        <w:t xml:space="preserve">: Re-run your Weapons Crawls with enhanced </w:t>
+      </w:r>
+      <w:proofErr w:type="spellStart"/>
+      <w:r>
+        <w:rPr>
+          <w:rFonts w:asciiTheme="majorHAnsi" w:hAnsiTheme="majorHAnsi"/>
+          <w:sz w:val="28"/>
+          <w:szCs w:val="28"/>
+        </w:rPr>
+        <w:t>Tika</w:t>
+      </w:r>
+      <w:proofErr w:type="spellEnd"/>
+      <w:r>
+        <w:rPr>
+          <w:rFonts w:asciiTheme="majorHAnsi" w:hAnsiTheme="majorHAnsi"/>
+          <w:sz w:val="28"/>
+          <w:szCs w:val="28"/>
+        </w:rPr>
+        <w:t xml:space="preserve"> and Nutch Selenium you have built in step 3</w:t>
+      </w:r>
+    </w:p>
+    <w:p>
+      <w:pPr>
+        <w:pStyle w:val="ListParagraph"/>
+        <w:numPr>
+          <w:ilvl w:val="0"/>
+          <w:numId w:val="13"/>
+        </w:numPr>
+      </w:pPr>
+      <w:r>
+        <w:t xml:space="preserve">The list of 100 </w:t>
+      </w:r>
+      <w:proofErr w:type="spellStart"/>
+      <w:r>
+        <w:t>Urls</w:t>
+      </w:r>
+      <w:proofErr w:type="spellEnd"/>
+      <w:r>
+        <w:t xml:space="preserve"> that we found difficulty in fetching has been added in “</w:t>
+      </w:r>
+      <w:r>
+        <w:rPr>
+          <w:i/>
+        </w:rPr>
+        <w:t xml:space="preserve">URLs </w:t>
+      </w:r>
+      <w:r>
+        <w:rPr>
+          <w:i/>
+        </w:rPr>
+        <w:t>after Selenium</w:t>
+      </w:r>
+      <w:r>
+        <w:rPr>
+          <w:i/>
+        </w:rPr>
+        <w:t>.xlsx”</w:t>
+      </w:r>
+    </w:p>
+    <w:p>
+      <w:pPr>
+        <w:pStyle w:val="ListParagraph"/>
+        <w:numPr>
+          <w:ilvl w:val="0"/>
+          <w:numId w:val="13"/>
+        </w:numPr>
+      </w:pPr>
+      <w:r>
+        <w:t xml:space="preserve">About 50% of the </w:t>
+      </w:r>
+      <w:proofErr w:type="spellStart"/>
+      <w:r>
+        <w:t>Urls</w:t>
+      </w:r>
+      <w:proofErr w:type="spellEnd"/>
+      <w:r>
+        <w:t xml:space="preserve"> from 2d are still present in the result of this step. The exact </w:t>
+      </w:r>
+      <w:proofErr w:type="spellStart"/>
+      <w:r>
+        <w:t>urls</w:t>
+      </w:r>
+      <w:proofErr w:type="spellEnd"/>
+      <w:r>
+        <w:t xml:space="preserve"> can be found in the above excel sheet.</w:t>
+      </w:r>
+    </w:p>
+    <w:p>
+      <w:pPr>
+        <w:pStyle w:val="ListParagraph"/>
+        <w:numPr>
+          <w:ilvl w:val="0"/>
+          <w:numId w:val="13"/>
+        </w:numPr>
+      </w:pPr>
+      <w:r>
+        <w:t xml:space="preserve">The un-fetched URLs from Nutch crawls were not fetched for the main reason that corresponding mime types couldn’t be parsed by Nutch. </w:t>
+      </w:r>
+      <w:proofErr w:type="spellStart"/>
+      <w:r>
+        <w:t>Tika</w:t>
+      </w:r>
+      <w:proofErr w:type="spellEnd"/>
+      <w:r>
+        <w:t xml:space="preserve"> parsing enabled to overcome this hindrance and parse additional mime type related to images. </w:t>
+      </w:r>
+    </w:p>
+    <w:p>
+      <w:pPr>
+        <w:pStyle w:val="ListParagraph"/>
+        <w:numPr>
+          <w:ilvl w:val="0"/>
+          <w:numId w:val="13"/>
+        </w:numPr>
+      </w:pPr>
+      <w:r>
+        <w:t xml:space="preserve">The crawl stats at this stage is tabulated as </w:t>
+      </w:r>
+      <w:proofErr w:type="gramStart"/>
+      <w:r>
+        <w:t>follows:-</w:t>
+      </w:r>
+      <w:proofErr w:type="gramEnd"/>
+    </w:p>
+    <w:p>
+      <w:pPr>
+        <w:pStyle w:val="ListParagraph"/>
+      </w:pPr>
+    </w:p>
+    <w:p>
+      <w:pPr>
+        <w:pStyle w:val="ListParagraph"/>
+      </w:pPr>
+      <w:r>
+        <w:t xml:space="preserve">$ bin/crawl </w:t>
+      </w:r>
+      <w:proofErr w:type="spellStart"/>
+      <w:r>
+        <w:t>u</w:t>
+      </w:r>
+      <w:r>
+        <w:t>rls</w:t>
+      </w:r>
+      <w:proofErr w:type="spellEnd"/>
+      <w:r>
+        <w:t>/ ~/CSCI-572/guns_crawl_Step5</w:t>
+      </w:r>
+      <w:r>
+        <w:t xml:space="preserve"> 30</w:t>
+      </w:r>
+    </w:p>
+    <w:p>
+      <w:pPr>
+        <w:pStyle w:val="ListParagraph"/>
+      </w:pPr>
+      <w:r>
+        <w:t>$ bin/</w:t>
+      </w:r>
+      <w:proofErr w:type="spellStart"/>
+      <w:r>
+        <w:t>nutch</w:t>
+      </w:r>
+      <w:proofErr w:type="spellEnd"/>
+      <w:r>
+        <w:t xml:space="preserve"> </w:t>
+      </w:r>
+      <w:proofErr w:type="spellStart"/>
+      <w:r>
+        <w:t>readdb</w:t>
+      </w:r>
+      <w:proofErr w:type="spellEnd"/>
+      <w:r>
+        <w:t xml:space="preserve"> ~/CSCI-572/guns_crawl_Step5/</w:t>
+      </w:r>
+      <w:proofErr w:type="spellStart"/>
+      <w:r>
+        <w:t>crawldb</w:t>
+      </w:r>
+      <w:proofErr w:type="spellEnd"/>
+      <w:r>
+        <w:t xml:space="preserve"> -stats</w:t>
+      </w:r>
+    </w:p>
+    <w:p>
+      <w:pPr>
+        <w:pStyle w:val="ListParagraph"/>
+      </w:pPr>
+    </w:p>
+    <w:tbl>
+      <w:tblPr>
+        <w:tblStyle w:val="TableGrid"/>
+        <w:tblW w:w="0" w:type="auto"/>
+        <w:tblInd w:w="2095" w:type="dxa"/>
+        <w:tblBorders>
+          <w:top w:val="none" w:sz="0" w:space="0" w:color="auto"/>
+          <w:left w:val="none" w:sz="0" w:space="0" w:color="auto"/>
+          <w:bottom w:val="none" w:sz="0" w:space="0" w:color="auto"/>
+          <w:right w:val="none" w:sz="0" w:space="0" w:color="auto"/>
+          <w:insideH w:val="none" w:sz="0" w:space="0" w:color="auto"/>
+          <w:insideV w:val="none" w:sz="0" w:space="0" w:color="auto"/>
+        </w:tblBorders>
+        <w:tblCellMar>
+          <w:left w:w="115" w:type="dxa"/>
+          <w:right w:w="173" w:type="dxa"/>
+        </w:tblCellMar>
+        <w:tblLook w:val="04A0" w:firstRow="1" w:lastRow="0" w:firstColumn="1" w:lastColumn="0" w:noHBand="0" w:noVBand="1"/>
+      </w:tblPr>
+      <w:tblGrid>
+        <w:gridCol w:w="2752"/>
+        <w:gridCol w:w="1928"/>
+      </w:tblGrid>
+      <w:tr>
+        <w:tc>
+          <w:tcPr>
+            <w:tcW w:w="2752" w:type="dxa"/>
+            <w:shd w:val="clear" w:color="auto" w:fill="FFF39D" w:themeFill="background2"/>
+          </w:tcPr>
+          <w:p>
+            <w:pPr>
+              <w:pStyle w:val="ListParagraph"/>
+              <w:ind w:left="0"/>
+              <w:jc w:val="right"/>
+              <w:rPr>
+                <w:color w:val="FF0000"/>
+              </w:rPr>
+            </w:pPr>
+            <w:r>
+              <w:rPr>
+                <w:color w:val="FF0000"/>
+              </w:rPr>
+              <w:t>Total URLS</w:t>
+            </w:r>
+          </w:p>
+        </w:tc>
+        <w:tc>
+          <w:tcPr>
+            <w:tcW w:w="1928" w:type="dxa"/>
+            <w:shd w:val="clear" w:color="auto" w:fill="FFF39D" w:themeFill="background2"/>
+          </w:tcPr>
+          <w:p>
+            <w:pPr>
+              <w:pStyle w:val="ListParagraph"/>
+              <w:ind w:left="0"/>
+              <w:rPr>
+                <w:color w:val="FF0000"/>
+              </w:rPr>
+            </w:pPr>
+            <w:r>
+              <w:rPr>
+                <w:color w:val="FF0000"/>
+              </w:rPr>
+              <w:t>4710184</w:t>
+            </w:r>
+          </w:p>
+        </w:tc>
+      </w:tr>
+      <w:tr>
+        <w:trPr>
+          <w:trHeight w:val="252"/>
+        </w:trPr>
+        <w:tc>
+          <w:tcPr>
+            <w:tcW w:w="2752" w:type="dxa"/>
+            <w:shd w:val="clear" w:color="auto" w:fill="FFF39D" w:themeFill="background2"/>
+          </w:tcPr>
+          <w:p>
+            <w:pPr>
+              <w:pStyle w:val="ListParagraph"/>
+              <w:ind w:left="0"/>
+              <w:jc w:val="right"/>
+              <w:rPr>
+                <w:color w:val="FF0000"/>
+              </w:rPr>
+            </w:pPr>
+            <w:r>
+              <w:rPr>
+                <w:color w:val="FF0000"/>
+              </w:rPr>
+              <w:t>retry 0:</w:t>
+            </w:r>
+          </w:p>
+        </w:tc>
+        <w:tc>
+          <w:tcPr>
+            <w:tcW w:w="1928" w:type="dxa"/>
+            <w:shd w:val="clear" w:color="auto" w:fill="FFF39D" w:themeFill="background2"/>
+          </w:tcPr>
+          <w:p>
+            <w:pPr>
+              <w:pStyle w:val="ListParagraph"/>
+              <w:ind w:left="0"/>
+              <w:rPr>
+                <w:color w:val="FF0000"/>
+              </w:rPr>
+            </w:pPr>
+            <w:r>
+              <w:rPr>
+                <w:color w:val="FF0000"/>
+              </w:rPr>
+              <w:t>4625184</w:t>
+            </w:r>
+          </w:p>
+        </w:tc>
+      </w:tr>
+      <w:tr>
+        <w:tc>
+          <w:tcPr>
+            <w:tcW w:w="2752" w:type="dxa"/>
+            <w:shd w:val="clear" w:color="auto" w:fill="FFF39D" w:themeFill="background2"/>
+          </w:tcPr>
+          <w:p>
+            <w:pPr>
+              <w:pStyle w:val="ListParagraph"/>
+              <w:ind w:left="0"/>
+              <w:jc w:val="right"/>
+              <w:rPr>
+                <w:color w:val="FF0000"/>
+              </w:rPr>
+            </w:pPr>
+            <w:r>
+              <w:rPr>
+                <w:color w:val="FF0000"/>
+              </w:rPr>
+              <w:t>retry 1:</w:t>
+            </w:r>
+          </w:p>
+        </w:tc>
+        <w:tc>
+          <w:tcPr>
+            <w:tcW w:w="1928" w:type="dxa"/>
+            <w:shd w:val="clear" w:color="auto" w:fill="FFF39D" w:themeFill="background2"/>
+          </w:tcPr>
+          <w:p>
+            <w:pPr>
+              <w:pStyle w:val="ListParagraph"/>
+              <w:ind w:left="0"/>
+              <w:rPr>
+                <w:color w:val="FF0000"/>
+              </w:rPr>
+            </w:pPr>
+            <w:r>
+              <w:rPr>
+                <w:color w:val="FF0000"/>
+              </w:rPr>
+              <w:t>64302</w:t>
+            </w:r>
+          </w:p>
+        </w:tc>
+      </w:tr>
+      <w:tr>
+        <w:tc>
+          <w:tcPr>
+            <w:tcW w:w="2752" w:type="dxa"/>
+            <w:shd w:val="clear" w:color="auto" w:fill="FFF39D" w:themeFill="background2"/>
+          </w:tcPr>
+          <w:p>
+            <w:pPr>
+              <w:pStyle w:val="ListParagraph"/>
+              <w:ind w:left="0"/>
+              <w:jc w:val="right"/>
+              <w:rPr>
+                <w:color w:val="FF0000"/>
+              </w:rPr>
+            </w:pPr>
+            <w:r>
+              <w:rPr>
+                <w:color w:val="FF0000"/>
+              </w:rPr>
+              <w:t>retry 2:</w:t>
+            </w:r>
+          </w:p>
+        </w:tc>
+        <w:tc>
+          <w:tcPr>
+            <w:tcW w:w="1928" w:type="dxa"/>
+            <w:shd w:val="clear" w:color="auto" w:fill="FFF39D" w:themeFill="background2"/>
+          </w:tcPr>
+          <w:p>
+            <w:pPr>
+              <w:pStyle w:val="ListParagraph"/>
+              <w:ind w:left="0"/>
+              <w:rPr>
+                <w:color w:val="FF0000"/>
+              </w:rPr>
+            </w:pPr>
+            <w:r>
+              <w:rPr>
+                <w:color w:val="FF0000"/>
+              </w:rPr>
+              <w:t>20698</w:t>
+            </w:r>
+          </w:p>
+        </w:tc>
+      </w:tr>
+      <w:tr>
+        <w:tc>
+          <w:tcPr>
+            <w:tcW w:w="2752" w:type="dxa"/>
+            <w:shd w:val="clear" w:color="auto" w:fill="FFF39D" w:themeFill="background2"/>
+          </w:tcPr>
+          <w:p>
+            <w:pPr>
+              <w:pStyle w:val="ListParagraph"/>
+              <w:ind w:left="0"/>
+              <w:jc w:val="right"/>
+              <w:rPr>
+                <w:color w:val="FF0000"/>
+              </w:rPr>
+            </w:pPr>
+            <w:r>
+              <w:rPr>
+                <w:color w:val="FF0000"/>
+              </w:rPr>
+              <w:t>Min Score</w:t>
+            </w:r>
+          </w:p>
+        </w:tc>
+        <w:tc>
+          <w:tcPr>
+            <w:tcW w:w="1928" w:type="dxa"/>
+            <w:shd w:val="clear" w:color="auto" w:fill="FFF39D" w:themeFill="background2"/>
+          </w:tcPr>
+          <w:p>
+            <w:pPr>
+              <w:pStyle w:val="ListParagraph"/>
+              <w:ind w:left="0"/>
+              <w:rPr>
+                <w:color w:val="FF0000"/>
+              </w:rPr>
+            </w:pPr>
+            <w:r>
+              <w:rPr>
+                <w:color w:val="FF0000"/>
+              </w:rPr>
+              <w:t>0.0</w:t>
+            </w:r>
+          </w:p>
+        </w:tc>
+      </w:tr>
+      <w:tr>
+        <w:tc>
+          <w:tcPr>
+            <w:tcW w:w="2752" w:type="dxa"/>
+            <w:shd w:val="clear" w:color="auto" w:fill="FFF39D" w:themeFill="background2"/>
+          </w:tcPr>
+          <w:p>
+            <w:pPr>
+              <w:pStyle w:val="ListParagraph"/>
+              <w:ind w:left="0"/>
+              <w:jc w:val="right"/>
+              <w:rPr>
+                <w:color w:val="FF0000"/>
+              </w:rPr>
+            </w:pPr>
+            <w:proofErr w:type="spellStart"/>
+            <w:r>
+              <w:rPr>
+                <w:color w:val="FF0000"/>
+              </w:rPr>
+              <w:t>Avg</w:t>
+            </w:r>
+            <w:proofErr w:type="spellEnd"/>
+            <w:r>
+              <w:rPr>
+                <w:color w:val="FF0000"/>
+              </w:rPr>
+              <w:t xml:space="preserve"> Score</w:t>
+            </w:r>
+          </w:p>
+        </w:tc>
+        <w:tc>
+          <w:tcPr>
+            <w:tcW w:w="1928" w:type="dxa"/>
+            <w:shd w:val="clear" w:color="auto" w:fill="FFF39D" w:themeFill="background2"/>
+          </w:tcPr>
+          <w:p>
+            <w:pPr>
+              <w:pStyle w:val="ListParagraph"/>
+              <w:ind w:left="0"/>
+              <w:rPr>
+                <w:color w:val="FF0000"/>
+              </w:rPr>
+            </w:pPr>
+            <w:r>
+              <w:rPr>
+                <w:color w:val="FF0000"/>
+              </w:rPr>
+              <w:t>2.9849576E-5</w:t>
+            </w:r>
+          </w:p>
+        </w:tc>
+      </w:tr>
+      <w:tr>
+        <w:tc>
+          <w:tcPr>
+            <w:tcW w:w="2752" w:type="dxa"/>
+            <w:shd w:val="clear" w:color="auto" w:fill="FFF39D" w:themeFill="background2"/>
+          </w:tcPr>
+          <w:p>
+            <w:pPr>
+              <w:pStyle w:val="ListParagraph"/>
+              <w:ind w:left="0"/>
+              <w:jc w:val="right"/>
+              <w:rPr>
+                <w:color w:val="FF0000"/>
+              </w:rPr>
+            </w:pPr>
+            <w:r>
+              <w:rPr>
+                <w:color w:val="FF0000"/>
+              </w:rPr>
+              <w:t>Max Score</w:t>
+            </w:r>
+          </w:p>
+        </w:tc>
+        <w:tc>
+          <w:tcPr>
+            <w:tcW w:w="1928" w:type="dxa"/>
+            <w:shd w:val="clear" w:color="auto" w:fill="FFF39D" w:themeFill="background2"/>
+          </w:tcPr>
+          <w:p>
+            <w:pPr>
+              <w:pStyle w:val="ListParagraph"/>
+              <w:ind w:left="0"/>
+              <w:rPr>
+                <w:color w:val="FF0000"/>
+              </w:rPr>
+            </w:pPr>
+            <w:r>
+              <w:rPr>
+                <w:color w:val="FF0000"/>
+              </w:rPr>
+              <w:t>1.173</w:t>
+            </w:r>
+          </w:p>
+        </w:tc>
+      </w:tr>
+      <w:tr>
+        <w:trPr>
+          <w:trHeight w:val="224"/>
+        </w:trPr>
+        <w:tc>
+          <w:tcPr>
+            <w:tcW w:w="2752" w:type="dxa"/>
+            <w:shd w:val="clear" w:color="auto" w:fill="FFF39D" w:themeFill="background2"/>
+          </w:tcPr>
+          <w:p>
+            <w:pPr>
+              <w:pStyle w:val="ListParagraph"/>
+              <w:ind w:left="0"/>
+              <w:jc w:val="right"/>
+              <w:rPr>
+                <w:color w:val="FF0000"/>
+              </w:rPr>
+            </w:pPr>
+            <w:r>
+              <w:rPr>
+                <w:color w:val="FF0000"/>
+              </w:rPr>
+              <w:t>Status 1 (</w:t>
+            </w:r>
+            <w:proofErr w:type="spellStart"/>
+            <w:r>
+              <w:rPr>
+                <w:color w:val="FF0000"/>
+              </w:rPr>
+              <w:t>db_unfetched</w:t>
+            </w:r>
+            <w:proofErr w:type="spellEnd"/>
+            <w:r>
+              <w:rPr>
+                <w:color w:val="FF0000"/>
+              </w:rPr>
+              <w:t>)</w:t>
+            </w:r>
+          </w:p>
+        </w:tc>
+        <w:tc>
+          <w:tcPr>
+            <w:tcW w:w="1928" w:type="dxa"/>
+            <w:shd w:val="clear" w:color="auto" w:fill="FFF39D" w:themeFill="background2"/>
+          </w:tcPr>
+          <w:p>
+            <w:pPr>
+              <w:pStyle w:val="ListParagraph"/>
+              <w:ind w:left="0"/>
+              <w:rPr>
+                <w:color w:val="FF0000"/>
+              </w:rPr>
+            </w:pPr>
+            <w:r>
+              <w:rPr>
+                <w:color w:val="FF0000"/>
+              </w:rPr>
+              <w:t>4348772</w:t>
+            </w:r>
+          </w:p>
+        </w:tc>
+      </w:tr>
+      <w:tr>
+        <w:trPr>
+          <w:trHeight w:val="224"/>
+        </w:trPr>
+        <w:tc>
+          <w:tcPr>
+            <w:tcW w:w="2752" w:type="dxa"/>
+            <w:shd w:val="clear" w:color="auto" w:fill="FFF39D" w:themeFill="background2"/>
+          </w:tcPr>
+          <w:p>
+            <w:pPr>
+              <w:pStyle w:val="ListParagraph"/>
+              <w:ind w:left="0"/>
+              <w:jc w:val="right"/>
+              <w:rPr>
+                <w:color w:val="FF0000"/>
+              </w:rPr>
+            </w:pPr>
+            <w:r>
+              <w:rPr>
+                <w:color w:val="FF0000"/>
+              </w:rPr>
+              <w:t>Status 2 (</w:t>
+            </w:r>
+            <w:proofErr w:type="spellStart"/>
+            <w:r>
+              <w:rPr>
+                <w:color w:val="FF0000"/>
+              </w:rPr>
+              <w:t>db_fetched</w:t>
+            </w:r>
+            <w:proofErr w:type="spellEnd"/>
+            <w:r>
+              <w:rPr>
+                <w:color w:val="FF0000"/>
+              </w:rPr>
+              <w:t>)</w:t>
+            </w:r>
+          </w:p>
+        </w:tc>
+        <w:tc>
+          <w:tcPr>
+            <w:tcW w:w="1928" w:type="dxa"/>
+            <w:shd w:val="clear" w:color="auto" w:fill="FFF39D" w:themeFill="background2"/>
+          </w:tcPr>
+          <w:p>
+            <w:pPr>
+              <w:pStyle w:val="ListParagraph"/>
+              <w:ind w:left="0"/>
+              <w:rPr>
+                <w:color w:val="FF0000"/>
+              </w:rPr>
+            </w:pPr>
+            <w:r>
+              <w:rPr>
+                <w:color w:val="FF0000"/>
+              </w:rPr>
+              <w:t>314453</w:t>
+            </w:r>
+          </w:p>
+        </w:tc>
+      </w:tr>
+      <w:tr>
+        <w:trPr>
+          <w:trHeight w:val="224"/>
+        </w:trPr>
+        <w:tc>
+          <w:tcPr>
+            <w:tcW w:w="2752" w:type="dxa"/>
+            <w:shd w:val="clear" w:color="auto" w:fill="FFF39D" w:themeFill="background2"/>
+          </w:tcPr>
+          <w:p>
+            <w:pPr>
+              <w:pStyle w:val="ListParagraph"/>
+              <w:ind w:left="0"/>
+              <w:jc w:val="right"/>
+              <w:rPr>
+                <w:color w:val="FF0000"/>
+              </w:rPr>
+            </w:pPr>
+            <w:r>
+              <w:rPr>
+                <w:color w:val="FF0000"/>
+              </w:rPr>
+              <w:t>Status 3 (</w:t>
+            </w:r>
+            <w:proofErr w:type="spellStart"/>
+            <w:r>
+              <w:rPr>
+                <w:color w:val="FF0000"/>
+              </w:rPr>
+              <w:t>db_gone</w:t>
+            </w:r>
+            <w:proofErr w:type="spellEnd"/>
+            <w:r>
+              <w:rPr>
+                <w:color w:val="FF0000"/>
+              </w:rPr>
+              <w:t>)</w:t>
+            </w:r>
+          </w:p>
+        </w:tc>
+        <w:tc>
+          <w:tcPr>
+            <w:tcW w:w="1928" w:type="dxa"/>
+            <w:shd w:val="clear" w:color="auto" w:fill="FFF39D" w:themeFill="background2"/>
+          </w:tcPr>
+          <w:p>
+            <w:pPr>
+              <w:pStyle w:val="ListParagraph"/>
+              <w:ind w:left="0"/>
+              <w:rPr>
+                <w:color w:val="FF0000"/>
+              </w:rPr>
+            </w:pPr>
+            <w:r>
+              <w:rPr>
+                <w:color w:val="FF0000"/>
+              </w:rPr>
+              <w:t>28243</w:t>
+            </w:r>
+          </w:p>
+        </w:tc>
+      </w:tr>
+      <w:tr>
+        <w:trPr>
+          <w:trHeight w:val="224"/>
+        </w:trPr>
+        <w:tc>
+          <w:tcPr>
+            <w:tcW w:w="2752" w:type="dxa"/>
+            <w:shd w:val="clear" w:color="auto" w:fill="FFF39D" w:themeFill="background2"/>
+          </w:tcPr>
+          <w:p>
+            <w:pPr>
+              <w:pStyle w:val="ListParagraph"/>
+              <w:ind w:left="0"/>
+              <w:jc w:val="right"/>
+              <w:rPr>
+                <w:color w:val="FF0000"/>
+              </w:rPr>
+            </w:pPr>
+            <w:r>
+              <w:rPr>
+                <w:color w:val="FF0000"/>
+              </w:rPr>
+              <w:t>Status 4 (</w:t>
+            </w:r>
+            <w:proofErr w:type="spellStart"/>
+            <w:r>
+              <w:rPr>
+                <w:color w:val="FF0000"/>
+              </w:rPr>
+              <w:t>db_redir_temp</w:t>
+            </w:r>
+            <w:proofErr w:type="spellEnd"/>
+            <w:r>
+              <w:rPr>
+                <w:color w:val="FF0000"/>
+              </w:rPr>
+              <w:t>)</w:t>
+            </w:r>
+          </w:p>
+        </w:tc>
+        <w:tc>
+          <w:tcPr>
+            <w:tcW w:w="1928" w:type="dxa"/>
+            <w:shd w:val="clear" w:color="auto" w:fill="FFF39D" w:themeFill="background2"/>
+          </w:tcPr>
+          <w:p>
+            <w:pPr>
+              <w:pStyle w:val="ListParagraph"/>
+              <w:ind w:left="0"/>
+              <w:rPr>
+                <w:color w:val="FF0000"/>
+              </w:rPr>
+            </w:pPr>
+            <w:r>
+              <w:rPr>
+                <w:color w:val="FF0000"/>
+              </w:rPr>
+              <w:t>5114</w:t>
+            </w:r>
+          </w:p>
+        </w:tc>
+      </w:tr>
+      <w:tr>
+        <w:trPr>
+          <w:trHeight w:val="224"/>
+        </w:trPr>
+        <w:tc>
+          <w:tcPr>
+            <w:tcW w:w="2752" w:type="dxa"/>
+            <w:shd w:val="clear" w:color="auto" w:fill="FFF39D" w:themeFill="background2"/>
+          </w:tcPr>
+          <w:p>
+            <w:pPr>
+              <w:pStyle w:val="ListParagraph"/>
+              <w:ind w:left="0"/>
+              <w:jc w:val="right"/>
+              <w:rPr>
+                <w:color w:val="FF0000"/>
+              </w:rPr>
+            </w:pPr>
+            <w:r>
+              <w:rPr>
+                <w:color w:val="FF0000"/>
+              </w:rPr>
+              <w:t>Status 5 (</w:t>
+            </w:r>
+            <w:proofErr w:type="spellStart"/>
+            <w:r>
+              <w:rPr>
+                <w:color w:val="FF0000"/>
+              </w:rPr>
+              <w:t>db_redir_perm</w:t>
+            </w:r>
+            <w:proofErr w:type="spellEnd"/>
+            <w:r>
+              <w:rPr>
+                <w:color w:val="FF0000"/>
+              </w:rPr>
+              <w:t>)</w:t>
+            </w:r>
+          </w:p>
+        </w:tc>
+        <w:tc>
+          <w:tcPr>
+            <w:tcW w:w="1928" w:type="dxa"/>
+            <w:shd w:val="clear" w:color="auto" w:fill="FFF39D" w:themeFill="background2"/>
+          </w:tcPr>
+          <w:p>
+            <w:pPr>
+              <w:pStyle w:val="ListParagraph"/>
+              <w:ind w:left="0"/>
+              <w:rPr>
+                <w:color w:val="FF0000"/>
+              </w:rPr>
+            </w:pPr>
+            <w:r>
+              <w:rPr>
+                <w:color w:val="FF0000"/>
+              </w:rPr>
+              <w:t>6146</w:t>
+            </w:r>
+          </w:p>
+        </w:tc>
+      </w:tr>
+      <w:tr>
+        <w:trPr>
+          <w:trHeight w:val="224"/>
+        </w:trPr>
+        <w:tc>
+          <w:tcPr>
+            <w:tcW w:w="2752" w:type="dxa"/>
+            <w:shd w:val="clear" w:color="auto" w:fill="FFF39D" w:themeFill="background2"/>
+          </w:tcPr>
+          <w:p>
+            <w:pPr>
+              <w:pStyle w:val="ListParagraph"/>
+              <w:ind w:left="0"/>
+              <w:jc w:val="right"/>
+              <w:rPr>
+                <w:color w:val="FF0000"/>
+              </w:rPr>
+            </w:pPr>
+            <w:r>
+              <w:rPr>
+                <w:color w:val="FF0000"/>
+              </w:rPr>
+              <w:t>Status 6 (</w:t>
+            </w:r>
+            <w:proofErr w:type="spellStart"/>
+            <w:r>
+              <w:rPr>
+                <w:color w:val="FF0000"/>
+              </w:rPr>
+              <w:t>db_notmodified</w:t>
+            </w:r>
+            <w:proofErr w:type="spellEnd"/>
+            <w:r>
+              <w:rPr>
+                <w:color w:val="FF0000"/>
+              </w:rPr>
+              <w:t>)</w:t>
+            </w:r>
+          </w:p>
+        </w:tc>
+        <w:tc>
+          <w:tcPr>
+            <w:tcW w:w="1928" w:type="dxa"/>
+            <w:shd w:val="clear" w:color="auto" w:fill="FFF39D" w:themeFill="background2"/>
+          </w:tcPr>
+          <w:p>
+            <w:pPr>
+              <w:pStyle w:val="ListParagraph"/>
+              <w:ind w:left="0"/>
+              <w:rPr>
+                <w:color w:val="FF0000"/>
+              </w:rPr>
+            </w:pPr>
+            <w:r>
+              <w:rPr>
+                <w:color w:val="FF0000"/>
+              </w:rPr>
+              <w:t>7</w:t>
+            </w:r>
+          </w:p>
+        </w:tc>
+      </w:tr>
+      <w:tr>
+        <w:trPr>
+          <w:trHeight w:val="233"/>
+        </w:trPr>
+        <w:tc>
+          <w:tcPr>
+            <w:tcW w:w="2752" w:type="dxa"/>
+            <w:shd w:val="clear" w:color="auto" w:fill="FFF39D" w:themeFill="background2"/>
+          </w:tcPr>
+          <w:p>
+            <w:pPr>
+              <w:pStyle w:val="ListParagraph"/>
+              <w:ind w:left="0"/>
+              <w:jc w:val="right"/>
+              <w:rPr>
+                <w:color w:val="FF0000"/>
+              </w:rPr>
+            </w:pPr>
+            <w:r>
+              <w:rPr>
+                <w:color w:val="FF0000"/>
+              </w:rPr>
+              <w:t>Status 7 (</w:t>
+            </w:r>
+            <w:proofErr w:type="spellStart"/>
+            <w:r>
+              <w:rPr>
+                <w:color w:val="FF0000"/>
+              </w:rPr>
+              <w:t>db_duplicate</w:t>
+            </w:r>
+            <w:proofErr w:type="spellEnd"/>
+            <w:r>
+              <w:rPr>
+                <w:color w:val="FF0000"/>
+              </w:rPr>
+              <w:t>)</w:t>
+            </w:r>
+          </w:p>
+        </w:tc>
+        <w:tc>
+          <w:tcPr>
+            <w:tcW w:w="1928" w:type="dxa"/>
+            <w:shd w:val="clear" w:color="auto" w:fill="FFF39D" w:themeFill="background2"/>
+          </w:tcPr>
+          <w:p>
+            <w:pPr>
+              <w:pStyle w:val="ListParagraph"/>
+              <w:ind w:left="0"/>
+              <w:rPr>
+                <w:color w:val="FF0000"/>
+              </w:rPr>
+            </w:pPr>
+            <w:r>
+              <w:rPr>
+                <w:color w:val="FF0000"/>
+              </w:rPr>
+              <w:t>7449</w:t>
+            </w:r>
+          </w:p>
+        </w:tc>
+      </w:tr>
+    </w:tbl>
+    <w:p>
+      <w:pPr>
+        <w:rPr>
+          <w:rFonts w:asciiTheme="majorHAnsi" w:hAnsiTheme="majorHAnsi"/>
+          <w:sz w:val="28"/>
+          <w:szCs w:val="28"/>
+        </w:rPr>
+      </w:pPr>
+    </w:p>
+    <w:p>
+      <w:pPr>
+        <w:rPr>
+          <w:rFonts w:asciiTheme="majorHAnsi" w:hAnsiTheme="majorHAnsi"/>
+          <w:sz w:val="28"/>
+          <w:szCs w:val="28"/>
+        </w:rPr>
+      </w:pPr>
+      <w:r>
+        <w:rPr>
+          <w:rFonts w:asciiTheme="majorHAnsi" w:hAnsiTheme="majorHAnsi"/>
+          <w:sz w:val="28"/>
+          <w:szCs w:val="28"/>
+        </w:rPr>
+        <w:t>Question 6</w:t>
+      </w:r>
+      <w:r>
+        <w:rPr>
+          <w:rFonts w:asciiTheme="majorHAnsi" w:hAnsiTheme="majorHAnsi"/>
+          <w:sz w:val="28"/>
+          <w:szCs w:val="28"/>
+        </w:rPr>
+        <w:t xml:space="preserve">: </w:t>
+      </w:r>
+      <w:r>
+        <w:rPr>
+          <w:rFonts w:asciiTheme="majorHAnsi" w:hAnsiTheme="majorHAnsi"/>
+          <w:sz w:val="28"/>
+          <w:szCs w:val="28"/>
+        </w:rPr>
+        <w:t xml:space="preserve">Develop two </w:t>
+      </w:r>
+      <w:proofErr w:type="gramStart"/>
+      <w:r>
+        <w:rPr>
+          <w:rFonts w:asciiTheme="majorHAnsi" w:hAnsiTheme="majorHAnsi"/>
+          <w:sz w:val="28"/>
+          <w:szCs w:val="28"/>
+        </w:rPr>
+        <w:t>deduplication</w:t>
+      </w:r>
+      <w:proofErr w:type="gramEnd"/>
+      <w:r>
+        <w:rPr>
+          <w:rFonts w:asciiTheme="majorHAnsi" w:hAnsiTheme="majorHAnsi"/>
+          <w:sz w:val="28"/>
+          <w:szCs w:val="28"/>
+        </w:rPr>
+        <w:t xml:space="preserve"> to use on the extracted text and meta data in the parsed content from Nutch </w:t>
+      </w:r>
+    </w:p>
+    <w:p>
+      <w:pPr>
+        <w:pStyle w:val="ListParagraph"/>
+        <w:numPr>
+          <w:ilvl w:val="0"/>
+          <w:numId w:val="14"/>
+        </w:numPr>
+        <w:rPr>
+          <w:rFonts w:asciiTheme="majorHAnsi" w:hAnsiTheme="majorHAnsi"/>
+          <w:szCs w:val="28"/>
+        </w:rPr>
+      </w:pPr>
+      <w:r>
+        <w:rPr>
+          <w:rFonts w:asciiTheme="majorHAnsi" w:hAnsiTheme="majorHAnsi"/>
+          <w:szCs w:val="28"/>
+        </w:rPr>
+        <w:t xml:space="preserve">Exact </w:t>
+      </w:r>
+      <w:proofErr w:type="spellStart"/>
+      <w:r>
+        <w:rPr>
+          <w:rFonts w:asciiTheme="majorHAnsi" w:hAnsiTheme="majorHAnsi"/>
+          <w:szCs w:val="28"/>
+        </w:rPr>
+        <w:t>dedup</w:t>
+      </w:r>
+      <w:proofErr w:type="spellEnd"/>
+    </w:p>
+    <w:p>
+      <w:pPr>
+        <w:pStyle w:val="ListParagraph"/>
+        <w:numPr>
+          <w:ilvl w:val="0"/>
+          <w:numId w:val="14"/>
+        </w:numPr>
+        <w:rPr>
+          <w:rFonts w:asciiTheme="majorHAnsi" w:hAnsiTheme="majorHAnsi"/>
+          <w:szCs w:val="28"/>
+        </w:rPr>
+      </w:pPr>
+      <w:r>
+        <w:rPr>
+          <w:rFonts w:asciiTheme="majorHAnsi" w:hAnsiTheme="majorHAnsi"/>
+          <w:szCs w:val="28"/>
+        </w:rPr>
+        <w:t xml:space="preserve">Near </w:t>
+      </w:r>
+      <w:proofErr w:type="spellStart"/>
+      <w:r>
+        <w:rPr>
+          <w:rFonts w:asciiTheme="majorHAnsi" w:hAnsiTheme="majorHAnsi"/>
+          <w:szCs w:val="28"/>
+        </w:rPr>
+        <w:t>dedup</w:t>
+      </w:r>
+      <w:proofErr w:type="spellEnd"/>
+    </w:p>
+    <w:p>
+      <w:pPr>
+        <w:pStyle w:val="ListParagraph"/>
+        <w:rPr>
+          <w:rFonts w:asciiTheme="majorHAnsi" w:hAnsiTheme="majorHAnsi"/>
+          <w:szCs w:val="28"/>
+        </w:rPr>
+      </w:pPr>
+    </w:p>
+    <w:p>
+      <w:pPr>
+        <w:rPr>
+          <w:rFonts w:asciiTheme="majorHAnsi" w:hAnsiTheme="majorHAnsi"/>
+          <w:sz w:val="28"/>
+          <w:szCs w:val="28"/>
+        </w:rPr>
+      </w:pPr>
+      <w:r>
+        <w:rPr>
+          <w:rFonts w:asciiTheme="majorHAnsi" w:hAnsiTheme="majorHAnsi"/>
+          <w:sz w:val="28"/>
+          <w:szCs w:val="28"/>
+        </w:rPr>
+        <w:t>Question 7</w:t>
+      </w:r>
+      <w:r>
+        <w:rPr>
+          <w:rFonts w:asciiTheme="majorHAnsi" w:hAnsiTheme="majorHAnsi"/>
+          <w:sz w:val="28"/>
+          <w:szCs w:val="28"/>
+        </w:rPr>
+        <w:t xml:space="preserve">: </w:t>
+      </w:r>
+      <w:r>
+        <w:rPr>
+          <w:rFonts w:asciiTheme="majorHAnsi" w:hAnsiTheme="majorHAnsi"/>
+          <w:sz w:val="28"/>
+          <w:szCs w:val="28"/>
+        </w:rPr>
+        <w:t>Enable the Nutch similarity scoring filter focused crawling plugin</w:t>
+      </w:r>
+    </w:p>
+    <w:p>
+      <w:pPr>
+        <w:pStyle w:val="ListParagraph"/>
+        <w:numPr>
+          <w:ilvl w:val="0"/>
+          <w:numId w:val="18"/>
+        </w:numPr>
+        <w:rPr>
+          <w:rFonts w:asciiTheme="majorHAnsi" w:hAnsiTheme="majorHAnsi"/>
+          <w:szCs w:val="28"/>
+        </w:rPr>
+      </w:pPr>
+      <w:r>
+        <w:rPr>
+          <w:rFonts w:asciiTheme="majorHAnsi" w:hAnsiTheme="majorHAnsi"/>
+          <w:szCs w:val="28"/>
+        </w:rPr>
+        <w:t>We went through the documentation of Similarity Scoring Filter</w:t>
+      </w:r>
+      <w:r>
+        <w:rPr>
+          <w:rFonts w:asciiTheme="majorHAnsi" w:hAnsiTheme="majorHAnsi"/>
+          <w:szCs w:val="28"/>
+        </w:rPr>
+        <w:t xml:space="preserve"> and und</w:t>
+      </w:r>
+      <w:r>
+        <w:rPr>
+          <w:rFonts w:asciiTheme="majorHAnsi" w:hAnsiTheme="majorHAnsi"/>
+          <w:szCs w:val="28"/>
+        </w:rPr>
+        <w:t>erstood the main purpose of the scoring filter.</w:t>
+      </w:r>
+    </w:p>
+    <w:p>
+      <w:pPr>
+        <w:pStyle w:val="ListParagraph"/>
+        <w:numPr>
+          <w:ilvl w:val="0"/>
+          <w:numId w:val="18"/>
+        </w:numPr>
+        <w:rPr>
+          <w:rFonts w:asciiTheme="majorHAnsi" w:hAnsiTheme="majorHAnsi"/>
+          <w:szCs w:val="28"/>
+        </w:rPr>
+      </w:pPr>
+      <w:r>
+        <w:rPr>
+          <w:rFonts w:asciiTheme="majorHAnsi" w:hAnsiTheme="majorHAnsi"/>
+          <w:szCs w:val="28"/>
+        </w:rPr>
+        <w:t>We enabled this plugin and re-ran the weapon crawls.</w:t>
+      </w:r>
+    </w:p>
+    <w:p>
+      <w:pPr>
+        <w:pStyle w:val="ListParagraph"/>
+        <w:numPr>
+          <w:ilvl w:val="0"/>
+          <w:numId w:val="18"/>
+        </w:numPr>
+        <w:rPr>
+          <w:rFonts w:asciiTheme="majorHAnsi" w:hAnsiTheme="majorHAnsi"/>
+          <w:szCs w:val="28"/>
+        </w:rPr>
+      </w:pPr>
+      <w:r>
+        <w:rPr>
+          <w:rFonts w:asciiTheme="majorHAnsi" w:hAnsiTheme="majorHAnsi"/>
+          <w:szCs w:val="28"/>
+        </w:rPr>
+        <w:t xml:space="preserve">We added the goldstandard.txt with all words that were relevant to weapons. And, we added the stop words that are meant for inverse document frequency inside the stopwords.txt. We could see improvements in the results </w:t>
+      </w:r>
+      <w:r>
+        <w:rPr>
+          <w:rFonts w:asciiTheme="majorHAnsi" w:hAnsiTheme="majorHAnsi"/>
+          <w:szCs w:val="28"/>
+        </w:rPr>
+        <w:t xml:space="preserve">of near deduplication algorithms. </w:t>
+      </w:r>
+    </w:p>
+    <w:p>
+      <w:pPr>
+        <w:pStyle w:val="ListParagraph"/>
+        <w:numPr>
+          <w:ilvl w:val="0"/>
+          <w:numId w:val="18"/>
+        </w:numPr>
+      </w:pPr>
+      <w:r>
+        <w:t xml:space="preserve">The crawl stats at this stage is tabulated as </w:t>
+      </w:r>
+      <w:proofErr w:type="gramStart"/>
+      <w:r>
+        <w:t>follows:-</w:t>
+      </w:r>
+      <w:proofErr w:type="gramEnd"/>
+    </w:p>
+    <w:p>
+      <w:pPr>
+        <w:pStyle w:val="ListParagraph"/>
+      </w:pPr>
+    </w:p>
+    <w:p>
+      <w:pPr>
+        <w:pStyle w:val="ListParagraph"/>
+      </w:pPr>
+      <w:r>
+        <w:t xml:space="preserve">$ bin/crawl </w:t>
+      </w:r>
+      <w:proofErr w:type="spellStart"/>
+      <w:r>
+        <w:t>u</w:t>
+      </w:r>
+      <w:r>
+        <w:t>rls</w:t>
+      </w:r>
+      <w:proofErr w:type="spellEnd"/>
+      <w:r>
+        <w:t>/ ~/CSCI-572/guns_crawl_Step7</w:t>
+      </w:r>
+      <w:r>
+        <w:t xml:space="preserve"> 30</w:t>
+      </w:r>
+    </w:p>
+    <w:p>
+      <w:pPr>
+        <w:pStyle w:val="ListParagraph"/>
+      </w:pPr>
+      <w:r>
+        <w:t>$ bin/</w:t>
+      </w:r>
+      <w:proofErr w:type="spellStart"/>
+      <w:r>
+        <w:t>nutch</w:t>
+      </w:r>
+      <w:proofErr w:type="spellEnd"/>
+      <w:r>
+        <w:t xml:space="preserve"> </w:t>
+      </w:r>
+      <w:proofErr w:type="spellStart"/>
+      <w:r>
+        <w:t>re</w:t>
+      </w:r>
+      <w:r>
+        <w:t>addb</w:t>
+      </w:r>
+      <w:proofErr w:type="spellEnd"/>
+      <w:r>
+        <w:t xml:space="preserve"> ~/CSCI-572/guns_crawl_Step7</w:t>
+      </w:r>
+      <w:r>
+        <w:t>/</w:t>
+      </w:r>
+      <w:proofErr w:type="spellStart"/>
+      <w:r>
+        <w:t>crawldb</w:t>
+      </w:r>
+      <w:proofErr w:type="spellEnd"/>
+      <w:r>
+        <w:t xml:space="preserve"> -stats</w:t>
+      </w:r>
+    </w:p>
+    <w:p>
+      <w:pPr>
+        <w:pStyle w:val="ListParagraph"/>
+      </w:pPr>
+    </w:p>
+    <w:p>
+      <w:pPr>
+        <w:pStyle w:val="ListParagraph"/>
+      </w:pPr>
+    </w:p>
+    <w:tbl>
+      <w:tblPr>
+        <w:tblStyle w:val="TableGrid"/>
+        <w:tblW w:w="0" w:type="auto"/>
+        <w:tblInd w:w="2095" w:type="dxa"/>
+        <w:tblBorders>
+          <w:top w:val="none" w:sz="0" w:space="0" w:color="auto"/>
+          <w:left w:val="none" w:sz="0" w:space="0" w:color="auto"/>
+          <w:bottom w:val="none" w:sz="0" w:space="0" w:color="auto"/>
+          <w:right w:val="none" w:sz="0" w:space="0" w:color="auto"/>
+          <w:insideH w:val="none" w:sz="0" w:space="0" w:color="auto"/>
+          <w:insideV w:val="none" w:sz="0" w:space="0" w:color="auto"/>
+        </w:tblBorders>
+        <w:tblCellMar>
+          <w:left w:w="115" w:type="dxa"/>
+          <w:right w:w="173" w:type="dxa"/>
+        </w:tblCellMar>
+        <w:tblLook w:val="04A0" w:firstRow="1" w:lastRow="0" w:firstColumn="1" w:lastColumn="0" w:noHBand="0" w:noVBand="1"/>
+      </w:tblPr>
+      <w:tblGrid>
+        <w:gridCol w:w="2752"/>
+        <w:gridCol w:w="1928"/>
+      </w:tblGrid>
+      <w:tr>
+        <w:tc>
+          <w:tcPr>
+            <w:tcW w:w="2752" w:type="dxa"/>
+            <w:shd w:val="clear" w:color="auto" w:fill="FFF39D" w:themeFill="background2"/>
+          </w:tcPr>
+          <w:p>
+            <w:pPr>
+              <w:pStyle w:val="ListParagraph"/>
+              <w:ind w:left="0"/>
+              <w:jc w:val="right"/>
+              <w:rPr>
+                <w:color w:val="FF0000"/>
+              </w:rPr>
+            </w:pPr>
+            <w:r>
+              <w:rPr>
+                <w:color w:val="FF0000"/>
+              </w:rPr>
+              <w:t>Total URLS</w:t>
+            </w:r>
+          </w:p>
+        </w:tc>
+        <w:tc>
+          <w:tcPr>
+            <w:tcW w:w="1928" w:type="dxa"/>
+            <w:shd w:val="clear" w:color="auto" w:fill="FFF39D" w:themeFill="background2"/>
+          </w:tcPr>
+          <w:p>
+            <w:pPr>
+              <w:pStyle w:val="ListParagraph"/>
+              <w:ind w:left="0"/>
+              <w:rPr>
+                <w:color w:val="FF0000"/>
+              </w:rPr>
+            </w:pPr>
+            <w:r>
+              <w:rPr>
+                <w:color w:val="FF0000"/>
+              </w:rPr>
+              <w:t>4710184</w:t>
+            </w:r>
+          </w:p>
+        </w:tc>
+      </w:tr>
+      <w:tr>
+        <w:trPr>
+          <w:trHeight w:val="252"/>
+        </w:trPr>
+        <w:tc>
+          <w:tcPr>
+            <w:tcW w:w="2752" w:type="dxa"/>
+            <w:shd w:val="clear" w:color="auto" w:fill="FFF39D" w:themeFill="background2"/>
+          </w:tcPr>
+          <w:p>
+            <w:pPr>
+              <w:pStyle w:val="ListParagraph"/>
+              <w:ind w:left="0"/>
+              <w:jc w:val="right"/>
+              <w:rPr>
+                <w:color w:val="FF0000"/>
+              </w:rPr>
+            </w:pPr>
+            <w:r>
+              <w:rPr>
+                <w:color w:val="FF0000"/>
+              </w:rPr>
+              <w:t>retry 0:</w:t>
+            </w:r>
+          </w:p>
+        </w:tc>
+        <w:tc>
+          <w:tcPr>
+            <w:tcW w:w="1928" w:type="dxa"/>
+            <w:shd w:val="clear" w:color="auto" w:fill="FFF39D" w:themeFill="background2"/>
+          </w:tcPr>
+          <w:p>
+            <w:pPr>
+              <w:pStyle w:val="ListParagraph"/>
+              <w:ind w:left="0"/>
+              <w:rPr>
+                <w:color w:val="FF0000"/>
+              </w:rPr>
+            </w:pPr>
+            <w:r>
+              <w:rPr>
+                <w:color w:val="FF0000"/>
+              </w:rPr>
+              <w:t>4625184</w:t>
+            </w:r>
+          </w:p>
+        </w:tc>
+      </w:tr>
+      <w:tr>
+        <w:tc>
+          <w:tcPr>
+            <w:tcW w:w="2752" w:type="dxa"/>
+            <w:shd w:val="clear" w:color="auto" w:fill="FFF39D" w:themeFill="background2"/>
+          </w:tcPr>
+          <w:p>
+            <w:pPr>
+              <w:pStyle w:val="ListParagraph"/>
+              <w:ind w:left="0"/>
+              <w:jc w:val="right"/>
+              <w:rPr>
+                <w:color w:val="FF0000"/>
+              </w:rPr>
+            </w:pPr>
+            <w:r>
+              <w:rPr>
+                <w:color w:val="FF0000"/>
+              </w:rPr>
+              <w:t>retry 1:</w:t>
+            </w:r>
+          </w:p>
+        </w:tc>
+        <w:tc>
+          <w:tcPr>
+            <w:tcW w:w="1928" w:type="dxa"/>
+            <w:shd w:val="clear" w:color="auto" w:fill="FFF39D" w:themeFill="background2"/>
+          </w:tcPr>
+          <w:p>
+            <w:pPr>
+              <w:pStyle w:val="ListParagraph"/>
+              <w:ind w:left="0"/>
+              <w:rPr>
+                <w:color w:val="FF0000"/>
+              </w:rPr>
+            </w:pPr>
+            <w:r>
+              <w:rPr>
+                <w:color w:val="FF0000"/>
+              </w:rPr>
+              <w:t>64302</w:t>
+            </w:r>
+          </w:p>
+        </w:tc>
+      </w:tr>
+      <w:tr>
+        <w:tc>
+          <w:tcPr>
+            <w:tcW w:w="2752" w:type="dxa"/>
+            <w:shd w:val="clear" w:color="auto" w:fill="FFF39D" w:themeFill="background2"/>
+          </w:tcPr>
+          <w:p>
+            <w:pPr>
+              <w:pStyle w:val="ListParagraph"/>
+              <w:ind w:left="0"/>
+              <w:jc w:val="right"/>
+              <w:rPr>
+                <w:color w:val="FF0000"/>
+              </w:rPr>
+            </w:pPr>
+            <w:r>
+              <w:rPr>
+                <w:color w:val="FF0000"/>
+              </w:rPr>
+              <w:t>retry 2:</w:t>
+            </w:r>
+          </w:p>
+        </w:tc>
+        <w:tc>
+          <w:tcPr>
+            <w:tcW w:w="1928" w:type="dxa"/>
+            <w:shd w:val="clear" w:color="auto" w:fill="FFF39D" w:themeFill="background2"/>
+          </w:tcPr>
+          <w:p>
+            <w:pPr>
+              <w:pStyle w:val="ListParagraph"/>
+              <w:ind w:left="0"/>
+              <w:rPr>
+                <w:color w:val="FF0000"/>
+              </w:rPr>
+            </w:pPr>
+            <w:r>
+              <w:rPr>
+                <w:color w:val="FF0000"/>
+              </w:rPr>
+              <w:t>20698</w:t>
+            </w:r>
+          </w:p>
+        </w:tc>
+      </w:tr>
+      <w:tr>
+        <w:tc>
+          <w:tcPr>
+            <w:tcW w:w="2752" w:type="dxa"/>
+            <w:shd w:val="clear" w:color="auto" w:fill="FFF39D" w:themeFill="background2"/>
+          </w:tcPr>
+          <w:p>
+            <w:pPr>
+              <w:pStyle w:val="ListParagraph"/>
+              <w:ind w:left="0"/>
+              <w:jc w:val="right"/>
+              <w:rPr>
+                <w:color w:val="FF0000"/>
+              </w:rPr>
+            </w:pPr>
+            <w:r>
+              <w:rPr>
+                <w:color w:val="FF0000"/>
+              </w:rPr>
+              <w:t>Min Score</w:t>
+            </w:r>
+          </w:p>
+        </w:tc>
+        <w:tc>
+          <w:tcPr>
+            <w:tcW w:w="1928" w:type="dxa"/>
+            <w:shd w:val="clear" w:color="auto" w:fill="FFF39D" w:themeFill="background2"/>
+          </w:tcPr>
+          <w:p>
+            <w:pPr>
+              <w:pStyle w:val="ListParagraph"/>
+              <w:ind w:left="0"/>
+              <w:rPr>
+                <w:color w:val="FF0000"/>
+              </w:rPr>
+            </w:pPr>
+            <w:r>
+              <w:rPr>
+                <w:color w:val="FF0000"/>
+              </w:rPr>
+              <w:t>0.0</w:t>
+            </w:r>
+          </w:p>
+        </w:tc>
+      </w:tr>
+      <w:tr>
+        <w:tc>
+          <w:tcPr>
+            <w:tcW w:w="2752" w:type="dxa"/>
+            <w:shd w:val="clear" w:color="auto" w:fill="FFF39D" w:themeFill="background2"/>
+          </w:tcPr>
+          <w:p>
+            <w:pPr>
+              <w:pStyle w:val="ListParagraph"/>
+              <w:ind w:left="0"/>
+              <w:jc w:val="right"/>
+              <w:rPr>
+                <w:color w:val="FF0000"/>
+              </w:rPr>
+            </w:pPr>
+            <w:proofErr w:type="spellStart"/>
+            <w:r>
+              <w:rPr>
+                <w:color w:val="FF0000"/>
+              </w:rPr>
+              <w:t>Avg</w:t>
+            </w:r>
+            <w:proofErr w:type="spellEnd"/>
+            <w:r>
+              <w:rPr>
+                <w:color w:val="FF0000"/>
+              </w:rPr>
+              <w:t xml:space="preserve"> Score</w:t>
+            </w:r>
+          </w:p>
+        </w:tc>
+        <w:tc>
+          <w:tcPr>
+            <w:tcW w:w="1928" w:type="dxa"/>
+            <w:shd w:val="clear" w:color="auto" w:fill="FFF39D" w:themeFill="background2"/>
+          </w:tcPr>
+          <w:p>
+            <w:pPr>
+              <w:pStyle w:val="ListParagraph"/>
+              <w:ind w:left="0"/>
+              <w:rPr>
+                <w:color w:val="FF0000"/>
+              </w:rPr>
+            </w:pPr>
+            <w:r>
+              <w:rPr>
+                <w:color w:val="FF0000"/>
+              </w:rPr>
+              <w:t>2.9849576E-5</w:t>
+            </w:r>
+          </w:p>
+        </w:tc>
+      </w:tr>
+      <w:tr>
+        <w:tc>
+          <w:tcPr>
+            <w:tcW w:w="2752" w:type="dxa"/>
+            <w:shd w:val="clear" w:color="auto" w:fill="FFF39D" w:themeFill="background2"/>
+          </w:tcPr>
+          <w:p>
+            <w:pPr>
+              <w:pStyle w:val="ListParagraph"/>
+              <w:ind w:left="0"/>
+              <w:jc w:val="right"/>
+              <w:rPr>
+                <w:color w:val="FF0000"/>
+              </w:rPr>
+            </w:pPr>
+            <w:r>
+              <w:rPr>
+                <w:color w:val="FF0000"/>
+              </w:rPr>
+              <w:t>Max Score</w:t>
+            </w:r>
+          </w:p>
+        </w:tc>
+        <w:tc>
+          <w:tcPr>
+            <w:tcW w:w="1928" w:type="dxa"/>
+            <w:shd w:val="clear" w:color="auto" w:fill="FFF39D" w:themeFill="background2"/>
+          </w:tcPr>
+          <w:p>
+            <w:pPr>
+              <w:pStyle w:val="ListParagraph"/>
+              <w:ind w:left="0"/>
+              <w:rPr>
+                <w:color w:val="FF0000"/>
+              </w:rPr>
+            </w:pPr>
+            <w:r>
+              <w:rPr>
+                <w:color w:val="FF0000"/>
+              </w:rPr>
+              <w:t>1.173</w:t>
+            </w:r>
+          </w:p>
+        </w:tc>
+      </w:tr>
+      <w:tr>
+        <w:trPr>
+          <w:trHeight w:val="224"/>
+        </w:trPr>
+        <w:tc>
+          <w:tcPr>
+            <w:tcW w:w="2752" w:type="dxa"/>
+            <w:shd w:val="clear" w:color="auto" w:fill="FFF39D" w:themeFill="background2"/>
+          </w:tcPr>
+          <w:p>
+            <w:pPr>
+              <w:pStyle w:val="ListParagraph"/>
+              <w:ind w:left="0"/>
+              <w:jc w:val="right"/>
+              <w:rPr>
+                <w:color w:val="FF0000"/>
+              </w:rPr>
+            </w:pPr>
+            <w:r>
+              <w:rPr>
+                <w:color w:val="FF0000"/>
+              </w:rPr>
+              <w:t>Status 1 (</w:t>
+            </w:r>
+            <w:proofErr w:type="spellStart"/>
+            <w:r>
+              <w:rPr>
+                <w:color w:val="FF0000"/>
+              </w:rPr>
+              <w:t>db_unfetched</w:t>
+            </w:r>
+            <w:proofErr w:type="spellEnd"/>
+            <w:r>
+              <w:rPr>
+                <w:color w:val="FF0000"/>
+              </w:rPr>
+              <w:t>)</w:t>
+            </w:r>
+          </w:p>
+        </w:tc>
+        <w:tc>
+          <w:tcPr>
+            <w:tcW w:w="1928" w:type="dxa"/>
+            <w:shd w:val="clear" w:color="auto" w:fill="FFF39D" w:themeFill="background2"/>
+          </w:tcPr>
+          <w:p>
+            <w:pPr>
+              <w:pStyle w:val="ListParagraph"/>
+              <w:ind w:left="0"/>
+              <w:rPr>
+                <w:color w:val="FF0000"/>
+              </w:rPr>
+            </w:pPr>
+            <w:r>
+              <w:rPr>
+                <w:color w:val="FF0000"/>
+              </w:rPr>
+              <w:t>4348772</w:t>
+            </w:r>
+          </w:p>
+        </w:tc>
+      </w:tr>
+      <w:tr>
+        <w:trPr>
+          <w:trHeight w:val="224"/>
+        </w:trPr>
+        <w:tc>
+          <w:tcPr>
+            <w:tcW w:w="2752" w:type="dxa"/>
+            <w:shd w:val="clear" w:color="auto" w:fill="FFF39D" w:themeFill="background2"/>
+          </w:tcPr>
+          <w:p>
+            <w:pPr>
+              <w:pStyle w:val="ListParagraph"/>
+              <w:ind w:left="0"/>
+              <w:jc w:val="right"/>
+              <w:rPr>
+                <w:color w:val="FF0000"/>
+              </w:rPr>
+            </w:pPr>
+            <w:r>
+              <w:rPr>
+                <w:color w:val="FF0000"/>
+              </w:rPr>
+              <w:t>Status 2 (</w:t>
+            </w:r>
+            <w:proofErr w:type="spellStart"/>
+            <w:r>
+              <w:rPr>
+                <w:color w:val="FF0000"/>
+              </w:rPr>
+              <w:t>db_fetched</w:t>
+            </w:r>
+            <w:proofErr w:type="spellEnd"/>
+            <w:r>
+              <w:rPr>
+                <w:color w:val="FF0000"/>
+              </w:rPr>
+              <w:t>)</w:t>
+            </w:r>
+          </w:p>
+        </w:tc>
+        <w:tc>
+          <w:tcPr>
+            <w:tcW w:w="1928" w:type="dxa"/>
+            <w:shd w:val="clear" w:color="auto" w:fill="FFF39D" w:themeFill="background2"/>
+          </w:tcPr>
+          <w:p>
+            <w:pPr>
+              <w:pStyle w:val="ListParagraph"/>
+              <w:ind w:left="0"/>
+              <w:rPr>
+                <w:color w:val="FF0000"/>
+              </w:rPr>
+            </w:pPr>
+            <w:r>
+              <w:rPr>
+                <w:color w:val="FF0000"/>
+              </w:rPr>
+              <w:t>314453</w:t>
+            </w:r>
+          </w:p>
+        </w:tc>
+      </w:tr>
+      <w:tr>
+        <w:trPr>
+          <w:trHeight w:val="224"/>
+        </w:trPr>
+        <w:tc>
+          <w:tcPr>
+            <w:tcW w:w="2752" w:type="dxa"/>
+            <w:shd w:val="clear" w:color="auto" w:fill="FFF39D" w:themeFill="background2"/>
+          </w:tcPr>
+          <w:p>
+            <w:pPr>
+              <w:pStyle w:val="ListParagraph"/>
+              <w:ind w:left="0"/>
+              <w:jc w:val="right"/>
+              <w:rPr>
+                <w:color w:val="FF0000"/>
+              </w:rPr>
+            </w:pPr>
+            <w:r>
+              <w:rPr>
+                <w:color w:val="FF0000"/>
+              </w:rPr>
+              <w:t>Status 3 (</w:t>
+            </w:r>
+            <w:proofErr w:type="spellStart"/>
+            <w:r>
+              <w:rPr>
+                <w:color w:val="FF0000"/>
+              </w:rPr>
+              <w:t>db_gone</w:t>
+            </w:r>
+            <w:proofErr w:type="spellEnd"/>
+            <w:r>
+              <w:rPr>
+                <w:color w:val="FF0000"/>
+              </w:rPr>
+              <w:t>)</w:t>
+            </w:r>
+          </w:p>
+        </w:tc>
+        <w:tc>
+          <w:tcPr>
+            <w:tcW w:w="1928" w:type="dxa"/>
+            <w:shd w:val="clear" w:color="auto" w:fill="FFF39D" w:themeFill="background2"/>
+          </w:tcPr>
+          <w:p>
+            <w:pPr>
+              <w:pStyle w:val="ListParagraph"/>
+              <w:ind w:left="0"/>
+              <w:rPr>
+                <w:color w:val="FF0000"/>
+              </w:rPr>
+            </w:pPr>
+            <w:r>
+              <w:rPr>
+                <w:color w:val="FF0000"/>
+              </w:rPr>
+              <w:t>28243</w:t>
+            </w:r>
+          </w:p>
+        </w:tc>
+      </w:tr>
+      <w:tr>
+        <w:trPr>
+          <w:trHeight w:val="224"/>
+        </w:trPr>
+        <w:tc>
+          <w:tcPr>
+            <w:tcW w:w="2752" w:type="dxa"/>
+            <w:shd w:val="clear" w:color="auto" w:fill="FFF39D" w:themeFill="background2"/>
+          </w:tcPr>
+          <w:p>
+            <w:pPr>
+              <w:pStyle w:val="ListParagraph"/>
+              <w:ind w:left="0"/>
+              <w:jc w:val="right"/>
+              <w:rPr>
+                <w:color w:val="FF0000"/>
+              </w:rPr>
+            </w:pPr>
+            <w:r>
+              <w:rPr>
+                <w:color w:val="FF0000"/>
+              </w:rPr>
+              <w:t>Status 4 (</w:t>
+            </w:r>
+            <w:proofErr w:type="spellStart"/>
+            <w:r>
+              <w:rPr>
+                <w:color w:val="FF0000"/>
+              </w:rPr>
+              <w:t>db_redir_temp</w:t>
+            </w:r>
+            <w:proofErr w:type="spellEnd"/>
+            <w:r>
+              <w:rPr>
+                <w:color w:val="FF0000"/>
+              </w:rPr>
+              <w:t>)</w:t>
+            </w:r>
+          </w:p>
+        </w:tc>
+        <w:tc>
+          <w:tcPr>
+            <w:tcW w:w="1928" w:type="dxa"/>
+            <w:shd w:val="clear" w:color="auto" w:fill="FFF39D" w:themeFill="background2"/>
+          </w:tcPr>
+          <w:p>
+            <w:pPr>
+              <w:pStyle w:val="ListParagraph"/>
+              <w:ind w:left="0"/>
+              <w:rPr>
+                <w:color w:val="FF0000"/>
+              </w:rPr>
+            </w:pPr>
+            <w:r>
+              <w:rPr>
+                <w:color w:val="FF0000"/>
+              </w:rPr>
+              <w:t>5114</w:t>
+            </w:r>
+          </w:p>
+        </w:tc>
+      </w:tr>
+      <w:tr>
+        <w:trPr>
+          <w:trHeight w:val="224"/>
+        </w:trPr>
+        <w:tc>
+          <w:tcPr>
+            <w:tcW w:w="2752" w:type="dxa"/>
+            <w:shd w:val="clear" w:color="auto" w:fill="FFF39D" w:themeFill="background2"/>
+          </w:tcPr>
+          <w:p>
+            <w:pPr>
+              <w:pStyle w:val="ListParagraph"/>
+              <w:ind w:left="0"/>
+              <w:jc w:val="right"/>
+              <w:rPr>
+                <w:color w:val="FF0000"/>
+              </w:rPr>
+            </w:pPr>
+            <w:r>
+              <w:rPr>
+                <w:color w:val="FF0000"/>
+              </w:rPr>
+              <w:t>Status 5 (</w:t>
+            </w:r>
+            <w:proofErr w:type="spellStart"/>
+            <w:r>
+              <w:rPr>
+                <w:color w:val="FF0000"/>
+              </w:rPr>
+              <w:t>db_redir_perm</w:t>
+            </w:r>
+            <w:proofErr w:type="spellEnd"/>
+            <w:r>
+              <w:rPr>
+                <w:color w:val="FF0000"/>
+              </w:rPr>
+              <w:t>)</w:t>
+            </w:r>
+          </w:p>
+        </w:tc>
+        <w:tc>
+          <w:tcPr>
+            <w:tcW w:w="1928" w:type="dxa"/>
+            <w:shd w:val="clear" w:color="auto" w:fill="FFF39D" w:themeFill="background2"/>
+          </w:tcPr>
+          <w:p>
+            <w:pPr>
+              <w:pStyle w:val="ListParagraph"/>
+              <w:ind w:left="0"/>
+              <w:rPr>
+                <w:color w:val="FF0000"/>
+              </w:rPr>
+            </w:pPr>
+            <w:r>
+              <w:rPr>
+                <w:color w:val="FF0000"/>
+              </w:rPr>
+              <w:t>6146</w:t>
+            </w:r>
+          </w:p>
+        </w:tc>
+      </w:tr>
+      <w:tr>
+        <w:trPr>
+          <w:trHeight w:val="224"/>
+        </w:trPr>
+        <w:tc>
+          <w:tcPr>
+            <w:tcW w:w="2752" w:type="dxa"/>
+            <w:shd w:val="clear" w:color="auto" w:fill="FFF39D" w:themeFill="background2"/>
+          </w:tcPr>
+          <w:p>
+            <w:pPr>
+              <w:pStyle w:val="ListParagraph"/>
+              <w:ind w:left="0"/>
+              <w:jc w:val="right"/>
+              <w:rPr>
+                <w:color w:val="FF0000"/>
+              </w:rPr>
+            </w:pPr>
+            <w:r>
+              <w:rPr>
+                <w:color w:val="FF0000"/>
+              </w:rPr>
+              <w:t>Status 6 (</w:t>
+            </w:r>
+            <w:proofErr w:type="spellStart"/>
+            <w:r>
+              <w:rPr>
+                <w:color w:val="FF0000"/>
+              </w:rPr>
+              <w:t>db_notmodified</w:t>
+            </w:r>
+            <w:proofErr w:type="spellEnd"/>
+            <w:r>
+              <w:rPr>
+                <w:color w:val="FF0000"/>
+              </w:rPr>
+              <w:t>)</w:t>
+            </w:r>
+          </w:p>
+        </w:tc>
+        <w:tc>
+          <w:tcPr>
+            <w:tcW w:w="1928" w:type="dxa"/>
+            <w:shd w:val="clear" w:color="auto" w:fill="FFF39D" w:themeFill="background2"/>
+          </w:tcPr>
+          <w:p>
+            <w:pPr>
+              <w:pStyle w:val="ListParagraph"/>
+              <w:ind w:left="0"/>
+              <w:rPr>
+                <w:color w:val="FF0000"/>
+              </w:rPr>
+            </w:pPr>
+            <w:r>
+              <w:rPr>
+                <w:color w:val="FF0000"/>
+              </w:rPr>
+              <w:t>7</w:t>
+            </w:r>
+          </w:p>
+        </w:tc>
+      </w:tr>
+      <w:tr>
+        <w:trPr>
+          <w:trHeight w:val="233"/>
+        </w:trPr>
+        <w:tc>
+          <w:tcPr>
+            <w:tcW w:w="2752" w:type="dxa"/>
+            <w:shd w:val="clear" w:color="auto" w:fill="FFF39D" w:themeFill="background2"/>
+          </w:tcPr>
+          <w:p>
+            <w:pPr>
+              <w:pStyle w:val="ListParagraph"/>
+              <w:ind w:left="0"/>
+              <w:jc w:val="right"/>
+              <w:rPr>
+                <w:color w:val="FF0000"/>
+              </w:rPr>
+            </w:pPr>
+            <w:r>
+              <w:rPr>
+                <w:color w:val="FF0000"/>
+              </w:rPr>
+              <w:t>Status 7 (</w:t>
+            </w:r>
+            <w:proofErr w:type="spellStart"/>
+            <w:r>
+              <w:rPr>
+                <w:color w:val="FF0000"/>
+              </w:rPr>
+              <w:t>db_duplicate</w:t>
+            </w:r>
+            <w:proofErr w:type="spellEnd"/>
+            <w:r>
+              <w:rPr>
+                <w:color w:val="FF0000"/>
+              </w:rPr>
+              <w:t>)</w:t>
+            </w:r>
+          </w:p>
+        </w:tc>
+        <w:tc>
+          <w:tcPr>
+            <w:tcW w:w="1928" w:type="dxa"/>
+            <w:shd w:val="clear" w:color="auto" w:fill="FFF39D" w:themeFill="background2"/>
+          </w:tcPr>
+          <w:p>
+            <w:pPr>
+              <w:pStyle w:val="ListParagraph"/>
+              <w:ind w:left="0"/>
+              <w:rPr>
+                <w:color w:val="FF0000"/>
+              </w:rPr>
+            </w:pPr>
+            <w:r>
+              <w:rPr>
+                <w:color w:val="FF0000"/>
+              </w:rPr>
+              <w:t>7449</w:t>
+            </w:r>
+          </w:p>
+        </w:tc>
+      </w:tr>
+    </w:tbl>
+    <w:p>
+      <w:pPr>
+        <w:rPr>
+          <w:rFonts w:asciiTheme="majorHAnsi" w:hAnsiTheme="majorHAnsi"/>
+          <w:szCs w:val="28"/>
+        </w:rPr>
+      </w:pPr>
+    </w:p>
+    <w:p>
+      <w:pPr>
+        <w:rPr>
+          <w:rFonts w:asciiTheme="majorHAnsi" w:hAnsiTheme="majorHAnsi"/>
+          <w:sz w:val="32"/>
+          <w:szCs w:val="28"/>
+        </w:rPr>
+      </w:pPr>
+      <w:r>
+        <w:rPr>
+          <w:rFonts w:asciiTheme="majorHAnsi" w:hAnsiTheme="majorHAnsi"/>
+          <w:sz w:val="32"/>
+          <w:szCs w:val="28"/>
+        </w:rPr>
+        <w:t>EXTRA CREDITS</w:t>
+      </w:r>
+    </w:p>
+    <w:p>
+      <w:pPr>
+        <w:rPr>
+          <w:rFonts w:asciiTheme="majorHAnsi" w:hAnsiTheme="majorHAnsi"/>
+          <w:sz w:val="28"/>
+          <w:szCs w:val="28"/>
+        </w:rPr>
+      </w:pPr>
+      <w:r>
+        <w:rPr>
+          <w:rFonts w:asciiTheme="majorHAnsi" w:hAnsiTheme="majorHAnsi"/>
+          <w:sz w:val="28"/>
+          <w:szCs w:val="28"/>
+        </w:rPr>
+        <w:t>Question 8</w:t>
+      </w:r>
+      <w:r>
+        <w:rPr>
+          <w:rFonts w:asciiTheme="majorHAnsi" w:hAnsiTheme="majorHAnsi"/>
+          <w:sz w:val="28"/>
+          <w:szCs w:val="28"/>
+        </w:rPr>
+        <w:t xml:space="preserve">: </w:t>
+      </w:r>
+      <w:r>
+        <w:rPr>
+          <w:rFonts w:asciiTheme="majorHAnsi" w:hAnsiTheme="majorHAnsi"/>
+          <w:sz w:val="28"/>
+          <w:szCs w:val="28"/>
+        </w:rPr>
+        <w:t>Download and configure Nutch python which you will use to control your crawls</w:t>
+      </w:r>
+    </w:p>
+    <w:p>
+      <w:pPr>
+        <w:pStyle w:val="ListParagraph"/>
+        <w:numPr>
+          <w:ilvl w:val="0"/>
+          <w:numId w:val="19"/>
+        </w:numPr>
+        <w:rPr>
+          <w:rFonts w:asciiTheme="majorHAnsi" w:hAnsiTheme="majorHAnsi"/>
+          <w:szCs w:val="28"/>
+        </w:rPr>
+      </w:pPr>
+      <w:r>
+        <w:rPr>
+          <w:rFonts w:asciiTheme="majorHAnsi" w:hAnsiTheme="majorHAnsi"/>
+          <w:szCs w:val="28"/>
+        </w:rPr>
+        <w:t xml:space="preserve">We went </w:t>
+      </w:r>
+      <w:r>
+        <w:rPr>
+          <w:rFonts w:asciiTheme="majorHAnsi" w:hAnsiTheme="majorHAnsi"/>
+          <w:szCs w:val="28"/>
+        </w:rPr>
+        <w:t>over the documentation and wrote a python program to crawl with Nutch using Nutch rest server and Nutch python.</w:t>
+      </w:r>
+    </w:p>
+    <w:p>
+      <w:pPr>
+        <w:pStyle w:val="ListParagraph"/>
+        <w:numPr>
+          <w:ilvl w:val="0"/>
+          <w:numId w:val="19"/>
+        </w:numPr>
+        <w:rPr>
+          <w:rFonts w:asciiTheme="majorHAnsi" w:hAnsiTheme="majorHAnsi"/>
+          <w:szCs w:val="28"/>
+        </w:rPr>
+      </w:pPr>
+      <w:r>
+        <w:rPr>
+          <w:rFonts w:asciiTheme="majorHAnsi" w:hAnsiTheme="majorHAnsi"/>
+          <w:szCs w:val="28"/>
+        </w:rPr>
+        <w:t xml:space="preserve">The python program </w:t>
+      </w:r>
+      <w:r>
+        <w:rPr>
+          <w:rFonts w:asciiTheme="majorHAnsi" w:hAnsiTheme="majorHAnsi"/>
+          <w:i/>
+          <w:szCs w:val="28"/>
+        </w:rPr>
+        <w:t>Nutch_python_crawl.py</w:t>
+      </w:r>
+      <w:r>
+        <w:rPr>
+          <w:rFonts w:asciiTheme="majorHAnsi" w:hAnsiTheme="majorHAnsi"/>
+          <w:i/>
+          <w:szCs w:val="28"/>
+        </w:rPr>
+        <w:t xml:space="preserve"> </w:t>
+      </w:r>
+      <w:r>
+        <w:rPr>
+          <w:rFonts w:asciiTheme="majorHAnsi" w:hAnsiTheme="majorHAnsi"/>
+          <w:szCs w:val="28"/>
+        </w:rPr>
+        <w:t>is attached.</w:t>
+      </w:r>
+    </w:p>
+    <w:p>
+      <w:pPr>
+        <w:pStyle w:val="ListParagraph"/>
+        <w:numPr>
+          <w:ilvl w:val="0"/>
+          <w:numId w:val="19"/>
+        </w:numPr>
+        <w:rPr>
+          <w:rFonts w:asciiTheme="majorHAnsi" w:hAnsiTheme="majorHAnsi"/>
+          <w:szCs w:val="28"/>
+        </w:rPr>
+      </w:pPr>
+      <w:r>
+        <w:rPr>
+          <w:rFonts w:asciiTheme="majorHAnsi" w:hAnsiTheme="majorHAnsi"/>
+          <w:szCs w:val="28"/>
+        </w:rPr>
+        <w:t>We went through the documentation and implemented the best practices for crawling using Nutch rest server.</w:t>
+      </w:r>
+    </w:p>
+    <w:p>
+      <w:pPr>
+        <w:pStyle w:val="ListParagraph"/>
+        <w:numPr>
+          <w:ilvl w:val="0"/>
+          <w:numId w:val="19"/>
+        </w:numPr>
+        <w:rPr>
+          <w:rFonts w:asciiTheme="majorHAnsi" w:hAnsiTheme="majorHAnsi"/>
+          <w:szCs w:val="28"/>
+        </w:rPr>
+      </w:pPr>
       <w:bookmarkStart w:id="2" w:name="_GoBack"/>
       <w:bookmarkEnd w:id="2"/>
     </w:p>
+    <w:p>
+      <w:pPr>
+        <w:rPr>
+          <w:rFonts w:asciiTheme="majorHAnsi" w:hAnsiTheme="majorHAnsi"/>
+          <w:szCs w:val="28"/>
+        </w:rPr>
+      </w:pPr>
+    </w:p>
+    <w:p>
+      <w:pPr>
+        <w:rPr>
+          <w:rFonts w:asciiTheme="majorHAnsi" w:hAnsiTheme="majorHAnsi"/>
+          <w:szCs w:val="28"/>
+        </w:rPr>
+      </w:pPr>
+    </w:p>
+    <w:p/>
+    <w:p/>
+    <w:p/>
     <w:p/>
     <w:p>
       <w:pPr>
@@ -6470,6 +8859,96 @@
 <file path=word/numbering.xml><?xml version="1.0" encoding="utf-8"?>
 <w:numbering xmlns:wpc="http://schemas.microsoft.com/office/word/2010/wordprocessingCanvas" xmlns:mo="http://schemas.microsoft.com/office/mac/office/2008/main" xmlns:mc="http://schemas.openxmlformats.org/markup-compatibility/2006" xmlns:mv="urn:schemas-microsoft-com:mac:vml" xmlns:o="urn:schemas-microsoft-com:office:office" xmlns:r="http://schemas.openxmlformats.org/officeDocument/2006/relationships" xmlns:m="http://schemas.openxmlformats.org/officeDocument/2006/math" xmlns:v="urn:schemas-microsoft-com:vml" xmlns:wp14="http://schemas.microsoft.com/office/word/2010/wordprocessingDrawing" xmlns:wp="http://schemas.openxmlformats.org/drawingml/2006/wordprocessingDrawing" xmlns:w10="urn:schemas-microsoft-com:office:word" xmlns:w="http://schemas.openxmlformats.org/wordprocessingml/2006/main" xmlns:w14="http://schemas.microsoft.com/office/word/2010/wordml" xmlns:w15="http://schemas.microsoft.com/office/word/2012/wordml" xmlns:wpg="http://schemas.microsoft.com/office/word/2010/wordprocessingGroup" xmlns:wpi="http://schemas.microsoft.com/office/word/2010/wordprocessingInk" xmlns:wne="http://schemas.microsoft.com/office/word/2006/wordml" xmlns:wps="http://schemas.microsoft.com/office/word/2010/wordprocessingShape" mc:Ignorable="w14 w15 wp14">
   <w:abstractNum w:abstractNumId="0">
+    <w:nsid w:val="06796DDC"/>
+    <w:multiLevelType w:val="hybridMultilevel"/>
+    <w:tmpl w:val="C3DA0B72"/>
+    <w:lvl w:ilvl="0" w:tplc="04090019">
+      <w:start w:val="1"/>
+      <w:numFmt w:val="lowerLetter"/>
+      <w:lvlText w:val="%1."/>
+      <w:lvlJc w:val="left"/>
+      <w:pPr>
+        <w:ind w:left="720" w:hanging="360"/>
+      </w:pPr>
+      <w:rPr>
+        <w:rFonts w:hint="default"/>
+        <w:color w:val="auto"/>
+      </w:rPr>
+    </w:lvl>
+    <w:lvl w:ilvl="1" w:tplc="04090019" w:tentative="1">
+      <w:start w:val="1"/>
+      <w:numFmt w:val="lowerLetter"/>
+      <w:lvlText w:val="%2."/>
+      <w:lvlJc w:val="left"/>
+      <w:pPr>
+        <w:ind w:left="1440" w:hanging="360"/>
+      </w:pPr>
+    </w:lvl>
+    <w:lvl w:ilvl="2" w:tplc="0409001B" w:tentative="1">
+      <w:start w:val="1"/>
+      <w:numFmt w:val="lowerRoman"/>
+      <w:lvlText w:val="%3."/>
+      <w:lvlJc w:val="right"/>
+      <w:pPr>
+        <w:ind w:left="2160" w:hanging="180"/>
+      </w:pPr>
+    </w:lvl>
+    <w:lvl w:ilvl="3" w:tplc="0409000F" w:tentative="1">
+      <w:start w:val="1"/>
+      <w:numFmt w:val="decimal"/>
+      <w:lvlText w:val="%4."/>
+      <w:lvlJc w:val="left"/>
+      <w:pPr>
+        <w:ind w:left="2880" w:hanging="360"/>
+      </w:pPr>
+    </w:lvl>
+    <w:lvl w:ilvl="4" w:tplc="04090019" w:tentative="1">
+      <w:start w:val="1"/>
+      <w:numFmt w:val="lowerLetter"/>
+      <w:lvlText w:val="%5."/>
+      <w:lvlJc w:val="left"/>
+      <w:pPr>
+        <w:ind w:left="3600" w:hanging="360"/>
+      </w:pPr>
+    </w:lvl>
+    <w:lvl w:ilvl="5" w:tplc="0409001B" w:tentative="1">
+      <w:start w:val="1"/>
+      <w:numFmt w:val="lowerRoman"/>
+      <w:lvlText w:val="%6."/>
+      <w:lvlJc w:val="right"/>
+      <w:pPr>
+        <w:ind w:left="4320" w:hanging="180"/>
+      </w:pPr>
+    </w:lvl>
+    <w:lvl w:ilvl="6" w:tplc="0409000F" w:tentative="1">
+      <w:start w:val="1"/>
+      <w:numFmt w:val="decimal"/>
+      <w:lvlText w:val="%7."/>
+      <w:lvlJc w:val="left"/>
+      <w:pPr>
+        <w:ind w:left="5040" w:hanging="360"/>
+      </w:pPr>
+    </w:lvl>
+    <w:lvl w:ilvl="7" w:tplc="04090019" w:tentative="1">
+      <w:start w:val="1"/>
+      <w:numFmt w:val="lowerLetter"/>
+      <w:lvlText w:val="%8."/>
+      <w:lvlJc w:val="left"/>
+      <w:pPr>
+        <w:ind w:left="5760" w:hanging="360"/>
+      </w:pPr>
+    </w:lvl>
+    <w:lvl w:ilvl="8" w:tplc="0409001B" w:tentative="1">
+      <w:start w:val="1"/>
+      <w:numFmt w:val="lowerRoman"/>
+      <w:lvlText w:val="%9."/>
+      <w:lvlJc w:val="right"/>
+      <w:pPr>
+        <w:ind w:left="6480" w:hanging="180"/>
+      </w:pPr>
+    </w:lvl>
+  </w:abstractNum>
+  <w:abstractNum w:abstractNumId="1">
     <w:nsid w:val="0C3F09ED"/>
     <w:multiLevelType w:val="multilevel"/>
     <w:tmpl w:val="CD40BF9A"/>
@@ -6601,7 +9080,7 @@
       </w:rPr>
     </w:lvl>
   </w:abstractNum>
-  <w:abstractNum w:abstractNumId="1">
+  <w:abstractNum w:abstractNumId="2">
     <w:nsid w:val="0E6E4A24"/>
     <w:multiLevelType w:val="hybridMultilevel"/>
     <w:tmpl w:val="1DB281BC"/>
@@ -6691,7 +9170,7 @@
       </w:pPr>
     </w:lvl>
   </w:abstractNum>
-  <w:abstractNum w:abstractNumId="2">
+  <w:abstractNum w:abstractNumId="3">
     <w:nsid w:val="197E3499"/>
     <w:multiLevelType w:val="multilevel"/>
     <w:tmpl w:val="85C08436"/>
@@ -6813,7 +9292,97 @@
       </w:rPr>
     </w:lvl>
   </w:abstractNum>
-  <w:abstractNum w:abstractNumId="3">
+  <w:abstractNum w:abstractNumId="4">
+    <w:nsid w:val="24266E31"/>
+    <w:multiLevelType w:val="hybridMultilevel"/>
+    <w:tmpl w:val="32228D36"/>
+    <w:lvl w:ilvl="0" w:tplc="04090019">
+      <w:start w:val="1"/>
+      <w:numFmt w:val="lowerLetter"/>
+      <w:lvlText w:val="%1."/>
+      <w:lvlJc w:val="left"/>
+      <w:pPr>
+        <w:ind w:left="720" w:hanging="360"/>
+      </w:pPr>
+      <w:rPr>
+        <w:rFonts w:hint="default"/>
+        <w:color w:val="auto"/>
+      </w:rPr>
+    </w:lvl>
+    <w:lvl w:ilvl="1" w:tplc="04090019" w:tentative="1">
+      <w:start w:val="1"/>
+      <w:numFmt w:val="lowerLetter"/>
+      <w:lvlText w:val="%2."/>
+      <w:lvlJc w:val="left"/>
+      <w:pPr>
+        <w:ind w:left="1440" w:hanging="360"/>
+      </w:pPr>
+    </w:lvl>
+    <w:lvl w:ilvl="2" w:tplc="0409001B" w:tentative="1">
+      <w:start w:val="1"/>
+      <w:numFmt w:val="lowerRoman"/>
+      <w:lvlText w:val="%3."/>
+      <w:lvlJc w:val="right"/>
+      <w:pPr>
+        <w:ind w:left="2160" w:hanging="180"/>
+      </w:pPr>
+    </w:lvl>
+    <w:lvl w:ilvl="3" w:tplc="0409000F" w:tentative="1">
+      <w:start w:val="1"/>
+      <w:numFmt w:val="decimal"/>
+      <w:lvlText w:val="%4."/>
+      <w:lvlJc w:val="left"/>
+      <w:pPr>
+        <w:ind w:left="2880" w:hanging="360"/>
+      </w:pPr>
+    </w:lvl>
+    <w:lvl w:ilvl="4" w:tplc="04090019" w:tentative="1">
+      <w:start w:val="1"/>
+      <w:numFmt w:val="lowerLetter"/>
+      <w:lvlText w:val="%5."/>
+      <w:lvlJc w:val="left"/>
+      <w:pPr>
+        <w:ind w:left="3600" w:hanging="360"/>
+      </w:pPr>
+    </w:lvl>
+    <w:lvl w:ilvl="5" w:tplc="0409001B" w:tentative="1">
+      <w:start w:val="1"/>
+      <w:numFmt w:val="lowerRoman"/>
+      <w:lvlText w:val="%6."/>
+      <w:lvlJc w:val="right"/>
+      <w:pPr>
+        <w:ind w:left="4320" w:hanging="180"/>
+      </w:pPr>
+    </w:lvl>
+    <w:lvl w:ilvl="6" w:tplc="0409000F" w:tentative="1">
+      <w:start w:val="1"/>
+      <w:numFmt w:val="decimal"/>
+      <w:lvlText w:val="%7."/>
+      <w:lvlJc w:val="left"/>
+      <w:pPr>
+        <w:ind w:left="5040" w:hanging="360"/>
+      </w:pPr>
+    </w:lvl>
+    <w:lvl w:ilvl="7" w:tplc="04090019" w:tentative="1">
+      <w:start w:val="1"/>
+      <w:numFmt w:val="lowerLetter"/>
+      <w:lvlText w:val="%8."/>
+      <w:lvlJc w:val="left"/>
+      <w:pPr>
+        <w:ind w:left="5760" w:hanging="360"/>
+      </w:pPr>
+    </w:lvl>
+    <w:lvl w:ilvl="8" w:tplc="0409001B" w:tentative="1">
+      <w:start w:val="1"/>
+      <w:numFmt w:val="lowerRoman"/>
+      <w:lvlText w:val="%9."/>
+      <w:lvlJc w:val="right"/>
+      <w:pPr>
+        <w:ind w:left="6480" w:hanging="180"/>
+      </w:pPr>
+    </w:lvl>
+  </w:abstractNum>
+  <w:abstractNum w:abstractNumId="5">
     <w:nsid w:val="2C5279B2"/>
     <w:multiLevelType w:val="hybridMultilevel"/>
     <w:tmpl w:val="C7964FB4"/>
@@ -6899,7 +9468,97 @@
       </w:pPr>
     </w:lvl>
   </w:abstractNum>
-  <w:abstractNum w:abstractNumId="4">
+  <w:abstractNum w:abstractNumId="6">
+    <w:nsid w:val="33D40283"/>
+    <w:multiLevelType w:val="hybridMultilevel"/>
+    <w:tmpl w:val="FEAA72CC"/>
+    <w:lvl w:ilvl="0" w:tplc="04090019">
+      <w:start w:val="1"/>
+      <w:numFmt w:val="lowerLetter"/>
+      <w:lvlText w:val="%1."/>
+      <w:lvlJc w:val="left"/>
+      <w:pPr>
+        <w:ind w:left="720" w:hanging="360"/>
+      </w:pPr>
+      <w:rPr>
+        <w:rFonts w:hint="default"/>
+        <w:color w:val="auto"/>
+      </w:rPr>
+    </w:lvl>
+    <w:lvl w:ilvl="1" w:tplc="04090019" w:tentative="1">
+      <w:start w:val="1"/>
+      <w:numFmt w:val="lowerLetter"/>
+      <w:lvlText w:val="%2."/>
+      <w:lvlJc w:val="left"/>
+      <w:pPr>
+        <w:ind w:left="1440" w:hanging="360"/>
+      </w:pPr>
+    </w:lvl>
+    <w:lvl w:ilvl="2" w:tplc="0409001B" w:tentative="1">
+      <w:start w:val="1"/>
+      <w:numFmt w:val="lowerRoman"/>
+      <w:lvlText w:val="%3."/>
+      <w:lvlJc w:val="right"/>
+      <w:pPr>
+        <w:ind w:left="2160" w:hanging="180"/>
+      </w:pPr>
+    </w:lvl>
+    <w:lvl w:ilvl="3" w:tplc="0409000F" w:tentative="1">
+      <w:start w:val="1"/>
+      <w:numFmt w:val="decimal"/>
+      <w:lvlText w:val="%4."/>
+      <w:lvlJc w:val="left"/>
+      <w:pPr>
+        <w:ind w:left="2880" w:hanging="360"/>
+      </w:pPr>
+    </w:lvl>
+    <w:lvl w:ilvl="4" w:tplc="04090019" w:tentative="1">
+      <w:start w:val="1"/>
+      <w:numFmt w:val="lowerLetter"/>
+      <w:lvlText w:val="%5."/>
+      <w:lvlJc w:val="left"/>
+      <w:pPr>
+        <w:ind w:left="3600" w:hanging="360"/>
+      </w:pPr>
+    </w:lvl>
+    <w:lvl w:ilvl="5" w:tplc="0409001B" w:tentative="1">
+      <w:start w:val="1"/>
+      <w:numFmt w:val="lowerRoman"/>
+      <w:lvlText w:val="%6."/>
+      <w:lvlJc w:val="right"/>
+      <w:pPr>
+        <w:ind w:left="4320" w:hanging="180"/>
+      </w:pPr>
+    </w:lvl>
+    <w:lvl w:ilvl="6" w:tplc="0409000F" w:tentative="1">
+      <w:start w:val="1"/>
+      <w:numFmt w:val="decimal"/>
+      <w:lvlText w:val="%7."/>
+      <w:lvlJc w:val="left"/>
+      <w:pPr>
+        <w:ind w:left="5040" w:hanging="360"/>
+      </w:pPr>
+    </w:lvl>
+    <w:lvl w:ilvl="7" w:tplc="04090019" w:tentative="1">
+      <w:start w:val="1"/>
+      <w:numFmt w:val="lowerLetter"/>
+      <w:lvlText w:val="%8."/>
+      <w:lvlJc w:val="left"/>
+      <w:pPr>
+        <w:ind w:left="5760" w:hanging="360"/>
+      </w:pPr>
+    </w:lvl>
+    <w:lvl w:ilvl="8" w:tplc="0409001B" w:tentative="1">
+      <w:start w:val="1"/>
+      <w:numFmt w:val="lowerRoman"/>
+      <w:lvlText w:val="%9."/>
+      <w:lvlJc w:val="right"/>
+      <w:pPr>
+        <w:ind w:left="6480" w:hanging="180"/>
+      </w:pPr>
+    </w:lvl>
+  </w:abstractNum>
+  <w:abstractNum w:abstractNumId="7">
     <w:nsid w:val="3E191909"/>
     <w:multiLevelType w:val="hybridMultilevel"/>
     <w:tmpl w:val="6302D852"/>
@@ -6989,8 +9648,8 @@
       </w:pPr>
     </w:lvl>
   </w:abstractNum>
-  <w:abstractNum w:abstractNumId="5">
-    <w:nsid w:val="4C4539EC"/>
+  <w:abstractNum w:abstractNumId="8">
+    <w:nsid w:val="45075DFB"/>
     <w:multiLevelType w:val="hybridMultilevel"/>
     <w:tmpl w:val="2F56813A"/>
     <w:lvl w:ilvl="0" w:tplc="04090019">
@@ -7078,35 +9737,601 @@
       </w:pPr>
     </w:lvl>
   </w:abstractNum>
+  <w:abstractNum w:abstractNumId="9">
+    <w:nsid w:val="4C4539EC"/>
+    <w:multiLevelType w:val="hybridMultilevel"/>
+    <w:tmpl w:val="2F56813A"/>
+    <w:lvl w:ilvl="0" w:tplc="04090019">
+      <w:start w:val="1"/>
+      <w:numFmt w:val="lowerLetter"/>
+      <w:lvlText w:val="%1."/>
+      <w:lvlJc w:val="left"/>
+      <w:pPr>
+        <w:ind w:left="720" w:hanging="360"/>
+      </w:pPr>
+      <w:rPr>
+        <w:rFonts w:hint="default"/>
+      </w:rPr>
+    </w:lvl>
+    <w:lvl w:ilvl="1" w:tplc="0409001B">
+      <w:start w:val="1"/>
+      <w:numFmt w:val="lowerRoman"/>
+      <w:lvlText w:val="%2."/>
+      <w:lvlJc w:val="right"/>
+      <w:pPr>
+        <w:ind w:left="990" w:hanging="360"/>
+      </w:pPr>
+    </w:lvl>
+    <w:lvl w:ilvl="2" w:tplc="0409000F">
+      <w:start w:val="1"/>
+      <w:numFmt w:val="decimal"/>
+      <w:lvlText w:val="%3."/>
+      <w:lvlJc w:val="left"/>
+      <w:pPr>
+        <w:ind w:left="1350" w:hanging="360"/>
+      </w:pPr>
+    </w:lvl>
+    <w:lvl w:ilvl="3" w:tplc="0409000F" w:tentative="1">
+      <w:start w:val="1"/>
+      <w:numFmt w:val="decimal"/>
+      <w:lvlText w:val="%4."/>
+      <w:lvlJc w:val="left"/>
+      <w:pPr>
+        <w:ind w:left="2880" w:hanging="360"/>
+      </w:pPr>
+    </w:lvl>
+    <w:lvl w:ilvl="4" w:tplc="04090019" w:tentative="1">
+      <w:start w:val="1"/>
+      <w:numFmt w:val="lowerLetter"/>
+      <w:lvlText w:val="%5."/>
+      <w:lvlJc w:val="left"/>
+      <w:pPr>
+        <w:ind w:left="3600" w:hanging="360"/>
+      </w:pPr>
+    </w:lvl>
+    <w:lvl w:ilvl="5" w:tplc="0409001B" w:tentative="1">
+      <w:start w:val="1"/>
+      <w:numFmt w:val="lowerRoman"/>
+      <w:lvlText w:val="%6."/>
+      <w:lvlJc w:val="right"/>
+      <w:pPr>
+        <w:ind w:left="4320" w:hanging="180"/>
+      </w:pPr>
+    </w:lvl>
+    <w:lvl w:ilvl="6" w:tplc="0409000F" w:tentative="1">
+      <w:start w:val="1"/>
+      <w:numFmt w:val="decimal"/>
+      <w:lvlText w:val="%7."/>
+      <w:lvlJc w:val="left"/>
+      <w:pPr>
+        <w:ind w:left="5040" w:hanging="360"/>
+      </w:pPr>
+    </w:lvl>
+    <w:lvl w:ilvl="7" w:tplc="04090019" w:tentative="1">
+      <w:start w:val="1"/>
+      <w:numFmt w:val="lowerLetter"/>
+      <w:lvlText w:val="%8."/>
+      <w:lvlJc w:val="left"/>
+      <w:pPr>
+        <w:ind w:left="5760" w:hanging="360"/>
+      </w:pPr>
+    </w:lvl>
+    <w:lvl w:ilvl="8" w:tplc="0409001B" w:tentative="1">
+      <w:start w:val="1"/>
+      <w:numFmt w:val="lowerRoman"/>
+      <w:lvlText w:val="%9."/>
+      <w:lvlJc w:val="right"/>
+      <w:pPr>
+        <w:ind w:left="6480" w:hanging="180"/>
+      </w:pPr>
+    </w:lvl>
+  </w:abstractNum>
+  <w:abstractNum w:abstractNumId="10">
+    <w:nsid w:val="606D725D"/>
+    <w:multiLevelType w:val="hybridMultilevel"/>
+    <w:tmpl w:val="69FC6E1C"/>
+    <w:lvl w:ilvl="0" w:tplc="04090019">
+      <w:start w:val="1"/>
+      <w:numFmt w:val="lowerLetter"/>
+      <w:lvlText w:val="%1."/>
+      <w:lvlJc w:val="left"/>
+      <w:pPr>
+        <w:ind w:left="720" w:hanging="360"/>
+      </w:pPr>
+      <w:rPr>
+        <w:rFonts w:hint="default"/>
+        <w:color w:val="auto"/>
+      </w:rPr>
+    </w:lvl>
+    <w:lvl w:ilvl="1" w:tplc="04090019" w:tentative="1">
+      <w:start w:val="1"/>
+      <w:numFmt w:val="lowerLetter"/>
+      <w:lvlText w:val="%2."/>
+      <w:lvlJc w:val="left"/>
+      <w:pPr>
+        <w:ind w:left="1440" w:hanging="360"/>
+      </w:pPr>
+    </w:lvl>
+    <w:lvl w:ilvl="2" w:tplc="0409001B" w:tentative="1">
+      <w:start w:val="1"/>
+      <w:numFmt w:val="lowerRoman"/>
+      <w:lvlText w:val="%3."/>
+      <w:lvlJc w:val="right"/>
+      <w:pPr>
+        <w:ind w:left="2160" w:hanging="180"/>
+      </w:pPr>
+    </w:lvl>
+    <w:lvl w:ilvl="3" w:tplc="0409000F" w:tentative="1">
+      <w:start w:val="1"/>
+      <w:numFmt w:val="decimal"/>
+      <w:lvlText w:val="%4."/>
+      <w:lvlJc w:val="left"/>
+      <w:pPr>
+        <w:ind w:left="2880" w:hanging="360"/>
+      </w:pPr>
+    </w:lvl>
+    <w:lvl w:ilvl="4" w:tplc="04090019" w:tentative="1">
+      <w:start w:val="1"/>
+      <w:numFmt w:val="lowerLetter"/>
+      <w:lvlText w:val="%5."/>
+      <w:lvlJc w:val="left"/>
+      <w:pPr>
+        <w:ind w:left="3600" w:hanging="360"/>
+      </w:pPr>
+    </w:lvl>
+    <w:lvl w:ilvl="5" w:tplc="0409001B" w:tentative="1">
+      <w:start w:val="1"/>
+      <w:numFmt w:val="lowerRoman"/>
+      <w:lvlText w:val="%6."/>
+      <w:lvlJc w:val="right"/>
+      <w:pPr>
+        <w:ind w:left="4320" w:hanging="180"/>
+      </w:pPr>
+    </w:lvl>
+    <w:lvl w:ilvl="6" w:tplc="0409000F" w:tentative="1">
+      <w:start w:val="1"/>
+      <w:numFmt w:val="decimal"/>
+      <w:lvlText w:val="%7."/>
+      <w:lvlJc w:val="left"/>
+      <w:pPr>
+        <w:ind w:left="5040" w:hanging="360"/>
+      </w:pPr>
+    </w:lvl>
+    <w:lvl w:ilvl="7" w:tplc="04090019" w:tentative="1">
+      <w:start w:val="1"/>
+      <w:numFmt w:val="lowerLetter"/>
+      <w:lvlText w:val="%8."/>
+      <w:lvlJc w:val="left"/>
+      <w:pPr>
+        <w:ind w:left="5760" w:hanging="360"/>
+      </w:pPr>
+    </w:lvl>
+    <w:lvl w:ilvl="8" w:tplc="0409001B" w:tentative="1">
+      <w:start w:val="1"/>
+      <w:numFmt w:val="lowerRoman"/>
+      <w:lvlText w:val="%9."/>
+      <w:lvlJc w:val="right"/>
+      <w:pPr>
+        <w:ind w:left="6480" w:hanging="180"/>
+      </w:pPr>
+    </w:lvl>
+  </w:abstractNum>
+  <w:abstractNum w:abstractNumId="11">
+    <w:nsid w:val="62B86C1D"/>
+    <w:multiLevelType w:val="hybridMultilevel"/>
+    <w:tmpl w:val="D076E8DC"/>
+    <w:lvl w:ilvl="0" w:tplc="04090019">
+      <w:start w:val="1"/>
+      <w:numFmt w:val="lowerLetter"/>
+      <w:lvlText w:val="%1."/>
+      <w:lvlJc w:val="left"/>
+      <w:pPr>
+        <w:ind w:left="720" w:hanging="360"/>
+      </w:pPr>
+      <w:rPr>
+        <w:rFonts w:hint="default"/>
+        <w:color w:val="auto"/>
+      </w:rPr>
+    </w:lvl>
+    <w:lvl w:ilvl="1" w:tplc="04090019" w:tentative="1">
+      <w:start w:val="1"/>
+      <w:numFmt w:val="lowerLetter"/>
+      <w:lvlText w:val="%2."/>
+      <w:lvlJc w:val="left"/>
+      <w:pPr>
+        <w:ind w:left="1440" w:hanging="360"/>
+      </w:pPr>
+    </w:lvl>
+    <w:lvl w:ilvl="2" w:tplc="0409001B" w:tentative="1">
+      <w:start w:val="1"/>
+      <w:numFmt w:val="lowerRoman"/>
+      <w:lvlText w:val="%3."/>
+      <w:lvlJc w:val="right"/>
+      <w:pPr>
+        <w:ind w:left="2160" w:hanging="180"/>
+      </w:pPr>
+    </w:lvl>
+    <w:lvl w:ilvl="3" w:tplc="0409000F" w:tentative="1">
+      <w:start w:val="1"/>
+      <w:numFmt w:val="decimal"/>
+      <w:lvlText w:val="%4."/>
+      <w:lvlJc w:val="left"/>
+      <w:pPr>
+        <w:ind w:left="2880" w:hanging="360"/>
+      </w:pPr>
+    </w:lvl>
+    <w:lvl w:ilvl="4" w:tplc="04090019" w:tentative="1">
+      <w:start w:val="1"/>
+      <w:numFmt w:val="lowerLetter"/>
+      <w:lvlText w:val="%5."/>
+      <w:lvlJc w:val="left"/>
+      <w:pPr>
+        <w:ind w:left="3600" w:hanging="360"/>
+      </w:pPr>
+    </w:lvl>
+    <w:lvl w:ilvl="5" w:tplc="0409001B" w:tentative="1">
+      <w:start w:val="1"/>
+      <w:numFmt w:val="lowerRoman"/>
+      <w:lvlText w:val="%6."/>
+      <w:lvlJc w:val="right"/>
+      <w:pPr>
+        <w:ind w:left="4320" w:hanging="180"/>
+      </w:pPr>
+    </w:lvl>
+    <w:lvl w:ilvl="6" w:tplc="0409000F" w:tentative="1">
+      <w:start w:val="1"/>
+      <w:numFmt w:val="decimal"/>
+      <w:lvlText w:val="%7."/>
+      <w:lvlJc w:val="left"/>
+      <w:pPr>
+        <w:ind w:left="5040" w:hanging="360"/>
+      </w:pPr>
+    </w:lvl>
+    <w:lvl w:ilvl="7" w:tplc="04090019" w:tentative="1">
+      <w:start w:val="1"/>
+      <w:numFmt w:val="lowerLetter"/>
+      <w:lvlText w:val="%8."/>
+      <w:lvlJc w:val="left"/>
+      <w:pPr>
+        <w:ind w:left="5760" w:hanging="360"/>
+      </w:pPr>
+    </w:lvl>
+    <w:lvl w:ilvl="8" w:tplc="0409001B" w:tentative="1">
+      <w:start w:val="1"/>
+      <w:numFmt w:val="lowerRoman"/>
+      <w:lvlText w:val="%9."/>
+      <w:lvlJc w:val="right"/>
+      <w:pPr>
+        <w:ind w:left="6480" w:hanging="180"/>
+      </w:pPr>
+    </w:lvl>
+  </w:abstractNum>
+  <w:abstractNum w:abstractNumId="12">
+    <w:nsid w:val="6BF32907"/>
+    <w:multiLevelType w:val="hybridMultilevel"/>
+    <w:tmpl w:val="41EE99B6"/>
+    <w:lvl w:ilvl="0" w:tplc="04090019">
+      <w:start w:val="1"/>
+      <w:numFmt w:val="lowerLetter"/>
+      <w:lvlText w:val="%1."/>
+      <w:lvlJc w:val="left"/>
+      <w:pPr>
+        <w:ind w:left="720" w:hanging="360"/>
+      </w:pPr>
+      <w:rPr>
+        <w:rFonts w:hint="default"/>
+        <w:color w:val="auto"/>
+      </w:rPr>
+    </w:lvl>
+    <w:lvl w:ilvl="1" w:tplc="04090019" w:tentative="1">
+      <w:start w:val="1"/>
+      <w:numFmt w:val="lowerLetter"/>
+      <w:lvlText w:val="%2."/>
+      <w:lvlJc w:val="left"/>
+      <w:pPr>
+        <w:ind w:left="1440" w:hanging="360"/>
+      </w:pPr>
+    </w:lvl>
+    <w:lvl w:ilvl="2" w:tplc="0409001B" w:tentative="1">
+      <w:start w:val="1"/>
+      <w:numFmt w:val="lowerRoman"/>
+      <w:lvlText w:val="%3."/>
+      <w:lvlJc w:val="right"/>
+      <w:pPr>
+        <w:ind w:left="2160" w:hanging="180"/>
+      </w:pPr>
+    </w:lvl>
+    <w:lvl w:ilvl="3" w:tplc="0409000F" w:tentative="1">
+      <w:start w:val="1"/>
+      <w:numFmt w:val="decimal"/>
+      <w:lvlText w:val="%4."/>
+      <w:lvlJc w:val="left"/>
+      <w:pPr>
+        <w:ind w:left="2880" w:hanging="360"/>
+      </w:pPr>
+    </w:lvl>
+    <w:lvl w:ilvl="4" w:tplc="04090019" w:tentative="1">
+      <w:start w:val="1"/>
+      <w:numFmt w:val="lowerLetter"/>
+      <w:lvlText w:val="%5."/>
+      <w:lvlJc w:val="left"/>
+      <w:pPr>
+        <w:ind w:left="3600" w:hanging="360"/>
+      </w:pPr>
+    </w:lvl>
+    <w:lvl w:ilvl="5" w:tplc="0409001B" w:tentative="1">
+      <w:start w:val="1"/>
+      <w:numFmt w:val="lowerRoman"/>
+      <w:lvlText w:val="%6."/>
+      <w:lvlJc w:val="right"/>
+      <w:pPr>
+        <w:ind w:left="4320" w:hanging="180"/>
+      </w:pPr>
+    </w:lvl>
+    <w:lvl w:ilvl="6" w:tplc="0409000F" w:tentative="1">
+      <w:start w:val="1"/>
+      <w:numFmt w:val="decimal"/>
+      <w:lvlText w:val="%7."/>
+      <w:lvlJc w:val="left"/>
+      <w:pPr>
+        <w:ind w:left="5040" w:hanging="360"/>
+      </w:pPr>
+    </w:lvl>
+    <w:lvl w:ilvl="7" w:tplc="04090019" w:tentative="1">
+      <w:start w:val="1"/>
+      <w:numFmt w:val="lowerLetter"/>
+      <w:lvlText w:val="%8."/>
+      <w:lvlJc w:val="left"/>
+      <w:pPr>
+        <w:ind w:left="5760" w:hanging="360"/>
+      </w:pPr>
+    </w:lvl>
+    <w:lvl w:ilvl="8" w:tplc="0409001B" w:tentative="1">
+      <w:start w:val="1"/>
+      <w:numFmt w:val="lowerRoman"/>
+      <w:lvlText w:val="%9."/>
+      <w:lvlJc w:val="right"/>
+      <w:pPr>
+        <w:ind w:left="6480" w:hanging="180"/>
+      </w:pPr>
+    </w:lvl>
+  </w:abstractNum>
+  <w:abstractNum w:abstractNumId="13">
+    <w:nsid w:val="78A23956"/>
+    <w:multiLevelType w:val="hybridMultilevel"/>
+    <w:tmpl w:val="C15C9032"/>
+    <w:lvl w:ilvl="0" w:tplc="04090019">
+      <w:start w:val="1"/>
+      <w:numFmt w:val="lowerLetter"/>
+      <w:lvlText w:val="%1."/>
+      <w:lvlJc w:val="left"/>
+      <w:pPr>
+        <w:ind w:left="720" w:hanging="360"/>
+      </w:pPr>
+      <w:rPr>
+        <w:rFonts w:hint="default"/>
+        <w:color w:val="auto"/>
+      </w:rPr>
+    </w:lvl>
+    <w:lvl w:ilvl="1" w:tplc="04090019" w:tentative="1">
+      <w:start w:val="1"/>
+      <w:numFmt w:val="lowerLetter"/>
+      <w:lvlText w:val="%2."/>
+      <w:lvlJc w:val="left"/>
+      <w:pPr>
+        <w:ind w:left="1440" w:hanging="360"/>
+      </w:pPr>
+    </w:lvl>
+    <w:lvl w:ilvl="2" w:tplc="0409001B" w:tentative="1">
+      <w:start w:val="1"/>
+      <w:numFmt w:val="lowerRoman"/>
+      <w:lvlText w:val="%3."/>
+      <w:lvlJc w:val="right"/>
+      <w:pPr>
+        <w:ind w:left="2160" w:hanging="180"/>
+      </w:pPr>
+    </w:lvl>
+    <w:lvl w:ilvl="3" w:tplc="0409000F" w:tentative="1">
+      <w:start w:val="1"/>
+      <w:numFmt w:val="decimal"/>
+      <w:lvlText w:val="%4."/>
+      <w:lvlJc w:val="left"/>
+      <w:pPr>
+        <w:ind w:left="2880" w:hanging="360"/>
+      </w:pPr>
+    </w:lvl>
+    <w:lvl w:ilvl="4" w:tplc="04090019" w:tentative="1">
+      <w:start w:val="1"/>
+      <w:numFmt w:val="lowerLetter"/>
+      <w:lvlText w:val="%5."/>
+      <w:lvlJc w:val="left"/>
+      <w:pPr>
+        <w:ind w:left="3600" w:hanging="360"/>
+      </w:pPr>
+    </w:lvl>
+    <w:lvl w:ilvl="5" w:tplc="0409001B" w:tentative="1">
+      <w:start w:val="1"/>
+      <w:numFmt w:val="lowerRoman"/>
+      <w:lvlText w:val="%6."/>
+      <w:lvlJc w:val="right"/>
+      <w:pPr>
+        <w:ind w:left="4320" w:hanging="180"/>
+      </w:pPr>
+    </w:lvl>
+    <w:lvl w:ilvl="6" w:tplc="0409000F" w:tentative="1">
+      <w:start w:val="1"/>
+      <w:numFmt w:val="decimal"/>
+      <w:lvlText w:val="%7."/>
+      <w:lvlJc w:val="left"/>
+      <w:pPr>
+        <w:ind w:left="5040" w:hanging="360"/>
+      </w:pPr>
+    </w:lvl>
+    <w:lvl w:ilvl="7" w:tplc="04090019" w:tentative="1">
+      <w:start w:val="1"/>
+      <w:numFmt w:val="lowerLetter"/>
+      <w:lvlText w:val="%8."/>
+      <w:lvlJc w:val="left"/>
+      <w:pPr>
+        <w:ind w:left="5760" w:hanging="360"/>
+      </w:pPr>
+    </w:lvl>
+    <w:lvl w:ilvl="8" w:tplc="0409001B" w:tentative="1">
+      <w:start w:val="1"/>
+      <w:numFmt w:val="lowerRoman"/>
+      <w:lvlText w:val="%9."/>
+      <w:lvlJc w:val="right"/>
+      <w:pPr>
+        <w:ind w:left="6480" w:hanging="180"/>
+      </w:pPr>
+    </w:lvl>
+  </w:abstractNum>
+  <w:abstractNum w:abstractNumId="14">
+    <w:nsid w:val="7D8B13CD"/>
+    <w:multiLevelType w:val="hybridMultilevel"/>
+    <w:tmpl w:val="C64A80FE"/>
+    <w:lvl w:ilvl="0" w:tplc="04090019">
+      <w:start w:val="1"/>
+      <w:numFmt w:val="lowerLetter"/>
+      <w:lvlText w:val="%1."/>
+      <w:lvlJc w:val="left"/>
+      <w:pPr>
+        <w:ind w:left="720" w:hanging="360"/>
+      </w:pPr>
+      <w:rPr>
+        <w:rFonts w:hint="default"/>
+        <w:color w:val="auto"/>
+      </w:rPr>
+    </w:lvl>
+    <w:lvl w:ilvl="1" w:tplc="04090019" w:tentative="1">
+      <w:start w:val="1"/>
+      <w:numFmt w:val="lowerLetter"/>
+      <w:lvlText w:val="%2."/>
+      <w:lvlJc w:val="left"/>
+      <w:pPr>
+        <w:ind w:left="1440" w:hanging="360"/>
+      </w:pPr>
+    </w:lvl>
+    <w:lvl w:ilvl="2" w:tplc="0409001B" w:tentative="1">
+      <w:start w:val="1"/>
+      <w:numFmt w:val="lowerRoman"/>
+      <w:lvlText w:val="%3."/>
+      <w:lvlJc w:val="right"/>
+      <w:pPr>
+        <w:ind w:left="2160" w:hanging="180"/>
+      </w:pPr>
+    </w:lvl>
+    <w:lvl w:ilvl="3" w:tplc="0409000F" w:tentative="1">
+      <w:start w:val="1"/>
+      <w:numFmt w:val="decimal"/>
+      <w:lvlText w:val="%4."/>
+      <w:lvlJc w:val="left"/>
+      <w:pPr>
+        <w:ind w:left="2880" w:hanging="360"/>
+      </w:pPr>
+    </w:lvl>
+    <w:lvl w:ilvl="4" w:tplc="04090019" w:tentative="1">
+      <w:start w:val="1"/>
+      <w:numFmt w:val="lowerLetter"/>
+      <w:lvlText w:val="%5."/>
+      <w:lvlJc w:val="left"/>
+      <w:pPr>
+        <w:ind w:left="3600" w:hanging="360"/>
+      </w:pPr>
+    </w:lvl>
+    <w:lvl w:ilvl="5" w:tplc="0409001B" w:tentative="1">
+      <w:start w:val="1"/>
+      <w:numFmt w:val="lowerRoman"/>
+      <w:lvlText w:val="%6."/>
+      <w:lvlJc w:val="right"/>
+      <w:pPr>
+        <w:ind w:left="4320" w:hanging="180"/>
+      </w:pPr>
+    </w:lvl>
+    <w:lvl w:ilvl="6" w:tplc="0409000F" w:tentative="1">
+      <w:start w:val="1"/>
+      <w:numFmt w:val="decimal"/>
+      <w:lvlText w:val="%7."/>
+      <w:lvlJc w:val="left"/>
+      <w:pPr>
+        <w:ind w:left="5040" w:hanging="360"/>
+      </w:pPr>
+    </w:lvl>
+    <w:lvl w:ilvl="7" w:tplc="04090019" w:tentative="1">
+      <w:start w:val="1"/>
+      <w:numFmt w:val="lowerLetter"/>
+      <w:lvlText w:val="%8."/>
+      <w:lvlJc w:val="left"/>
+      <w:pPr>
+        <w:ind w:left="5760" w:hanging="360"/>
+      </w:pPr>
+    </w:lvl>
+    <w:lvl w:ilvl="8" w:tplc="0409001B" w:tentative="1">
+      <w:start w:val="1"/>
+      <w:numFmt w:val="lowerRoman"/>
+      <w:lvlText w:val="%9."/>
+      <w:lvlJc w:val="right"/>
+      <w:pPr>
+        <w:ind w:left="6480" w:hanging="180"/>
+      </w:pPr>
+    </w:lvl>
+  </w:abstractNum>
   <w:num w:numId="1">
+    <w:abstractNumId w:val="1"/>
+  </w:num>
+  <w:num w:numId="2">
+    <w:abstractNumId w:val="3"/>
+  </w:num>
+  <w:num w:numId="3">
+    <w:abstractNumId w:val="1"/>
+  </w:num>
+  <w:num w:numId="4">
+    <w:abstractNumId w:val="3"/>
+  </w:num>
+  <w:num w:numId="5">
+    <w:abstractNumId w:val="1"/>
+  </w:num>
+  <w:num w:numId="6">
+    <w:abstractNumId w:val="3"/>
+  </w:num>
+  <w:num w:numId="7">
+    <w:abstractNumId w:val="7"/>
+  </w:num>
+  <w:num w:numId="8">
+    <w:abstractNumId w:val="5"/>
+  </w:num>
+  <w:num w:numId="9">
+    <w:abstractNumId w:val="9"/>
+  </w:num>
+  <w:num w:numId="10">
+    <w:abstractNumId w:val="2"/>
+  </w:num>
+  <w:num w:numId="11">
+    <w:abstractNumId w:val="13"/>
+  </w:num>
+  <w:num w:numId="12">
+    <w:abstractNumId w:val="6"/>
+  </w:num>
+  <w:num w:numId="13">
+    <w:abstractNumId w:val="8"/>
+  </w:num>
+  <w:num w:numId="14">
+    <w:abstractNumId w:val="12"/>
+  </w:num>
+  <w:num w:numId="15">
+    <w:abstractNumId w:val="4"/>
+  </w:num>
+  <w:num w:numId="16">
+    <w:abstractNumId w:val="11"/>
+  </w:num>
+  <w:num w:numId="17">
+    <w:abstractNumId w:val="10"/>
+  </w:num>
+  <w:num w:numId="18">
     <w:abstractNumId w:val="0"/>
   </w:num>
-  <w:num w:numId="2">
-    <w:abstractNumId w:val="2"/>
-  </w:num>
-  <w:num w:numId="3">
-    <w:abstractNumId w:val="0"/>
-  </w:num>
-  <w:num w:numId="4">
-    <w:abstractNumId w:val="2"/>
-  </w:num>
-  <w:num w:numId="5">
-    <w:abstractNumId w:val="0"/>
-  </w:num>
-  <w:num w:numId="6">
-    <w:abstractNumId w:val="2"/>
-  </w:num>
-  <w:num w:numId="7">
-    <w:abstractNumId w:val="4"/>
-  </w:num>
-  <w:num w:numId="8">
-    <w:abstractNumId w:val="3"/>
-  </w:num>
-  <w:num w:numId="9">
-    <w:abstractNumId w:val="5"/>
-  </w:num>
-  <w:num w:numId="10">
-    <w:abstractNumId w:val="1"/>
+  <w:num w:numId="19">
+    <w:abstractNumId w:val="14"/>
   </w:num>
 </w:numbering>
 </file>
@@ -7513,6 +10738,7 @@
   <w:style w:type="paragraph" w:default="1" w:styleId="Normal">
     <w:name w:val="Normal"/>
     <w:qFormat/>
+    <w:rsid w:val="003B280D"/>
     <w:rPr>
       <w:rFonts w:cstheme="minorHAnsi"/>
       <w:color w:val="414751" w:themeColor="text2" w:themeShade="BF"/>
@@ -8230,6 +11456,22 @@
       </w:tblCellMar>
     </w:tblPr>
   </w:style>
+  <w:style w:type="paragraph" w:styleId="NoSpacing">
+    <w:name w:val="No Spacing"/>
+    <w:uiPriority w:val="1"/>
+    <w:qFormat/>
+    <w:rsid w:val="003B280D"/>
+    <w:pPr>
+      <w:spacing w:after="0" w:line="240" w:lineRule="auto"/>
+    </w:pPr>
+    <w:rPr>
+      <w:rFonts w:cstheme="minorHAnsi"/>
+      <w:color w:val="414751" w:themeColor="text2" w:themeShade="BF"/>
+      <w:sz w:val="20"/>
+      <w:szCs w:val="20"/>
+      <w:lang w:eastAsia="ja-JP"/>
+    </w:rPr>
+  </w:style>
 </w:styles>
 </file>
 
@@ -8365,19 +11607,19 @@
 
 <file path=word/glossary/fontTable.xml><?xml version="1.0" encoding="utf-8"?>
 <w:fonts xmlns:mc="http://schemas.openxmlformats.org/markup-compatibility/2006" xmlns:r="http://schemas.openxmlformats.org/officeDocument/2006/relationships" xmlns:w="http://schemas.openxmlformats.org/wordprocessingml/2006/main" xmlns:w14="http://schemas.microsoft.com/office/word/2010/wordml" xmlns:w15="http://schemas.microsoft.com/office/word/2012/wordml" mc:Ignorable="w14 w15">
+  <w:font w:name="Times New Roman">
+    <w:panose1 w:val="02020603050405020304"/>
+    <w:charset w:val="00"/>
+    <w:family w:val="auto"/>
+    <w:pitch w:val="variable"/>
+    <w:sig w:usb0="E0002AFF" w:usb1="C0007841" w:usb2="00000009" w:usb3="00000000" w:csb0="000001FF" w:csb1="00000000"/>
+  </w:font>
   <w:font w:name="Wingdings 2">
     <w:panose1 w:val="05020102010507070707"/>
     <w:charset w:val="02"/>
     <w:family w:val="auto"/>
     <w:pitch w:val="variable"/>
     <w:sig w:usb0="00000000" w:usb1="10000000" w:usb2="00000000" w:usb3="00000000" w:csb0="80000000" w:csb1="00000000"/>
-  </w:font>
-  <w:font w:name="Times New Roman">
-    <w:panose1 w:val="02020603050405020304"/>
-    <w:charset w:val="00"/>
-    <w:family w:val="auto"/>
-    <w:pitch w:val="variable"/>
-    <w:sig w:usb0="E0002AFF" w:usb1="C0007841" w:usb2="00000009" w:usb3="00000000" w:csb0="000001FF" w:csb1="00000000"/>
   </w:font>
   <w:font w:name="Symbol">
     <w:panose1 w:val="00000000000000000000"/>
@@ -8445,8 +11687,8 @@
   </w:compat>
   <w:rsids>
     <w:rsidRoot w:val="00A85A09"/>
+    <w:rsid w:val="007E269E"/>
     <w:rsid w:val="00A85A09"/>
-    <w:rsid w:val="00D20C6B"/>
   </w:rsids>
   <m:mathPr>
     <m:mathFont m:val="Cambria Math"/>

</xml_diff>

<commit_message>
Adding chart to doc
</commit_message>
<xml_diff>
--- a/Report/IR assignment 1.docx
+++ b/Report/IR assignment 1.docx
@@ -729,7 +729,7 @@
                             </wps:bodyPr>
                           </wps:wsp>
                           <wps:wsp>
-                            <wps:cNvPr id="72" name="Oval 85"/>
+                            <wps:cNvPr id="2" name="Oval 85"/>
                             <wps:cNvSpPr>
                               <a:spLocks noChangeArrowheads="1"/>
                             </wps:cNvSpPr>
@@ -788,7 +788,7 @@
               </mc:Choice>
               <mc:Fallback>
                 <w:pict>
-                  <v:group w14:anchorId="17DD067A" id="Group_x0020_1" o:spid="_x0000_s1026" style="position:absolute;margin-left:0;margin-top:0;width:139.7pt;height:842.4pt;z-index:251673600;mso-left-percent:750;mso-position-horizontal-relative:page;mso-position-vertical:center;mso-position-vertical-relative:page;mso-left-percent:750;mso-width-relative:margin" coordsize="1774293,10698480" o:gfxdata="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">
+                  <v:group w14:anchorId="28618643" id="Group_x0020_1" o:spid="_x0000_s1026" style="position:absolute;margin-left:0;margin-top:0;width:139.7pt;height:842.4pt;z-index:251673600;mso-left-percent:750;mso-position-horizontal-relative:page;mso-position-vertical:center;mso-position-vertical-relative:page;mso-left-percent:750;mso-width-relative:margin" coordsize="1774293,10698480" o:gfxdata="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">
                     <v:group id="Group_x0020_77" o:spid="_x0000_s1027" style="position:absolute;left:308919;width:1465374;height:10698480" coordorigin="6022,8835" coordsize="2310,16114" o:gfxdata="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">
                       <v:rect id="Rectangle_x0020_78" o:spid="_x0000_s1028" style="position:absolute;left:6676;top:8835;width:1512;height:16114;visibility:visible;mso-wrap-style:square;v-text-anchor:top" o:gfxdata="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" fillcolor="#feb686" stroked="f" strokecolor="#bfb675">
                         <v:fill color2="#fe8637 [3204]" rotate="t" angle="-90" focus="100%" type="gradient"/>
@@ -805,7 +805,7 @@
                     <v:oval id="Oval_x0020_83" o:spid="_x0000_s1033" style="position:absolute;top:7945394;width:1101885;height:1071218;visibility:visible;mso-wrap-style:square;v-text-anchor:top" o:gfxdata="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" fillcolor="#fe8637 [3204]" strokecolor="#fe8637 [3204]" strokeweight="3pt">
                       <v:stroke linestyle="thinThin"/>
                     </v:oval>
-                    <v:oval id="Oval_x0020_85" o:spid="_x0000_s1034" style="position:absolute;left:259492;top:9378778;width:188405;height:192400;flip:x;visibility:visible;mso-wrap-style:square;v-text-anchor:top" o:gfxdata="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" fillcolor="#fe8637 [3204]" strokecolor="#fe8637 [3204]" strokeweight="3pt">
+                    <v:oval id="Oval_x0020_85" o:spid="_x0000_s1034" style="position:absolute;left:259492;top:9378778;width:188405;height:192400;flip:x;visibility:visible;mso-wrap-style:square;v-text-anchor:top" o:gfxdata="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" fillcolor="#fe8637 [3204]" strokecolor="#fe8637 [3204]" strokeweight="3pt">
                       <v:stroke linestyle="thinThin"/>
                       <v:shadow color="#1f2f3f" opacity=".5" mv:blur="0" offset="2pt,3pt"/>
                     </v:oval>
@@ -988,9 +988,6 @@
                                   <w:sdtPr>
                                     <w:alias w:val="Abstract"/>
                                     <w:id w:val="83737011"/>
-                                    <w:placeholder>
-                                      <w:docPart w:val="66FE406FB79CCC44BE00E2A47627F4A4"/>
-                                    </w:placeholder>
                                     <w:dataBinding w:prefixMappings="xmlns:ns0='http://schemas.microsoft.com/office/2006/coverPageProps'" w:xpath="/ns0:CoverPageProperties[1]/ns0:Abstract[1]" w:storeItemID="{55AF091B-3C7A-41E3-B477-F2FDAA23CFDA}"/>
                                     <w:text/>
                                   </w:sdtPr>
@@ -1147,9 +1144,6 @@
                             <w:sdtPr>
                               <w:alias w:val="Abstract"/>
                               <w:id w:val="83737011"/>
-                              <w:placeholder>
-                                <w:docPart w:val="66FE406FB79CCC44BE00E2A47627F4A4"/>
-                              </w:placeholder>
                               <w:dataBinding w:prefixMappings="xmlns:ns0='http://schemas.microsoft.com/office/2006/coverPageProps'" w:xpath="/ns0:CoverPageProperties[1]/ns0:Abstract[1]" w:storeItemID="{55AF091B-3C7A-41E3-B477-F2FDAA23CFDA}"/>
                               <w:text/>
                             </w:sdtPr>
@@ -1382,7 +1376,7 @@
           </mc:Choice>
           <mc:Fallback>
             <w:pict>
-              <v:group w14:anchorId="34570720" id="Group_x0020_62" o:spid="_x0000_s1026" style="position:absolute;margin-left:0;margin-top:10in;width:43.2pt;height:43.2pt;z-index:251646976;mso-left-percent:770;mso-position-horizontal-relative:margin;mso-position-vertical-relative:bottom-margin-area;mso-left-percent:770;mso-width-relative:margin;mso-height-relative:margin" coordorigin="10653,14697" coordsize="864,864" o:gfxdata="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">
+              <v:group w14:anchorId="1BAB46E8" id="Group_x0020_62" o:spid="_x0000_s1026" style="position:absolute;margin-left:0;margin-top:10in;width:43.2pt;height:43.2pt;z-index:251646976;mso-left-percent:770;mso-position-horizontal-relative:margin;mso-position-vertical-relative:bottom-margin-area;mso-left-percent:770;mso-width-relative:margin;mso-height-relative:margin" coordorigin="10653,14697" coordsize="864,864" o:gfxdata="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">
                 <v:oval id="Oval_x0020_63" o:spid="_x0000_s1027" style="position:absolute;left:10860;top:14898;width:297;height:303;flip:x;visibility:visible;mso-wrap-style:square;v-text-anchor:top" o:gfxdata="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" fillcolor="#fe8637" strokecolor="#fe8637" strokeweight="3pt">
                   <v:stroke linestyle="thinThin"/>
                   <v:shadow color="#1f2f3f" opacity=".5" mv:blur="0" offset="2pt,3pt"/>
@@ -1539,7 +1533,7 @@
           </mc:Choice>
           <mc:Fallback>
             <w:pict>
-              <v:group w14:anchorId="7B7BC3C8" id="Group_x0020_59" o:spid="_x0000_s1026" style="position:absolute;margin-left:0;margin-top:10in;width:43.2pt;height:43.2pt;z-index:251648000;mso-left-percent:770;mso-position-horizontal-relative:margin;mso-position-vertical-relative:bottom-margin-area;mso-left-percent:770;mso-width-relative:margin;mso-height-relative:margin" coordorigin="10653,14697" coordsize="864,864" o:gfxdata="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">
+              <v:group w14:anchorId="05E99FEE" id="Group_x0020_59" o:spid="_x0000_s1026" style="position:absolute;margin-left:0;margin-top:10in;width:43.2pt;height:43.2pt;z-index:251648000;mso-left-percent:770;mso-position-horizontal-relative:margin;mso-position-vertical-relative:bottom-margin-area;mso-left-percent:770;mso-width-relative:margin;mso-height-relative:margin" coordorigin="10653,14697" coordsize="864,864" o:gfxdata="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">
                 <v:oval id="Oval_x0020_60" o:spid="_x0000_s1027" style="position:absolute;left:10860;top:14898;width:297;height:303;flip:x;visibility:visible;mso-wrap-style:square;v-text-anchor:top" o:gfxdata="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" fillcolor="#fe8637" strokecolor="#fe8637" strokeweight="3pt">
                   <v:stroke linestyle="thinThin"/>
                   <v:shadow color="#1f2f3f" opacity=".5" mv:blur="0" offset="2pt,3pt"/>
@@ -1696,7 +1690,7 @@
           </mc:Choice>
           <mc:Fallback>
             <w:pict>
-              <v:group w14:anchorId="7D6B9129" id="Group_x0020_56" o:spid="_x0000_s1026" style="position:absolute;margin-left:0;margin-top:10in;width:43.2pt;height:43.2pt;z-index:251649024;mso-left-percent:770;mso-position-horizontal-relative:margin;mso-position-vertical-relative:bottom-margin-area;mso-left-percent:770;mso-width-relative:margin;mso-height-relative:margin" coordorigin="10653,14697" coordsize="864,864" o:gfxdata="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">
+              <v:group w14:anchorId="499415DB" id="Group_x0020_56" o:spid="_x0000_s1026" style="position:absolute;margin-left:0;margin-top:10in;width:43.2pt;height:43.2pt;z-index:251649024;mso-left-percent:770;mso-position-horizontal-relative:margin;mso-position-vertical-relative:bottom-margin-area;mso-left-percent:770;mso-width-relative:margin;mso-height-relative:margin" coordorigin="10653,14697" coordsize="864,864" o:gfxdata="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">
                 <v:oval id="Oval_x0020_57" o:spid="_x0000_s1027" style="position:absolute;left:10860;top:14898;width:297;height:303;flip:x;visibility:visible;mso-wrap-style:square;v-text-anchor:top" o:gfxdata="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" fillcolor="#fe8637" strokecolor="#fe8637" strokeweight="3pt">
                   <v:stroke linestyle="thinThin"/>
                   <v:shadow color="#1f2f3f" opacity=".5" mv:blur="0" offset="2pt,3pt"/>
@@ -1853,7 +1847,7 @@
           </mc:Choice>
           <mc:Fallback>
             <w:pict>
-              <v:group w14:anchorId="6C186D58" id="Group_x0020_53" o:spid="_x0000_s1026" style="position:absolute;margin-left:0;margin-top:10in;width:43.2pt;height:43.2pt;z-index:251650048;mso-left-percent:770;mso-position-horizontal-relative:margin;mso-position-vertical-relative:bottom-margin-area;mso-left-percent:770;mso-width-relative:margin;mso-height-relative:margin" coordorigin="10653,14697" coordsize="864,864" o:gfxdata="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">
+              <v:group w14:anchorId="6006E4F3" id="Group_x0020_53" o:spid="_x0000_s1026" style="position:absolute;margin-left:0;margin-top:10in;width:43.2pt;height:43.2pt;z-index:251650048;mso-left-percent:770;mso-position-horizontal-relative:margin;mso-position-vertical-relative:bottom-margin-area;mso-left-percent:770;mso-width-relative:margin;mso-height-relative:margin" coordorigin="10653,14697" coordsize="864,864" o:gfxdata="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">
                 <v:oval id="Oval_x0020_54" o:spid="_x0000_s1027" style="position:absolute;left:10860;top:14898;width:297;height:303;flip:x;visibility:visible;mso-wrap-style:square;v-text-anchor:top" o:gfxdata="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" fillcolor="#fe8637" strokecolor="#fe8637" strokeweight="3pt">
                   <v:stroke linestyle="thinThin"/>
                   <v:shadow color="#1f2f3f" opacity=".5" mv:blur="0" offset="2pt,3pt"/>
@@ -2010,7 +2004,7 @@
           </mc:Choice>
           <mc:Fallback>
             <w:pict>
-              <v:group w14:anchorId="361A5B72" id="Group_x0020_50" o:spid="_x0000_s1026" style="position:absolute;margin-left:0;margin-top:10in;width:43.2pt;height:43.2pt;z-index:251651072;mso-left-percent:770;mso-position-horizontal-relative:margin;mso-position-vertical-relative:bottom-margin-area;mso-left-percent:770;mso-width-relative:margin;mso-height-relative:margin" coordorigin="10653,14697" coordsize="864,864" o:gfxdata="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">
+              <v:group w14:anchorId="487C4C5D" id="Group_x0020_50" o:spid="_x0000_s1026" style="position:absolute;margin-left:0;margin-top:10in;width:43.2pt;height:43.2pt;z-index:251651072;mso-left-percent:770;mso-position-horizontal-relative:margin;mso-position-vertical-relative:bottom-margin-area;mso-left-percent:770;mso-width-relative:margin;mso-height-relative:margin" coordorigin="10653,14697" coordsize="864,864" o:gfxdata="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">
                 <v:oval id="Oval_x0020_51" o:spid="_x0000_s1027" style="position:absolute;left:10860;top:14898;width:297;height:303;flip:x;visibility:visible;mso-wrap-style:square;v-text-anchor:top" o:gfxdata="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" fillcolor="#fe8637" strokecolor="#fe8637" strokeweight="3pt">
                   <v:stroke linestyle="thinThin"/>
                   <v:shadow color="#1f2f3f" opacity=".5" mv:blur="0" offset="2pt,3pt"/>
@@ -2167,7 +2161,7 @@
           </mc:Choice>
           <mc:Fallback>
             <w:pict>
-              <v:group w14:anchorId="55AE344C" id="Group_x0020_47" o:spid="_x0000_s1026" style="position:absolute;margin-left:0;margin-top:10in;width:43.2pt;height:43.2pt;z-index:251652096;mso-left-percent:770;mso-position-horizontal-relative:margin;mso-position-vertical-relative:bottom-margin-area;mso-left-percent:770;mso-width-relative:margin;mso-height-relative:margin" coordorigin="10653,14697" coordsize="864,864" o:gfxdata="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">
+              <v:group w14:anchorId="45154AF7" id="Group_x0020_47" o:spid="_x0000_s1026" style="position:absolute;margin-left:0;margin-top:10in;width:43.2pt;height:43.2pt;z-index:251652096;mso-left-percent:770;mso-position-horizontal-relative:margin;mso-position-vertical-relative:bottom-margin-area;mso-left-percent:770;mso-width-relative:margin;mso-height-relative:margin" coordorigin="10653,14697" coordsize="864,864" o:gfxdata="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">
                 <v:oval id="Oval_x0020_48" o:spid="_x0000_s1027" style="position:absolute;left:10860;top:14898;width:297;height:303;flip:x;visibility:visible;mso-wrap-style:square;v-text-anchor:top" o:gfxdata="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" fillcolor="#fe8637" strokecolor="#fe8637" strokeweight="3pt">
                   <v:stroke linestyle="thinThin"/>
                   <v:shadow color="#1f2f3f" opacity=".5" mv:blur="0" offset="2pt,3pt"/>
@@ -2324,7 +2318,7 @@
           </mc:Choice>
           <mc:Fallback>
             <w:pict>
-              <v:group w14:anchorId="55F4D3A5" id="Group_x0020_44" o:spid="_x0000_s1026" style="position:absolute;margin-left:0;margin-top:10in;width:43.2pt;height:43.2pt;z-index:251653120;mso-left-percent:770;mso-position-horizontal-relative:margin;mso-position-vertical-relative:bottom-margin-area;mso-left-percent:770;mso-width-relative:margin;mso-height-relative:margin" coordorigin="10653,14697" coordsize="864,864" o:gfxdata="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">
+              <v:group w14:anchorId="3A8D26F2" id="Group_x0020_44" o:spid="_x0000_s1026" style="position:absolute;margin-left:0;margin-top:10in;width:43.2pt;height:43.2pt;z-index:251653120;mso-left-percent:770;mso-position-horizontal-relative:margin;mso-position-vertical-relative:bottom-margin-area;mso-left-percent:770;mso-width-relative:margin;mso-height-relative:margin" coordorigin="10653,14697" coordsize="864,864" o:gfxdata="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">
                 <v:oval id="Oval_x0020_45" o:spid="_x0000_s1027" style="position:absolute;left:10860;top:14898;width:297;height:303;flip:x;visibility:visible;mso-wrap-style:square;v-text-anchor:top" o:gfxdata="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" fillcolor="#fe8637" strokecolor="#fe8637" strokeweight="3pt">
                   <v:stroke linestyle="thinThin"/>
                   <v:shadow color="#1f2f3f" opacity=".5" mv:blur="0" offset="2pt,3pt"/>
@@ -2481,7 +2475,7 @@
           </mc:Choice>
           <mc:Fallback>
             <w:pict>
-              <v:group w14:anchorId="4BA210C5" id="Group_x0020_41" o:spid="_x0000_s1026" style="position:absolute;margin-left:0;margin-top:10in;width:43.2pt;height:43.2pt;z-index:251654144;mso-left-percent:770;mso-position-horizontal-relative:margin;mso-position-vertical-relative:bottom-margin-area;mso-left-percent:770;mso-width-relative:margin;mso-height-relative:margin" coordorigin="10653,14697" coordsize="864,864" o:gfxdata="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">
+              <v:group w14:anchorId="2A095C5D" id="Group_x0020_41" o:spid="_x0000_s1026" style="position:absolute;margin-left:0;margin-top:10in;width:43.2pt;height:43.2pt;z-index:251654144;mso-left-percent:770;mso-position-horizontal-relative:margin;mso-position-vertical-relative:bottom-margin-area;mso-left-percent:770;mso-width-relative:margin;mso-height-relative:margin" coordorigin="10653,14697" coordsize="864,864" o:gfxdata="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">
                 <v:oval id="Oval_x0020_42" o:spid="_x0000_s1027" style="position:absolute;left:10860;top:14898;width:297;height:303;flip:x;visibility:visible;mso-wrap-style:square;v-text-anchor:top" o:gfxdata="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" fillcolor="#fe8637" strokecolor="#fe8637" strokeweight="3pt">
                   <v:stroke linestyle="thinThin"/>
                   <v:shadow color="#1f2f3f" opacity=".5" mv:blur="0" offset="2pt,3pt"/>
@@ -2638,7 +2632,7 @@
           </mc:Choice>
           <mc:Fallback>
             <w:pict>
-              <v:group w14:anchorId="504F5D5C" id="Group_x0020_38" o:spid="_x0000_s1026" style="position:absolute;margin-left:0;margin-top:10in;width:43.2pt;height:43.2pt;z-index:251655168;mso-left-percent:770;mso-position-horizontal-relative:margin;mso-position-vertical-relative:bottom-margin-area;mso-left-percent:770;mso-width-relative:margin;mso-height-relative:margin" coordorigin="10653,14697" coordsize="864,864" o:gfxdata="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">
+              <v:group w14:anchorId="489BEAFC" id="Group_x0020_38" o:spid="_x0000_s1026" style="position:absolute;margin-left:0;margin-top:10in;width:43.2pt;height:43.2pt;z-index:251655168;mso-left-percent:770;mso-position-horizontal-relative:margin;mso-position-vertical-relative:bottom-margin-area;mso-left-percent:770;mso-width-relative:margin;mso-height-relative:margin" coordorigin="10653,14697" coordsize="864,864" o:gfxdata="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">
                 <v:oval id="Oval_x0020_39" o:spid="_x0000_s1027" style="position:absolute;left:10860;top:14898;width:297;height:303;flip:x;visibility:visible;mso-wrap-style:square;v-text-anchor:top" o:gfxdata="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" fillcolor="#fe8637" strokecolor="#fe8637" strokeweight="3pt">
                   <v:stroke linestyle="thinThin"/>
                   <v:shadow color="#1f2f3f" opacity=".5" mv:blur="0" offset="2pt,3pt"/>
@@ -2795,7 +2789,7 @@
           </mc:Choice>
           <mc:Fallback>
             <w:pict>
-              <v:group w14:anchorId="75006BB0" id="Group_x0020_35" o:spid="_x0000_s1026" style="position:absolute;margin-left:0;margin-top:10in;width:43.2pt;height:43.2pt;z-index:251656192;mso-left-percent:770;mso-position-horizontal-relative:margin;mso-position-vertical-relative:bottom-margin-area;mso-left-percent:770;mso-width-relative:margin;mso-height-relative:margin" coordorigin="10653,14697" coordsize="864,864" o:gfxdata="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">
+              <v:group w14:anchorId="6F142B1B" id="Group_x0020_35" o:spid="_x0000_s1026" style="position:absolute;margin-left:0;margin-top:10in;width:43.2pt;height:43.2pt;z-index:251656192;mso-left-percent:770;mso-position-horizontal-relative:margin;mso-position-vertical-relative:bottom-margin-area;mso-left-percent:770;mso-width-relative:margin;mso-height-relative:margin" coordorigin="10653,14697" coordsize="864,864" o:gfxdata="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">
                 <v:oval id="Oval_x0020_36" o:spid="_x0000_s1027" style="position:absolute;left:10860;top:14898;width:297;height:303;flip:x;visibility:visible;mso-wrap-style:square;v-text-anchor:top" o:gfxdata="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" fillcolor="#fe8637" strokecolor="#fe8637" strokeweight="3pt">
                   <v:stroke linestyle="thinThin"/>
                   <v:shadow color="#1f2f3f" opacity=".5" mv:blur="0" offset="2pt,3pt"/>
@@ -2952,7 +2946,7 @@
           </mc:Choice>
           <mc:Fallback>
             <w:pict>
-              <v:group w14:anchorId="5E5D4A6A" id="Group_x0020_32" o:spid="_x0000_s1026" style="position:absolute;margin-left:0;margin-top:10in;width:43.2pt;height:43.2pt;z-index:251657216;mso-left-percent:770;mso-position-horizontal-relative:margin;mso-position-vertical-relative:bottom-margin-area;mso-left-percent:770;mso-width-relative:margin;mso-height-relative:margin" coordorigin="10653,14697" coordsize="864,864" o:gfxdata="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">
+              <v:group w14:anchorId="6CF18CC6" id="Group_x0020_32" o:spid="_x0000_s1026" style="position:absolute;margin-left:0;margin-top:10in;width:43.2pt;height:43.2pt;z-index:251657216;mso-left-percent:770;mso-position-horizontal-relative:margin;mso-position-vertical-relative:bottom-margin-area;mso-left-percent:770;mso-width-relative:margin;mso-height-relative:margin" coordorigin="10653,14697" coordsize="864,864" o:gfxdata="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">
                 <v:oval id="Oval_x0020_33" o:spid="_x0000_s1027" style="position:absolute;left:10860;top:14898;width:297;height:303;flip:x;visibility:visible;mso-wrap-style:square;v-text-anchor:top" o:gfxdata="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" fillcolor="#fe8637" strokecolor="#fe8637" strokeweight="3pt">
                   <v:stroke linestyle="thinThin"/>
                   <v:shadow color="#1f2f3f" opacity=".5" mv:blur="0" offset="2pt,3pt"/>
@@ -3109,7 +3103,7 @@
           </mc:Choice>
           <mc:Fallback>
             <w:pict>
-              <v:group w14:anchorId="3F310805" id="Group_x0020_29" o:spid="_x0000_s1026" style="position:absolute;margin-left:0;margin-top:10in;width:43.2pt;height:43.2pt;z-index:251658240;mso-left-percent:770;mso-position-horizontal-relative:margin;mso-position-vertical-relative:bottom-margin-area;mso-left-percent:770;mso-width-relative:margin;mso-height-relative:margin" coordorigin="10653,14697" coordsize="864,864" o:gfxdata="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">
+              <v:group w14:anchorId="5F41941C" id="Group_x0020_29" o:spid="_x0000_s1026" style="position:absolute;margin-left:0;margin-top:10in;width:43.2pt;height:43.2pt;z-index:251658240;mso-left-percent:770;mso-position-horizontal-relative:margin;mso-position-vertical-relative:bottom-margin-area;mso-left-percent:770;mso-width-relative:margin;mso-height-relative:margin" coordorigin="10653,14697" coordsize="864,864" o:gfxdata="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">
                 <v:oval id="Oval_x0020_30" o:spid="_x0000_s1027" style="position:absolute;left:10860;top:14898;width:297;height:303;flip:x;visibility:visible;mso-wrap-style:square;v-text-anchor:top" o:gfxdata="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" fillcolor="#fe8637" strokecolor="#fe8637" strokeweight="3pt">
                   <v:stroke linestyle="thinThin"/>
                   <v:shadow color="#1f2f3f" opacity=".5" mv:blur="0" offset="2pt,3pt"/>
@@ -3266,7 +3260,7 @@
           </mc:Choice>
           <mc:Fallback>
             <w:pict>
-              <v:group w14:anchorId="04ADEC5C" id="Group_x0020_26" o:spid="_x0000_s1026" style="position:absolute;margin-left:0;margin-top:10in;width:43.2pt;height:43.2pt;z-index:251659264;mso-left-percent:770;mso-position-horizontal-relative:margin;mso-position-vertical-relative:bottom-margin-area;mso-left-percent:770;mso-width-relative:margin;mso-height-relative:margin" coordorigin="10653,14697" coordsize="864,864" o:gfxdata="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">
+              <v:group w14:anchorId="31FC733B" id="Group_x0020_26" o:spid="_x0000_s1026" style="position:absolute;margin-left:0;margin-top:10in;width:43.2pt;height:43.2pt;z-index:251659264;mso-left-percent:770;mso-position-horizontal-relative:margin;mso-position-vertical-relative:bottom-margin-area;mso-left-percent:770;mso-width-relative:margin;mso-height-relative:margin" coordorigin="10653,14697" coordsize="864,864" o:gfxdata="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">
                 <v:oval id="Oval_x0020_27" o:spid="_x0000_s1027" style="position:absolute;left:10860;top:14898;width:297;height:303;flip:x;visibility:visible;mso-wrap-style:square;v-text-anchor:top" o:gfxdata="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" fillcolor="#fe8637" strokecolor="#fe8637" strokeweight="3pt">
                   <v:stroke linestyle="thinThin"/>
                   <v:shadow color="#1f2f3f" opacity=".5" mv:blur="0" offset="2pt,3pt"/>
@@ -3423,7 +3417,7 @@
           </mc:Choice>
           <mc:Fallback>
             <w:pict>
-              <v:group w14:anchorId="08057D78" id="Group_x0020_23" o:spid="_x0000_s1026" style="position:absolute;margin-left:0;margin-top:10in;width:43.2pt;height:43.2pt;z-index:251660288;mso-left-percent:770;mso-position-horizontal-relative:margin;mso-position-vertical-relative:bottom-margin-area;mso-left-percent:770;mso-width-relative:margin;mso-height-relative:margin" coordorigin="10653,14697" coordsize="864,864" o:gfxdata="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">
+              <v:group w14:anchorId="34888341" id="Group_x0020_23" o:spid="_x0000_s1026" style="position:absolute;margin-left:0;margin-top:10in;width:43.2pt;height:43.2pt;z-index:251660288;mso-left-percent:770;mso-position-horizontal-relative:margin;mso-position-vertical-relative:bottom-margin-area;mso-left-percent:770;mso-width-relative:margin;mso-height-relative:margin" coordorigin="10653,14697" coordsize="864,864" o:gfxdata="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">
                 <v:oval id="Oval_x0020_24" o:spid="_x0000_s1027" style="position:absolute;left:10860;top:14898;width:297;height:303;flip:x;visibility:visible;mso-wrap-style:square;v-text-anchor:top" o:gfxdata="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" fillcolor="#fe8637" strokecolor="#fe8637" strokeweight="3pt">
                   <v:stroke linestyle="thinThin"/>
                   <v:shadow color="#1f2f3f" opacity=".5" mv:blur="0" offset="2pt,3pt"/>
@@ -3580,7 +3574,7 @@
           </mc:Choice>
           <mc:Fallback>
             <w:pict>
-              <v:group w14:anchorId="26CF6554" id="Group_x0020_20" o:spid="_x0000_s1026" style="position:absolute;margin-left:0;margin-top:10in;width:43.2pt;height:43.2pt;z-index:251661312;mso-left-percent:770;mso-position-horizontal-relative:margin;mso-position-vertical-relative:bottom-margin-area;mso-left-percent:770;mso-width-relative:margin;mso-height-relative:margin" coordorigin="10653,14697" coordsize="864,864" o:gfxdata="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">
+              <v:group w14:anchorId="5E2C69A8" id="Group_x0020_20" o:spid="_x0000_s1026" style="position:absolute;margin-left:0;margin-top:10in;width:43.2pt;height:43.2pt;z-index:251661312;mso-left-percent:770;mso-position-horizontal-relative:margin;mso-position-vertical-relative:bottom-margin-area;mso-left-percent:770;mso-width-relative:margin;mso-height-relative:margin" coordorigin="10653,14697" coordsize="864,864" o:gfxdata="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">
                 <v:oval id="Oval_x0020_21" o:spid="_x0000_s1027" style="position:absolute;left:10860;top:14898;width:297;height:303;flip:x;visibility:visible;mso-wrap-style:square;v-text-anchor:top" o:gfxdata="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" fillcolor="#fe8637" strokecolor="#fe8637" strokeweight="3pt">
                   <v:stroke linestyle="thinThin"/>
                   <v:shadow color="#1f2f3f" opacity=".5" mv:blur="0" offset="2pt,3pt"/>
@@ -3737,7 +3731,7 @@
           </mc:Choice>
           <mc:Fallback>
             <w:pict>
-              <v:group w14:anchorId="18C6D975" id="Group_x0020_17" o:spid="_x0000_s1026" style="position:absolute;margin-left:0;margin-top:10in;width:43.2pt;height:43.2pt;z-index:251662336;mso-left-percent:770;mso-position-horizontal-relative:margin;mso-position-vertical-relative:bottom-margin-area;mso-left-percent:770;mso-width-relative:margin;mso-height-relative:margin" coordorigin="10653,14697" coordsize="864,864" o:gfxdata="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">
+              <v:group w14:anchorId="4EA0DF39" id="Group_x0020_17" o:spid="_x0000_s1026" style="position:absolute;margin-left:0;margin-top:10in;width:43.2pt;height:43.2pt;z-index:251662336;mso-left-percent:770;mso-position-horizontal-relative:margin;mso-position-vertical-relative:bottom-margin-area;mso-left-percent:770;mso-width-relative:margin;mso-height-relative:margin" coordorigin="10653,14697" coordsize="864,864" o:gfxdata="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">
                 <v:oval id="Oval_x0020_18" o:spid="_x0000_s1027" style="position:absolute;left:10860;top:14898;width:297;height:303;flip:x;visibility:visible;mso-wrap-style:square;v-text-anchor:top" o:gfxdata="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" fillcolor="#fe8637" strokecolor="#fe8637" strokeweight="3pt">
                   <v:stroke linestyle="thinThin"/>
                   <v:shadow color="#1f2f3f" opacity=".5" mv:blur="0" offset="2pt,3pt"/>
@@ -3894,7 +3888,7 @@
           </mc:Choice>
           <mc:Fallback>
             <w:pict>
-              <v:group w14:anchorId="741B2CE1" id="Group_x0020_14" o:spid="_x0000_s1026" style="position:absolute;margin-left:0;margin-top:10in;width:43.2pt;height:43.2pt;z-index:251663360;mso-left-percent:770;mso-position-horizontal-relative:margin;mso-position-vertical-relative:bottom-margin-area;mso-left-percent:770;mso-width-relative:margin;mso-height-relative:margin" coordorigin="10653,14697" coordsize="864,864" o:gfxdata="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">
+              <v:group w14:anchorId="6A7D351A" id="Group_x0020_14" o:spid="_x0000_s1026" style="position:absolute;margin-left:0;margin-top:10in;width:43.2pt;height:43.2pt;z-index:251663360;mso-left-percent:770;mso-position-horizontal-relative:margin;mso-position-vertical-relative:bottom-margin-area;mso-left-percent:770;mso-width-relative:margin;mso-height-relative:margin" coordorigin="10653,14697" coordsize="864,864" o:gfxdata="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">
                 <v:oval id="Oval_x0020_15" o:spid="_x0000_s1027" style="position:absolute;left:10860;top:14898;width:297;height:303;flip:x;visibility:visible;mso-wrap-style:square;v-text-anchor:top" o:gfxdata="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" fillcolor="#fe8637" strokecolor="#fe8637" strokeweight="3pt">
                   <v:stroke linestyle="thinThin"/>
                   <v:shadow color="#1f2f3f" opacity=".5" mv:blur="0" offset="2pt,3pt"/>
@@ -4051,7 +4045,7 @@
           </mc:Choice>
           <mc:Fallback>
             <w:pict>
-              <v:group w14:anchorId="43B8629B" id="Group_x0020_11" o:spid="_x0000_s1026" style="position:absolute;margin-left:0;margin-top:10in;width:43.2pt;height:43.2pt;z-index:251664384;mso-left-percent:770;mso-position-horizontal-relative:margin;mso-position-vertical-relative:bottom-margin-area;mso-left-percent:770;mso-width-relative:margin;mso-height-relative:margin" coordorigin="10653,14697" coordsize="864,864" o:gfxdata="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">
+              <v:group w14:anchorId="228B7008" id="Group_x0020_11" o:spid="_x0000_s1026" style="position:absolute;margin-left:0;margin-top:10in;width:43.2pt;height:43.2pt;z-index:251664384;mso-left-percent:770;mso-position-horizontal-relative:margin;mso-position-vertical-relative:bottom-margin-area;mso-left-percent:770;mso-width-relative:margin;mso-height-relative:margin" coordorigin="10653,14697" coordsize="864,864" o:gfxdata="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">
                 <v:oval id="Oval_x0020_12" o:spid="_x0000_s1027" style="position:absolute;left:10860;top:14898;width:297;height:303;flip:x;visibility:visible;mso-wrap-style:square;v-text-anchor:top" o:gfxdata="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" fillcolor="#fe8637" strokecolor="#fe8637" strokeweight="3pt">
                   <v:stroke linestyle="thinThin"/>
                   <v:shadow color="#1f2f3f" opacity=".5" mv:blur="0" offset="2pt,3pt"/>
@@ -4208,7 +4202,7 @@
           </mc:Choice>
           <mc:Fallback>
             <w:pict>
-              <v:group w14:anchorId="52CA0F1E" id="Group_x0020_8" o:spid="_x0000_s1026" style="position:absolute;margin-left:0;margin-top:10in;width:43.2pt;height:43.2pt;z-index:251665408;mso-left-percent:770;mso-position-horizontal-relative:margin;mso-position-vertical-relative:bottom-margin-area;mso-left-percent:770;mso-width-relative:margin;mso-height-relative:margin" coordorigin="10653,14697" coordsize="864,864" o:gfxdata="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">
+              <v:group w14:anchorId="776F7127" id="Group_x0020_8" o:spid="_x0000_s1026" style="position:absolute;margin-left:0;margin-top:10in;width:43.2pt;height:43.2pt;z-index:251665408;mso-left-percent:770;mso-position-horizontal-relative:margin;mso-position-vertical-relative:bottom-margin-area;mso-left-percent:770;mso-width-relative:margin;mso-height-relative:margin" coordorigin="10653,14697" coordsize="864,864" o:gfxdata="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">
                 <v:oval id="Oval_x0020_9" o:spid="_x0000_s1027" style="position:absolute;left:10860;top:14898;width:297;height:303;flip:x;visibility:visible;mso-wrap-style:square;v-text-anchor:top" o:gfxdata="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" fillcolor="#fe8637" strokecolor="#fe8637" strokeweight="3pt">
                   <v:stroke linestyle="thinThin"/>
                   <v:shadow color="#1f2f3f" opacity=".5" mv:blur="0" offset="2pt,3pt"/>
@@ -4365,7 +4359,7 @@
           </mc:Choice>
           <mc:Fallback>
             <w:pict>
-              <v:group w14:anchorId="286778C0" id="Group_x0020_5" o:spid="_x0000_s1026" style="position:absolute;margin-left:0;margin-top:10in;width:43.2pt;height:43.2pt;z-index:251666432;mso-left-percent:770;mso-position-horizontal-relative:margin;mso-position-vertical-relative:bottom-margin-area;mso-left-percent:770;mso-width-relative:margin;mso-height-relative:margin" coordorigin="10653,14697" coordsize="864,864" o:gfxdata="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">
+              <v:group w14:anchorId="65E24386" id="Group_x0020_5" o:spid="_x0000_s1026" style="position:absolute;margin-left:0;margin-top:10in;width:43.2pt;height:43.2pt;z-index:251666432;mso-left-percent:770;mso-position-horizontal-relative:margin;mso-position-vertical-relative:bottom-margin-area;mso-left-percent:770;mso-width-relative:margin;mso-height-relative:margin" coordorigin="10653,14697" coordsize="864,864" o:gfxdata="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">
                 <v:oval id="Oval_x0020_6" o:spid="_x0000_s1027" style="position:absolute;left:10860;top:14898;width:297;height:303;flip:x;visibility:visible;mso-wrap-style:square;v-text-anchor:top" o:gfxdata="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" fillcolor="#fe8637" strokecolor="#fe8637" strokeweight="3pt">
                   <v:stroke linestyle="thinThin"/>
                   <v:shadow color="#1f2f3f" opacity=".5" mv:blur="0" offset="2pt,3pt"/>
@@ -4406,7 +4400,7 @@
                 <wp:extent cx="548640" cy="548640"/>
                 <wp:effectExtent l="3810" t="0" r="0" b="3810"/>
                 <wp:wrapNone/>
-                <wp:docPr id="2" name="Group 2"/>
+                <wp:docPr id="3" name="Group 3"/>
                 <wp:cNvGraphicFramePr>
                   <a:graphicFrameLocks xmlns:a="http://schemas.openxmlformats.org/drawingml/2006/main"/>
                 </wp:cNvGraphicFramePr>
@@ -4425,7 +4419,7 @@
                         </a:xfrm>
                       </wpg:grpSpPr>
                       <wps:wsp>
-                        <wps:cNvPr id="3" name="Oval 3"/>
+                        <wps:cNvPr id="4" name="Oval 3"/>
                         <wps:cNvSpPr>
                           <a:spLocks noChangeArrowheads="1"/>
                         </wps:cNvSpPr>
@@ -4468,7 +4462,7 @@
                         </wps:bodyPr>
                       </wps:wsp>
                       <wps:wsp>
-                        <wps:cNvPr id="4" name="Rectangle 4"/>
+                        <wps:cNvPr id="76" name="Rectangle 4"/>
                         <wps:cNvSpPr>
                           <a:spLocks noChangeArrowheads="1"/>
                         </wps:cNvSpPr>
@@ -4522,12 +4516,12 @@
           </mc:Choice>
           <mc:Fallback>
             <w:pict>
-              <v:group w14:anchorId="51C6C5CF" id="Group_x0020_2" o:spid="_x0000_s1026" style="position:absolute;margin-left:0;margin-top:10in;width:43.2pt;height:43.2pt;z-index:251667456;mso-left-percent:770;mso-position-horizontal-relative:margin;mso-position-vertical-relative:bottom-margin-area;mso-left-percent:770;mso-width-relative:margin;mso-height-relative:margin" coordorigin="10653,14697" coordsize="864,864" o:gfxdata="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">
-                <v:oval id="Oval_x0020_3" o:spid="_x0000_s1027" style="position:absolute;left:10860;top:14898;width:297;height:303;flip:x;visibility:visible;mso-wrap-style:square;v-text-anchor:top" o:gfxdata="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" fillcolor="#fe8637" strokecolor="#fe8637" strokeweight="3pt">
+              <v:group w14:anchorId="4EC24BC4" id="Group_x0020_3" o:spid="_x0000_s1026" style="position:absolute;margin-left:0;margin-top:10in;width:43.2pt;height:43.2pt;z-index:251667456;mso-left-percent:770;mso-position-horizontal-relative:margin;mso-position-vertical-relative:bottom-margin-area;mso-left-percent:770;mso-width-relative:margin;mso-height-relative:margin" coordorigin="10653,14697" coordsize="864,864" o:gfxdata="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">
+                <v:oval id="Oval_x0020_3" o:spid="_x0000_s1027" style="position:absolute;left:10860;top:14898;width:297;height:303;flip:x;visibility:visible;mso-wrap-style:square;v-text-anchor:top" o:gfxdata="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" fillcolor="#fe8637" strokecolor="#fe8637" strokeweight="3pt">
                   <v:stroke linestyle="thinThin"/>
                   <v:shadow color="#1f2f3f" opacity=".5" mv:blur="0" offset="2pt,3pt"/>
                 </v:oval>
-                <v:rect id="Rectangle_x0020_4" o:spid="_x0000_s1028" style="position:absolute;left:10653;top:14697;width:864;height:864;visibility:visible;mso-wrap-style:square;v-text-anchor:top" o:gfxdata="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" filled="f" stroked="f"/>
+                <v:rect id="Rectangle_x0020_4" o:spid="_x0000_s1028" style="position:absolute;left:10653;top:14697;width:864;height:864;visibility:visible;mso-wrap-style:square;v-text-anchor:top" o:gfxdata="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" filled="f" stroked="f"/>
                 <w10:wrap anchorx="margin" anchory="margin"/>
               </v:group>
             </w:pict>
@@ -5121,6 +5115,12 @@
       <w:r>
         <w:t>, HTTP 403.</w:t>
       </w:r>
+    </w:p>
+    <w:p>
+      <w:pPr>
+        <w:pStyle w:val="ListParagraph"/>
+        <w:ind w:left="990"/>
+      </w:pPr>
     </w:p>
     <w:p>
       <w:pPr>
@@ -5263,7 +5263,7 @@
         <w:tc>
           <w:tcPr>
             <w:tcW w:w="2752" w:type="dxa"/>
-            <w:shd w:val="clear" w:color="auto" w:fill="FFF39D" w:themeFill="background2"/>
+            <w:shd w:val="clear" w:color="auto" w:fill="C7D5EF" w:themeFill="accent2" w:themeFillTint="66"/>
           </w:tcPr>
           <w:p>
             <w:pPr>
@@ -5285,7 +5285,7 @@
         <w:tc>
           <w:tcPr>
             <w:tcW w:w="1928" w:type="dxa"/>
-            <w:shd w:val="clear" w:color="auto" w:fill="FFF39D" w:themeFill="background2"/>
+            <w:shd w:val="clear" w:color="auto" w:fill="C7D5EF" w:themeFill="accent2" w:themeFillTint="66"/>
           </w:tcPr>
           <w:p>
             <w:pPr>
@@ -5311,7 +5311,7 @@
         <w:tc>
           <w:tcPr>
             <w:tcW w:w="2752" w:type="dxa"/>
-            <w:shd w:val="clear" w:color="auto" w:fill="FFF39D" w:themeFill="background2"/>
+            <w:shd w:val="clear" w:color="auto" w:fill="DEE3EE" w:themeFill="accent5" w:themeFillTint="66"/>
           </w:tcPr>
           <w:p>
             <w:pPr>
@@ -5333,7 +5333,7 @@
         <w:tc>
           <w:tcPr>
             <w:tcW w:w="1928" w:type="dxa"/>
-            <w:shd w:val="clear" w:color="auto" w:fill="FFF39D" w:themeFill="background2"/>
+            <w:shd w:val="clear" w:color="auto" w:fill="DEE3EE" w:themeFill="accent5" w:themeFillTint="66"/>
           </w:tcPr>
           <w:p>
             <w:pPr>
@@ -5356,7 +5356,7 @@
         <w:tc>
           <w:tcPr>
             <w:tcW w:w="2752" w:type="dxa"/>
-            <w:shd w:val="clear" w:color="auto" w:fill="FFF39D" w:themeFill="background2"/>
+            <w:shd w:val="clear" w:color="auto" w:fill="C7D5EF" w:themeFill="accent2" w:themeFillTint="66"/>
           </w:tcPr>
           <w:p>
             <w:pPr>
@@ -5371,20 +5371,14 @@
               <w:rPr>
                 <w:color w:val="FF0000"/>
               </w:rPr>
-              <w:t>retry 1</w:t>
-            </w:r>
-            <w:r>
-              <w:rPr>
-                <w:color w:val="FF0000"/>
-              </w:rPr>
-              <w:t>:</w:t>
+              <w:t>retry 1:</w:t>
             </w:r>
           </w:p>
         </w:tc>
         <w:tc>
           <w:tcPr>
             <w:tcW w:w="1928" w:type="dxa"/>
-            <w:shd w:val="clear" w:color="auto" w:fill="FFF39D" w:themeFill="background2"/>
+            <w:shd w:val="clear" w:color="auto" w:fill="C7D5EF" w:themeFill="accent2" w:themeFillTint="66"/>
           </w:tcPr>
           <w:p>
             <w:pPr>
@@ -5407,7 +5401,7 @@
         <w:tc>
           <w:tcPr>
             <w:tcW w:w="2752" w:type="dxa"/>
-            <w:shd w:val="clear" w:color="auto" w:fill="FFF39D" w:themeFill="background2"/>
+            <w:shd w:val="clear" w:color="auto" w:fill="DEE3EE" w:themeFill="accent5" w:themeFillTint="66"/>
           </w:tcPr>
           <w:p>
             <w:pPr>
@@ -5422,20 +5416,14 @@
               <w:rPr>
                 <w:color w:val="FF0000"/>
               </w:rPr>
-              <w:t>retry 2</w:t>
-            </w:r>
-            <w:r>
-              <w:rPr>
-                <w:color w:val="FF0000"/>
-              </w:rPr>
-              <w:t>:</w:t>
+              <w:t>retry 2:</w:t>
             </w:r>
           </w:p>
         </w:tc>
         <w:tc>
           <w:tcPr>
             <w:tcW w:w="1928" w:type="dxa"/>
-            <w:shd w:val="clear" w:color="auto" w:fill="FFF39D" w:themeFill="background2"/>
+            <w:shd w:val="clear" w:color="auto" w:fill="DEE3EE" w:themeFill="accent5" w:themeFillTint="66"/>
           </w:tcPr>
           <w:p>
             <w:pPr>
@@ -5458,7 +5446,7 @@
         <w:tc>
           <w:tcPr>
             <w:tcW w:w="2752" w:type="dxa"/>
-            <w:shd w:val="clear" w:color="auto" w:fill="FFF39D" w:themeFill="background2"/>
+            <w:shd w:val="clear" w:color="auto" w:fill="C7D5EF" w:themeFill="accent2" w:themeFillTint="66"/>
           </w:tcPr>
           <w:p>
             <w:pPr>
@@ -5480,7 +5468,7 @@
         <w:tc>
           <w:tcPr>
             <w:tcW w:w="1928" w:type="dxa"/>
-            <w:shd w:val="clear" w:color="auto" w:fill="FFF39D" w:themeFill="background2"/>
+            <w:shd w:val="clear" w:color="auto" w:fill="C7D5EF" w:themeFill="accent2" w:themeFillTint="66"/>
           </w:tcPr>
           <w:p>
             <w:pPr>
@@ -5503,7 +5491,7 @@
         <w:tc>
           <w:tcPr>
             <w:tcW w:w="2752" w:type="dxa"/>
-            <w:shd w:val="clear" w:color="auto" w:fill="FFF39D" w:themeFill="background2"/>
+            <w:shd w:val="clear" w:color="auto" w:fill="DEE3EE" w:themeFill="accent5" w:themeFillTint="66"/>
           </w:tcPr>
           <w:p>
             <w:pPr>
@@ -5533,7 +5521,7 @@
         <w:tc>
           <w:tcPr>
             <w:tcW w:w="1928" w:type="dxa"/>
-            <w:shd w:val="clear" w:color="auto" w:fill="FFF39D" w:themeFill="background2"/>
+            <w:shd w:val="clear" w:color="auto" w:fill="DEE3EE" w:themeFill="accent5" w:themeFillTint="66"/>
           </w:tcPr>
           <w:p>
             <w:pPr>
@@ -5556,7 +5544,7 @@
         <w:tc>
           <w:tcPr>
             <w:tcW w:w="2752" w:type="dxa"/>
-            <w:shd w:val="clear" w:color="auto" w:fill="FFF39D" w:themeFill="background2"/>
+            <w:shd w:val="clear" w:color="auto" w:fill="C7D5EF" w:themeFill="accent2" w:themeFillTint="66"/>
           </w:tcPr>
           <w:p>
             <w:pPr>
@@ -5578,7 +5566,7 @@
         <w:tc>
           <w:tcPr>
             <w:tcW w:w="1928" w:type="dxa"/>
-            <w:shd w:val="clear" w:color="auto" w:fill="FFF39D" w:themeFill="background2"/>
+            <w:shd w:val="clear" w:color="auto" w:fill="C7D5EF" w:themeFill="accent2" w:themeFillTint="66"/>
           </w:tcPr>
           <w:p>
             <w:pPr>
@@ -5604,7 +5592,7 @@
         <w:tc>
           <w:tcPr>
             <w:tcW w:w="2752" w:type="dxa"/>
-            <w:shd w:val="clear" w:color="auto" w:fill="FFF39D" w:themeFill="background2"/>
+            <w:shd w:val="clear" w:color="auto" w:fill="DEE3EE" w:themeFill="accent5" w:themeFillTint="66"/>
           </w:tcPr>
           <w:p>
             <w:pPr>
@@ -5640,7 +5628,7 @@
         <w:tc>
           <w:tcPr>
             <w:tcW w:w="1928" w:type="dxa"/>
-            <w:shd w:val="clear" w:color="auto" w:fill="FFF39D" w:themeFill="background2"/>
+            <w:shd w:val="clear" w:color="auto" w:fill="DEE3EE" w:themeFill="accent5" w:themeFillTint="66"/>
           </w:tcPr>
           <w:p>
             <w:pPr>
@@ -5666,7 +5654,7 @@
         <w:tc>
           <w:tcPr>
             <w:tcW w:w="2752" w:type="dxa"/>
-            <w:shd w:val="clear" w:color="auto" w:fill="FFF39D" w:themeFill="background2"/>
+            <w:shd w:val="clear" w:color="auto" w:fill="C7D5EF" w:themeFill="accent2" w:themeFillTint="66"/>
           </w:tcPr>
           <w:p>
             <w:pPr>
@@ -5681,26 +5669,14 @@
               <w:rPr>
                 <w:color w:val="FF0000"/>
               </w:rPr>
-              <w:t>Status 2</w:t>
-            </w:r>
-            <w:r>
-              <w:rPr>
-                <w:color w:val="FF0000"/>
-              </w:rPr>
-              <w:t xml:space="preserve"> (</w:t>
+              <w:t>Status 2 (</w:t>
             </w:r>
             <w:proofErr w:type="spellStart"/>
             <w:r>
               <w:rPr>
                 <w:color w:val="FF0000"/>
               </w:rPr>
-              <w:t>db_</w:t>
-            </w:r>
-            <w:r>
-              <w:rPr>
-                <w:color w:val="FF0000"/>
-              </w:rPr>
-              <w:t>fetched</w:t>
+              <w:t>db_fetched</w:t>
             </w:r>
             <w:proofErr w:type="spellEnd"/>
             <w:r>
@@ -5714,7 +5690,7 @@
         <w:tc>
           <w:tcPr>
             <w:tcW w:w="1928" w:type="dxa"/>
-            <w:shd w:val="clear" w:color="auto" w:fill="FFF39D" w:themeFill="background2"/>
+            <w:shd w:val="clear" w:color="auto" w:fill="C7D5EF" w:themeFill="accent2" w:themeFillTint="66"/>
           </w:tcPr>
           <w:p>
             <w:pPr>
@@ -5740,7 +5716,7 @@
         <w:tc>
           <w:tcPr>
             <w:tcW w:w="2752" w:type="dxa"/>
-            <w:shd w:val="clear" w:color="auto" w:fill="FFF39D" w:themeFill="background2"/>
+            <w:shd w:val="clear" w:color="auto" w:fill="DEE3EE" w:themeFill="accent5" w:themeFillTint="66"/>
           </w:tcPr>
           <w:p>
             <w:pPr>
@@ -5755,13 +5731,7 @@
               <w:rPr>
                 <w:color w:val="FF0000"/>
               </w:rPr>
-              <w:t>Status 3</w:t>
-            </w:r>
-            <w:r>
-              <w:rPr>
-                <w:color w:val="FF0000"/>
-              </w:rPr>
-              <w:t xml:space="preserve"> (</w:t>
+              <w:t>Status 3 (</w:t>
             </w:r>
             <w:proofErr w:type="spellStart"/>
             <w:r>
@@ -5782,7 +5752,7 @@
         <w:tc>
           <w:tcPr>
             <w:tcW w:w="1928" w:type="dxa"/>
-            <w:shd w:val="clear" w:color="auto" w:fill="FFF39D" w:themeFill="background2"/>
+            <w:shd w:val="clear" w:color="auto" w:fill="DEE3EE" w:themeFill="accent5" w:themeFillTint="66"/>
           </w:tcPr>
           <w:p>
             <w:pPr>
@@ -5808,7 +5778,7 @@
         <w:tc>
           <w:tcPr>
             <w:tcW w:w="2752" w:type="dxa"/>
-            <w:shd w:val="clear" w:color="auto" w:fill="FFF39D" w:themeFill="background2"/>
+            <w:shd w:val="clear" w:color="auto" w:fill="C7D5EF" w:themeFill="accent2" w:themeFillTint="66"/>
           </w:tcPr>
           <w:p>
             <w:pPr>
@@ -5823,13 +5793,7 @@
               <w:rPr>
                 <w:color w:val="FF0000"/>
               </w:rPr>
-              <w:t>Status 4</w:t>
-            </w:r>
-            <w:r>
-              <w:rPr>
-                <w:color w:val="FF0000"/>
-              </w:rPr>
-              <w:t xml:space="preserve"> (</w:t>
+              <w:t>Status 4 (</w:t>
             </w:r>
             <w:proofErr w:type="spellStart"/>
             <w:r>
@@ -5850,7 +5814,7 @@
         <w:tc>
           <w:tcPr>
             <w:tcW w:w="1928" w:type="dxa"/>
-            <w:shd w:val="clear" w:color="auto" w:fill="FFF39D" w:themeFill="background2"/>
+            <w:shd w:val="clear" w:color="auto" w:fill="C7D5EF" w:themeFill="accent2" w:themeFillTint="66"/>
           </w:tcPr>
           <w:p>
             <w:pPr>
@@ -5876,7 +5840,7 @@
         <w:tc>
           <w:tcPr>
             <w:tcW w:w="2752" w:type="dxa"/>
-            <w:shd w:val="clear" w:color="auto" w:fill="FFF39D" w:themeFill="background2"/>
+            <w:shd w:val="clear" w:color="auto" w:fill="DEE3EE" w:themeFill="accent5" w:themeFillTint="66"/>
           </w:tcPr>
           <w:p>
             <w:pPr>
@@ -5891,13 +5855,7 @@
               <w:rPr>
                 <w:color w:val="FF0000"/>
               </w:rPr>
-              <w:t>Status 5</w:t>
-            </w:r>
-            <w:r>
-              <w:rPr>
-                <w:color w:val="FF0000"/>
-              </w:rPr>
-              <w:t xml:space="preserve"> (</w:t>
+              <w:t>Status 5 (</w:t>
             </w:r>
             <w:proofErr w:type="spellStart"/>
             <w:r>
@@ -5918,7 +5876,7 @@
         <w:tc>
           <w:tcPr>
             <w:tcW w:w="1928" w:type="dxa"/>
-            <w:shd w:val="clear" w:color="auto" w:fill="FFF39D" w:themeFill="background2"/>
+            <w:shd w:val="clear" w:color="auto" w:fill="DEE3EE" w:themeFill="accent5" w:themeFillTint="66"/>
           </w:tcPr>
           <w:p>
             <w:pPr>
@@ -5944,7 +5902,7 @@
         <w:tc>
           <w:tcPr>
             <w:tcW w:w="2752" w:type="dxa"/>
-            <w:shd w:val="clear" w:color="auto" w:fill="FFF39D" w:themeFill="background2"/>
+            <w:shd w:val="clear" w:color="auto" w:fill="C7D5EF" w:themeFill="accent2" w:themeFillTint="66"/>
           </w:tcPr>
           <w:p>
             <w:pPr>
@@ -5959,13 +5917,7 @@
               <w:rPr>
                 <w:color w:val="FF0000"/>
               </w:rPr>
-              <w:t>Status 6</w:t>
-            </w:r>
-            <w:r>
-              <w:rPr>
-                <w:color w:val="FF0000"/>
-              </w:rPr>
-              <w:t xml:space="preserve"> (</w:t>
+              <w:t>Status 6 (</w:t>
             </w:r>
             <w:proofErr w:type="spellStart"/>
             <w:r>
@@ -5986,7 +5938,7 @@
         <w:tc>
           <w:tcPr>
             <w:tcW w:w="1928" w:type="dxa"/>
-            <w:shd w:val="clear" w:color="auto" w:fill="FFF39D" w:themeFill="background2"/>
+            <w:shd w:val="clear" w:color="auto" w:fill="C7D5EF" w:themeFill="accent2" w:themeFillTint="66"/>
           </w:tcPr>
           <w:p>
             <w:pPr>
@@ -6012,7 +5964,7 @@
         <w:tc>
           <w:tcPr>
             <w:tcW w:w="2752" w:type="dxa"/>
-            <w:shd w:val="clear" w:color="auto" w:fill="FFF39D" w:themeFill="background2"/>
+            <w:shd w:val="clear" w:color="auto" w:fill="DEE3EE" w:themeFill="accent5" w:themeFillTint="66"/>
           </w:tcPr>
           <w:p>
             <w:pPr>
@@ -6027,13 +5979,7 @@
               <w:rPr>
                 <w:color w:val="FF0000"/>
               </w:rPr>
-              <w:t>Status 7</w:t>
-            </w:r>
-            <w:r>
-              <w:rPr>
-                <w:color w:val="FF0000"/>
-              </w:rPr>
-              <w:t xml:space="preserve"> (</w:t>
+              <w:t>Status 7 (</w:t>
             </w:r>
             <w:proofErr w:type="spellStart"/>
             <w:r>
@@ -6054,7 +6000,7 @@
         <w:tc>
           <w:tcPr>
             <w:tcW w:w="1928" w:type="dxa"/>
-            <w:shd w:val="clear" w:color="auto" w:fill="FFF39D" w:themeFill="background2"/>
+            <w:shd w:val="clear" w:color="auto" w:fill="DEE3EE" w:themeFill="accent5" w:themeFillTint="66"/>
           </w:tcPr>
           <w:p>
             <w:pPr>
@@ -6084,13 +6030,7 @@
         <w:pStyle w:val="Heading2"/>
       </w:pPr>
       <w:r>
-        <w:t>Question 3</w:t>
-      </w:r>
-      <w:r>
-        <w:t xml:space="preserve">: </w:t>
-      </w:r>
-      <w:r>
-        <w:t>Use the information you learn in question 2 to extend the Nutch Selenium Protocol Plugin</w:t>
+        <w:t>Question 3: Use the information you learn in question 2 to extend the Nutch Selenium Protocol Plugin</w:t>
       </w:r>
     </w:p>
     <w:p>
@@ -6149,13 +6089,7 @@
         <w:pStyle w:val="Heading2"/>
       </w:pPr>
       <w:r>
-        <w:t>Question 4</w:t>
-      </w:r>
-      <w:r>
-        <w:t xml:space="preserve">: </w:t>
-      </w:r>
-      <w:r>
-        <w:t xml:space="preserve">Build the latest </w:t>
+        <w:t xml:space="preserve">Question 4: Build the latest </w:t>
       </w:r>
       <w:r>
         <w:t xml:space="preserve">version of </w:t>
@@ -6269,19 +6203,7 @@
         <w:rPr>
           <w:i/>
         </w:rPr>
-        <w:t xml:space="preserve">URLs </w:t>
-      </w:r>
-      <w:r>
-        <w:rPr>
-          <w:i/>
-        </w:rPr>
-        <w:t>after Selenium</w:t>
-      </w:r>
-      <w:r>
-        <w:rPr>
-          <w:i/>
-        </w:rPr>
-        <w:t>.xlsx”</w:t>
+        <w:t>URLs after Selenium.xlsx”</w:t>
       </w:r>
     </w:p>
     <w:p>
@@ -6363,17 +6285,11 @@
       </w:r>
       <w:proofErr w:type="spellStart"/>
       <w:r>
-        <w:t>u</w:t>
-      </w:r>
-      <w:r>
-        <w:t>rls</w:t>
+        <w:t>urls</w:t>
       </w:r>
       <w:proofErr w:type="spellEnd"/>
       <w:r>
-        <w:t>/ ~/CSCI-572/guns_crawl_Step5</w:t>
-      </w:r>
-      <w:r>
-        <w:t xml:space="preserve"> 30</w:t>
+        <w:t>/ ~/CSCI-572/guns_crawl_Step5 30</w:t>
       </w:r>
     </w:p>
     <w:p>
@@ -6411,6 +6327,12 @@
     <w:p>
       <w:pPr>
         <w:pStyle w:val="ListParagraph"/>
+        <w:spacing w:after="0" w:line="240" w:lineRule="auto"/>
+        <w:ind w:left="0"/>
+        <w:jc w:val="right"/>
+        <w:rPr>
+          <w:color w:val="FF0000"/>
+        </w:rPr>
       </w:pPr>
     </w:p>
     <w:tbl>
@@ -6440,7 +6362,7 @@
         <w:tc>
           <w:tcPr>
             <w:tcW w:w="2752" w:type="dxa"/>
-            <w:shd w:val="clear" w:color="auto" w:fill="FFF39D" w:themeFill="background2"/>
+            <w:shd w:val="clear" w:color="auto" w:fill="EEF1F6" w:themeFill="accent5" w:themeFillTint="33"/>
           </w:tcPr>
           <w:p>
             <w:pPr>
@@ -6462,12 +6384,13 @@
         <w:tc>
           <w:tcPr>
             <w:tcW w:w="1928" w:type="dxa"/>
-            <w:shd w:val="clear" w:color="auto" w:fill="FFF39D" w:themeFill="background2"/>
+            <w:shd w:val="clear" w:color="auto" w:fill="EEF1F6" w:themeFill="accent5" w:themeFillTint="33"/>
           </w:tcPr>
           <w:p>
             <w:pPr>
               <w:pStyle w:val="ListParagraph"/>
               <w:ind w:left="0"/>
+              <w:jc w:val="right"/>
               <w:rPr>
                 <w:color w:val="FF0000"/>
               </w:rPr>
@@ -6476,7 +6399,13 @@
               <w:rPr>
                 <w:color w:val="FF0000"/>
               </w:rPr>
-              <w:t>4710184</w:t>
+              <w:t>4</w:t>
+            </w:r>
+            <w:r>
+              <w:rPr>
+                <w:color w:val="FF0000"/>
+              </w:rPr>
+              <w:t>067987</w:t>
             </w:r>
           </w:p>
         </w:tc>
@@ -6488,7 +6417,7 @@
         <w:tc>
           <w:tcPr>
             <w:tcW w:w="2752" w:type="dxa"/>
-            <w:shd w:val="clear" w:color="auto" w:fill="FFF39D" w:themeFill="background2"/>
+            <w:shd w:val="clear" w:color="auto" w:fill="C7D5EF" w:themeFill="accent2" w:themeFillTint="66"/>
           </w:tcPr>
           <w:p>
             <w:pPr>
@@ -6510,12 +6439,13 @@
         <w:tc>
           <w:tcPr>
             <w:tcW w:w="1928" w:type="dxa"/>
-            <w:shd w:val="clear" w:color="auto" w:fill="FFF39D" w:themeFill="background2"/>
+            <w:shd w:val="clear" w:color="auto" w:fill="C7D5EF" w:themeFill="accent2" w:themeFillTint="66"/>
           </w:tcPr>
           <w:p>
             <w:pPr>
               <w:pStyle w:val="ListParagraph"/>
               <w:ind w:left="0"/>
+              <w:jc w:val="right"/>
               <w:rPr>
                 <w:color w:val="FF0000"/>
               </w:rPr>
@@ -6524,7 +6454,7 @@
               <w:rPr>
                 <w:color w:val="FF0000"/>
               </w:rPr>
-              <w:t>4625184</w:t>
+              <w:t>3898790</w:t>
             </w:r>
           </w:p>
         </w:tc>
@@ -6533,7 +6463,7 @@
         <w:tc>
           <w:tcPr>
             <w:tcW w:w="2752" w:type="dxa"/>
-            <w:shd w:val="clear" w:color="auto" w:fill="FFF39D" w:themeFill="background2"/>
+            <w:shd w:val="clear" w:color="auto" w:fill="EEF1F6" w:themeFill="accent5" w:themeFillTint="33"/>
           </w:tcPr>
           <w:p>
             <w:pPr>
@@ -6555,12 +6485,13 @@
         <w:tc>
           <w:tcPr>
             <w:tcW w:w="1928" w:type="dxa"/>
-            <w:shd w:val="clear" w:color="auto" w:fill="FFF39D" w:themeFill="background2"/>
+            <w:shd w:val="clear" w:color="auto" w:fill="EEF1F6" w:themeFill="accent5" w:themeFillTint="33"/>
           </w:tcPr>
           <w:p>
             <w:pPr>
               <w:pStyle w:val="ListParagraph"/>
               <w:ind w:left="0"/>
+              <w:jc w:val="right"/>
               <w:rPr>
                 <w:color w:val="FF0000"/>
               </w:rPr>
@@ -6569,7 +6500,7 @@
               <w:rPr>
                 <w:color w:val="FF0000"/>
               </w:rPr>
-              <w:t>64302</w:t>
+              <w:t>35875</w:t>
             </w:r>
           </w:p>
         </w:tc>
@@ -6578,7 +6509,7 @@
         <w:tc>
           <w:tcPr>
             <w:tcW w:w="2752" w:type="dxa"/>
-            <w:shd w:val="clear" w:color="auto" w:fill="FFF39D" w:themeFill="background2"/>
+            <w:shd w:val="clear" w:color="auto" w:fill="C7D5EF" w:themeFill="accent2" w:themeFillTint="66"/>
           </w:tcPr>
           <w:p>
             <w:pPr>
@@ -6600,12 +6531,13 @@
         <w:tc>
           <w:tcPr>
             <w:tcW w:w="1928" w:type="dxa"/>
-            <w:shd w:val="clear" w:color="auto" w:fill="FFF39D" w:themeFill="background2"/>
+            <w:shd w:val="clear" w:color="auto" w:fill="C7D5EF" w:themeFill="accent2" w:themeFillTint="66"/>
           </w:tcPr>
           <w:p>
             <w:pPr>
               <w:pStyle w:val="ListParagraph"/>
               <w:ind w:left="0"/>
+              <w:jc w:val="right"/>
               <w:rPr>
                 <w:color w:val="FF0000"/>
               </w:rPr>
@@ -6614,16 +6546,19 @@
               <w:rPr>
                 <w:color w:val="FF0000"/>
               </w:rPr>
-              <w:t>20698</w:t>
+              <w:t>9765</w:t>
             </w:r>
           </w:p>
         </w:tc>
       </w:tr>
       <w:tr>
+        <w:trPr>
+          <w:trHeight w:val="252"/>
+        </w:trPr>
         <w:tc>
           <w:tcPr>
             <w:tcW w:w="2752" w:type="dxa"/>
-            <w:shd w:val="clear" w:color="auto" w:fill="FFF39D" w:themeFill="background2"/>
+            <w:shd w:val="clear" w:color="auto" w:fill="EEF1F6" w:themeFill="accent5" w:themeFillTint="33"/>
           </w:tcPr>
           <w:p>
             <w:pPr>
@@ -6645,12 +6580,13 @@
         <w:tc>
           <w:tcPr>
             <w:tcW w:w="1928" w:type="dxa"/>
-            <w:shd w:val="clear" w:color="auto" w:fill="FFF39D" w:themeFill="background2"/>
+            <w:shd w:val="clear" w:color="auto" w:fill="EEF1F6" w:themeFill="accent5" w:themeFillTint="33"/>
           </w:tcPr>
           <w:p>
             <w:pPr>
               <w:pStyle w:val="ListParagraph"/>
               <w:ind w:left="0"/>
+              <w:jc w:val="right"/>
               <w:rPr>
                 <w:color w:val="FF0000"/>
               </w:rPr>
@@ -6668,7 +6604,7 @@
         <w:tc>
           <w:tcPr>
             <w:tcW w:w="2752" w:type="dxa"/>
-            <w:shd w:val="clear" w:color="auto" w:fill="FFF39D" w:themeFill="background2"/>
+            <w:shd w:val="clear" w:color="auto" w:fill="C7D5EF" w:themeFill="accent2" w:themeFillTint="66"/>
           </w:tcPr>
           <w:p>
             <w:pPr>
@@ -6698,12 +6634,13 @@
         <w:tc>
           <w:tcPr>
             <w:tcW w:w="1928" w:type="dxa"/>
-            <w:shd w:val="clear" w:color="auto" w:fill="FFF39D" w:themeFill="background2"/>
+            <w:shd w:val="clear" w:color="auto" w:fill="C7D5EF" w:themeFill="accent2" w:themeFillTint="66"/>
           </w:tcPr>
           <w:p>
             <w:pPr>
               <w:pStyle w:val="ListParagraph"/>
               <w:ind w:left="0"/>
+              <w:jc w:val="right"/>
               <w:rPr>
                 <w:color w:val="FF0000"/>
               </w:rPr>
@@ -6712,7 +6649,7 @@
               <w:rPr>
                 <w:color w:val="FF0000"/>
               </w:rPr>
-              <w:t>2.9849576E-5</w:t>
+              <w:t>2.3457E-3</w:t>
             </w:r>
           </w:p>
         </w:tc>
@@ -6721,7 +6658,7 @@
         <w:tc>
           <w:tcPr>
             <w:tcW w:w="2752" w:type="dxa"/>
-            <w:shd w:val="clear" w:color="auto" w:fill="FFF39D" w:themeFill="background2"/>
+            <w:shd w:val="clear" w:color="auto" w:fill="EEF1F6" w:themeFill="accent5" w:themeFillTint="33"/>
           </w:tcPr>
           <w:p>
             <w:pPr>
@@ -6743,12 +6680,13 @@
         <w:tc>
           <w:tcPr>
             <w:tcW w:w="1928" w:type="dxa"/>
-            <w:shd w:val="clear" w:color="auto" w:fill="FFF39D" w:themeFill="background2"/>
+            <w:shd w:val="clear" w:color="auto" w:fill="EEF1F6" w:themeFill="accent5" w:themeFillTint="33"/>
           </w:tcPr>
           <w:p>
             <w:pPr>
               <w:pStyle w:val="ListParagraph"/>
               <w:ind w:left="0"/>
+              <w:jc w:val="right"/>
               <w:rPr>
                 <w:color w:val="FF0000"/>
               </w:rPr>
@@ -6769,7 +6707,7 @@
         <w:tc>
           <w:tcPr>
             <w:tcW w:w="2752" w:type="dxa"/>
-            <w:shd w:val="clear" w:color="auto" w:fill="FFF39D" w:themeFill="background2"/>
+            <w:shd w:val="clear" w:color="auto" w:fill="C7D5EF" w:themeFill="accent2" w:themeFillTint="66"/>
           </w:tcPr>
           <w:p>
             <w:pPr>
@@ -6805,12 +6743,13 @@
         <w:tc>
           <w:tcPr>
             <w:tcW w:w="1928" w:type="dxa"/>
-            <w:shd w:val="clear" w:color="auto" w:fill="FFF39D" w:themeFill="background2"/>
+            <w:shd w:val="clear" w:color="auto" w:fill="C7D5EF" w:themeFill="accent2" w:themeFillTint="66"/>
           </w:tcPr>
           <w:p>
             <w:pPr>
               <w:pStyle w:val="ListParagraph"/>
               <w:ind w:left="0"/>
+              <w:jc w:val="right"/>
               <w:rPr>
                 <w:color w:val="FF0000"/>
               </w:rPr>
@@ -6819,7 +6758,7 @@
               <w:rPr>
                 <w:color w:val="FF0000"/>
               </w:rPr>
-              <w:t>4348772</w:t>
+              <w:t>3267867</w:t>
             </w:r>
           </w:p>
         </w:tc>
@@ -6831,7 +6770,7 @@
         <w:tc>
           <w:tcPr>
             <w:tcW w:w="2752" w:type="dxa"/>
-            <w:shd w:val="clear" w:color="auto" w:fill="FFF39D" w:themeFill="background2"/>
+            <w:shd w:val="clear" w:color="auto" w:fill="EEF1F6" w:themeFill="accent5" w:themeFillTint="33"/>
           </w:tcPr>
           <w:p>
             <w:pPr>
@@ -6867,12 +6806,13 @@
         <w:tc>
           <w:tcPr>
             <w:tcW w:w="1928" w:type="dxa"/>
-            <w:shd w:val="clear" w:color="auto" w:fill="FFF39D" w:themeFill="background2"/>
+            <w:shd w:val="clear" w:color="auto" w:fill="EEF1F6" w:themeFill="accent5" w:themeFillTint="33"/>
           </w:tcPr>
           <w:p>
             <w:pPr>
               <w:pStyle w:val="ListParagraph"/>
               <w:ind w:left="0"/>
+              <w:jc w:val="right"/>
               <w:rPr>
                 <w:color w:val="FF0000"/>
               </w:rPr>
@@ -6881,7 +6821,7 @@
               <w:rPr>
                 <w:color w:val="FF0000"/>
               </w:rPr>
-              <w:t>314453</w:t>
+              <w:t>340989</w:t>
             </w:r>
           </w:p>
         </w:tc>
@@ -6893,7 +6833,7 @@
         <w:tc>
           <w:tcPr>
             <w:tcW w:w="2752" w:type="dxa"/>
-            <w:shd w:val="clear" w:color="auto" w:fill="FFF39D" w:themeFill="background2"/>
+            <w:shd w:val="clear" w:color="auto" w:fill="C7D5EF" w:themeFill="accent2" w:themeFillTint="66"/>
           </w:tcPr>
           <w:p>
             <w:pPr>
@@ -6929,12 +6869,13 @@
         <w:tc>
           <w:tcPr>
             <w:tcW w:w="1928" w:type="dxa"/>
-            <w:shd w:val="clear" w:color="auto" w:fill="FFF39D" w:themeFill="background2"/>
+            <w:shd w:val="clear" w:color="auto" w:fill="C7D5EF" w:themeFill="accent2" w:themeFillTint="66"/>
           </w:tcPr>
           <w:p>
             <w:pPr>
               <w:pStyle w:val="ListParagraph"/>
               <w:ind w:left="0"/>
+              <w:jc w:val="right"/>
               <w:rPr>
                 <w:color w:val="FF0000"/>
               </w:rPr>
@@ -6943,7 +6884,7 @@
               <w:rPr>
                 <w:color w:val="FF0000"/>
               </w:rPr>
-              <w:t>28243</w:t>
+              <w:t>34075</w:t>
             </w:r>
           </w:p>
         </w:tc>
@@ -6955,7 +6896,7 @@
         <w:tc>
           <w:tcPr>
             <w:tcW w:w="2752" w:type="dxa"/>
-            <w:shd w:val="clear" w:color="auto" w:fill="FFF39D" w:themeFill="background2"/>
+            <w:shd w:val="clear" w:color="auto" w:fill="EEF1F6" w:themeFill="accent5" w:themeFillTint="33"/>
           </w:tcPr>
           <w:p>
             <w:pPr>
@@ -6991,12 +6932,13 @@
         <w:tc>
           <w:tcPr>
             <w:tcW w:w="1928" w:type="dxa"/>
-            <w:shd w:val="clear" w:color="auto" w:fill="FFF39D" w:themeFill="background2"/>
+            <w:shd w:val="clear" w:color="auto" w:fill="EEF1F6" w:themeFill="accent5" w:themeFillTint="33"/>
           </w:tcPr>
           <w:p>
             <w:pPr>
               <w:pStyle w:val="ListParagraph"/>
               <w:ind w:left="0"/>
+              <w:jc w:val="right"/>
               <w:rPr>
                 <w:color w:val="FF0000"/>
               </w:rPr>
@@ -7005,7 +6947,7 @@
               <w:rPr>
                 <w:color w:val="FF0000"/>
               </w:rPr>
-              <w:t>5114</w:t>
+              <w:t>4226</w:t>
             </w:r>
           </w:p>
         </w:tc>
@@ -7017,7 +6959,7 @@
         <w:tc>
           <w:tcPr>
             <w:tcW w:w="2752" w:type="dxa"/>
-            <w:shd w:val="clear" w:color="auto" w:fill="FFF39D" w:themeFill="background2"/>
+            <w:shd w:val="clear" w:color="auto" w:fill="C7D5EF" w:themeFill="accent2" w:themeFillTint="66"/>
           </w:tcPr>
           <w:p>
             <w:pPr>
@@ -7053,12 +6995,13 @@
         <w:tc>
           <w:tcPr>
             <w:tcW w:w="1928" w:type="dxa"/>
-            <w:shd w:val="clear" w:color="auto" w:fill="FFF39D" w:themeFill="background2"/>
+            <w:shd w:val="clear" w:color="auto" w:fill="C7D5EF" w:themeFill="accent2" w:themeFillTint="66"/>
           </w:tcPr>
           <w:p>
             <w:pPr>
               <w:pStyle w:val="ListParagraph"/>
               <w:ind w:left="0"/>
+              <w:jc w:val="right"/>
               <w:rPr>
                 <w:color w:val="FF0000"/>
               </w:rPr>
@@ -7067,7 +7010,7 @@
               <w:rPr>
                 <w:color w:val="FF0000"/>
               </w:rPr>
-              <w:t>6146</w:t>
+              <w:t>8632</w:t>
             </w:r>
           </w:p>
         </w:tc>
@@ -7079,7 +7022,7 @@
         <w:tc>
           <w:tcPr>
             <w:tcW w:w="2752" w:type="dxa"/>
-            <w:shd w:val="clear" w:color="auto" w:fill="FFF39D" w:themeFill="background2"/>
+            <w:shd w:val="clear" w:color="auto" w:fill="EEF1F6" w:themeFill="accent5" w:themeFillTint="33"/>
           </w:tcPr>
           <w:p>
             <w:pPr>
@@ -7115,12 +7058,13 @@
         <w:tc>
           <w:tcPr>
             <w:tcW w:w="1928" w:type="dxa"/>
-            <w:shd w:val="clear" w:color="auto" w:fill="FFF39D" w:themeFill="background2"/>
+            <w:shd w:val="clear" w:color="auto" w:fill="EEF1F6" w:themeFill="accent5" w:themeFillTint="33"/>
           </w:tcPr>
           <w:p>
             <w:pPr>
               <w:pStyle w:val="ListParagraph"/>
               <w:ind w:left="0"/>
+              <w:jc w:val="right"/>
               <w:rPr>
                 <w:color w:val="FF0000"/>
               </w:rPr>
@@ -7129,7 +7073,7 @@
               <w:rPr>
                 <w:color w:val="FF0000"/>
               </w:rPr>
-              <w:t>7</w:t>
+              <w:t>11</w:t>
             </w:r>
           </w:p>
         </w:tc>
@@ -7141,7 +7085,7 @@
         <w:tc>
           <w:tcPr>
             <w:tcW w:w="2752" w:type="dxa"/>
-            <w:shd w:val="clear" w:color="auto" w:fill="FFF39D" w:themeFill="background2"/>
+            <w:shd w:val="clear" w:color="auto" w:fill="C7D5EF" w:themeFill="accent2" w:themeFillTint="66"/>
           </w:tcPr>
           <w:p>
             <w:pPr>
@@ -7177,12 +7121,13 @@
         <w:tc>
           <w:tcPr>
             <w:tcW w:w="1928" w:type="dxa"/>
-            <w:shd w:val="clear" w:color="auto" w:fill="FFF39D" w:themeFill="background2"/>
+            <w:shd w:val="clear" w:color="auto" w:fill="C7D5EF" w:themeFill="accent2" w:themeFillTint="66"/>
           </w:tcPr>
           <w:p>
             <w:pPr>
               <w:pStyle w:val="ListParagraph"/>
               <w:ind w:left="0"/>
+              <w:jc w:val="right"/>
               <w:rPr>
                 <w:color w:val="FF0000"/>
               </w:rPr>
@@ -7191,7 +7136,7 @@
               <w:rPr>
                 <w:color w:val="FF0000"/>
               </w:rPr>
-              <w:t>7449</w:t>
+              <w:t>6508</w:t>
             </w:r>
           </w:p>
         </w:tc>
@@ -7220,7 +7165,7 @@
           <w:sz w:val="28"/>
           <w:szCs w:val="28"/>
         </w:rPr>
-        <w:t>Question 6</w:t>
+        <w:t xml:space="preserve">Question 6: Develop two </w:t>
       </w:r>
       <w:r>
         <w:rPr>
@@ -7228,26 +7173,8 @@
           <w:sz w:val="28"/>
           <w:szCs w:val="28"/>
         </w:rPr>
-        <w:t xml:space="preserve">: </w:t>
-      </w:r>
-      <w:r>
-        <w:rPr>
-          <w:rFonts w:asciiTheme="majorHAnsi" w:hAnsiTheme="majorHAnsi"/>
-          <w:sz w:val="28"/>
-          <w:szCs w:val="28"/>
-        </w:rPr>
-        <w:t xml:space="preserve">Develop two </w:t>
-      </w:r>
-      <w:proofErr w:type="gramStart"/>
-      <w:r>
-        <w:rPr>
-          <w:rFonts w:asciiTheme="majorHAnsi" w:hAnsiTheme="majorHAnsi"/>
-          <w:sz w:val="28"/>
-          <w:szCs w:val="28"/>
-        </w:rPr>
-        <w:t>deduplication</w:t>
-      </w:r>
-      <w:proofErr w:type="gramEnd"/>
+        <w:t>deduplications</w:t>
+      </w:r>
       <w:r>
         <w:rPr>
           <w:rFonts w:asciiTheme="majorHAnsi" w:hAnsiTheme="majorHAnsi"/>
@@ -7274,17 +7201,148 @@
           <w:rFonts w:asciiTheme="majorHAnsi" w:hAnsiTheme="majorHAnsi"/>
           <w:szCs w:val="28"/>
         </w:rPr>
-        <w:t xml:space="preserve">Exact </w:t>
-      </w:r>
-      <w:proofErr w:type="spellStart"/>
-      <w:r>
+        <w:t>We developed an algorithm to find exact duplicates. Here is the gist of the algorithm:</w:t>
+      </w:r>
+    </w:p>
+    <w:p>
+      <w:pPr>
+        <w:pStyle w:val="ListParagraph"/>
+        <w:numPr>
+          <w:ilvl w:val="1"/>
+          <w:numId w:val="14"/>
+        </w:numPr>
         <w:rPr>
           <w:rFonts w:asciiTheme="majorHAnsi" w:hAnsiTheme="majorHAnsi"/>
           <w:szCs w:val="28"/>
         </w:rPr>
-        <w:t>dedup</w:t>
+      </w:pPr>
+      <w:r>
+        <w:rPr>
+          <w:rFonts w:asciiTheme="majorHAnsi" w:hAnsiTheme="majorHAnsi"/>
+          <w:szCs w:val="28"/>
+        </w:rPr>
+        <w:t>Read the dump file generated after reading the segments.</w:t>
+      </w:r>
+    </w:p>
+    <w:p>
+      <w:pPr>
+        <w:pStyle w:val="ListParagraph"/>
+        <w:numPr>
+          <w:ilvl w:val="1"/>
+          <w:numId w:val="14"/>
+        </w:numPr>
+        <w:rPr>
+          <w:rFonts w:asciiTheme="majorHAnsi" w:hAnsiTheme="majorHAnsi"/>
+          <w:szCs w:val="28"/>
+        </w:rPr>
+      </w:pPr>
+      <w:r>
+        <w:rPr>
+          <w:rFonts w:asciiTheme="majorHAnsi" w:hAnsiTheme="majorHAnsi"/>
+          <w:szCs w:val="28"/>
+        </w:rPr>
+        <w:t>Filter this file with lines containing only JPGs, PNGs and GIFs.</w:t>
+      </w:r>
+    </w:p>
+    <w:p>
+      <w:pPr>
+        <w:pStyle w:val="ListParagraph"/>
+        <w:numPr>
+          <w:ilvl w:val="1"/>
+          <w:numId w:val="14"/>
+        </w:numPr>
+        <w:rPr>
+          <w:rFonts w:asciiTheme="majorHAnsi" w:hAnsiTheme="majorHAnsi"/>
+          <w:szCs w:val="28"/>
+        </w:rPr>
+      </w:pPr>
+      <w:r>
+        <w:rPr>
+          <w:rFonts w:asciiTheme="majorHAnsi" w:hAnsiTheme="majorHAnsi"/>
+          <w:szCs w:val="28"/>
+        </w:rPr>
+        <w:t xml:space="preserve">Using </w:t>
+      </w:r>
+      <w:proofErr w:type="spellStart"/>
+      <w:r>
+        <w:rPr>
+          <w:rFonts w:asciiTheme="majorHAnsi" w:hAnsiTheme="majorHAnsi"/>
+          <w:i/>
+          <w:szCs w:val="28"/>
+        </w:rPr>
+        <w:t>tika</w:t>
       </w:r>
       <w:proofErr w:type="spellEnd"/>
+      <w:r>
+        <w:rPr>
+          <w:rFonts w:asciiTheme="majorHAnsi" w:hAnsiTheme="majorHAnsi"/>
+          <w:i/>
+          <w:szCs w:val="28"/>
+        </w:rPr>
+        <w:t xml:space="preserve">-python </w:t>
+      </w:r>
+      <w:r>
+        <w:rPr>
+          <w:rFonts w:asciiTheme="majorHAnsi" w:hAnsiTheme="majorHAnsi"/>
+          <w:szCs w:val="28"/>
+        </w:rPr>
+        <w:t>extract the meta data for the above lines and output this into another file for further processing.</w:t>
+      </w:r>
+    </w:p>
+    <w:p>
+      <w:pPr>
+        <w:pStyle w:val="ListParagraph"/>
+        <w:numPr>
+          <w:ilvl w:val="1"/>
+          <w:numId w:val="14"/>
+        </w:numPr>
+        <w:rPr>
+          <w:rFonts w:asciiTheme="majorHAnsi" w:hAnsiTheme="majorHAnsi"/>
+          <w:szCs w:val="28"/>
+        </w:rPr>
+      </w:pPr>
+      <w:r>
+        <w:rPr>
+          <w:rFonts w:asciiTheme="majorHAnsi" w:hAnsiTheme="majorHAnsi"/>
+          <w:szCs w:val="28"/>
+        </w:rPr>
+        <w:t xml:space="preserve">Read the above file that contains the </w:t>
+      </w:r>
+      <w:r>
+        <w:rPr>
+          <w:rFonts w:asciiTheme="majorHAnsi" w:hAnsiTheme="majorHAnsi"/>
+          <w:i/>
+          <w:szCs w:val="28"/>
+        </w:rPr>
+        <w:t xml:space="preserve">parse text </w:t>
+      </w:r>
+      <w:r>
+        <w:rPr>
+          <w:rFonts w:asciiTheme="majorHAnsi" w:hAnsiTheme="majorHAnsi"/>
+          <w:szCs w:val="28"/>
+        </w:rPr>
+        <w:t xml:space="preserve">for every image. Extract every fifth character to create a fingerprint. </w:t>
+      </w:r>
+    </w:p>
+    <w:p>
+      <w:pPr>
+        <w:pStyle w:val="ListParagraph"/>
+        <w:numPr>
+          <w:ilvl w:val="1"/>
+          <w:numId w:val="14"/>
+        </w:numPr>
+        <w:rPr>
+          <w:rFonts w:asciiTheme="majorHAnsi" w:hAnsiTheme="majorHAnsi"/>
+          <w:szCs w:val="28"/>
+        </w:rPr>
+      </w:pPr>
+      <w:r>
+        <w:rPr>
+          <w:rFonts w:asciiTheme="majorHAnsi" w:hAnsiTheme="majorHAnsi"/>
+          <w:szCs w:val="28"/>
+        </w:rPr>
+        <w:t>Hash the above fingerprint using MD5 and add all the duplicates to a dictionary.</w:t>
+      </w:r>
     </w:p>
     <w:p>
       <w:pPr>
@@ -7303,7 +7361,7 @@
           <w:rFonts w:asciiTheme="majorHAnsi" w:hAnsiTheme="majorHAnsi"/>
           <w:szCs w:val="28"/>
         </w:rPr>
-        <w:t xml:space="preserve">Near </w:t>
+        <w:t xml:space="preserve">We developed an algorithm to find near duplicates using </w:t>
       </w:r>
       <w:proofErr w:type="spellStart"/>
       <w:r>
@@ -7311,9 +7369,69 @@
           <w:rFonts w:asciiTheme="majorHAnsi" w:hAnsiTheme="majorHAnsi"/>
           <w:szCs w:val="28"/>
         </w:rPr>
-        <w:t>dedup</w:t>
+        <w:t>Simhash</w:t>
       </w:r>
       <w:proofErr w:type="spellEnd"/>
+      <w:r>
+        <w:rPr>
+          <w:rFonts w:asciiTheme="majorHAnsi" w:hAnsiTheme="majorHAnsi"/>
+          <w:szCs w:val="28"/>
+        </w:rPr>
+        <w:t>:</w:t>
+      </w:r>
+    </w:p>
+    <w:p>
+      <w:pPr>
+        <w:pStyle w:val="ListParagraph"/>
+        <w:numPr>
+          <w:ilvl w:val="1"/>
+          <w:numId w:val="14"/>
+        </w:numPr>
+        <w:rPr>
+          <w:rFonts w:asciiTheme="majorHAnsi" w:hAnsiTheme="majorHAnsi"/>
+          <w:szCs w:val="28"/>
+        </w:rPr>
+      </w:pPr>
+    </w:p>
+    <w:p>
+      <w:pPr>
+        <w:pStyle w:val="ListParagraph"/>
+        <w:rPr>
+          <w:rFonts w:asciiTheme="majorHAnsi" w:hAnsiTheme="majorHAnsi"/>
+          <w:szCs w:val="28"/>
+        </w:rPr>
+      </w:pPr>
+      <w:r>
+        <w:rPr>
+          <w:rFonts w:asciiTheme="majorHAnsi" w:hAnsiTheme="majorHAnsi"/>
+          <w:szCs w:val="28"/>
+        </w:rPr>
+        <w:drawing>
+          <wp:inline distT="0" distB="0" distL="0" distR="0" wp14:anchorId="48F90151" wp14:editId="06CDCFEF">
+            <wp:extent cx="4625654" cy="2517140"/>
+            <wp:effectExtent l="0" t="0" r="22860" b="22860"/>
+            <wp:docPr id="77" name="Chart 77"/>
+            <wp:cNvGraphicFramePr/>
+            <a:graphic xmlns:a="http://schemas.openxmlformats.org/drawingml/2006/main">
+              <a:graphicData uri="http://schemas.openxmlformats.org/drawingml/2006/chart">
+                <c:chart xmlns:c="http://schemas.openxmlformats.org/drawingml/2006/chart" xmlns:r="http://schemas.openxmlformats.org/officeDocument/2006/relationships" r:id="rId11"/>
+              </a:graphicData>
+            </a:graphic>
+          </wp:inline>
+        </w:drawing>
+      </w:r>
+      <w:bookmarkStart w:id="2" w:name="_GoBack"/>
+      <w:bookmarkEnd w:id="2"/>
+    </w:p>
+    <w:p>
+      <w:pPr>
+        <w:pStyle w:val="ListParagraph"/>
+        <w:jc w:val="center"/>
+        <w:rPr>
+          <w:rFonts w:asciiTheme="majorHAnsi" w:hAnsiTheme="majorHAnsi"/>
+          <w:szCs w:val="28"/>
+        </w:rPr>
+      </w:pPr>
     </w:p>
     <w:p>
       <w:pPr>
@@ -7381,14 +7499,7 @@
           <w:rFonts w:asciiTheme="majorHAnsi" w:hAnsiTheme="majorHAnsi"/>
           <w:szCs w:val="28"/>
         </w:rPr>
-        <w:t xml:space="preserve"> and und</w:t>
-      </w:r>
-      <w:r>
-        <w:rPr>
-          <w:rFonts w:asciiTheme="majorHAnsi" w:hAnsiTheme="majorHAnsi"/>
-          <w:szCs w:val="28"/>
-        </w:rPr>
-        <w:t>erstood the main purpose of the scoring filter.</w:t>
+        <w:t xml:space="preserve"> and understood the main purpose of the scoring filter.</w:t>
       </w:r>
     </w:p>
     <w:p>
@@ -7469,17 +7580,11 @@
       </w:r>
       <w:proofErr w:type="spellStart"/>
       <w:r>
-        <w:t>u</w:t>
-      </w:r>
-      <w:r>
-        <w:t>rls</w:t>
+        <w:t>urls</w:t>
       </w:r>
       <w:proofErr w:type="spellEnd"/>
       <w:r>
-        <w:t>/ ~/CSCI-572/guns_crawl_Step7</w:t>
-      </w:r>
-      <w:r>
-        <w:t xml:space="preserve"> 30</w:t>
+        <w:t>/ ~/CSCI-572/guns_crawl_Step7 30</w:t>
       </w:r>
     </w:p>
     <w:p>
@@ -7499,17 +7604,11 @@
       </w:r>
       <w:proofErr w:type="spellStart"/>
       <w:r>
-        <w:t>re</w:t>
-      </w:r>
-      <w:r>
-        <w:t>addb</w:t>
+        <w:t>readdb</w:t>
       </w:r>
       <w:proofErr w:type="spellEnd"/>
       <w:r>
-        <w:t xml:space="preserve"> ~/CSCI-572/guns_crawl_Step7</w:t>
-      </w:r>
-      <w:r>
-        <w:t>/</w:t>
+        <w:t xml:space="preserve"> ~/CSCI-572/guns_crawl_Step7/</w:t>
       </w:r>
       <w:proofErr w:type="spellStart"/>
       <w:r>
@@ -7557,7 +7656,7 @@
         <w:tc>
           <w:tcPr>
             <w:tcW w:w="2752" w:type="dxa"/>
-            <w:shd w:val="clear" w:color="auto" w:fill="FFF39D" w:themeFill="background2"/>
+            <w:shd w:val="clear" w:color="auto" w:fill="C7D5EF" w:themeFill="accent2" w:themeFillTint="66"/>
           </w:tcPr>
           <w:p>
             <w:pPr>
@@ -7579,7 +7678,7 @@
         <w:tc>
           <w:tcPr>
             <w:tcW w:w="1928" w:type="dxa"/>
-            <w:shd w:val="clear" w:color="auto" w:fill="FFF39D" w:themeFill="background2"/>
+            <w:shd w:val="clear" w:color="auto" w:fill="C7D5EF" w:themeFill="accent2" w:themeFillTint="66"/>
           </w:tcPr>
           <w:p>
             <w:pPr>
@@ -7593,7 +7692,7 @@
               <w:rPr>
                 <w:color w:val="FF0000"/>
               </w:rPr>
-              <w:t>4710184</w:t>
+              <w:t>3568756</w:t>
             </w:r>
           </w:p>
         </w:tc>
@@ -7605,7 +7704,7 @@
         <w:tc>
           <w:tcPr>
             <w:tcW w:w="2752" w:type="dxa"/>
-            <w:shd w:val="clear" w:color="auto" w:fill="FFF39D" w:themeFill="background2"/>
+            <w:shd w:val="clear" w:color="auto" w:fill="DEE3EE" w:themeFill="accent5" w:themeFillTint="66"/>
           </w:tcPr>
           <w:p>
             <w:pPr>
@@ -7627,7 +7726,7 @@
         <w:tc>
           <w:tcPr>
             <w:tcW w:w="1928" w:type="dxa"/>
-            <w:shd w:val="clear" w:color="auto" w:fill="FFF39D" w:themeFill="background2"/>
+            <w:shd w:val="clear" w:color="auto" w:fill="DEE3EE" w:themeFill="accent5" w:themeFillTint="66"/>
           </w:tcPr>
           <w:p>
             <w:pPr>
@@ -7641,7 +7740,7 @@
               <w:rPr>
                 <w:color w:val="FF0000"/>
               </w:rPr>
-              <w:t>4625184</w:t>
+              <w:t>25687</w:t>
             </w:r>
           </w:p>
         </w:tc>
@@ -7650,7 +7749,7 @@
         <w:tc>
           <w:tcPr>
             <w:tcW w:w="2752" w:type="dxa"/>
-            <w:shd w:val="clear" w:color="auto" w:fill="FFF39D" w:themeFill="background2"/>
+            <w:shd w:val="clear" w:color="auto" w:fill="C7D5EF" w:themeFill="accent2" w:themeFillTint="66"/>
           </w:tcPr>
           <w:p>
             <w:pPr>
@@ -7672,7 +7771,7 @@
         <w:tc>
           <w:tcPr>
             <w:tcW w:w="1928" w:type="dxa"/>
-            <w:shd w:val="clear" w:color="auto" w:fill="FFF39D" w:themeFill="background2"/>
+            <w:shd w:val="clear" w:color="auto" w:fill="C7D5EF" w:themeFill="accent2" w:themeFillTint="66"/>
           </w:tcPr>
           <w:p>
             <w:pPr>
@@ -7686,7 +7785,7 @@
               <w:rPr>
                 <w:color w:val="FF0000"/>
               </w:rPr>
-              <w:t>64302</w:t>
+              <w:t>8643</w:t>
             </w:r>
           </w:p>
         </w:tc>
@@ -7695,7 +7794,7 @@
         <w:tc>
           <w:tcPr>
             <w:tcW w:w="2752" w:type="dxa"/>
-            <w:shd w:val="clear" w:color="auto" w:fill="FFF39D" w:themeFill="background2"/>
+            <w:shd w:val="clear" w:color="auto" w:fill="DEE3EE" w:themeFill="accent5" w:themeFillTint="66"/>
           </w:tcPr>
           <w:p>
             <w:pPr>
@@ -7717,7 +7816,7 @@
         <w:tc>
           <w:tcPr>
             <w:tcW w:w="1928" w:type="dxa"/>
-            <w:shd w:val="clear" w:color="auto" w:fill="FFF39D" w:themeFill="background2"/>
+            <w:shd w:val="clear" w:color="auto" w:fill="DEE3EE" w:themeFill="accent5" w:themeFillTint="66"/>
           </w:tcPr>
           <w:p>
             <w:pPr>
@@ -7731,7 +7830,7 @@
               <w:rPr>
                 <w:color w:val="FF0000"/>
               </w:rPr>
-              <w:t>20698</w:t>
+              <w:t>6489</w:t>
             </w:r>
           </w:p>
         </w:tc>
@@ -7740,7 +7839,7 @@
         <w:tc>
           <w:tcPr>
             <w:tcW w:w="2752" w:type="dxa"/>
-            <w:shd w:val="clear" w:color="auto" w:fill="FFF39D" w:themeFill="background2"/>
+            <w:shd w:val="clear" w:color="auto" w:fill="C7D5EF" w:themeFill="accent2" w:themeFillTint="66"/>
           </w:tcPr>
           <w:p>
             <w:pPr>
@@ -7762,7 +7861,7 @@
         <w:tc>
           <w:tcPr>
             <w:tcW w:w="1928" w:type="dxa"/>
-            <w:shd w:val="clear" w:color="auto" w:fill="FFF39D" w:themeFill="background2"/>
+            <w:shd w:val="clear" w:color="auto" w:fill="C7D5EF" w:themeFill="accent2" w:themeFillTint="66"/>
           </w:tcPr>
           <w:p>
             <w:pPr>
@@ -7776,7 +7875,7 @@
               <w:rPr>
                 <w:color w:val="FF0000"/>
               </w:rPr>
-              <w:t>0.0</w:t>
+              <w:t>0</w:t>
             </w:r>
           </w:p>
         </w:tc>
@@ -7785,7 +7884,7 @@
         <w:tc>
           <w:tcPr>
             <w:tcW w:w="2752" w:type="dxa"/>
-            <w:shd w:val="clear" w:color="auto" w:fill="FFF39D" w:themeFill="background2"/>
+            <w:shd w:val="clear" w:color="auto" w:fill="DEE3EE" w:themeFill="accent5" w:themeFillTint="66"/>
           </w:tcPr>
           <w:p>
             <w:pPr>
@@ -7815,7 +7914,7 @@
         <w:tc>
           <w:tcPr>
             <w:tcW w:w="1928" w:type="dxa"/>
-            <w:shd w:val="clear" w:color="auto" w:fill="FFF39D" w:themeFill="background2"/>
+            <w:shd w:val="clear" w:color="auto" w:fill="DEE3EE" w:themeFill="accent5" w:themeFillTint="66"/>
           </w:tcPr>
           <w:p>
             <w:pPr>
@@ -7829,7 +7928,7 @@
               <w:rPr>
                 <w:color w:val="FF0000"/>
               </w:rPr>
-              <w:t>2.9849576E-5</w:t>
+              <w:t>2.36387E-3</w:t>
             </w:r>
           </w:p>
         </w:tc>
@@ -7838,7 +7937,7 @@
         <w:tc>
           <w:tcPr>
             <w:tcW w:w="2752" w:type="dxa"/>
-            <w:shd w:val="clear" w:color="auto" w:fill="FFF39D" w:themeFill="background2"/>
+            <w:shd w:val="clear" w:color="auto" w:fill="C7D5EF" w:themeFill="accent2" w:themeFillTint="66"/>
           </w:tcPr>
           <w:p>
             <w:pPr>
@@ -7860,7 +7959,7 @@
         <w:tc>
           <w:tcPr>
             <w:tcW w:w="1928" w:type="dxa"/>
-            <w:shd w:val="clear" w:color="auto" w:fill="FFF39D" w:themeFill="background2"/>
+            <w:shd w:val="clear" w:color="auto" w:fill="C7D5EF" w:themeFill="accent2" w:themeFillTint="66"/>
           </w:tcPr>
           <w:p>
             <w:pPr>
@@ -7874,7 +7973,7 @@
               <w:rPr>
                 <w:color w:val="FF0000"/>
               </w:rPr>
-              <w:t>1.173</w:t>
+              <w:t>1.932</w:t>
             </w:r>
           </w:p>
         </w:tc>
@@ -7886,7 +7985,7 @@
         <w:tc>
           <w:tcPr>
             <w:tcW w:w="2752" w:type="dxa"/>
-            <w:shd w:val="clear" w:color="auto" w:fill="FFF39D" w:themeFill="background2"/>
+            <w:shd w:val="clear" w:color="auto" w:fill="DEE3EE" w:themeFill="accent5" w:themeFillTint="66"/>
           </w:tcPr>
           <w:p>
             <w:pPr>
@@ -7922,7 +8021,7 @@
         <w:tc>
           <w:tcPr>
             <w:tcW w:w="1928" w:type="dxa"/>
-            <w:shd w:val="clear" w:color="auto" w:fill="FFF39D" w:themeFill="background2"/>
+            <w:shd w:val="clear" w:color="auto" w:fill="DEE3EE" w:themeFill="accent5" w:themeFillTint="66"/>
           </w:tcPr>
           <w:p>
             <w:pPr>
@@ -7936,7 +8035,7 @@
               <w:rPr>
                 <w:color w:val="FF0000"/>
               </w:rPr>
-              <w:t>4348772</w:t>
+              <w:t>2878690</w:t>
             </w:r>
           </w:p>
         </w:tc>
@@ -7948,7 +8047,7 @@
         <w:tc>
           <w:tcPr>
             <w:tcW w:w="2752" w:type="dxa"/>
-            <w:shd w:val="clear" w:color="auto" w:fill="FFF39D" w:themeFill="background2"/>
+            <w:shd w:val="clear" w:color="auto" w:fill="C7D5EF" w:themeFill="accent2" w:themeFillTint="66"/>
           </w:tcPr>
           <w:p>
             <w:pPr>
@@ -7984,7 +8083,7 @@
         <w:tc>
           <w:tcPr>
             <w:tcW w:w="1928" w:type="dxa"/>
-            <w:shd w:val="clear" w:color="auto" w:fill="FFF39D" w:themeFill="background2"/>
+            <w:shd w:val="clear" w:color="auto" w:fill="C7D5EF" w:themeFill="accent2" w:themeFillTint="66"/>
           </w:tcPr>
           <w:p>
             <w:pPr>
@@ -7998,7 +8097,7 @@
               <w:rPr>
                 <w:color w:val="FF0000"/>
               </w:rPr>
-              <w:t>314453</w:t>
+              <w:t>45876</w:t>
             </w:r>
           </w:p>
         </w:tc>
@@ -8010,7 +8109,7 @@
         <w:tc>
           <w:tcPr>
             <w:tcW w:w="2752" w:type="dxa"/>
-            <w:shd w:val="clear" w:color="auto" w:fill="FFF39D" w:themeFill="background2"/>
+            <w:shd w:val="clear" w:color="auto" w:fill="DEE3EE" w:themeFill="accent5" w:themeFillTint="66"/>
           </w:tcPr>
           <w:p>
             <w:pPr>
@@ -8046,7 +8145,7 @@
         <w:tc>
           <w:tcPr>
             <w:tcW w:w="1928" w:type="dxa"/>
-            <w:shd w:val="clear" w:color="auto" w:fill="FFF39D" w:themeFill="background2"/>
+            <w:shd w:val="clear" w:color="auto" w:fill="DEE3EE" w:themeFill="accent5" w:themeFillTint="66"/>
           </w:tcPr>
           <w:p>
             <w:pPr>
@@ -8060,7 +8159,7 @@
               <w:rPr>
                 <w:color w:val="FF0000"/>
               </w:rPr>
-              <w:t>28243</w:t>
+              <w:t>5435</w:t>
             </w:r>
           </w:p>
         </w:tc>
@@ -8072,7 +8171,7 @@
         <w:tc>
           <w:tcPr>
             <w:tcW w:w="2752" w:type="dxa"/>
-            <w:shd w:val="clear" w:color="auto" w:fill="FFF39D" w:themeFill="background2"/>
+            <w:shd w:val="clear" w:color="auto" w:fill="C7D5EF" w:themeFill="accent2" w:themeFillTint="66"/>
           </w:tcPr>
           <w:p>
             <w:pPr>
@@ -8108,7 +8207,7 @@
         <w:tc>
           <w:tcPr>
             <w:tcW w:w="1928" w:type="dxa"/>
-            <w:shd w:val="clear" w:color="auto" w:fill="FFF39D" w:themeFill="background2"/>
+            <w:shd w:val="clear" w:color="auto" w:fill="C7D5EF" w:themeFill="accent2" w:themeFillTint="66"/>
           </w:tcPr>
           <w:p>
             <w:pPr>
@@ -8122,7 +8221,69 @@
               <w:rPr>
                 <w:color w:val="FF0000"/>
               </w:rPr>
-              <w:t>5114</w:t>
+              <w:t>7456</w:t>
+            </w:r>
+          </w:p>
+        </w:tc>
+      </w:tr>
+      <w:tr>
+        <w:trPr>
+          <w:trHeight w:val="261"/>
+        </w:trPr>
+        <w:tc>
+          <w:tcPr>
+            <w:tcW w:w="2752" w:type="dxa"/>
+            <w:shd w:val="clear" w:color="auto" w:fill="DEE3EE" w:themeFill="accent5" w:themeFillTint="66"/>
+          </w:tcPr>
+          <w:p>
+            <w:pPr>
+              <w:pStyle w:val="ListParagraph"/>
+              <w:ind w:left="0"/>
+              <w:jc w:val="right"/>
+              <w:rPr>
+                <w:color w:val="FF0000"/>
+              </w:rPr>
+            </w:pPr>
+            <w:r>
+              <w:rPr>
+                <w:color w:val="FF0000"/>
+              </w:rPr>
+              <w:t>Status 5 (</w:t>
+            </w:r>
+            <w:proofErr w:type="spellStart"/>
+            <w:r>
+              <w:rPr>
+                <w:color w:val="FF0000"/>
+              </w:rPr>
+              <w:t>db_redir_perm</w:t>
+            </w:r>
+            <w:proofErr w:type="spellEnd"/>
+            <w:r>
+              <w:rPr>
+                <w:color w:val="FF0000"/>
+              </w:rPr>
+              <w:t>)</w:t>
+            </w:r>
+          </w:p>
+        </w:tc>
+        <w:tc>
+          <w:tcPr>
+            <w:tcW w:w="1928" w:type="dxa"/>
+            <w:shd w:val="clear" w:color="auto" w:fill="DEE3EE" w:themeFill="accent5" w:themeFillTint="66"/>
+          </w:tcPr>
+          <w:p>
+            <w:pPr>
+              <w:pStyle w:val="ListParagraph"/>
+              <w:ind w:left="0"/>
+              <w:rPr>
+                <w:color w:val="FF0000"/>
+              </w:rPr>
+            </w:pPr>
+            <w:r>
+              <w:rPr>
+                <w:color w:val="FF0000"/>
+              </w:rPr>
+              <w:t>4563</w:t>
             </w:r>
           </w:p>
         </w:tc>
@@ -8134,7 +8295,7 @@
         <w:tc>
           <w:tcPr>
             <w:tcW w:w="2752" w:type="dxa"/>
-            <w:shd w:val="clear" w:color="auto" w:fill="FFF39D" w:themeFill="background2"/>
+            <w:shd w:val="clear" w:color="auto" w:fill="C7D5EF" w:themeFill="accent2" w:themeFillTint="66"/>
           </w:tcPr>
           <w:p>
             <w:pPr>
@@ -8149,14 +8310,14 @@
               <w:rPr>
                 <w:color w:val="FF0000"/>
               </w:rPr>
-              <w:t>Status 5 (</w:t>
+              <w:t>Status 6 (</w:t>
             </w:r>
             <w:proofErr w:type="spellStart"/>
             <w:r>
               <w:rPr>
                 <w:color w:val="FF0000"/>
               </w:rPr>
-              <w:t>db_redir_perm</w:t>
+              <w:t>db_notmodified</w:t>
             </w:r>
             <w:proofErr w:type="spellEnd"/>
             <w:r>
@@ -8170,7 +8331,7 @@
         <w:tc>
           <w:tcPr>
             <w:tcW w:w="1928" w:type="dxa"/>
-            <w:shd w:val="clear" w:color="auto" w:fill="FFF39D" w:themeFill="background2"/>
+            <w:shd w:val="clear" w:color="auto" w:fill="C7D5EF" w:themeFill="accent2" w:themeFillTint="66"/>
           </w:tcPr>
           <w:p>
             <w:pPr>
@@ -8184,19 +8345,19 @@
               <w:rPr>
                 <w:color w:val="FF0000"/>
               </w:rPr>
-              <w:t>6146</w:t>
+              <w:t>86</w:t>
             </w:r>
           </w:p>
         </w:tc>
       </w:tr>
       <w:tr>
         <w:trPr>
-          <w:trHeight w:val="224"/>
+          <w:trHeight w:val="225"/>
         </w:trPr>
         <w:tc>
           <w:tcPr>
             <w:tcW w:w="2752" w:type="dxa"/>
-            <w:shd w:val="clear" w:color="auto" w:fill="FFF39D" w:themeFill="background2"/>
+            <w:shd w:val="clear" w:color="auto" w:fill="DEE3EE" w:themeFill="accent5" w:themeFillTint="66"/>
           </w:tcPr>
           <w:p>
             <w:pPr>
@@ -8211,14 +8372,14 @@
               <w:rPr>
                 <w:color w:val="FF0000"/>
               </w:rPr>
-              <w:t>Status 6 (</w:t>
+              <w:t>Status 7 (</w:t>
             </w:r>
             <w:proofErr w:type="spellStart"/>
             <w:r>
               <w:rPr>
                 <w:color w:val="FF0000"/>
               </w:rPr>
-              <w:t>db_notmodified</w:t>
+              <w:t>db_duplicate</w:t>
             </w:r>
             <w:proofErr w:type="spellEnd"/>
             <w:r>
@@ -8232,7 +8393,7 @@
         <w:tc>
           <w:tcPr>
             <w:tcW w:w="1928" w:type="dxa"/>
-            <w:shd w:val="clear" w:color="auto" w:fill="FFF39D" w:themeFill="background2"/>
+            <w:shd w:val="clear" w:color="auto" w:fill="DEE3EE" w:themeFill="accent5" w:themeFillTint="66"/>
           </w:tcPr>
           <w:p>
             <w:pPr>
@@ -8246,69 +8407,7 @@
               <w:rPr>
                 <w:color w:val="FF0000"/>
               </w:rPr>
-              <w:t>7</w:t>
-            </w:r>
-          </w:p>
-        </w:tc>
-      </w:tr>
-      <w:tr>
-        <w:trPr>
-          <w:trHeight w:val="233"/>
-        </w:trPr>
-        <w:tc>
-          <w:tcPr>
-            <w:tcW w:w="2752" w:type="dxa"/>
-            <w:shd w:val="clear" w:color="auto" w:fill="FFF39D" w:themeFill="background2"/>
-          </w:tcPr>
-          <w:p>
-            <w:pPr>
-              <w:pStyle w:val="ListParagraph"/>
-              <w:ind w:left="0"/>
-              <w:jc w:val="right"/>
-              <w:rPr>
-                <w:color w:val="FF0000"/>
-              </w:rPr>
-            </w:pPr>
-            <w:r>
-              <w:rPr>
-                <w:color w:val="FF0000"/>
-              </w:rPr>
-              <w:t>Status 7 (</w:t>
-            </w:r>
-            <w:proofErr w:type="spellStart"/>
-            <w:r>
-              <w:rPr>
-                <w:color w:val="FF0000"/>
-              </w:rPr>
-              <w:t>db_duplicate</w:t>
-            </w:r>
-            <w:proofErr w:type="spellEnd"/>
-            <w:r>
-              <w:rPr>
-                <w:color w:val="FF0000"/>
-              </w:rPr>
-              <w:t>)</w:t>
-            </w:r>
-          </w:p>
-        </w:tc>
-        <w:tc>
-          <w:tcPr>
-            <w:tcW w:w="1928" w:type="dxa"/>
-            <w:shd w:val="clear" w:color="auto" w:fill="FFF39D" w:themeFill="background2"/>
-          </w:tcPr>
-          <w:p>
-            <w:pPr>
-              <w:pStyle w:val="ListParagraph"/>
-              <w:ind w:left="0"/>
-              <w:rPr>
-                <w:color w:val="FF0000"/>
-              </w:rPr>
-            </w:pPr>
-            <w:r>
-              <w:rPr>
-                <w:color w:val="FF0000"/>
-              </w:rPr>
-              <w:t>7449</w:t>
+              <w:t>12564</w:t>
             </w:r>
           </w:p>
         </w:tc>
@@ -8474,8 +8573,85 @@
           <w:szCs w:val="28"/>
         </w:rPr>
       </w:pPr>
-      <w:bookmarkStart w:id="2" w:name="_GoBack"/>
-      <w:bookmarkEnd w:id="2"/>
+      <w:r>
+        <w:rPr>
+          <w:rFonts w:asciiTheme="majorHAnsi" w:hAnsiTheme="majorHAnsi"/>
+          <w:szCs w:val="28"/>
+        </w:rPr>
+        <w:t>..</w:t>
+      </w:r>
+    </w:p>
+    <w:p>
+      <w:pPr>
+        <w:rPr>
+          <w:rFonts w:asciiTheme="majorHAnsi" w:hAnsiTheme="majorHAnsi"/>
+          <w:sz w:val="28"/>
+          <w:szCs w:val="28"/>
+        </w:rPr>
+      </w:pPr>
+      <w:r>
+        <w:rPr>
+          <w:rFonts w:asciiTheme="majorHAnsi" w:hAnsiTheme="majorHAnsi"/>
+          <w:sz w:val="28"/>
+          <w:szCs w:val="28"/>
+        </w:rPr>
+        <w:t>Question 9</w:t>
+      </w:r>
+      <w:r>
+        <w:rPr>
+          <w:rFonts w:asciiTheme="majorHAnsi" w:hAnsiTheme="majorHAnsi"/>
+          <w:sz w:val="28"/>
+          <w:szCs w:val="28"/>
+        </w:rPr>
+        <w:t xml:space="preserve">: </w:t>
+      </w:r>
+      <w:r>
+        <w:rPr>
+          <w:rFonts w:asciiTheme="majorHAnsi" w:hAnsiTheme="majorHAnsi"/>
+          <w:sz w:val="28"/>
+          <w:szCs w:val="28"/>
+        </w:rPr>
+        <w:t xml:space="preserve">Dump the crawl data out of your Nutch content and then run </w:t>
+      </w:r>
+      <w:proofErr w:type="spellStart"/>
+      <w:r>
+        <w:rPr>
+          <w:rFonts w:asciiTheme="majorHAnsi" w:hAnsiTheme="majorHAnsi"/>
+          <w:sz w:val="28"/>
+          <w:szCs w:val="28"/>
+        </w:rPr>
+        <w:t>tika-simlarity</w:t>
+      </w:r>
+      <w:proofErr w:type="spellEnd"/>
+      <w:r>
+        <w:rPr>
+          <w:rFonts w:asciiTheme="majorHAnsi" w:hAnsiTheme="majorHAnsi"/>
+          <w:sz w:val="28"/>
+          <w:szCs w:val="28"/>
+        </w:rPr>
+        <w:t xml:space="preserve"> over it</w:t>
+      </w:r>
+    </w:p>
+    <w:p>
+      <w:pPr>
+        <w:pStyle w:val="ListParagraph"/>
+        <w:numPr>
+          <w:ilvl w:val="0"/>
+          <w:numId w:val="20"/>
+        </w:numPr>
+        <w:rPr>
+          <w:rFonts w:asciiTheme="majorHAnsi" w:hAnsiTheme="majorHAnsi"/>
+          <w:szCs w:val="28"/>
+        </w:rPr>
+      </w:pPr>
+    </w:p>
+    <w:p>
+      <w:pPr>
+        <w:rPr>
+          <w:rFonts w:asciiTheme="majorHAnsi" w:hAnsiTheme="majorHAnsi"/>
+          <w:szCs w:val="28"/>
+        </w:rPr>
+      </w:pPr>
     </w:p>
     <w:p>
       <w:pPr>
@@ -8547,8 +8723,8 @@
       </w:pPr>
     </w:p>
     <w:sectPr>
-      <w:headerReference w:type="default" r:id="rId11"/>
-      <w:footerReference w:type="default" r:id="rId12"/>
+      <w:headerReference w:type="default" r:id="rId12"/>
+      <w:footerReference w:type="default" r:id="rId13"/>
       <w:pgSz w:w="12240" w:h="15840"/>
       <w:pgMar w:top="1440" w:right="1800" w:bottom="1440" w:left="1800" w:header="720" w:footer="432" w:gutter="0"/>
       <w:pgNumType w:start="0"/>
@@ -8607,7 +8783,7 @@
       <w:rPr>
         <w:noProof/>
       </w:rPr>
-      <w:t>2</w:t>
+      <w:t>4</w:t>
     </w:r>
     <w:r>
       <w:rPr>
@@ -8692,7 +8868,7 @@
         </mc:Choice>
         <mc:Fallback>
           <w:pict>
-            <v:oval w14:anchorId="4A541E61" id="Oval_x0020_72" o:spid="_x0000_s1026" style="width:7.2pt;height:7.2pt;flip:x;visibility:visible;mso-wrap-style:square;mso-left-percent:-10001;mso-top-percent:-10001;mso-position-horizontal:absolute;mso-position-horizontal-relative:char;mso-position-vertical:absolute;mso-position-vertical-relative:line;mso-left-percent:-10001;mso-top-percent:-10001;v-text-anchor:top" o:gfxdata="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" filled="f" fillcolor="#ff7d26" strokecolor="#fe8637 [3204]" strokeweight="3pt">
+            <v:oval w14:anchorId="61D54E8E" id="Oval_x0020_72" o:spid="_x0000_s1026" style="width:7.2pt;height:7.2pt;flip:x;visibility:visible;mso-wrap-style:square;mso-left-percent:-10001;mso-top-percent:-10001;mso-position-horizontal:absolute;mso-position-horizontal-relative:char;mso-position-vertical:absolute;mso-position-vertical-relative:line;mso-left-percent:-10001;mso-top-percent:-10001;v-text-anchor:top" o:gfxdata="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" filled="f" fillcolor="#ff7d26" strokecolor="#fe8637 [3204]" strokeweight="3pt">
               <v:stroke linestyle="thinThin"/>
               <v:shadow color="#1f2f3f" opacity=".5" mv:blur="0" offset="2pt,3pt"/>
               <w10:anchorlock/>
@@ -8841,7 +9017,7 @@
         </mc:Choice>
         <mc:Fallback>
           <w:pict>
-            <v:shapetype w14:anchorId="0673E918" id="_x0000_t32" coordsize="21600,21600" o:spt="32" o:oned="t" path="m0,0l21600,21600e" filled="f">
+            <v:shapetype w14:anchorId="2B303692" id="_x0000_t32" coordsize="21600,21600" o:spt="32" o:oned="t" path="m0,0l21600,21600e" filled="f">
               <v:path arrowok="t" fillok="f" o:connecttype="none"/>
               <o:lock v:ext="edit" shapetype="t"/>
             </v:shapetype>
@@ -9917,9 +10093,9 @@
     </w:lvl>
   </w:abstractNum>
   <w:abstractNum w:abstractNumId="11">
-    <w:nsid w:val="62B86C1D"/>
+    <w:nsid w:val="60E45237"/>
     <w:multiLevelType w:val="hybridMultilevel"/>
-    <w:tmpl w:val="D076E8DC"/>
+    <w:tmpl w:val="C64A80FE"/>
     <w:lvl w:ilvl="0" w:tplc="04090019">
       <w:start w:val="1"/>
       <w:numFmt w:val="lowerLetter"/>
@@ -10007,9 +10183,9 @@
     </w:lvl>
   </w:abstractNum>
   <w:abstractNum w:abstractNumId="12">
-    <w:nsid w:val="6BF32907"/>
+    <w:nsid w:val="62B86C1D"/>
     <w:multiLevelType w:val="hybridMultilevel"/>
-    <w:tmpl w:val="41EE99B6"/>
+    <w:tmpl w:val="D076E8DC"/>
     <w:lvl w:ilvl="0" w:tplc="04090019">
       <w:start w:val="1"/>
       <w:numFmt w:val="lowerLetter"/>
@@ -10097,6 +10273,99 @@
     </w:lvl>
   </w:abstractNum>
   <w:abstractNum w:abstractNumId="13">
+    <w:nsid w:val="6BF32907"/>
+    <w:multiLevelType w:val="hybridMultilevel"/>
+    <w:tmpl w:val="6786EFE4"/>
+    <w:lvl w:ilvl="0" w:tplc="04090019">
+      <w:start w:val="1"/>
+      <w:numFmt w:val="lowerLetter"/>
+      <w:lvlText w:val="%1."/>
+      <w:lvlJc w:val="left"/>
+      <w:pPr>
+        <w:ind w:left="720" w:hanging="360"/>
+      </w:pPr>
+      <w:rPr>
+        <w:rFonts w:hint="default"/>
+        <w:color w:val="auto"/>
+      </w:rPr>
+    </w:lvl>
+    <w:lvl w:ilvl="1" w:tplc="04090001">
+      <w:start w:val="1"/>
+      <w:numFmt w:val="bullet"/>
+      <w:lvlText w:val=""/>
+      <w:lvlJc w:val="left"/>
+      <w:pPr>
+        <w:ind w:left="1440" w:hanging="360"/>
+      </w:pPr>
+      <w:rPr>
+        <w:rFonts w:ascii="Symbol" w:hAnsi="Symbol" w:hint="default"/>
+      </w:rPr>
+    </w:lvl>
+    <w:lvl w:ilvl="2" w:tplc="0409001B" w:tentative="1">
+      <w:start w:val="1"/>
+      <w:numFmt w:val="lowerRoman"/>
+      <w:lvlText w:val="%3."/>
+      <w:lvlJc w:val="right"/>
+      <w:pPr>
+        <w:ind w:left="2160" w:hanging="180"/>
+      </w:pPr>
+    </w:lvl>
+    <w:lvl w:ilvl="3" w:tplc="0409000F" w:tentative="1">
+      <w:start w:val="1"/>
+      <w:numFmt w:val="decimal"/>
+      <w:lvlText w:val="%4."/>
+      <w:lvlJc w:val="left"/>
+      <w:pPr>
+        <w:ind w:left="2880" w:hanging="360"/>
+      </w:pPr>
+    </w:lvl>
+    <w:lvl w:ilvl="4" w:tplc="04090019" w:tentative="1">
+      <w:start w:val="1"/>
+      <w:numFmt w:val="lowerLetter"/>
+      <w:lvlText w:val="%5."/>
+      <w:lvlJc w:val="left"/>
+      <w:pPr>
+        <w:ind w:left="3600" w:hanging="360"/>
+      </w:pPr>
+    </w:lvl>
+    <w:lvl w:ilvl="5" w:tplc="0409001B" w:tentative="1">
+      <w:start w:val="1"/>
+      <w:numFmt w:val="lowerRoman"/>
+      <w:lvlText w:val="%6."/>
+      <w:lvlJc w:val="right"/>
+      <w:pPr>
+        <w:ind w:left="4320" w:hanging="180"/>
+      </w:pPr>
+    </w:lvl>
+    <w:lvl w:ilvl="6" w:tplc="0409000F" w:tentative="1">
+      <w:start w:val="1"/>
+      <w:numFmt w:val="decimal"/>
+      <w:lvlText w:val="%7."/>
+      <w:lvlJc w:val="left"/>
+      <w:pPr>
+        <w:ind w:left="5040" w:hanging="360"/>
+      </w:pPr>
+    </w:lvl>
+    <w:lvl w:ilvl="7" w:tplc="04090019" w:tentative="1">
+      <w:start w:val="1"/>
+      <w:numFmt w:val="lowerLetter"/>
+      <w:lvlText w:val="%8."/>
+      <w:lvlJc w:val="left"/>
+      <w:pPr>
+        <w:ind w:left="5760" w:hanging="360"/>
+      </w:pPr>
+    </w:lvl>
+    <w:lvl w:ilvl="8" w:tplc="0409001B" w:tentative="1">
+      <w:start w:val="1"/>
+      <w:numFmt w:val="lowerRoman"/>
+      <w:lvlText w:val="%9."/>
+      <w:lvlJc w:val="right"/>
+      <w:pPr>
+        <w:ind w:left="6480" w:hanging="180"/>
+      </w:pPr>
+    </w:lvl>
+  </w:abstractNum>
+  <w:abstractNum w:abstractNumId="14">
     <w:nsid w:val="78A23956"/>
     <w:multiLevelType w:val="hybridMultilevel"/>
     <w:tmpl w:val="C15C9032"/>
@@ -10186,7 +10455,7 @@
       </w:pPr>
     </w:lvl>
   </w:abstractNum>
-  <w:abstractNum w:abstractNumId="14">
+  <w:abstractNum w:abstractNumId="15">
     <w:nsid w:val="7D8B13CD"/>
     <w:multiLevelType w:val="hybridMultilevel"/>
     <w:tmpl w:val="C64A80FE"/>
@@ -10307,7 +10576,7 @@
     <w:abstractNumId w:val="2"/>
   </w:num>
   <w:num w:numId="11">
-    <w:abstractNumId w:val="13"/>
+    <w:abstractNumId w:val="14"/>
   </w:num>
   <w:num w:numId="12">
     <w:abstractNumId w:val="6"/>
@@ -10316,13 +10585,13 @@
     <w:abstractNumId w:val="8"/>
   </w:num>
   <w:num w:numId="14">
-    <w:abstractNumId w:val="12"/>
+    <w:abstractNumId w:val="13"/>
   </w:num>
   <w:num w:numId="15">
     <w:abstractNumId w:val="4"/>
   </w:num>
   <w:num w:numId="16">
-    <w:abstractNumId w:val="11"/>
+    <w:abstractNumId w:val="12"/>
   </w:num>
   <w:num w:numId="17">
     <w:abstractNumId w:val="10"/>
@@ -10331,7 +10600,10 @@
     <w:abstractNumId w:val="0"/>
   </w:num>
   <w:num w:numId="19">
-    <w:abstractNumId w:val="14"/>
+    <w:abstractNumId w:val="15"/>
+  </w:num>
+  <w:num w:numId="20">
+    <w:abstractNumId w:val="11"/>
   </w:num>
 </w:numbering>
 </file>
@@ -11475,6 +11747,846 @@
 </w:styles>
 </file>
 
+<file path=word/charts/chart1.xml><?xml version="1.0" encoding="utf-8"?>
+<c:chartSpace xmlns:c="http://schemas.openxmlformats.org/drawingml/2006/chart" xmlns:a="http://schemas.openxmlformats.org/drawingml/2006/main" xmlns:r="http://schemas.openxmlformats.org/officeDocument/2006/relationships">
+  <c:date1904 val="0"/>
+  <c:lang val="en-US"/>
+  <c:roundedCorners val="0"/>
+  <mc:AlternateContent xmlns:mc="http://schemas.openxmlformats.org/markup-compatibility/2006">
+    <mc:Choice xmlns:c14="http://schemas.microsoft.com/office/drawing/2007/8/2/chart" Requires="c14">
+      <c14:style val="102"/>
+    </mc:Choice>
+    <mc:Fallback>
+      <c:style val="2"/>
+    </mc:Fallback>
+  </mc:AlternateContent>
+  <c:chart>
+    <c:title>
+      <c:overlay val="0"/>
+      <c:spPr>
+        <a:noFill/>
+        <a:ln>
+          <a:noFill/>
+        </a:ln>
+        <a:effectLst/>
+      </c:spPr>
+      <c:txPr>
+        <a:bodyPr rot="0" spcFirstLastPara="1" vertOverflow="ellipsis" vert="horz" wrap="square" anchor="ctr" anchorCtr="1"/>
+        <a:lstStyle/>
+        <a:p>
+          <a:pPr>
+            <a:defRPr sz="1400" b="0" i="0" u="none" strike="noStrike" kern="1200" spc="0" baseline="0">
+              <a:solidFill>
+                <a:schemeClr val="tx1">
+                  <a:lumMod val="65000"/>
+                  <a:lumOff val="35000"/>
+                </a:schemeClr>
+              </a:solidFill>
+              <a:latin typeface="+mn-lt"/>
+              <a:ea typeface="+mn-ea"/>
+              <a:cs typeface="+mn-cs"/>
+            </a:defRPr>
+          </a:pPr>
+          <a:endParaRPr lang="en-US"/>
+        </a:p>
+      </c:txPr>
+    </c:title>
+    <c:autoTitleDeleted val="0"/>
+    <c:view3D>
+      <c:rotX val="30"/>
+      <c:rotY val="0"/>
+      <c:depthPercent val="100"/>
+      <c:rAngAx val="0"/>
+    </c:view3D>
+    <c:floor>
+      <c:thickness val="0"/>
+      <c:spPr>
+        <a:noFill/>
+        <a:ln>
+          <a:noFill/>
+        </a:ln>
+        <a:effectLst/>
+        <a:sp3d/>
+      </c:spPr>
+    </c:floor>
+    <c:sideWall>
+      <c:thickness val="0"/>
+      <c:spPr>
+        <a:noFill/>
+        <a:ln>
+          <a:noFill/>
+        </a:ln>
+        <a:effectLst/>
+        <a:sp3d/>
+      </c:spPr>
+    </c:sideWall>
+    <c:backWall>
+      <c:thickness val="0"/>
+      <c:spPr>
+        <a:noFill/>
+        <a:ln>
+          <a:noFill/>
+        </a:ln>
+        <a:effectLst/>
+        <a:sp3d/>
+      </c:spPr>
+    </c:backWall>
+    <c:plotArea>
+      <c:layout/>
+      <c:pie3DChart>
+        <c:varyColors val="1"/>
+        <c:ser>
+          <c:idx val="0"/>
+          <c:order val="0"/>
+          <c:tx>
+            <c:strRef>
+              <c:f>Sheet1!$B$1</c:f>
+              <c:strCache>
+                <c:ptCount val="1"/>
+                <c:pt idx="0">
+                  <c:v>All the Duplicates found</c:v>
+                </c:pt>
+              </c:strCache>
+            </c:strRef>
+          </c:tx>
+          <c:dPt>
+            <c:idx val="0"/>
+            <c:bubble3D val="0"/>
+            <c:spPr>
+              <a:solidFill>
+                <a:schemeClr val="accent1"/>
+              </a:solidFill>
+              <a:ln w="25400">
+                <a:solidFill>
+                  <a:schemeClr val="lt1"/>
+                </a:solidFill>
+              </a:ln>
+              <a:effectLst/>
+              <a:sp3d contourW="25400">
+                <a:contourClr>
+                  <a:schemeClr val="lt1"/>
+                </a:contourClr>
+              </a:sp3d>
+            </c:spPr>
+          </c:dPt>
+          <c:dPt>
+            <c:idx val="1"/>
+            <c:bubble3D val="0"/>
+            <c:spPr>
+              <a:solidFill>
+                <a:schemeClr val="accent2"/>
+              </a:solidFill>
+              <a:ln w="25400">
+                <a:solidFill>
+                  <a:schemeClr val="lt1"/>
+                </a:solidFill>
+              </a:ln>
+              <a:effectLst/>
+              <a:sp3d contourW="25400">
+                <a:contourClr>
+                  <a:schemeClr val="lt1"/>
+                </a:contourClr>
+              </a:sp3d>
+            </c:spPr>
+          </c:dPt>
+          <c:cat>
+            <c:strRef>
+              <c:f>Sheet1!$A$2:$A$3</c:f>
+              <c:strCache>
+                <c:ptCount val="2"/>
+                <c:pt idx="0">
+                  <c:v>Near Duplicates</c:v>
+                </c:pt>
+                <c:pt idx="1">
+                  <c:v>Exact Duplicates</c:v>
+                </c:pt>
+              </c:strCache>
+            </c:strRef>
+          </c:cat>
+          <c:val>
+            <c:numRef>
+              <c:f>Sheet1!$B$2:$B$3</c:f>
+              <c:numCache>
+                <c:formatCode>General</c:formatCode>
+                <c:ptCount val="2"/>
+                <c:pt idx="0">
+                  <c:v>9.7</c:v>
+                </c:pt>
+                <c:pt idx="1">
+                  <c:v>1.3</c:v>
+                </c:pt>
+              </c:numCache>
+            </c:numRef>
+          </c:val>
+        </c:ser>
+        <c:dLbls>
+          <c:showLegendKey val="0"/>
+          <c:showVal val="0"/>
+          <c:showCatName val="0"/>
+          <c:showSerName val="0"/>
+          <c:showPercent val="0"/>
+          <c:showBubbleSize val="0"/>
+          <c:showLeaderLines val="1"/>
+        </c:dLbls>
+      </c:pie3DChart>
+      <c:spPr>
+        <a:noFill/>
+        <a:ln>
+          <a:noFill/>
+        </a:ln>
+        <a:effectLst/>
+      </c:spPr>
+    </c:plotArea>
+    <c:legend>
+      <c:legendPos val="b"/>
+      <c:overlay val="0"/>
+      <c:spPr>
+        <a:noFill/>
+        <a:ln>
+          <a:noFill/>
+        </a:ln>
+        <a:effectLst/>
+      </c:spPr>
+      <c:txPr>
+        <a:bodyPr rot="0" spcFirstLastPara="1" vertOverflow="ellipsis" vert="horz" wrap="square" anchor="ctr" anchorCtr="1"/>
+        <a:lstStyle/>
+        <a:p>
+          <a:pPr>
+            <a:defRPr sz="900" b="0" i="0" u="none" strike="noStrike" kern="1200" baseline="0">
+              <a:solidFill>
+                <a:schemeClr val="tx1">
+                  <a:lumMod val="65000"/>
+                  <a:lumOff val="35000"/>
+                </a:schemeClr>
+              </a:solidFill>
+              <a:latin typeface="+mn-lt"/>
+              <a:ea typeface="+mn-ea"/>
+              <a:cs typeface="+mn-cs"/>
+            </a:defRPr>
+          </a:pPr>
+          <a:endParaRPr lang="en-US"/>
+        </a:p>
+      </c:txPr>
+    </c:legend>
+    <c:plotVisOnly val="1"/>
+    <c:dispBlanksAs val="gap"/>
+    <c:showDLblsOverMax val="0"/>
+  </c:chart>
+  <c:spPr>
+    <a:gradFill>
+      <a:gsLst>
+        <a:gs pos="9000">
+          <a:schemeClr val="bg1">
+            <a:lumMod val="95000"/>
+          </a:schemeClr>
+        </a:gs>
+        <a:gs pos="62000">
+          <a:schemeClr val="accent2">
+            <a:lumMod val="20000"/>
+            <a:lumOff val="80000"/>
+          </a:schemeClr>
+        </a:gs>
+        <a:gs pos="100000">
+          <a:schemeClr val="accent2">
+            <a:lumMod val="40000"/>
+            <a:lumOff val="60000"/>
+          </a:schemeClr>
+        </a:gs>
+        <a:gs pos="100000">
+          <a:schemeClr val="accent1">
+            <a:lumMod val="30000"/>
+            <a:lumOff val="70000"/>
+          </a:schemeClr>
+        </a:gs>
+      </a:gsLst>
+      <a:lin ang="5400000" scaled="1"/>
+    </a:gradFill>
+    <a:ln w="9525" cap="flat" cmpd="sng" algn="ctr">
+      <a:solidFill>
+        <a:schemeClr val="tx1">
+          <a:lumMod val="15000"/>
+          <a:lumOff val="85000"/>
+        </a:schemeClr>
+      </a:solidFill>
+      <a:round/>
+    </a:ln>
+    <a:effectLst/>
+  </c:spPr>
+  <c:txPr>
+    <a:bodyPr/>
+    <a:lstStyle/>
+    <a:p>
+      <a:pPr>
+        <a:defRPr/>
+      </a:pPr>
+      <a:endParaRPr lang="en-US"/>
+    </a:p>
+  </c:txPr>
+  <c:externalData r:id="rId3">
+    <c:autoUpdate val="0"/>
+  </c:externalData>
+</c:chartSpace>
+</file>
+
+<file path=word/charts/colors1.xml><?xml version="1.0" encoding="utf-8"?>
+<cs:colorStyle xmlns:cs="http://schemas.microsoft.com/office/drawing/2012/chartStyle" xmlns:a="http://schemas.openxmlformats.org/drawingml/2006/main" meth="cycle" id="10">
+  <a:schemeClr val="accent1"/>
+  <a:schemeClr val="accent2"/>
+  <a:schemeClr val="accent3"/>
+  <a:schemeClr val="accent4"/>
+  <a:schemeClr val="accent5"/>
+  <a:schemeClr val="accent6"/>
+  <cs:variation/>
+  <cs:variation>
+    <a:lumMod val="60000"/>
+  </cs:variation>
+  <cs:variation>
+    <a:lumMod val="80000"/>
+    <a:lumOff val="20000"/>
+  </cs:variation>
+  <cs:variation>
+    <a:lumMod val="80000"/>
+  </cs:variation>
+  <cs:variation>
+    <a:lumMod val="60000"/>
+    <a:lumOff val="40000"/>
+  </cs:variation>
+  <cs:variation>
+    <a:lumMod val="50000"/>
+  </cs:variation>
+  <cs:variation>
+    <a:lumMod val="70000"/>
+    <a:lumOff val="30000"/>
+  </cs:variation>
+  <cs:variation>
+    <a:lumMod val="70000"/>
+  </cs:variation>
+  <cs:variation>
+    <a:lumMod val="50000"/>
+    <a:lumOff val="50000"/>
+  </cs:variation>
+</cs:colorStyle>
+</file>
+
+<file path=word/charts/style1.xml><?xml version="1.0" encoding="utf-8"?>
+<cs:chartStyle xmlns:cs="http://schemas.microsoft.com/office/drawing/2012/chartStyle" xmlns:a="http://schemas.openxmlformats.org/drawingml/2006/main" id="262">
+  <cs:axisTitle>
+    <cs:lnRef idx="0"/>
+    <cs:fillRef idx="0"/>
+    <cs:effectRef idx="0"/>
+    <cs:fontRef idx="minor">
+      <a:schemeClr val="tx1">
+        <a:lumMod val="65000"/>
+        <a:lumOff val="35000"/>
+      </a:schemeClr>
+    </cs:fontRef>
+    <cs:defRPr sz="1000" kern="1200"/>
+  </cs:axisTitle>
+  <cs:categoryAxis>
+    <cs:lnRef idx="0"/>
+    <cs:fillRef idx="0"/>
+    <cs:effectRef idx="0"/>
+    <cs:fontRef idx="minor">
+      <a:schemeClr val="tx1">
+        <a:lumMod val="65000"/>
+        <a:lumOff val="35000"/>
+      </a:schemeClr>
+    </cs:fontRef>
+    <cs:spPr>
+      <a:ln w="9525" cap="flat" cmpd="sng" algn="ctr">
+        <a:solidFill>
+          <a:schemeClr val="tx1">
+            <a:lumMod val="15000"/>
+            <a:lumOff val="85000"/>
+          </a:schemeClr>
+        </a:solidFill>
+        <a:round/>
+      </a:ln>
+    </cs:spPr>
+    <cs:defRPr sz="900" kern="1200"/>
+  </cs:categoryAxis>
+  <cs:chartArea mods="allowNoFillOverride allowNoLineOverride">
+    <cs:lnRef idx="0"/>
+    <cs:fillRef idx="0"/>
+    <cs:effectRef idx="0"/>
+    <cs:fontRef idx="minor">
+      <a:schemeClr val="tx1"/>
+    </cs:fontRef>
+    <cs:spPr>
+      <a:solidFill>
+        <a:schemeClr val="bg1"/>
+      </a:solidFill>
+      <a:ln w="9525" cap="flat" cmpd="sng" algn="ctr">
+        <a:solidFill>
+          <a:schemeClr val="tx1">
+            <a:lumMod val="15000"/>
+            <a:lumOff val="85000"/>
+          </a:schemeClr>
+        </a:solidFill>
+        <a:round/>
+      </a:ln>
+    </cs:spPr>
+    <cs:defRPr sz="900" kern="1200"/>
+  </cs:chartArea>
+  <cs:dataLabel>
+    <cs:lnRef idx="0"/>
+    <cs:fillRef idx="0"/>
+    <cs:effectRef idx="0"/>
+    <cs:fontRef idx="minor">
+      <a:schemeClr val="tx1">
+        <a:lumMod val="75000"/>
+        <a:lumOff val="25000"/>
+      </a:schemeClr>
+    </cs:fontRef>
+    <cs:defRPr sz="900" kern="1200"/>
+  </cs:dataLabel>
+  <cs:dataLabelCallout>
+    <cs:lnRef idx="0"/>
+    <cs:fillRef idx="0"/>
+    <cs:effectRef idx="0"/>
+    <cs:fontRef idx="minor">
+      <a:schemeClr val="dk1">
+        <a:lumMod val="65000"/>
+        <a:lumOff val="35000"/>
+      </a:schemeClr>
+    </cs:fontRef>
+    <cs:spPr>
+      <a:solidFill>
+        <a:schemeClr val="lt1"/>
+      </a:solidFill>
+      <a:ln>
+        <a:solidFill>
+          <a:schemeClr val="dk1">
+            <a:lumMod val="25000"/>
+            <a:lumOff val="75000"/>
+          </a:schemeClr>
+        </a:solidFill>
+      </a:ln>
+    </cs:spPr>
+    <cs:defRPr sz="900" kern="1200"/>
+    <cs:bodyPr rot="0" spcFirstLastPara="1" vertOverflow="clip" horzOverflow="clip" vert="horz" wrap="square" lIns="36576" tIns="18288" rIns="36576" bIns="18288" anchor="ctr" anchorCtr="1">
+      <a:spAutoFit/>
+    </cs:bodyPr>
+  </cs:dataLabelCallout>
+  <cs:dataPoint>
+    <cs:lnRef idx="0"/>
+    <cs:fillRef idx="1">
+      <cs:styleClr val="auto"/>
+    </cs:fillRef>
+    <cs:effectRef idx="0"/>
+    <cs:fontRef idx="minor">
+      <a:schemeClr val="tx1"/>
+    </cs:fontRef>
+    <cs:spPr>
+      <a:ln w="19050">
+        <a:solidFill>
+          <a:schemeClr val="lt1"/>
+        </a:solidFill>
+      </a:ln>
+    </cs:spPr>
+  </cs:dataPoint>
+  <cs:dataPoint3D>
+    <cs:lnRef idx="0"/>
+    <cs:fillRef idx="1">
+      <cs:styleClr val="auto"/>
+    </cs:fillRef>
+    <cs:effectRef idx="0"/>
+    <cs:fontRef idx="minor">
+      <a:schemeClr val="tx1"/>
+    </cs:fontRef>
+    <cs:spPr>
+      <a:ln w="25400">
+        <a:solidFill>
+          <a:schemeClr val="lt1"/>
+        </a:solidFill>
+      </a:ln>
+    </cs:spPr>
+  </cs:dataPoint3D>
+  <cs:dataPointLine>
+    <cs:lnRef idx="0">
+      <cs:styleClr val="auto"/>
+    </cs:lnRef>
+    <cs:fillRef idx="0"/>
+    <cs:effectRef idx="0"/>
+    <cs:fontRef idx="minor">
+      <a:schemeClr val="tx1"/>
+    </cs:fontRef>
+    <cs:spPr>
+      <a:ln w="28575" cap="rnd">
+        <a:solidFill>
+          <a:schemeClr val="phClr"/>
+        </a:solidFill>
+        <a:round/>
+      </a:ln>
+    </cs:spPr>
+  </cs:dataPointLine>
+  <cs:dataPointMarker>
+    <cs:lnRef idx="0">
+      <cs:styleClr val="auto"/>
+    </cs:lnRef>
+    <cs:fillRef idx="1">
+      <cs:styleClr val="auto"/>
+    </cs:fillRef>
+    <cs:effectRef idx="0"/>
+    <cs:fontRef idx="minor">
+      <a:schemeClr val="tx1"/>
+    </cs:fontRef>
+    <cs:spPr>
+      <a:ln w="9525">
+        <a:solidFill>
+          <a:schemeClr val="phClr"/>
+        </a:solidFill>
+      </a:ln>
+    </cs:spPr>
+  </cs:dataPointMarker>
+  <cs:dataPointMarkerLayout symbol="circle" size="5"/>
+  <cs:dataPointWireframe>
+    <cs:lnRef idx="0">
+      <cs:styleClr val="auto"/>
+    </cs:lnRef>
+    <cs:fillRef idx="0"/>
+    <cs:effectRef idx="0"/>
+    <cs:fontRef idx="minor">
+      <a:schemeClr val="tx1"/>
+    </cs:fontRef>
+    <cs:spPr>
+      <a:ln w="9525" cap="rnd">
+        <a:solidFill>
+          <a:schemeClr val="phClr"/>
+        </a:solidFill>
+        <a:round/>
+      </a:ln>
+    </cs:spPr>
+  </cs:dataPointWireframe>
+  <cs:dataTable>
+    <cs:lnRef idx="0"/>
+    <cs:fillRef idx="0"/>
+    <cs:effectRef idx="0"/>
+    <cs:fontRef idx="minor">
+      <a:schemeClr val="tx1">
+        <a:lumMod val="65000"/>
+        <a:lumOff val="35000"/>
+      </a:schemeClr>
+    </cs:fontRef>
+    <cs:spPr>
+      <a:noFill/>
+      <a:ln w="9525" cap="flat" cmpd="sng" algn="ctr">
+        <a:solidFill>
+          <a:schemeClr val="tx1">
+            <a:lumMod val="15000"/>
+            <a:lumOff val="85000"/>
+          </a:schemeClr>
+        </a:solidFill>
+        <a:round/>
+      </a:ln>
+    </cs:spPr>
+    <cs:defRPr sz="900" kern="1200"/>
+  </cs:dataTable>
+  <cs:downBar>
+    <cs:lnRef idx="0"/>
+    <cs:fillRef idx="0"/>
+    <cs:effectRef idx="0"/>
+    <cs:fontRef idx="minor">
+      <a:schemeClr val="tx1"/>
+    </cs:fontRef>
+    <cs:spPr>
+      <a:solidFill>
+        <a:schemeClr val="dk1">
+          <a:lumMod val="75000"/>
+          <a:lumOff val="25000"/>
+        </a:schemeClr>
+      </a:solidFill>
+      <a:ln w="9525" cap="flat" cmpd="sng" algn="ctr">
+        <a:solidFill>
+          <a:schemeClr val="tx1">
+            <a:lumMod val="65000"/>
+            <a:lumOff val="35000"/>
+          </a:schemeClr>
+        </a:solidFill>
+        <a:round/>
+      </a:ln>
+    </cs:spPr>
+  </cs:downBar>
+  <cs:dropLine>
+    <cs:lnRef idx="0"/>
+    <cs:fillRef idx="0"/>
+    <cs:effectRef idx="0"/>
+    <cs:fontRef idx="minor">
+      <a:schemeClr val="tx1"/>
+    </cs:fontRef>
+    <cs:spPr>
+      <a:ln w="9525" cap="flat" cmpd="sng" algn="ctr">
+        <a:solidFill>
+          <a:schemeClr val="tx1">
+            <a:lumMod val="35000"/>
+            <a:lumOff val="65000"/>
+          </a:schemeClr>
+        </a:solidFill>
+        <a:round/>
+      </a:ln>
+    </cs:spPr>
+  </cs:dropLine>
+  <cs:errorBar>
+    <cs:lnRef idx="0"/>
+    <cs:fillRef idx="0"/>
+    <cs:effectRef idx="0"/>
+    <cs:fontRef idx="minor">
+      <a:schemeClr val="tx1"/>
+    </cs:fontRef>
+    <cs:spPr>
+      <a:ln w="9525" cap="flat" cmpd="sng" algn="ctr">
+        <a:solidFill>
+          <a:schemeClr val="tx1">
+            <a:lumMod val="65000"/>
+            <a:lumOff val="35000"/>
+          </a:schemeClr>
+        </a:solidFill>
+        <a:round/>
+      </a:ln>
+    </cs:spPr>
+  </cs:errorBar>
+  <cs:floor>
+    <cs:lnRef idx="0"/>
+    <cs:fillRef idx="0"/>
+    <cs:effectRef idx="0"/>
+    <cs:fontRef idx="minor">
+      <a:schemeClr val="tx1"/>
+    </cs:fontRef>
+    <cs:spPr>
+      <a:noFill/>
+      <a:ln>
+        <a:noFill/>
+      </a:ln>
+    </cs:spPr>
+  </cs:floor>
+  <cs:gridlineMajor>
+    <cs:lnRef idx="0"/>
+    <cs:fillRef idx="0"/>
+    <cs:effectRef idx="0"/>
+    <cs:fontRef idx="minor">
+      <a:schemeClr val="tx1"/>
+    </cs:fontRef>
+    <cs:spPr>
+      <a:ln w="9525" cap="flat" cmpd="sng" algn="ctr">
+        <a:solidFill>
+          <a:schemeClr val="tx1">
+            <a:lumMod val="15000"/>
+            <a:lumOff val="85000"/>
+          </a:schemeClr>
+        </a:solidFill>
+        <a:round/>
+      </a:ln>
+    </cs:spPr>
+  </cs:gridlineMajor>
+  <cs:gridlineMinor>
+    <cs:lnRef idx="0"/>
+    <cs:fillRef idx="0"/>
+    <cs:effectRef idx="0"/>
+    <cs:fontRef idx="minor">
+      <a:schemeClr val="tx1"/>
+    </cs:fontRef>
+    <cs:spPr>
+      <a:ln w="9525" cap="flat" cmpd="sng" algn="ctr">
+        <a:solidFill>
+          <a:schemeClr val="tx1">
+            <a:lumMod val="5000"/>
+            <a:lumOff val="95000"/>
+          </a:schemeClr>
+        </a:solidFill>
+        <a:round/>
+      </a:ln>
+    </cs:spPr>
+  </cs:gridlineMinor>
+  <cs:hiLoLine>
+    <cs:lnRef idx="0"/>
+    <cs:fillRef idx="0"/>
+    <cs:effectRef idx="0"/>
+    <cs:fontRef idx="minor">
+      <a:schemeClr val="tx1"/>
+    </cs:fontRef>
+    <cs:spPr>
+      <a:ln w="9525" cap="flat" cmpd="sng" algn="ctr">
+        <a:solidFill>
+          <a:schemeClr val="tx1">
+            <a:lumMod val="50000"/>
+            <a:lumOff val="50000"/>
+          </a:schemeClr>
+        </a:solidFill>
+        <a:round/>
+      </a:ln>
+    </cs:spPr>
+  </cs:hiLoLine>
+  <cs:leaderLine>
+    <cs:lnRef idx="0"/>
+    <cs:fillRef idx="0"/>
+    <cs:effectRef idx="0"/>
+    <cs:fontRef idx="minor">
+      <a:schemeClr val="tx1"/>
+    </cs:fontRef>
+    <cs:spPr>
+      <a:ln w="9525" cap="flat" cmpd="sng" algn="ctr">
+        <a:solidFill>
+          <a:schemeClr val="tx1">
+            <a:lumMod val="35000"/>
+            <a:lumOff val="65000"/>
+          </a:schemeClr>
+        </a:solidFill>
+        <a:round/>
+      </a:ln>
+    </cs:spPr>
+  </cs:leaderLine>
+  <cs:legend>
+    <cs:lnRef idx="0"/>
+    <cs:fillRef idx="0"/>
+    <cs:effectRef idx="0"/>
+    <cs:fontRef idx="minor">
+      <a:schemeClr val="tx1">
+        <a:lumMod val="65000"/>
+        <a:lumOff val="35000"/>
+      </a:schemeClr>
+    </cs:fontRef>
+    <cs:defRPr sz="900" kern="1200"/>
+  </cs:legend>
+  <cs:plotArea mods="allowNoFillOverride allowNoLineOverride">
+    <cs:lnRef idx="0"/>
+    <cs:fillRef idx="0"/>
+    <cs:effectRef idx="0"/>
+    <cs:fontRef idx="minor">
+      <a:schemeClr val="tx1"/>
+    </cs:fontRef>
+  </cs:plotArea>
+  <cs:plotArea3D mods="allowNoFillOverride allowNoLineOverride">
+    <cs:lnRef idx="0"/>
+    <cs:fillRef idx="0"/>
+    <cs:effectRef idx="0"/>
+    <cs:fontRef idx="minor">
+      <a:schemeClr val="tx1"/>
+    </cs:fontRef>
+  </cs:plotArea3D>
+  <cs:seriesAxis>
+    <cs:lnRef idx="0"/>
+    <cs:fillRef idx="0"/>
+    <cs:effectRef idx="0"/>
+    <cs:fontRef idx="minor">
+      <a:schemeClr val="tx1">
+        <a:lumMod val="65000"/>
+        <a:lumOff val="35000"/>
+      </a:schemeClr>
+    </cs:fontRef>
+    <cs:defRPr sz="900" kern="1200"/>
+  </cs:seriesAxis>
+  <cs:seriesLine>
+    <cs:lnRef idx="0"/>
+    <cs:fillRef idx="0"/>
+    <cs:effectRef idx="0"/>
+    <cs:fontRef idx="minor">
+      <a:schemeClr val="tx1"/>
+    </cs:fontRef>
+    <cs:spPr>
+      <a:ln w="9525" cap="flat" cmpd="sng" algn="ctr">
+        <a:solidFill>
+          <a:schemeClr val="tx1">
+            <a:lumMod val="35000"/>
+            <a:lumOff val="65000"/>
+          </a:schemeClr>
+        </a:solidFill>
+        <a:round/>
+      </a:ln>
+    </cs:spPr>
+  </cs:seriesLine>
+  <cs:title>
+    <cs:lnRef idx="0"/>
+    <cs:fillRef idx="0"/>
+    <cs:effectRef idx="0"/>
+    <cs:fontRef idx="minor">
+      <a:schemeClr val="tx1">
+        <a:lumMod val="65000"/>
+        <a:lumOff val="35000"/>
+      </a:schemeClr>
+    </cs:fontRef>
+    <cs:defRPr sz="1400" b="0" kern="1200" spc="0" baseline="0"/>
+  </cs:title>
+  <cs:trendline>
+    <cs:lnRef idx="0">
+      <cs:styleClr val="auto"/>
+    </cs:lnRef>
+    <cs:fillRef idx="0"/>
+    <cs:effectRef idx="0"/>
+    <cs:fontRef idx="minor">
+      <a:schemeClr val="tx1"/>
+    </cs:fontRef>
+    <cs:spPr>
+      <a:ln w="19050" cap="rnd">
+        <a:solidFill>
+          <a:schemeClr val="phClr"/>
+        </a:solidFill>
+        <a:prstDash val="sysDot"/>
+      </a:ln>
+    </cs:spPr>
+  </cs:trendline>
+  <cs:trendlineLabel>
+    <cs:lnRef idx="0"/>
+    <cs:fillRef idx="0"/>
+    <cs:effectRef idx="0"/>
+    <cs:fontRef idx="minor">
+      <a:schemeClr val="tx1">
+        <a:lumMod val="65000"/>
+        <a:lumOff val="35000"/>
+      </a:schemeClr>
+    </cs:fontRef>
+    <cs:defRPr sz="900" kern="1200"/>
+  </cs:trendlineLabel>
+  <cs:upBar>
+    <cs:lnRef idx="0"/>
+    <cs:fillRef idx="0"/>
+    <cs:effectRef idx="0"/>
+    <cs:fontRef idx="minor">
+      <a:schemeClr val="tx1"/>
+    </cs:fontRef>
+    <cs:spPr>
+      <a:solidFill>
+        <a:schemeClr val="lt1"/>
+      </a:solidFill>
+      <a:ln w="9525" cap="flat" cmpd="sng" algn="ctr">
+        <a:solidFill>
+          <a:schemeClr val="tx1">
+            <a:lumMod val="65000"/>
+            <a:lumOff val="35000"/>
+          </a:schemeClr>
+        </a:solidFill>
+        <a:round/>
+      </a:ln>
+    </cs:spPr>
+  </cs:upBar>
+  <cs:valueAxis>
+    <cs:lnRef idx="0"/>
+    <cs:fillRef idx="0"/>
+    <cs:effectRef idx="0"/>
+    <cs:fontRef idx="minor">
+      <a:schemeClr val="tx1">
+        <a:lumMod val="65000"/>
+        <a:lumOff val="35000"/>
+      </a:schemeClr>
+    </cs:fontRef>
+    <cs:defRPr sz="900" kern="1200"/>
+  </cs:valueAxis>
+  <cs:wall>
+    <cs:lnRef idx="0"/>
+    <cs:fillRef idx="0"/>
+    <cs:effectRef idx="0"/>
+    <cs:fontRef idx="minor">
+      <a:schemeClr val="tx1"/>
+    </cs:fontRef>
+    <cs:spPr>
+      <a:noFill/>
+      <a:ln>
+        <a:noFill/>
+      </a:ln>
+    </cs:spPr>
+  </cs:wall>
+</cs:chartStyle>
+</file>
+
 <file path=word/glossary/document.xml><?xml version="1.0" encoding="utf-8"?>
 <w:glossaryDocument xmlns:wpc="http://schemas.microsoft.com/office/word/2010/wordprocessingCanvas" xmlns:mo="http://schemas.microsoft.com/office/mac/office/2008/main" xmlns:mc="http://schemas.openxmlformats.org/markup-compatibility/2006" xmlns:mv="urn:schemas-microsoft-com:mac:vml" xmlns:o="urn:schemas-microsoft-com:office:office" xmlns:r="http://schemas.openxmlformats.org/officeDocument/2006/relationships" xmlns:m="http://schemas.openxmlformats.org/officeDocument/2006/math" xmlns:v="urn:schemas-microsoft-com:vml" xmlns:wp14="http://schemas.microsoft.com/office/word/2010/wordprocessingDrawing" xmlns:wp="http://schemas.openxmlformats.org/drawingml/2006/wordprocessingDrawing" xmlns:w10="urn:schemas-microsoft-com:office:word" xmlns:w="http://schemas.openxmlformats.org/wordprocessingml/2006/main" xmlns:w14="http://schemas.microsoft.com/office/word/2010/wordml" xmlns:w15="http://schemas.microsoft.com/office/word/2012/wordml" xmlns:wpg="http://schemas.microsoft.com/office/word/2010/wordprocessingGroup" xmlns:wpi="http://schemas.microsoft.com/office/word/2010/wordprocessingInk" xmlns:wne="http://schemas.microsoft.com/office/word/2006/wordml" xmlns:wps="http://schemas.microsoft.com/office/word/2010/wordprocessingShape" mc:Ignorable="w14 w15 wp14">
   <w:docParts>
@@ -11534,39 +12646,6 @@
               <w:szCs w:val="56"/>
             </w:rPr>
             <w:t>[Type the document title]</w:t>
-          </w:r>
-        </w:p>
-      </w:docPartBody>
-    </w:docPart>
-    <w:docPart>
-      <w:docPartPr>
-        <w:name w:val="6EF1911EA656244EB3ECDE66723D71A3"/>
-        <w:category>
-          <w:name w:val="General"/>
-          <w:gallery w:val="placeholder"/>
-        </w:category>
-        <w:types>
-          <w:type w:val="bbPlcHdr"/>
-        </w:types>
-        <w:behaviors>
-          <w:behavior w:val="content"/>
-        </w:behaviors>
-        <w:guid w:val="{5E37194F-A8E1-FA43-9372-C945C7BCB132}"/>
-      </w:docPartPr>
-      <w:docPartBody>
-        <w:p>
-          <w:pPr>
-            <w:pStyle w:val="6EF1911EA656244EB3ECDE66723D71A3"/>
-          </w:pPr>
-          <w:r>
-            <w:rPr>
-              <w:i/>
-              <w:iCs/>
-              <w:color w:val="833C0B" w:themeColor="accent2" w:themeShade="80"/>
-              <w:sz w:val="28"/>
-              <w:szCs w:val="28"/>
-            </w:rPr>
-            <w:t>[Type the document subtitle]</w:t>
           </w:r>
         </w:p>
       </w:docPartBody>
@@ -11687,7 +12766,8 @@
   </w:compat>
   <w:rsids>
     <w:rsidRoot w:val="00A85A09"/>
-    <w:rsid w:val="007E269E"/>
+    <w:rsid w:val="00305835"/>
+    <w:rsid w:val="005E3966"/>
     <w:rsid w:val="00A85A09"/>
   </w:rsids>
   <m:mathPr>
@@ -12543,6 +13623,15 @@
 </file>
 
 <file path=customXml/item2.xml><?xml version="1.0" encoding="utf-8"?>
+<?mso-contentType ?>
+<FormTemplates xmlns="http://schemas.microsoft.com/sharepoint/v3/contenttype/forms">
+  <Display>DocumentLibraryForm</Display>
+  <Edit>AssetEditForm</Edit>
+  <New>DocumentLibraryForm</New>
+</FormTemplates>
+</file>
+
+<file path=customXml/item3.xml><?xml version="1.0" encoding="utf-8"?>
 <p:properties xmlns:p="http://schemas.microsoft.com/office/2006/metadata/properties" xmlns:xsi="http://www.w3.org/2001/XMLSchema-instance" xmlns:pc="http://schemas.microsoft.com/office/infopath/2007/PartnerControls">
   <documentManagement>
     <MarketSpecific xmlns="4873beb7-5857-4685-be1f-d57550cc96cc">false</MarketSpecific>
@@ -12680,7 +13769,7 @@
 </p:properties>
 </file>
 
-<file path=customXml/item3.xml><?xml version="1.0" encoding="utf-8"?>
+<file path=customXml/item4.xml><?xml version="1.0" encoding="utf-8"?>
 <ct:contentTypeSchema xmlns:ct="http://schemas.microsoft.com/office/2006/metadata/contentType" xmlns:ma="http://schemas.microsoft.com/office/2006/metadata/properties/metaAttributes" ct:_="" ma:_="" ma:contentTypeName="TemplateFile" ma:contentTypeID="0x0101006EDDDB5EE6D98C44930B742096920B300400F5B6D36B3EF94B4E9A635CDF2A18F5B8" ma:contentTypeVersion="72" ma:contentTypeDescription="Create a new document." ma:contentTypeScope="" ma:versionID="a23e56308344d904b51738559c3d67c9">
   <xsd:schema xmlns:xsd="http://www.w3.org/2001/XMLSchema" xmlns:xs="http://www.w3.org/2001/XMLSchema" xmlns:p="http://schemas.microsoft.com/office/2006/metadata/properties" xmlns:ns2="4873beb7-5857-4685-be1f-d57550cc96cc" targetNamespace="http://schemas.microsoft.com/office/2006/metadata/properties" ma:root="true" ma:fieldsID="cd0908cc4600e77bf5da051303e00c8d" ns2:_="">
     <xsd:import namespace="4873beb7-5857-4685-be1f-d57550cc96cc"/>
@@ -13720,15 +14809,6 @@
 </ct:contentTypeSchema>
 </file>
 
-<file path=customXml/item4.xml><?xml version="1.0" encoding="utf-8"?>
-<?mso-contentType ?>
-<FormTemplates xmlns="http://schemas.microsoft.com/sharepoint/v3/contenttype/forms">
-  <Display>DocumentLibraryForm</Display>
-  <Edit>AssetEditForm</Edit>
-  <New>DocumentLibraryForm</New>
-</FormTemplates>
-</file>
-
 <file path=customXml/itemProps1.xml><?xml version="1.0" encoding="utf-8"?>
 <ds:datastoreItem xmlns:ds="http://schemas.openxmlformats.org/officeDocument/2006/customXml" ds:itemID="{55AF091B-3C7A-41E3-B477-F2FDAA23CFDA}">
   <ds:schemaRefs>
@@ -13738,6 +14818,14 @@
 </file>
 
 <file path=customXml/itemProps2.xml><?xml version="1.0" encoding="utf-8"?>
+<ds:datastoreItem xmlns:ds="http://schemas.openxmlformats.org/officeDocument/2006/customXml" ds:itemID="{7B7DC871-0A98-4F4E-84D6-177B62D279B5}">
+  <ds:schemaRefs>
+    <ds:schemaRef ds:uri="http://schemas.microsoft.com/sharepoint/v3/contenttype/forms"/>
+  </ds:schemaRefs>
+</ds:datastoreItem>
+</file>
+
+<file path=customXml/itemProps3.xml><?xml version="1.0" encoding="utf-8"?>
 <ds:datastoreItem xmlns:ds="http://schemas.openxmlformats.org/officeDocument/2006/customXml" ds:itemID="{F317C91F-4E5B-4837-BE2E-49E26F1BA6A2}">
   <ds:schemaRefs>
     <ds:schemaRef ds:uri="http://schemas.microsoft.com/office/2006/metadata/properties"/>
@@ -13747,7 +14835,7 @@
 </ds:datastoreItem>
 </file>
 
-<file path=customXml/itemProps3.xml><?xml version="1.0" encoding="utf-8"?>
+<file path=customXml/itemProps4.xml><?xml version="1.0" encoding="utf-8"?>
 <ds:datastoreItem xmlns:ds="http://schemas.openxmlformats.org/officeDocument/2006/customXml" ds:itemID="{A4844184-7ED4-4B73-A937-9C0722B65E21}">
   <ds:schemaRefs>
     <ds:schemaRef ds:uri="http://schemas.microsoft.com/office/2006/metadata/contentType"/>
@@ -13763,12 +14851,4 @@
     <ds:schemaRef ds:uri="http://schemas.microsoft.com/internal/obd"/>
   </ds:schemaRefs>
 </ds:datastoreItem>
-</file>
-
-<file path=customXml/itemProps4.xml><?xml version="1.0" encoding="utf-8"?>
-<ds:datastoreItem xmlns:ds="http://schemas.openxmlformats.org/officeDocument/2006/customXml" ds:itemID="{7B7DC871-0A98-4F4E-84D6-177B62D279B5}">
-  <ds:schemaRefs>
-    <ds:schemaRef ds:uri="http://schemas.microsoft.com/sharepoint/v3/contenttype/forms"/>
-  </ds:schemaRefs>
-</ds:datastoreItem>
 </file>
</xml_diff>

<commit_message>
Near deduplicates to be added in the report
</commit_message>
<xml_diff>
--- a/Report/IR assignment 1.docx
+++ b/Report/IR assignment 1.docx
@@ -116,18 +116,8 @@
                                 <w:sz w:val="24"/>
                                 <w:szCs w:val="24"/>
                               </w:rPr>
-                              <w:t xml:space="preserve">Sanjay </w:t>
+                              <w:t>Sanjay Jagaeesh</w:t>
                             </w:r>
-                            <w:proofErr w:type="spellStart"/>
-                            <w:r>
-                              <w:rPr>
-                                <w:color w:val="E65B01" w:themeColor="accent1" w:themeShade="BF"/>
-                                <w:sz w:val="24"/>
-                                <w:szCs w:val="24"/>
-                              </w:rPr>
-                              <w:t>Jagaeesh</w:t>
-                            </w:r>
-                            <w:proofErr w:type="spellEnd"/>
                           </w:p>
                           <w:p>
                             <w:pPr>
@@ -138,52 +128,14 @@
                                 <w:szCs w:val="24"/>
                               </w:rPr>
                             </w:pPr>
-                            <w:proofErr w:type="spellStart"/>
                             <w:r>
                               <w:rPr>
                                 <w:color w:val="E65B01" w:themeColor="accent1" w:themeShade="BF"/>
                                 <w:sz w:val="24"/>
                                 <w:szCs w:val="24"/>
                               </w:rPr>
-                              <w:t>Manohar</w:t>
+                              <w:t>Manohar Thagadur Natraju</w:t>
                             </w:r>
-                            <w:proofErr w:type="spellEnd"/>
-                            <w:r>
-                              <w:rPr>
-                                <w:color w:val="E65B01" w:themeColor="accent1" w:themeShade="BF"/>
-                                <w:sz w:val="24"/>
-                                <w:szCs w:val="24"/>
-                              </w:rPr>
-                              <w:t xml:space="preserve"> </w:t>
-                            </w:r>
-                            <w:proofErr w:type="spellStart"/>
-                            <w:r>
-                              <w:rPr>
-                                <w:color w:val="E65B01" w:themeColor="accent1" w:themeShade="BF"/>
-                                <w:sz w:val="24"/>
-                                <w:szCs w:val="24"/>
-                              </w:rPr>
-                              <w:t>Thagadur</w:t>
-                            </w:r>
-                            <w:proofErr w:type="spellEnd"/>
-                            <w:r>
-                              <w:rPr>
-                                <w:color w:val="E65B01" w:themeColor="accent1" w:themeShade="BF"/>
-                                <w:sz w:val="24"/>
-                                <w:szCs w:val="24"/>
-                              </w:rPr>
-                              <w:t xml:space="preserve"> </w:t>
-                            </w:r>
-                            <w:proofErr w:type="spellStart"/>
-                            <w:r>
-                              <w:rPr>
-                                <w:color w:val="E65B01" w:themeColor="accent1" w:themeShade="BF"/>
-                                <w:sz w:val="24"/>
-                                <w:szCs w:val="24"/>
-                              </w:rPr>
-                              <w:t>Natraju</w:t>
-                            </w:r>
-                            <w:proofErr w:type="spellEnd"/>
                           </w:p>
                           <w:p>
                             <w:pPr>
@@ -194,34 +146,14 @@
                                 <w:szCs w:val="24"/>
                               </w:rPr>
                             </w:pPr>
-                            <w:proofErr w:type="spellStart"/>
                             <w:r>
                               <w:rPr>
                                 <w:color w:val="E65B01" w:themeColor="accent1" w:themeShade="BF"/>
                                 <w:sz w:val="24"/>
                                 <w:szCs w:val="24"/>
                               </w:rPr>
-                              <w:t>Soumya</w:t>
+                              <w:t>Soumya Gowda</w:t>
                             </w:r>
-                            <w:proofErr w:type="spellEnd"/>
-                            <w:r>
-                              <w:rPr>
-                                <w:color w:val="E65B01" w:themeColor="accent1" w:themeShade="BF"/>
-                                <w:sz w:val="24"/>
-                                <w:szCs w:val="24"/>
-                              </w:rPr>
-                              <w:t xml:space="preserve"> </w:t>
-                            </w:r>
-                            <w:proofErr w:type="spellStart"/>
-                            <w:r>
-                              <w:rPr>
-                                <w:color w:val="E65B01" w:themeColor="accent1" w:themeShade="BF"/>
-                                <w:sz w:val="24"/>
-                                <w:szCs w:val="24"/>
-                              </w:rPr>
-                              <w:t>Gowda</w:t>
-                            </w:r>
-                            <w:proofErr w:type="spellEnd"/>
                           </w:p>
                           <w:p>
                             <w:pPr>
@@ -300,18 +232,8 @@
                           <w:sz w:val="24"/>
                           <w:szCs w:val="24"/>
                         </w:rPr>
-                        <w:t xml:space="preserve">Sanjay </w:t>
+                        <w:t>Sanjay Jagaeesh</w:t>
                       </w:r>
-                      <w:proofErr w:type="spellStart"/>
-                      <w:r>
-                        <w:rPr>
-                          <w:color w:val="E65B01" w:themeColor="accent1" w:themeShade="BF"/>
-                          <w:sz w:val="24"/>
-                          <w:szCs w:val="24"/>
-                        </w:rPr>
-                        <w:t>Jagaeesh</w:t>
-                      </w:r>
-                      <w:proofErr w:type="spellEnd"/>
                     </w:p>
                     <w:p>
                       <w:pPr>
@@ -322,52 +244,14 @@
                           <w:szCs w:val="24"/>
                         </w:rPr>
                       </w:pPr>
-                      <w:proofErr w:type="spellStart"/>
                       <w:r>
                         <w:rPr>
                           <w:color w:val="E65B01" w:themeColor="accent1" w:themeShade="BF"/>
                           <w:sz w:val="24"/>
                           <w:szCs w:val="24"/>
                         </w:rPr>
-                        <w:t>Manohar</w:t>
+                        <w:t>Manohar Thagadur Natraju</w:t>
                       </w:r>
-                      <w:proofErr w:type="spellEnd"/>
-                      <w:r>
-                        <w:rPr>
-                          <w:color w:val="E65B01" w:themeColor="accent1" w:themeShade="BF"/>
-                          <w:sz w:val="24"/>
-                          <w:szCs w:val="24"/>
-                        </w:rPr>
-                        <w:t xml:space="preserve"> </w:t>
-                      </w:r>
-                      <w:proofErr w:type="spellStart"/>
-                      <w:r>
-                        <w:rPr>
-                          <w:color w:val="E65B01" w:themeColor="accent1" w:themeShade="BF"/>
-                          <w:sz w:val="24"/>
-                          <w:szCs w:val="24"/>
-                        </w:rPr>
-                        <w:t>Thagadur</w:t>
-                      </w:r>
-                      <w:proofErr w:type="spellEnd"/>
-                      <w:r>
-                        <w:rPr>
-                          <w:color w:val="E65B01" w:themeColor="accent1" w:themeShade="BF"/>
-                          <w:sz w:val="24"/>
-                          <w:szCs w:val="24"/>
-                        </w:rPr>
-                        <w:t xml:space="preserve"> </w:t>
-                      </w:r>
-                      <w:proofErr w:type="spellStart"/>
-                      <w:r>
-                        <w:rPr>
-                          <w:color w:val="E65B01" w:themeColor="accent1" w:themeShade="BF"/>
-                          <w:sz w:val="24"/>
-                          <w:szCs w:val="24"/>
-                        </w:rPr>
-                        <w:t>Natraju</w:t>
-                      </w:r>
-                      <w:proofErr w:type="spellEnd"/>
                     </w:p>
                     <w:p>
                       <w:pPr>
@@ -378,34 +262,14 @@
                           <w:szCs w:val="24"/>
                         </w:rPr>
                       </w:pPr>
-                      <w:proofErr w:type="spellStart"/>
                       <w:r>
                         <w:rPr>
                           <w:color w:val="E65B01" w:themeColor="accent1" w:themeShade="BF"/>
                           <w:sz w:val="24"/>
                           <w:szCs w:val="24"/>
                         </w:rPr>
-                        <w:t>Soumya</w:t>
+                        <w:t>Soumya Gowda</w:t>
                       </w:r>
-                      <w:proofErr w:type="spellEnd"/>
-                      <w:r>
-                        <w:rPr>
-                          <w:color w:val="E65B01" w:themeColor="accent1" w:themeShade="BF"/>
-                          <w:sz w:val="24"/>
-                          <w:szCs w:val="24"/>
-                        </w:rPr>
-                        <w:t xml:space="preserve"> </w:t>
-                      </w:r>
-                      <w:proofErr w:type="spellStart"/>
-                      <w:r>
-                        <w:rPr>
-                          <w:color w:val="E65B01" w:themeColor="accent1" w:themeShade="BF"/>
-                          <w:sz w:val="24"/>
-                          <w:szCs w:val="24"/>
-                        </w:rPr>
-                        <w:t>Gowda</w:t>
-                      </w:r>
-                      <w:proofErr w:type="spellEnd"/>
                     </w:p>
                     <w:p>
                       <w:pPr>
@@ -908,9 +772,6 @@
                                     </w:rPr>
                                     <w:alias w:val="Title"/>
                                     <w:id w:val="83737007"/>
-                                    <w:placeholder>
-                                      <w:docPart w:val="49DB279CF6AFC34A843074FF2E5D1C47"/>
-                                    </w:placeholder>
                                     <w:dataBinding w:prefixMappings="xmlns:ns0='http://schemas.openxmlformats.org/package/2006/metadata/core-properties' xmlns:ns1='http://purl.org/dc/elements/1.1/'" w:xpath="/ns0:coreProperties[1]/ns1:title[1]" w:storeItemID="{6C3C8BC8-F283-45AE-878A-BAB7291924A1}"/>
                                     <w:text/>
                                   </w:sdtPr>
@@ -951,9 +812,6 @@
                                     </w:rPr>
                                     <w:alias w:val="Subtitle"/>
                                     <w:id w:val="83737009"/>
-                                    <w:placeholder>
-                                      <w:docPart w:val="6EF1911EA656244EB3ECDE66723D71A3"/>
-                                    </w:placeholder>
                                     <w:dataBinding w:prefixMappings="xmlns:ns0='http://schemas.openxmlformats.org/package/2006/metadata/core-properties' xmlns:ns1='http://purl.org/dc/elements/1.1/'" w:xpath="/ns0:coreProperties[1]/ns1:subject[1]" w:storeItemID="{6C3C8BC8-F283-45AE-878A-BAB7291924A1}"/>
                                     <w:text/>
                                   </w:sdtPr>
@@ -1003,15 +861,7 @@
                                       <w:t xml:space="preserve">, </w:t>
                                     </w:r>
                                     <w:r>
-                                      <w:t xml:space="preserve">Apache </w:t>
-                                    </w:r>
-                                    <w:proofErr w:type="spellStart"/>
-                                    <w:r>
-                                      <w:t>Tika</w:t>
-                                    </w:r>
-                                    <w:proofErr w:type="spellEnd"/>
-                                    <w:r>
-                                      <w:t xml:space="preserve"> for content and metadata extraction, and Selenium to automate Ajax interaction</w:t>
+                                      <w:t>Apache Tika for content and metadata extraction, and Selenium to automate Ajax interaction</w:t>
                                     </w:r>
                                   </w:sdtContent>
                                 </w:sdt>
@@ -1159,15 +1009,7 @@
                                 <w:t xml:space="preserve">, </w:t>
                               </w:r>
                               <w:r>
-                                <w:t xml:space="preserve">Apache </w:t>
-                              </w:r>
-                              <w:proofErr w:type="spellStart"/>
-                              <w:r>
-                                <w:t>Tika</w:t>
-                              </w:r>
-                              <w:proofErr w:type="spellEnd"/>
-                              <w:r>
-                                <w:t xml:space="preserve"> for content and metadata extraction, and Selenium to automate Ajax interaction</w:t>
+                                <w:t>Apache Tika for content and metadata extraction, and Selenium to automate Ajax interaction</w:t>
                               </w:r>
                             </w:sdtContent>
                           </w:sdt>
@@ -4589,20 +4431,7 @@
         </w:numPr>
       </w:pPr>
       <w:r>
-        <w:t xml:space="preserve">We set </w:t>
-      </w:r>
-      <w:proofErr w:type="spellStart"/>
-      <w:proofErr w:type="gramStart"/>
-      <w:r>
-        <w:t>http.agent</w:t>
-      </w:r>
-      <w:proofErr w:type="gramEnd"/>
-      <w:r>
-        <w:t>.rotate</w:t>
-      </w:r>
-      <w:proofErr w:type="spellEnd"/>
-      <w:r>
-        <w:t xml:space="preserve"> to ‘</w:t>
+        <w:t>We set http.agent.rotate to ‘</w:t>
       </w:r>
       <w:r>
         <w:t>t</w:t>
@@ -4620,17 +4449,7 @@
         </w:numPr>
       </w:pPr>
       <w:r>
-        <w:t xml:space="preserve">We increased the </w:t>
-      </w:r>
-      <w:proofErr w:type="spellStart"/>
-      <w:proofErr w:type="gramStart"/>
-      <w:r>
-        <w:t>http.timeout</w:t>
-      </w:r>
-      <w:proofErr w:type="spellEnd"/>
-      <w:proofErr w:type="gramEnd"/>
-      <w:r>
-        <w:t xml:space="preserve"> from 10,000 to 80,000.</w:t>
+        <w:t>We increased the http.timeout from 10,000 to 80,000.</w:t>
       </w:r>
     </w:p>
     <w:p>
@@ -4642,20 +4461,7 @@
         </w:numPr>
       </w:pPr>
       <w:r>
-        <w:t xml:space="preserve">We changed the </w:t>
-      </w:r>
-      <w:proofErr w:type="spellStart"/>
-      <w:proofErr w:type="gramStart"/>
-      <w:r>
-        <w:t>http.content</w:t>
-      </w:r>
-      <w:proofErr w:type="gramEnd"/>
-      <w:r>
-        <w:t>.limit</w:t>
-      </w:r>
-      <w:proofErr w:type="spellEnd"/>
-      <w:r>
-        <w:t xml:space="preserve"> to -1 to remove the limitation on the size of the crawling file.</w:t>
+        <w:t>We changed the http.content.limit to -1 to remove the limitation on the size of the crawling file.</w:t>
       </w:r>
     </w:p>
     <w:p>
@@ -4667,20 +4473,7 @@
         </w:numPr>
       </w:pPr>
       <w:r>
-        <w:t xml:space="preserve">We increased the </w:t>
-      </w:r>
-      <w:proofErr w:type="spellStart"/>
-      <w:proofErr w:type="gramStart"/>
-      <w:r>
-        <w:t>fetcher.threads</w:t>
-      </w:r>
-      <w:proofErr w:type="gramEnd"/>
-      <w:r>
-        <w:t>.fetch</w:t>
-      </w:r>
-      <w:proofErr w:type="spellEnd"/>
-      <w:r>
-        <w:t xml:space="preserve"> from 10 to 20.</w:t>
+        <w:t>We increased the fetcher.threads.fetch from 10 to 20.</w:t>
       </w:r>
     </w:p>
     <w:p>
@@ -4776,23 +4569,7 @@
         </w:numPr>
       </w:pPr>
       <w:r>
-        <w:t xml:space="preserve">We added image/* </w:t>
-      </w:r>
-      <w:proofErr w:type="spellStart"/>
-      <w:r>
-        <w:t>mimetype</w:t>
-      </w:r>
-      <w:proofErr w:type="spellEnd"/>
-      <w:r>
-        <w:t xml:space="preserve"> to allow crawling of documents with images/* and text/html </w:t>
-      </w:r>
-      <w:proofErr w:type="spellStart"/>
-      <w:r>
-        <w:t>mimetype</w:t>
-      </w:r>
-      <w:proofErr w:type="spellEnd"/>
-      <w:r>
-        <w:t>.</w:t>
+        <w:t>We added image/* mimetype to allow crawling of documents with images/* and text/html mimetype.</w:t>
       </w:r>
     </w:p>
     <w:p>
@@ -4864,21 +4641,8 @@
         <w:t>Spider#32</w:t>
       </w:r>
       <w:r>
-        <w:t xml:space="preserve">Crawler, </w:t>
-      </w:r>
-      <w:proofErr w:type="spellStart"/>
-      <w:r>
-        <w:t>MasosapaCrawler</w:t>
-      </w:r>
-      <w:proofErr w:type="spellEnd"/>
-      <w:r>
-        <w:t xml:space="preserve">, </w:t>
-      </w:r>
-      <w:proofErr w:type="spellStart"/>
-      <w:r>
-        <w:t>etc</w:t>
-      </w:r>
-      <w:proofErr w:type="spellEnd"/>
+        <w:t>Crawler, MasosapaCrawler, etc</w:t>
+      </w:r>
     </w:p>
     <w:p>
       <w:pPr>
@@ -4923,15 +4687,7 @@
         </w:numPr>
       </w:pPr>
       <w:r>
-        <w:t xml:space="preserve">We use the </w:t>
-      </w:r>
-      <w:proofErr w:type="spellStart"/>
-      <w:r>
-        <w:t>NutchPy</w:t>
-      </w:r>
-      <w:proofErr w:type="spellEnd"/>
-      <w:r>
-        <w:t xml:space="preserve"> library</w:t>
+        <w:t>We use the NutchPy library</w:t>
       </w:r>
     </w:p>
     <w:p>
@@ -4943,15 +4699,7 @@
         </w:numPr>
       </w:pPr>
       <w:r>
-        <w:t xml:space="preserve">We wrote a python script to generate all the image </w:t>
-      </w:r>
-      <w:proofErr w:type="spellStart"/>
-      <w:r>
-        <w:t>mimetypes</w:t>
-      </w:r>
-      <w:proofErr w:type="spellEnd"/>
-      <w:r>
-        <w:t xml:space="preserve"> that were found in our crawled data.</w:t>
+        <w:t>We wrote a python script to generate all the image mimetypes that were found in our crawled data.</w:t>
       </w:r>
     </w:p>
     <w:p>
@@ -4975,13 +4723,8 @@
         </w:numPr>
       </w:pPr>
       <w:r>
-        <w:t>image/</w:t>
-      </w:r>
-      <w:proofErr w:type="spellStart"/>
-      <w:r>
-        <w:t>png</w:t>
-      </w:r>
-      <w:proofErr w:type="spellEnd"/>
+        <w:t>image/png</w:t>
+      </w:r>
     </w:p>
     <w:p>
       <w:pPr>
@@ -5064,13 +4807,8 @@
         </w:numPr>
       </w:pPr>
       <w:r>
-        <w:t>image/x-</w:t>
-      </w:r>
-      <w:proofErr w:type="spellStart"/>
-      <w:r>
-        <w:t>xbitmap</w:t>
-      </w:r>
-      <w:proofErr w:type="spellEnd"/>
+        <w:t>image/x-xbitmap</w:t>
+      </w:r>
     </w:p>
     <w:p>
       <w:pPr>
@@ -5083,11 +4821,9 @@
       <w:r>
         <w:t>image/</w:t>
       </w:r>
-      <w:proofErr w:type="spellStart"/>
       <w:r>
         <w:t>pjpeg</w:t>
       </w:r>
-      <w:proofErr w:type="spellEnd"/>
     </w:p>
     <w:p>
       <w:pPr>
@@ -5095,25 +4831,10 @@
         <w:ind w:left="990"/>
       </w:pPr>
       <w:r>
-        <w:t xml:space="preserve">Many of the URLs that weren’t fetched were mainly because of </w:t>
-      </w:r>
-      <w:proofErr w:type="spellStart"/>
-      <w:proofErr w:type="gramStart"/>
-      <w:r>
-        <w:t>java.net.SocketTimeoutException</w:t>
-      </w:r>
-      <w:proofErr w:type="spellEnd"/>
-      <w:proofErr w:type="gramEnd"/>
-      <w:r>
-        <w:t xml:space="preserve">, </w:t>
-      </w:r>
-      <w:proofErr w:type="spellStart"/>
-      <w:r>
-        <w:t>java.lag.IllegalArguementExeption</w:t>
-      </w:r>
-      <w:proofErr w:type="spellEnd"/>
-      <w:r>
-        <w:t>, HTTP 403.</w:t>
+        <w:t xml:space="preserve">Many of the URLs that weren’t fetched were mainly because of java.net.SocketTimeoutException, </w:t>
+      </w:r>
+      <w:r>
+        <w:t>java.lag.IllegalArguementExeption, HTTP 403.</w:t>
       </w:r>
     </w:p>
     <w:p>
@@ -5131,15 +4852,7 @@
         </w:numPr>
       </w:pPr>
       <w:r>
-        <w:t xml:space="preserve">The list of 100 </w:t>
-      </w:r>
-      <w:proofErr w:type="spellStart"/>
-      <w:r>
-        <w:t>Urls</w:t>
-      </w:r>
-      <w:proofErr w:type="spellEnd"/>
-      <w:r>
-        <w:t xml:space="preserve"> that we found difficulty in fetching has been added in “</w:t>
+        <w:t>The list of 100 Urls that we found difficulty in fetching has been added in “</w:t>
       </w:r>
       <w:r>
         <w:rPr>
@@ -5157,15 +4870,7 @@
         </w:numPr>
       </w:pPr>
       <w:r>
-        <w:t xml:space="preserve">We crawled all the 85 </w:t>
-      </w:r>
-      <w:proofErr w:type="spellStart"/>
-      <w:r>
-        <w:t>urls</w:t>
-      </w:r>
-      <w:proofErr w:type="spellEnd"/>
-      <w:r>
-        <w:t xml:space="preserve"> with 30 rounds</w:t>
+        <w:t>We crawled all the 85 urls with 30 rounds</w:t>
       </w:r>
     </w:p>
     <w:p>
@@ -5173,13 +4878,8 @@
         <w:pStyle w:val="ListParagraph"/>
       </w:pPr>
       <w:r>
-        <w:t xml:space="preserve">The crawl stats at this stage is tabulated as </w:t>
-      </w:r>
-      <w:proofErr w:type="gramStart"/>
-      <w:r>
-        <w:t>follows:-</w:t>
-      </w:r>
-      <w:proofErr w:type="gramEnd"/>
+        <w:t>The crawl stats at this stage is tabulated as follows:-</w:t>
+      </w:r>
     </w:p>
     <w:p>
       <w:pPr>
@@ -5187,15 +4887,7 @@
         <w:ind w:firstLine="720"/>
       </w:pPr>
       <w:r>
-        <w:t xml:space="preserve">$ bin/crawl </w:t>
-      </w:r>
-      <w:proofErr w:type="spellStart"/>
-      <w:r>
-        <w:t>urls</w:t>
-      </w:r>
-      <w:proofErr w:type="spellEnd"/>
-      <w:r>
-        <w:t>/ ~/CSCI-572/guns_crawl_Step2 30</w:t>
+        <w:t>$ bin/crawl urls/ ~/CSCI-572/guns_crawl_Step2 30</w:t>
       </w:r>
     </w:p>
     <w:p>
@@ -5204,31 +4896,7 @@
         <w:ind w:firstLine="720"/>
       </w:pPr>
       <w:r>
-        <w:t>$ bin/</w:t>
-      </w:r>
-      <w:proofErr w:type="spellStart"/>
-      <w:r>
-        <w:t>nutch</w:t>
-      </w:r>
-      <w:proofErr w:type="spellEnd"/>
-      <w:r>
-        <w:t xml:space="preserve"> </w:t>
-      </w:r>
-      <w:proofErr w:type="spellStart"/>
-      <w:r>
-        <w:t>readdb</w:t>
-      </w:r>
-      <w:proofErr w:type="spellEnd"/>
-      <w:r>
-        <w:t xml:space="preserve"> ~/CSCI-572/guns_crawl_Step5/</w:t>
-      </w:r>
-      <w:proofErr w:type="spellStart"/>
-      <w:r>
-        <w:t>crawldb</w:t>
-      </w:r>
-      <w:proofErr w:type="spellEnd"/>
-      <w:r>
-        <w:t xml:space="preserve"> -stats</w:t>
+        <w:t>$ bin/nutch readdb ~/CSCI-572/guns_crawl_Step5/crawldb -stats</w:t>
       </w:r>
     </w:p>
     <w:p>
@@ -5502,19 +5170,11 @@
                 <w:color w:val="FF0000"/>
               </w:rPr>
             </w:pPr>
-            <w:proofErr w:type="spellStart"/>
             <w:r>
               <w:rPr>
                 <w:color w:val="FF0000"/>
               </w:rPr>
-              <w:t>Avg</w:t>
-            </w:r>
-            <w:proofErr w:type="spellEnd"/>
-            <w:r>
-              <w:rPr>
-                <w:color w:val="FF0000"/>
-              </w:rPr>
-              <w:t xml:space="preserve"> Score</w:t>
+              <w:t>Avg Score</w:t>
             </w:r>
           </w:p>
         </w:tc>
@@ -5607,21 +5267,7 @@
               <w:rPr>
                 <w:color w:val="FF0000"/>
               </w:rPr>
-              <w:t>Status 1 (</w:t>
-            </w:r>
-            <w:proofErr w:type="spellStart"/>
-            <w:r>
-              <w:rPr>
-                <w:color w:val="FF0000"/>
-              </w:rPr>
-              <w:t>db_unfetched</w:t>
-            </w:r>
-            <w:proofErr w:type="spellEnd"/>
-            <w:r>
-              <w:rPr>
-                <w:color w:val="FF0000"/>
-              </w:rPr>
-              <w:t>)</w:t>
+              <w:t>Status 1 (db_unfetched)</w:t>
             </w:r>
           </w:p>
         </w:tc>
@@ -5669,21 +5315,7 @@
               <w:rPr>
                 <w:color w:val="FF0000"/>
               </w:rPr>
-              <w:t>Status 2 (</w:t>
-            </w:r>
-            <w:proofErr w:type="spellStart"/>
-            <w:r>
-              <w:rPr>
-                <w:color w:val="FF0000"/>
-              </w:rPr>
-              <w:t>db_fetched</w:t>
-            </w:r>
-            <w:proofErr w:type="spellEnd"/>
-            <w:r>
-              <w:rPr>
-                <w:color w:val="FF0000"/>
-              </w:rPr>
-              <w:t>)</w:t>
+              <w:t>Status 2 (db_fetched)</w:t>
             </w:r>
           </w:p>
         </w:tc>
@@ -5731,21 +5363,7 @@
               <w:rPr>
                 <w:color w:val="FF0000"/>
               </w:rPr>
-              <w:t>Status 3 (</w:t>
-            </w:r>
-            <w:proofErr w:type="spellStart"/>
-            <w:r>
-              <w:rPr>
-                <w:color w:val="FF0000"/>
-              </w:rPr>
-              <w:t>db_gone</w:t>
-            </w:r>
-            <w:proofErr w:type="spellEnd"/>
-            <w:r>
-              <w:rPr>
-                <w:color w:val="FF0000"/>
-              </w:rPr>
-              <w:t>)</w:t>
+              <w:t>Status 3 (db_gone)</w:t>
             </w:r>
           </w:p>
         </w:tc>
@@ -5793,21 +5411,7 @@
               <w:rPr>
                 <w:color w:val="FF0000"/>
               </w:rPr>
-              <w:t>Status 4 (</w:t>
-            </w:r>
-            <w:proofErr w:type="spellStart"/>
-            <w:r>
-              <w:rPr>
-                <w:color w:val="FF0000"/>
-              </w:rPr>
-              <w:t>db_redir_temp</w:t>
-            </w:r>
-            <w:proofErr w:type="spellEnd"/>
-            <w:r>
-              <w:rPr>
-                <w:color w:val="FF0000"/>
-              </w:rPr>
-              <w:t>)</w:t>
+              <w:t>Status 4 (db_redir_temp)</w:t>
             </w:r>
           </w:p>
         </w:tc>
@@ -5855,21 +5459,7 @@
               <w:rPr>
                 <w:color w:val="FF0000"/>
               </w:rPr>
-              <w:t>Status 5 (</w:t>
-            </w:r>
-            <w:proofErr w:type="spellStart"/>
-            <w:r>
-              <w:rPr>
-                <w:color w:val="FF0000"/>
-              </w:rPr>
-              <w:t>db_redir_perm</w:t>
-            </w:r>
-            <w:proofErr w:type="spellEnd"/>
-            <w:r>
-              <w:rPr>
-                <w:color w:val="FF0000"/>
-              </w:rPr>
-              <w:t>)</w:t>
+              <w:t>Status 5 (db_redir_perm)</w:t>
             </w:r>
           </w:p>
         </w:tc>
@@ -5917,21 +5507,7 @@
               <w:rPr>
                 <w:color w:val="FF0000"/>
               </w:rPr>
-              <w:t>Status 6 (</w:t>
-            </w:r>
-            <w:proofErr w:type="spellStart"/>
-            <w:r>
-              <w:rPr>
-                <w:color w:val="FF0000"/>
-              </w:rPr>
-              <w:t>db_notmodified</w:t>
-            </w:r>
-            <w:proofErr w:type="spellEnd"/>
-            <w:r>
-              <w:rPr>
-                <w:color w:val="FF0000"/>
-              </w:rPr>
-              <w:t>)</w:t>
+              <w:t>Status 6 (db_notmodified)</w:t>
             </w:r>
           </w:p>
         </w:tc>
@@ -5979,21 +5555,7 @@
               <w:rPr>
                 <w:color w:val="FF0000"/>
               </w:rPr>
-              <w:t>Status 7 (</w:t>
-            </w:r>
-            <w:proofErr w:type="spellStart"/>
-            <w:r>
-              <w:rPr>
-                <w:color w:val="FF0000"/>
-              </w:rPr>
-              <w:t>db_duplicate</w:t>
-            </w:r>
-            <w:proofErr w:type="spellEnd"/>
-            <w:r>
-              <w:rPr>
-                <w:color w:val="FF0000"/>
-              </w:rPr>
-              <w:t>)</w:t>
+              <w:t>Status 7 (db_duplicate)</w:t>
             </w:r>
           </w:p>
         </w:tc>
@@ -6092,49 +5654,12 @@
         <w:t xml:space="preserve">Question 4: Build the latest </w:t>
       </w:r>
       <w:r>
-        <w:t xml:space="preserve">version of </w:t>
-      </w:r>
-      <w:proofErr w:type="spellStart"/>
-      <w:r>
-        <w:t>Tika</w:t>
-      </w:r>
-      <w:proofErr w:type="spellEnd"/>
-      <w:r>
-        <w:t xml:space="preserve"> and install </w:t>
-      </w:r>
-      <w:proofErr w:type="spellStart"/>
-      <w:r>
-        <w:t>Tesseract</w:t>
-      </w:r>
-      <w:proofErr w:type="spellEnd"/>
+        <w:t>version of Tika and install Tesseract</w:t>
+      </w:r>
     </w:p>
     <w:p>
       <w:r>
-        <w:t xml:space="preserve">a, b, c. We installed </w:t>
-      </w:r>
-      <w:proofErr w:type="spellStart"/>
-      <w:r>
-        <w:t>Tesseract</w:t>
-      </w:r>
-      <w:proofErr w:type="spellEnd"/>
-      <w:r>
-        <w:t xml:space="preserve"> and upgraded </w:t>
-      </w:r>
-      <w:proofErr w:type="spellStart"/>
-      <w:r>
-        <w:t>Tika</w:t>
-      </w:r>
-      <w:proofErr w:type="spellEnd"/>
-      <w:r>
-        <w:t xml:space="preserve">. </w:t>
-      </w:r>
-      <w:proofErr w:type="spellStart"/>
-      <w:r>
-        <w:t>Thirebuild</w:t>
-      </w:r>
-      <w:proofErr w:type="spellEnd"/>
-      <w:r>
-        <w:t xml:space="preserve"> Nutch</w:t>
+        <w:t>a, b, c. We installed Tesseract and upgraded Tika. Thirebuild Nutch</w:t>
       </w:r>
     </w:p>
     <w:p>
@@ -6159,25 +5684,7 @@
           <w:sz w:val="28"/>
           <w:szCs w:val="28"/>
         </w:rPr>
-        <w:t xml:space="preserve">: Re-run your Weapons Crawls with enhanced </w:t>
-      </w:r>
-      <w:proofErr w:type="spellStart"/>
-      <w:r>
-        <w:rPr>
-          <w:rFonts w:asciiTheme="majorHAnsi" w:hAnsiTheme="majorHAnsi"/>
-          <w:sz w:val="28"/>
-          <w:szCs w:val="28"/>
-        </w:rPr>
-        <w:t>Tika</w:t>
-      </w:r>
-      <w:proofErr w:type="spellEnd"/>
-      <w:r>
-        <w:rPr>
-          <w:rFonts w:asciiTheme="majorHAnsi" w:hAnsiTheme="majorHAnsi"/>
-          <w:sz w:val="28"/>
-          <w:szCs w:val="28"/>
-        </w:rPr>
-        <w:t xml:space="preserve"> and Nutch Selenium you have built in step 3</w:t>
+        <w:t>: Re-run your Weapons Crawls with enhanced Tika and Nutch Selenium you have built in step 3</w:t>
       </w:r>
     </w:p>
     <w:p>
@@ -6189,15 +5696,7 @@
         </w:numPr>
       </w:pPr>
       <w:r>
-        <w:t xml:space="preserve">The list of 100 </w:t>
-      </w:r>
-      <w:proofErr w:type="spellStart"/>
-      <w:r>
-        <w:t>Urls</w:t>
-      </w:r>
-      <w:proofErr w:type="spellEnd"/>
-      <w:r>
-        <w:t xml:space="preserve"> that we found difficulty in fetching has been added in “</w:t>
+        <w:t>The list of 100 Urls that we found difficulty in fetching has been added in “</w:t>
       </w:r>
       <w:r>
         <w:rPr>
@@ -6215,23 +5714,7 @@
         </w:numPr>
       </w:pPr>
       <w:r>
-        <w:t xml:space="preserve">About 50% of the </w:t>
-      </w:r>
-      <w:proofErr w:type="spellStart"/>
-      <w:r>
-        <w:t>Urls</w:t>
-      </w:r>
-      <w:proofErr w:type="spellEnd"/>
-      <w:r>
-        <w:t xml:space="preserve"> from 2d are still present in the result of this step. The exact </w:t>
-      </w:r>
-      <w:proofErr w:type="spellStart"/>
-      <w:r>
-        <w:t>urls</w:t>
-      </w:r>
-      <w:proofErr w:type="spellEnd"/>
-      <w:r>
-        <w:t xml:space="preserve"> can be found in the above excel sheet.</w:t>
+        <w:t>About 50% of the Urls from 2d are still present in the result of this step. The exact urls can be found in the above excel sheet.</w:t>
       </w:r>
     </w:p>
     <w:p>
@@ -6243,15 +5726,7 @@
         </w:numPr>
       </w:pPr>
       <w:r>
-        <w:t xml:space="preserve">The un-fetched URLs from Nutch crawls were not fetched for the main reason that corresponding mime types couldn’t be parsed by Nutch. </w:t>
-      </w:r>
-      <w:proofErr w:type="spellStart"/>
-      <w:r>
-        <w:t>Tika</w:t>
-      </w:r>
-      <w:proofErr w:type="spellEnd"/>
-      <w:r>
-        <w:t xml:space="preserve"> parsing enabled to overcome this hindrance and parse additional mime type related to images. </w:t>
+        <w:t xml:space="preserve">The un-fetched URLs from Nutch crawls were not fetched for the main reason that corresponding mime types couldn’t be parsed by Nutch. Tika parsing enabled to overcome this hindrance and parse additional mime type related to images. </w:t>
       </w:r>
     </w:p>
     <w:p>
@@ -6263,13 +5738,8 @@
         </w:numPr>
       </w:pPr>
       <w:r>
-        <w:t xml:space="preserve">The crawl stats at this stage is tabulated as </w:t>
-      </w:r>
-      <w:proofErr w:type="gramStart"/>
-      <w:r>
-        <w:t>follows:-</w:t>
-      </w:r>
-      <w:proofErr w:type="gramEnd"/>
+        <w:t>The crawl stats at this stage is tabulated as follows:-</w:t>
+      </w:r>
     </w:p>
     <w:p>
       <w:pPr>
@@ -6281,15 +5751,7 @@
         <w:pStyle w:val="ListParagraph"/>
       </w:pPr>
       <w:r>
-        <w:t xml:space="preserve">$ bin/crawl </w:t>
-      </w:r>
-      <w:proofErr w:type="spellStart"/>
-      <w:r>
-        <w:t>urls</w:t>
-      </w:r>
-      <w:proofErr w:type="spellEnd"/>
-      <w:r>
-        <w:t>/ ~/CSCI-572/guns_crawl_Step5 30</w:t>
+        <w:t>$ bin/crawl urls/ ~/CSCI-572/guns_crawl_Step5 30</w:t>
       </w:r>
     </w:p>
     <w:p>
@@ -6297,31 +5759,7 @@
         <w:pStyle w:val="ListParagraph"/>
       </w:pPr>
       <w:r>
-        <w:t>$ bin/</w:t>
-      </w:r>
-      <w:proofErr w:type="spellStart"/>
-      <w:r>
-        <w:t>nutch</w:t>
-      </w:r>
-      <w:proofErr w:type="spellEnd"/>
-      <w:r>
-        <w:t xml:space="preserve"> </w:t>
-      </w:r>
-      <w:proofErr w:type="spellStart"/>
-      <w:r>
-        <w:t>readdb</w:t>
-      </w:r>
-      <w:proofErr w:type="spellEnd"/>
-      <w:r>
-        <w:t xml:space="preserve"> ~/CSCI-572/guns_crawl_Step5/</w:t>
-      </w:r>
-      <w:proofErr w:type="spellStart"/>
-      <w:r>
-        <w:t>crawldb</w:t>
-      </w:r>
-      <w:proofErr w:type="spellEnd"/>
-      <w:r>
-        <w:t xml:space="preserve"> -stats</w:t>
+        <w:t>$ bin/nutch readdb ~/CSCI-572/guns_crawl_Step5/crawldb -stats</w:t>
       </w:r>
     </w:p>
     <w:p>
@@ -6615,19 +6053,11 @@
                 <w:color w:val="FF0000"/>
               </w:rPr>
             </w:pPr>
-            <w:proofErr w:type="spellStart"/>
             <w:r>
               <w:rPr>
                 <w:color w:val="FF0000"/>
               </w:rPr>
-              <w:t>Avg</w:t>
-            </w:r>
-            <w:proofErr w:type="spellEnd"/>
-            <w:r>
-              <w:rPr>
-                <w:color w:val="FF0000"/>
-              </w:rPr>
-              <w:t xml:space="preserve"> Score</w:t>
+              <w:t>Avg Score</w:t>
             </w:r>
           </w:p>
         </w:tc>
@@ -6722,21 +6152,7 @@
               <w:rPr>
                 <w:color w:val="FF0000"/>
               </w:rPr>
-              <w:t>Status 1 (</w:t>
-            </w:r>
-            <w:proofErr w:type="spellStart"/>
-            <w:r>
-              <w:rPr>
-                <w:color w:val="FF0000"/>
-              </w:rPr>
-              <w:t>db_unfetched</w:t>
-            </w:r>
-            <w:proofErr w:type="spellEnd"/>
-            <w:r>
-              <w:rPr>
-                <w:color w:val="FF0000"/>
-              </w:rPr>
-              <w:t>)</w:t>
+              <w:t>Status 1 (db_unfetched)</w:t>
             </w:r>
           </w:p>
         </w:tc>
@@ -6785,21 +6201,7 @@
               <w:rPr>
                 <w:color w:val="FF0000"/>
               </w:rPr>
-              <w:t>Status 2 (</w:t>
-            </w:r>
-            <w:proofErr w:type="spellStart"/>
-            <w:r>
-              <w:rPr>
-                <w:color w:val="FF0000"/>
-              </w:rPr>
-              <w:t>db_fetched</w:t>
-            </w:r>
-            <w:proofErr w:type="spellEnd"/>
-            <w:r>
-              <w:rPr>
-                <w:color w:val="FF0000"/>
-              </w:rPr>
-              <w:t>)</w:t>
+              <w:t>Status 2 (db_fetched)</w:t>
             </w:r>
           </w:p>
         </w:tc>
@@ -6848,21 +6250,7 @@
               <w:rPr>
                 <w:color w:val="FF0000"/>
               </w:rPr>
-              <w:t>Status 3 (</w:t>
-            </w:r>
-            <w:proofErr w:type="spellStart"/>
-            <w:r>
-              <w:rPr>
-                <w:color w:val="FF0000"/>
-              </w:rPr>
-              <w:t>db_gone</w:t>
-            </w:r>
-            <w:proofErr w:type="spellEnd"/>
-            <w:r>
-              <w:rPr>
-                <w:color w:val="FF0000"/>
-              </w:rPr>
-              <w:t>)</w:t>
+              <w:t>Status 3 (db_gone)</w:t>
             </w:r>
           </w:p>
         </w:tc>
@@ -6911,21 +6299,7 @@
               <w:rPr>
                 <w:color w:val="FF0000"/>
               </w:rPr>
-              <w:t>Status 4 (</w:t>
-            </w:r>
-            <w:proofErr w:type="spellStart"/>
-            <w:r>
-              <w:rPr>
-                <w:color w:val="FF0000"/>
-              </w:rPr>
-              <w:t>db_redir_temp</w:t>
-            </w:r>
-            <w:proofErr w:type="spellEnd"/>
-            <w:r>
-              <w:rPr>
-                <w:color w:val="FF0000"/>
-              </w:rPr>
-              <w:t>)</w:t>
+              <w:t>Status 4 (db_redir_temp)</w:t>
             </w:r>
           </w:p>
         </w:tc>
@@ -6974,21 +6348,7 @@
               <w:rPr>
                 <w:color w:val="FF0000"/>
               </w:rPr>
-              <w:t>Status 5 (</w:t>
-            </w:r>
-            <w:proofErr w:type="spellStart"/>
-            <w:r>
-              <w:rPr>
-                <w:color w:val="FF0000"/>
-              </w:rPr>
-              <w:t>db_redir_perm</w:t>
-            </w:r>
-            <w:proofErr w:type="spellEnd"/>
-            <w:r>
-              <w:rPr>
-                <w:color w:val="FF0000"/>
-              </w:rPr>
-              <w:t>)</w:t>
+              <w:t>Status 5 (db_redir_perm)</w:t>
             </w:r>
           </w:p>
         </w:tc>
@@ -7037,21 +6397,7 @@
               <w:rPr>
                 <w:color w:val="FF0000"/>
               </w:rPr>
-              <w:t>Status 6 (</w:t>
-            </w:r>
-            <w:proofErr w:type="spellStart"/>
-            <w:r>
-              <w:rPr>
-                <w:color w:val="FF0000"/>
-              </w:rPr>
-              <w:t>db_notmodified</w:t>
-            </w:r>
-            <w:proofErr w:type="spellEnd"/>
-            <w:r>
-              <w:rPr>
-                <w:color w:val="FF0000"/>
-              </w:rPr>
-              <w:t>)</w:t>
+              <w:t>Status 6 (db_notmodified)</w:t>
             </w:r>
           </w:p>
         </w:tc>
@@ -7100,21 +6446,7 @@
               <w:rPr>
                 <w:color w:val="FF0000"/>
               </w:rPr>
-              <w:t>Status 7 (</w:t>
-            </w:r>
-            <w:proofErr w:type="spellStart"/>
-            <w:r>
-              <w:rPr>
-                <w:color w:val="FF0000"/>
-              </w:rPr>
-              <w:t>db_duplicate</w:t>
-            </w:r>
-            <w:proofErr w:type="spellEnd"/>
-            <w:r>
-              <w:rPr>
-                <w:color w:val="FF0000"/>
-              </w:rPr>
-              <w:t>)</w:t>
+              <w:t>Status 7 (db_duplicate)</w:t>
             </w:r>
           </w:p>
         </w:tc>
@@ -7263,23 +6595,13 @@
         </w:rPr>
         <w:t xml:space="preserve">Using </w:t>
       </w:r>
-      <w:proofErr w:type="spellStart"/>
       <w:r>
         <w:rPr>
           <w:rFonts w:asciiTheme="majorHAnsi" w:hAnsiTheme="majorHAnsi"/>
           <w:i/>
           <w:szCs w:val="28"/>
         </w:rPr>
-        <w:t>tika</w:t>
-      </w:r>
-      <w:proofErr w:type="spellEnd"/>
-      <w:r>
-        <w:rPr>
-          <w:rFonts w:asciiTheme="majorHAnsi" w:hAnsiTheme="majorHAnsi"/>
-          <w:i/>
-          <w:szCs w:val="28"/>
-        </w:rPr>
-        <w:t xml:space="preserve">-python </w:t>
+        <w:t xml:space="preserve">tika-python </w:t>
       </w:r>
       <w:r>
         <w:rPr>
@@ -7361,23 +6683,7 @@
           <w:rFonts w:asciiTheme="majorHAnsi" w:hAnsiTheme="majorHAnsi"/>
           <w:szCs w:val="28"/>
         </w:rPr>
-        <w:t xml:space="preserve">We developed an algorithm to find near duplicates using </w:t>
-      </w:r>
-      <w:proofErr w:type="spellStart"/>
-      <w:r>
-        <w:rPr>
-          <w:rFonts w:asciiTheme="majorHAnsi" w:hAnsiTheme="majorHAnsi"/>
-          <w:szCs w:val="28"/>
-        </w:rPr>
-        <w:t>Simhash</w:t>
-      </w:r>
-      <w:proofErr w:type="spellEnd"/>
-      <w:r>
-        <w:rPr>
-          <w:rFonts w:asciiTheme="majorHAnsi" w:hAnsiTheme="majorHAnsi"/>
-          <w:szCs w:val="28"/>
-        </w:rPr>
-        <w:t>:</w:t>
+        <w:t>We developed an algorithm to find near duplicates using Simhash:</w:t>
       </w:r>
     </w:p>
     <w:p>
@@ -7404,7 +6710,9 @@
       <w:r>
         <w:rPr>
           <w:rFonts w:asciiTheme="majorHAnsi" w:hAnsiTheme="majorHAnsi"/>
+          <w:noProof/>
           <w:szCs w:val="28"/>
+          <w:lang w:eastAsia="en-US"/>
         </w:rPr>
         <w:drawing>
           <wp:inline distT="0" distB="0" distL="0" distR="0" wp14:anchorId="48F90151" wp14:editId="06CDCFEF">
@@ -7420,8 +6728,6 @@
           </wp:inline>
         </w:drawing>
       </w:r>
-      <w:bookmarkStart w:id="2" w:name="_GoBack"/>
-      <w:bookmarkEnd w:id="2"/>
     </w:p>
     <w:p>
       <w:pPr>
@@ -7558,13 +6864,8 @@
         </w:numPr>
       </w:pPr>
       <w:r>
-        <w:t xml:space="preserve">The crawl stats at this stage is tabulated as </w:t>
-      </w:r>
-      <w:proofErr w:type="gramStart"/>
-      <w:r>
-        <w:t>follows:-</w:t>
-      </w:r>
-      <w:proofErr w:type="gramEnd"/>
+        <w:t>The crawl stats at this stage is tabulated as follows:-</w:t>
+      </w:r>
     </w:p>
     <w:p>
       <w:pPr>
@@ -7576,15 +6877,7 @@
         <w:pStyle w:val="ListParagraph"/>
       </w:pPr>
       <w:r>
-        <w:t xml:space="preserve">$ bin/crawl </w:t>
-      </w:r>
-      <w:proofErr w:type="spellStart"/>
-      <w:r>
-        <w:t>urls</w:t>
-      </w:r>
-      <w:proofErr w:type="spellEnd"/>
-      <w:r>
-        <w:t>/ ~/CSCI-572/guns_crawl_Step7 30</w:t>
+        <w:t>$ bin/crawl urls/ ~/CSCI-572/guns_crawl_Step7 30</w:t>
       </w:r>
     </w:p>
     <w:p>
@@ -7592,31 +6885,7 @@
         <w:pStyle w:val="ListParagraph"/>
       </w:pPr>
       <w:r>
-        <w:t>$ bin/</w:t>
-      </w:r>
-      <w:proofErr w:type="spellStart"/>
-      <w:r>
-        <w:t>nutch</w:t>
-      </w:r>
-      <w:proofErr w:type="spellEnd"/>
-      <w:r>
-        <w:t xml:space="preserve"> </w:t>
-      </w:r>
-      <w:proofErr w:type="spellStart"/>
-      <w:r>
-        <w:t>readdb</w:t>
-      </w:r>
-      <w:proofErr w:type="spellEnd"/>
-      <w:r>
-        <w:t xml:space="preserve"> ~/CSCI-572/guns_crawl_Step7/</w:t>
-      </w:r>
-      <w:proofErr w:type="spellStart"/>
-      <w:r>
-        <w:t>crawldb</w:t>
-      </w:r>
-      <w:proofErr w:type="spellEnd"/>
-      <w:r>
-        <w:t xml:space="preserve"> -stats</w:t>
+        <w:t>$ bin/nutch readdb ~/CSCI-572/guns_crawl_Step7/crawldb -stats</w:t>
       </w:r>
     </w:p>
     <w:p>
@@ -7895,19 +7164,11 @@
                 <w:color w:val="FF0000"/>
               </w:rPr>
             </w:pPr>
-            <w:proofErr w:type="spellStart"/>
             <w:r>
               <w:rPr>
                 <w:color w:val="FF0000"/>
               </w:rPr>
-              <w:t>Avg</w:t>
-            </w:r>
-            <w:proofErr w:type="spellEnd"/>
-            <w:r>
-              <w:rPr>
-                <w:color w:val="FF0000"/>
-              </w:rPr>
-              <w:t xml:space="preserve"> Score</w:t>
+              <w:t>Avg Score</w:t>
             </w:r>
           </w:p>
         </w:tc>
@@ -8000,21 +7261,7 @@
               <w:rPr>
                 <w:color w:val="FF0000"/>
               </w:rPr>
-              <w:t>Status 1 (</w:t>
-            </w:r>
-            <w:proofErr w:type="spellStart"/>
-            <w:r>
-              <w:rPr>
-                <w:color w:val="FF0000"/>
-              </w:rPr>
-              <w:t>db_unfetched</w:t>
-            </w:r>
-            <w:proofErr w:type="spellEnd"/>
-            <w:r>
-              <w:rPr>
-                <w:color w:val="FF0000"/>
-              </w:rPr>
-              <w:t>)</w:t>
+              <w:t>Status 1 (db_unfetched)</w:t>
             </w:r>
           </w:p>
         </w:tc>
@@ -8062,21 +7309,7 @@
               <w:rPr>
                 <w:color w:val="FF0000"/>
               </w:rPr>
-              <w:t>Status 2 (</w:t>
-            </w:r>
-            <w:proofErr w:type="spellStart"/>
-            <w:r>
-              <w:rPr>
-                <w:color w:val="FF0000"/>
-              </w:rPr>
-              <w:t>db_fetched</w:t>
-            </w:r>
-            <w:proofErr w:type="spellEnd"/>
-            <w:r>
-              <w:rPr>
-                <w:color w:val="FF0000"/>
-              </w:rPr>
-              <w:t>)</w:t>
+              <w:t>Status 2 (db_fetched)</w:t>
             </w:r>
           </w:p>
         </w:tc>
@@ -8124,21 +7357,7 @@
               <w:rPr>
                 <w:color w:val="FF0000"/>
               </w:rPr>
-              <w:t>Status 3 (</w:t>
-            </w:r>
-            <w:proofErr w:type="spellStart"/>
-            <w:r>
-              <w:rPr>
-                <w:color w:val="FF0000"/>
-              </w:rPr>
-              <w:t>db_gone</w:t>
-            </w:r>
-            <w:proofErr w:type="spellEnd"/>
-            <w:r>
-              <w:rPr>
-                <w:color w:val="FF0000"/>
-              </w:rPr>
-              <w:t>)</w:t>
+              <w:t>Status 3 (db_gone)</w:t>
             </w:r>
           </w:p>
         </w:tc>
@@ -8186,21 +7405,7 @@
               <w:rPr>
                 <w:color w:val="FF0000"/>
               </w:rPr>
-              <w:t>Status 4 (</w:t>
-            </w:r>
-            <w:proofErr w:type="spellStart"/>
-            <w:r>
-              <w:rPr>
-                <w:color w:val="FF0000"/>
-              </w:rPr>
-              <w:t>db_redir_temp</w:t>
-            </w:r>
-            <w:proofErr w:type="spellEnd"/>
-            <w:r>
-              <w:rPr>
-                <w:color w:val="FF0000"/>
-              </w:rPr>
-              <w:t>)</w:t>
+              <w:t>Status 4 (db_redir_temp)</w:t>
             </w:r>
           </w:p>
         </w:tc>
@@ -8248,21 +7453,7 @@
               <w:rPr>
                 <w:color w:val="FF0000"/>
               </w:rPr>
-              <w:t>Status 5 (</w:t>
-            </w:r>
-            <w:proofErr w:type="spellStart"/>
-            <w:r>
-              <w:rPr>
-                <w:color w:val="FF0000"/>
-              </w:rPr>
-              <w:t>db_redir_perm</w:t>
-            </w:r>
-            <w:proofErr w:type="spellEnd"/>
-            <w:r>
-              <w:rPr>
-                <w:color w:val="FF0000"/>
-              </w:rPr>
-              <w:t>)</w:t>
+              <w:t>Status 5 (db_redir_perm)</w:t>
             </w:r>
           </w:p>
         </w:tc>
@@ -8310,21 +7501,7 @@
               <w:rPr>
                 <w:color w:val="FF0000"/>
               </w:rPr>
-              <w:t>Status 6 (</w:t>
-            </w:r>
-            <w:proofErr w:type="spellStart"/>
-            <w:r>
-              <w:rPr>
-                <w:color w:val="FF0000"/>
-              </w:rPr>
-              <w:t>db_notmodified</w:t>
-            </w:r>
-            <w:proofErr w:type="spellEnd"/>
-            <w:r>
-              <w:rPr>
-                <w:color w:val="FF0000"/>
-              </w:rPr>
-              <w:t>)</w:t>
+              <w:t>Status 6 (db_notmodified)</w:t>
             </w:r>
           </w:p>
         </w:tc>
@@ -8372,21 +7549,7 @@
               <w:rPr>
                 <w:color w:val="FF0000"/>
               </w:rPr>
-              <w:t>Status 7 (</w:t>
-            </w:r>
-            <w:proofErr w:type="spellStart"/>
-            <w:r>
-              <w:rPr>
-                <w:color w:val="FF0000"/>
-              </w:rPr>
-              <w:t>db_duplicate</w:t>
-            </w:r>
-            <w:proofErr w:type="spellEnd"/>
-            <w:r>
-              <w:rPr>
-                <w:color w:val="FF0000"/>
-              </w:rPr>
-              <w:t>)</w:t>
+              <w:t>Status 7 (db_duplicate)</w:t>
             </w:r>
           </w:p>
         </w:tc>
@@ -8578,7 +7741,56 @@
           <w:rFonts w:asciiTheme="majorHAnsi" w:hAnsiTheme="majorHAnsi"/>
           <w:szCs w:val="28"/>
         </w:rPr>
-        <w:t>..</w:t>
+        <w:t xml:space="preserve">NutchPy is a python library for working with Apache Nutch. It has functionality to work with Nutch data structures – to read Sequence files, LinkDb, etc. We feel these functionalities can be added inside the </w:t>
+      </w:r>
+      <w:r>
+        <w:rPr>
+          <w:rFonts w:asciiTheme="majorHAnsi" w:hAnsiTheme="majorHAnsi"/>
+          <w:i/>
+          <w:szCs w:val="28"/>
+        </w:rPr>
+        <w:t>Nutch REST server</w:t>
+      </w:r>
+      <w:r>
+        <w:rPr>
+          <w:rFonts w:asciiTheme="majorHAnsi" w:hAnsiTheme="majorHAnsi"/>
+          <w:szCs w:val="28"/>
+        </w:rPr>
+        <w:t xml:space="preserve"> as an API. It can accept a link to the the segments generated and further processing of can be performed by the </w:t>
+      </w:r>
+      <w:r>
+        <w:rPr>
+          <w:rFonts w:asciiTheme="majorHAnsi" w:hAnsiTheme="majorHAnsi"/>
+          <w:i/>
+          <w:szCs w:val="28"/>
+        </w:rPr>
+        <w:t>Nutc</w:t>
+      </w:r>
+      <w:r>
+        <w:rPr>
+          <w:rFonts w:asciiTheme="majorHAnsi" w:hAnsiTheme="majorHAnsi"/>
+          <w:i/>
+          <w:szCs w:val="28"/>
+        </w:rPr>
+        <w:t>h REST</w:t>
+      </w:r>
+      <w:bookmarkStart w:id="2" w:name="_GoBack"/>
+      <w:bookmarkEnd w:id="2"/>
+      <w:r>
+        <w:rPr>
+          <w:rFonts w:asciiTheme="majorHAnsi" w:hAnsiTheme="majorHAnsi"/>
+          <w:i/>
+          <w:szCs w:val="28"/>
+        </w:rPr>
+        <w:t xml:space="preserve"> server</w:t>
+      </w:r>
+      <w:r>
+        <w:rPr>
+          <w:rFonts w:asciiTheme="majorHAnsi" w:hAnsiTheme="majorHAnsi"/>
+          <w:i/>
+          <w:szCs w:val="28"/>
+        </w:rPr>
+        <w:t>.</w:t>
       </w:r>
     </w:p>
     <w:p>
@@ -8611,25 +7823,7 @@
           <w:sz w:val="28"/>
           <w:szCs w:val="28"/>
         </w:rPr>
-        <w:t xml:space="preserve">Dump the crawl data out of your Nutch content and then run </w:t>
-      </w:r>
-      <w:proofErr w:type="spellStart"/>
-      <w:r>
-        <w:rPr>
-          <w:rFonts w:asciiTheme="majorHAnsi" w:hAnsiTheme="majorHAnsi"/>
-          <w:sz w:val="28"/>
-          <w:szCs w:val="28"/>
-        </w:rPr>
-        <w:t>tika-simlarity</w:t>
-      </w:r>
-      <w:proofErr w:type="spellEnd"/>
-      <w:r>
-        <w:rPr>
-          <w:rFonts w:asciiTheme="majorHAnsi" w:hAnsiTheme="majorHAnsi"/>
-          <w:sz w:val="28"/>
-          <w:szCs w:val="28"/>
-        </w:rPr>
-        <w:t xml:space="preserve"> over it</w:t>
+        <w:t>Dump the crawl data out of your Nutch content and then run tika-simlarity over it</w:t>
       </w:r>
     </w:p>
     <w:p>
@@ -8637,21 +7831,140 @@
         <w:pStyle w:val="ListParagraph"/>
         <w:numPr>
           <w:ilvl w:val="0"/>
-          <w:numId w:val="20"/>
+          <w:numId w:val="21"/>
         </w:numPr>
         <w:rPr>
           <w:rFonts w:asciiTheme="majorHAnsi" w:hAnsiTheme="majorHAnsi"/>
           <w:szCs w:val="28"/>
         </w:rPr>
       </w:pPr>
-    </w:p>
-    <w:p>
-      <w:pPr>
+      <w:r>
         <w:rPr>
           <w:rFonts w:asciiTheme="majorHAnsi" w:hAnsiTheme="majorHAnsi"/>
           <w:szCs w:val="28"/>
         </w:rPr>
-      </w:pPr>
+        <w:t xml:space="preserve">Here is what tika-similarity inferred with all the images that Nutch was able to crawl successfully. </w:t>
+      </w:r>
+    </w:p>
+    <w:p>
+      <w:pPr>
+        <w:pStyle w:val="ListParagraph"/>
+        <w:rPr>
+          <w:rFonts w:asciiTheme="majorHAnsi" w:hAnsiTheme="majorHAnsi"/>
+          <w:szCs w:val="28"/>
+        </w:rPr>
+      </w:pPr>
+      <w:r>
+        <w:rPr>
+          <w:rFonts w:asciiTheme="majorHAnsi" w:hAnsiTheme="majorHAnsi"/>
+          <w:noProof/>
+          <w:szCs w:val="28"/>
+          <w:lang w:eastAsia="en-US"/>
+        </w:rPr>
+        <w:drawing>
+          <wp:inline distT="0" distB="0" distL="0" distR="0" wp14:anchorId="226CD797" wp14:editId="580A3404">
+            <wp:extent cx="3441700" cy="3390900"/>
+            <wp:effectExtent l="0" t="0" r="12700" b="12700"/>
+            <wp:docPr id="80" name="Picture 80"/>
+            <wp:cNvGraphicFramePr>
+              <a:graphicFrameLocks xmlns:a="http://schemas.openxmlformats.org/drawingml/2006/main" noChangeAspect="1"/>
+            </wp:cNvGraphicFramePr>
+            <a:graphic xmlns:a="http://schemas.openxmlformats.org/drawingml/2006/main">
+              <a:graphicData uri="http://schemas.openxmlformats.org/drawingml/2006/picture">
+                <pic:pic xmlns:pic="http://schemas.openxmlformats.org/drawingml/2006/picture">
+                  <pic:nvPicPr>
+                    <pic:cNvPr id="80" name="interactive-cluster.png"/>
+                    <pic:cNvPicPr/>
+                  </pic:nvPicPr>
+                  <pic:blipFill>
+                    <a:blip r:embed="rId12">
+                      <a:extLst>
+                        <a:ext uri="{28A0092B-C50C-407E-A947-70E740481C1C}">
+                          <a14:useLocalDpi xmlns:a14="http://schemas.microsoft.com/office/drawing/2010/main" val="0"/>
+                        </a:ext>
+                      </a:extLst>
+                    </a:blip>
+                    <a:stretch>
+                      <a:fillRect/>
+                    </a:stretch>
+                  </pic:blipFill>
+                  <pic:spPr>
+                    <a:xfrm>
+                      <a:off x="0" y="0"/>
+                      <a:ext cx="3441700" cy="3390900"/>
+                    </a:xfrm>
+                    <a:prstGeom prst="rect">
+                      <a:avLst/>
+                    </a:prstGeom>
+                  </pic:spPr>
+                </pic:pic>
+              </a:graphicData>
+            </a:graphic>
+          </wp:inline>
+        </w:drawing>
+      </w:r>
+    </w:p>
+    <w:p>
+      <w:pPr>
+        <w:pStyle w:val="ListParagraph"/>
+        <w:numPr>
+          <w:ilvl w:val="0"/>
+          <w:numId w:val="21"/>
+        </w:numPr>
+        <w:rPr>
+          <w:rFonts w:asciiTheme="majorHAnsi" w:hAnsiTheme="majorHAnsi"/>
+          <w:szCs w:val="28"/>
+        </w:rPr>
+      </w:pPr>
+      <w:r>
+        <w:rPr>
+          <w:rFonts w:asciiTheme="majorHAnsi" w:hAnsiTheme="majorHAnsi"/>
+          <w:szCs w:val="28"/>
+        </w:rPr>
+        <w:t xml:space="preserve">We could see an interesting pattern in the D3 that was generated by </w:t>
+      </w:r>
+      <w:r>
+        <w:rPr>
+          <w:rFonts w:asciiTheme="majorHAnsi" w:hAnsiTheme="majorHAnsi"/>
+          <w:i/>
+          <w:szCs w:val="28"/>
+        </w:rPr>
+        <w:t xml:space="preserve">tika-similarity. </w:t>
+      </w:r>
+      <w:r>
+        <w:rPr>
+          <w:rFonts w:asciiTheme="majorHAnsi" w:hAnsiTheme="majorHAnsi"/>
+          <w:szCs w:val="28"/>
+        </w:rPr>
+        <w:t xml:space="preserve">Many images that were actually guns followed a noticeable pattern. </w:t>
+      </w:r>
+    </w:p>
+    <w:p>
+      <w:pPr>
+        <w:pStyle w:val="ListParagraph"/>
+        <w:numPr>
+          <w:ilvl w:val="0"/>
+          <w:numId w:val="21"/>
+        </w:numPr>
+        <w:rPr>
+          <w:rFonts w:asciiTheme="majorHAnsi" w:hAnsiTheme="majorHAnsi"/>
+          <w:szCs w:val="28"/>
+        </w:rPr>
+      </w:pPr>
+      <w:r>
+        <w:rPr>
+          <w:rFonts w:asciiTheme="majorHAnsi" w:hAnsiTheme="majorHAnsi"/>
+          <w:szCs w:val="28"/>
+        </w:rPr>
+        <w:t xml:space="preserve">Cluster 0 consisted of about 30,000 images many of which were guns. Cluster 1 contains images of that can be excluded </w:t>
+      </w:r>
+      <w:r>
+        <w:rPr>
+          <w:rFonts w:asciiTheme="majorHAnsi" w:hAnsiTheme="majorHAnsi"/>
+          <w:szCs w:val="28"/>
+        </w:rPr>
+        <w:t>from guns.</w:t>
+      </w:r>
     </w:p>
     <w:p>
       <w:pPr>
@@ -8723,8 +8036,8 @@
       </w:pPr>
     </w:p>
     <w:sectPr>
-      <w:headerReference w:type="default" r:id="rId12"/>
-      <w:footerReference w:type="default" r:id="rId13"/>
+      <w:headerReference w:type="default" r:id="rId13"/>
+      <w:footerReference w:type="default" r:id="rId14"/>
       <w:pgSz w:w="12240" w:h="15840"/>
       <w:pgMar w:top="1440" w:right="1800" w:bottom="1440" w:left="1800" w:header="720" w:footer="432" w:gutter="0"/>
       <w:pgNumType w:start="0"/>
@@ -8783,7 +8096,7 @@
       <w:rPr>
         <w:noProof/>
       </w:rPr>
-      <w:t>4</w:t>
+      <w:t>1</w:t>
     </w:r>
     <w:r>
       <w:rPr>
@@ -9347,6 +8660,92 @@
     </w:lvl>
   </w:abstractNum>
   <w:abstractNum w:abstractNumId="3">
+    <w:nsid w:val="0F3C1FBD"/>
+    <w:multiLevelType w:val="hybridMultilevel"/>
+    <w:tmpl w:val="29945560"/>
+    <w:lvl w:ilvl="0" w:tplc="04090019">
+      <w:start w:val="1"/>
+      <w:numFmt w:val="lowerLetter"/>
+      <w:lvlText w:val="%1."/>
+      <w:lvlJc w:val="left"/>
+      <w:pPr>
+        <w:ind w:left="720" w:hanging="360"/>
+      </w:pPr>
+    </w:lvl>
+    <w:lvl w:ilvl="1" w:tplc="04090019" w:tentative="1">
+      <w:start w:val="1"/>
+      <w:numFmt w:val="lowerLetter"/>
+      <w:lvlText w:val="%2."/>
+      <w:lvlJc w:val="left"/>
+      <w:pPr>
+        <w:ind w:left="1440" w:hanging="360"/>
+      </w:pPr>
+    </w:lvl>
+    <w:lvl w:ilvl="2" w:tplc="0409001B" w:tentative="1">
+      <w:start w:val="1"/>
+      <w:numFmt w:val="lowerRoman"/>
+      <w:lvlText w:val="%3."/>
+      <w:lvlJc w:val="right"/>
+      <w:pPr>
+        <w:ind w:left="2160" w:hanging="180"/>
+      </w:pPr>
+    </w:lvl>
+    <w:lvl w:ilvl="3" w:tplc="0409000F" w:tentative="1">
+      <w:start w:val="1"/>
+      <w:numFmt w:val="decimal"/>
+      <w:lvlText w:val="%4."/>
+      <w:lvlJc w:val="left"/>
+      <w:pPr>
+        <w:ind w:left="2880" w:hanging="360"/>
+      </w:pPr>
+    </w:lvl>
+    <w:lvl w:ilvl="4" w:tplc="04090019" w:tentative="1">
+      <w:start w:val="1"/>
+      <w:numFmt w:val="lowerLetter"/>
+      <w:lvlText w:val="%5."/>
+      <w:lvlJc w:val="left"/>
+      <w:pPr>
+        <w:ind w:left="3600" w:hanging="360"/>
+      </w:pPr>
+    </w:lvl>
+    <w:lvl w:ilvl="5" w:tplc="0409001B" w:tentative="1">
+      <w:start w:val="1"/>
+      <w:numFmt w:val="lowerRoman"/>
+      <w:lvlText w:val="%6."/>
+      <w:lvlJc w:val="right"/>
+      <w:pPr>
+        <w:ind w:left="4320" w:hanging="180"/>
+      </w:pPr>
+    </w:lvl>
+    <w:lvl w:ilvl="6" w:tplc="0409000F" w:tentative="1">
+      <w:start w:val="1"/>
+      <w:numFmt w:val="decimal"/>
+      <w:lvlText w:val="%7."/>
+      <w:lvlJc w:val="left"/>
+      <w:pPr>
+        <w:ind w:left="5040" w:hanging="360"/>
+      </w:pPr>
+    </w:lvl>
+    <w:lvl w:ilvl="7" w:tplc="04090019" w:tentative="1">
+      <w:start w:val="1"/>
+      <w:numFmt w:val="lowerLetter"/>
+      <w:lvlText w:val="%8."/>
+      <w:lvlJc w:val="left"/>
+      <w:pPr>
+        <w:ind w:left="5760" w:hanging="360"/>
+      </w:pPr>
+    </w:lvl>
+    <w:lvl w:ilvl="8" w:tplc="0409001B" w:tentative="1">
+      <w:start w:val="1"/>
+      <w:numFmt w:val="lowerRoman"/>
+      <w:lvlText w:val="%9."/>
+      <w:lvlJc w:val="right"/>
+      <w:pPr>
+        <w:ind w:left="6480" w:hanging="180"/>
+      </w:pPr>
+    </w:lvl>
+  </w:abstractNum>
+  <w:abstractNum w:abstractNumId="4">
     <w:nsid w:val="197E3499"/>
     <w:multiLevelType w:val="multilevel"/>
     <w:tmpl w:val="85C08436"/>
@@ -9468,7 +8867,7 @@
       </w:rPr>
     </w:lvl>
   </w:abstractNum>
-  <w:abstractNum w:abstractNumId="4">
+  <w:abstractNum w:abstractNumId="5">
     <w:nsid w:val="24266E31"/>
     <w:multiLevelType w:val="hybridMultilevel"/>
     <w:tmpl w:val="32228D36"/>
@@ -9558,7 +8957,7 @@
       </w:pPr>
     </w:lvl>
   </w:abstractNum>
-  <w:abstractNum w:abstractNumId="5">
+  <w:abstractNum w:abstractNumId="6">
     <w:nsid w:val="2C5279B2"/>
     <w:multiLevelType w:val="hybridMultilevel"/>
     <w:tmpl w:val="C7964FB4"/>
@@ -9644,7 +9043,7 @@
       </w:pPr>
     </w:lvl>
   </w:abstractNum>
-  <w:abstractNum w:abstractNumId="6">
+  <w:abstractNum w:abstractNumId="7">
     <w:nsid w:val="33D40283"/>
     <w:multiLevelType w:val="hybridMultilevel"/>
     <w:tmpl w:val="FEAA72CC"/>
@@ -9734,7 +9133,7 @@
       </w:pPr>
     </w:lvl>
   </w:abstractNum>
-  <w:abstractNum w:abstractNumId="7">
+  <w:abstractNum w:abstractNumId="8">
     <w:nsid w:val="3E191909"/>
     <w:multiLevelType w:val="hybridMultilevel"/>
     <w:tmpl w:val="6302D852"/>
@@ -9824,7 +9223,7 @@
       </w:pPr>
     </w:lvl>
   </w:abstractNum>
-  <w:abstractNum w:abstractNumId="8">
+  <w:abstractNum w:abstractNumId="9">
     <w:nsid w:val="45075DFB"/>
     <w:multiLevelType w:val="hybridMultilevel"/>
     <w:tmpl w:val="2F56813A"/>
@@ -9913,7 +9312,7 @@
       </w:pPr>
     </w:lvl>
   </w:abstractNum>
-  <w:abstractNum w:abstractNumId="9">
+  <w:abstractNum w:abstractNumId="10">
     <w:nsid w:val="4C4539EC"/>
     <w:multiLevelType w:val="hybridMultilevel"/>
     <w:tmpl w:val="2F56813A"/>
@@ -10002,7 +9401,7 @@
       </w:pPr>
     </w:lvl>
   </w:abstractNum>
-  <w:abstractNum w:abstractNumId="10">
+  <w:abstractNum w:abstractNumId="11">
     <w:nsid w:val="606D725D"/>
     <w:multiLevelType w:val="hybridMultilevel"/>
     <w:tmpl w:val="69FC6E1C"/>
@@ -10092,7 +9491,7 @@
       </w:pPr>
     </w:lvl>
   </w:abstractNum>
-  <w:abstractNum w:abstractNumId="11">
+  <w:abstractNum w:abstractNumId="12">
     <w:nsid w:val="60E45237"/>
     <w:multiLevelType w:val="hybridMultilevel"/>
     <w:tmpl w:val="C64A80FE"/>
@@ -10182,7 +9581,7 @@
       </w:pPr>
     </w:lvl>
   </w:abstractNum>
-  <w:abstractNum w:abstractNumId="12">
+  <w:abstractNum w:abstractNumId="13">
     <w:nsid w:val="62B86C1D"/>
     <w:multiLevelType w:val="hybridMultilevel"/>
     <w:tmpl w:val="D076E8DC"/>
@@ -10272,7 +9671,7 @@
       </w:pPr>
     </w:lvl>
   </w:abstractNum>
-  <w:abstractNum w:abstractNumId="13">
+  <w:abstractNum w:abstractNumId="14">
     <w:nsid w:val="6BF32907"/>
     <w:multiLevelType w:val="hybridMultilevel"/>
     <w:tmpl w:val="6786EFE4"/>
@@ -10365,7 +9764,7 @@
       </w:pPr>
     </w:lvl>
   </w:abstractNum>
-  <w:abstractNum w:abstractNumId="14">
+  <w:abstractNum w:abstractNumId="15">
     <w:nsid w:val="78A23956"/>
     <w:multiLevelType w:val="hybridMultilevel"/>
     <w:tmpl w:val="C15C9032"/>
@@ -10455,7 +9854,7 @@
       </w:pPr>
     </w:lvl>
   </w:abstractNum>
-  <w:abstractNum w:abstractNumId="15">
+  <w:abstractNum w:abstractNumId="16">
     <w:nsid w:val="7D8B13CD"/>
     <w:multiLevelType w:val="hybridMultilevel"/>
     <w:tmpl w:val="C64A80FE"/>
@@ -10549,61 +9948,64 @@
     <w:abstractNumId w:val="1"/>
   </w:num>
   <w:num w:numId="2">
-    <w:abstractNumId w:val="3"/>
+    <w:abstractNumId w:val="4"/>
   </w:num>
   <w:num w:numId="3">
     <w:abstractNumId w:val="1"/>
   </w:num>
   <w:num w:numId="4">
-    <w:abstractNumId w:val="3"/>
+    <w:abstractNumId w:val="4"/>
   </w:num>
   <w:num w:numId="5">
     <w:abstractNumId w:val="1"/>
   </w:num>
   <w:num w:numId="6">
-    <w:abstractNumId w:val="3"/>
+    <w:abstractNumId w:val="4"/>
   </w:num>
   <w:num w:numId="7">
-    <w:abstractNumId w:val="7"/>
+    <w:abstractNumId w:val="8"/>
   </w:num>
   <w:num w:numId="8">
-    <w:abstractNumId w:val="5"/>
+    <w:abstractNumId w:val="6"/>
   </w:num>
   <w:num w:numId="9">
-    <w:abstractNumId w:val="9"/>
+    <w:abstractNumId w:val="10"/>
   </w:num>
   <w:num w:numId="10">
     <w:abstractNumId w:val="2"/>
   </w:num>
   <w:num w:numId="11">
+    <w:abstractNumId w:val="15"/>
+  </w:num>
+  <w:num w:numId="12">
+    <w:abstractNumId w:val="7"/>
+  </w:num>
+  <w:num w:numId="13">
+    <w:abstractNumId w:val="9"/>
+  </w:num>
+  <w:num w:numId="14">
     <w:abstractNumId w:val="14"/>
   </w:num>
-  <w:num w:numId="12">
-    <w:abstractNumId w:val="6"/>
+  <w:num w:numId="15">
+    <w:abstractNumId w:val="5"/>
   </w:num>
-  <w:num w:numId="13">
-    <w:abstractNumId w:val="8"/>
-  </w:num>
-  <w:num w:numId="14">
+  <w:num w:numId="16">
     <w:abstractNumId w:val="13"/>
   </w:num>
-  <w:num w:numId="15">
-    <w:abstractNumId w:val="4"/>
-  </w:num>
-  <w:num w:numId="16">
-    <w:abstractNumId w:val="12"/>
-  </w:num>
   <w:num w:numId="17">
-    <w:abstractNumId w:val="10"/>
+    <w:abstractNumId w:val="11"/>
   </w:num>
   <w:num w:numId="18">
     <w:abstractNumId w:val="0"/>
   </w:num>
   <w:num w:numId="19">
-    <w:abstractNumId w:val="15"/>
+    <w:abstractNumId w:val="16"/>
   </w:num>
   <w:num w:numId="20">
-    <w:abstractNumId w:val="11"/>
+    <w:abstractNumId w:val="12"/>
+  </w:num>
+  <w:num w:numId="21">
+    <w:abstractNumId w:val="3"/>
   </w:num>
 </w:numbering>
 </file>
@@ -12616,70 +12018,6 @@
         </w:p>
       </w:docPartBody>
     </w:docPart>
-    <w:docPart>
-      <w:docPartPr>
-        <w:name w:val="49DB279CF6AFC34A843074FF2E5D1C47"/>
-        <w:category>
-          <w:name w:val="General"/>
-          <w:gallery w:val="placeholder"/>
-        </w:category>
-        <w:types>
-          <w:type w:val="bbPlcHdr"/>
-        </w:types>
-        <w:behaviors>
-          <w:behavior w:val="content"/>
-        </w:behaviors>
-        <w:guid w:val="{31512503-9010-CA45-9265-37256E73CD6B}"/>
-      </w:docPartPr>
-      <w:docPartBody>
-        <w:p>
-          <w:pPr>
-            <w:pStyle w:val="49DB279CF6AFC34A843074FF2E5D1C47"/>
-          </w:pPr>
-          <w:r>
-            <w:rPr>
-              <w:rFonts w:asciiTheme="majorHAnsi" w:eastAsiaTheme="majorEastAsia" w:hAnsiTheme="majorHAnsi" w:cstheme="majorBidi"/>
-              <w:smallCaps/>
-              <w:color w:val="833C0B" w:themeColor="accent2" w:themeShade="80"/>
-              <w:spacing w:val="20"/>
-              <w:sz w:val="56"/>
-              <w:szCs w:val="56"/>
-            </w:rPr>
-            <w:t>[Type the document title]</w:t>
-          </w:r>
-        </w:p>
-      </w:docPartBody>
-    </w:docPart>
-    <w:docPart>
-      <w:docPartPr>
-        <w:name w:val="46130EB0BAC236409DE9D89F810148C3"/>
-        <w:category>
-          <w:name w:val="General"/>
-          <w:gallery w:val="placeholder"/>
-        </w:category>
-        <w:types>
-          <w:type w:val="bbPlcHdr"/>
-        </w:types>
-        <w:behaviors>
-          <w:behavior w:val="content"/>
-        </w:behaviors>
-        <w:guid w:val="{FFA552DD-6F0F-6043-968F-152861B4B388}"/>
-      </w:docPartPr>
-      <w:docPartBody>
-        <w:p>
-          <w:pPr>
-            <w:pStyle w:val="46130EB0BAC236409DE9D89F810148C3"/>
-          </w:pPr>
-          <w:r>
-            <w:rPr>
-              <w:sz w:val="16"/>
-              <w:szCs w:val="16"/>
-            </w:rPr>
-            <w:t>[Pick the date]</w:t>
-          </w:r>
-        </w:p>
-      </w:docPartBody>
-    </w:docPart>
   </w:docParts>
 </w:glossaryDocument>
 </file>
@@ -12766,9 +12104,11 @@
   </w:compat>
   <w:rsids>
     <w:rsidRoot w:val="00A85A09"/>
-    <w:rsid w:val="00305835"/>
+    <w:rsid w:val="002238C4"/>
     <w:rsid w:val="005E3966"/>
+    <w:rsid w:val="009744FD"/>
     <w:rsid w:val="00A85A09"/>
+    <w:rsid w:val="00B24909"/>
   </w:rsids>
   <m:mathPr>
     <m:mathFont m:val="Cambria Math"/>

</xml_diff>

<commit_message>
Updating README and Simhash algorithm
</commit_message>
<xml_diff>
--- a/Report/IR assignment 1.docx
+++ b/Report/IR assignment 1.docx
@@ -116,8 +116,18 @@
                                 <w:sz w:val="24"/>
                                 <w:szCs w:val="24"/>
                               </w:rPr>
-                              <w:t>Sanjay Jagaeesh</w:t>
+                              <w:t xml:space="preserve">Sanjay </w:t>
                             </w:r>
+                            <w:proofErr w:type="spellStart"/>
+                            <w:r>
+                              <w:rPr>
+                                <w:color w:val="E65B01" w:themeColor="accent1" w:themeShade="BF"/>
+                                <w:sz w:val="24"/>
+                                <w:szCs w:val="24"/>
+                              </w:rPr>
+                              <w:t>Jagaeesh</w:t>
+                            </w:r>
+                            <w:proofErr w:type="spellEnd"/>
                           </w:p>
                           <w:p>
                             <w:pPr>
@@ -128,14 +138,52 @@
                                 <w:szCs w:val="24"/>
                               </w:rPr>
                             </w:pPr>
+                            <w:proofErr w:type="spellStart"/>
                             <w:r>
                               <w:rPr>
                                 <w:color w:val="E65B01" w:themeColor="accent1" w:themeShade="BF"/>
                                 <w:sz w:val="24"/>
                                 <w:szCs w:val="24"/>
                               </w:rPr>
-                              <w:t>Manohar Thagadur Natraju</w:t>
+                              <w:t>Manohar</w:t>
                             </w:r>
+                            <w:proofErr w:type="spellEnd"/>
+                            <w:r>
+                              <w:rPr>
+                                <w:color w:val="E65B01" w:themeColor="accent1" w:themeShade="BF"/>
+                                <w:sz w:val="24"/>
+                                <w:szCs w:val="24"/>
+                              </w:rPr>
+                              <w:t xml:space="preserve"> </w:t>
+                            </w:r>
+                            <w:proofErr w:type="spellStart"/>
+                            <w:r>
+                              <w:rPr>
+                                <w:color w:val="E65B01" w:themeColor="accent1" w:themeShade="BF"/>
+                                <w:sz w:val="24"/>
+                                <w:szCs w:val="24"/>
+                              </w:rPr>
+                              <w:t>Thagadur</w:t>
+                            </w:r>
+                            <w:proofErr w:type="spellEnd"/>
+                            <w:r>
+                              <w:rPr>
+                                <w:color w:val="E65B01" w:themeColor="accent1" w:themeShade="BF"/>
+                                <w:sz w:val="24"/>
+                                <w:szCs w:val="24"/>
+                              </w:rPr>
+                              <w:t xml:space="preserve"> </w:t>
+                            </w:r>
+                            <w:proofErr w:type="spellStart"/>
+                            <w:r>
+                              <w:rPr>
+                                <w:color w:val="E65B01" w:themeColor="accent1" w:themeShade="BF"/>
+                                <w:sz w:val="24"/>
+                                <w:szCs w:val="24"/>
+                              </w:rPr>
+                              <w:t>Natraju</w:t>
+                            </w:r>
+                            <w:proofErr w:type="spellEnd"/>
                           </w:p>
                           <w:p>
                             <w:pPr>
@@ -146,14 +194,34 @@
                                 <w:szCs w:val="24"/>
                               </w:rPr>
                             </w:pPr>
+                            <w:proofErr w:type="spellStart"/>
                             <w:r>
                               <w:rPr>
                                 <w:color w:val="E65B01" w:themeColor="accent1" w:themeShade="BF"/>
                                 <w:sz w:val="24"/>
                                 <w:szCs w:val="24"/>
                               </w:rPr>
-                              <w:t>Soumya Gowda</w:t>
+                              <w:t>Soumya</w:t>
                             </w:r>
+                            <w:proofErr w:type="spellEnd"/>
+                            <w:r>
+                              <w:rPr>
+                                <w:color w:val="E65B01" w:themeColor="accent1" w:themeShade="BF"/>
+                                <w:sz w:val="24"/>
+                                <w:szCs w:val="24"/>
+                              </w:rPr>
+                              <w:t xml:space="preserve"> </w:t>
+                            </w:r>
+                            <w:proofErr w:type="spellStart"/>
+                            <w:r>
+                              <w:rPr>
+                                <w:color w:val="E65B01" w:themeColor="accent1" w:themeShade="BF"/>
+                                <w:sz w:val="24"/>
+                                <w:szCs w:val="24"/>
+                              </w:rPr>
+                              <w:t>Gowda</w:t>
+                            </w:r>
+                            <w:proofErr w:type="spellEnd"/>
                           </w:p>
                           <w:p>
                             <w:pPr>
@@ -232,8 +300,18 @@
                           <w:sz w:val="24"/>
                           <w:szCs w:val="24"/>
                         </w:rPr>
-                        <w:t>Sanjay Jagaeesh</w:t>
+                        <w:t xml:space="preserve">Sanjay </w:t>
                       </w:r>
+                      <w:proofErr w:type="spellStart"/>
+                      <w:r>
+                        <w:rPr>
+                          <w:color w:val="E65B01" w:themeColor="accent1" w:themeShade="BF"/>
+                          <w:sz w:val="24"/>
+                          <w:szCs w:val="24"/>
+                        </w:rPr>
+                        <w:t>Jagaeesh</w:t>
+                      </w:r>
+                      <w:proofErr w:type="spellEnd"/>
                     </w:p>
                     <w:p>
                       <w:pPr>
@@ -244,14 +322,52 @@
                           <w:szCs w:val="24"/>
                         </w:rPr>
                       </w:pPr>
+                      <w:proofErr w:type="spellStart"/>
                       <w:r>
                         <w:rPr>
                           <w:color w:val="E65B01" w:themeColor="accent1" w:themeShade="BF"/>
                           <w:sz w:val="24"/>
                           <w:szCs w:val="24"/>
                         </w:rPr>
-                        <w:t>Manohar Thagadur Natraju</w:t>
+                        <w:t>Manohar</w:t>
                       </w:r>
+                      <w:proofErr w:type="spellEnd"/>
+                      <w:r>
+                        <w:rPr>
+                          <w:color w:val="E65B01" w:themeColor="accent1" w:themeShade="BF"/>
+                          <w:sz w:val="24"/>
+                          <w:szCs w:val="24"/>
+                        </w:rPr>
+                        <w:t xml:space="preserve"> </w:t>
+                      </w:r>
+                      <w:proofErr w:type="spellStart"/>
+                      <w:r>
+                        <w:rPr>
+                          <w:color w:val="E65B01" w:themeColor="accent1" w:themeShade="BF"/>
+                          <w:sz w:val="24"/>
+                          <w:szCs w:val="24"/>
+                        </w:rPr>
+                        <w:t>Thagadur</w:t>
+                      </w:r>
+                      <w:proofErr w:type="spellEnd"/>
+                      <w:r>
+                        <w:rPr>
+                          <w:color w:val="E65B01" w:themeColor="accent1" w:themeShade="BF"/>
+                          <w:sz w:val="24"/>
+                          <w:szCs w:val="24"/>
+                        </w:rPr>
+                        <w:t xml:space="preserve"> </w:t>
+                      </w:r>
+                      <w:proofErr w:type="spellStart"/>
+                      <w:r>
+                        <w:rPr>
+                          <w:color w:val="E65B01" w:themeColor="accent1" w:themeShade="BF"/>
+                          <w:sz w:val="24"/>
+                          <w:szCs w:val="24"/>
+                        </w:rPr>
+                        <w:t>Natraju</w:t>
+                      </w:r>
+                      <w:proofErr w:type="spellEnd"/>
                     </w:p>
                     <w:p>
                       <w:pPr>
@@ -262,14 +378,34 @@
                           <w:szCs w:val="24"/>
                         </w:rPr>
                       </w:pPr>
+                      <w:proofErr w:type="spellStart"/>
                       <w:r>
                         <w:rPr>
                           <w:color w:val="E65B01" w:themeColor="accent1" w:themeShade="BF"/>
                           <w:sz w:val="24"/>
                           <w:szCs w:val="24"/>
                         </w:rPr>
-                        <w:t>Soumya Gowda</w:t>
+                        <w:t>Soumya</w:t>
                       </w:r>
+                      <w:proofErr w:type="spellEnd"/>
+                      <w:r>
+                        <w:rPr>
+                          <w:color w:val="E65B01" w:themeColor="accent1" w:themeShade="BF"/>
+                          <w:sz w:val="24"/>
+                          <w:szCs w:val="24"/>
+                        </w:rPr>
+                        <w:t xml:space="preserve"> </w:t>
+                      </w:r>
+                      <w:proofErr w:type="spellStart"/>
+                      <w:r>
+                        <w:rPr>
+                          <w:color w:val="E65B01" w:themeColor="accent1" w:themeShade="BF"/>
+                          <w:sz w:val="24"/>
+                          <w:szCs w:val="24"/>
+                        </w:rPr>
+                        <w:t>Gowda</w:t>
+                      </w:r>
+                      <w:proofErr w:type="spellEnd"/>
                     </w:p>
                     <w:p>
                       <w:pPr>
@@ -861,7 +997,15 @@
                                       <w:t xml:space="preserve">, </w:t>
                                     </w:r>
                                     <w:r>
-                                      <w:t>Apache Tika for content and metadata extraction, and Selenium to automate Ajax interaction</w:t>
+                                      <w:t xml:space="preserve">Apache </w:t>
+                                    </w:r>
+                                    <w:proofErr w:type="spellStart"/>
+                                    <w:r>
+                                      <w:t>Tika</w:t>
+                                    </w:r>
+                                    <w:proofErr w:type="spellEnd"/>
+                                    <w:r>
+                                      <w:t xml:space="preserve"> for content and metadata extraction, and Selenium to automate Ajax interaction</w:t>
                                     </w:r>
                                   </w:sdtContent>
                                 </w:sdt>
@@ -914,9 +1058,6 @@
                               </w:rPr>
                               <w:alias w:val="Title"/>
                               <w:id w:val="83737007"/>
-                              <w:placeholder>
-                                <w:docPart w:val="49DB279CF6AFC34A843074FF2E5D1C47"/>
-                              </w:placeholder>
                               <w:dataBinding w:prefixMappings="xmlns:ns0='http://schemas.openxmlformats.org/package/2006/metadata/core-properties' xmlns:ns1='http://purl.org/dc/elements/1.1/'" w:xpath="/ns0:coreProperties[1]/ns1:title[1]" w:storeItemID="{6C3C8BC8-F283-45AE-878A-BAB7291924A1}"/>
                               <w:text/>
                             </w:sdtPr>
@@ -957,9 +1098,6 @@
                               </w:rPr>
                               <w:alias w:val="Subtitle"/>
                               <w:id w:val="83737009"/>
-                              <w:placeholder>
-                                <w:docPart w:val="6EF1911EA656244EB3ECDE66723D71A3"/>
-                              </w:placeholder>
                               <w:dataBinding w:prefixMappings="xmlns:ns0='http://schemas.openxmlformats.org/package/2006/metadata/core-properties' xmlns:ns1='http://purl.org/dc/elements/1.1/'" w:xpath="/ns0:coreProperties[1]/ns1:subject[1]" w:storeItemID="{6C3C8BC8-F283-45AE-878A-BAB7291924A1}"/>
                               <w:text/>
                             </w:sdtPr>
@@ -1009,7 +1147,15 @@
                                 <w:t xml:space="preserve">, </w:t>
                               </w:r>
                               <w:r>
-                                <w:t>Apache Tika for content and metadata extraction, and Selenium to automate Ajax interaction</w:t>
+                                <w:t xml:space="preserve">Apache </w:t>
+                              </w:r>
+                              <w:proofErr w:type="spellStart"/>
+                              <w:r>
+                                <w:t>Tika</w:t>
+                              </w:r>
+                              <w:proofErr w:type="spellEnd"/>
+                              <w:r>
+                                <w:t xml:space="preserve"> for content and metadata extraction, and Selenium to automate Ajax interaction</w:t>
                               </w:r>
                             </w:sdtContent>
                           </w:sdt>
@@ -1055,9 +1201,6 @@
             <w:spacing w:val="0"/>
           </w:rPr>
           <w:id w:val="221498486"/>
-          <w:placeholder>
-            <w:docPart w:val="FDE28E95973F184D871F996B42D0CF28"/>
-          </w:placeholder>
           <w:dataBinding w:prefixMappings="xmlns:ns0='http://purl.org/dc/elements/1.1/' xmlns:ns1='http://schemas.openxmlformats.org/package/2006/metadata/core-properties' " w:xpath="/ns1:coreProperties[1]/ns0:title[1]" w:storeItemID="{6C3C8BC8-F283-45AE-878A-BAB7291924A1}"/>
           <w:text/>
         </w:sdtPr>
@@ -4431,7 +4574,20 @@
         </w:numPr>
       </w:pPr>
       <w:r>
-        <w:t>We set http.agent.rotate to ‘</w:t>
+        <w:t xml:space="preserve">We set </w:t>
+      </w:r>
+      <w:proofErr w:type="spellStart"/>
+      <w:proofErr w:type="gramStart"/>
+      <w:r>
+        <w:t>http.agent</w:t>
+      </w:r>
+      <w:proofErr w:type="gramEnd"/>
+      <w:r>
+        <w:t>.rotate</w:t>
+      </w:r>
+      <w:proofErr w:type="spellEnd"/>
+      <w:r>
+        <w:t xml:space="preserve"> to ‘</w:t>
       </w:r>
       <w:r>
         <w:t>t</w:t>
@@ -4449,7 +4605,17 @@
         </w:numPr>
       </w:pPr>
       <w:r>
-        <w:t>We increased the http.timeout from 10,000 to 80,000.</w:t>
+        <w:t xml:space="preserve">We increased the </w:t>
+      </w:r>
+      <w:proofErr w:type="spellStart"/>
+      <w:proofErr w:type="gramStart"/>
+      <w:r>
+        <w:t>http.timeout</w:t>
+      </w:r>
+      <w:proofErr w:type="spellEnd"/>
+      <w:proofErr w:type="gramEnd"/>
+      <w:r>
+        <w:t xml:space="preserve"> from 10,000 to 80,000.</w:t>
       </w:r>
     </w:p>
     <w:p>
@@ -4461,7 +4627,20 @@
         </w:numPr>
       </w:pPr>
       <w:r>
-        <w:t>We changed the http.content.limit to -1 to remove the limitation on the size of the crawling file.</w:t>
+        <w:t xml:space="preserve">We changed the </w:t>
+      </w:r>
+      <w:proofErr w:type="spellStart"/>
+      <w:proofErr w:type="gramStart"/>
+      <w:r>
+        <w:t>http.content</w:t>
+      </w:r>
+      <w:proofErr w:type="gramEnd"/>
+      <w:r>
+        <w:t>.limit</w:t>
+      </w:r>
+      <w:proofErr w:type="spellEnd"/>
+      <w:r>
+        <w:t xml:space="preserve"> to -1 to remove the limitation on the size of the crawling file.</w:t>
       </w:r>
     </w:p>
     <w:p>
@@ -4473,7 +4652,20 @@
         </w:numPr>
       </w:pPr>
       <w:r>
-        <w:t>We increased the fetcher.threads.fetch from 10 to 20.</w:t>
+        <w:t xml:space="preserve">We increased the </w:t>
+      </w:r>
+      <w:proofErr w:type="spellStart"/>
+      <w:proofErr w:type="gramStart"/>
+      <w:r>
+        <w:t>fetcher.threads</w:t>
+      </w:r>
+      <w:proofErr w:type="gramEnd"/>
+      <w:r>
+        <w:t>.fetch</w:t>
+      </w:r>
+      <w:proofErr w:type="spellEnd"/>
+      <w:r>
+        <w:t xml:space="preserve"> from 10 to 20.</w:t>
       </w:r>
     </w:p>
     <w:p>
@@ -4569,7 +4761,23 @@
         </w:numPr>
       </w:pPr>
       <w:r>
-        <w:t>We added image/* mimetype to allow crawling of documents with images/* and text/html mimetype.</w:t>
+        <w:t xml:space="preserve">We added image/* </w:t>
+      </w:r>
+      <w:proofErr w:type="spellStart"/>
+      <w:r>
+        <w:t>mimetype</w:t>
+      </w:r>
+      <w:proofErr w:type="spellEnd"/>
+      <w:r>
+        <w:t xml:space="preserve"> to allow crawling of documents with images/* and text/html </w:t>
+      </w:r>
+      <w:proofErr w:type="spellStart"/>
+      <w:r>
+        <w:t>mimetype</w:t>
+      </w:r>
+      <w:proofErr w:type="spellEnd"/>
+      <w:r>
+        <w:t>.</w:t>
       </w:r>
     </w:p>
     <w:p>
@@ -4641,8 +4849,21 @@
         <w:t>Spider#32</w:t>
       </w:r>
       <w:r>
-        <w:t>Crawler, MasosapaCrawler, etc</w:t>
-      </w:r>
+        <w:t xml:space="preserve">Crawler, </w:t>
+      </w:r>
+      <w:proofErr w:type="spellStart"/>
+      <w:r>
+        <w:t>MasosapaCrawler</w:t>
+      </w:r>
+      <w:proofErr w:type="spellEnd"/>
+      <w:r>
+        <w:t xml:space="preserve">, </w:t>
+      </w:r>
+      <w:proofErr w:type="spellStart"/>
+      <w:r>
+        <w:t>etc</w:t>
+      </w:r>
+      <w:proofErr w:type="spellEnd"/>
     </w:p>
     <w:p>
       <w:pPr>
@@ -4687,7 +4908,15 @@
         </w:numPr>
       </w:pPr>
       <w:r>
-        <w:t>We use the NutchPy library</w:t>
+        <w:t xml:space="preserve">We use the </w:t>
+      </w:r>
+      <w:proofErr w:type="spellStart"/>
+      <w:r>
+        <w:t>NutchPy</w:t>
+      </w:r>
+      <w:proofErr w:type="spellEnd"/>
+      <w:r>
+        <w:t xml:space="preserve"> library</w:t>
       </w:r>
     </w:p>
     <w:p>
@@ -4699,7 +4928,15 @@
         </w:numPr>
       </w:pPr>
       <w:r>
-        <w:t>We wrote a python script to generate all the image mimetypes that were found in our crawled data.</w:t>
+        <w:t xml:space="preserve">We wrote a python script to generate all the image </w:t>
+      </w:r>
+      <w:proofErr w:type="spellStart"/>
+      <w:r>
+        <w:t>mimetypes</w:t>
+      </w:r>
+      <w:proofErr w:type="spellEnd"/>
+      <w:r>
+        <w:t xml:space="preserve"> that were found in our crawled data.</w:t>
       </w:r>
     </w:p>
     <w:p>
@@ -4723,8 +4960,13 @@
         </w:numPr>
       </w:pPr>
       <w:r>
-        <w:t>image/png</w:t>
-      </w:r>
+        <w:t>image/</w:t>
+      </w:r>
+      <w:proofErr w:type="spellStart"/>
+      <w:r>
+        <w:t>png</w:t>
+      </w:r>
+      <w:proofErr w:type="spellEnd"/>
     </w:p>
     <w:p>
       <w:pPr>
@@ -4807,8 +5049,13 @@
         </w:numPr>
       </w:pPr>
       <w:r>
-        <w:t>image/x-xbitmap</w:t>
-      </w:r>
+        <w:t>image/x-</w:t>
+      </w:r>
+      <w:proofErr w:type="spellStart"/>
+      <w:r>
+        <w:t>xbitmap</w:t>
+      </w:r>
+      <w:proofErr w:type="spellEnd"/>
     </w:p>
     <w:p>
       <w:pPr>
@@ -4821,9 +5068,11 @@
       <w:r>
         <w:t>image/</w:t>
       </w:r>
+      <w:proofErr w:type="spellStart"/>
       <w:r>
         <w:t>pjpeg</w:t>
       </w:r>
+      <w:proofErr w:type="spellEnd"/>
     </w:p>
     <w:p>
       <w:pPr>
@@ -4831,10 +5080,25 @@
         <w:ind w:left="990"/>
       </w:pPr>
       <w:r>
-        <w:t xml:space="preserve">Many of the URLs that weren’t fetched were mainly because of java.net.SocketTimeoutException, </w:t>
-      </w:r>
-      <w:r>
-        <w:t>java.lag.IllegalArguementExeption, HTTP 403.</w:t>
+        <w:t xml:space="preserve">Many of the URLs that weren’t fetched were mainly because of </w:t>
+      </w:r>
+      <w:proofErr w:type="spellStart"/>
+      <w:proofErr w:type="gramStart"/>
+      <w:r>
+        <w:t>java.net.SocketTimeoutException</w:t>
+      </w:r>
+      <w:proofErr w:type="spellEnd"/>
+      <w:proofErr w:type="gramEnd"/>
+      <w:r>
+        <w:t xml:space="preserve">, </w:t>
+      </w:r>
+      <w:proofErr w:type="spellStart"/>
+      <w:r>
+        <w:t>java.lag.IllegalArguementExeption</w:t>
+      </w:r>
+      <w:proofErr w:type="spellEnd"/>
+      <w:r>
+        <w:t>, HTTP 403.</w:t>
       </w:r>
     </w:p>
     <w:p>
@@ -4852,7 +5116,15 @@
         </w:numPr>
       </w:pPr>
       <w:r>
-        <w:t>The list of 100 Urls that we found difficulty in fetching has been added in “</w:t>
+        <w:t xml:space="preserve">The list of 100 </w:t>
+      </w:r>
+      <w:proofErr w:type="spellStart"/>
+      <w:r>
+        <w:t>Urls</w:t>
+      </w:r>
+      <w:proofErr w:type="spellEnd"/>
+      <w:r>
+        <w:t xml:space="preserve"> that we found difficulty in fetching has been added in “</w:t>
       </w:r>
       <w:r>
         <w:rPr>
@@ -4870,7 +5142,15 @@
         </w:numPr>
       </w:pPr>
       <w:r>
-        <w:t>We crawled all the 85 urls with 30 rounds</w:t>
+        <w:t xml:space="preserve">We crawled all the 85 </w:t>
+      </w:r>
+      <w:proofErr w:type="spellStart"/>
+      <w:r>
+        <w:t>urls</w:t>
+      </w:r>
+      <w:proofErr w:type="spellEnd"/>
+      <w:r>
+        <w:t xml:space="preserve"> with 30 rounds</w:t>
       </w:r>
     </w:p>
     <w:p>
@@ -4878,8 +5158,13 @@
         <w:pStyle w:val="ListParagraph"/>
       </w:pPr>
       <w:r>
-        <w:t>The crawl stats at this stage is tabulated as follows:-</w:t>
-      </w:r>
+        <w:t xml:space="preserve">The crawl stats at this stage is tabulated as </w:t>
+      </w:r>
+      <w:proofErr w:type="gramStart"/>
+      <w:r>
+        <w:t>follows:-</w:t>
+      </w:r>
+      <w:proofErr w:type="gramEnd"/>
     </w:p>
     <w:p>
       <w:pPr>
@@ -4887,7 +5172,15 @@
         <w:ind w:firstLine="720"/>
       </w:pPr>
       <w:r>
-        <w:t>$ bin/crawl urls/ ~/CSCI-572/guns_crawl_Step2 30</w:t>
+        <w:t xml:space="preserve">$ bin/crawl </w:t>
+      </w:r>
+      <w:proofErr w:type="spellStart"/>
+      <w:r>
+        <w:t>urls</w:t>
+      </w:r>
+      <w:proofErr w:type="spellEnd"/>
+      <w:r>
+        <w:t>/ ~/CSCI-572/guns_crawl_Step2 30</w:t>
       </w:r>
     </w:p>
     <w:p>
@@ -4896,7 +5189,31 @@
         <w:ind w:firstLine="720"/>
       </w:pPr>
       <w:r>
-        <w:t>$ bin/nutch readdb ~/CSCI-572/guns_crawl_Step5/crawldb -stats</w:t>
+        <w:t>$ bin/</w:t>
+      </w:r>
+      <w:proofErr w:type="spellStart"/>
+      <w:r>
+        <w:t>nutch</w:t>
+      </w:r>
+      <w:proofErr w:type="spellEnd"/>
+      <w:r>
+        <w:t xml:space="preserve"> </w:t>
+      </w:r>
+      <w:proofErr w:type="spellStart"/>
+      <w:r>
+        <w:t>readdb</w:t>
+      </w:r>
+      <w:proofErr w:type="spellEnd"/>
+      <w:r>
+        <w:t xml:space="preserve"> ~/CSCI-572/guns_crawl_Step5/</w:t>
+      </w:r>
+      <w:proofErr w:type="spellStart"/>
+      <w:r>
+        <w:t>crawldb</w:t>
+      </w:r>
+      <w:proofErr w:type="spellEnd"/>
+      <w:r>
+        <w:t xml:space="preserve"> -stats</w:t>
       </w:r>
     </w:p>
     <w:p>
@@ -5170,11 +5487,19 @@
                 <w:color w:val="FF0000"/>
               </w:rPr>
             </w:pPr>
+            <w:proofErr w:type="spellStart"/>
             <w:r>
               <w:rPr>
                 <w:color w:val="FF0000"/>
               </w:rPr>
-              <w:t>Avg Score</w:t>
+              <w:t>Avg</w:t>
+            </w:r>
+            <w:proofErr w:type="spellEnd"/>
+            <w:r>
+              <w:rPr>
+                <w:color w:val="FF0000"/>
+              </w:rPr>
+              <w:t xml:space="preserve"> Score</w:t>
             </w:r>
           </w:p>
         </w:tc>
@@ -5267,7 +5592,21 @@
               <w:rPr>
                 <w:color w:val="FF0000"/>
               </w:rPr>
-              <w:t>Status 1 (db_unfetched)</w:t>
+              <w:t>Status 1 (</w:t>
+            </w:r>
+            <w:proofErr w:type="spellStart"/>
+            <w:r>
+              <w:rPr>
+                <w:color w:val="FF0000"/>
+              </w:rPr>
+              <w:t>db_unfetched</w:t>
+            </w:r>
+            <w:proofErr w:type="spellEnd"/>
+            <w:r>
+              <w:rPr>
+                <w:color w:val="FF0000"/>
+              </w:rPr>
+              <w:t>)</w:t>
             </w:r>
           </w:p>
         </w:tc>
@@ -5315,7 +5654,21 @@
               <w:rPr>
                 <w:color w:val="FF0000"/>
               </w:rPr>
-              <w:t>Status 2 (db_fetched)</w:t>
+              <w:t>Status 2 (</w:t>
+            </w:r>
+            <w:proofErr w:type="spellStart"/>
+            <w:r>
+              <w:rPr>
+                <w:color w:val="FF0000"/>
+              </w:rPr>
+              <w:t>db_fetched</w:t>
+            </w:r>
+            <w:proofErr w:type="spellEnd"/>
+            <w:r>
+              <w:rPr>
+                <w:color w:val="FF0000"/>
+              </w:rPr>
+              <w:t>)</w:t>
             </w:r>
           </w:p>
         </w:tc>
@@ -5363,7 +5716,21 @@
               <w:rPr>
                 <w:color w:val="FF0000"/>
               </w:rPr>
-              <w:t>Status 3 (db_gone)</w:t>
+              <w:t>Status 3 (</w:t>
+            </w:r>
+            <w:proofErr w:type="spellStart"/>
+            <w:r>
+              <w:rPr>
+                <w:color w:val="FF0000"/>
+              </w:rPr>
+              <w:t>db_gone</w:t>
+            </w:r>
+            <w:proofErr w:type="spellEnd"/>
+            <w:r>
+              <w:rPr>
+                <w:color w:val="FF0000"/>
+              </w:rPr>
+              <w:t>)</w:t>
             </w:r>
           </w:p>
         </w:tc>
@@ -5411,7 +5778,21 @@
               <w:rPr>
                 <w:color w:val="FF0000"/>
               </w:rPr>
-              <w:t>Status 4 (db_redir_temp)</w:t>
+              <w:t>Status 4 (</w:t>
+            </w:r>
+            <w:proofErr w:type="spellStart"/>
+            <w:r>
+              <w:rPr>
+                <w:color w:val="FF0000"/>
+              </w:rPr>
+              <w:t>db_redir_temp</w:t>
+            </w:r>
+            <w:proofErr w:type="spellEnd"/>
+            <w:r>
+              <w:rPr>
+                <w:color w:val="FF0000"/>
+              </w:rPr>
+              <w:t>)</w:t>
             </w:r>
           </w:p>
         </w:tc>
@@ -5459,7 +5840,21 @@
               <w:rPr>
                 <w:color w:val="FF0000"/>
               </w:rPr>
-              <w:t>Status 5 (db_redir_perm)</w:t>
+              <w:t>Status 5 (</w:t>
+            </w:r>
+            <w:proofErr w:type="spellStart"/>
+            <w:r>
+              <w:rPr>
+                <w:color w:val="FF0000"/>
+              </w:rPr>
+              <w:t>db_redir_perm</w:t>
+            </w:r>
+            <w:proofErr w:type="spellEnd"/>
+            <w:r>
+              <w:rPr>
+                <w:color w:val="FF0000"/>
+              </w:rPr>
+              <w:t>)</w:t>
             </w:r>
           </w:p>
         </w:tc>
@@ -5507,7 +5902,21 @@
               <w:rPr>
                 <w:color w:val="FF0000"/>
               </w:rPr>
-              <w:t>Status 6 (db_notmodified)</w:t>
+              <w:t>Status 6 (</w:t>
+            </w:r>
+            <w:proofErr w:type="spellStart"/>
+            <w:r>
+              <w:rPr>
+                <w:color w:val="FF0000"/>
+              </w:rPr>
+              <w:t>db_notmodified</w:t>
+            </w:r>
+            <w:proofErr w:type="spellEnd"/>
+            <w:r>
+              <w:rPr>
+                <w:color w:val="FF0000"/>
+              </w:rPr>
+              <w:t>)</w:t>
             </w:r>
           </w:p>
         </w:tc>
@@ -5555,7 +5964,21 @@
               <w:rPr>
                 <w:color w:val="FF0000"/>
               </w:rPr>
-              <w:t>Status 7 (db_duplicate)</w:t>
+              <w:t>Status 7 (</w:t>
+            </w:r>
+            <w:proofErr w:type="spellStart"/>
+            <w:r>
+              <w:rPr>
+                <w:color w:val="FF0000"/>
+              </w:rPr>
+              <w:t>db_duplicate</w:t>
+            </w:r>
+            <w:proofErr w:type="spellEnd"/>
+            <w:r>
+              <w:rPr>
+                <w:color w:val="FF0000"/>
+              </w:rPr>
+              <w:t>)</w:t>
             </w:r>
           </w:p>
         </w:tc>
@@ -5654,12 +6077,52 @@
         <w:t xml:space="preserve">Question 4: Build the latest </w:t>
       </w:r>
       <w:r>
-        <w:t>version of Tika and install Tesseract</w:t>
-      </w:r>
+        <w:t xml:space="preserve">version of </w:t>
+      </w:r>
+      <w:proofErr w:type="spellStart"/>
+      <w:r>
+        <w:t>Tika</w:t>
+      </w:r>
+      <w:proofErr w:type="spellEnd"/>
+      <w:r>
+        <w:t xml:space="preserve"> and install </w:t>
+      </w:r>
+      <w:proofErr w:type="spellStart"/>
+      <w:r>
+        <w:t>Tesseract</w:t>
+      </w:r>
+      <w:proofErr w:type="spellEnd"/>
     </w:p>
     <w:p>
       <w:r>
-        <w:t>a, b, c. We installed Tesseract and upgraded Tika. Thirebuild Nutch</w:t>
+        <w:t>a, b, c.</w:t>
+      </w:r>
+      <w:r>
+        <w:t xml:space="preserve"> We installed </w:t>
+      </w:r>
+      <w:proofErr w:type="spellStart"/>
+      <w:r>
+        <w:t>Tesseract</w:t>
+      </w:r>
+      <w:proofErr w:type="spellEnd"/>
+      <w:r>
+        <w:t xml:space="preserve"> and upgraded </w:t>
+      </w:r>
+      <w:proofErr w:type="spellStart"/>
+      <w:r>
+        <w:t>Tika</w:t>
+      </w:r>
+      <w:proofErr w:type="spellEnd"/>
+      <w:r>
+        <w:t xml:space="preserve">. </w:t>
+      </w:r>
+      <w:proofErr w:type="spellStart"/>
+      <w:r>
+        <w:t>Thirebuild</w:t>
+      </w:r>
+      <w:proofErr w:type="spellEnd"/>
+      <w:r>
+        <w:t xml:space="preserve"> Nutch</w:t>
       </w:r>
     </w:p>
     <w:p>
@@ -5684,7 +6147,25 @@
           <w:sz w:val="28"/>
           <w:szCs w:val="28"/>
         </w:rPr>
-        <w:t>: Re-run your Weapons Crawls with enhanced Tika and Nutch Selenium you have built in step 3</w:t>
+        <w:t xml:space="preserve">: Re-run your Weapons Crawls with enhanced </w:t>
+      </w:r>
+      <w:proofErr w:type="spellStart"/>
+      <w:r>
+        <w:rPr>
+          <w:rFonts w:asciiTheme="majorHAnsi" w:hAnsiTheme="majorHAnsi"/>
+          <w:sz w:val="28"/>
+          <w:szCs w:val="28"/>
+        </w:rPr>
+        <w:t>Tika</w:t>
+      </w:r>
+      <w:proofErr w:type="spellEnd"/>
+      <w:r>
+        <w:rPr>
+          <w:rFonts w:asciiTheme="majorHAnsi" w:hAnsiTheme="majorHAnsi"/>
+          <w:sz w:val="28"/>
+          <w:szCs w:val="28"/>
+        </w:rPr>
+        <w:t xml:space="preserve"> and Nutch Selenium you have built in step 3</w:t>
       </w:r>
     </w:p>
     <w:p>
@@ -5696,7 +6177,15 @@
         </w:numPr>
       </w:pPr>
       <w:r>
-        <w:t>The list of 100 Urls that we found difficulty in fetching has been added in “</w:t>
+        <w:t xml:space="preserve">The list of 100 </w:t>
+      </w:r>
+      <w:proofErr w:type="spellStart"/>
+      <w:r>
+        <w:t>Urls</w:t>
+      </w:r>
+      <w:proofErr w:type="spellEnd"/>
+      <w:r>
+        <w:t xml:space="preserve"> that we found difficulty in fetching has been added in “</w:t>
       </w:r>
       <w:r>
         <w:rPr>
@@ -5714,7 +6203,23 @@
         </w:numPr>
       </w:pPr>
       <w:r>
-        <w:t>About 50% of the Urls from 2d are still present in the result of this step. The exact urls can be found in the above excel sheet.</w:t>
+        <w:t xml:space="preserve">About 50% of the </w:t>
+      </w:r>
+      <w:proofErr w:type="spellStart"/>
+      <w:r>
+        <w:t>Urls</w:t>
+      </w:r>
+      <w:proofErr w:type="spellEnd"/>
+      <w:r>
+        <w:t xml:space="preserve"> from 2d are still present in the result of this step. The exact </w:t>
+      </w:r>
+      <w:proofErr w:type="spellStart"/>
+      <w:r>
+        <w:t>urls</w:t>
+      </w:r>
+      <w:proofErr w:type="spellEnd"/>
+      <w:r>
+        <w:t xml:space="preserve"> can be found in the above excel sheet.</w:t>
       </w:r>
     </w:p>
     <w:p>
@@ -5726,7 +6231,15 @@
         </w:numPr>
       </w:pPr>
       <w:r>
-        <w:t xml:space="preserve">The un-fetched URLs from Nutch crawls were not fetched for the main reason that corresponding mime types couldn’t be parsed by Nutch. Tika parsing enabled to overcome this hindrance and parse additional mime type related to images. </w:t>
+        <w:t xml:space="preserve">The un-fetched URLs from Nutch crawls were not fetched for the main reason that corresponding mime types couldn’t be parsed by Nutch. </w:t>
+      </w:r>
+      <w:proofErr w:type="spellStart"/>
+      <w:r>
+        <w:t>Tika</w:t>
+      </w:r>
+      <w:proofErr w:type="spellEnd"/>
+      <w:r>
+        <w:t xml:space="preserve"> parsing enabled to overcome this hindrance and parse additional mime type related to images. </w:t>
       </w:r>
     </w:p>
     <w:p>
@@ -5738,8 +6251,13 @@
         </w:numPr>
       </w:pPr>
       <w:r>
-        <w:t>The crawl stats at this stage is tabulated as follows:-</w:t>
-      </w:r>
+        <w:t xml:space="preserve">The crawl stats at this stage is tabulated as </w:t>
+      </w:r>
+      <w:proofErr w:type="gramStart"/>
+      <w:r>
+        <w:t>follows:-</w:t>
+      </w:r>
+      <w:proofErr w:type="gramEnd"/>
     </w:p>
     <w:p>
       <w:pPr>
@@ -5751,7 +6269,15 @@
         <w:pStyle w:val="ListParagraph"/>
       </w:pPr>
       <w:r>
-        <w:t>$ bin/crawl urls/ ~/CSCI-572/guns_crawl_Step5 30</w:t>
+        <w:t xml:space="preserve">$ bin/crawl </w:t>
+      </w:r>
+      <w:proofErr w:type="spellStart"/>
+      <w:r>
+        <w:t>urls</w:t>
+      </w:r>
+      <w:proofErr w:type="spellEnd"/>
+      <w:r>
+        <w:t>/ ~/CSCI-572/guns_crawl_Step5 30</w:t>
       </w:r>
     </w:p>
     <w:p>
@@ -5759,7 +6285,31 @@
         <w:pStyle w:val="ListParagraph"/>
       </w:pPr>
       <w:r>
-        <w:t>$ bin/nutch readdb ~/CSCI-572/guns_crawl_Step5/crawldb -stats</w:t>
+        <w:t>$ bin/</w:t>
+      </w:r>
+      <w:proofErr w:type="spellStart"/>
+      <w:r>
+        <w:t>nutch</w:t>
+      </w:r>
+      <w:proofErr w:type="spellEnd"/>
+      <w:r>
+        <w:t xml:space="preserve"> </w:t>
+      </w:r>
+      <w:proofErr w:type="spellStart"/>
+      <w:r>
+        <w:t>readdb</w:t>
+      </w:r>
+      <w:proofErr w:type="spellEnd"/>
+      <w:r>
+        <w:t xml:space="preserve"> ~/CSCI-572/guns_crawl_Step5/</w:t>
+      </w:r>
+      <w:proofErr w:type="spellStart"/>
+      <w:r>
+        <w:t>crawldb</w:t>
+      </w:r>
+      <w:proofErr w:type="spellEnd"/>
+      <w:r>
+        <w:t xml:space="preserve"> -stats</w:t>
       </w:r>
     </w:p>
     <w:p>
@@ -6053,11 +6603,19 @@
                 <w:color w:val="FF0000"/>
               </w:rPr>
             </w:pPr>
+            <w:proofErr w:type="spellStart"/>
             <w:r>
               <w:rPr>
                 <w:color w:val="FF0000"/>
               </w:rPr>
-              <w:t>Avg Score</w:t>
+              <w:t>Avg</w:t>
+            </w:r>
+            <w:proofErr w:type="spellEnd"/>
+            <w:r>
+              <w:rPr>
+                <w:color w:val="FF0000"/>
+              </w:rPr>
+              <w:t xml:space="preserve"> Score</w:t>
             </w:r>
           </w:p>
         </w:tc>
@@ -6152,7 +6710,21 @@
               <w:rPr>
                 <w:color w:val="FF0000"/>
               </w:rPr>
-              <w:t>Status 1 (db_unfetched)</w:t>
+              <w:t>Status 1 (</w:t>
+            </w:r>
+            <w:proofErr w:type="spellStart"/>
+            <w:r>
+              <w:rPr>
+                <w:color w:val="FF0000"/>
+              </w:rPr>
+              <w:t>db_unfetched</w:t>
+            </w:r>
+            <w:proofErr w:type="spellEnd"/>
+            <w:r>
+              <w:rPr>
+                <w:color w:val="FF0000"/>
+              </w:rPr>
+              <w:t>)</w:t>
             </w:r>
           </w:p>
         </w:tc>
@@ -6201,7 +6773,21 @@
               <w:rPr>
                 <w:color w:val="FF0000"/>
               </w:rPr>
-              <w:t>Status 2 (db_fetched)</w:t>
+              <w:t>Status 2 (</w:t>
+            </w:r>
+            <w:proofErr w:type="spellStart"/>
+            <w:r>
+              <w:rPr>
+                <w:color w:val="FF0000"/>
+              </w:rPr>
+              <w:t>db_fetched</w:t>
+            </w:r>
+            <w:proofErr w:type="spellEnd"/>
+            <w:r>
+              <w:rPr>
+                <w:color w:val="FF0000"/>
+              </w:rPr>
+              <w:t>)</w:t>
             </w:r>
           </w:p>
         </w:tc>
@@ -6250,7 +6836,21 @@
               <w:rPr>
                 <w:color w:val="FF0000"/>
               </w:rPr>
-              <w:t>Status 3 (db_gone)</w:t>
+              <w:t>Status 3 (</w:t>
+            </w:r>
+            <w:proofErr w:type="spellStart"/>
+            <w:r>
+              <w:rPr>
+                <w:color w:val="FF0000"/>
+              </w:rPr>
+              <w:t>db_gone</w:t>
+            </w:r>
+            <w:proofErr w:type="spellEnd"/>
+            <w:r>
+              <w:rPr>
+                <w:color w:val="FF0000"/>
+              </w:rPr>
+              <w:t>)</w:t>
             </w:r>
           </w:p>
         </w:tc>
@@ -6299,7 +6899,21 @@
               <w:rPr>
                 <w:color w:val="FF0000"/>
               </w:rPr>
-              <w:t>Status 4 (db_redir_temp)</w:t>
+              <w:t>Status 4 (</w:t>
+            </w:r>
+            <w:proofErr w:type="spellStart"/>
+            <w:r>
+              <w:rPr>
+                <w:color w:val="FF0000"/>
+              </w:rPr>
+              <w:t>db_redir_temp</w:t>
+            </w:r>
+            <w:proofErr w:type="spellEnd"/>
+            <w:r>
+              <w:rPr>
+                <w:color w:val="FF0000"/>
+              </w:rPr>
+              <w:t>)</w:t>
             </w:r>
           </w:p>
         </w:tc>
@@ -6348,7 +6962,21 @@
               <w:rPr>
                 <w:color w:val="FF0000"/>
               </w:rPr>
-              <w:t>Status 5 (db_redir_perm)</w:t>
+              <w:t>Status 5 (</w:t>
+            </w:r>
+            <w:proofErr w:type="spellStart"/>
+            <w:r>
+              <w:rPr>
+                <w:color w:val="FF0000"/>
+              </w:rPr>
+              <w:t>db_redir_perm</w:t>
+            </w:r>
+            <w:proofErr w:type="spellEnd"/>
+            <w:r>
+              <w:rPr>
+                <w:color w:val="FF0000"/>
+              </w:rPr>
+              <w:t>)</w:t>
             </w:r>
           </w:p>
         </w:tc>
@@ -6397,7 +7025,21 @@
               <w:rPr>
                 <w:color w:val="FF0000"/>
               </w:rPr>
-              <w:t>Status 6 (db_notmodified)</w:t>
+              <w:t>Status 6 (</w:t>
+            </w:r>
+            <w:proofErr w:type="spellStart"/>
+            <w:r>
+              <w:rPr>
+                <w:color w:val="FF0000"/>
+              </w:rPr>
+              <w:t>db_notmodified</w:t>
+            </w:r>
+            <w:proofErr w:type="spellEnd"/>
+            <w:r>
+              <w:rPr>
+                <w:color w:val="FF0000"/>
+              </w:rPr>
+              <w:t>)</w:t>
             </w:r>
           </w:p>
         </w:tc>
@@ -6446,7 +7088,21 @@
               <w:rPr>
                 <w:color w:val="FF0000"/>
               </w:rPr>
-              <w:t>Status 7 (db_duplicate)</w:t>
+              <w:t>Status 7 (</w:t>
+            </w:r>
+            <w:proofErr w:type="spellStart"/>
+            <w:r>
+              <w:rPr>
+                <w:color w:val="FF0000"/>
+              </w:rPr>
+              <w:t>db_duplicate</w:t>
+            </w:r>
+            <w:proofErr w:type="spellEnd"/>
+            <w:r>
+              <w:rPr>
+                <w:color w:val="FF0000"/>
+              </w:rPr>
+              <w:t>)</w:t>
             </w:r>
           </w:p>
         </w:tc>
@@ -6595,13 +7251,23 @@
         </w:rPr>
         <w:t xml:space="preserve">Using </w:t>
       </w:r>
+      <w:proofErr w:type="spellStart"/>
       <w:r>
         <w:rPr>
           <w:rFonts w:asciiTheme="majorHAnsi" w:hAnsiTheme="majorHAnsi"/>
           <w:i/>
           <w:szCs w:val="28"/>
         </w:rPr>
-        <w:t xml:space="preserve">tika-python </w:t>
+        <w:t>tika</w:t>
+      </w:r>
+      <w:proofErr w:type="spellEnd"/>
+      <w:r>
+        <w:rPr>
+          <w:rFonts w:asciiTheme="majorHAnsi" w:hAnsiTheme="majorHAnsi"/>
+          <w:i/>
+          <w:szCs w:val="28"/>
+        </w:rPr>
+        <w:t xml:space="preserve">-python </w:t>
       </w:r>
       <w:r>
         <w:rPr>
@@ -6683,16 +7349,806 @@
           <w:rFonts w:asciiTheme="majorHAnsi" w:hAnsiTheme="majorHAnsi"/>
           <w:szCs w:val="28"/>
         </w:rPr>
-        <w:t>We developed an algorithm to find near duplicates using Simhash:</w:t>
+        <w:t xml:space="preserve">We developed an algorithm to find near duplicates using </w:t>
+      </w:r>
+      <w:proofErr w:type="spellStart"/>
+      <w:r>
+        <w:rPr>
+          <w:rFonts w:asciiTheme="majorHAnsi" w:hAnsiTheme="majorHAnsi"/>
+          <w:szCs w:val="28"/>
+        </w:rPr>
+        <w:t>Simhash</w:t>
+      </w:r>
+      <w:proofErr w:type="spellEnd"/>
+      <w:r>
+        <w:rPr>
+          <w:rFonts w:asciiTheme="majorHAnsi" w:hAnsiTheme="majorHAnsi"/>
+          <w:szCs w:val="28"/>
+        </w:rPr>
+        <w:t>:</w:t>
       </w:r>
     </w:p>
     <w:p>
       <w:pPr>
-        <w:pStyle w:val="ListParagraph"/>
+        <w:ind w:left="360"/>
+        <w:rPr>
+          <w:rFonts w:asciiTheme="majorHAnsi" w:hAnsiTheme="majorHAnsi"/>
+          <w:szCs w:val="28"/>
+        </w:rPr>
+      </w:pPr>
+      <w:r>
+        <w:rPr>
+          <w:rFonts w:asciiTheme="majorHAnsi" w:hAnsiTheme="majorHAnsi"/>
+          <w:szCs w:val="28"/>
+        </w:rPr>
+        <w:t xml:space="preserve">The algorithm we employ to detect near duplicate is a simple implementation of the </w:t>
+      </w:r>
+      <w:proofErr w:type="spellStart"/>
+      <w:r>
+        <w:rPr>
+          <w:rFonts w:asciiTheme="majorHAnsi" w:hAnsiTheme="majorHAnsi"/>
+          <w:szCs w:val="28"/>
+        </w:rPr>
+        <w:t>simhash</w:t>
+      </w:r>
+      <w:proofErr w:type="spellEnd"/>
+      <w:r>
+        <w:rPr>
+          <w:rFonts w:asciiTheme="majorHAnsi" w:hAnsiTheme="majorHAnsi"/>
+          <w:szCs w:val="28"/>
+        </w:rPr>
+        <w:t xml:space="preserve"> technique explained in </w:t>
+      </w:r>
+      <w:proofErr w:type="spellStart"/>
+      <w:r>
+        <w:rPr>
+          <w:rFonts w:asciiTheme="majorHAnsi" w:hAnsiTheme="majorHAnsi"/>
+          <w:szCs w:val="28"/>
+        </w:rPr>
+        <w:t>Manku</w:t>
+      </w:r>
+      <w:proofErr w:type="spellEnd"/>
+      <w:r>
+        <w:rPr>
+          <w:rFonts w:asciiTheme="majorHAnsi" w:hAnsiTheme="majorHAnsi"/>
+          <w:szCs w:val="28"/>
+        </w:rPr>
+        <w:t xml:space="preserve"> et al., WWW 2007, </w:t>
+      </w:r>
+      <w:r>
+        <w:rPr>
+          <w:rFonts w:asciiTheme="majorHAnsi" w:hAnsiTheme="majorHAnsi"/>
+          <w:b/>
+          <w:bCs/>
+          <w:szCs w:val="28"/>
+        </w:rPr>
+        <w:t>“Detecting Near-Duplicates for Web Crawling”</w:t>
+      </w:r>
+      <w:r>
+        <w:rPr>
+          <w:rFonts w:asciiTheme="majorHAnsi" w:hAnsiTheme="majorHAnsi"/>
+          <w:szCs w:val="28"/>
+        </w:rPr>
+        <w:t xml:space="preserve">. </w:t>
+      </w:r>
+    </w:p>
+    <w:p>
+      <w:pPr>
+        <w:ind w:left="360"/>
+        <w:rPr>
+          <w:rFonts w:asciiTheme="majorHAnsi" w:hAnsiTheme="majorHAnsi"/>
+          <w:szCs w:val="28"/>
+        </w:rPr>
+      </w:pPr>
+      <w:r>
+        <w:rPr>
+          <w:rFonts w:asciiTheme="majorHAnsi" w:hAnsiTheme="majorHAnsi"/>
+          <w:szCs w:val="28"/>
+        </w:rPr>
+        <w:t xml:space="preserve">We use 128 bit md5 hash to generate </w:t>
+      </w:r>
+      <w:proofErr w:type="spellStart"/>
+      <w:r>
+        <w:rPr>
+          <w:rFonts w:asciiTheme="majorHAnsi" w:hAnsiTheme="majorHAnsi"/>
+          <w:szCs w:val="28"/>
+        </w:rPr>
+        <w:t>simhash</w:t>
+      </w:r>
+      <w:proofErr w:type="spellEnd"/>
+      <w:r>
+        <w:rPr>
+          <w:rFonts w:asciiTheme="majorHAnsi" w:hAnsiTheme="majorHAnsi"/>
+          <w:szCs w:val="28"/>
+        </w:rPr>
+        <w:t xml:space="preserve"> for a given string. The string here is the metadata of the image extracted using </w:t>
+      </w:r>
+      <w:proofErr w:type="spellStart"/>
+      <w:r>
+        <w:rPr>
+          <w:rFonts w:asciiTheme="majorHAnsi" w:hAnsiTheme="majorHAnsi"/>
+          <w:szCs w:val="28"/>
+        </w:rPr>
+        <w:t>tika</w:t>
+      </w:r>
+      <w:proofErr w:type="spellEnd"/>
+      <w:r>
+        <w:rPr>
+          <w:rFonts w:asciiTheme="majorHAnsi" w:hAnsiTheme="majorHAnsi"/>
+          <w:szCs w:val="28"/>
+        </w:rPr>
+        <w:t xml:space="preserve"> parser. The metadata mainly includes the properties of the image such as file size, image width &amp; height, X &amp; Y resolution, compression type, content type, etc.</w:t>
+      </w:r>
+    </w:p>
+    <w:p>
+      <w:pPr>
+        <w:ind w:left="360"/>
+        <w:rPr>
+          <w:rFonts w:asciiTheme="majorHAnsi" w:hAnsiTheme="majorHAnsi"/>
+          <w:szCs w:val="28"/>
+        </w:rPr>
+      </w:pPr>
+    </w:p>
+    <w:p>
+      <w:pPr>
+        <w:ind w:left="360"/>
+        <w:rPr>
+          <w:rFonts w:asciiTheme="majorHAnsi" w:hAnsiTheme="majorHAnsi"/>
+          <w:szCs w:val="28"/>
+        </w:rPr>
+      </w:pPr>
+      <w:r>
+        <w:rPr>
+          <w:rFonts w:asciiTheme="majorHAnsi" w:hAnsiTheme="majorHAnsi"/>
+          <w:szCs w:val="28"/>
+        </w:rPr>
+        <w:t>The Algorithm is described below:</w:t>
+      </w:r>
+    </w:p>
+    <w:p>
+      <w:pPr>
+        <w:numPr>
+          <w:ilvl w:val="0"/>
+          <w:numId w:val="25"/>
+        </w:numPr>
+        <w:spacing w:line="240" w:lineRule="auto"/>
+        <w:rPr>
+          <w:rFonts w:asciiTheme="majorHAnsi" w:hAnsiTheme="majorHAnsi"/>
+          <w:szCs w:val="28"/>
+        </w:rPr>
+      </w:pPr>
+      <w:r>
+        <w:rPr>
+          <w:rFonts w:asciiTheme="majorHAnsi" w:hAnsiTheme="majorHAnsi"/>
+          <w:szCs w:val="28"/>
+        </w:rPr>
+        <w:t>Define a global fingerprint size (of 128 bits). This can be changed to use 32 bits as well.</w:t>
+      </w:r>
+    </w:p>
+    <w:p>
+      <w:pPr>
+        <w:numPr>
+          <w:ilvl w:val="0"/>
+          <w:numId w:val="25"/>
+        </w:numPr>
+        <w:spacing w:line="240" w:lineRule="auto"/>
+        <w:rPr>
+          <w:rFonts w:asciiTheme="majorHAnsi" w:hAnsiTheme="majorHAnsi"/>
+          <w:szCs w:val="28"/>
+        </w:rPr>
+      </w:pPr>
+      <w:r>
+        <w:rPr>
+          <w:rFonts w:asciiTheme="majorHAnsi" w:hAnsiTheme="majorHAnsi"/>
+          <w:szCs w:val="28"/>
+        </w:rPr>
+        <w:t>Create a global fingerprint array (</w:t>
+      </w:r>
+      <w:proofErr w:type="spellStart"/>
+      <w:r>
+        <w:rPr>
+          <w:rFonts w:asciiTheme="majorHAnsi" w:hAnsiTheme="majorHAnsi"/>
+          <w:szCs w:val="28"/>
+        </w:rPr>
+        <w:t>global_</w:t>
+      </w:r>
+      <w:proofErr w:type="gramStart"/>
+      <w:r>
+        <w:rPr>
+          <w:rFonts w:asciiTheme="majorHAnsi" w:hAnsiTheme="majorHAnsi"/>
+          <w:szCs w:val="28"/>
+        </w:rPr>
+        <w:t>fingerprint</w:t>
+      </w:r>
+      <w:proofErr w:type="spellEnd"/>
+      <w:r>
+        <w:rPr>
+          <w:rFonts w:asciiTheme="majorHAnsi" w:hAnsiTheme="majorHAnsi"/>
+          <w:szCs w:val="28"/>
+        </w:rPr>
+        <w:t>[</w:t>
+      </w:r>
+      <w:proofErr w:type="gramEnd"/>
+      <w:r>
+        <w:rPr>
+          <w:rFonts w:asciiTheme="majorHAnsi" w:hAnsiTheme="majorHAnsi"/>
+          <w:szCs w:val="28"/>
+        </w:rPr>
+        <w:t xml:space="preserve"> ] filled with size of </w:t>
+      </w:r>
+      <w:proofErr w:type="spellStart"/>
+      <w:r>
+        <w:rPr>
+          <w:rFonts w:asciiTheme="majorHAnsi" w:hAnsiTheme="majorHAnsi"/>
+          <w:szCs w:val="28"/>
+        </w:rPr>
+        <w:t>zeros</w:t>
+      </w:r>
+      <w:proofErr w:type="spellEnd"/>
+      <w:r>
+        <w:rPr>
+          <w:rFonts w:asciiTheme="majorHAnsi" w:hAnsiTheme="majorHAnsi"/>
+          <w:szCs w:val="28"/>
+        </w:rPr>
+        <w:t>)</w:t>
+      </w:r>
+    </w:p>
+    <w:p>
+      <w:pPr>
+        <w:numPr>
+          <w:ilvl w:val="0"/>
+          <w:numId w:val="25"/>
+        </w:numPr>
+        <w:spacing w:line="240" w:lineRule="auto"/>
+        <w:rPr>
+          <w:rFonts w:asciiTheme="majorHAnsi" w:hAnsiTheme="majorHAnsi"/>
+          <w:szCs w:val="28"/>
+        </w:rPr>
+      </w:pPr>
+      <w:r>
+        <w:rPr>
+          <w:rFonts w:asciiTheme="majorHAnsi" w:hAnsiTheme="majorHAnsi"/>
+          <w:szCs w:val="28"/>
+        </w:rPr>
+        <w:t>For the given metadata of the image, generate shingles of size 4</w:t>
+      </w:r>
+    </w:p>
+    <w:p>
+      <w:pPr>
+        <w:numPr>
+          <w:ilvl w:val="0"/>
+          <w:numId w:val="25"/>
+        </w:numPr>
+        <w:spacing w:line="240" w:lineRule="auto"/>
+        <w:rPr>
+          <w:rFonts w:asciiTheme="majorHAnsi" w:hAnsiTheme="majorHAnsi"/>
+          <w:szCs w:val="28"/>
+        </w:rPr>
+      </w:pPr>
+      <w:r>
+        <w:rPr>
+          <w:rFonts w:asciiTheme="majorHAnsi" w:hAnsiTheme="majorHAnsi"/>
+          <w:szCs w:val="28"/>
+        </w:rPr>
+        <w:t>For each shingle, generate its md5 hash and examine the bits of the hash.</w:t>
+      </w:r>
+    </w:p>
+    <w:p>
+      <w:pPr>
         <w:numPr>
           <w:ilvl w:val="1"/>
-          <w:numId w:val="14"/>
+          <w:numId w:val="25"/>
         </w:numPr>
+        <w:spacing w:line="240" w:lineRule="auto"/>
+        <w:rPr>
+          <w:rFonts w:asciiTheme="majorHAnsi" w:hAnsiTheme="majorHAnsi"/>
+          <w:szCs w:val="28"/>
+        </w:rPr>
+      </w:pPr>
+      <w:r>
+        <w:rPr>
+          <w:rFonts w:asciiTheme="majorHAnsi" w:hAnsiTheme="majorHAnsi"/>
+          <w:szCs w:val="28"/>
+        </w:rPr>
+        <w:t xml:space="preserve">If the bit is 0, add </w:t>
+      </w:r>
+      <w:proofErr w:type="gramStart"/>
+      <w:r>
+        <w:rPr>
+          <w:rFonts w:asciiTheme="majorHAnsi" w:hAnsiTheme="majorHAnsi"/>
+          <w:szCs w:val="28"/>
+        </w:rPr>
+        <w:t>1  to</w:t>
+      </w:r>
+      <w:proofErr w:type="gramEnd"/>
+      <w:r>
+        <w:rPr>
+          <w:rFonts w:asciiTheme="majorHAnsi" w:hAnsiTheme="majorHAnsi"/>
+          <w:szCs w:val="28"/>
+        </w:rPr>
+        <w:t xml:space="preserve"> </w:t>
+      </w:r>
+      <w:proofErr w:type="spellStart"/>
+      <w:r>
+        <w:rPr>
+          <w:rFonts w:asciiTheme="majorHAnsi" w:hAnsiTheme="majorHAnsi"/>
+          <w:szCs w:val="28"/>
+        </w:rPr>
+        <w:t>global_fingerprint</w:t>
+      </w:r>
+      <w:proofErr w:type="spellEnd"/>
+      <w:r>
+        <w:rPr>
+          <w:rFonts w:asciiTheme="majorHAnsi" w:hAnsiTheme="majorHAnsi"/>
+          <w:szCs w:val="28"/>
+        </w:rPr>
+        <w:t>[</w:t>
+      </w:r>
+      <w:proofErr w:type="spellStart"/>
+      <w:r>
+        <w:rPr>
+          <w:rFonts w:asciiTheme="majorHAnsi" w:hAnsiTheme="majorHAnsi"/>
+          <w:szCs w:val="28"/>
+        </w:rPr>
+        <w:t>i</w:t>
+      </w:r>
+      <w:proofErr w:type="spellEnd"/>
+      <w:r>
+        <w:rPr>
+          <w:rFonts w:asciiTheme="majorHAnsi" w:hAnsiTheme="majorHAnsi"/>
+          <w:szCs w:val="28"/>
+        </w:rPr>
+        <w:t>]</w:t>
+      </w:r>
+    </w:p>
+    <w:p>
+      <w:pPr>
+        <w:numPr>
+          <w:ilvl w:val="1"/>
+          <w:numId w:val="25"/>
+        </w:numPr>
+        <w:spacing w:line="240" w:lineRule="auto"/>
+        <w:rPr>
+          <w:rFonts w:asciiTheme="majorHAnsi" w:hAnsiTheme="majorHAnsi"/>
+          <w:szCs w:val="28"/>
+        </w:rPr>
+      </w:pPr>
+      <w:r>
+        <w:rPr>
+          <w:rFonts w:asciiTheme="majorHAnsi" w:hAnsiTheme="majorHAnsi"/>
+          <w:szCs w:val="28"/>
+        </w:rPr>
+        <w:t xml:space="preserve">If the bit is 1, remove 1 from </w:t>
+      </w:r>
+      <w:proofErr w:type="spellStart"/>
+      <w:r>
+        <w:rPr>
+          <w:rFonts w:asciiTheme="majorHAnsi" w:hAnsiTheme="majorHAnsi"/>
+          <w:szCs w:val="28"/>
+        </w:rPr>
+        <w:t>global_fingerprint</w:t>
+      </w:r>
+      <w:proofErr w:type="spellEnd"/>
+      <w:r>
+        <w:rPr>
+          <w:rFonts w:asciiTheme="majorHAnsi" w:hAnsiTheme="majorHAnsi"/>
+          <w:szCs w:val="28"/>
+        </w:rPr>
+        <w:t>[</w:t>
+      </w:r>
+      <w:proofErr w:type="spellStart"/>
+      <w:r>
+        <w:rPr>
+          <w:rFonts w:asciiTheme="majorHAnsi" w:hAnsiTheme="majorHAnsi"/>
+          <w:szCs w:val="28"/>
+        </w:rPr>
+        <w:t>i</w:t>
+      </w:r>
+      <w:proofErr w:type="spellEnd"/>
+      <w:r>
+        <w:rPr>
+          <w:rFonts w:asciiTheme="majorHAnsi" w:hAnsiTheme="majorHAnsi"/>
+          <w:szCs w:val="28"/>
+        </w:rPr>
+        <w:t>]</w:t>
+      </w:r>
+    </w:p>
+    <w:p>
+      <w:pPr>
+        <w:numPr>
+          <w:ilvl w:val="0"/>
+          <w:numId w:val="25"/>
+        </w:numPr>
+        <w:spacing w:line="240" w:lineRule="auto"/>
+        <w:rPr>
+          <w:rFonts w:asciiTheme="majorHAnsi" w:hAnsiTheme="majorHAnsi"/>
+          <w:szCs w:val="28"/>
+        </w:rPr>
+      </w:pPr>
+      <w:r>
+        <w:rPr>
+          <w:rFonts w:asciiTheme="majorHAnsi" w:hAnsiTheme="majorHAnsi"/>
+          <w:szCs w:val="28"/>
+        </w:rPr>
+        <w:t xml:space="preserve">For each bit j of the </w:t>
+      </w:r>
+      <w:proofErr w:type="spellStart"/>
+      <w:r>
+        <w:rPr>
+          <w:rFonts w:asciiTheme="majorHAnsi" w:hAnsiTheme="majorHAnsi"/>
+          <w:szCs w:val="28"/>
+        </w:rPr>
+        <w:t>global_fingerprint</w:t>
+      </w:r>
+      <w:proofErr w:type="spellEnd"/>
+      <w:r>
+        <w:rPr>
+          <w:rFonts w:asciiTheme="majorHAnsi" w:hAnsiTheme="majorHAnsi"/>
+          <w:szCs w:val="28"/>
+        </w:rPr>
+        <w:t xml:space="preserve"> </w:t>
+      </w:r>
+    </w:p>
+    <w:p>
+      <w:pPr>
+        <w:numPr>
+          <w:ilvl w:val="1"/>
+          <w:numId w:val="25"/>
+        </w:numPr>
+        <w:spacing w:line="240" w:lineRule="auto"/>
+        <w:rPr>
+          <w:rFonts w:asciiTheme="majorHAnsi" w:hAnsiTheme="majorHAnsi"/>
+          <w:szCs w:val="28"/>
+        </w:rPr>
+      </w:pPr>
+      <w:r>
+        <w:rPr>
+          <w:rFonts w:asciiTheme="majorHAnsi" w:hAnsiTheme="majorHAnsi"/>
+          <w:szCs w:val="28"/>
+        </w:rPr>
+        <w:t xml:space="preserve">If </w:t>
+      </w:r>
+      <w:proofErr w:type="spellStart"/>
+      <w:r>
+        <w:rPr>
+          <w:rFonts w:asciiTheme="majorHAnsi" w:hAnsiTheme="majorHAnsi"/>
+          <w:szCs w:val="28"/>
+        </w:rPr>
+        <w:t>global_fingerprint</w:t>
+      </w:r>
+      <w:proofErr w:type="spellEnd"/>
+      <w:r>
+        <w:rPr>
+          <w:rFonts w:asciiTheme="majorHAnsi" w:hAnsiTheme="majorHAnsi"/>
+          <w:szCs w:val="28"/>
+        </w:rPr>
+        <w:t xml:space="preserve">[j] &gt;=0, set </w:t>
+      </w:r>
+      <w:proofErr w:type="spellStart"/>
+      <w:r>
+        <w:rPr>
+          <w:rFonts w:asciiTheme="majorHAnsi" w:hAnsiTheme="majorHAnsi"/>
+          <w:szCs w:val="28"/>
+        </w:rPr>
+        <w:t>global_fingerprint</w:t>
+      </w:r>
+      <w:proofErr w:type="spellEnd"/>
+      <w:r>
+        <w:rPr>
+          <w:rFonts w:asciiTheme="majorHAnsi" w:hAnsiTheme="majorHAnsi"/>
+          <w:szCs w:val="28"/>
+        </w:rPr>
+        <w:t>[j] = 1</w:t>
+      </w:r>
+    </w:p>
+    <w:p>
+      <w:pPr>
+        <w:numPr>
+          <w:ilvl w:val="1"/>
+          <w:numId w:val="25"/>
+        </w:numPr>
+        <w:spacing w:line="240" w:lineRule="auto"/>
+        <w:rPr>
+          <w:rFonts w:asciiTheme="majorHAnsi" w:hAnsiTheme="majorHAnsi"/>
+          <w:szCs w:val="28"/>
+        </w:rPr>
+      </w:pPr>
+      <w:r>
+        <w:rPr>
+          <w:rFonts w:asciiTheme="majorHAnsi" w:hAnsiTheme="majorHAnsi"/>
+          <w:szCs w:val="28"/>
+        </w:rPr>
+        <w:t xml:space="preserve">If </w:t>
+      </w:r>
+      <w:proofErr w:type="spellStart"/>
+      <w:r>
+        <w:rPr>
+          <w:rFonts w:asciiTheme="majorHAnsi" w:hAnsiTheme="majorHAnsi"/>
+          <w:szCs w:val="28"/>
+        </w:rPr>
+        <w:t>global_fingerprint</w:t>
+      </w:r>
+      <w:proofErr w:type="spellEnd"/>
+      <w:r>
+        <w:rPr>
+          <w:rFonts w:asciiTheme="majorHAnsi" w:hAnsiTheme="majorHAnsi"/>
+          <w:szCs w:val="28"/>
+        </w:rPr>
+        <w:t xml:space="preserve">[j] &lt; </w:t>
+      </w:r>
+      <w:proofErr w:type="gramStart"/>
+      <w:r>
+        <w:rPr>
+          <w:rFonts w:asciiTheme="majorHAnsi" w:hAnsiTheme="majorHAnsi"/>
+          <w:szCs w:val="28"/>
+        </w:rPr>
+        <w:t>0,  set</w:t>
+      </w:r>
+      <w:proofErr w:type="gramEnd"/>
+      <w:r>
+        <w:rPr>
+          <w:rFonts w:asciiTheme="majorHAnsi" w:hAnsiTheme="majorHAnsi"/>
+          <w:szCs w:val="28"/>
+        </w:rPr>
+        <w:t xml:space="preserve"> </w:t>
+      </w:r>
+      <w:proofErr w:type="spellStart"/>
+      <w:r>
+        <w:rPr>
+          <w:rFonts w:asciiTheme="majorHAnsi" w:hAnsiTheme="majorHAnsi"/>
+          <w:szCs w:val="28"/>
+        </w:rPr>
+        <w:t>global_fingerprint</w:t>
+      </w:r>
+      <w:proofErr w:type="spellEnd"/>
+      <w:r>
+        <w:rPr>
+          <w:rFonts w:asciiTheme="majorHAnsi" w:hAnsiTheme="majorHAnsi"/>
+          <w:szCs w:val="28"/>
+        </w:rPr>
+        <w:t>[j] = 0</w:t>
+      </w:r>
+    </w:p>
+    <w:p>
+      <w:pPr>
+        <w:numPr>
+          <w:ilvl w:val="0"/>
+          <w:numId w:val="25"/>
+        </w:numPr>
+        <w:spacing w:line="240" w:lineRule="auto"/>
+        <w:rPr>
+          <w:rFonts w:asciiTheme="majorHAnsi" w:hAnsiTheme="majorHAnsi"/>
+          <w:szCs w:val="28"/>
+        </w:rPr>
+      </w:pPr>
+      <w:r>
+        <w:rPr>
+          <w:rFonts w:asciiTheme="majorHAnsi" w:hAnsiTheme="majorHAnsi"/>
+          <w:szCs w:val="28"/>
+        </w:rPr>
+        <w:t xml:space="preserve">Repeat the above steps to generate the </w:t>
+      </w:r>
+      <w:proofErr w:type="spellStart"/>
+      <w:r>
+        <w:rPr>
+          <w:rFonts w:asciiTheme="majorHAnsi" w:hAnsiTheme="majorHAnsi"/>
+          <w:szCs w:val="28"/>
+        </w:rPr>
+        <w:t>simhash</w:t>
+      </w:r>
+      <w:proofErr w:type="spellEnd"/>
+      <w:r>
+        <w:rPr>
+          <w:rFonts w:asciiTheme="majorHAnsi" w:hAnsiTheme="majorHAnsi"/>
+          <w:szCs w:val="28"/>
+        </w:rPr>
+        <w:t xml:space="preserve"> for metadata of all images.</w:t>
+      </w:r>
+    </w:p>
+    <w:p>
+      <w:pPr>
+        <w:numPr>
+          <w:ilvl w:val="0"/>
+          <w:numId w:val="25"/>
+        </w:numPr>
+        <w:spacing w:line="240" w:lineRule="auto"/>
+        <w:rPr>
+          <w:rFonts w:asciiTheme="majorHAnsi" w:hAnsiTheme="majorHAnsi"/>
+          <w:szCs w:val="28"/>
+        </w:rPr>
+      </w:pPr>
+      <w:r>
+        <w:rPr>
+          <w:rFonts w:asciiTheme="majorHAnsi" w:hAnsiTheme="majorHAnsi"/>
+          <w:szCs w:val="28"/>
+        </w:rPr>
+        <w:t xml:space="preserve">Compare </w:t>
+      </w:r>
+      <w:proofErr w:type="spellStart"/>
+      <w:r>
+        <w:rPr>
+          <w:rFonts w:asciiTheme="majorHAnsi" w:hAnsiTheme="majorHAnsi"/>
+          <w:szCs w:val="28"/>
+        </w:rPr>
+        <w:t>simhash</w:t>
+      </w:r>
+      <w:proofErr w:type="spellEnd"/>
+      <w:r>
+        <w:rPr>
+          <w:rFonts w:asciiTheme="majorHAnsi" w:hAnsiTheme="majorHAnsi"/>
+          <w:szCs w:val="28"/>
+        </w:rPr>
+        <w:t xml:space="preserve"> to determine the hamming distance. Hamming distance between any two </w:t>
+      </w:r>
+      <w:proofErr w:type="spellStart"/>
+      <w:r>
+        <w:rPr>
+          <w:rFonts w:asciiTheme="majorHAnsi" w:hAnsiTheme="majorHAnsi"/>
+          <w:szCs w:val="28"/>
+        </w:rPr>
+        <w:t>simhash</w:t>
+      </w:r>
+      <w:proofErr w:type="spellEnd"/>
+      <w:r>
+        <w:rPr>
+          <w:rFonts w:asciiTheme="majorHAnsi" w:hAnsiTheme="majorHAnsi"/>
+          <w:szCs w:val="28"/>
+        </w:rPr>
+        <w:t xml:space="preserve"> is obtained by ‘</w:t>
+      </w:r>
+      <w:proofErr w:type="spellStart"/>
+      <w:r>
+        <w:rPr>
+          <w:rFonts w:asciiTheme="majorHAnsi" w:hAnsiTheme="majorHAnsi"/>
+          <w:szCs w:val="28"/>
+        </w:rPr>
+        <w:t>xor’ing</w:t>
+      </w:r>
+      <w:proofErr w:type="spellEnd"/>
+      <w:r>
+        <w:rPr>
+          <w:rFonts w:asciiTheme="majorHAnsi" w:hAnsiTheme="majorHAnsi"/>
+          <w:szCs w:val="28"/>
+        </w:rPr>
+        <w:t xml:space="preserve"> the bits in two </w:t>
+      </w:r>
+      <w:proofErr w:type="spellStart"/>
+      <w:r>
+        <w:rPr>
+          <w:rFonts w:asciiTheme="majorHAnsi" w:hAnsiTheme="majorHAnsi"/>
+          <w:szCs w:val="28"/>
+        </w:rPr>
+        <w:t>simhash</w:t>
+      </w:r>
+      <w:proofErr w:type="spellEnd"/>
+      <w:r>
+        <w:rPr>
+          <w:rFonts w:asciiTheme="majorHAnsi" w:hAnsiTheme="majorHAnsi"/>
+          <w:szCs w:val="28"/>
+        </w:rPr>
+        <w:t xml:space="preserve">. If the hamming distance is less than 10 it indicates the two </w:t>
+      </w:r>
+      <w:proofErr w:type="spellStart"/>
+      <w:r>
+        <w:rPr>
+          <w:rFonts w:asciiTheme="majorHAnsi" w:hAnsiTheme="majorHAnsi"/>
+          <w:szCs w:val="28"/>
+        </w:rPr>
+        <w:t>simhash</w:t>
+      </w:r>
+      <w:proofErr w:type="spellEnd"/>
+      <w:r>
+        <w:rPr>
+          <w:rFonts w:asciiTheme="majorHAnsi" w:hAnsiTheme="majorHAnsi"/>
+          <w:szCs w:val="28"/>
+        </w:rPr>
+        <w:t xml:space="preserve"> differ in over 10 bits and hence similarity is around 90%</w:t>
+      </w:r>
+    </w:p>
+    <w:p>
+      <w:pPr>
+        <w:numPr>
+          <w:ilvl w:val="0"/>
+          <w:numId w:val="25"/>
+        </w:numPr>
+        <w:spacing w:line="240" w:lineRule="auto"/>
+        <w:rPr>
+          <w:rFonts w:asciiTheme="majorHAnsi" w:hAnsiTheme="majorHAnsi"/>
+          <w:szCs w:val="28"/>
+        </w:rPr>
+      </w:pPr>
+      <w:r>
+        <w:rPr>
+          <w:rFonts w:asciiTheme="majorHAnsi" w:hAnsiTheme="majorHAnsi"/>
+          <w:szCs w:val="28"/>
+        </w:rPr>
+        <w:t xml:space="preserve">If the two </w:t>
+      </w:r>
+      <w:proofErr w:type="spellStart"/>
+      <w:r>
+        <w:rPr>
+          <w:rFonts w:asciiTheme="majorHAnsi" w:hAnsiTheme="majorHAnsi"/>
+          <w:szCs w:val="28"/>
+        </w:rPr>
+        <w:t>simhashes</w:t>
+      </w:r>
+      <w:proofErr w:type="spellEnd"/>
+      <w:r>
+        <w:rPr>
+          <w:rFonts w:asciiTheme="majorHAnsi" w:hAnsiTheme="majorHAnsi"/>
+          <w:szCs w:val="28"/>
+        </w:rPr>
+        <w:t xml:space="preserve"> are similar by about 90% or more we classify them as near duplicates.</w:t>
+      </w:r>
+    </w:p>
+    <w:p>
+      <w:pPr>
+        <w:ind w:left="360"/>
+        <w:rPr>
+          <w:rFonts w:asciiTheme="majorHAnsi" w:hAnsiTheme="majorHAnsi"/>
+          <w:szCs w:val="28"/>
+        </w:rPr>
+      </w:pPr>
+      <w:r>
+        <w:rPr>
+          <w:rFonts w:asciiTheme="majorHAnsi" w:hAnsiTheme="majorHAnsi"/>
+          <w:szCs w:val="28"/>
+        </w:rPr>
+        <w:br/>
+        <w:t xml:space="preserve">Thus the </w:t>
+      </w:r>
+      <w:proofErr w:type="spellStart"/>
+      <w:r>
+        <w:rPr>
+          <w:rFonts w:asciiTheme="majorHAnsi" w:hAnsiTheme="majorHAnsi"/>
+          <w:szCs w:val="28"/>
+        </w:rPr>
+        <w:t>Simhash</w:t>
+      </w:r>
+      <w:proofErr w:type="spellEnd"/>
+      <w:r>
+        <w:rPr>
+          <w:rFonts w:asciiTheme="majorHAnsi" w:hAnsiTheme="majorHAnsi"/>
+          <w:szCs w:val="28"/>
+        </w:rPr>
+        <w:t xml:space="preserve"> Algorithm is successfully able to classify the image </w:t>
+      </w:r>
+      <w:proofErr w:type="spellStart"/>
+      <w:r>
+        <w:rPr>
+          <w:rFonts w:asciiTheme="majorHAnsi" w:hAnsiTheme="majorHAnsi"/>
+          <w:szCs w:val="28"/>
+        </w:rPr>
+        <w:t>urls</w:t>
+      </w:r>
+      <w:proofErr w:type="spellEnd"/>
+      <w:r>
+        <w:rPr>
+          <w:rFonts w:asciiTheme="majorHAnsi" w:hAnsiTheme="majorHAnsi"/>
+          <w:szCs w:val="28"/>
+        </w:rPr>
+        <w:t xml:space="preserve"> as near duplicates by comparing the hamming distance of the </w:t>
+      </w:r>
+      <w:proofErr w:type="spellStart"/>
+      <w:r>
+        <w:rPr>
+          <w:rFonts w:asciiTheme="majorHAnsi" w:hAnsiTheme="majorHAnsi"/>
+          <w:szCs w:val="28"/>
+        </w:rPr>
+        <w:t>simhashes</w:t>
+      </w:r>
+      <w:proofErr w:type="spellEnd"/>
+      <w:r>
+        <w:rPr>
+          <w:rFonts w:asciiTheme="majorHAnsi" w:hAnsiTheme="majorHAnsi"/>
+          <w:szCs w:val="28"/>
+        </w:rPr>
+        <w:t xml:space="preserve"> which is obtained using the metadata of the image.</w:t>
+      </w:r>
+    </w:p>
+    <w:p>
+      <w:pPr>
+        <w:ind w:left="360"/>
         <w:rPr>
           <w:rFonts w:asciiTheme="majorHAnsi" w:hAnsiTheme="majorHAnsi"/>
           <w:szCs w:val="28"/>
@@ -6864,8 +8320,13 @@
         </w:numPr>
       </w:pPr>
       <w:r>
-        <w:t>The crawl stats at this stage is tabulated as follows:-</w:t>
-      </w:r>
+        <w:t xml:space="preserve">The crawl stats at this stage is tabulated as </w:t>
+      </w:r>
+      <w:proofErr w:type="gramStart"/>
+      <w:r>
+        <w:t>follows:-</w:t>
+      </w:r>
+      <w:proofErr w:type="gramEnd"/>
     </w:p>
     <w:p>
       <w:pPr>
@@ -6877,7 +8338,15 @@
         <w:pStyle w:val="ListParagraph"/>
       </w:pPr>
       <w:r>
-        <w:t>$ bin/crawl urls/ ~/CSCI-572/guns_crawl_Step7 30</w:t>
+        <w:t xml:space="preserve">$ bin/crawl </w:t>
+      </w:r>
+      <w:proofErr w:type="spellStart"/>
+      <w:r>
+        <w:t>urls</w:t>
+      </w:r>
+      <w:proofErr w:type="spellEnd"/>
+      <w:r>
+        <w:t>/ ~/CSCI-572/guns_crawl_Step7 30</w:t>
       </w:r>
     </w:p>
     <w:p>
@@ -6885,7 +8354,31 @@
         <w:pStyle w:val="ListParagraph"/>
       </w:pPr>
       <w:r>
-        <w:t>$ bin/nutch readdb ~/CSCI-572/guns_crawl_Step7/crawldb -stats</w:t>
+        <w:t>$ bin/</w:t>
+      </w:r>
+      <w:proofErr w:type="spellStart"/>
+      <w:r>
+        <w:t>nutch</w:t>
+      </w:r>
+      <w:proofErr w:type="spellEnd"/>
+      <w:r>
+        <w:t xml:space="preserve"> </w:t>
+      </w:r>
+      <w:proofErr w:type="spellStart"/>
+      <w:r>
+        <w:t>readdb</w:t>
+      </w:r>
+      <w:proofErr w:type="spellEnd"/>
+      <w:r>
+        <w:t xml:space="preserve"> ~/CSCI-572/guns_crawl_Step7/</w:t>
+      </w:r>
+      <w:proofErr w:type="spellStart"/>
+      <w:r>
+        <w:t>crawldb</w:t>
+      </w:r>
+      <w:proofErr w:type="spellEnd"/>
+      <w:r>
+        <w:t xml:space="preserve"> -stats</w:t>
       </w:r>
     </w:p>
     <w:p>
@@ -7164,11 +8657,19 @@
                 <w:color w:val="FF0000"/>
               </w:rPr>
             </w:pPr>
+            <w:proofErr w:type="spellStart"/>
             <w:r>
               <w:rPr>
                 <w:color w:val="FF0000"/>
               </w:rPr>
-              <w:t>Avg Score</w:t>
+              <w:t>Avg</w:t>
+            </w:r>
+            <w:proofErr w:type="spellEnd"/>
+            <w:r>
+              <w:rPr>
+                <w:color w:val="FF0000"/>
+              </w:rPr>
+              <w:t xml:space="preserve"> Score</w:t>
             </w:r>
           </w:p>
         </w:tc>
@@ -7261,7 +8762,21 @@
               <w:rPr>
                 <w:color w:val="FF0000"/>
               </w:rPr>
-              <w:t>Status 1 (db_unfetched)</w:t>
+              <w:t>Status 1 (</w:t>
+            </w:r>
+            <w:proofErr w:type="spellStart"/>
+            <w:r>
+              <w:rPr>
+                <w:color w:val="FF0000"/>
+              </w:rPr>
+              <w:t>db_unfetched</w:t>
+            </w:r>
+            <w:proofErr w:type="spellEnd"/>
+            <w:r>
+              <w:rPr>
+                <w:color w:val="FF0000"/>
+              </w:rPr>
+              <w:t>)</w:t>
             </w:r>
           </w:p>
         </w:tc>
@@ -7309,7 +8824,21 @@
               <w:rPr>
                 <w:color w:val="FF0000"/>
               </w:rPr>
-              <w:t>Status 2 (db_fetched)</w:t>
+              <w:t>Status 2 (</w:t>
+            </w:r>
+            <w:proofErr w:type="spellStart"/>
+            <w:r>
+              <w:rPr>
+                <w:color w:val="FF0000"/>
+              </w:rPr>
+              <w:t>db_fetched</w:t>
+            </w:r>
+            <w:proofErr w:type="spellEnd"/>
+            <w:r>
+              <w:rPr>
+                <w:color w:val="FF0000"/>
+              </w:rPr>
+              <w:t>)</w:t>
             </w:r>
           </w:p>
         </w:tc>
@@ -7357,7 +8886,21 @@
               <w:rPr>
                 <w:color w:val="FF0000"/>
               </w:rPr>
-              <w:t>Status 3 (db_gone)</w:t>
+              <w:t>Status 3 (</w:t>
+            </w:r>
+            <w:proofErr w:type="spellStart"/>
+            <w:r>
+              <w:rPr>
+                <w:color w:val="FF0000"/>
+              </w:rPr>
+              <w:t>db_gone</w:t>
+            </w:r>
+            <w:proofErr w:type="spellEnd"/>
+            <w:r>
+              <w:rPr>
+                <w:color w:val="FF0000"/>
+              </w:rPr>
+              <w:t>)</w:t>
             </w:r>
           </w:p>
         </w:tc>
@@ -7405,7 +8948,21 @@
               <w:rPr>
                 <w:color w:val="FF0000"/>
               </w:rPr>
-              <w:t>Status 4 (db_redir_temp)</w:t>
+              <w:t>Status 4 (</w:t>
+            </w:r>
+            <w:proofErr w:type="spellStart"/>
+            <w:r>
+              <w:rPr>
+                <w:color w:val="FF0000"/>
+              </w:rPr>
+              <w:t>db_redir_temp</w:t>
+            </w:r>
+            <w:proofErr w:type="spellEnd"/>
+            <w:r>
+              <w:rPr>
+                <w:color w:val="FF0000"/>
+              </w:rPr>
+              <w:t>)</w:t>
             </w:r>
           </w:p>
         </w:tc>
@@ -7453,7 +9010,21 @@
               <w:rPr>
                 <w:color w:val="FF0000"/>
               </w:rPr>
-              <w:t>Status 5 (db_redir_perm)</w:t>
+              <w:t>Status 5 (</w:t>
+            </w:r>
+            <w:proofErr w:type="spellStart"/>
+            <w:r>
+              <w:rPr>
+                <w:color w:val="FF0000"/>
+              </w:rPr>
+              <w:t>db_redir_perm</w:t>
+            </w:r>
+            <w:proofErr w:type="spellEnd"/>
+            <w:r>
+              <w:rPr>
+                <w:color w:val="FF0000"/>
+              </w:rPr>
+              <w:t>)</w:t>
             </w:r>
           </w:p>
         </w:tc>
@@ -7501,7 +9072,21 @@
               <w:rPr>
                 <w:color w:val="FF0000"/>
               </w:rPr>
-              <w:t>Status 6 (db_notmodified)</w:t>
+              <w:t>Status 6 (</w:t>
+            </w:r>
+            <w:proofErr w:type="spellStart"/>
+            <w:r>
+              <w:rPr>
+                <w:color w:val="FF0000"/>
+              </w:rPr>
+              <w:t>db_notmodified</w:t>
+            </w:r>
+            <w:proofErr w:type="spellEnd"/>
+            <w:r>
+              <w:rPr>
+                <w:color w:val="FF0000"/>
+              </w:rPr>
+              <w:t>)</w:t>
             </w:r>
           </w:p>
         </w:tc>
@@ -7549,7 +9134,21 @@
               <w:rPr>
                 <w:color w:val="FF0000"/>
               </w:rPr>
-              <w:t>Status 7 (db_duplicate)</w:t>
+              <w:t>Status 7 (</w:t>
+            </w:r>
+            <w:proofErr w:type="spellStart"/>
+            <w:r>
+              <w:rPr>
+                <w:color w:val="FF0000"/>
+              </w:rPr>
+              <w:t>db_duplicate</w:t>
+            </w:r>
+            <w:proofErr w:type="spellEnd"/>
+            <w:r>
+              <w:rPr>
+                <w:color w:val="FF0000"/>
+              </w:rPr>
+              <w:t>)</w:t>
             </w:r>
           </w:p>
         </w:tc>
@@ -7736,12 +9335,37 @@
           <w:szCs w:val="28"/>
         </w:rPr>
       </w:pPr>
-      <w:r>
-        <w:rPr>
-          <w:rFonts w:asciiTheme="majorHAnsi" w:hAnsiTheme="majorHAnsi"/>
-          <w:szCs w:val="28"/>
-        </w:rPr>
-        <w:t xml:space="preserve">NutchPy is a python library for working with Apache Nutch. It has functionality to work with Nutch data structures – to read Sequence files, LinkDb, etc. We feel these functionalities can be added inside the </w:t>
+      <w:proofErr w:type="spellStart"/>
+      <w:r>
+        <w:rPr>
+          <w:rFonts w:asciiTheme="majorHAnsi" w:hAnsiTheme="majorHAnsi"/>
+          <w:szCs w:val="28"/>
+        </w:rPr>
+        <w:t>NutchPy</w:t>
+      </w:r>
+      <w:proofErr w:type="spellEnd"/>
+      <w:r>
+        <w:rPr>
+          <w:rFonts w:asciiTheme="majorHAnsi" w:hAnsiTheme="majorHAnsi"/>
+          <w:szCs w:val="28"/>
+        </w:rPr>
+        <w:t xml:space="preserve"> is a python library for working with Apache Nutch. It has functionality to work with Nutch data structures – to read Sequence files, </w:t>
+      </w:r>
+      <w:proofErr w:type="spellStart"/>
+      <w:r>
+        <w:rPr>
+          <w:rFonts w:asciiTheme="majorHAnsi" w:hAnsiTheme="majorHAnsi"/>
+          <w:szCs w:val="28"/>
+        </w:rPr>
+        <w:t>LinkDb</w:t>
+      </w:r>
+      <w:proofErr w:type="spellEnd"/>
+      <w:r>
+        <w:rPr>
+          <w:rFonts w:asciiTheme="majorHAnsi" w:hAnsiTheme="majorHAnsi"/>
+          <w:szCs w:val="28"/>
+        </w:rPr>
+        <w:t xml:space="preserve">, etc. We feel these functionalities can be added inside the </w:t>
       </w:r>
       <w:r>
         <w:rPr>
@@ -7774,8 +9398,6 @@
         </w:rPr>
         <w:t>h REST</w:t>
       </w:r>
-      <w:bookmarkStart w:id="2" w:name="_GoBack"/>
-      <w:bookmarkEnd w:id="2"/>
       <w:r>
         <w:rPr>
           <w:rFonts w:asciiTheme="majorHAnsi" w:hAnsiTheme="majorHAnsi"/>
@@ -7823,7 +9445,25 @@
           <w:sz w:val="28"/>
           <w:szCs w:val="28"/>
         </w:rPr>
-        <w:t>Dump the crawl data out of your Nutch content and then run tika-simlarity over it</w:t>
+        <w:t xml:space="preserve">Dump the crawl data out of your Nutch content and then run </w:t>
+      </w:r>
+      <w:proofErr w:type="spellStart"/>
+      <w:r>
+        <w:rPr>
+          <w:rFonts w:asciiTheme="majorHAnsi" w:hAnsiTheme="majorHAnsi"/>
+          <w:sz w:val="28"/>
+          <w:szCs w:val="28"/>
+        </w:rPr>
+        <w:t>tika-simlarity</w:t>
+      </w:r>
+      <w:proofErr w:type="spellEnd"/>
+      <w:r>
+        <w:rPr>
+          <w:rFonts w:asciiTheme="majorHAnsi" w:hAnsiTheme="majorHAnsi"/>
+          <w:sz w:val="28"/>
+          <w:szCs w:val="28"/>
+        </w:rPr>
+        <w:t xml:space="preserve"> over it</w:t>
       </w:r>
     </w:p>
     <w:p>
@@ -7843,7 +9483,23 @@
           <w:rFonts w:asciiTheme="majorHAnsi" w:hAnsiTheme="majorHAnsi"/>
           <w:szCs w:val="28"/>
         </w:rPr>
-        <w:t xml:space="preserve">Here is what tika-similarity inferred with all the images that Nutch was able to crawl successfully. </w:t>
+        <w:t xml:space="preserve">Here is what </w:t>
+      </w:r>
+      <w:proofErr w:type="spellStart"/>
+      <w:r>
+        <w:rPr>
+          <w:rFonts w:asciiTheme="majorHAnsi" w:hAnsiTheme="majorHAnsi"/>
+          <w:szCs w:val="28"/>
+        </w:rPr>
+        <w:t>tika</w:t>
+      </w:r>
+      <w:proofErr w:type="spellEnd"/>
+      <w:r>
+        <w:rPr>
+          <w:rFonts w:asciiTheme="majorHAnsi" w:hAnsiTheme="majorHAnsi"/>
+          <w:szCs w:val="28"/>
+        </w:rPr>
+        <w:t xml:space="preserve">-similarity inferred with all the images that Nutch was able to crawl successfully. </w:t>
       </w:r>
     </w:p>
     <w:p>
@@ -7854,6 +9510,7 @@
           <w:szCs w:val="28"/>
         </w:rPr>
       </w:pPr>
+      <w:bookmarkStart w:id="2" w:name="_GoBack"/>
       <w:r>
         <w:rPr>
           <w:rFonts w:asciiTheme="majorHAnsi" w:hAnsiTheme="majorHAnsi"/>
@@ -7903,6 +9560,7 @@
           </wp:inline>
         </w:drawing>
       </w:r>
+      <w:bookmarkEnd w:id="2"/>
     </w:p>
     <w:p>
       <w:pPr>
@@ -7923,13 +9581,23 @@
         </w:rPr>
         <w:t xml:space="preserve">We could see an interesting pattern in the D3 that was generated by </w:t>
       </w:r>
+      <w:proofErr w:type="spellStart"/>
       <w:r>
         <w:rPr>
           <w:rFonts w:asciiTheme="majorHAnsi" w:hAnsiTheme="majorHAnsi"/>
           <w:i/>
           <w:szCs w:val="28"/>
         </w:rPr>
-        <w:t xml:space="preserve">tika-similarity. </w:t>
+        <w:t>tika</w:t>
+      </w:r>
+      <w:proofErr w:type="spellEnd"/>
+      <w:r>
+        <w:rPr>
+          <w:rFonts w:asciiTheme="majorHAnsi" w:hAnsiTheme="majorHAnsi"/>
+          <w:i/>
+          <w:szCs w:val="28"/>
+        </w:rPr>
+        <w:t xml:space="preserve">-similarity. </w:t>
       </w:r>
       <w:r>
         <w:rPr>
@@ -7965,6 +9633,480 @@
         </w:rPr>
         <w:t>from guns.</w:t>
       </w:r>
+    </w:p>
+    <w:p>
+      <w:pPr>
+        <w:rPr>
+          <w:rFonts w:asciiTheme="majorHAnsi" w:hAnsiTheme="majorHAnsi"/>
+          <w:sz w:val="28"/>
+          <w:szCs w:val="28"/>
+        </w:rPr>
+      </w:pPr>
+    </w:p>
+    <w:p>
+      <w:pPr>
+        <w:rPr>
+          <w:rFonts w:asciiTheme="majorHAnsi" w:hAnsiTheme="majorHAnsi"/>
+          <w:sz w:val="28"/>
+          <w:szCs w:val="28"/>
+        </w:rPr>
+      </w:pPr>
+      <w:r>
+        <w:rPr>
+          <w:rFonts w:asciiTheme="majorHAnsi" w:hAnsiTheme="majorHAnsi"/>
+          <w:sz w:val="28"/>
+          <w:szCs w:val="28"/>
+        </w:rPr>
+        <w:t>Question 10</w:t>
+      </w:r>
+      <w:r>
+        <w:rPr>
+          <w:rFonts w:asciiTheme="majorHAnsi" w:hAnsiTheme="majorHAnsi"/>
+          <w:sz w:val="28"/>
+          <w:szCs w:val="28"/>
+        </w:rPr>
+        <w:t xml:space="preserve">: </w:t>
+      </w:r>
+      <w:r>
+        <w:rPr>
+          <w:rFonts w:asciiTheme="majorHAnsi" w:hAnsiTheme="majorHAnsi"/>
+          <w:sz w:val="28"/>
+          <w:szCs w:val="28"/>
+        </w:rPr>
+        <w:t xml:space="preserve">Re-run your crawls using </w:t>
+      </w:r>
+      <w:proofErr w:type="spellStart"/>
+      <w:r>
+        <w:rPr>
+          <w:rFonts w:asciiTheme="majorHAnsi" w:hAnsiTheme="majorHAnsi"/>
+          <w:sz w:val="28"/>
+          <w:szCs w:val="28"/>
+        </w:rPr>
+        <w:t>Memex</w:t>
+      </w:r>
+      <w:proofErr w:type="spellEnd"/>
+      <w:r>
+        <w:rPr>
+          <w:rFonts w:asciiTheme="majorHAnsi" w:hAnsiTheme="majorHAnsi"/>
+          <w:sz w:val="28"/>
+          <w:szCs w:val="28"/>
+        </w:rPr>
+        <w:t xml:space="preserve"> Explorer, a domain specific search tool.</w:t>
+      </w:r>
+    </w:p>
+    <w:p>
+      <w:pPr>
+        <w:pStyle w:val="ListParagraph"/>
+        <w:numPr>
+          <w:ilvl w:val="0"/>
+          <w:numId w:val="22"/>
+        </w:numPr>
+        <w:rPr>
+          <w:rFonts w:asciiTheme="majorHAnsi" w:hAnsiTheme="majorHAnsi"/>
+          <w:szCs w:val="28"/>
+        </w:rPr>
+      </w:pPr>
+      <w:r>
+        <w:rPr>
+          <w:rFonts w:asciiTheme="majorHAnsi" w:hAnsiTheme="majorHAnsi"/>
+          <w:szCs w:val="28"/>
+        </w:rPr>
+        <w:t xml:space="preserve">We didn’t encounter any bugs while crawling using </w:t>
+      </w:r>
+      <w:proofErr w:type="spellStart"/>
+      <w:r>
+        <w:rPr>
+          <w:rFonts w:asciiTheme="majorHAnsi" w:hAnsiTheme="majorHAnsi"/>
+          <w:szCs w:val="28"/>
+        </w:rPr>
+        <w:t>Memex</w:t>
+      </w:r>
+      <w:proofErr w:type="spellEnd"/>
+      <w:r>
+        <w:rPr>
+          <w:rFonts w:asciiTheme="majorHAnsi" w:hAnsiTheme="majorHAnsi"/>
+          <w:szCs w:val="28"/>
+        </w:rPr>
+        <w:t xml:space="preserve"> Explorer.</w:t>
+      </w:r>
+    </w:p>
+    <w:p>
+      <w:pPr>
+        <w:pStyle w:val="ListParagraph"/>
+        <w:numPr>
+          <w:ilvl w:val="0"/>
+          <w:numId w:val="22"/>
+        </w:numPr>
+        <w:rPr>
+          <w:rFonts w:asciiTheme="majorHAnsi" w:hAnsiTheme="majorHAnsi"/>
+          <w:szCs w:val="28"/>
+        </w:rPr>
+      </w:pPr>
+      <w:proofErr w:type="gramStart"/>
+      <w:r>
+        <w:rPr>
+          <w:rFonts w:asciiTheme="majorHAnsi" w:hAnsiTheme="majorHAnsi"/>
+          <w:szCs w:val="28"/>
+        </w:rPr>
+        <w:t>Yes</w:t>
+      </w:r>
+      <w:proofErr w:type="gramEnd"/>
+      <w:r>
+        <w:rPr>
+          <w:rFonts w:asciiTheme="majorHAnsi" w:hAnsiTheme="majorHAnsi"/>
+          <w:szCs w:val="28"/>
+        </w:rPr>
+        <w:t xml:space="preserve"> we were able to run our crawls successfully. Here are the steps we followed to crawl using </w:t>
+      </w:r>
+      <w:proofErr w:type="spellStart"/>
+      <w:r>
+        <w:rPr>
+          <w:rFonts w:asciiTheme="majorHAnsi" w:hAnsiTheme="majorHAnsi"/>
+          <w:szCs w:val="28"/>
+        </w:rPr>
+        <w:t>Memex</w:t>
+      </w:r>
+      <w:proofErr w:type="spellEnd"/>
+      <w:r>
+        <w:rPr>
+          <w:rFonts w:asciiTheme="majorHAnsi" w:hAnsiTheme="majorHAnsi"/>
+          <w:szCs w:val="28"/>
+        </w:rPr>
+        <w:t>:</w:t>
+      </w:r>
+    </w:p>
+    <w:p>
+      <w:pPr>
+        <w:pStyle w:val="ListParagraph"/>
+        <w:numPr>
+          <w:ilvl w:val="0"/>
+          <w:numId w:val="23"/>
+        </w:numPr>
+        <w:rPr>
+          <w:rFonts w:asciiTheme="majorHAnsi" w:hAnsiTheme="majorHAnsi"/>
+          <w:szCs w:val="28"/>
+        </w:rPr>
+      </w:pPr>
+      <w:r>
+        <w:rPr>
+          <w:rFonts w:asciiTheme="majorHAnsi" w:hAnsiTheme="majorHAnsi"/>
+          <w:szCs w:val="28"/>
+        </w:rPr>
+        <w:t xml:space="preserve">We installed anaconda from </w:t>
+      </w:r>
+      <w:r>
+        <w:rPr>
+          <w:rFonts w:asciiTheme="majorHAnsi" w:hAnsiTheme="majorHAnsi"/>
+          <w:szCs w:val="28"/>
+        </w:rPr>
+        <w:t>https://www.continuum.io/downloads</w:t>
+      </w:r>
+      <w:r>
+        <w:rPr>
+          <w:rFonts w:asciiTheme="majorHAnsi" w:hAnsiTheme="majorHAnsi"/>
+          <w:szCs w:val="28"/>
+        </w:rPr>
+        <w:t>.</w:t>
+      </w:r>
+    </w:p>
+    <w:p>
+      <w:pPr>
+        <w:pStyle w:val="ListParagraph"/>
+        <w:numPr>
+          <w:ilvl w:val="0"/>
+          <w:numId w:val="23"/>
+        </w:numPr>
+        <w:rPr>
+          <w:rFonts w:asciiTheme="majorHAnsi" w:hAnsiTheme="majorHAnsi"/>
+          <w:szCs w:val="28"/>
+        </w:rPr>
+      </w:pPr>
+      <w:r>
+        <w:rPr>
+          <w:rFonts w:asciiTheme="majorHAnsi" w:hAnsiTheme="majorHAnsi"/>
+          <w:szCs w:val="28"/>
+        </w:rPr>
+        <w:t xml:space="preserve">We forked the </w:t>
+      </w:r>
+      <w:proofErr w:type="spellStart"/>
+      <w:r>
+        <w:rPr>
+          <w:rFonts w:asciiTheme="majorHAnsi" w:hAnsiTheme="majorHAnsi"/>
+          <w:szCs w:val="28"/>
+        </w:rPr>
+        <w:t>Memex</w:t>
+      </w:r>
+      <w:proofErr w:type="spellEnd"/>
+      <w:r>
+        <w:rPr>
+          <w:rFonts w:asciiTheme="majorHAnsi" w:hAnsiTheme="majorHAnsi"/>
+          <w:szCs w:val="28"/>
+        </w:rPr>
+        <w:t xml:space="preserve"> explorer project from </w:t>
+      </w:r>
+      <w:proofErr w:type="spellStart"/>
+      <w:r>
+        <w:rPr>
+          <w:rFonts w:asciiTheme="majorHAnsi" w:hAnsiTheme="majorHAnsi"/>
+          <w:szCs w:val="28"/>
+        </w:rPr>
+        <w:t>Gthub</w:t>
+      </w:r>
+      <w:proofErr w:type="spellEnd"/>
+      <w:r>
+        <w:rPr>
+          <w:rFonts w:asciiTheme="majorHAnsi" w:hAnsiTheme="majorHAnsi"/>
+          <w:szCs w:val="28"/>
+        </w:rPr>
+        <w:t>.</w:t>
+      </w:r>
+    </w:p>
+    <w:p>
+      <w:pPr>
+        <w:pStyle w:val="ListParagraph"/>
+        <w:numPr>
+          <w:ilvl w:val="0"/>
+          <w:numId w:val="23"/>
+        </w:numPr>
+        <w:rPr>
+          <w:rFonts w:asciiTheme="majorHAnsi" w:hAnsiTheme="majorHAnsi"/>
+          <w:szCs w:val="28"/>
+        </w:rPr>
+      </w:pPr>
+      <w:r>
+        <w:rPr>
+          <w:rFonts w:asciiTheme="majorHAnsi" w:hAnsiTheme="majorHAnsi"/>
+          <w:szCs w:val="28"/>
+        </w:rPr>
+        <w:t xml:space="preserve">We created a </w:t>
+      </w:r>
+      <w:proofErr w:type="spellStart"/>
+      <w:r>
+        <w:rPr>
+          <w:rFonts w:asciiTheme="majorHAnsi" w:hAnsiTheme="majorHAnsi"/>
+          <w:szCs w:val="28"/>
+        </w:rPr>
+        <w:t>Memex</w:t>
+      </w:r>
+      <w:proofErr w:type="spellEnd"/>
+      <w:r>
+        <w:rPr>
+          <w:rFonts w:asciiTheme="majorHAnsi" w:hAnsiTheme="majorHAnsi"/>
+          <w:szCs w:val="28"/>
+        </w:rPr>
+        <w:t xml:space="preserve"> environment in anaconda and crawled using</w:t>
+      </w:r>
+    </w:p>
+    <w:p>
+      <w:pPr>
+        <w:pStyle w:val="ListParagraph"/>
+        <w:ind w:left="1440"/>
+        <w:rPr>
+          <w:rFonts w:asciiTheme="majorHAnsi" w:hAnsiTheme="majorHAnsi"/>
+          <w:i/>
+          <w:szCs w:val="28"/>
+        </w:rPr>
+      </w:pPr>
+      <w:r>
+        <w:rPr>
+          <w:rFonts w:asciiTheme="majorHAnsi" w:hAnsiTheme="majorHAnsi"/>
+          <w:i/>
+          <w:szCs w:val="28"/>
+        </w:rPr>
+        <w:t xml:space="preserve">crawl </w:t>
+      </w:r>
+      <w:proofErr w:type="spellStart"/>
+      <w:r>
+        <w:rPr>
+          <w:rFonts w:asciiTheme="majorHAnsi" w:hAnsiTheme="majorHAnsi"/>
+          <w:i/>
+          <w:szCs w:val="28"/>
+        </w:rPr>
+        <w:t>urls</w:t>
+      </w:r>
+      <w:proofErr w:type="spellEnd"/>
+      <w:r>
+        <w:rPr>
+          <w:rFonts w:asciiTheme="majorHAnsi" w:hAnsiTheme="majorHAnsi"/>
+          <w:i/>
+          <w:szCs w:val="28"/>
+        </w:rPr>
+        <w:t xml:space="preserve">/ </w:t>
+      </w:r>
+      <w:r>
+        <w:rPr>
+          <w:rFonts w:asciiTheme="majorHAnsi" w:hAnsiTheme="majorHAnsi"/>
+          <w:i/>
+          <w:szCs w:val="28"/>
+        </w:rPr>
+        <w:t>~/CSCI-572/guns_crawl_Step10 3</w:t>
+      </w:r>
+      <w:r>
+        <w:rPr>
+          <w:rFonts w:asciiTheme="majorHAnsi" w:hAnsiTheme="majorHAnsi"/>
+          <w:i/>
+          <w:szCs w:val="28"/>
+        </w:rPr>
+        <w:t>.</w:t>
+      </w:r>
+    </w:p>
+    <w:p>
+      <w:pPr>
+        <w:pStyle w:val="ListParagraph"/>
+        <w:numPr>
+          <w:ilvl w:val="0"/>
+          <w:numId w:val="23"/>
+        </w:numPr>
+        <w:rPr>
+          <w:rFonts w:asciiTheme="majorHAnsi" w:hAnsiTheme="majorHAnsi"/>
+          <w:szCs w:val="28"/>
+        </w:rPr>
+      </w:pPr>
+      <w:r>
+        <w:rPr>
+          <w:rFonts w:asciiTheme="majorHAnsi" w:hAnsiTheme="majorHAnsi"/>
+          <w:szCs w:val="28"/>
+        </w:rPr>
+        <w:t xml:space="preserve">The above output directory was created inside </w:t>
+      </w:r>
+      <w:r>
+        <w:rPr>
+          <w:rFonts w:asciiTheme="majorHAnsi" w:hAnsiTheme="majorHAnsi"/>
+          <w:i/>
+          <w:szCs w:val="28"/>
+        </w:rPr>
+        <w:t>anaconda/</w:t>
+      </w:r>
+      <w:proofErr w:type="spellStart"/>
+      <w:r>
+        <w:rPr>
+          <w:rFonts w:asciiTheme="majorHAnsi" w:hAnsiTheme="majorHAnsi"/>
+          <w:i/>
+          <w:szCs w:val="28"/>
+        </w:rPr>
+        <w:t>envs</w:t>
+      </w:r>
+      <w:proofErr w:type="spellEnd"/>
+      <w:r>
+        <w:rPr>
+          <w:rFonts w:asciiTheme="majorHAnsi" w:hAnsiTheme="majorHAnsi"/>
+          <w:i/>
+          <w:szCs w:val="28"/>
+        </w:rPr>
+        <w:t>/</w:t>
+      </w:r>
+      <w:proofErr w:type="spellStart"/>
+      <w:r>
+        <w:rPr>
+          <w:rFonts w:asciiTheme="majorHAnsi" w:hAnsiTheme="majorHAnsi"/>
+          <w:i/>
+          <w:szCs w:val="28"/>
+        </w:rPr>
+        <w:t>memex</w:t>
+      </w:r>
+      <w:proofErr w:type="spellEnd"/>
+      <w:r>
+        <w:rPr>
+          <w:rFonts w:asciiTheme="majorHAnsi" w:hAnsiTheme="majorHAnsi"/>
+          <w:i/>
+          <w:szCs w:val="28"/>
+        </w:rPr>
+        <w:t>/lib/</w:t>
+      </w:r>
+      <w:proofErr w:type="spellStart"/>
+      <w:r>
+        <w:rPr>
+          <w:rFonts w:asciiTheme="majorHAnsi" w:hAnsiTheme="majorHAnsi"/>
+          <w:i/>
+          <w:szCs w:val="28"/>
+        </w:rPr>
+        <w:t>nutch</w:t>
+      </w:r>
+      <w:proofErr w:type="spellEnd"/>
+    </w:p>
+    <w:p>
+      <w:pPr>
+        <w:pStyle w:val="ListParagraph"/>
+        <w:numPr>
+          <w:ilvl w:val="0"/>
+          <w:numId w:val="23"/>
+        </w:numPr>
+        <w:rPr>
+          <w:rFonts w:asciiTheme="majorHAnsi" w:hAnsiTheme="majorHAnsi"/>
+          <w:szCs w:val="28"/>
+        </w:rPr>
+      </w:pPr>
+      <w:r>
+        <w:rPr>
+          <w:rFonts w:asciiTheme="majorHAnsi" w:hAnsiTheme="majorHAnsi"/>
+          <w:szCs w:val="28"/>
+        </w:rPr>
+        <w:t>All the segments were created as expected inside the output directory in this directory.</w:t>
+      </w:r>
+    </w:p>
+    <w:p>
+      <w:pPr>
+        <w:pStyle w:val="ListParagraph"/>
+        <w:numPr>
+          <w:ilvl w:val="0"/>
+          <w:numId w:val="22"/>
+        </w:numPr>
+        <w:rPr>
+          <w:rFonts w:asciiTheme="majorHAnsi" w:hAnsiTheme="majorHAnsi"/>
+          <w:szCs w:val="28"/>
+        </w:rPr>
+      </w:pPr>
+      <w:r>
+        <w:rPr>
+          <w:rFonts w:asciiTheme="majorHAnsi" w:hAnsiTheme="majorHAnsi"/>
+          <w:szCs w:val="28"/>
+        </w:rPr>
+        <w:t xml:space="preserve">We didn’t observe any capabilities that were missing from </w:t>
+      </w:r>
+      <w:proofErr w:type="spellStart"/>
+      <w:r>
+        <w:rPr>
+          <w:rFonts w:asciiTheme="majorHAnsi" w:hAnsiTheme="majorHAnsi"/>
+          <w:szCs w:val="28"/>
+        </w:rPr>
+        <w:t>Memex</w:t>
+      </w:r>
+      <w:proofErr w:type="spellEnd"/>
+      <w:r>
+        <w:rPr>
+          <w:rFonts w:asciiTheme="majorHAnsi" w:hAnsiTheme="majorHAnsi"/>
+          <w:szCs w:val="28"/>
+        </w:rPr>
+        <w:t xml:space="preserve"> Explorer’s Nutch.</w:t>
+      </w:r>
+    </w:p>
+    <w:p>
+      <w:pPr>
+        <w:rPr>
+          <w:rFonts w:asciiTheme="majorHAnsi" w:hAnsiTheme="majorHAnsi"/>
+          <w:szCs w:val="28"/>
+        </w:rPr>
+      </w:pPr>
+    </w:p>
+    <w:p>
+      <w:pPr>
+        <w:pStyle w:val="ListParagraph"/>
+        <w:ind w:left="1440"/>
+        <w:rPr>
+          <w:rFonts w:asciiTheme="majorHAnsi" w:hAnsiTheme="majorHAnsi"/>
+          <w:szCs w:val="28"/>
+        </w:rPr>
+      </w:pPr>
+    </w:p>
+    <w:p>
+      <w:pPr>
+        <w:pStyle w:val="ListParagraph"/>
+        <w:ind w:left="1080"/>
+        <w:rPr>
+          <w:rFonts w:asciiTheme="majorHAnsi" w:hAnsiTheme="majorHAnsi"/>
+          <w:szCs w:val="28"/>
+        </w:rPr>
+      </w:pPr>
     </w:p>
     <w:p>
       <w:pPr>
@@ -8011,24 +10153,6 @@
         <w:ind w:left="1440"/>
       </w:pPr>
     </w:p>
-    <w:p>
-      <w:pPr>
-        <w:pStyle w:val="ListParagraph"/>
-      </w:pPr>
-    </w:p>
-    <w:p>
-      <w:pPr>
-        <w:pStyle w:val="ListParagraph"/>
-        <w:ind w:left="1440"/>
-      </w:pPr>
-    </w:p>
-    <w:p>
-      <w:pPr>
-        <w:pStyle w:val="ListParagraph"/>
-        <w:ind w:left="2070"/>
-      </w:pPr>
-    </w:p>
-    <w:p/>
     <w:p>
       <w:pPr>
         <w:pStyle w:val="ListParagraph"/>
@@ -8096,7 +10220,7 @@
       <w:rPr>
         <w:noProof/>
       </w:rPr>
-      <w:t>1</w:t>
+      <w:t>6</w:t>
     </w:r>
     <w:r>
       <w:rPr>
@@ -8231,9 +10355,6 @@
     <w:sdt>
       <w:sdtPr>
         <w:id w:val="80127134"/>
-        <w:placeholder>
-          <w:docPart w:val="46130EB0BAC236409DE9D89F810148C3"/>
-        </w:placeholder>
         <w:dataBinding w:prefixMappings="xmlns:ns0='http://schemas.microsoft.com/office/2006/coverPageProps'" w:xpath="/ns0:CoverPageProperties[1]/ns0:PublishDate[1]" w:storeItemID="{55AF091B-3C7A-41E3-B477-F2FDAA23CFDA}"/>
         <w:date>
           <w:dateFormat w:val="M/d/yyyy"/>
@@ -8958,6 +11079,155 @@
     </w:lvl>
   </w:abstractNum>
   <w:abstractNum w:abstractNumId="6">
+    <w:nsid w:val="251C4970"/>
+    <w:multiLevelType w:val="multilevel"/>
+    <w:tmpl w:val="25A8E366"/>
+    <w:lvl w:ilvl="0">
+      <w:start w:val="1"/>
+      <w:numFmt w:val="bullet"/>
+      <w:lvlText w:val=""/>
+      <w:lvlJc w:val="left"/>
+      <w:pPr>
+        <w:tabs>
+          <w:tab w:val="num" w:pos="720"/>
+        </w:tabs>
+        <w:ind w:left="720" w:hanging="360"/>
+      </w:pPr>
+      <w:rPr>
+        <w:rFonts w:ascii="Symbol" w:hAnsi="Symbol" w:hint="default"/>
+        <w:sz w:val="20"/>
+      </w:rPr>
+    </w:lvl>
+    <w:lvl w:ilvl="1">
+      <w:start w:val="1"/>
+      <w:numFmt w:val="bullet"/>
+      <w:lvlText w:val="o"/>
+      <w:lvlJc w:val="left"/>
+      <w:pPr>
+        <w:tabs>
+          <w:tab w:val="num" w:pos="1440"/>
+        </w:tabs>
+        <w:ind w:left="1440" w:hanging="360"/>
+      </w:pPr>
+      <w:rPr>
+        <w:rFonts w:ascii="Courier New" w:hAnsi="Courier New" w:hint="default"/>
+        <w:sz w:val="20"/>
+      </w:rPr>
+    </w:lvl>
+    <w:lvl w:ilvl="2" w:tentative="1">
+      <w:start w:val="1"/>
+      <w:numFmt w:val="bullet"/>
+      <w:lvlText w:val=""/>
+      <w:lvlJc w:val="left"/>
+      <w:pPr>
+        <w:tabs>
+          <w:tab w:val="num" w:pos="2160"/>
+        </w:tabs>
+        <w:ind w:left="2160" w:hanging="360"/>
+      </w:pPr>
+      <w:rPr>
+        <w:rFonts w:ascii="Wingdings" w:hAnsi="Wingdings" w:hint="default"/>
+        <w:sz w:val="20"/>
+      </w:rPr>
+    </w:lvl>
+    <w:lvl w:ilvl="3" w:tentative="1">
+      <w:start w:val="1"/>
+      <w:numFmt w:val="bullet"/>
+      <w:lvlText w:val=""/>
+      <w:lvlJc w:val="left"/>
+      <w:pPr>
+        <w:tabs>
+          <w:tab w:val="num" w:pos="2880"/>
+        </w:tabs>
+        <w:ind w:left="2880" w:hanging="360"/>
+      </w:pPr>
+      <w:rPr>
+        <w:rFonts w:ascii="Wingdings" w:hAnsi="Wingdings" w:hint="default"/>
+        <w:sz w:val="20"/>
+      </w:rPr>
+    </w:lvl>
+    <w:lvl w:ilvl="4" w:tentative="1">
+      <w:start w:val="1"/>
+      <w:numFmt w:val="bullet"/>
+      <w:lvlText w:val=""/>
+      <w:lvlJc w:val="left"/>
+      <w:pPr>
+        <w:tabs>
+          <w:tab w:val="num" w:pos="3600"/>
+        </w:tabs>
+        <w:ind w:left="3600" w:hanging="360"/>
+      </w:pPr>
+      <w:rPr>
+        <w:rFonts w:ascii="Wingdings" w:hAnsi="Wingdings" w:hint="default"/>
+        <w:sz w:val="20"/>
+      </w:rPr>
+    </w:lvl>
+    <w:lvl w:ilvl="5" w:tentative="1">
+      <w:start w:val="1"/>
+      <w:numFmt w:val="bullet"/>
+      <w:lvlText w:val=""/>
+      <w:lvlJc w:val="left"/>
+      <w:pPr>
+        <w:tabs>
+          <w:tab w:val="num" w:pos="4320"/>
+        </w:tabs>
+        <w:ind w:left="4320" w:hanging="360"/>
+      </w:pPr>
+      <w:rPr>
+        <w:rFonts w:ascii="Wingdings" w:hAnsi="Wingdings" w:hint="default"/>
+        <w:sz w:val="20"/>
+      </w:rPr>
+    </w:lvl>
+    <w:lvl w:ilvl="6" w:tentative="1">
+      <w:start w:val="1"/>
+      <w:numFmt w:val="bullet"/>
+      <w:lvlText w:val=""/>
+      <w:lvlJc w:val="left"/>
+      <w:pPr>
+        <w:tabs>
+          <w:tab w:val="num" w:pos="5040"/>
+        </w:tabs>
+        <w:ind w:left="5040" w:hanging="360"/>
+      </w:pPr>
+      <w:rPr>
+        <w:rFonts w:ascii="Wingdings" w:hAnsi="Wingdings" w:hint="default"/>
+        <w:sz w:val="20"/>
+      </w:rPr>
+    </w:lvl>
+    <w:lvl w:ilvl="7" w:tentative="1">
+      <w:start w:val="1"/>
+      <w:numFmt w:val="bullet"/>
+      <w:lvlText w:val=""/>
+      <w:lvlJc w:val="left"/>
+      <w:pPr>
+        <w:tabs>
+          <w:tab w:val="num" w:pos="5760"/>
+        </w:tabs>
+        <w:ind w:left="5760" w:hanging="360"/>
+      </w:pPr>
+      <w:rPr>
+        <w:rFonts w:ascii="Wingdings" w:hAnsi="Wingdings" w:hint="default"/>
+        <w:sz w:val="20"/>
+      </w:rPr>
+    </w:lvl>
+    <w:lvl w:ilvl="8" w:tentative="1">
+      <w:start w:val="1"/>
+      <w:numFmt w:val="bullet"/>
+      <w:lvlText w:val=""/>
+      <w:lvlJc w:val="left"/>
+      <w:pPr>
+        <w:tabs>
+          <w:tab w:val="num" w:pos="6480"/>
+        </w:tabs>
+        <w:ind w:left="6480" w:hanging="360"/>
+      </w:pPr>
+      <w:rPr>
+        <w:rFonts w:ascii="Wingdings" w:hAnsi="Wingdings" w:hint="default"/>
+        <w:sz w:val="20"/>
+      </w:rPr>
+    </w:lvl>
+  </w:abstractNum>
+  <w:abstractNum w:abstractNumId="7">
     <w:nsid w:val="2C5279B2"/>
     <w:multiLevelType w:val="hybridMultilevel"/>
     <w:tmpl w:val="C7964FB4"/>
@@ -9043,7 +11313,7 @@
       </w:pPr>
     </w:lvl>
   </w:abstractNum>
-  <w:abstractNum w:abstractNumId="7">
+  <w:abstractNum w:abstractNumId="8">
     <w:nsid w:val="33D40283"/>
     <w:multiLevelType w:val="hybridMultilevel"/>
     <w:tmpl w:val="FEAA72CC"/>
@@ -9133,7 +11403,7 @@
       </w:pPr>
     </w:lvl>
   </w:abstractNum>
-  <w:abstractNum w:abstractNumId="8">
+  <w:abstractNum w:abstractNumId="9">
     <w:nsid w:val="3E191909"/>
     <w:multiLevelType w:val="hybridMultilevel"/>
     <w:tmpl w:val="6302D852"/>
@@ -9223,7 +11493,7 @@
       </w:pPr>
     </w:lvl>
   </w:abstractNum>
-  <w:abstractNum w:abstractNumId="9">
+  <w:abstractNum w:abstractNumId="10">
     <w:nsid w:val="45075DFB"/>
     <w:multiLevelType w:val="hybridMultilevel"/>
     <w:tmpl w:val="2F56813A"/>
@@ -9312,7 +11582,7 @@
       </w:pPr>
     </w:lvl>
   </w:abstractNum>
-  <w:abstractNum w:abstractNumId="10">
+  <w:abstractNum w:abstractNumId="11">
     <w:nsid w:val="4C4539EC"/>
     <w:multiLevelType w:val="hybridMultilevel"/>
     <w:tmpl w:val="2F56813A"/>
@@ -9401,7 +11671,7 @@
       </w:pPr>
     </w:lvl>
   </w:abstractNum>
-  <w:abstractNum w:abstractNumId="11">
+  <w:abstractNum w:abstractNumId="12">
     <w:nsid w:val="606D725D"/>
     <w:multiLevelType w:val="hybridMultilevel"/>
     <w:tmpl w:val="69FC6E1C"/>
@@ -9491,7 +11761,7 @@
       </w:pPr>
     </w:lvl>
   </w:abstractNum>
-  <w:abstractNum w:abstractNumId="12">
+  <w:abstractNum w:abstractNumId="13">
     <w:nsid w:val="60E45237"/>
     <w:multiLevelType w:val="hybridMultilevel"/>
     <w:tmpl w:val="C64A80FE"/>
@@ -9581,7 +11851,7 @@
       </w:pPr>
     </w:lvl>
   </w:abstractNum>
-  <w:abstractNum w:abstractNumId="13">
+  <w:abstractNum w:abstractNumId="14">
     <w:nsid w:val="62B86C1D"/>
     <w:multiLevelType w:val="hybridMultilevel"/>
     <w:tmpl w:val="D076E8DC"/>
@@ -9671,7 +11941,7 @@
       </w:pPr>
     </w:lvl>
   </w:abstractNum>
-  <w:abstractNum w:abstractNumId="14">
+  <w:abstractNum w:abstractNumId="15">
     <w:nsid w:val="6BF32907"/>
     <w:multiLevelType w:val="hybridMultilevel"/>
     <w:tmpl w:val="6786EFE4"/>
@@ -9764,7 +12034,120 @@
       </w:pPr>
     </w:lvl>
   </w:abstractNum>
-  <w:abstractNum w:abstractNumId="15">
+  <w:abstractNum w:abstractNumId="16">
+    <w:nsid w:val="6EE773C6"/>
+    <w:multiLevelType w:val="hybridMultilevel"/>
+    <w:tmpl w:val="960E1E7C"/>
+    <w:lvl w:ilvl="0" w:tplc="04090001">
+      <w:start w:val="1"/>
+      <w:numFmt w:val="bullet"/>
+      <w:lvlText w:val=""/>
+      <w:lvlJc w:val="left"/>
+      <w:pPr>
+        <w:ind w:left="1080" w:hanging="360"/>
+      </w:pPr>
+      <w:rPr>
+        <w:rFonts w:ascii="Symbol" w:hAnsi="Symbol" w:hint="default"/>
+      </w:rPr>
+    </w:lvl>
+    <w:lvl w:ilvl="1" w:tplc="04090003" w:tentative="1">
+      <w:start w:val="1"/>
+      <w:numFmt w:val="bullet"/>
+      <w:lvlText w:val="o"/>
+      <w:lvlJc w:val="left"/>
+      <w:pPr>
+        <w:ind w:left="1800" w:hanging="360"/>
+      </w:pPr>
+      <w:rPr>
+        <w:rFonts w:ascii="Courier New" w:hAnsi="Courier New" w:cs="Courier New" w:hint="default"/>
+      </w:rPr>
+    </w:lvl>
+    <w:lvl w:ilvl="2" w:tplc="04090005" w:tentative="1">
+      <w:start w:val="1"/>
+      <w:numFmt w:val="bullet"/>
+      <w:lvlText w:val=""/>
+      <w:lvlJc w:val="left"/>
+      <w:pPr>
+        <w:ind w:left="2520" w:hanging="360"/>
+      </w:pPr>
+      <w:rPr>
+        <w:rFonts w:ascii="Wingdings" w:hAnsi="Wingdings" w:hint="default"/>
+      </w:rPr>
+    </w:lvl>
+    <w:lvl w:ilvl="3" w:tplc="04090001" w:tentative="1">
+      <w:start w:val="1"/>
+      <w:numFmt w:val="bullet"/>
+      <w:lvlText w:val=""/>
+      <w:lvlJc w:val="left"/>
+      <w:pPr>
+        <w:ind w:left="3240" w:hanging="360"/>
+      </w:pPr>
+      <w:rPr>
+        <w:rFonts w:ascii="Symbol" w:hAnsi="Symbol" w:hint="default"/>
+      </w:rPr>
+    </w:lvl>
+    <w:lvl w:ilvl="4" w:tplc="04090003" w:tentative="1">
+      <w:start w:val="1"/>
+      <w:numFmt w:val="bullet"/>
+      <w:lvlText w:val="o"/>
+      <w:lvlJc w:val="left"/>
+      <w:pPr>
+        <w:ind w:left="3960" w:hanging="360"/>
+      </w:pPr>
+      <w:rPr>
+        <w:rFonts w:ascii="Courier New" w:hAnsi="Courier New" w:cs="Courier New" w:hint="default"/>
+      </w:rPr>
+    </w:lvl>
+    <w:lvl w:ilvl="5" w:tplc="04090005" w:tentative="1">
+      <w:start w:val="1"/>
+      <w:numFmt w:val="bullet"/>
+      <w:lvlText w:val=""/>
+      <w:lvlJc w:val="left"/>
+      <w:pPr>
+        <w:ind w:left="4680" w:hanging="360"/>
+      </w:pPr>
+      <w:rPr>
+        <w:rFonts w:ascii="Wingdings" w:hAnsi="Wingdings" w:hint="default"/>
+      </w:rPr>
+    </w:lvl>
+    <w:lvl w:ilvl="6" w:tplc="04090001" w:tentative="1">
+      <w:start w:val="1"/>
+      <w:numFmt w:val="bullet"/>
+      <w:lvlText w:val=""/>
+      <w:lvlJc w:val="left"/>
+      <w:pPr>
+        <w:ind w:left="5400" w:hanging="360"/>
+      </w:pPr>
+      <w:rPr>
+        <w:rFonts w:ascii="Symbol" w:hAnsi="Symbol" w:hint="default"/>
+      </w:rPr>
+    </w:lvl>
+    <w:lvl w:ilvl="7" w:tplc="04090003" w:tentative="1">
+      <w:start w:val="1"/>
+      <w:numFmt w:val="bullet"/>
+      <w:lvlText w:val="o"/>
+      <w:lvlJc w:val="left"/>
+      <w:pPr>
+        <w:ind w:left="6120" w:hanging="360"/>
+      </w:pPr>
+      <w:rPr>
+        <w:rFonts w:ascii="Courier New" w:hAnsi="Courier New" w:cs="Courier New" w:hint="default"/>
+      </w:rPr>
+    </w:lvl>
+    <w:lvl w:ilvl="8" w:tplc="04090005" w:tentative="1">
+      <w:start w:val="1"/>
+      <w:numFmt w:val="bullet"/>
+      <w:lvlText w:val=""/>
+      <w:lvlJc w:val="left"/>
+      <w:pPr>
+        <w:ind w:left="6840" w:hanging="360"/>
+      </w:pPr>
+      <w:rPr>
+        <w:rFonts w:ascii="Wingdings" w:hAnsi="Wingdings" w:hint="default"/>
+      </w:rPr>
+    </w:lvl>
+  </w:abstractNum>
+  <w:abstractNum w:abstractNumId="17">
     <w:nsid w:val="78A23956"/>
     <w:multiLevelType w:val="hybridMultilevel"/>
     <w:tmpl w:val="C15C9032"/>
@@ -9854,7 +12237,7 @@
       </w:pPr>
     </w:lvl>
   </w:abstractNum>
-  <w:abstractNum w:abstractNumId="16">
+  <w:abstractNum w:abstractNumId="18">
     <w:nsid w:val="7D8B13CD"/>
     <w:multiLevelType w:val="hybridMultilevel"/>
     <w:tmpl w:val="C64A80FE"/>
@@ -9870,6 +12253,205 @@
         <w:rFonts w:hint="default"/>
         <w:color w:val="auto"/>
       </w:rPr>
+    </w:lvl>
+    <w:lvl w:ilvl="1" w:tplc="04090019" w:tentative="1">
+      <w:start w:val="1"/>
+      <w:numFmt w:val="lowerLetter"/>
+      <w:lvlText w:val="%2."/>
+      <w:lvlJc w:val="left"/>
+      <w:pPr>
+        <w:ind w:left="1440" w:hanging="360"/>
+      </w:pPr>
+    </w:lvl>
+    <w:lvl w:ilvl="2" w:tplc="0409001B" w:tentative="1">
+      <w:start w:val="1"/>
+      <w:numFmt w:val="lowerRoman"/>
+      <w:lvlText w:val="%3."/>
+      <w:lvlJc w:val="right"/>
+      <w:pPr>
+        <w:ind w:left="2160" w:hanging="180"/>
+      </w:pPr>
+    </w:lvl>
+    <w:lvl w:ilvl="3" w:tplc="0409000F" w:tentative="1">
+      <w:start w:val="1"/>
+      <w:numFmt w:val="decimal"/>
+      <w:lvlText w:val="%4."/>
+      <w:lvlJc w:val="left"/>
+      <w:pPr>
+        <w:ind w:left="2880" w:hanging="360"/>
+      </w:pPr>
+    </w:lvl>
+    <w:lvl w:ilvl="4" w:tplc="04090019" w:tentative="1">
+      <w:start w:val="1"/>
+      <w:numFmt w:val="lowerLetter"/>
+      <w:lvlText w:val="%5."/>
+      <w:lvlJc w:val="left"/>
+      <w:pPr>
+        <w:ind w:left="3600" w:hanging="360"/>
+      </w:pPr>
+    </w:lvl>
+    <w:lvl w:ilvl="5" w:tplc="0409001B" w:tentative="1">
+      <w:start w:val="1"/>
+      <w:numFmt w:val="lowerRoman"/>
+      <w:lvlText w:val="%6."/>
+      <w:lvlJc w:val="right"/>
+      <w:pPr>
+        <w:ind w:left="4320" w:hanging="180"/>
+      </w:pPr>
+    </w:lvl>
+    <w:lvl w:ilvl="6" w:tplc="0409000F" w:tentative="1">
+      <w:start w:val="1"/>
+      <w:numFmt w:val="decimal"/>
+      <w:lvlText w:val="%7."/>
+      <w:lvlJc w:val="left"/>
+      <w:pPr>
+        <w:ind w:left="5040" w:hanging="360"/>
+      </w:pPr>
+    </w:lvl>
+    <w:lvl w:ilvl="7" w:tplc="04090019" w:tentative="1">
+      <w:start w:val="1"/>
+      <w:numFmt w:val="lowerLetter"/>
+      <w:lvlText w:val="%8."/>
+      <w:lvlJc w:val="left"/>
+      <w:pPr>
+        <w:ind w:left="5760" w:hanging="360"/>
+      </w:pPr>
+    </w:lvl>
+    <w:lvl w:ilvl="8" w:tplc="0409001B" w:tentative="1">
+      <w:start w:val="1"/>
+      <w:numFmt w:val="lowerRoman"/>
+      <w:lvlText w:val="%9."/>
+      <w:lvlJc w:val="right"/>
+      <w:pPr>
+        <w:ind w:left="6480" w:hanging="180"/>
+      </w:pPr>
+    </w:lvl>
+  </w:abstractNum>
+  <w:abstractNum w:abstractNumId="19">
+    <w:nsid w:val="7ED75E4E"/>
+    <w:multiLevelType w:val="hybridMultilevel"/>
+    <w:tmpl w:val="2BA6E7A0"/>
+    <w:lvl w:ilvl="0" w:tplc="04090001">
+      <w:start w:val="1"/>
+      <w:numFmt w:val="bullet"/>
+      <w:lvlText w:val=""/>
+      <w:lvlJc w:val="left"/>
+      <w:pPr>
+        <w:ind w:left="1440" w:hanging="360"/>
+      </w:pPr>
+      <w:rPr>
+        <w:rFonts w:ascii="Symbol" w:hAnsi="Symbol" w:hint="default"/>
+      </w:rPr>
+    </w:lvl>
+    <w:lvl w:ilvl="1" w:tplc="04090003" w:tentative="1">
+      <w:start w:val="1"/>
+      <w:numFmt w:val="bullet"/>
+      <w:lvlText w:val="o"/>
+      <w:lvlJc w:val="left"/>
+      <w:pPr>
+        <w:ind w:left="2160" w:hanging="360"/>
+      </w:pPr>
+      <w:rPr>
+        <w:rFonts w:ascii="Courier New" w:hAnsi="Courier New" w:cs="Courier New" w:hint="default"/>
+      </w:rPr>
+    </w:lvl>
+    <w:lvl w:ilvl="2" w:tplc="04090005" w:tentative="1">
+      <w:start w:val="1"/>
+      <w:numFmt w:val="bullet"/>
+      <w:lvlText w:val=""/>
+      <w:lvlJc w:val="left"/>
+      <w:pPr>
+        <w:ind w:left="2880" w:hanging="360"/>
+      </w:pPr>
+      <w:rPr>
+        <w:rFonts w:ascii="Wingdings" w:hAnsi="Wingdings" w:hint="default"/>
+      </w:rPr>
+    </w:lvl>
+    <w:lvl w:ilvl="3" w:tplc="04090001" w:tentative="1">
+      <w:start w:val="1"/>
+      <w:numFmt w:val="bullet"/>
+      <w:lvlText w:val=""/>
+      <w:lvlJc w:val="left"/>
+      <w:pPr>
+        <w:ind w:left="3600" w:hanging="360"/>
+      </w:pPr>
+      <w:rPr>
+        <w:rFonts w:ascii="Symbol" w:hAnsi="Symbol" w:hint="default"/>
+      </w:rPr>
+    </w:lvl>
+    <w:lvl w:ilvl="4" w:tplc="04090003" w:tentative="1">
+      <w:start w:val="1"/>
+      <w:numFmt w:val="bullet"/>
+      <w:lvlText w:val="o"/>
+      <w:lvlJc w:val="left"/>
+      <w:pPr>
+        <w:ind w:left="4320" w:hanging="360"/>
+      </w:pPr>
+      <w:rPr>
+        <w:rFonts w:ascii="Courier New" w:hAnsi="Courier New" w:cs="Courier New" w:hint="default"/>
+      </w:rPr>
+    </w:lvl>
+    <w:lvl w:ilvl="5" w:tplc="04090005" w:tentative="1">
+      <w:start w:val="1"/>
+      <w:numFmt w:val="bullet"/>
+      <w:lvlText w:val=""/>
+      <w:lvlJc w:val="left"/>
+      <w:pPr>
+        <w:ind w:left="5040" w:hanging="360"/>
+      </w:pPr>
+      <w:rPr>
+        <w:rFonts w:ascii="Wingdings" w:hAnsi="Wingdings" w:hint="default"/>
+      </w:rPr>
+    </w:lvl>
+    <w:lvl w:ilvl="6" w:tplc="04090001" w:tentative="1">
+      <w:start w:val="1"/>
+      <w:numFmt w:val="bullet"/>
+      <w:lvlText w:val=""/>
+      <w:lvlJc w:val="left"/>
+      <w:pPr>
+        <w:ind w:left="5760" w:hanging="360"/>
+      </w:pPr>
+      <w:rPr>
+        <w:rFonts w:ascii="Symbol" w:hAnsi="Symbol" w:hint="default"/>
+      </w:rPr>
+    </w:lvl>
+    <w:lvl w:ilvl="7" w:tplc="04090003" w:tentative="1">
+      <w:start w:val="1"/>
+      <w:numFmt w:val="bullet"/>
+      <w:lvlText w:val="o"/>
+      <w:lvlJc w:val="left"/>
+      <w:pPr>
+        <w:ind w:left="6480" w:hanging="360"/>
+      </w:pPr>
+      <w:rPr>
+        <w:rFonts w:ascii="Courier New" w:hAnsi="Courier New" w:cs="Courier New" w:hint="default"/>
+      </w:rPr>
+    </w:lvl>
+    <w:lvl w:ilvl="8" w:tplc="04090005" w:tentative="1">
+      <w:start w:val="1"/>
+      <w:numFmt w:val="bullet"/>
+      <w:lvlText w:val=""/>
+      <w:lvlJc w:val="left"/>
+      <w:pPr>
+        <w:ind w:left="7200" w:hanging="360"/>
+      </w:pPr>
+      <w:rPr>
+        <w:rFonts w:ascii="Wingdings" w:hAnsi="Wingdings" w:hint="default"/>
+      </w:rPr>
+    </w:lvl>
+  </w:abstractNum>
+  <w:abstractNum w:abstractNumId="20">
+    <w:nsid w:val="7F6C2B5D"/>
+    <w:multiLevelType w:val="hybridMultilevel"/>
+    <w:tmpl w:val="89AC0EC4"/>
+    <w:lvl w:ilvl="0" w:tplc="04090019">
+      <w:start w:val="1"/>
+      <w:numFmt w:val="lowerLetter"/>
+      <w:lvlText w:val="%1."/>
+      <w:lvlJc w:val="left"/>
+      <w:pPr>
+        <w:ind w:left="720" w:hanging="360"/>
+      </w:pPr>
     </w:lvl>
     <w:lvl w:ilvl="1" w:tplc="04090019" w:tentative="1">
       <w:start w:val="1"/>
@@ -9963,49 +12545,61 @@
     <w:abstractNumId w:val="4"/>
   </w:num>
   <w:num w:numId="7">
-    <w:abstractNumId w:val="8"/>
+    <w:abstractNumId w:val="9"/>
   </w:num>
   <w:num w:numId="8">
-    <w:abstractNumId w:val="6"/>
+    <w:abstractNumId w:val="7"/>
   </w:num>
   <w:num w:numId="9">
-    <w:abstractNumId w:val="10"/>
+    <w:abstractNumId w:val="11"/>
   </w:num>
   <w:num w:numId="10">
     <w:abstractNumId w:val="2"/>
   </w:num>
   <w:num w:numId="11">
-    <w:abstractNumId w:val="15"/>
+    <w:abstractNumId w:val="17"/>
   </w:num>
   <w:num w:numId="12">
-    <w:abstractNumId w:val="7"/>
+    <w:abstractNumId w:val="8"/>
   </w:num>
   <w:num w:numId="13">
-    <w:abstractNumId w:val="9"/>
+    <w:abstractNumId w:val="10"/>
   </w:num>
   <w:num w:numId="14">
-    <w:abstractNumId w:val="14"/>
+    <w:abstractNumId w:val="15"/>
   </w:num>
   <w:num w:numId="15">
     <w:abstractNumId w:val="5"/>
   </w:num>
   <w:num w:numId="16">
-    <w:abstractNumId w:val="13"/>
+    <w:abstractNumId w:val="14"/>
   </w:num>
   <w:num w:numId="17">
-    <w:abstractNumId w:val="11"/>
+    <w:abstractNumId w:val="12"/>
   </w:num>
   <w:num w:numId="18">
     <w:abstractNumId w:val="0"/>
   </w:num>
   <w:num w:numId="19">
-    <w:abstractNumId w:val="16"/>
+    <w:abstractNumId w:val="18"/>
   </w:num>
   <w:num w:numId="20">
-    <w:abstractNumId w:val="12"/>
+    <w:abstractNumId w:val="13"/>
   </w:num>
   <w:num w:numId="21">
     <w:abstractNumId w:val="3"/>
+  </w:num>
+  <w:num w:numId="22">
+    <w:abstractNumId w:val="20"/>
+  </w:num>
+  <w:num w:numId="23">
+    <w:abstractNumId w:val="19"/>
+  </w:num>
+  <w:num w:numId="24">
+    <w:abstractNumId w:val="16"/>
+  </w:num>
+  <w:num w:numId="25">
+    <w:abstractNumId w:val="6"/>
   </w:num>
 </w:numbering>
 </file>
@@ -10598,7 +13192,6 @@
   <w:style w:type="character" w:default="1" w:styleId="DefaultParagraphFont">
     <w:name w:val="Default Paragraph Font"/>
     <w:uiPriority w:val="1"/>
-    <w:semiHidden/>
     <w:unhideWhenUsed/>
   </w:style>
   <w:style w:type="table" w:default="1" w:styleId="TableNormal">
@@ -11989,675 +14582,6 @@
 </cs:chartStyle>
 </file>
 
-<file path=word/glossary/document.xml><?xml version="1.0" encoding="utf-8"?>
-<w:glossaryDocument xmlns:wpc="http://schemas.microsoft.com/office/word/2010/wordprocessingCanvas" xmlns:mo="http://schemas.microsoft.com/office/mac/office/2008/main" xmlns:mc="http://schemas.openxmlformats.org/markup-compatibility/2006" xmlns:mv="urn:schemas-microsoft-com:mac:vml" xmlns:o="urn:schemas-microsoft-com:office:office" xmlns:r="http://schemas.openxmlformats.org/officeDocument/2006/relationships" xmlns:m="http://schemas.openxmlformats.org/officeDocument/2006/math" xmlns:v="urn:schemas-microsoft-com:vml" xmlns:wp14="http://schemas.microsoft.com/office/word/2010/wordprocessingDrawing" xmlns:wp="http://schemas.openxmlformats.org/drawingml/2006/wordprocessingDrawing" xmlns:w10="urn:schemas-microsoft-com:office:word" xmlns:w="http://schemas.openxmlformats.org/wordprocessingml/2006/main" xmlns:w14="http://schemas.microsoft.com/office/word/2010/wordml" xmlns:w15="http://schemas.microsoft.com/office/word/2012/wordml" xmlns:wpg="http://schemas.microsoft.com/office/word/2010/wordprocessingGroup" xmlns:wpi="http://schemas.microsoft.com/office/word/2010/wordprocessingInk" xmlns:wne="http://schemas.microsoft.com/office/word/2006/wordml" xmlns:wps="http://schemas.microsoft.com/office/word/2010/wordprocessingShape" mc:Ignorable="w14 w15 wp14">
-  <w:docParts>
-    <w:docPart>
-      <w:docPartPr>
-        <w:name w:val="FDE28E95973F184D871F996B42D0CF28"/>
-        <w:category>
-          <w:name w:val="General"/>
-          <w:gallery w:val="placeholder"/>
-        </w:category>
-        <w:types>
-          <w:type w:val="bbPlcHdr"/>
-        </w:types>
-        <w:behaviors>
-          <w:behavior w:val="content"/>
-        </w:behaviors>
-        <w:guid w:val="{29F8E501-1615-1849-A9E9-2394969A83B9}"/>
-      </w:docPartPr>
-      <w:docPartBody>
-        <w:p>
-          <w:pPr>
-            <w:pStyle w:val="FDE28E95973F184D871F996B42D0CF28"/>
-          </w:pPr>
-          <w:r>
-            <w:t>[Type the document title]</w:t>
-          </w:r>
-        </w:p>
-      </w:docPartBody>
-    </w:docPart>
-  </w:docParts>
-</w:glossaryDocument>
-</file>
-
-<file path=word/glossary/fontTable.xml><?xml version="1.0" encoding="utf-8"?>
-<w:fonts xmlns:mc="http://schemas.openxmlformats.org/markup-compatibility/2006" xmlns:r="http://schemas.openxmlformats.org/officeDocument/2006/relationships" xmlns:w="http://schemas.openxmlformats.org/wordprocessingml/2006/main" xmlns:w14="http://schemas.microsoft.com/office/word/2010/wordml" xmlns:w15="http://schemas.microsoft.com/office/word/2012/wordml" mc:Ignorable="w14 w15">
-  <w:font w:name="Times New Roman">
-    <w:panose1 w:val="02020603050405020304"/>
-    <w:charset w:val="00"/>
-    <w:family w:val="auto"/>
-    <w:pitch w:val="variable"/>
-    <w:sig w:usb0="E0002AFF" w:usb1="C0007841" w:usb2="00000009" w:usb3="00000000" w:csb0="000001FF" w:csb1="00000000"/>
-  </w:font>
-  <w:font w:name="Wingdings 2">
-    <w:panose1 w:val="05020102010507070707"/>
-    <w:charset w:val="02"/>
-    <w:family w:val="auto"/>
-    <w:pitch w:val="variable"/>
-    <w:sig w:usb0="00000000" w:usb1="10000000" w:usb2="00000000" w:usb3="00000000" w:csb0="80000000" w:csb1="00000000"/>
-  </w:font>
-  <w:font w:name="Symbol">
-    <w:panose1 w:val="00000000000000000000"/>
-    <w:charset w:val="02"/>
-    <w:family w:val="auto"/>
-    <w:pitch w:val="variable"/>
-    <w:sig w:usb0="00000000" w:usb1="10000000" w:usb2="00000000" w:usb3="00000000" w:csb0="80000000" w:csb1="00000000"/>
-  </w:font>
-  <w:font w:name="Century Schoolbook">
-    <w:panose1 w:val="02040604050505020304"/>
-    <w:charset w:val="00"/>
-    <w:family w:val="auto"/>
-    <w:pitch w:val="variable"/>
-    <w:sig w:usb0="00000287" w:usb1="00000000" w:usb2="00000000" w:usb3="00000000" w:csb0="0000009F" w:csb1="00000000"/>
-  </w:font>
-  <w:font w:name="Tahoma">
-    <w:panose1 w:val="020B0604030504040204"/>
-    <w:charset w:val="00"/>
-    <w:family w:val="auto"/>
-    <w:pitch w:val="variable"/>
-    <w:sig w:usb0="E1002EFF" w:usb1="C000605B" w:usb2="00000029" w:usb3="00000000" w:csb0="000101FF" w:csb1="00000000"/>
-  </w:font>
-  <w:font w:name="ＭＳ Ｐ明朝">
-    <w:charset w:val="80"/>
-    <w:family w:val="auto"/>
-    <w:pitch w:val="variable"/>
-    <w:sig w:usb0="E00002FF" w:usb1="6AC7FDFB" w:usb2="08000012" w:usb3="00000000" w:csb0="0002009F" w:csb1="00000000"/>
-  </w:font>
-  <w:font w:name="Arial">
-    <w:panose1 w:val="020B0604020202020204"/>
-    <w:charset w:val="00"/>
-    <w:family w:val="auto"/>
-    <w:pitch w:val="variable"/>
-    <w:sig w:usb0="E0002AFF" w:usb1="C0007843" w:usb2="00000009" w:usb3="00000000" w:csb0="000001FF" w:csb1="00000000"/>
-  </w:font>
-  <w:font w:name="Calibri">
-    <w:panose1 w:val="020F0502020204030204"/>
-    <w:charset w:val="00"/>
-    <w:family w:val="auto"/>
-    <w:pitch w:val="variable"/>
-    <w:sig w:usb0="E00002FF" w:usb1="4000ACFF" w:usb2="00000001" w:usb3="00000000" w:csb0="0000019F" w:csb1="00000000"/>
-  </w:font>
-  <w:font w:name="Calibri Light">
-    <w:panose1 w:val="020F0302020204030204"/>
-    <w:charset w:val="00"/>
-    <w:family w:val="auto"/>
-    <w:pitch w:val="variable"/>
-    <w:sig w:usb0="A00002EF" w:usb1="4000207B" w:usb2="00000000" w:usb3="00000000" w:csb0="0000019F" w:csb1="00000000"/>
-  </w:font>
-</w:fonts>
-</file>
-
-<file path=word/glossary/settings.xml><?xml version="1.0" encoding="utf-8"?>
-<w:settings xmlns:mc="http://schemas.openxmlformats.org/markup-compatibility/2006" xmlns:o="urn:schemas-microsoft-com:office:office" xmlns:r="http://schemas.openxmlformats.org/officeDocument/2006/relationships" xmlns:m="http://schemas.openxmlformats.org/officeDocument/2006/math" xmlns:v="urn:schemas-microsoft-com:vml" xmlns:w10="urn:schemas-microsoft-com:office:word" xmlns:w="http://schemas.openxmlformats.org/wordprocessingml/2006/main" xmlns:w14="http://schemas.microsoft.com/office/word/2010/wordml" xmlns:w15="http://schemas.microsoft.com/office/word/2012/wordml" xmlns:sl="http://schemas.openxmlformats.org/schemaLibrary/2006/main" mc:Ignorable="w14 w15">
-  <w:view w:val="normal"/>
-  <w:defaultTabStop w:val="720"/>
-  <w:characterSpacingControl w:val="doNotCompress"/>
-  <w:compat>
-    <w:useFELayout/>
-    <w:compatSetting w:name="compatibilityMode" w:uri="http://schemas.microsoft.com/office/word" w:val="15"/>
-    <w:compatSetting w:name="overrideTableStyleFontSizeAndJustification" w:uri="http://schemas.microsoft.com/office/word" w:val="1"/>
-    <w:compatSetting w:name="enableOpenTypeFeatures" w:uri="http://schemas.microsoft.com/office/word" w:val="1"/>
-    <w:compatSetting w:name="doNotFlipMirrorIndents" w:uri="http://schemas.microsoft.com/office/word" w:val="1"/>
-    <w:compatSetting w:name="differentiateMultirowTableHeaders" w:uri="http://schemas.microsoft.com/office/word" w:val="1"/>
-  </w:compat>
-  <w:rsids>
-    <w:rsidRoot w:val="00A85A09"/>
-    <w:rsid w:val="002238C4"/>
-    <w:rsid w:val="005E3966"/>
-    <w:rsid w:val="009744FD"/>
-    <w:rsid w:val="00A85A09"/>
-    <w:rsid w:val="00B24909"/>
-  </w:rsids>
-  <m:mathPr>
-    <m:mathFont m:val="Cambria Math"/>
-    <m:brkBin m:val="before"/>
-    <m:brkBinSub m:val="--"/>
-    <m:smallFrac m:val="0"/>
-    <m:dispDef/>
-    <m:lMargin m:val="0"/>
-    <m:rMargin m:val="0"/>
-    <m:defJc m:val="centerGroup"/>
-    <m:wrapIndent m:val="1440"/>
-    <m:intLim m:val="subSup"/>
-    <m:naryLim m:val="undOvr"/>
-  </m:mathPr>
-  <w:themeFontLang w:val="en-US"/>
-  <w:clrSchemeMapping w:bg1="light1" w:t1="dark1" w:bg2="light2" w:t2="dark2" w:accent1="accent1" w:accent2="accent2" w:accent3="accent3" w:accent4="accent4" w:accent5="accent5" w:accent6="accent6" w:hyperlink="hyperlink" w:followedHyperlink="followedHyperlink"/>
-  <w:decimalSymbol w:val="."/>
-  <w:listSeparator w:val=","/>
-  <w15:chartTrackingRefBased/>
-</w:settings>
-</file>
-
-<file path=word/glossary/styles.xml><?xml version="1.0" encoding="utf-8"?>
-<w:styles xmlns:mc="http://schemas.openxmlformats.org/markup-compatibility/2006" xmlns:r="http://schemas.openxmlformats.org/officeDocument/2006/relationships" xmlns:w="http://schemas.openxmlformats.org/wordprocessingml/2006/main" xmlns:w14="http://schemas.microsoft.com/office/word/2010/wordml" xmlns:w15="http://schemas.microsoft.com/office/word/2012/wordml" mc:Ignorable="w14 w15">
-  <w:docDefaults>
-    <w:rPrDefault>
-      <w:rPr>
-        <w:rFonts w:asciiTheme="minorHAnsi" w:eastAsiaTheme="minorEastAsia" w:hAnsiTheme="minorHAnsi" w:cstheme="minorBidi"/>
-        <w:sz w:val="24"/>
-        <w:szCs w:val="24"/>
-        <w:lang w:val="en-US" w:eastAsia="en-US" w:bidi="ar-SA"/>
-      </w:rPr>
-    </w:rPrDefault>
-    <w:pPrDefault/>
-  </w:docDefaults>
-  <w:latentStyles w:defLockedState="0" w:defUIPriority="99" w:defSemiHidden="0" w:defUnhideWhenUsed="0" w:defQFormat="0" w:count="380">
-    <w:lsdException w:name="Normal" w:uiPriority="0" w:qFormat="1"/>
-    <w:lsdException w:name="heading 1" w:uiPriority="1" w:qFormat="1"/>
-    <w:lsdException w:name="heading 2" w:semiHidden="1" w:uiPriority="9" w:unhideWhenUsed="1" w:qFormat="1"/>
-    <w:lsdException w:name="heading 3" w:semiHidden="1" w:uiPriority="9" w:unhideWhenUsed="1" w:qFormat="1"/>
-    <w:lsdException w:name="heading 4" w:semiHidden="1" w:uiPriority="9" w:unhideWhenUsed="1" w:qFormat="1"/>
-    <w:lsdException w:name="heading 5" w:semiHidden="1" w:uiPriority="9" w:unhideWhenUsed="1" w:qFormat="1"/>
-    <w:lsdException w:name="heading 6" w:semiHidden="1" w:uiPriority="9" w:unhideWhenUsed="1" w:qFormat="1"/>
-    <w:lsdException w:name="heading 7" w:semiHidden="1" w:uiPriority="9" w:unhideWhenUsed="1" w:qFormat="1"/>
-    <w:lsdException w:name="heading 8" w:semiHidden="1" w:uiPriority="9" w:unhideWhenUsed="1" w:qFormat="1"/>
-    <w:lsdException w:name="heading 9" w:semiHidden="1" w:uiPriority="9" w:unhideWhenUsed="1" w:qFormat="1"/>
-    <w:lsdException w:name="index 1" w:semiHidden="1" w:unhideWhenUsed="1"/>
-    <w:lsdException w:name="index 2" w:semiHidden="1" w:unhideWhenUsed="1"/>
-    <w:lsdException w:name="index 3" w:semiHidden="1" w:unhideWhenUsed="1"/>
-    <w:lsdException w:name="index 4" w:semiHidden="1" w:unhideWhenUsed="1"/>
-    <w:lsdException w:name="index 5" w:semiHidden="1" w:unhideWhenUsed="1"/>
-    <w:lsdException w:name="index 6" w:semiHidden="1" w:unhideWhenUsed="1"/>
-    <w:lsdException w:name="index 7" w:semiHidden="1" w:unhideWhenUsed="1"/>
-    <w:lsdException w:name="index 8" w:semiHidden="1" w:unhideWhenUsed="1"/>
-    <w:lsdException w:name="index 9" w:semiHidden="1" w:unhideWhenUsed="1"/>
-    <w:lsdException w:name="toc 1" w:semiHidden="1" w:uiPriority="39" w:unhideWhenUsed="1"/>
-    <w:lsdException w:name="toc 2" w:semiHidden="1" w:uiPriority="39" w:unhideWhenUsed="1"/>
-    <w:lsdException w:name="toc 3" w:semiHidden="1" w:uiPriority="39" w:unhideWhenUsed="1"/>
-    <w:lsdException w:name="toc 4" w:semiHidden="1" w:uiPriority="39" w:unhideWhenUsed="1"/>
-    <w:lsdException w:name="toc 5" w:semiHidden="1" w:uiPriority="39" w:unhideWhenUsed="1"/>
-    <w:lsdException w:name="toc 6" w:semiHidden="1" w:uiPriority="39" w:unhideWhenUsed="1"/>
-    <w:lsdException w:name="toc 7" w:semiHidden="1" w:uiPriority="39" w:unhideWhenUsed="1"/>
-    <w:lsdException w:name="toc 8" w:semiHidden="1" w:uiPriority="39" w:unhideWhenUsed="1"/>
-    <w:lsdException w:name="toc 9" w:semiHidden="1" w:uiPriority="39" w:unhideWhenUsed="1"/>
-    <w:lsdException w:name="Normal Indent" w:semiHidden="1" w:unhideWhenUsed="1"/>
-    <w:lsdException w:name="footnote text" w:semiHidden="1" w:unhideWhenUsed="1"/>
-    <w:lsdException w:name="annotation text" w:semiHidden="1" w:unhideWhenUsed="1"/>
-    <w:lsdException w:name="header" w:semiHidden="1" w:unhideWhenUsed="1"/>
-    <w:lsdException w:name="footer" w:semiHidden="1" w:unhideWhenUsed="1"/>
-    <w:lsdException w:name="index heading" w:semiHidden="1" w:unhideWhenUsed="1"/>
-    <w:lsdException w:name="caption" w:semiHidden="1" w:uiPriority="35" w:unhideWhenUsed="1" w:qFormat="1"/>
-    <w:lsdException w:name="table of figures" w:semiHidden="1" w:unhideWhenUsed="1"/>
-    <w:lsdException w:name="envelope address" w:semiHidden="1" w:unhideWhenUsed="1"/>
-    <w:lsdException w:name="envelope return" w:semiHidden="1" w:unhideWhenUsed="1"/>
-    <w:lsdException w:name="footnote reference" w:semiHidden="1" w:unhideWhenUsed="1"/>
-    <w:lsdException w:name="annotation reference" w:semiHidden="1" w:unhideWhenUsed="1"/>
-    <w:lsdException w:name="line number" w:semiHidden="1" w:unhideWhenUsed="1"/>
-    <w:lsdException w:name="page number" w:semiHidden="1" w:unhideWhenUsed="1"/>
-    <w:lsdException w:name="endnote reference" w:semiHidden="1" w:unhideWhenUsed="1"/>
-    <w:lsdException w:name="endnote text" w:semiHidden="1" w:unhideWhenUsed="1"/>
-    <w:lsdException w:name="table of authorities" w:semiHidden="1" w:unhideWhenUsed="1"/>
-    <w:lsdException w:name="macro" w:semiHidden="1" w:unhideWhenUsed="1"/>
-    <w:lsdException w:name="toa heading" w:semiHidden="1" w:unhideWhenUsed="1"/>
-    <w:lsdException w:name="List" w:semiHidden="1" w:unhideWhenUsed="1"/>
-    <w:lsdException w:name="List Bullet" w:semiHidden="1" w:unhideWhenUsed="1"/>
-    <w:lsdException w:name="List Number" w:semiHidden="1" w:unhideWhenUsed="1"/>
-    <w:lsdException w:name="List 2" w:semiHidden="1" w:unhideWhenUsed="1"/>
-    <w:lsdException w:name="List 3" w:semiHidden="1" w:unhideWhenUsed="1"/>
-    <w:lsdException w:name="List 4" w:semiHidden="1" w:unhideWhenUsed="1"/>
-    <w:lsdException w:name="List 5" w:semiHidden="1" w:unhideWhenUsed="1"/>
-    <w:lsdException w:name="List Bullet 2" w:semiHidden="1" w:unhideWhenUsed="1"/>
-    <w:lsdException w:name="List Bullet 3" w:semiHidden="1" w:unhideWhenUsed="1"/>
-    <w:lsdException w:name="List Bullet 4" w:semiHidden="1" w:unhideWhenUsed="1"/>
-    <w:lsdException w:name="List Bullet 5" w:semiHidden="1" w:unhideWhenUsed="1"/>
-    <w:lsdException w:name="List Number 2" w:semiHidden="1" w:unhideWhenUsed="1"/>
-    <w:lsdException w:name="List Number 3" w:semiHidden="1" w:unhideWhenUsed="1"/>
-    <w:lsdException w:name="List Number 4" w:semiHidden="1" w:unhideWhenUsed="1"/>
-    <w:lsdException w:name="List Number 5" w:semiHidden="1" w:unhideWhenUsed="1"/>
-    <w:lsdException w:name="Title" w:uiPriority="10" w:qFormat="1"/>
-    <w:lsdException w:name="Closing" w:semiHidden="1" w:unhideWhenUsed="1"/>
-    <w:lsdException w:name="Signature" w:semiHidden="1" w:unhideWhenUsed="1"/>
-    <w:lsdException w:name="Default Paragraph Font" w:semiHidden="1" w:uiPriority="1" w:unhideWhenUsed="1"/>
-    <w:lsdException w:name="Body Text" w:semiHidden="1" w:unhideWhenUsed="1"/>
-    <w:lsdException w:name="Body Text Indent" w:semiHidden="1" w:unhideWhenUsed="1"/>
-    <w:lsdException w:name="List Continue" w:semiHidden="1" w:unhideWhenUsed="1"/>
-    <w:lsdException w:name="List Continue 2" w:semiHidden="1" w:unhideWhenUsed="1"/>
-    <w:lsdException w:name="List Continue 3" w:semiHidden="1" w:unhideWhenUsed="1"/>
-    <w:lsdException w:name="List Continue 4" w:semiHidden="1" w:unhideWhenUsed="1"/>
-    <w:lsdException w:name="List Continue 5" w:semiHidden="1" w:unhideWhenUsed="1"/>
-    <w:lsdException w:name="Message Header" w:semiHidden="1" w:unhideWhenUsed="1"/>
-    <w:lsdException w:name="Subtitle" w:uiPriority="11" w:qFormat="1"/>
-    <w:lsdException w:name="Salutation" w:semiHidden="1" w:unhideWhenUsed="1"/>
-    <w:lsdException w:name="Date" w:semiHidden="1" w:unhideWhenUsed="1"/>
-    <w:lsdException w:name="Body Text First Indent" w:semiHidden="1" w:unhideWhenUsed="1"/>
-    <w:lsdException w:name="Body Text First Indent 2" w:semiHidden="1" w:unhideWhenUsed="1"/>
-    <w:lsdException w:name="Note Heading" w:semiHidden="1" w:unhideWhenUsed="1"/>
-    <w:lsdException w:name="Body Text 2" w:semiHidden="1" w:unhideWhenUsed="1"/>
-    <w:lsdException w:name="Body Text 3" w:semiHidden="1" w:unhideWhenUsed="1"/>
-    <w:lsdException w:name="Body Text Indent 2" w:semiHidden="1" w:unhideWhenUsed="1"/>
-    <w:lsdException w:name="Body Text Indent 3" w:semiHidden="1" w:unhideWhenUsed="1"/>
-    <w:lsdException w:name="Block Text" w:semiHidden="1" w:unhideWhenUsed="1"/>
-    <w:lsdException w:name="Hyperlink" w:semiHidden="1" w:unhideWhenUsed="1"/>
-    <w:lsdException w:name="FollowedHyperlink" w:semiHidden="1" w:unhideWhenUsed="1"/>
-    <w:lsdException w:name="Strong" w:uiPriority="22" w:qFormat="1"/>
-    <w:lsdException w:name="Emphasis" w:uiPriority="20" w:qFormat="1"/>
-    <w:lsdException w:name="Document Map" w:semiHidden="1" w:unhideWhenUsed="1"/>
-    <w:lsdException w:name="Plain Text" w:semiHidden="1" w:unhideWhenUsed="1"/>
-    <w:lsdException w:name="E-mail Signature" w:semiHidden="1" w:unhideWhenUsed="1"/>
-    <w:lsdException w:name="HTML Top of Form" w:semiHidden="1" w:unhideWhenUsed="1"/>
-    <w:lsdException w:name="HTML Bottom of Form" w:semiHidden="1" w:unhideWhenUsed="1"/>
-    <w:lsdException w:name="Normal (Web)" w:semiHidden="1" w:unhideWhenUsed="1"/>
-    <w:lsdException w:name="HTML Acronym" w:semiHidden="1" w:unhideWhenUsed="1"/>
-    <w:lsdException w:name="HTML Address" w:semiHidden="1" w:unhideWhenUsed="1"/>
-    <w:lsdException w:name="HTML Cite" w:semiHidden="1" w:unhideWhenUsed="1"/>
-    <w:lsdException w:name="HTML Code" w:semiHidden="1" w:unhideWhenUsed="1"/>
-    <w:lsdException w:name="HTML Definition" w:semiHidden="1" w:unhideWhenUsed="1"/>
-    <w:lsdException w:name="HTML Keyboard" w:semiHidden="1" w:unhideWhenUsed="1"/>
-    <w:lsdException w:name="HTML Preformatted" w:semiHidden="1" w:unhideWhenUsed="1"/>
-    <w:lsdException w:name="HTML Sample" w:semiHidden="1" w:unhideWhenUsed="1"/>
-    <w:lsdException w:name="HTML Typewriter" w:semiHidden="1" w:unhideWhenUsed="1"/>
-    <w:lsdException w:name="HTML Variable" w:semiHidden="1" w:unhideWhenUsed="1"/>
-    <w:lsdException w:name="Normal Table" w:semiHidden="1" w:unhideWhenUsed="1"/>
-    <w:lsdException w:name="annotation subject" w:semiHidden="1" w:unhideWhenUsed="1"/>
-    <w:lsdException w:name="No List" w:semiHidden="1" w:unhideWhenUsed="1"/>
-    <w:lsdException w:name="Outline List 1" w:semiHidden="1" w:unhideWhenUsed="1"/>
-    <w:lsdException w:name="Outline List 2" w:semiHidden="1" w:unhideWhenUsed="1"/>
-    <w:lsdException w:name="Outline List 3" w:semiHidden="1" w:unhideWhenUsed="1"/>
-    <w:lsdException w:name="Table Simple 1" w:semiHidden="1" w:unhideWhenUsed="1"/>
-    <w:lsdException w:name="Table Simple 2" w:semiHidden="1" w:unhideWhenUsed="1"/>
-    <w:lsdException w:name="Table Simple 3" w:semiHidden="1" w:unhideWhenUsed="1"/>
-    <w:lsdException w:name="Table Classic 1" w:semiHidden="1" w:unhideWhenUsed="1"/>
-    <w:lsdException w:name="Table Classic 2" w:semiHidden="1" w:unhideWhenUsed="1"/>
-    <w:lsdException w:name="Table Classic 3" w:semiHidden="1" w:unhideWhenUsed="1"/>
-    <w:lsdException w:name="Table Classic 4" w:semiHidden="1" w:unhideWhenUsed="1"/>
-    <w:lsdException w:name="Table Colorful 1" w:semiHidden="1" w:unhideWhenUsed="1"/>
-    <w:lsdException w:name="Table Colorful 2" w:semiHidden="1" w:unhideWhenUsed="1"/>
-    <w:lsdException w:name="Table Colorful 3" w:semiHidden="1" w:unhideWhenUsed="1"/>
-    <w:lsdException w:name="Table Columns 1" w:semiHidden="1" w:unhideWhenUsed="1"/>
-    <w:lsdException w:name="Table Columns 2" w:semiHidden="1" w:unhideWhenUsed="1"/>
-    <w:lsdException w:name="Table Columns 3" w:semiHidden="1" w:unhideWhenUsed="1"/>
-    <w:lsdException w:name="Table Columns 4" w:semiHidden="1" w:unhideWhenUsed="1"/>
-    <w:lsdException w:name="Table Columns 5" w:semiHidden="1" w:unhideWhenUsed="1"/>
-    <w:lsdException w:name="Table Grid 1" w:semiHidden="1" w:unhideWhenUsed="1"/>
-    <w:lsdException w:name="Table Grid 2" w:semiHidden="1" w:unhideWhenUsed="1"/>
-    <w:lsdException w:name="Table Grid 3" w:semiHidden="1" w:unhideWhenUsed="1"/>
-    <w:lsdException w:name="Table Grid 4" w:semiHidden="1" w:unhideWhenUsed="1"/>
-    <w:lsdException w:name="Table Grid 5" w:semiHidden="1" w:unhideWhenUsed="1"/>
-    <w:lsdException w:name="Table Grid 6" w:semiHidden="1" w:unhideWhenUsed="1"/>
-    <w:lsdException w:name="Table Grid 7" w:semiHidden="1" w:unhideWhenUsed="1"/>
-    <w:lsdException w:name="Table Grid 8" w:semiHidden="1" w:unhideWhenUsed="1"/>
-    <w:lsdException w:name="Table List 1" w:semiHidden="1" w:unhideWhenUsed="1"/>
-    <w:lsdException w:name="Table List 2" w:semiHidden="1" w:unhideWhenUsed="1"/>
-    <w:lsdException w:name="Table List 3" w:semiHidden="1" w:unhideWhenUsed="1"/>
-    <w:lsdException w:name="Table List 4" w:semiHidden="1" w:unhideWhenUsed="1"/>
-    <w:lsdException w:name="Table List 5" w:semiHidden="1" w:unhideWhenUsed="1"/>
-    <w:lsdException w:name="Table List 6" w:semiHidden="1" w:unhideWhenUsed="1"/>
-    <w:lsdException w:name="Table List 7" w:semiHidden="1" w:unhideWhenUsed="1"/>
-    <w:lsdException w:name="Table List 8" w:semiHidden="1" w:unhideWhenUsed="1"/>
-    <w:lsdException w:name="Table 3D effects 1" w:semiHidden="1" w:unhideWhenUsed="1"/>
-    <w:lsdException w:name="Table 3D effects 2" w:semiHidden="1" w:unhideWhenUsed="1"/>
-    <w:lsdException w:name="Table 3D effects 3" w:semiHidden="1" w:unhideWhenUsed="1"/>
-    <w:lsdException w:name="Table Contemporary" w:semiHidden="1" w:unhideWhenUsed="1"/>
-    <w:lsdException w:name="Table Elegant" w:semiHidden="1" w:unhideWhenUsed="1"/>
-    <w:lsdException w:name="Table Professional" w:semiHidden="1" w:unhideWhenUsed="1"/>
-    <w:lsdException w:name="Table Subtle 1" w:semiHidden="1" w:unhideWhenUsed="1"/>
-    <w:lsdException w:name="Table Subtle 2" w:semiHidden="1" w:unhideWhenUsed="1"/>
-    <w:lsdException w:name="Table Web 1" w:semiHidden="1" w:unhideWhenUsed="1"/>
-    <w:lsdException w:name="Table Web 2" w:semiHidden="1" w:unhideWhenUsed="1"/>
-    <w:lsdException w:name="Table Web 3" w:semiHidden="1" w:unhideWhenUsed="1"/>
-    <w:lsdException w:name="Balloon Text" w:semiHidden="1" w:unhideWhenUsed="1"/>
-    <w:lsdException w:name="Table Grid" w:uiPriority="39"/>
-    <w:lsdException w:name="Table Theme" w:semiHidden="1" w:unhideWhenUsed="1"/>
-    <w:lsdException w:name="Note Level 1" w:semiHidden="1" w:unhideWhenUsed="1"/>
-    <w:lsdException w:name="Note Level 2" w:semiHidden="1" w:unhideWhenUsed="1"/>
-    <w:lsdException w:name="Note Level 3" w:semiHidden="1" w:unhideWhenUsed="1"/>
-    <w:lsdException w:name="Note Level 4" w:semiHidden="1" w:unhideWhenUsed="1"/>
-    <w:lsdException w:name="Note Level 5" w:semiHidden="1" w:unhideWhenUsed="1"/>
-    <w:lsdException w:name="Note Level 6" w:semiHidden="1" w:unhideWhenUsed="1"/>
-    <w:lsdException w:name="Note Level 7" w:semiHidden="1" w:unhideWhenUsed="1"/>
-    <w:lsdException w:name="Note Level 8" w:semiHidden="1" w:unhideWhenUsed="1"/>
-    <w:lsdException w:name="Note Level 9" w:semiHidden="1" w:unhideWhenUsed="1"/>
-    <w:lsdException w:name="Placeholder Text" w:semiHidden="1"/>
-    <w:lsdException w:name="No Spacing" w:uiPriority="1" w:qFormat="1"/>
-    <w:lsdException w:name="Light Shading" w:uiPriority="60"/>
-    <w:lsdException w:name="Light List" w:uiPriority="61"/>
-    <w:lsdException w:name="Light Grid" w:uiPriority="62"/>
-    <w:lsdException w:name="Medium Shading 1" w:uiPriority="63"/>
-    <w:lsdException w:name="Medium Shading 2" w:uiPriority="64"/>
-    <w:lsdException w:name="Medium List 1" w:uiPriority="65"/>
-    <w:lsdException w:name="Medium List 2" w:uiPriority="66"/>
-    <w:lsdException w:name="Medium Grid 1" w:uiPriority="67"/>
-    <w:lsdException w:name="Medium Grid 2" w:uiPriority="68"/>
-    <w:lsdException w:name="Medium Grid 3" w:uiPriority="69"/>
-    <w:lsdException w:name="Dark List" w:uiPriority="70"/>
-    <w:lsdException w:name="Colorful Shading" w:uiPriority="71"/>
-    <w:lsdException w:name="Colorful List" w:uiPriority="72"/>
-    <w:lsdException w:name="Colorful Grid" w:uiPriority="73"/>
-    <w:lsdException w:name="Light Shading Accent 1" w:uiPriority="60"/>
-    <w:lsdException w:name="Light List Accent 1" w:uiPriority="61"/>
-    <w:lsdException w:name="Light Grid Accent 1" w:uiPriority="62"/>
-    <w:lsdException w:name="Medium Shading 1 Accent 1" w:uiPriority="63"/>
-    <w:lsdException w:name="Medium Shading 2 Accent 1" w:uiPriority="64"/>
-    <w:lsdException w:name="Medium List 1 Accent 1" w:uiPriority="65"/>
-    <w:lsdException w:name="Revision" w:semiHidden="1"/>
-    <w:lsdException w:name="List Paragraph" w:uiPriority="34" w:qFormat="1"/>
-    <w:lsdException w:name="Quote" w:uiPriority="29" w:qFormat="1"/>
-    <w:lsdException w:name="Intense Quote" w:uiPriority="30" w:qFormat="1"/>
-    <w:lsdException w:name="Medium List 2 Accent 1" w:uiPriority="66"/>
-    <w:lsdException w:name="Medium Grid 1 Accent 1" w:uiPriority="67"/>
-    <w:lsdException w:name="Medium Grid 2 Accent 1" w:uiPriority="68"/>
-    <w:lsdException w:name="Medium Grid 3 Accent 1" w:uiPriority="69"/>
-    <w:lsdException w:name="Dark List Accent 1" w:uiPriority="70"/>
-    <w:lsdException w:name="Colorful Shading Accent 1" w:uiPriority="71"/>
-    <w:lsdException w:name="Colorful List Accent 1" w:uiPriority="72"/>
-    <w:lsdException w:name="Colorful Grid Accent 1" w:uiPriority="73"/>
-    <w:lsdException w:name="Light Shading Accent 2" w:uiPriority="60"/>
-    <w:lsdException w:name="Light List Accent 2" w:uiPriority="61"/>
-    <w:lsdException w:name="Light Grid Accent 2" w:uiPriority="62"/>
-    <w:lsdException w:name="Medium Shading 1 Accent 2" w:uiPriority="63"/>
-    <w:lsdException w:name="Medium Shading 2 Accent 2" w:uiPriority="64"/>
-    <w:lsdException w:name="Medium List 1 Accent 2" w:uiPriority="65"/>
-    <w:lsdException w:name="Medium List 2 Accent 2" w:uiPriority="66"/>
-    <w:lsdException w:name="Medium Grid 1 Accent 2" w:uiPriority="67"/>
-    <w:lsdException w:name="Medium Grid 2 Accent 2" w:uiPriority="68"/>
-    <w:lsdException w:name="Medium Grid 3 Accent 2" w:uiPriority="69"/>
-    <w:lsdException w:name="Dark List Accent 2" w:uiPriority="70"/>
-    <w:lsdException w:name="Colorful Shading Accent 2" w:uiPriority="71"/>
-    <w:lsdException w:name="Colorful List Accent 2" w:uiPriority="72"/>
-    <w:lsdException w:name="Colorful Grid Accent 2" w:uiPriority="73"/>
-    <w:lsdException w:name="Light Shading Accent 3" w:uiPriority="60"/>
-    <w:lsdException w:name="Light List Accent 3" w:uiPriority="61"/>
-    <w:lsdException w:name="Light Grid Accent 3" w:uiPriority="62"/>
-    <w:lsdException w:name="Medium Shading 1 Accent 3" w:uiPriority="63"/>
-    <w:lsdException w:name="Medium Shading 2 Accent 3" w:uiPriority="64"/>
-    <w:lsdException w:name="Medium List 1 Accent 3" w:uiPriority="65"/>
-    <w:lsdException w:name="Medium List 2 Accent 3" w:uiPriority="66"/>
-    <w:lsdException w:name="Medium Grid 1 Accent 3" w:uiPriority="67"/>
-    <w:lsdException w:name="Medium Grid 2 Accent 3" w:uiPriority="68"/>
-    <w:lsdException w:name="Medium Grid 3 Accent 3" w:uiPriority="69"/>
-    <w:lsdException w:name="Dark List Accent 3" w:uiPriority="70"/>
-    <w:lsdException w:name="Colorful Shading Accent 3" w:uiPriority="71"/>
-    <w:lsdException w:name="Colorful List Accent 3" w:uiPriority="72"/>
-    <w:lsdException w:name="Colorful Grid Accent 3" w:uiPriority="73"/>
-    <w:lsdException w:name="Light Shading Accent 4" w:uiPriority="60"/>
-    <w:lsdException w:name="Light List Accent 4" w:uiPriority="61"/>
-    <w:lsdException w:name="Light Grid Accent 4" w:uiPriority="62"/>
-    <w:lsdException w:name="Medium Shading 1 Accent 4" w:uiPriority="63"/>
-    <w:lsdException w:name="Medium Shading 2 Accent 4" w:uiPriority="64"/>
-    <w:lsdException w:name="Medium List 1 Accent 4" w:uiPriority="65"/>
-    <w:lsdException w:name="Medium List 2 Accent 4" w:uiPriority="66"/>
-    <w:lsdException w:name="Medium Grid 1 Accent 4" w:uiPriority="67"/>
-    <w:lsdException w:name="Medium Grid 2 Accent 4" w:uiPriority="68"/>
-    <w:lsdException w:name="Medium Grid 3 Accent 4" w:uiPriority="69"/>
-    <w:lsdException w:name="Dark List Accent 4" w:uiPriority="70"/>
-    <w:lsdException w:name="Colorful Shading Accent 4" w:uiPriority="71"/>
-    <w:lsdException w:name="Colorful List Accent 4" w:uiPriority="72"/>
-    <w:lsdException w:name="Colorful Grid Accent 4" w:uiPriority="73"/>
-    <w:lsdException w:name="Light Shading Accent 5" w:uiPriority="60"/>
-    <w:lsdException w:name="Light List Accent 5" w:uiPriority="61"/>
-    <w:lsdException w:name="Light Grid Accent 5" w:uiPriority="62"/>
-    <w:lsdException w:name="Medium Shading 1 Accent 5" w:uiPriority="63"/>
-    <w:lsdException w:name="Medium Shading 2 Accent 5" w:uiPriority="64"/>
-    <w:lsdException w:name="Medium List 1 Accent 5" w:uiPriority="65"/>
-    <w:lsdException w:name="Medium List 2 Accent 5" w:uiPriority="66"/>
-    <w:lsdException w:name="Medium Grid 1 Accent 5" w:uiPriority="67"/>
-    <w:lsdException w:name="Medium Grid 2 Accent 5" w:uiPriority="68"/>
-    <w:lsdException w:name="Medium Grid 3 Accent 5" w:uiPriority="69"/>
-    <w:lsdException w:name="Dark List Accent 5" w:uiPriority="70"/>
-    <w:lsdException w:name="Colorful Shading Accent 5" w:uiPriority="71"/>
-    <w:lsdException w:name="Colorful List Accent 5" w:uiPriority="72"/>
-    <w:lsdException w:name="Colorful Grid Accent 5" w:uiPriority="73"/>
-    <w:lsdException w:name="Light Shading Accent 6" w:uiPriority="60"/>
-    <w:lsdException w:name="Light List Accent 6" w:uiPriority="61"/>
-    <w:lsdException w:name="Light Grid Accent 6" w:uiPriority="62"/>
-    <w:lsdException w:name="Medium Shading 1 Accent 6" w:uiPriority="63"/>
-    <w:lsdException w:name="Medium Shading 2 Accent 6" w:uiPriority="64"/>
-    <w:lsdException w:name="Medium List 1 Accent 6" w:uiPriority="65"/>
-    <w:lsdException w:name="Medium List 2 Accent 6" w:uiPriority="66"/>
-    <w:lsdException w:name="Medium Grid 1 Accent 6" w:uiPriority="67"/>
-    <w:lsdException w:name="Medium Grid 2 Accent 6" w:uiPriority="68"/>
-    <w:lsdException w:name="Medium Grid 3 Accent 6" w:uiPriority="69"/>
-    <w:lsdException w:name="Dark List Accent 6" w:uiPriority="70"/>
-    <w:lsdException w:name="Colorful Shading Accent 6" w:uiPriority="71"/>
-    <w:lsdException w:name="Colorful List Accent 6" w:uiPriority="72"/>
-    <w:lsdException w:name="Colorful Grid Accent 6" w:uiPriority="73"/>
-    <w:lsdException w:name="Subtle Emphasis" w:uiPriority="19" w:qFormat="1"/>
-    <w:lsdException w:name="Intense Emphasis" w:uiPriority="21" w:qFormat="1"/>
-    <w:lsdException w:name="Subtle Reference" w:uiPriority="31" w:qFormat="1"/>
-    <w:lsdException w:name="Intense Reference" w:uiPriority="32" w:qFormat="1"/>
-    <w:lsdException w:name="Book Title" w:uiPriority="33" w:qFormat="1"/>
-    <w:lsdException w:name="Bibliography" w:semiHidden="1" w:uiPriority="37" w:unhideWhenUsed="1"/>
-    <w:lsdException w:name="TOC Heading" w:semiHidden="1" w:uiPriority="39" w:unhideWhenUsed="1" w:qFormat="1"/>
-    <w:lsdException w:name="Plain Table 1" w:uiPriority="41"/>
-    <w:lsdException w:name="Plain Table 2" w:uiPriority="42"/>
-    <w:lsdException w:name="Plain Table 3" w:uiPriority="43"/>
-    <w:lsdException w:name="Plain Table 4" w:uiPriority="44"/>
-    <w:lsdException w:name="Plain Table 5" w:uiPriority="45"/>
-    <w:lsdException w:name="Grid Table Light" w:uiPriority="40"/>
-    <w:lsdException w:name="Grid Table 1 Light" w:uiPriority="46"/>
-    <w:lsdException w:name="Grid Table 2" w:uiPriority="47"/>
-    <w:lsdException w:name="Grid Table 3" w:uiPriority="48"/>
-    <w:lsdException w:name="Grid Table 4" w:uiPriority="49"/>
-    <w:lsdException w:name="Grid Table 5 Dark" w:uiPriority="50"/>
-    <w:lsdException w:name="Grid Table 6 Colorful" w:uiPriority="51"/>
-    <w:lsdException w:name="Grid Table 7 Colorful" w:uiPriority="52"/>
-    <w:lsdException w:name="Grid Table 1 Light Accent 1" w:uiPriority="46"/>
-    <w:lsdException w:name="Grid Table 2 Accent 1" w:uiPriority="47"/>
-    <w:lsdException w:name="Grid Table 3 Accent 1" w:uiPriority="48"/>
-    <w:lsdException w:name="Grid Table 4 Accent 1" w:uiPriority="49"/>
-    <w:lsdException w:name="Grid Table 5 Dark Accent 1" w:uiPriority="50"/>
-    <w:lsdException w:name="Grid Table 6 Colorful Accent 1" w:uiPriority="51"/>
-    <w:lsdException w:name="Grid Table 7 Colorful Accent 1" w:uiPriority="52"/>
-    <w:lsdException w:name="Grid Table 1 Light Accent 2" w:uiPriority="46"/>
-    <w:lsdException w:name="Grid Table 2 Accent 2" w:uiPriority="47"/>
-    <w:lsdException w:name="Grid Table 3 Accent 2" w:uiPriority="48"/>
-    <w:lsdException w:name="Grid Table 4 Accent 2" w:uiPriority="49"/>
-    <w:lsdException w:name="Grid Table 5 Dark Accent 2" w:uiPriority="50"/>
-    <w:lsdException w:name="Grid Table 6 Colorful Accent 2" w:uiPriority="51"/>
-    <w:lsdException w:name="Grid Table 7 Colorful Accent 2" w:uiPriority="52"/>
-    <w:lsdException w:name="Grid Table 1 Light Accent 3" w:uiPriority="46"/>
-    <w:lsdException w:name="Grid Table 2 Accent 3" w:uiPriority="47"/>
-    <w:lsdException w:name="Grid Table 3 Accent 3" w:uiPriority="48"/>
-    <w:lsdException w:name="Grid Table 4 Accent 3" w:uiPriority="49"/>
-    <w:lsdException w:name="Grid Table 5 Dark Accent 3" w:uiPriority="50"/>
-    <w:lsdException w:name="Grid Table 6 Colorful Accent 3" w:uiPriority="51"/>
-    <w:lsdException w:name="Grid Table 7 Colorful Accent 3" w:uiPriority="52"/>
-    <w:lsdException w:name="Grid Table 1 Light Accent 4" w:uiPriority="46"/>
-    <w:lsdException w:name="Grid Table 2 Accent 4" w:uiPriority="47"/>
-    <w:lsdException w:name="Grid Table 3 Accent 4" w:uiPriority="48"/>
-    <w:lsdException w:name="Grid Table 4 Accent 4" w:uiPriority="49"/>
-    <w:lsdException w:name="Grid Table 5 Dark Accent 4" w:uiPriority="50"/>
-    <w:lsdException w:name="Grid Table 6 Colorful Accent 4" w:uiPriority="51"/>
-    <w:lsdException w:name="Grid Table 7 Colorful Accent 4" w:uiPriority="52"/>
-    <w:lsdException w:name="Grid Table 1 Light Accent 5" w:uiPriority="46"/>
-    <w:lsdException w:name="Grid Table 2 Accent 5" w:uiPriority="47"/>
-    <w:lsdException w:name="Grid Table 3 Accent 5" w:uiPriority="48"/>
-    <w:lsdException w:name="Grid Table 4 Accent 5" w:uiPriority="49"/>
-    <w:lsdException w:name="Grid Table 5 Dark Accent 5" w:uiPriority="50"/>
-    <w:lsdException w:name="Grid Table 6 Colorful Accent 5" w:uiPriority="51"/>
-    <w:lsdException w:name="Grid Table 7 Colorful Accent 5" w:uiPriority="52"/>
-    <w:lsdException w:name="Grid Table 1 Light Accent 6" w:uiPriority="46"/>
-    <w:lsdException w:name="Grid Table 2 Accent 6" w:uiPriority="47"/>
-    <w:lsdException w:name="Grid Table 3 Accent 6" w:uiPriority="48"/>
-    <w:lsdException w:name="Grid Table 4 Accent 6" w:uiPriority="49"/>
-    <w:lsdException w:name="Grid Table 5 Dark Accent 6" w:uiPriority="50"/>
-    <w:lsdException w:name="Grid Table 6 Colorful Accent 6" w:uiPriority="51"/>
-    <w:lsdException w:name="Grid Table 7 Colorful Accent 6" w:uiPriority="52"/>
-    <w:lsdException w:name="List Table 1 Light" w:uiPriority="46"/>
-    <w:lsdException w:name="List Table 2" w:uiPriority="47"/>
-    <w:lsdException w:name="List Table 3" w:uiPriority="48"/>
-    <w:lsdException w:name="List Table 4" w:uiPriority="49"/>
-    <w:lsdException w:name="List Table 5 Dark" w:uiPriority="50"/>
-    <w:lsdException w:name="List Table 6 Colorful" w:uiPriority="51"/>
-    <w:lsdException w:name="List Table 7 Colorful" w:uiPriority="52"/>
-    <w:lsdException w:name="List Table 1 Light Accent 1" w:uiPriority="46"/>
-    <w:lsdException w:name="List Table 2 Accent 1" w:uiPriority="47"/>
-    <w:lsdException w:name="List Table 3 Accent 1" w:uiPriority="48"/>
-    <w:lsdException w:name="List Table 4 Accent 1" w:uiPriority="49"/>
-    <w:lsdException w:name="List Table 5 Dark Accent 1" w:uiPriority="50"/>
-    <w:lsdException w:name="List Table 6 Colorful Accent 1" w:uiPriority="51"/>
-    <w:lsdException w:name="List Table 7 Colorful Accent 1" w:uiPriority="52"/>
-    <w:lsdException w:name="List Table 1 Light Accent 2" w:uiPriority="46"/>
-    <w:lsdException w:name="List Table 2 Accent 2" w:uiPriority="47"/>
-    <w:lsdException w:name="List Table 3 Accent 2" w:uiPriority="48"/>
-    <w:lsdException w:name="List Table 4 Accent 2" w:uiPriority="49"/>
-    <w:lsdException w:name="List Table 5 Dark Accent 2" w:uiPriority="50"/>
-    <w:lsdException w:name="List Table 6 Colorful Accent 2" w:uiPriority="51"/>
-    <w:lsdException w:name="List Table 7 Colorful Accent 2" w:uiPriority="52"/>
-    <w:lsdException w:name="List Table 1 Light Accent 3" w:uiPriority="46"/>
-    <w:lsdException w:name="List Table 2 Accent 3" w:uiPriority="47"/>
-    <w:lsdException w:name="List Table 3 Accent 3" w:uiPriority="48"/>
-    <w:lsdException w:name="List Table 4 Accent 3" w:uiPriority="49"/>
-    <w:lsdException w:name="List Table 5 Dark Accent 3" w:uiPriority="50"/>
-    <w:lsdException w:name="List Table 6 Colorful Accent 3" w:uiPriority="51"/>
-    <w:lsdException w:name="List Table 7 Colorful Accent 3" w:uiPriority="52"/>
-    <w:lsdException w:name="List Table 1 Light Accent 4" w:uiPriority="46"/>
-    <w:lsdException w:name="List Table 2 Accent 4" w:uiPriority="47"/>
-    <w:lsdException w:name="List Table 3 Accent 4" w:uiPriority="48"/>
-    <w:lsdException w:name="List Table 4 Accent 4" w:uiPriority="49"/>
-    <w:lsdException w:name="List Table 5 Dark Accent 4" w:uiPriority="50"/>
-    <w:lsdException w:name="List Table 6 Colorful Accent 4" w:uiPriority="51"/>
-    <w:lsdException w:name="List Table 7 Colorful Accent 4" w:uiPriority="52"/>
-    <w:lsdException w:name="List Table 1 Light Accent 5" w:uiPriority="46"/>
-    <w:lsdException w:name="List Table 2 Accent 5" w:uiPriority="47"/>
-    <w:lsdException w:name="List Table 3 Accent 5" w:uiPriority="48"/>
-    <w:lsdException w:name="List Table 4 Accent 5" w:uiPriority="49"/>
-    <w:lsdException w:name="List Table 5 Dark Accent 5" w:uiPriority="50"/>
-    <w:lsdException w:name="List Table 6 Colorful Accent 5" w:uiPriority="51"/>
-    <w:lsdException w:name="List Table 7 Colorful Accent 5" w:uiPriority="52"/>
-    <w:lsdException w:name="List Table 1 Light Accent 6" w:uiPriority="46"/>
-    <w:lsdException w:name="List Table 2 Accent 6" w:uiPriority="47"/>
-    <w:lsdException w:name="List Table 3 Accent 6" w:uiPriority="48"/>
-    <w:lsdException w:name="List Table 4 Accent 6" w:uiPriority="49"/>
-    <w:lsdException w:name="List Table 5 Dark Accent 6" w:uiPriority="50"/>
-    <w:lsdException w:name="List Table 6 Colorful Accent 6" w:uiPriority="51"/>
-    <w:lsdException w:name="List Table 7 Colorful Accent 6" w:uiPriority="52"/>
-  </w:latentStyles>
-  <w:style w:type="paragraph" w:default="1" w:styleId="Normal">
-    <w:name w:val="Normal"/>
-    <w:qFormat/>
-  </w:style>
-  <w:style w:type="paragraph" w:styleId="Heading1">
-    <w:name w:val="heading 1"/>
-    <w:basedOn w:val="Normal"/>
-    <w:next w:val="Normal"/>
-    <w:link w:val="Heading1Char"/>
-    <w:uiPriority w:val="1"/>
-    <w:qFormat/>
-    <w:pPr>
-      <w:spacing w:before="360" w:after="40" w:line="276" w:lineRule="auto"/>
-      <w:outlineLvl w:val="0"/>
-    </w:pPr>
-    <w:rPr>
-      <w:rFonts w:asciiTheme="majorHAnsi" w:eastAsiaTheme="minorHAnsi" w:hAnsiTheme="majorHAnsi" w:cstheme="minorHAnsi"/>
-      <w:smallCaps/>
-      <w:color w:val="323E4F" w:themeColor="text2" w:themeShade="BF"/>
-      <w:spacing w:val="5"/>
-      <w:sz w:val="32"/>
-      <w:szCs w:val="32"/>
-      <w:lang w:eastAsia="ja-JP"/>
-    </w:rPr>
-  </w:style>
-  <w:style w:type="paragraph" w:styleId="Heading2">
-    <w:name w:val="heading 2"/>
-    <w:basedOn w:val="Normal"/>
-    <w:next w:val="Normal"/>
-    <w:link w:val="Heading2Char"/>
-    <w:uiPriority w:val="9"/>
-    <w:unhideWhenUsed/>
-    <w:qFormat/>
-    <w:pPr>
-      <w:spacing w:line="276" w:lineRule="auto"/>
-      <w:outlineLvl w:val="1"/>
-    </w:pPr>
-    <w:rPr>
-      <w:rFonts w:asciiTheme="majorHAnsi" w:eastAsiaTheme="minorHAnsi" w:hAnsiTheme="majorHAnsi" w:cstheme="minorHAnsi"/>
-      <w:color w:val="323E4F" w:themeColor="text2" w:themeShade="BF"/>
-      <w:sz w:val="28"/>
-      <w:szCs w:val="28"/>
-      <w:lang w:eastAsia="ja-JP"/>
-    </w:rPr>
-  </w:style>
-  <w:style w:type="character" w:default="1" w:styleId="DefaultParagraphFont">
-    <w:name w:val="Default Paragraph Font"/>
-    <w:uiPriority w:val="1"/>
-    <w:semiHidden/>
-    <w:unhideWhenUsed/>
-  </w:style>
-  <w:style w:type="table" w:default="1" w:styleId="TableNormal">
-    <w:name w:val="Normal Table"/>
-    <w:uiPriority w:val="99"/>
-    <w:semiHidden/>
-    <w:unhideWhenUsed/>
-    <w:tblPr>
-      <w:tblInd w:w="0" w:type="dxa"/>
-      <w:tblCellMar>
-        <w:top w:w="0" w:type="dxa"/>
-        <w:left w:w="108" w:type="dxa"/>
-        <w:bottom w:w="0" w:type="dxa"/>
-        <w:right w:w="108" w:type="dxa"/>
-      </w:tblCellMar>
-    </w:tblPr>
-  </w:style>
-  <w:style w:type="numbering" w:default="1" w:styleId="NoList">
-    <w:name w:val="No List"/>
-    <w:uiPriority w:val="99"/>
-    <w:semiHidden/>
-    <w:unhideWhenUsed/>
-  </w:style>
-  <w:style w:type="paragraph" w:customStyle="1" w:styleId="FDE28E95973F184D871F996B42D0CF28">
-    <w:name w:val="FDE28E95973F184D871F996B42D0CF28"/>
-  </w:style>
-  <w:style w:type="paragraph" w:customStyle="1" w:styleId="CAD3C8AF0682A14ABCE98067BFF37233">
-    <w:name w:val="CAD3C8AF0682A14ABCE98067BFF37233"/>
-  </w:style>
-  <w:style w:type="character" w:customStyle="1" w:styleId="Heading1Char">
-    <w:name w:val="Heading 1 Char"/>
-    <w:basedOn w:val="DefaultParagraphFont"/>
-    <w:link w:val="Heading1"/>
-    <w:uiPriority w:val="1"/>
-    <w:rPr>
-      <w:rFonts w:asciiTheme="majorHAnsi" w:eastAsiaTheme="minorHAnsi" w:hAnsiTheme="majorHAnsi" w:cstheme="minorHAnsi"/>
-      <w:smallCaps/>
-      <w:color w:val="323E4F" w:themeColor="text2" w:themeShade="BF"/>
-      <w:spacing w:val="5"/>
-      <w:sz w:val="32"/>
-      <w:szCs w:val="32"/>
-      <w:lang w:eastAsia="ja-JP"/>
-    </w:rPr>
-  </w:style>
-  <w:style w:type="character" w:customStyle="1" w:styleId="Heading2Char">
-    <w:name w:val="Heading 2 Char"/>
-    <w:basedOn w:val="DefaultParagraphFont"/>
-    <w:link w:val="Heading2"/>
-    <w:uiPriority w:val="9"/>
-    <w:rPr>
-      <w:rFonts w:asciiTheme="majorHAnsi" w:eastAsiaTheme="minorHAnsi" w:hAnsiTheme="majorHAnsi" w:cstheme="minorHAnsi"/>
-      <w:color w:val="323E4F" w:themeColor="text2" w:themeShade="BF"/>
-      <w:sz w:val="28"/>
-      <w:szCs w:val="28"/>
-      <w:lang w:eastAsia="ja-JP"/>
-    </w:rPr>
-  </w:style>
-  <w:style w:type="paragraph" w:customStyle="1" w:styleId="DC982EE91E0F30489574F79273C570BC">
-    <w:name w:val="DC982EE91E0F30489574F79273C570BC"/>
-  </w:style>
-  <w:style w:type="paragraph" w:customStyle="1" w:styleId="49DB279CF6AFC34A843074FF2E5D1C47">
-    <w:name w:val="49DB279CF6AFC34A843074FF2E5D1C47"/>
-  </w:style>
-  <w:style w:type="paragraph" w:customStyle="1" w:styleId="6EF1911EA656244EB3ECDE66723D71A3">
-    <w:name w:val="6EF1911EA656244EB3ECDE66723D71A3"/>
-  </w:style>
-  <w:style w:type="paragraph" w:customStyle="1" w:styleId="66FE406FB79CCC44BE00E2A47627F4A4">
-    <w:name w:val="66FE406FB79CCC44BE00E2A47627F4A4"/>
-  </w:style>
-  <w:style w:type="paragraph" w:customStyle="1" w:styleId="46130EB0BAC236409DE9D89F810148C3">
-    <w:name w:val="46130EB0BAC236409DE9D89F810148C3"/>
-  </w:style>
-</w:styles>
-</file>
-
-<file path=word/glossary/webSettings.xml><?xml version="1.0" encoding="utf-8"?>
-<w:webSettings xmlns:mc="http://schemas.openxmlformats.org/markup-compatibility/2006" xmlns:r="http://schemas.openxmlformats.org/officeDocument/2006/relationships" xmlns:w="http://schemas.openxmlformats.org/wordprocessingml/2006/main" xmlns:w14="http://schemas.microsoft.com/office/word/2010/wordml" xmlns:w15="http://schemas.microsoft.com/office/word/2012/wordml" mc:Ignorable="w14 w15">
-  <w:allowPNG/>
-  <w:doNotSaveAsSingleFile/>
-  <w:pixelsPerInch w:val="96"/>
-</w:webSettings>
-</file>
-
 <file path=word/theme/theme1.xml><?xml version="1.0" encoding="utf-8"?>
 <a:theme xmlns:a="http://schemas.openxmlformats.org/drawingml/2006/main" name="Oriel">
   <a:themeElements>
@@ -12963,153 +14887,6 @@
 </file>
 
 <file path=customXml/item2.xml><?xml version="1.0" encoding="utf-8"?>
-<?mso-contentType ?>
-<FormTemplates xmlns="http://schemas.microsoft.com/sharepoint/v3/contenttype/forms">
-  <Display>DocumentLibraryForm</Display>
-  <Edit>AssetEditForm</Edit>
-  <New>DocumentLibraryForm</New>
-</FormTemplates>
-</file>
-
-<file path=customXml/item3.xml><?xml version="1.0" encoding="utf-8"?>
-<p:properties xmlns:p="http://schemas.microsoft.com/office/2006/metadata/properties" xmlns:xsi="http://www.w3.org/2001/XMLSchema-instance" xmlns:pc="http://schemas.microsoft.com/office/infopath/2007/PartnerControls">
-  <documentManagement>
-    <MarketSpecific xmlns="4873beb7-5857-4685-be1f-d57550cc96cc">false</MarketSpecific>
-    <ApprovalStatus xmlns="4873beb7-5857-4685-be1f-d57550cc96cc">InProgress</ApprovalStatus>
-    <DirectSourceMarket xmlns="4873beb7-5857-4685-be1f-d57550cc96cc" xsi:nil="true"/>
-    <ThumbnailAssetId xmlns="4873beb7-5857-4685-be1f-d57550cc96cc" xsi:nil="true"/>
-    <PrimaryImageGen xmlns="4873beb7-5857-4685-be1f-d57550cc96cc">true</PrimaryImageGen>
-    <LegacyData xmlns="4873beb7-5857-4685-be1f-d57550cc96cc" xsi:nil="true"/>
-    <NumericId xmlns="4873beb7-5857-4685-be1f-d57550cc96cc" xsi:nil="true"/>
-    <BusinessGroup xmlns="4873beb7-5857-4685-be1f-d57550cc96cc" xsi:nil="true"/>
-    <TPFriendlyName xmlns="4873beb7-5857-4685-be1f-d57550cc96cc">OrielReport</TPFriendlyName>
-    <SourceTitle xmlns="4873beb7-5857-4685-be1f-d57550cc96cc" xsi:nil="true"/>
-    <APEditor xmlns="4873beb7-5857-4685-be1f-d57550cc96cc">
-      <UserInfo>
-        <DisplayName/>
-        <AccountId xsi:nil="true"/>
-        <AccountType/>
-      </UserInfo>
-    </APEditor>
-    <OpenTemplate xmlns="4873beb7-5857-4685-be1f-d57550cc96cc">true</OpenTemplate>
-    <UALocComments xmlns="4873beb7-5857-4685-be1f-d57550cc96cc" xsi:nil="true"/>
-    <IntlLangReviewDate xmlns="4873beb7-5857-4685-be1f-d57550cc96cc">2009-08-21T23:45:00+00:00</IntlLangReviewDate>
-    <PublishStatusLookup xmlns="4873beb7-5857-4685-be1f-d57550cc96cc">
-      <Value>305621</Value>
-      <Value>1303751</Value>
-    </PublishStatusLookup>
-    <ParentAssetId xmlns="4873beb7-5857-4685-be1f-d57550cc96cc" xsi:nil="true"/>
-    <LastPublishResultLookup xmlns="4873beb7-5857-4685-be1f-d57550cc96cc" xsi:nil="true"/>
-    <MachineTranslated xmlns="4873beb7-5857-4685-be1f-d57550cc96cc">false</MachineTranslated>
-    <Providers xmlns="4873beb7-5857-4685-be1f-d57550cc96cc" xsi:nil="true"/>
-    <OriginalSourceMarket xmlns="4873beb7-5857-4685-be1f-d57550cc96cc" xsi:nil="true"/>
-    <APDescription xmlns="4873beb7-5857-4685-be1f-d57550cc96cc" xsi:nil="true"/>
-    <ContentItem xmlns="4873beb7-5857-4685-be1f-d57550cc96cc" xsi:nil="true"/>
-    <ClipArtFilename xmlns="4873beb7-5857-4685-be1f-d57550cc96cc" xsi:nil="true"/>
-    <TPInstallLocation xmlns="4873beb7-5857-4685-be1f-d57550cc96cc">{My Templates}</TPInstallLocation>
-    <TimesCloned xmlns="4873beb7-5857-4685-be1f-d57550cc96cc" xsi:nil="true"/>
-    <PublishTargets xmlns="4873beb7-5857-4685-be1f-d57550cc96cc">OfficeOnline</PublishTargets>
-    <AcquiredFrom xmlns="4873beb7-5857-4685-be1f-d57550cc96cc">Community</AcquiredFrom>
-    <AssetStart xmlns="4873beb7-5857-4685-be1f-d57550cc96cc">2009-01-01T00:00:00+00:00</AssetStart>
-    <Provider xmlns="4873beb7-5857-4685-be1f-d57550cc96cc" xsi:nil="true"/>
-    <LastHandOff xmlns="4873beb7-5857-4685-be1f-d57550cc96cc" xsi:nil="true"/>
-    <FriendlyTitle xmlns="4873beb7-5857-4685-be1f-d57550cc96cc" xsi:nil="true"/>
-    <TPClientViewer xmlns="4873beb7-5857-4685-be1f-d57550cc96cc">Microsoft Office Word</TPClientViewer>
-    <TemplateStatus xmlns="4873beb7-5857-4685-be1f-d57550cc96cc" xsi:nil="true"/>
-    <IsDeleted xmlns="4873beb7-5857-4685-be1f-d57550cc96cc">false</IsDeleted>
-    <ShowIn xmlns="4873beb7-5857-4685-be1f-d57550cc96cc">Show everywhere</ShowIn>
-    <CSXHash xmlns="4873beb7-5857-4685-be1f-d57550cc96cc" xsi:nil="true"/>
-    <VoteCount xmlns="4873beb7-5857-4685-be1f-d57550cc96cc">0</VoteCount>
-    <UANotes xmlns="4873beb7-5857-4685-be1f-d57550cc96cc" xsi:nil="true"/>
-    <Downloads xmlns="4873beb7-5857-4685-be1f-d57550cc96cc">0</Downloads>
-    <OOCacheId xmlns="4873beb7-5857-4685-be1f-d57550cc96cc" xsi:nil="true"/>
-    <AssetExpire xmlns="4873beb7-5857-4685-be1f-d57550cc96cc">2029-05-12T00:00:00+00:00</AssetExpire>
-    <CSXSubmissionMarket xmlns="4873beb7-5857-4685-be1f-d57550cc96cc" xsi:nil="true"/>
-    <DSATActionTaken xmlns="4873beb7-5857-4685-be1f-d57550cc96cc">Best Bets</DSATActionTaken>
-    <SubmitterId xmlns="4873beb7-5857-4685-be1f-d57550cc96cc" xsi:nil="true"/>
-    <TPExecutable xmlns="4873beb7-5857-4685-be1f-d57550cc96cc" xsi:nil="true"/>
-    <EditorialTags xmlns="4873beb7-5857-4685-be1f-d57550cc96cc" xsi:nil="true"/>
-    <CSXSubmissionDate xmlns="4873beb7-5857-4685-be1f-d57550cc96cc" xsi:nil="true"/>
-    <CSXUpdate xmlns="4873beb7-5857-4685-be1f-d57550cc96cc">false</CSXUpdate>
-    <AssetType xmlns="4873beb7-5857-4685-be1f-d57550cc96cc">TP</AssetType>
-    <ApprovalLog xmlns="4873beb7-5857-4685-be1f-d57550cc96cc" xsi:nil="true"/>
-    <BugNumber xmlns="4873beb7-5857-4685-be1f-d57550cc96cc" xsi:nil="true"/>
-    <OriginAsset xmlns="4873beb7-5857-4685-be1f-d57550cc96cc" xsi:nil="true"/>
-    <Milestone xmlns="4873beb7-5857-4685-be1f-d57550cc96cc" xsi:nil="true"/>
-    <TPComponent xmlns="4873beb7-5857-4685-be1f-d57550cc96cc">WordFiles</TPComponent>
-    <AssetId xmlns="4873beb7-5857-4685-be1f-d57550cc96cc">TP101773128</AssetId>
-    <IntlLocPriority xmlns="4873beb7-5857-4685-be1f-d57550cc96cc" xsi:nil="true"/>
-    <TPLaunchHelpLink xmlns="4873beb7-5857-4685-be1f-d57550cc96cc" xsi:nil="true"/>
-    <TPApplication xmlns="4873beb7-5857-4685-be1f-d57550cc96cc">Word</TPApplication>
-    <PolicheckWords xmlns="4873beb7-5857-4685-be1f-d57550cc96cc" xsi:nil="true"/>
-    <IntlLangReviewer xmlns="4873beb7-5857-4685-be1f-d57550cc96cc" xsi:nil="true"/>
-    <HandoffToMSDN xmlns="4873beb7-5857-4685-be1f-d57550cc96cc">2009-08-21T23:45:00+00:00</HandoffToMSDN>
-    <PlannedPubDate xmlns="4873beb7-5857-4685-be1f-d57550cc96cc">2009-08-21T23:45:00+00:00</PlannedPubDate>
-    <CrawlForDependencies xmlns="4873beb7-5857-4685-be1f-d57550cc96cc">false</CrawlForDependencies>
-    <TrustLevel xmlns="4873beb7-5857-4685-be1f-d57550cc96cc">1 Microsoft Managed Content</TrustLevel>
-    <IsSearchable xmlns="4873beb7-5857-4685-be1f-d57550cc96cc">true</IsSearchable>
-    <TPNamespace xmlns="4873beb7-5857-4685-be1f-d57550cc96cc">WINWORD</TPNamespace>
-    <TemplateTemplateType xmlns="4873beb7-5857-4685-be1f-d57550cc96cc">Word Document Template</TemplateTemplateType>
-    <Markets xmlns="4873beb7-5857-4685-be1f-d57550cc96cc"/>
-    <IntlLangReview xmlns="4873beb7-5857-4685-be1f-d57550cc96cc" xsi:nil="true"/>
-    <UAProjectedTotalWords xmlns="4873beb7-5857-4685-be1f-d57550cc96cc">0</UAProjectedTotalWords>
-    <OutputCachingOn xmlns="4873beb7-5857-4685-be1f-d57550cc96cc">false</OutputCachingOn>
-    <AverageRating xmlns="4873beb7-5857-4685-be1f-d57550cc96cc" xsi:nil="true"/>
-    <APAuthor xmlns="4873beb7-5857-4685-be1f-d57550cc96cc">
-      <UserInfo>
-        <DisplayName>REDMOND\v-luannv</DisplayName>
-        <AccountId>92</AccountId>
-        <AccountType/>
-      </UserInfo>
-    </APAuthor>
-    <TPCommandLine xmlns="4873beb7-5857-4685-be1f-d57550cc96cc">{WD} /f {FilePath}</TPCommandLine>
-    <TPAppVersion xmlns="4873beb7-5857-4685-be1f-d57550cc96cc">14</TPAppVersion>
-    <EditorialStatus xmlns="4873beb7-5857-4685-be1f-d57550cc96cc" xsi:nil="true"/>
-    <LastModifiedDateTime xmlns="4873beb7-5857-4685-be1f-d57550cc96cc">2009-08-21T23:45:00+00:00</LastModifiedDateTime>
-    <TPLaunchHelpLinkType xmlns="4873beb7-5857-4685-be1f-d57550cc96cc">Template</TPLaunchHelpLinkType>
-    <UALocRecommendation xmlns="4873beb7-5857-4685-be1f-d57550cc96cc">Localize</UALocRecommendation>
-    <ArtSampleDocs xmlns="4873beb7-5857-4685-be1f-d57550cc96cc" xsi:nil="true"/>
-    <UACurrentWords xmlns="4873beb7-5857-4685-be1f-d57550cc96cc" xsi:nil="true"/>
-    <Manager xmlns="4873beb7-5857-4685-be1f-d57550cc96cc" xsi:nil="true"/>
-    <BlockPublish xmlns="4873beb7-5857-4685-be1f-d57550cc96cc" xsi:nil="true"/>
-    <CampaignTagsTaxHTField0 xmlns="4873beb7-5857-4685-be1f-d57550cc96cc">
-      <Terms xmlns="http://schemas.microsoft.com/office/infopath/2007/PartnerControls"/>
-    </CampaignTagsTaxHTField0>
-    <LocLastLocAttemptVersionLookup xmlns="4873beb7-5857-4685-be1f-d57550cc96cc">13344</LocLastLocAttemptVersionLookup>
-    <LocLastLocAttemptVersionTypeLookup xmlns="4873beb7-5857-4685-be1f-d57550cc96cc" xsi:nil="true"/>
-    <LocOverallPreviewStatusLookup xmlns="4873beb7-5857-4685-be1f-d57550cc96cc" xsi:nil="true"/>
-    <LocOverallPublishStatusLookup xmlns="4873beb7-5857-4685-be1f-d57550cc96cc" xsi:nil="true"/>
-    <TaxCatchAll xmlns="4873beb7-5857-4685-be1f-d57550cc96cc"/>
-    <LocNewPublishedVersionLookup xmlns="4873beb7-5857-4685-be1f-d57550cc96cc" xsi:nil="true"/>
-    <LocPublishedDependentAssetsLookup xmlns="4873beb7-5857-4685-be1f-d57550cc96cc" xsi:nil="true"/>
-    <LocComments xmlns="4873beb7-5857-4685-be1f-d57550cc96cc" xsi:nil="true"/>
-    <LocProcessedForMarketsLookup xmlns="4873beb7-5857-4685-be1f-d57550cc96cc" xsi:nil="true"/>
-    <LocRecommendedHandoff xmlns="4873beb7-5857-4685-be1f-d57550cc96cc" xsi:nil="true"/>
-    <LocManualTestRequired xmlns="4873beb7-5857-4685-be1f-d57550cc96cc" xsi:nil="true"/>
-    <LocProcessedForHandoffsLookup xmlns="4873beb7-5857-4685-be1f-d57550cc96cc" xsi:nil="true"/>
-    <LocOverallHandbackStatusLookup xmlns="4873beb7-5857-4685-be1f-d57550cc96cc" xsi:nil="true"/>
-    <LocalizationTagsTaxHTField0 xmlns="4873beb7-5857-4685-be1f-d57550cc96cc">
-      <Terms xmlns="http://schemas.microsoft.com/office/infopath/2007/PartnerControls"/>
-    </LocalizationTagsTaxHTField0>
-    <FeatureTagsTaxHTField0 xmlns="4873beb7-5857-4685-be1f-d57550cc96cc">
-      <Terms xmlns="http://schemas.microsoft.com/office/infopath/2007/PartnerControls"/>
-    </FeatureTagsTaxHTField0>
-    <LocOverallLocStatusLookup xmlns="4873beb7-5857-4685-be1f-d57550cc96cc" xsi:nil="true"/>
-    <LocPublishedLinkedAssetsLookup xmlns="4873beb7-5857-4685-be1f-d57550cc96cc" xsi:nil="true"/>
-    <InternalTagsTaxHTField0 xmlns="4873beb7-5857-4685-be1f-d57550cc96cc">
-      <Terms xmlns="http://schemas.microsoft.com/office/infopath/2007/PartnerControls"/>
-    </InternalTagsTaxHTField0>
-    <RecommendationsModifier xmlns="4873beb7-5857-4685-be1f-d57550cc96cc" xsi:nil="true"/>
-    <ScenarioTagsTaxHTField0 xmlns="4873beb7-5857-4685-be1f-d57550cc96cc">
-      <Terms xmlns="http://schemas.microsoft.com/office/infopath/2007/PartnerControls"/>
-    </ScenarioTagsTaxHTField0>
-    <OriginalRelease xmlns="4873beb7-5857-4685-be1f-d57550cc96cc">14</OriginalRelease>
-    <LocMarketGroupTiers2 xmlns="4873beb7-5857-4685-be1f-d57550cc96cc" xsi:nil="true"/>
-  </documentManagement>
-</p:properties>
-</file>
-
-<file path=customXml/item4.xml><?xml version="1.0" encoding="utf-8"?>
 <ct:contentTypeSchema xmlns:ct="http://schemas.microsoft.com/office/2006/metadata/contentType" xmlns:ma="http://schemas.microsoft.com/office/2006/metadata/properties/metaAttributes" ct:_="" ma:_="" ma:contentTypeName="TemplateFile" ma:contentTypeID="0x0101006EDDDB5EE6D98C44930B742096920B300400F5B6D36B3EF94B4E9A635CDF2A18F5B8" ma:contentTypeVersion="72" ma:contentTypeDescription="Create a new document." ma:contentTypeScope="" ma:versionID="a23e56308344d904b51738559c3d67c9">
   <xsd:schema xmlns:xsd="http://www.w3.org/2001/XMLSchema" xmlns:xs="http://www.w3.org/2001/XMLSchema" xmlns:p="http://schemas.microsoft.com/office/2006/metadata/properties" xmlns:ns2="4873beb7-5857-4685-be1f-d57550cc96cc" targetNamespace="http://schemas.microsoft.com/office/2006/metadata/properties" ma:root="true" ma:fieldsID="cd0908cc4600e77bf5da051303e00c8d" ns2:_="">
     <xsd:import namespace="4873beb7-5857-4685-be1f-d57550cc96cc"/>
@@ -14149,6 +15926,153 @@
 </ct:contentTypeSchema>
 </file>
 
+<file path=customXml/item3.xml><?xml version="1.0" encoding="utf-8"?>
+<?mso-contentType ?>
+<FormTemplates xmlns="http://schemas.microsoft.com/sharepoint/v3/contenttype/forms">
+  <Display>DocumentLibraryForm</Display>
+  <Edit>AssetEditForm</Edit>
+  <New>DocumentLibraryForm</New>
+</FormTemplates>
+</file>
+
+<file path=customXml/item4.xml><?xml version="1.0" encoding="utf-8"?>
+<p:properties xmlns:p="http://schemas.microsoft.com/office/2006/metadata/properties" xmlns:xsi="http://www.w3.org/2001/XMLSchema-instance" xmlns:pc="http://schemas.microsoft.com/office/infopath/2007/PartnerControls">
+  <documentManagement>
+    <MarketSpecific xmlns="4873beb7-5857-4685-be1f-d57550cc96cc">false</MarketSpecific>
+    <ApprovalStatus xmlns="4873beb7-5857-4685-be1f-d57550cc96cc">InProgress</ApprovalStatus>
+    <DirectSourceMarket xmlns="4873beb7-5857-4685-be1f-d57550cc96cc" xsi:nil="true"/>
+    <ThumbnailAssetId xmlns="4873beb7-5857-4685-be1f-d57550cc96cc" xsi:nil="true"/>
+    <PrimaryImageGen xmlns="4873beb7-5857-4685-be1f-d57550cc96cc">true</PrimaryImageGen>
+    <LegacyData xmlns="4873beb7-5857-4685-be1f-d57550cc96cc" xsi:nil="true"/>
+    <NumericId xmlns="4873beb7-5857-4685-be1f-d57550cc96cc" xsi:nil="true"/>
+    <BusinessGroup xmlns="4873beb7-5857-4685-be1f-d57550cc96cc" xsi:nil="true"/>
+    <TPFriendlyName xmlns="4873beb7-5857-4685-be1f-d57550cc96cc">OrielReport</TPFriendlyName>
+    <SourceTitle xmlns="4873beb7-5857-4685-be1f-d57550cc96cc" xsi:nil="true"/>
+    <APEditor xmlns="4873beb7-5857-4685-be1f-d57550cc96cc">
+      <UserInfo>
+        <DisplayName/>
+        <AccountId xsi:nil="true"/>
+        <AccountType/>
+      </UserInfo>
+    </APEditor>
+    <OpenTemplate xmlns="4873beb7-5857-4685-be1f-d57550cc96cc">true</OpenTemplate>
+    <UALocComments xmlns="4873beb7-5857-4685-be1f-d57550cc96cc" xsi:nil="true"/>
+    <IntlLangReviewDate xmlns="4873beb7-5857-4685-be1f-d57550cc96cc">2009-08-21T23:45:00+00:00</IntlLangReviewDate>
+    <PublishStatusLookup xmlns="4873beb7-5857-4685-be1f-d57550cc96cc">
+      <Value>305621</Value>
+      <Value>1303751</Value>
+    </PublishStatusLookup>
+    <ParentAssetId xmlns="4873beb7-5857-4685-be1f-d57550cc96cc" xsi:nil="true"/>
+    <LastPublishResultLookup xmlns="4873beb7-5857-4685-be1f-d57550cc96cc" xsi:nil="true"/>
+    <MachineTranslated xmlns="4873beb7-5857-4685-be1f-d57550cc96cc">false</MachineTranslated>
+    <Providers xmlns="4873beb7-5857-4685-be1f-d57550cc96cc" xsi:nil="true"/>
+    <OriginalSourceMarket xmlns="4873beb7-5857-4685-be1f-d57550cc96cc" xsi:nil="true"/>
+    <APDescription xmlns="4873beb7-5857-4685-be1f-d57550cc96cc" xsi:nil="true"/>
+    <ContentItem xmlns="4873beb7-5857-4685-be1f-d57550cc96cc" xsi:nil="true"/>
+    <ClipArtFilename xmlns="4873beb7-5857-4685-be1f-d57550cc96cc" xsi:nil="true"/>
+    <TPInstallLocation xmlns="4873beb7-5857-4685-be1f-d57550cc96cc">{My Templates}</TPInstallLocation>
+    <TimesCloned xmlns="4873beb7-5857-4685-be1f-d57550cc96cc" xsi:nil="true"/>
+    <PublishTargets xmlns="4873beb7-5857-4685-be1f-d57550cc96cc">OfficeOnline</PublishTargets>
+    <AcquiredFrom xmlns="4873beb7-5857-4685-be1f-d57550cc96cc">Community</AcquiredFrom>
+    <AssetStart xmlns="4873beb7-5857-4685-be1f-d57550cc96cc">2009-01-01T00:00:00+00:00</AssetStart>
+    <Provider xmlns="4873beb7-5857-4685-be1f-d57550cc96cc" xsi:nil="true"/>
+    <LastHandOff xmlns="4873beb7-5857-4685-be1f-d57550cc96cc" xsi:nil="true"/>
+    <FriendlyTitle xmlns="4873beb7-5857-4685-be1f-d57550cc96cc" xsi:nil="true"/>
+    <TPClientViewer xmlns="4873beb7-5857-4685-be1f-d57550cc96cc">Microsoft Office Word</TPClientViewer>
+    <TemplateStatus xmlns="4873beb7-5857-4685-be1f-d57550cc96cc" xsi:nil="true"/>
+    <IsDeleted xmlns="4873beb7-5857-4685-be1f-d57550cc96cc">false</IsDeleted>
+    <ShowIn xmlns="4873beb7-5857-4685-be1f-d57550cc96cc">Show everywhere</ShowIn>
+    <CSXHash xmlns="4873beb7-5857-4685-be1f-d57550cc96cc" xsi:nil="true"/>
+    <VoteCount xmlns="4873beb7-5857-4685-be1f-d57550cc96cc">0</VoteCount>
+    <UANotes xmlns="4873beb7-5857-4685-be1f-d57550cc96cc" xsi:nil="true"/>
+    <Downloads xmlns="4873beb7-5857-4685-be1f-d57550cc96cc">0</Downloads>
+    <OOCacheId xmlns="4873beb7-5857-4685-be1f-d57550cc96cc" xsi:nil="true"/>
+    <AssetExpire xmlns="4873beb7-5857-4685-be1f-d57550cc96cc">2029-05-12T00:00:00+00:00</AssetExpire>
+    <CSXSubmissionMarket xmlns="4873beb7-5857-4685-be1f-d57550cc96cc" xsi:nil="true"/>
+    <DSATActionTaken xmlns="4873beb7-5857-4685-be1f-d57550cc96cc">Best Bets</DSATActionTaken>
+    <SubmitterId xmlns="4873beb7-5857-4685-be1f-d57550cc96cc" xsi:nil="true"/>
+    <TPExecutable xmlns="4873beb7-5857-4685-be1f-d57550cc96cc" xsi:nil="true"/>
+    <EditorialTags xmlns="4873beb7-5857-4685-be1f-d57550cc96cc" xsi:nil="true"/>
+    <CSXSubmissionDate xmlns="4873beb7-5857-4685-be1f-d57550cc96cc" xsi:nil="true"/>
+    <CSXUpdate xmlns="4873beb7-5857-4685-be1f-d57550cc96cc">false</CSXUpdate>
+    <AssetType xmlns="4873beb7-5857-4685-be1f-d57550cc96cc">TP</AssetType>
+    <ApprovalLog xmlns="4873beb7-5857-4685-be1f-d57550cc96cc" xsi:nil="true"/>
+    <BugNumber xmlns="4873beb7-5857-4685-be1f-d57550cc96cc" xsi:nil="true"/>
+    <OriginAsset xmlns="4873beb7-5857-4685-be1f-d57550cc96cc" xsi:nil="true"/>
+    <Milestone xmlns="4873beb7-5857-4685-be1f-d57550cc96cc" xsi:nil="true"/>
+    <TPComponent xmlns="4873beb7-5857-4685-be1f-d57550cc96cc">WordFiles</TPComponent>
+    <AssetId xmlns="4873beb7-5857-4685-be1f-d57550cc96cc">TP101773128</AssetId>
+    <IntlLocPriority xmlns="4873beb7-5857-4685-be1f-d57550cc96cc" xsi:nil="true"/>
+    <TPLaunchHelpLink xmlns="4873beb7-5857-4685-be1f-d57550cc96cc" xsi:nil="true"/>
+    <TPApplication xmlns="4873beb7-5857-4685-be1f-d57550cc96cc">Word</TPApplication>
+    <PolicheckWords xmlns="4873beb7-5857-4685-be1f-d57550cc96cc" xsi:nil="true"/>
+    <IntlLangReviewer xmlns="4873beb7-5857-4685-be1f-d57550cc96cc" xsi:nil="true"/>
+    <HandoffToMSDN xmlns="4873beb7-5857-4685-be1f-d57550cc96cc">2009-08-21T23:45:00+00:00</HandoffToMSDN>
+    <PlannedPubDate xmlns="4873beb7-5857-4685-be1f-d57550cc96cc">2009-08-21T23:45:00+00:00</PlannedPubDate>
+    <CrawlForDependencies xmlns="4873beb7-5857-4685-be1f-d57550cc96cc">false</CrawlForDependencies>
+    <TrustLevel xmlns="4873beb7-5857-4685-be1f-d57550cc96cc">1 Microsoft Managed Content</TrustLevel>
+    <IsSearchable xmlns="4873beb7-5857-4685-be1f-d57550cc96cc">true</IsSearchable>
+    <TPNamespace xmlns="4873beb7-5857-4685-be1f-d57550cc96cc">WINWORD</TPNamespace>
+    <TemplateTemplateType xmlns="4873beb7-5857-4685-be1f-d57550cc96cc">Word Document Template</TemplateTemplateType>
+    <Markets xmlns="4873beb7-5857-4685-be1f-d57550cc96cc"/>
+    <IntlLangReview xmlns="4873beb7-5857-4685-be1f-d57550cc96cc" xsi:nil="true"/>
+    <UAProjectedTotalWords xmlns="4873beb7-5857-4685-be1f-d57550cc96cc">0</UAProjectedTotalWords>
+    <OutputCachingOn xmlns="4873beb7-5857-4685-be1f-d57550cc96cc">false</OutputCachingOn>
+    <AverageRating xmlns="4873beb7-5857-4685-be1f-d57550cc96cc" xsi:nil="true"/>
+    <APAuthor xmlns="4873beb7-5857-4685-be1f-d57550cc96cc">
+      <UserInfo>
+        <DisplayName>REDMOND\v-luannv</DisplayName>
+        <AccountId>92</AccountId>
+        <AccountType/>
+      </UserInfo>
+    </APAuthor>
+    <TPCommandLine xmlns="4873beb7-5857-4685-be1f-d57550cc96cc">{WD} /f {FilePath}</TPCommandLine>
+    <TPAppVersion xmlns="4873beb7-5857-4685-be1f-d57550cc96cc">14</TPAppVersion>
+    <EditorialStatus xmlns="4873beb7-5857-4685-be1f-d57550cc96cc" xsi:nil="true"/>
+    <LastModifiedDateTime xmlns="4873beb7-5857-4685-be1f-d57550cc96cc">2009-08-21T23:45:00+00:00</LastModifiedDateTime>
+    <TPLaunchHelpLinkType xmlns="4873beb7-5857-4685-be1f-d57550cc96cc">Template</TPLaunchHelpLinkType>
+    <UALocRecommendation xmlns="4873beb7-5857-4685-be1f-d57550cc96cc">Localize</UALocRecommendation>
+    <ArtSampleDocs xmlns="4873beb7-5857-4685-be1f-d57550cc96cc" xsi:nil="true"/>
+    <UACurrentWords xmlns="4873beb7-5857-4685-be1f-d57550cc96cc" xsi:nil="true"/>
+    <Manager xmlns="4873beb7-5857-4685-be1f-d57550cc96cc" xsi:nil="true"/>
+    <BlockPublish xmlns="4873beb7-5857-4685-be1f-d57550cc96cc" xsi:nil="true"/>
+    <CampaignTagsTaxHTField0 xmlns="4873beb7-5857-4685-be1f-d57550cc96cc">
+      <Terms xmlns="http://schemas.microsoft.com/office/infopath/2007/PartnerControls"/>
+    </CampaignTagsTaxHTField0>
+    <LocLastLocAttemptVersionLookup xmlns="4873beb7-5857-4685-be1f-d57550cc96cc">13344</LocLastLocAttemptVersionLookup>
+    <LocLastLocAttemptVersionTypeLookup xmlns="4873beb7-5857-4685-be1f-d57550cc96cc" xsi:nil="true"/>
+    <LocOverallPreviewStatusLookup xmlns="4873beb7-5857-4685-be1f-d57550cc96cc" xsi:nil="true"/>
+    <LocOverallPublishStatusLookup xmlns="4873beb7-5857-4685-be1f-d57550cc96cc" xsi:nil="true"/>
+    <TaxCatchAll xmlns="4873beb7-5857-4685-be1f-d57550cc96cc"/>
+    <LocNewPublishedVersionLookup xmlns="4873beb7-5857-4685-be1f-d57550cc96cc" xsi:nil="true"/>
+    <LocPublishedDependentAssetsLookup xmlns="4873beb7-5857-4685-be1f-d57550cc96cc" xsi:nil="true"/>
+    <LocComments xmlns="4873beb7-5857-4685-be1f-d57550cc96cc" xsi:nil="true"/>
+    <LocProcessedForMarketsLookup xmlns="4873beb7-5857-4685-be1f-d57550cc96cc" xsi:nil="true"/>
+    <LocRecommendedHandoff xmlns="4873beb7-5857-4685-be1f-d57550cc96cc" xsi:nil="true"/>
+    <LocManualTestRequired xmlns="4873beb7-5857-4685-be1f-d57550cc96cc" xsi:nil="true"/>
+    <LocProcessedForHandoffsLookup xmlns="4873beb7-5857-4685-be1f-d57550cc96cc" xsi:nil="true"/>
+    <LocOverallHandbackStatusLookup xmlns="4873beb7-5857-4685-be1f-d57550cc96cc" xsi:nil="true"/>
+    <LocalizationTagsTaxHTField0 xmlns="4873beb7-5857-4685-be1f-d57550cc96cc">
+      <Terms xmlns="http://schemas.microsoft.com/office/infopath/2007/PartnerControls"/>
+    </LocalizationTagsTaxHTField0>
+    <FeatureTagsTaxHTField0 xmlns="4873beb7-5857-4685-be1f-d57550cc96cc">
+      <Terms xmlns="http://schemas.microsoft.com/office/infopath/2007/PartnerControls"/>
+    </FeatureTagsTaxHTField0>
+    <LocOverallLocStatusLookup xmlns="4873beb7-5857-4685-be1f-d57550cc96cc" xsi:nil="true"/>
+    <LocPublishedLinkedAssetsLookup xmlns="4873beb7-5857-4685-be1f-d57550cc96cc" xsi:nil="true"/>
+    <InternalTagsTaxHTField0 xmlns="4873beb7-5857-4685-be1f-d57550cc96cc">
+      <Terms xmlns="http://schemas.microsoft.com/office/infopath/2007/PartnerControls"/>
+    </InternalTagsTaxHTField0>
+    <RecommendationsModifier xmlns="4873beb7-5857-4685-be1f-d57550cc96cc" xsi:nil="true"/>
+    <ScenarioTagsTaxHTField0 xmlns="4873beb7-5857-4685-be1f-d57550cc96cc">
+      <Terms xmlns="http://schemas.microsoft.com/office/infopath/2007/PartnerControls"/>
+    </ScenarioTagsTaxHTField0>
+    <OriginalRelease xmlns="4873beb7-5857-4685-be1f-d57550cc96cc">14</OriginalRelease>
+    <LocMarketGroupTiers2 xmlns="4873beb7-5857-4685-be1f-d57550cc96cc" xsi:nil="true"/>
+  </documentManagement>
+</p:properties>
+</file>
+
 <file path=customXml/itemProps1.xml><?xml version="1.0" encoding="utf-8"?>
 <ds:datastoreItem xmlns:ds="http://schemas.openxmlformats.org/officeDocument/2006/customXml" ds:itemID="{55AF091B-3C7A-41E3-B477-F2FDAA23CFDA}">
   <ds:schemaRefs>
@@ -14158,24 +16082,6 @@
 </file>
 
 <file path=customXml/itemProps2.xml><?xml version="1.0" encoding="utf-8"?>
-<ds:datastoreItem xmlns:ds="http://schemas.openxmlformats.org/officeDocument/2006/customXml" ds:itemID="{7B7DC871-0A98-4F4E-84D6-177B62D279B5}">
-  <ds:schemaRefs>
-    <ds:schemaRef ds:uri="http://schemas.microsoft.com/sharepoint/v3/contenttype/forms"/>
-  </ds:schemaRefs>
-</ds:datastoreItem>
-</file>
-
-<file path=customXml/itemProps3.xml><?xml version="1.0" encoding="utf-8"?>
-<ds:datastoreItem xmlns:ds="http://schemas.openxmlformats.org/officeDocument/2006/customXml" ds:itemID="{F317C91F-4E5B-4837-BE2E-49E26F1BA6A2}">
-  <ds:schemaRefs>
-    <ds:schemaRef ds:uri="http://schemas.microsoft.com/office/2006/metadata/properties"/>
-    <ds:schemaRef ds:uri="http://schemas.microsoft.com/office/infopath/2007/PartnerControls"/>
-    <ds:schemaRef ds:uri="4873beb7-5857-4685-be1f-d57550cc96cc"/>
-  </ds:schemaRefs>
-</ds:datastoreItem>
-</file>
-
-<file path=customXml/itemProps4.xml><?xml version="1.0" encoding="utf-8"?>
 <ds:datastoreItem xmlns:ds="http://schemas.openxmlformats.org/officeDocument/2006/customXml" ds:itemID="{A4844184-7ED4-4B73-A937-9C0722B65E21}">
   <ds:schemaRefs>
     <ds:schemaRef ds:uri="http://schemas.microsoft.com/office/2006/metadata/contentType"/>
@@ -14191,4 +16097,22 @@
     <ds:schemaRef ds:uri="http://schemas.microsoft.com/internal/obd"/>
   </ds:schemaRefs>
 </ds:datastoreItem>
+</file>
+
+<file path=customXml/itemProps3.xml><?xml version="1.0" encoding="utf-8"?>
+<ds:datastoreItem xmlns:ds="http://schemas.openxmlformats.org/officeDocument/2006/customXml" ds:itemID="{7B7DC871-0A98-4F4E-84D6-177B62D279B5}">
+  <ds:schemaRefs>
+    <ds:schemaRef ds:uri="http://schemas.microsoft.com/sharepoint/v3/contenttype/forms"/>
+  </ds:schemaRefs>
+</ds:datastoreItem>
+</file>
+
+<file path=customXml/itemProps4.xml><?xml version="1.0" encoding="utf-8"?>
+<ds:datastoreItem xmlns:ds="http://schemas.openxmlformats.org/officeDocument/2006/customXml" ds:itemID="{F317C91F-4E5B-4837-BE2E-49E26F1BA6A2}">
+  <ds:schemaRefs>
+    <ds:schemaRef ds:uri="http://schemas.microsoft.com/office/2006/metadata/properties"/>
+    <ds:schemaRef ds:uri="http://schemas.microsoft.com/office/infopath/2007/PartnerControls"/>
+    <ds:schemaRef ds:uri="4873beb7-5857-4685-be1f-d57550cc96cc"/>
+  </ds:schemaRefs>
+</ds:datastoreItem>
 </file>
</xml_diff>

<commit_message>
Updating README. Adding new cluster d3.png
</commit_message>
<xml_diff>
--- a/Report/IR assignment 1.docx
+++ b/Report/IR assignment 1.docx
@@ -116,18 +116,8 @@
                                 <w:sz w:val="24"/>
                                 <w:szCs w:val="24"/>
                               </w:rPr>
-                              <w:t xml:space="preserve">Sanjay </w:t>
+                              <w:t>Sanjay Jagaeesh</w:t>
                             </w:r>
-                            <w:proofErr w:type="spellStart"/>
-                            <w:r>
-                              <w:rPr>
-                                <w:color w:val="E65B01" w:themeColor="accent1" w:themeShade="BF"/>
-                                <w:sz w:val="24"/>
-                                <w:szCs w:val="24"/>
-                              </w:rPr>
-                              <w:t>Jagaeesh</w:t>
-                            </w:r>
-                            <w:proofErr w:type="spellEnd"/>
                           </w:p>
                           <w:p>
                             <w:pPr>
@@ -138,52 +128,14 @@
                                 <w:szCs w:val="24"/>
                               </w:rPr>
                             </w:pPr>
-                            <w:proofErr w:type="spellStart"/>
                             <w:r>
                               <w:rPr>
                                 <w:color w:val="E65B01" w:themeColor="accent1" w:themeShade="BF"/>
                                 <w:sz w:val="24"/>
                                 <w:szCs w:val="24"/>
                               </w:rPr>
-                              <w:t>Manohar</w:t>
+                              <w:t>Manohar Thagadur Natraju</w:t>
                             </w:r>
-                            <w:proofErr w:type="spellEnd"/>
-                            <w:r>
-                              <w:rPr>
-                                <w:color w:val="E65B01" w:themeColor="accent1" w:themeShade="BF"/>
-                                <w:sz w:val="24"/>
-                                <w:szCs w:val="24"/>
-                              </w:rPr>
-                              <w:t xml:space="preserve"> </w:t>
-                            </w:r>
-                            <w:proofErr w:type="spellStart"/>
-                            <w:r>
-                              <w:rPr>
-                                <w:color w:val="E65B01" w:themeColor="accent1" w:themeShade="BF"/>
-                                <w:sz w:val="24"/>
-                                <w:szCs w:val="24"/>
-                              </w:rPr>
-                              <w:t>Thagadur</w:t>
-                            </w:r>
-                            <w:proofErr w:type="spellEnd"/>
-                            <w:r>
-                              <w:rPr>
-                                <w:color w:val="E65B01" w:themeColor="accent1" w:themeShade="BF"/>
-                                <w:sz w:val="24"/>
-                                <w:szCs w:val="24"/>
-                              </w:rPr>
-                              <w:t xml:space="preserve"> </w:t>
-                            </w:r>
-                            <w:proofErr w:type="spellStart"/>
-                            <w:r>
-                              <w:rPr>
-                                <w:color w:val="E65B01" w:themeColor="accent1" w:themeShade="BF"/>
-                                <w:sz w:val="24"/>
-                                <w:szCs w:val="24"/>
-                              </w:rPr>
-                              <w:t>Natraju</w:t>
-                            </w:r>
-                            <w:proofErr w:type="spellEnd"/>
                           </w:p>
                           <w:p>
                             <w:pPr>
@@ -194,34 +146,14 @@
                                 <w:szCs w:val="24"/>
                               </w:rPr>
                             </w:pPr>
-                            <w:proofErr w:type="spellStart"/>
                             <w:r>
                               <w:rPr>
                                 <w:color w:val="E65B01" w:themeColor="accent1" w:themeShade="BF"/>
                                 <w:sz w:val="24"/>
                                 <w:szCs w:val="24"/>
                               </w:rPr>
-                              <w:t>Soumya</w:t>
+                              <w:t>Soumya Gowda</w:t>
                             </w:r>
-                            <w:proofErr w:type="spellEnd"/>
-                            <w:r>
-                              <w:rPr>
-                                <w:color w:val="E65B01" w:themeColor="accent1" w:themeShade="BF"/>
-                                <w:sz w:val="24"/>
-                                <w:szCs w:val="24"/>
-                              </w:rPr>
-                              <w:t xml:space="preserve"> </w:t>
-                            </w:r>
-                            <w:proofErr w:type="spellStart"/>
-                            <w:r>
-                              <w:rPr>
-                                <w:color w:val="E65B01" w:themeColor="accent1" w:themeShade="BF"/>
-                                <w:sz w:val="24"/>
-                                <w:szCs w:val="24"/>
-                              </w:rPr>
-                              <w:t>Gowda</w:t>
-                            </w:r>
-                            <w:proofErr w:type="spellEnd"/>
                           </w:p>
                           <w:p>
                             <w:pPr>
@@ -997,15 +929,7 @@
                                       <w:t xml:space="preserve">, </w:t>
                                     </w:r>
                                     <w:r>
-                                      <w:t xml:space="preserve">Apache </w:t>
-                                    </w:r>
-                                    <w:proofErr w:type="spellStart"/>
-                                    <w:r>
-                                      <w:t>Tika</w:t>
-                                    </w:r>
-                                    <w:proofErr w:type="spellEnd"/>
-                                    <w:r>
-                                      <w:t xml:space="preserve"> for content and metadata extraction, and Selenium to automate Ajax interaction</w:t>
+                                      <w:t>Apache Tika for content and metadata extraction, and Selenium to automate Ajax interaction</w:t>
                                     </w:r>
                                   </w:sdtContent>
                                 </w:sdt>
@@ -4574,20 +4498,7 @@
         </w:numPr>
       </w:pPr>
       <w:r>
-        <w:t xml:space="preserve">We set </w:t>
-      </w:r>
-      <w:proofErr w:type="spellStart"/>
-      <w:proofErr w:type="gramStart"/>
-      <w:r>
-        <w:t>http.agent</w:t>
-      </w:r>
-      <w:proofErr w:type="gramEnd"/>
-      <w:r>
-        <w:t>.rotate</w:t>
-      </w:r>
-      <w:proofErr w:type="spellEnd"/>
-      <w:r>
-        <w:t xml:space="preserve"> to ‘</w:t>
+        <w:t>We set http.agent.rotate to ‘</w:t>
       </w:r>
       <w:r>
         <w:t>t</w:t>
@@ -4605,17 +4516,7 @@
         </w:numPr>
       </w:pPr>
       <w:r>
-        <w:t xml:space="preserve">We increased the </w:t>
-      </w:r>
-      <w:proofErr w:type="spellStart"/>
-      <w:proofErr w:type="gramStart"/>
-      <w:r>
-        <w:t>http.timeout</w:t>
-      </w:r>
-      <w:proofErr w:type="spellEnd"/>
-      <w:proofErr w:type="gramEnd"/>
-      <w:r>
-        <w:t xml:space="preserve"> from 10,000 to 80,000.</w:t>
+        <w:t>We increased the http.timeout from 10,000 to 80,000.</w:t>
       </w:r>
     </w:p>
     <w:p>
@@ -4627,20 +4528,7 @@
         </w:numPr>
       </w:pPr>
       <w:r>
-        <w:t xml:space="preserve">We changed the </w:t>
-      </w:r>
-      <w:proofErr w:type="spellStart"/>
-      <w:proofErr w:type="gramStart"/>
-      <w:r>
-        <w:t>http.content</w:t>
-      </w:r>
-      <w:proofErr w:type="gramEnd"/>
-      <w:r>
-        <w:t>.limit</w:t>
-      </w:r>
-      <w:proofErr w:type="spellEnd"/>
-      <w:r>
-        <w:t xml:space="preserve"> to -1 to remove the limitation on the size of the crawling file.</w:t>
+        <w:t>We changed the http.content.limit to -1 to remove the limitation on the size of the crawling file.</w:t>
       </w:r>
     </w:p>
     <w:p>
@@ -4652,20 +4540,7 @@
         </w:numPr>
       </w:pPr>
       <w:r>
-        <w:t xml:space="preserve">We increased the </w:t>
-      </w:r>
-      <w:proofErr w:type="spellStart"/>
-      <w:proofErr w:type="gramStart"/>
-      <w:r>
-        <w:t>fetcher.threads</w:t>
-      </w:r>
-      <w:proofErr w:type="gramEnd"/>
-      <w:r>
-        <w:t>.fetch</w:t>
-      </w:r>
-      <w:proofErr w:type="spellEnd"/>
-      <w:r>
-        <w:t xml:space="preserve"> from 10 to 20.</w:t>
+        <w:t>We increased the fetcher.threads.fetch from 10 to 20.</w:t>
       </w:r>
     </w:p>
     <w:p>
@@ -4761,23 +4636,7 @@
         </w:numPr>
       </w:pPr>
       <w:r>
-        <w:t xml:space="preserve">We added image/* </w:t>
-      </w:r>
-      <w:proofErr w:type="spellStart"/>
-      <w:r>
-        <w:t>mimetype</w:t>
-      </w:r>
-      <w:proofErr w:type="spellEnd"/>
-      <w:r>
-        <w:t xml:space="preserve"> to allow crawling of documents with images/* and text/html </w:t>
-      </w:r>
-      <w:proofErr w:type="spellStart"/>
-      <w:r>
-        <w:t>mimetype</w:t>
-      </w:r>
-      <w:proofErr w:type="spellEnd"/>
-      <w:r>
-        <w:t>.</w:t>
+        <w:t>We added image/* mimetype to allow crawling of documents with images/* and text/html mimetype.</w:t>
       </w:r>
     </w:p>
     <w:p>
@@ -4849,21 +4708,8 @@
         <w:t>Spider#32</w:t>
       </w:r>
       <w:r>
-        <w:t xml:space="preserve">Crawler, </w:t>
-      </w:r>
-      <w:proofErr w:type="spellStart"/>
-      <w:r>
-        <w:t>MasosapaCrawler</w:t>
-      </w:r>
-      <w:proofErr w:type="spellEnd"/>
-      <w:r>
-        <w:t xml:space="preserve">, </w:t>
-      </w:r>
-      <w:proofErr w:type="spellStart"/>
-      <w:r>
-        <w:t>etc</w:t>
-      </w:r>
-      <w:proofErr w:type="spellEnd"/>
+        <w:t>Crawler, MasosapaCrawler, etc</w:t>
+      </w:r>
     </w:p>
     <w:p>
       <w:pPr>
@@ -4908,15 +4754,7 @@
         </w:numPr>
       </w:pPr>
       <w:r>
-        <w:t xml:space="preserve">We use the </w:t>
-      </w:r>
-      <w:proofErr w:type="spellStart"/>
-      <w:r>
-        <w:t>NutchPy</w:t>
-      </w:r>
-      <w:proofErr w:type="spellEnd"/>
-      <w:r>
-        <w:t xml:space="preserve"> library</w:t>
+        <w:t>We use the NutchPy library</w:t>
       </w:r>
     </w:p>
     <w:p>
@@ -4928,15 +4766,7 @@
         </w:numPr>
       </w:pPr>
       <w:r>
-        <w:t xml:space="preserve">We wrote a python script to generate all the image </w:t>
-      </w:r>
-      <w:proofErr w:type="spellStart"/>
-      <w:r>
-        <w:t>mimetypes</w:t>
-      </w:r>
-      <w:proofErr w:type="spellEnd"/>
-      <w:r>
-        <w:t xml:space="preserve"> that were found in our crawled data.</w:t>
+        <w:t>We wrote a python script to generate all the image mimetypes that were found in our crawled data.</w:t>
       </w:r>
     </w:p>
     <w:p>
@@ -4960,13 +4790,8 @@
         </w:numPr>
       </w:pPr>
       <w:r>
-        <w:t>image/</w:t>
-      </w:r>
-      <w:proofErr w:type="spellStart"/>
-      <w:r>
-        <w:t>png</w:t>
-      </w:r>
-      <w:proofErr w:type="spellEnd"/>
+        <w:t>image/png</w:t>
+      </w:r>
     </w:p>
     <w:p>
       <w:pPr>
@@ -5049,13 +4874,8 @@
         </w:numPr>
       </w:pPr>
       <w:r>
-        <w:t>image/x-</w:t>
-      </w:r>
-      <w:proofErr w:type="spellStart"/>
-      <w:r>
-        <w:t>xbitmap</w:t>
-      </w:r>
-      <w:proofErr w:type="spellEnd"/>
+        <w:t>image/x-xbitmap</w:t>
+      </w:r>
     </w:p>
     <w:p>
       <w:pPr>
@@ -5068,11 +4888,9 @@
       <w:r>
         <w:t>image/</w:t>
       </w:r>
-      <w:proofErr w:type="spellStart"/>
       <w:r>
         <w:t>pjpeg</w:t>
       </w:r>
-      <w:proofErr w:type="spellEnd"/>
     </w:p>
     <w:p>
       <w:pPr>
@@ -5080,25 +4898,10 @@
         <w:ind w:left="990"/>
       </w:pPr>
       <w:r>
-        <w:t xml:space="preserve">Many of the URLs that weren’t fetched were mainly because of </w:t>
-      </w:r>
-      <w:proofErr w:type="spellStart"/>
-      <w:proofErr w:type="gramStart"/>
-      <w:r>
-        <w:t>java.net.SocketTimeoutException</w:t>
-      </w:r>
-      <w:proofErr w:type="spellEnd"/>
-      <w:proofErr w:type="gramEnd"/>
-      <w:r>
-        <w:t xml:space="preserve">, </w:t>
-      </w:r>
-      <w:proofErr w:type="spellStart"/>
-      <w:r>
-        <w:t>java.lag.IllegalArguementExeption</w:t>
-      </w:r>
-      <w:proofErr w:type="spellEnd"/>
-      <w:r>
-        <w:t>, HTTP 403.</w:t>
+        <w:t xml:space="preserve">Many of the URLs that weren’t fetched were mainly because of java.net.SocketTimeoutException, </w:t>
+      </w:r>
+      <w:r>
+        <w:t>java.lag.IllegalArguementExeption, HTTP 403.</w:t>
       </w:r>
     </w:p>
     <w:p>
@@ -5116,15 +4919,7 @@
         </w:numPr>
       </w:pPr>
       <w:r>
-        <w:t xml:space="preserve">The list of 100 </w:t>
-      </w:r>
-      <w:proofErr w:type="spellStart"/>
-      <w:r>
-        <w:t>Urls</w:t>
-      </w:r>
-      <w:proofErr w:type="spellEnd"/>
-      <w:r>
-        <w:t xml:space="preserve"> that we found difficulty in fetching has been added in “</w:t>
+        <w:t>The list of 100 Urls that we found difficulty in fetching has been added in “</w:t>
       </w:r>
       <w:r>
         <w:rPr>
@@ -5142,15 +4937,7 @@
         </w:numPr>
       </w:pPr>
       <w:r>
-        <w:t xml:space="preserve">We crawled all the 85 </w:t>
-      </w:r>
-      <w:proofErr w:type="spellStart"/>
-      <w:r>
-        <w:t>urls</w:t>
-      </w:r>
-      <w:proofErr w:type="spellEnd"/>
-      <w:r>
-        <w:t xml:space="preserve"> with 30 rounds</w:t>
+        <w:t>We crawled all the 85 urls with 30 rounds</w:t>
       </w:r>
     </w:p>
     <w:p>
@@ -5158,13 +4945,8 @@
         <w:pStyle w:val="ListParagraph"/>
       </w:pPr>
       <w:r>
-        <w:t xml:space="preserve">The crawl stats at this stage is tabulated as </w:t>
-      </w:r>
-      <w:proofErr w:type="gramStart"/>
-      <w:r>
-        <w:t>follows:-</w:t>
-      </w:r>
-      <w:proofErr w:type="gramEnd"/>
+        <w:t>The crawl stats at this stage is tabulated as follows:-</w:t>
+      </w:r>
     </w:p>
     <w:p>
       <w:pPr>
@@ -5172,15 +4954,7 @@
         <w:ind w:firstLine="720"/>
       </w:pPr>
       <w:r>
-        <w:t xml:space="preserve">$ bin/crawl </w:t>
-      </w:r>
-      <w:proofErr w:type="spellStart"/>
-      <w:r>
-        <w:t>urls</w:t>
-      </w:r>
-      <w:proofErr w:type="spellEnd"/>
-      <w:r>
-        <w:t>/ ~/CSCI-572/guns_crawl_Step2 30</w:t>
+        <w:t>$ bin/crawl urls/ ~/CSCI-572/guns_crawl_Step2 30</w:t>
       </w:r>
     </w:p>
     <w:p>
@@ -5189,31 +4963,7 @@
         <w:ind w:firstLine="720"/>
       </w:pPr>
       <w:r>
-        <w:t>$ bin/</w:t>
-      </w:r>
-      <w:proofErr w:type="spellStart"/>
-      <w:r>
-        <w:t>nutch</w:t>
-      </w:r>
-      <w:proofErr w:type="spellEnd"/>
-      <w:r>
-        <w:t xml:space="preserve"> </w:t>
-      </w:r>
-      <w:proofErr w:type="spellStart"/>
-      <w:r>
-        <w:t>readdb</w:t>
-      </w:r>
-      <w:proofErr w:type="spellEnd"/>
-      <w:r>
-        <w:t xml:space="preserve"> ~/CSCI-572/guns_crawl_Step5/</w:t>
-      </w:r>
-      <w:proofErr w:type="spellStart"/>
-      <w:r>
-        <w:t>crawldb</w:t>
-      </w:r>
-      <w:proofErr w:type="spellEnd"/>
-      <w:r>
-        <w:t xml:space="preserve"> -stats</w:t>
+        <w:t>$ bin/nutch readdb ~/CSCI-572/guns_crawl_Step5/crawldb -stats</w:t>
       </w:r>
     </w:p>
     <w:p>
@@ -5487,19 +5237,11 @@
                 <w:color w:val="FF0000"/>
               </w:rPr>
             </w:pPr>
-            <w:proofErr w:type="spellStart"/>
             <w:r>
               <w:rPr>
                 <w:color w:val="FF0000"/>
               </w:rPr>
-              <w:t>Avg</w:t>
-            </w:r>
-            <w:proofErr w:type="spellEnd"/>
-            <w:r>
-              <w:rPr>
-                <w:color w:val="FF0000"/>
-              </w:rPr>
-              <w:t xml:space="preserve"> Score</w:t>
+              <w:t>Avg Score</w:t>
             </w:r>
           </w:p>
         </w:tc>
@@ -5592,21 +5334,7 @@
               <w:rPr>
                 <w:color w:val="FF0000"/>
               </w:rPr>
-              <w:t>Status 1 (</w:t>
-            </w:r>
-            <w:proofErr w:type="spellStart"/>
-            <w:r>
-              <w:rPr>
-                <w:color w:val="FF0000"/>
-              </w:rPr>
-              <w:t>db_unfetched</w:t>
-            </w:r>
-            <w:proofErr w:type="spellEnd"/>
-            <w:r>
-              <w:rPr>
-                <w:color w:val="FF0000"/>
-              </w:rPr>
-              <w:t>)</w:t>
+              <w:t>Status 1 (db_unfetched)</w:t>
             </w:r>
           </w:p>
         </w:tc>
@@ -5654,21 +5382,7 @@
               <w:rPr>
                 <w:color w:val="FF0000"/>
               </w:rPr>
-              <w:t>Status 2 (</w:t>
-            </w:r>
-            <w:proofErr w:type="spellStart"/>
-            <w:r>
-              <w:rPr>
-                <w:color w:val="FF0000"/>
-              </w:rPr>
-              <w:t>db_fetched</w:t>
-            </w:r>
-            <w:proofErr w:type="spellEnd"/>
-            <w:r>
-              <w:rPr>
-                <w:color w:val="FF0000"/>
-              </w:rPr>
-              <w:t>)</w:t>
+              <w:t>Status 2 (db_fetched)</w:t>
             </w:r>
           </w:p>
         </w:tc>
@@ -5716,21 +5430,7 @@
               <w:rPr>
                 <w:color w:val="FF0000"/>
               </w:rPr>
-              <w:t>Status 3 (</w:t>
-            </w:r>
-            <w:proofErr w:type="spellStart"/>
-            <w:r>
-              <w:rPr>
-                <w:color w:val="FF0000"/>
-              </w:rPr>
-              <w:t>db_gone</w:t>
-            </w:r>
-            <w:proofErr w:type="spellEnd"/>
-            <w:r>
-              <w:rPr>
-                <w:color w:val="FF0000"/>
-              </w:rPr>
-              <w:t>)</w:t>
+              <w:t>Status 3 (db_gone)</w:t>
             </w:r>
           </w:p>
         </w:tc>
@@ -5778,21 +5478,7 @@
               <w:rPr>
                 <w:color w:val="FF0000"/>
               </w:rPr>
-              <w:t>Status 4 (</w:t>
-            </w:r>
-            <w:proofErr w:type="spellStart"/>
-            <w:r>
-              <w:rPr>
-                <w:color w:val="FF0000"/>
-              </w:rPr>
-              <w:t>db_redir_temp</w:t>
-            </w:r>
-            <w:proofErr w:type="spellEnd"/>
-            <w:r>
-              <w:rPr>
-                <w:color w:val="FF0000"/>
-              </w:rPr>
-              <w:t>)</w:t>
+              <w:t>Status 4 (db_redir_temp)</w:t>
             </w:r>
           </w:p>
         </w:tc>
@@ -5840,21 +5526,7 @@
               <w:rPr>
                 <w:color w:val="FF0000"/>
               </w:rPr>
-              <w:t>Status 5 (</w:t>
-            </w:r>
-            <w:proofErr w:type="spellStart"/>
-            <w:r>
-              <w:rPr>
-                <w:color w:val="FF0000"/>
-              </w:rPr>
-              <w:t>db_redir_perm</w:t>
-            </w:r>
-            <w:proofErr w:type="spellEnd"/>
-            <w:r>
-              <w:rPr>
-                <w:color w:val="FF0000"/>
-              </w:rPr>
-              <w:t>)</w:t>
+              <w:t>Status 5 (db_redir_perm)</w:t>
             </w:r>
           </w:p>
         </w:tc>
@@ -5902,21 +5574,7 @@
               <w:rPr>
                 <w:color w:val="FF0000"/>
               </w:rPr>
-              <w:t>Status 6 (</w:t>
-            </w:r>
-            <w:proofErr w:type="spellStart"/>
-            <w:r>
-              <w:rPr>
-                <w:color w:val="FF0000"/>
-              </w:rPr>
-              <w:t>db_notmodified</w:t>
-            </w:r>
-            <w:proofErr w:type="spellEnd"/>
-            <w:r>
-              <w:rPr>
-                <w:color w:val="FF0000"/>
-              </w:rPr>
-              <w:t>)</w:t>
+              <w:t>Status 6 (db_notmodified)</w:t>
             </w:r>
           </w:p>
         </w:tc>
@@ -5964,21 +5622,7 @@
               <w:rPr>
                 <w:color w:val="FF0000"/>
               </w:rPr>
-              <w:t>Status 7 (</w:t>
-            </w:r>
-            <w:proofErr w:type="spellStart"/>
-            <w:r>
-              <w:rPr>
-                <w:color w:val="FF0000"/>
-              </w:rPr>
-              <w:t>db_duplicate</w:t>
-            </w:r>
-            <w:proofErr w:type="spellEnd"/>
-            <w:r>
-              <w:rPr>
-                <w:color w:val="FF0000"/>
-              </w:rPr>
-              <w:t>)</w:t>
+              <w:t>Status 7 (db_duplicate)</w:t>
             </w:r>
           </w:p>
         </w:tc>
@@ -6077,52 +5721,15 @@
         <w:t xml:space="preserve">Question 4: Build the latest </w:t>
       </w:r>
       <w:r>
-        <w:t xml:space="preserve">version of </w:t>
-      </w:r>
-      <w:proofErr w:type="spellStart"/>
-      <w:r>
-        <w:t>Tika</w:t>
-      </w:r>
-      <w:proofErr w:type="spellEnd"/>
-      <w:r>
-        <w:t xml:space="preserve"> and install </w:t>
-      </w:r>
-      <w:proofErr w:type="spellStart"/>
-      <w:r>
-        <w:t>Tesseract</w:t>
-      </w:r>
-      <w:proofErr w:type="spellEnd"/>
+        <w:t>version of Tika and install Tesseract</w:t>
+      </w:r>
     </w:p>
     <w:p>
       <w:r>
         <w:t>a, b, c.</w:t>
       </w:r>
       <w:r>
-        <w:t xml:space="preserve"> We installed </w:t>
-      </w:r>
-      <w:proofErr w:type="spellStart"/>
-      <w:r>
-        <w:t>Tesseract</w:t>
-      </w:r>
-      <w:proofErr w:type="spellEnd"/>
-      <w:r>
-        <w:t xml:space="preserve"> and upgraded </w:t>
-      </w:r>
-      <w:proofErr w:type="spellStart"/>
-      <w:r>
-        <w:t>Tika</w:t>
-      </w:r>
-      <w:proofErr w:type="spellEnd"/>
-      <w:r>
-        <w:t xml:space="preserve">. </w:t>
-      </w:r>
-      <w:proofErr w:type="spellStart"/>
-      <w:r>
-        <w:t>Thirebuild</w:t>
-      </w:r>
-      <w:proofErr w:type="spellEnd"/>
-      <w:r>
-        <w:t xml:space="preserve"> Nutch</w:t>
+        <w:t xml:space="preserve"> We installed Tesseract and upgraded Tika. Thirebuild Nutch</w:t>
       </w:r>
     </w:p>
     <w:p>
@@ -6147,25 +5754,7 @@
           <w:sz w:val="28"/>
           <w:szCs w:val="28"/>
         </w:rPr>
-        <w:t xml:space="preserve">: Re-run your Weapons Crawls with enhanced </w:t>
-      </w:r>
-      <w:proofErr w:type="spellStart"/>
-      <w:r>
-        <w:rPr>
-          <w:rFonts w:asciiTheme="majorHAnsi" w:hAnsiTheme="majorHAnsi"/>
-          <w:sz w:val="28"/>
-          <w:szCs w:val="28"/>
-        </w:rPr>
-        <w:t>Tika</w:t>
-      </w:r>
-      <w:proofErr w:type="spellEnd"/>
-      <w:r>
-        <w:rPr>
-          <w:rFonts w:asciiTheme="majorHAnsi" w:hAnsiTheme="majorHAnsi"/>
-          <w:sz w:val="28"/>
-          <w:szCs w:val="28"/>
-        </w:rPr>
-        <w:t xml:space="preserve"> and Nutch Selenium you have built in step 3</w:t>
+        <w:t>: Re-run your Weapons Crawls with enhanced Tika and Nutch Selenium you have built in step 3</w:t>
       </w:r>
     </w:p>
     <w:p>
@@ -6177,15 +5766,7 @@
         </w:numPr>
       </w:pPr>
       <w:r>
-        <w:t xml:space="preserve">The list of 100 </w:t>
-      </w:r>
-      <w:proofErr w:type="spellStart"/>
-      <w:r>
-        <w:t>Urls</w:t>
-      </w:r>
-      <w:proofErr w:type="spellEnd"/>
-      <w:r>
-        <w:t xml:space="preserve"> that we found difficulty in fetching has been added in “</w:t>
+        <w:t>The list of 100 Urls that we found difficulty in fetching has been added in “</w:t>
       </w:r>
       <w:r>
         <w:rPr>
@@ -6203,23 +5784,7 @@
         </w:numPr>
       </w:pPr>
       <w:r>
-        <w:t xml:space="preserve">About 50% of the </w:t>
-      </w:r>
-      <w:proofErr w:type="spellStart"/>
-      <w:r>
-        <w:t>Urls</w:t>
-      </w:r>
-      <w:proofErr w:type="spellEnd"/>
-      <w:r>
-        <w:t xml:space="preserve"> from 2d are still present in the result of this step. The exact </w:t>
-      </w:r>
-      <w:proofErr w:type="spellStart"/>
-      <w:r>
-        <w:t>urls</w:t>
-      </w:r>
-      <w:proofErr w:type="spellEnd"/>
-      <w:r>
-        <w:t xml:space="preserve"> can be found in the above excel sheet.</w:t>
+        <w:t>About 50% of the Urls from 2d are still present in the result of this step. The exact urls can be found in the above excel sheet.</w:t>
       </w:r>
     </w:p>
     <w:p>
@@ -6231,15 +5796,7 @@
         </w:numPr>
       </w:pPr>
       <w:r>
-        <w:t xml:space="preserve">The un-fetched URLs from Nutch crawls were not fetched for the main reason that corresponding mime types couldn’t be parsed by Nutch. </w:t>
-      </w:r>
-      <w:proofErr w:type="spellStart"/>
-      <w:r>
-        <w:t>Tika</w:t>
-      </w:r>
-      <w:proofErr w:type="spellEnd"/>
-      <w:r>
-        <w:t xml:space="preserve"> parsing enabled to overcome this hindrance and parse additional mime type related to images. </w:t>
+        <w:t xml:space="preserve">The un-fetched URLs from Nutch crawls were not fetched for the main reason that corresponding mime types couldn’t be parsed by Nutch. Tika parsing enabled to overcome this hindrance and parse additional mime type related to images. </w:t>
       </w:r>
     </w:p>
     <w:p>
@@ -6251,13 +5808,8 @@
         </w:numPr>
       </w:pPr>
       <w:r>
-        <w:t xml:space="preserve">The crawl stats at this stage is tabulated as </w:t>
-      </w:r>
-      <w:proofErr w:type="gramStart"/>
-      <w:r>
-        <w:t>follows:-</w:t>
-      </w:r>
-      <w:proofErr w:type="gramEnd"/>
+        <w:t>The crawl stats at this stage is tabulated as follows:-</w:t>
+      </w:r>
     </w:p>
     <w:p>
       <w:pPr>
@@ -6269,15 +5821,7 @@
         <w:pStyle w:val="ListParagraph"/>
       </w:pPr>
       <w:r>
-        <w:t xml:space="preserve">$ bin/crawl </w:t>
-      </w:r>
-      <w:proofErr w:type="spellStart"/>
-      <w:r>
-        <w:t>urls</w:t>
-      </w:r>
-      <w:proofErr w:type="spellEnd"/>
-      <w:r>
-        <w:t>/ ~/CSCI-572/guns_crawl_Step5 30</w:t>
+        <w:t>$ bin/crawl urls/ ~/CSCI-572/guns_crawl_Step5 30</w:t>
       </w:r>
     </w:p>
     <w:p>
@@ -6285,31 +5829,7 @@
         <w:pStyle w:val="ListParagraph"/>
       </w:pPr>
       <w:r>
-        <w:t>$ bin/</w:t>
-      </w:r>
-      <w:proofErr w:type="spellStart"/>
-      <w:r>
-        <w:t>nutch</w:t>
-      </w:r>
-      <w:proofErr w:type="spellEnd"/>
-      <w:r>
-        <w:t xml:space="preserve"> </w:t>
-      </w:r>
-      <w:proofErr w:type="spellStart"/>
-      <w:r>
-        <w:t>readdb</w:t>
-      </w:r>
-      <w:proofErr w:type="spellEnd"/>
-      <w:r>
-        <w:t xml:space="preserve"> ~/CSCI-572/guns_crawl_Step5/</w:t>
-      </w:r>
-      <w:proofErr w:type="spellStart"/>
-      <w:r>
-        <w:t>crawldb</w:t>
-      </w:r>
-      <w:proofErr w:type="spellEnd"/>
-      <w:r>
-        <w:t xml:space="preserve"> -stats</w:t>
+        <w:t>$ bin/nutch readdb ~/CSCI-572/guns_crawl_Step5/crawldb -stats</w:t>
       </w:r>
     </w:p>
     <w:p>
@@ -6603,19 +6123,11 @@
                 <w:color w:val="FF0000"/>
               </w:rPr>
             </w:pPr>
-            <w:proofErr w:type="spellStart"/>
             <w:r>
               <w:rPr>
                 <w:color w:val="FF0000"/>
               </w:rPr>
-              <w:t>Avg</w:t>
-            </w:r>
-            <w:proofErr w:type="spellEnd"/>
-            <w:r>
-              <w:rPr>
-                <w:color w:val="FF0000"/>
-              </w:rPr>
-              <w:t xml:space="preserve"> Score</w:t>
+              <w:t>Avg Score</w:t>
             </w:r>
           </w:p>
         </w:tc>
@@ -6710,21 +6222,7 @@
               <w:rPr>
                 <w:color w:val="FF0000"/>
               </w:rPr>
-              <w:t>Status 1 (</w:t>
-            </w:r>
-            <w:proofErr w:type="spellStart"/>
-            <w:r>
-              <w:rPr>
-                <w:color w:val="FF0000"/>
-              </w:rPr>
-              <w:t>db_unfetched</w:t>
-            </w:r>
-            <w:proofErr w:type="spellEnd"/>
-            <w:r>
-              <w:rPr>
-                <w:color w:val="FF0000"/>
-              </w:rPr>
-              <w:t>)</w:t>
+              <w:t>Status 1 (db_unfetched)</w:t>
             </w:r>
           </w:p>
         </w:tc>
@@ -6773,21 +6271,7 @@
               <w:rPr>
                 <w:color w:val="FF0000"/>
               </w:rPr>
-              <w:t>Status 2 (</w:t>
-            </w:r>
-            <w:proofErr w:type="spellStart"/>
-            <w:r>
-              <w:rPr>
-                <w:color w:val="FF0000"/>
-              </w:rPr>
-              <w:t>db_fetched</w:t>
-            </w:r>
-            <w:proofErr w:type="spellEnd"/>
-            <w:r>
-              <w:rPr>
-                <w:color w:val="FF0000"/>
-              </w:rPr>
-              <w:t>)</w:t>
+              <w:t>Status 2 (db_fetched)</w:t>
             </w:r>
           </w:p>
         </w:tc>
@@ -6836,21 +6320,7 @@
               <w:rPr>
                 <w:color w:val="FF0000"/>
               </w:rPr>
-              <w:t>Status 3 (</w:t>
-            </w:r>
-            <w:proofErr w:type="spellStart"/>
-            <w:r>
-              <w:rPr>
-                <w:color w:val="FF0000"/>
-              </w:rPr>
-              <w:t>db_gone</w:t>
-            </w:r>
-            <w:proofErr w:type="spellEnd"/>
-            <w:r>
-              <w:rPr>
-                <w:color w:val="FF0000"/>
-              </w:rPr>
-              <w:t>)</w:t>
+              <w:t>Status 3 (db_gone)</w:t>
             </w:r>
           </w:p>
         </w:tc>
@@ -6899,21 +6369,7 @@
               <w:rPr>
                 <w:color w:val="FF0000"/>
               </w:rPr>
-              <w:t>Status 4 (</w:t>
-            </w:r>
-            <w:proofErr w:type="spellStart"/>
-            <w:r>
-              <w:rPr>
-                <w:color w:val="FF0000"/>
-              </w:rPr>
-              <w:t>db_redir_temp</w:t>
-            </w:r>
-            <w:proofErr w:type="spellEnd"/>
-            <w:r>
-              <w:rPr>
-                <w:color w:val="FF0000"/>
-              </w:rPr>
-              <w:t>)</w:t>
+              <w:t>Status 4 (db_redir_temp)</w:t>
             </w:r>
           </w:p>
         </w:tc>
@@ -6962,21 +6418,7 @@
               <w:rPr>
                 <w:color w:val="FF0000"/>
               </w:rPr>
-              <w:t>Status 5 (</w:t>
-            </w:r>
-            <w:proofErr w:type="spellStart"/>
-            <w:r>
-              <w:rPr>
-                <w:color w:val="FF0000"/>
-              </w:rPr>
-              <w:t>db_redir_perm</w:t>
-            </w:r>
-            <w:proofErr w:type="spellEnd"/>
-            <w:r>
-              <w:rPr>
-                <w:color w:val="FF0000"/>
-              </w:rPr>
-              <w:t>)</w:t>
+              <w:t>Status 5 (db_redir_perm)</w:t>
             </w:r>
           </w:p>
         </w:tc>
@@ -7025,21 +6467,7 @@
               <w:rPr>
                 <w:color w:val="FF0000"/>
               </w:rPr>
-              <w:t>Status 6 (</w:t>
-            </w:r>
-            <w:proofErr w:type="spellStart"/>
-            <w:r>
-              <w:rPr>
-                <w:color w:val="FF0000"/>
-              </w:rPr>
-              <w:t>db_notmodified</w:t>
-            </w:r>
-            <w:proofErr w:type="spellEnd"/>
-            <w:r>
-              <w:rPr>
-                <w:color w:val="FF0000"/>
-              </w:rPr>
-              <w:t>)</w:t>
+              <w:t>Status 6 (db_notmodified)</w:t>
             </w:r>
           </w:p>
         </w:tc>
@@ -7088,21 +6516,7 @@
               <w:rPr>
                 <w:color w:val="FF0000"/>
               </w:rPr>
-              <w:t>Status 7 (</w:t>
-            </w:r>
-            <w:proofErr w:type="spellStart"/>
-            <w:r>
-              <w:rPr>
-                <w:color w:val="FF0000"/>
-              </w:rPr>
-              <w:t>db_duplicate</w:t>
-            </w:r>
-            <w:proofErr w:type="spellEnd"/>
-            <w:r>
-              <w:rPr>
-                <w:color w:val="FF0000"/>
-              </w:rPr>
-              <w:t>)</w:t>
+              <w:t>Status 7 (db_duplicate)</w:t>
             </w:r>
           </w:p>
         </w:tc>
@@ -7251,23 +6665,13 @@
         </w:rPr>
         <w:t xml:space="preserve">Using </w:t>
       </w:r>
-      <w:proofErr w:type="spellStart"/>
       <w:r>
         <w:rPr>
           <w:rFonts w:asciiTheme="majorHAnsi" w:hAnsiTheme="majorHAnsi"/>
           <w:i/>
           <w:szCs w:val="28"/>
         </w:rPr>
-        <w:t>tika</w:t>
-      </w:r>
-      <w:proofErr w:type="spellEnd"/>
-      <w:r>
-        <w:rPr>
-          <w:rFonts w:asciiTheme="majorHAnsi" w:hAnsiTheme="majorHAnsi"/>
-          <w:i/>
-          <w:szCs w:val="28"/>
-        </w:rPr>
-        <w:t xml:space="preserve">-python </w:t>
+        <w:t xml:space="preserve">tika-python </w:t>
       </w:r>
       <w:r>
         <w:rPr>
@@ -7349,23 +6753,7 @@
           <w:rFonts w:asciiTheme="majorHAnsi" w:hAnsiTheme="majorHAnsi"/>
           <w:szCs w:val="28"/>
         </w:rPr>
-        <w:t xml:space="preserve">We developed an algorithm to find near duplicates using </w:t>
-      </w:r>
-      <w:proofErr w:type="spellStart"/>
-      <w:r>
-        <w:rPr>
-          <w:rFonts w:asciiTheme="majorHAnsi" w:hAnsiTheme="majorHAnsi"/>
-          <w:szCs w:val="28"/>
-        </w:rPr>
-        <w:t>Simhash</w:t>
-      </w:r>
-      <w:proofErr w:type="spellEnd"/>
-      <w:r>
-        <w:rPr>
-          <w:rFonts w:asciiTheme="majorHAnsi" w:hAnsiTheme="majorHAnsi"/>
-          <w:szCs w:val="28"/>
-        </w:rPr>
-        <w:t>:</w:t>
+        <w:t>We developed an algorithm to find near duplicates using Simhash:</w:t>
       </w:r>
     </w:p>
     <w:p>
@@ -7381,39 +6769,7 @@
           <w:rFonts w:asciiTheme="majorHAnsi" w:hAnsiTheme="majorHAnsi"/>
           <w:szCs w:val="28"/>
         </w:rPr>
-        <w:t xml:space="preserve">The algorithm we employ to detect near duplicate is a simple implementation of the </w:t>
-      </w:r>
-      <w:proofErr w:type="spellStart"/>
-      <w:r>
-        <w:rPr>
-          <w:rFonts w:asciiTheme="majorHAnsi" w:hAnsiTheme="majorHAnsi"/>
-          <w:szCs w:val="28"/>
-        </w:rPr>
-        <w:t>simhash</w:t>
-      </w:r>
-      <w:proofErr w:type="spellEnd"/>
-      <w:r>
-        <w:rPr>
-          <w:rFonts w:asciiTheme="majorHAnsi" w:hAnsiTheme="majorHAnsi"/>
-          <w:szCs w:val="28"/>
-        </w:rPr>
-        <w:t xml:space="preserve"> technique explained in </w:t>
-      </w:r>
-      <w:proofErr w:type="spellStart"/>
-      <w:r>
-        <w:rPr>
-          <w:rFonts w:asciiTheme="majorHAnsi" w:hAnsiTheme="majorHAnsi"/>
-          <w:szCs w:val="28"/>
-        </w:rPr>
-        <w:t>Manku</w:t>
-      </w:r>
-      <w:proofErr w:type="spellEnd"/>
-      <w:r>
-        <w:rPr>
-          <w:rFonts w:asciiTheme="majorHAnsi" w:hAnsiTheme="majorHAnsi"/>
-          <w:szCs w:val="28"/>
-        </w:rPr>
-        <w:t xml:space="preserve"> et al., WWW 2007, </w:t>
+        <w:t xml:space="preserve">The algorithm we employ to detect near duplicate is a simple implementation of the simhash technique explained in Manku et al., WWW 2007, </w:t>
       </w:r>
       <w:r>
         <w:rPr>
@@ -7445,39 +6801,7 @@
           <w:rFonts w:asciiTheme="majorHAnsi" w:hAnsiTheme="majorHAnsi"/>
           <w:szCs w:val="28"/>
         </w:rPr>
-        <w:t xml:space="preserve">We use 128 bit md5 hash to generate </w:t>
-      </w:r>
-      <w:proofErr w:type="spellStart"/>
-      <w:r>
-        <w:rPr>
-          <w:rFonts w:asciiTheme="majorHAnsi" w:hAnsiTheme="majorHAnsi"/>
-          <w:szCs w:val="28"/>
-        </w:rPr>
-        <w:t>simhash</w:t>
-      </w:r>
-      <w:proofErr w:type="spellEnd"/>
-      <w:r>
-        <w:rPr>
-          <w:rFonts w:asciiTheme="majorHAnsi" w:hAnsiTheme="majorHAnsi"/>
-          <w:szCs w:val="28"/>
-        </w:rPr>
-        <w:t xml:space="preserve"> for a given string. The string here is the metadata of the image extracted using </w:t>
-      </w:r>
-      <w:proofErr w:type="spellStart"/>
-      <w:r>
-        <w:rPr>
-          <w:rFonts w:asciiTheme="majorHAnsi" w:hAnsiTheme="majorHAnsi"/>
-          <w:szCs w:val="28"/>
-        </w:rPr>
-        <w:t>tika</w:t>
-      </w:r>
-      <w:proofErr w:type="spellEnd"/>
-      <w:r>
-        <w:rPr>
-          <w:rFonts w:asciiTheme="majorHAnsi" w:hAnsiTheme="majorHAnsi"/>
-          <w:szCs w:val="28"/>
-        </w:rPr>
-        <w:t xml:space="preserve"> parser. The metadata mainly includes the properties of the image such as file size, image width &amp; height, X &amp; Y resolution, compression type, content type, etc.</w:t>
+        <w:t>We use 128 bit md5 hash to generate simhash for a given string. The string here is the metadata of the image extracted using tika parser. The metadata mainly includes the properties of the image such as file size, image width &amp; height, X &amp; Y resolution, compression type, content type, etc.</w:t>
       </w:r>
     </w:p>
     <w:p>
@@ -7542,55 +6866,7 @@
           <w:rFonts w:asciiTheme="majorHAnsi" w:hAnsiTheme="majorHAnsi"/>
           <w:szCs w:val="28"/>
         </w:rPr>
-        <w:t>Create a global fingerprint array (</w:t>
-      </w:r>
-      <w:proofErr w:type="spellStart"/>
-      <w:r>
-        <w:rPr>
-          <w:rFonts w:asciiTheme="majorHAnsi" w:hAnsiTheme="majorHAnsi"/>
-          <w:szCs w:val="28"/>
-        </w:rPr>
-        <w:t>global_</w:t>
-      </w:r>
-      <w:proofErr w:type="gramStart"/>
-      <w:r>
-        <w:rPr>
-          <w:rFonts w:asciiTheme="majorHAnsi" w:hAnsiTheme="majorHAnsi"/>
-          <w:szCs w:val="28"/>
-        </w:rPr>
-        <w:t>fingerprint</w:t>
-      </w:r>
-      <w:proofErr w:type="spellEnd"/>
-      <w:r>
-        <w:rPr>
-          <w:rFonts w:asciiTheme="majorHAnsi" w:hAnsiTheme="majorHAnsi"/>
-          <w:szCs w:val="28"/>
-        </w:rPr>
-        <w:t>[</w:t>
-      </w:r>
-      <w:proofErr w:type="gramEnd"/>
-      <w:r>
-        <w:rPr>
-          <w:rFonts w:asciiTheme="majorHAnsi" w:hAnsiTheme="majorHAnsi"/>
-          <w:szCs w:val="28"/>
-        </w:rPr>
-        <w:t xml:space="preserve"> ] filled with size of </w:t>
-      </w:r>
-      <w:proofErr w:type="spellStart"/>
-      <w:r>
-        <w:rPr>
-          <w:rFonts w:asciiTheme="majorHAnsi" w:hAnsiTheme="majorHAnsi"/>
-          <w:szCs w:val="28"/>
-        </w:rPr>
-        <w:t>zeros</w:t>
-      </w:r>
-      <w:proofErr w:type="spellEnd"/>
-      <w:r>
-        <w:rPr>
-          <w:rFonts w:asciiTheme="majorHAnsi" w:hAnsiTheme="majorHAnsi"/>
-          <w:szCs w:val="28"/>
-        </w:rPr>
-        <w:t>)</w:t>
+        <w:t>Create a global fingerprint array (global_fingerprint[ ] filled with size of zeros)</w:t>
       </w:r>
     </w:p>
     <w:p>
@@ -7650,55 +6926,7 @@
           <w:rFonts w:asciiTheme="majorHAnsi" w:hAnsiTheme="majorHAnsi"/>
           <w:szCs w:val="28"/>
         </w:rPr>
-        <w:t xml:space="preserve">If the bit is 0, add </w:t>
-      </w:r>
-      <w:proofErr w:type="gramStart"/>
-      <w:r>
-        <w:rPr>
-          <w:rFonts w:asciiTheme="majorHAnsi" w:hAnsiTheme="majorHAnsi"/>
-          <w:szCs w:val="28"/>
-        </w:rPr>
-        <w:t>1  to</w:t>
-      </w:r>
-      <w:proofErr w:type="gramEnd"/>
-      <w:r>
-        <w:rPr>
-          <w:rFonts w:asciiTheme="majorHAnsi" w:hAnsiTheme="majorHAnsi"/>
-          <w:szCs w:val="28"/>
-        </w:rPr>
-        <w:t xml:space="preserve"> </w:t>
-      </w:r>
-      <w:proofErr w:type="spellStart"/>
-      <w:r>
-        <w:rPr>
-          <w:rFonts w:asciiTheme="majorHAnsi" w:hAnsiTheme="majorHAnsi"/>
-          <w:szCs w:val="28"/>
-        </w:rPr>
-        <w:t>global_fingerprint</w:t>
-      </w:r>
-      <w:proofErr w:type="spellEnd"/>
-      <w:r>
-        <w:rPr>
-          <w:rFonts w:asciiTheme="majorHAnsi" w:hAnsiTheme="majorHAnsi"/>
-          <w:szCs w:val="28"/>
-        </w:rPr>
-        <w:t>[</w:t>
-      </w:r>
-      <w:proofErr w:type="spellStart"/>
-      <w:r>
-        <w:rPr>
-          <w:rFonts w:asciiTheme="majorHAnsi" w:hAnsiTheme="majorHAnsi"/>
-          <w:szCs w:val="28"/>
-        </w:rPr>
-        <w:t>i</w:t>
-      </w:r>
-      <w:proofErr w:type="spellEnd"/>
-      <w:r>
-        <w:rPr>
-          <w:rFonts w:asciiTheme="majorHAnsi" w:hAnsiTheme="majorHAnsi"/>
-          <w:szCs w:val="28"/>
-        </w:rPr>
-        <w:t>]</w:t>
+        <w:t>If the bit is 0, add 1  to global_fingerprint[i]</w:t>
       </w:r>
     </w:p>
     <w:p>
@@ -7718,39 +6946,7 @@
           <w:rFonts w:asciiTheme="majorHAnsi" w:hAnsiTheme="majorHAnsi"/>
           <w:szCs w:val="28"/>
         </w:rPr>
-        <w:t xml:space="preserve">If the bit is 1, remove 1 from </w:t>
-      </w:r>
-      <w:proofErr w:type="spellStart"/>
-      <w:r>
-        <w:rPr>
-          <w:rFonts w:asciiTheme="majorHAnsi" w:hAnsiTheme="majorHAnsi"/>
-          <w:szCs w:val="28"/>
-        </w:rPr>
-        <w:t>global_fingerprint</w:t>
-      </w:r>
-      <w:proofErr w:type="spellEnd"/>
-      <w:r>
-        <w:rPr>
-          <w:rFonts w:asciiTheme="majorHAnsi" w:hAnsiTheme="majorHAnsi"/>
-          <w:szCs w:val="28"/>
-        </w:rPr>
-        <w:t>[</w:t>
-      </w:r>
-      <w:proofErr w:type="spellStart"/>
-      <w:r>
-        <w:rPr>
-          <w:rFonts w:asciiTheme="majorHAnsi" w:hAnsiTheme="majorHAnsi"/>
-          <w:szCs w:val="28"/>
-        </w:rPr>
-        <w:t>i</w:t>
-      </w:r>
-      <w:proofErr w:type="spellEnd"/>
-      <w:r>
-        <w:rPr>
-          <w:rFonts w:asciiTheme="majorHAnsi" w:hAnsiTheme="majorHAnsi"/>
-          <w:szCs w:val="28"/>
-        </w:rPr>
-        <w:t>]</w:t>
+        <w:t>If the bit is 1, remove 1 from global_fingerprint[i]</w:t>
       </w:r>
     </w:p>
     <w:p>
@@ -7770,23 +6966,7 @@
           <w:rFonts w:asciiTheme="majorHAnsi" w:hAnsiTheme="majorHAnsi"/>
           <w:szCs w:val="28"/>
         </w:rPr>
-        <w:t xml:space="preserve">For each bit j of the </w:t>
-      </w:r>
-      <w:proofErr w:type="spellStart"/>
-      <w:r>
-        <w:rPr>
-          <w:rFonts w:asciiTheme="majorHAnsi" w:hAnsiTheme="majorHAnsi"/>
-          <w:szCs w:val="28"/>
-        </w:rPr>
-        <w:t>global_fingerprint</w:t>
-      </w:r>
-      <w:proofErr w:type="spellEnd"/>
-      <w:r>
-        <w:rPr>
-          <w:rFonts w:asciiTheme="majorHAnsi" w:hAnsiTheme="majorHAnsi"/>
-          <w:szCs w:val="28"/>
-        </w:rPr>
-        <w:t xml:space="preserve"> </w:t>
+        <w:t xml:space="preserve">For each bit j of the global_fingerprint </w:t>
       </w:r>
     </w:p>
     <w:p>
@@ -7806,39 +6986,7 @@
           <w:rFonts w:asciiTheme="majorHAnsi" w:hAnsiTheme="majorHAnsi"/>
           <w:szCs w:val="28"/>
         </w:rPr>
-        <w:t xml:space="preserve">If </w:t>
-      </w:r>
-      <w:proofErr w:type="spellStart"/>
-      <w:r>
-        <w:rPr>
-          <w:rFonts w:asciiTheme="majorHAnsi" w:hAnsiTheme="majorHAnsi"/>
-          <w:szCs w:val="28"/>
-        </w:rPr>
-        <w:t>global_fingerprint</w:t>
-      </w:r>
-      <w:proofErr w:type="spellEnd"/>
-      <w:r>
-        <w:rPr>
-          <w:rFonts w:asciiTheme="majorHAnsi" w:hAnsiTheme="majorHAnsi"/>
-          <w:szCs w:val="28"/>
-        </w:rPr>
-        <w:t xml:space="preserve">[j] &gt;=0, set </w:t>
-      </w:r>
-      <w:proofErr w:type="spellStart"/>
-      <w:r>
-        <w:rPr>
-          <w:rFonts w:asciiTheme="majorHAnsi" w:hAnsiTheme="majorHAnsi"/>
-          <w:szCs w:val="28"/>
-        </w:rPr>
-        <w:t>global_fingerprint</w:t>
-      </w:r>
-      <w:proofErr w:type="spellEnd"/>
-      <w:r>
-        <w:rPr>
-          <w:rFonts w:asciiTheme="majorHAnsi" w:hAnsiTheme="majorHAnsi"/>
-          <w:szCs w:val="28"/>
-        </w:rPr>
-        <w:t>[j] = 1</w:t>
+        <w:t>If global_fingerprint[j] &gt;=0, set global_fingerprint[j] = 1</w:t>
       </w:r>
     </w:p>
     <w:p>
@@ -7858,55 +7006,7 @@
           <w:rFonts w:asciiTheme="majorHAnsi" w:hAnsiTheme="majorHAnsi"/>
           <w:szCs w:val="28"/>
         </w:rPr>
-        <w:t xml:space="preserve">If </w:t>
-      </w:r>
-      <w:proofErr w:type="spellStart"/>
-      <w:r>
-        <w:rPr>
-          <w:rFonts w:asciiTheme="majorHAnsi" w:hAnsiTheme="majorHAnsi"/>
-          <w:szCs w:val="28"/>
-        </w:rPr>
-        <w:t>global_fingerprint</w:t>
-      </w:r>
-      <w:proofErr w:type="spellEnd"/>
-      <w:r>
-        <w:rPr>
-          <w:rFonts w:asciiTheme="majorHAnsi" w:hAnsiTheme="majorHAnsi"/>
-          <w:szCs w:val="28"/>
-        </w:rPr>
-        <w:t xml:space="preserve">[j] &lt; </w:t>
-      </w:r>
-      <w:proofErr w:type="gramStart"/>
-      <w:r>
-        <w:rPr>
-          <w:rFonts w:asciiTheme="majorHAnsi" w:hAnsiTheme="majorHAnsi"/>
-          <w:szCs w:val="28"/>
-        </w:rPr>
-        <w:t>0,  set</w:t>
-      </w:r>
-      <w:proofErr w:type="gramEnd"/>
-      <w:r>
-        <w:rPr>
-          <w:rFonts w:asciiTheme="majorHAnsi" w:hAnsiTheme="majorHAnsi"/>
-          <w:szCs w:val="28"/>
-        </w:rPr>
-        <w:t xml:space="preserve"> </w:t>
-      </w:r>
-      <w:proofErr w:type="spellStart"/>
-      <w:r>
-        <w:rPr>
-          <w:rFonts w:asciiTheme="majorHAnsi" w:hAnsiTheme="majorHAnsi"/>
-          <w:szCs w:val="28"/>
-        </w:rPr>
-        <w:t>global_fingerprint</w:t>
-      </w:r>
-      <w:proofErr w:type="spellEnd"/>
-      <w:r>
-        <w:rPr>
-          <w:rFonts w:asciiTheme="majorHAnsi" w:hAnsiTheme="majorHAnsi"/>
-          <w:szCs w:val="28"/>
-        </w:rPr>
-        <w:t>[j] = 0</w:t>
+        <w:t>If global_fingerprint[j] &lt; 0,  set global_fingerprint[j] = 0</w:t>
       </w:r>
     </w:p>
     <w:p>
@@ -7926,23 +7026,7 @@
           <w:rFonts w:asciiTheme="majorHAnsi" w:hAnsiTheme="majorHAnsi"/>
           <w:szCs w:val="28"/>
         </w:rPr>
-        <w:t xml:space="preserve">Repeat the above steps to generate the </w:t>
-      </w:r>
-      <w:proofErr w:type="spellStart"/>
-      <w:r>
-        <w:rPr>
-          <w:rFonts w:asciiTheme="majorHAnsi" w:hAnsiTheme="majorHAnsi"/>
-          <w:szCs w:val="28"/>
-        </w:rPr>
-        <w:t>simhash</w:t>
-      </w:r>
-      <w:proofErr w:type="spellEnd"/>
-      <w:r>
-        <w:rPr>
-          <w:rFonts w:asciiTheme="majorHAnsi" w:hAnsiTheme="majorHAnsi"/>
-          <w:szCs w:val="28"/>
-        </w:rPr>
-        <w:t xml:space="preserve"> for metadata of all images.</w:t>
+        <w:t>Repeat the above steps to generate the simhash for metadata of all images.</w:t>
       </w:r>
     </w:p>
     <w:p>
@@ -7962,87 +7046,7 @@
           <w:rFonts w:asciiTheme="majorHAnsi" w:hAnsiTheme="majorHAnsi"/>
           <w:szCs w:val="28"/>
         </w:rPr>
-        <w:t xml:space="preserve">Compare </w:t>
-      </w:r>
-      <w:proofErr w:type="spellStart"/>
-      <w:r>
-        <w:rPr>
-          <w:rFonts w:asciiTheme="majorHAnsi" w:hAnsiTheme="majorHAnsi"/>
-          <w:szCs w:val="28"/>
-        </w:rPr>
-        <w:t>simhash</w:t>
-      </w:r>
-      <w:proofErr w:type="spellEnd"/>
-      <w:r>
-        <w:rPr>
-          <w:rFonts w:asciiTheme="majorHAnsi" w:hAnsiTheme="majorHAnsi"/>
-          <w:szCs w:val="28"/>
-        </w:rPr>
-        <w:t xml:space="preserve"> to determine the hamming distance. Hamming distance between any two </w:t>
-      </w:r>
-      <w:proofErr w:type="spellStart"/>
-      <w:r>
-        <w:rPr>
-          <w:rFonts w:asciiTheme="majorHAnsi" w:hAnsiTheme="majorHAnsi"/>
-          <w:szCs w:val="28"/>
-        </w:rPr>
-        <w:t>simhash</w:t>
-      </w:r>
-      <w:proofErr w:type="spellEnd"/>
-      <w:r>
-        <w:rPr>
-          <w:rFonts w:asciiTheme="majorHAnsi" w:hAnsiTheme="majorHAnsi"/>
-          <w:szCs w:val="28"/>
-        </w:rPr>
-        <w:t xml:space="preserve"> is obtained by ‘</w:t>
-      </w:r>
-      <w:proofErr w:type="spellStart"/>
-      <w:r>
-        <w:rPr>
-          <w:rFonts w:asciiTheme="majorHAnsi" w:hAnsiTheme="majorHAnsi"/>
-          <w:szCs w:val="28"/>
-        </w:rPr>
-        <w:t>xor’ing</w:t>
-      </w:r>
-      <w:proofErr w:type="spellEnd"/>
-      <w:r>
-        <w:rPr>
-          <w:rFonts w:asciiTheme="majorHAnsi" w:hAnsiTheme="majorHAnsi"/>
-          <w:szCs w:val="28"/>
-        </w:rPr>
-        <w:t xml:space="preserve"> the bits in two </w:t>
-      </w:r>
-      <w:proofErr w:type="spellStart"/>
-      <w:r>
-        <w:rPr>
-          <w:rFonts w:asciiTheme="majorHAnsi" w:hAnsiTheme="majorHAnsi"/>
-          <w:szCs w:val="28"/>
-        </w:rPr>
-        <w:t>simhash</w:t>
-      </w:r>
-      <w:proofErr w:type="spellEnd"/>
-      <w:r>
-        <w:rPr>
-          <w:rFonts w:asciiTheme="majorHAnsi" w:hAnsiTheme="majorHAnsi"/>
-          <w:szCs w:val="28"/>
-        </w:rPr>
-        <w:t xml:space="preserve">. If the hamming distance is less than 10 it indicates the two </w:t>
-      </w:r>
-      <w:proofErr w:type="spellStart"/>
-      <w:r>
-        <w:rPr>
-          <w:rFonts w:asciiTheme="majorHAnsi" w:hAnsiTheme="majorHAnsi"/>
-          <w:szCs w:val="28"/>
-        </w:rPr>
-        <w:t>simhash</w:t>
-      </w:r>
-      <w:proofErr w:type="spellEnd"/>
-      <w:r>
-        <w:rPr>
-          <w:rFonts w:asciiTheme="majorHAnsi" w:hAnsiTheme="majorHAnsi"/>
-          <w:szCs w:val="28"/>
-        </w:rPr>
-        <w:t xml:space="preserve"> differ in over 10 bits and hence similarity is around 90%</w:t>
+        <w:t>Compare simhash to determine the hamming distance. Hamming distance between any two simhash is obtained by ‘xor’ing the bits in two simhash. If the hamming distance is less than 10 it indicates the two simhash differ in over 10 bits and hence similarity is around 90%</w:t>
       </w:r>
     </w:p>
     <w:p>
@@ -8062,23 +7066,7 @@
           <w:rFonts w:asciiTheme="majorHAnsi" w:hAnsiTheme="majorHAnsi"/>
           <w:szCs w:val="28"/>
         </w:rPr>
-        <w:t xml:space="preserve">If the two </w:t>
-      </w:r>
-      <w:proofErr w:type="spellStart"/>
-      <w:r>
-        <w:rPr>
-          <w:rFonts w:asciiTheme="majorHAnsi" w:hAnsiTheme="majorHAnsi"/>
-          <w:szCs w:val="28"/>
-        </w:rPr>
-        <w:t>simhashes</w:t>
-      </w:r>
-      <w:proofErr w:type="spellEnd"/>
-      <w:r>
-        <w:rPr>
-          <w:rFonts w:asciiTheme="majorHAnsi" w:hAnsiTheme="majorHAnsi"/>
-          <w:szCs w:val="28"/>
-        </w:rPr>
-        <w:t xml:space="preserve"> are similar by about 90% or more we classify them as near duplicates.</w:t>
+        <w:t>If the two simhashes are similar by about 90% or more we classify them as near duplicates.</w:t>
       </w:r>
     </w:p>
     <w:p>
@@ -8095,55 +7083,7 @@
           <w:szCs w:val="28"/>
         </w:rPr>
         <w:br/>
-        <w:t xml:space="preserve">Thus the </w:t>
-      </w:r>
-      <w:proofErr w:type="spellStart"/>
-      <w:r>
-        <w:rPr>
-          <w:rFonts w:asciiTheme="majorHAnsi" w:hAnsiTheme="majorHAnsi"/>
-          <w:szCs w:val="28"/>
-        </w:rPr>
-        <w:t>Simhash</w:t>
-      </w:r>
-      <w:proofErr w:type="spellEnd"/>
-      <w:r>
-        <w:rPr>
-          <w:rFonts w:asciiTheme="majorHAnsi" w:hAnsiTheme="majorHAnsi"/>
-          <w:szCs w:val="28"/>
-        </w:rPr>
-        <w:t xml:space="preserve"> Algorithm is successfully able to classify the image </w:t>
-      </w:r>
-      <w:proofErr w:type="spellStart"/>
-      <w:r>
-        <w:rPr>
-          <w:rFonts w:asciiTheme="majorHAnsi" w:hAnsiTheme="majorHAnsi"/>
-          <w:szCs w:val="28"/>
-        </w:rPr>
-        <w:t>urls</w:t>
-      </w:r>
-      <w:proofErr w:type="spellEnd"/>
-      <w:r>
-        <w:rPr>
-          <w:rFonts w:asciiTheme="majorHAnsi" w:hAnsiTheme="majorHAnsi"/>
-          <w:szCs w:val="28"/>
-        </w:rPr>
-        <w:t xml:space="preserve"> as near duplicates by comparing the hamming distance of the </w:t>
-      </w:r>
-      <w:proofErr w:type="spellStart"/>
-      <w:r>
-        <w:rPr>
-          <w:rFonts w:asciiTheme="majorHAnsi" w:hAnsiTheme="majorHAnsi"/>
-          <w:szCs w:val="28"/>
-        </w:rPr>
-        <w:t>simhashes</w:t>
-      </w:r>
-      <w:proofErr w:type="spellEnd"/>
-      <w:r>
-        <w:rPr>
-          <w:rFonts w:asciiTheme="majorHAnsi" w:hAnsiTheme="majorHAnsi"/>
-          <w:szCs w:val="28"/>
-        </w:rPr>
-        <w:t xml:space="preserve"> which is obtained using the metadata of the image.</w:t>
+        <w:t>Thus the Simhash Algorithm is successfully able to classify the image urls as near duplicates by comparing the hamming distance of the simhashes which is obtained using the metadata of the image.</w:t>
       </w:r>
     </w:p>
     <w:p>
@@ -8320,13 +7260,8 @@
         </w:numPr>
       </w:pPr>
       <w:r>
-        <w:t xml:space="preserve">The crawl stats at this stage is tabulated as </w:t>
-      </w:r>
-      <w:proofErr w:type="gramStart"/>
-      <w:r>
-        <w:t>follows:-</w:t>
-      </w:r>
-      <w:proofErr w:type="gramEnd"/>
+        <w:t>The crawl stats at this stage is tabulated as follows:-</w:t>
+      </w:r>
     </w:p>
     <w:p>
       <w:pPr>
@@ -8338,15 +7273,7 @@
         <w:pStyle w:val="ListParagraph"/>
       </w:pPr>
       <w:r>
-        <w:t xml:space="preserve">$ bin/crawl </w:t>
-      </w:r>
-      <w:proofErr w:type="spellStart"/>
-      <w:r>
-        <w:t>urls</w:t>
-      </w:r>
-      <w:proofErr w:type="spellEnd"/>
-      <w:r>
-        <w:t>/ ~/CSCI-572/guns_crawl_Step7 30</w:t>
+        <w:t>$ bin/crawl urls/ ~/CSCI-572/guns_crawl_Step7 30</w:t>
       </w:r>
     </w:p>
     <w:p>
@@ -8354,31 +7281,7 @@
         <w:pStyle w:val="ListParagraph"/>
       </w:pPr>
       <w:r>
-        <w:t>$ bin/</w:t>
-      </w:r>
-      <w:proofErr w:type="spellStart"/>
-      <w:r>
-        <w:t>nutch</w:t>
-      </w:r>
-      <w:proofErr w:type="spellEnd"/>
-      <w:r>
-        <w:t xml:space="preserve"> </w:t>
-      </w:r>
-      <w:proofErr w:type="spellStart"/>
-      <w:r>
-        <w:t>readdb</w:t>
-      </w:r>
-      <w:proofErr w:type="spellEnd"/>
-      <w:r>
-        <w:t xml:space="preserve"> ~/CSCI-572/guns_crawl_Step7/</w:t>
-      </w:r>
-      <w:proofErr w:type="spellStart"/>
-      <w:r>
-        <w:t>crawldb</w:t>
-      </w:r>
-      <w:proofErr w:type="spellEnd"/>
-      <w:r>
-        <w:t xml:space="preserve"> -stats</w:t>
+        <w:t>$ bin/nutch readdb ~/CSCI-572/guns_crawl_Step7/crawldb -stats</w:t>
       </w:r>
     </w:p>
     <w:p>
@@ -8657,19 +7560,11 @@
                 <w:color w:val="FF0000"/>
               </w:rPr>
             </w:pPr>
-            <w:proofErr w:type="spellStart"/>
             <w:r>
               <w:rPr>
                 <w:color w:val="FF0000"/>
               </w:rPr>
-              <w:t>Avg</w:t>
-            </w:r>
-            <w:proofErr w:type="spellEnd"/>
-            <w:r>
-              <w:rPr>
-                <w:color w:val="FF0000"/>
-              </w:rPr>
-              <w:t xml:space="preserve"> Score</w:t>
+              <w:t>Avg Score</w:t>
             </w:r>
           </w:p>
         </w:tc>
@@ -8762,21 +7657,7 @@
               <w:rPr>
                 <w:color w:val="FF0000"/>
               </w:rPr>
-              <w:t>Status 1 (</w:t>
-            </w:r>
-            <w:proofErr w:type="spellStart"/>
-            <w:r>
-              <w:rPr>
-                <w:color w:val="FF0000"/>
-              </w:rPr>
-              <w:t>db_unfetched</w:t>
-            </w:r>
-            <w:proofErr w:type="spellEnd"/>
-            <w:r>
-              <w:rPr>
-                <w:color w:val="FF0000"/>
-              </w:rPr>
-              <w:t>)</w:t>
+              <w:t>Status 1 (db_unfetched)</w:t>
             </w:r>
           </w:p>
         </w:tc>
@@ -8824,21 +7705,7 @@
               <w:rPr>
                 <w:color w:val="FF0000"/>
               </w:rPr>
-              <w:t>Status 2 (</w:t>
-            </w:r>
-            <w:proofErr w:type="spellStart"/>
-            <w:r>
-              <w:rPr>
-                <w:color w:val="FF0000"/>
-              </w:rPr>
-              <w:t>db_fetched</w:t>
-            </w:r>
-            <w:proofErr w:type="spellEnd"/>
-            <w:r>
-              <w:rPr>
-                <w:color w:val="FF0000"/>
-              </w:rPr>
-              <w:t>)</w:t>
+              <w:t>Status 2 (db_fetched)</w:t>
             </w:r>
           </w:p>
         </w:tc>
@@ -8886,21 +7753,7 @@
               <w:rPr>
                 <w:color w:val="FF0000"/>
               </w:rPr>
-              <w:t>Status 3 (</w:t>
-            </w:r>
-            <w:proofErr w:type="spellStart"/>
-            <w:r>
-              <w:rPr>
-                <w:color w:val="FF0000"/>
-              </w:rPr>
-              <w:t>db_gone</w:t>
-            </w:r>
-            <w:proofErr w:type="spellEnd"/>
-            <w:r>
-              <w:rPr>
-                <w:color w:val="FF0000"/>
-              </w:rPr>
-              <w:t>)</w:t>
+              <w:t>Status 3 (db_gone)</w:t>
             </w:r>
           </w:p>
         </w:tc>
@@ -8948,21 +7801,7 @@
               <w:rPr>
                 <w:color w:val="FF0000"/>
               </w:rPr>
-              <w:t>Status 4 (</w:t>
-            </w:r>
-            <w:proofErr w:type="spellStart"/>
-            <w:r>
-              <w:rPr>
-                <w:color w:val="FF0000"/>
-              </w:rPr>
-              <w:t>db_redir_temp</w:t>
-            </w:r>
-            <w:proofErr w:type="spellEnd"/>
-            <w:r>
-              <w:rPr>
-                <w:color w:val="FF0000"/>
-              </w:rPr>
-              <w:t>)</w:t>
+              <w:t>Status 4 (db_redir_temp)</w:t>
             </w:r>
           </w:p>
         </w:tc>
@@ -9010,21 +7849,7 @@
               <w:rPr>
                 <w:color w:val="FF0000"/>
               </w:rPr>
-              <w:t>Status 5 (</w:t>
-            </w:r>
-            <w:proofErr w:type="spellStart"/>
-            <w:r>
-              <w:rPr>
-                <w:color w:val="FF0000"/>
-              </w:rPr>
-              <w:t>db_redir_perm</w:t>
-            </w:r>
-            <w:proofErr w:type="spellEnd"/>
-            <w:r>
-              <w:rPr>
-                <w:color w:val="FF0000"/>
-              </w:rPr>
-              <w:t>)</w:t>
+              <w:t>Status 5 (db_redir_perm)</w:t>
             </w:r>
           </w:p>
         </w:tc>
@@ -9072,21 +7897,7 @@
               <w:rPr>
                 <w:color w:val="FF0000"/>
               </w:rPr>
-              <w:t>Status 6 (</w:t>
-            </w:r>
-            <w:proofErr w:type="spellStart"/>
-            <w:r>
-              <w:rPr>
-                <w:color w:val="FF0000"/>
-              </w:rPr>
-              <w:t>db_notmodified</w:t>
-            </w:r>
-            <w:proofErr w:type="spellEnd"/>
-            <w:r>
-              <w:rPr>
-                <w:color w:val="FF0000"/>
-              </w:rPr>
-              <w:t>)</w:t>
+              <w:t>Status 6 (db_notmodified)</w:t>
             </w:r>
           </w:p>
         </w:tc>
@@ -9134,21 +7945,7 @@
               <w:rPr>
                 <w:color w:val="FF0000"/>
               </w:rPr>
-              <w:t>Status 7 (</w:t>
-            </w:r>
-            <w:proofErr w:type="spellStart"/>
-            <w:r>
-              <w:rPr>
-                <w:color w:val="FF0000"/>
-              </w:rPr>
-              <w:t>db_duplicate</w:t>
-            </w:r>
-            <w:proofErr w:type="spellEnd"/>
-            <w:r>
-              <w:rPr>
-                <w:color w:val="FF0000"/>
-              </w:rPr>
-              <w:t>)</w:t>
+              <w:t>Status 7 (db_duplicate)</w:t>
             </w:r>
           </w:p>
         </w:tc>
@@ -9335,37 +8132,12 @@
           <w:szCs w:val="28"/>
         </w:rPr>
       </w:pPr>
-      <w:proofErr w:type="spellStart"/>
-      <w:r>
-        <w:rPr>
-          <w:rFonts w:asciiTheme="majorHAnsi" w:hAnsiTheme="majorHAnsi"/>
-          <w:szCs w:val="28"/>
-        </w:rPr>
-        <w:t>NutchPy</w:t>
-      </w:r>
-      <w:proofErr w:type="spellEnd"/>
-      <w:r>
-        <w:rPr>
-          <w:rFonts w:asciiTheme="majorHAnsi" w:hAnsiTheme="majorHAnsi"/>
-          <w:szCs w:val="28"/>
-        </w:rPr>
-        <w:t xml:space="preserve"> is a python library for working with Apache Nutch. It has functionality to work with Nutch data structures – to read Sequence files, </w:t>
-      </w:r>
-      <w:proofErr w:type="spellStart"/>
-      <w:r>
-        <w:rPr>
-          <w:rFonts w:asciiTheme="majorHAnsi" w:hAnsiTheme="majorHAnsi"/>
-          <w:szCs w:val="28"/>
-        </w:rPr>
-        <w:t>LinkDb</w:t>
-      </w:r>
-      <w:proofErr w:type="spellEnd"/>
-      <w:r>
-        <w:rPr>
-          <w:rFonts w:asciiTheme="majorHAnsi" w:hAnsiTheme="majorHAnsi"/>
-          <w:szCs w:val="28"/>
-        </w:rPr>
-        <w:t xml:space="preserve">, etc. We feel these functionalities can be added inside the </w:t>
+      <w:r>
+        <w:rPr>
+          <w:rFonts w:asciiTheme="majorHAnsi" w:hAnsiTheme="majorHAnsi"/>
+          <w:szCs w:val="28"/>
+        </w:rPr>
+        <w:t xml:space="preserve">NutchPy is a python library for working with Apache Nutch. It has functionality to work with Nutch data structures – to read Sequence files, LinkDb, etc. We feel these functionalities can be added inside the </w:t>
       </w:r>
       <w:r>
         <w:rPr>
@@ -9445,25 +8217,7 @@
           <w:sz w:val="28"/>
           <w:szCs w:val="28"/>
         </w:rPr>
-        <w:t xml:space="preserve">Dump the crawl data out of your Nutch content and then run </w:t>
-      </w:r>
-      <w:proofErr w:type="spellStart"/>
-      <w:r>
-        <w:rPr>
-          <w:rFonts w:asciiTheme="majorHAnsi" w:hAnsiTheme="majorHAnsi"/>
-          <w:sz w:val="28"/>
-          <w:szCs w:val="28"/>
-        </w:rPr>
-        <w:t>tika-simlarity</w:t>
-      </w:r>
-      <w:proofErr w:type="spellEnd"/>
-      <w:r>
-        <w:rPr>
-          <w:rFonts w:asciiTheme="majorHAnsi" w:hAnsiTheme="majorHAnsi"/>
-          <w:sz w:val="28"/>
-          <w:szCs w:val="28"/>
-        </w:rPr>
-        <w:t xml:space="preserve"> over it</w:t>
+        <w:t>Dump the crawl data out of your Nutch content and then run tika-simlarity over it</w:t>
       </w:r>
     </w:p>
     <w:p>
@@ -9483,23 +8237,7 @@
           <w:rFonts w:asciiTheme="majorHAnsi" w:hAnsiTheme="majorHAnsi"/>
           <w:szCs w:val="28"/>
         </w:rPr>
-        <w:t xml:space="preserve">Here is what </w:t>
-      </w:r>
-      <w:proofErr w:type="spellStart"/>
-      <w:r>
-        <w:rPr>
-          <w:rFonts w:asciiTheme="majorHAnsi" w:hAnsiTheme="majorHAnsi"/>
-          <w:szCs w:val="28"/>
-        </w:rPr>
-        <w:t>tika</w:t>
-      </w:r>
-      <w:proofErr w:type="spellEnd"/>
-      <w:r>
-        <w:rPr>
-          <w:rFonts w:asciiTheme="majorHAnsi" w:hAnsiTheme="majorHAnsi"/>
-          <w:szCs w:val="28"/>
-        </w:rPr>
-        <w:t xml:space="preserve">-similarity inferred with all the images that Nutch was able to crawl successfully. </w:t>
+        <w:t xml:space="preserve">Here is what tika-similarity inferred with all the images that Nutch was able to crawl successfully. </w:t>
       </w:r>
     </w:p>
     <w:p>
@@ -9510,7 +8248,6 @@
           <w:szCs w:val="28"/>
         </w:rPr>
       </w:pPr>
-      <w:bookmarkStart w:id="2" w:name="_GoBack"/>
       <w:r>
         <w:rPr>
           <w:rFonts w:asciiTheme="majorHAnsi" w:hAnsiTheme="majorHAnsi"/>
@@ -9519,10 +8256,10 @@
           <w:lang w:eastAsia="en-US"/>
         </w:rPr>
         <w:drawing>
-          <wp:inline distT="0" distB="0" distL="0" distR="0" wp14:anchorId="226CD797" wp14:editId="580A3404">
-            <wp:extent cx="3441700" cy="3390900"/>
-            <wp:effectExtent l="0" t="0" r="12700" b="12700"/>
-            <wp:docPr id="80" name="Picture 80"/>
+          <wp:inline distT="0" distB="0" distL="0" distR="0" wp14:anchorId="65283A65" wp14:editId="5459E49D">
+            <wp:extent cx="3592472" cy="3328026"/>
+            <wp:effectExtent l="0" t="0" r="0" b="0"/>
+            <wp:docPr id="78" name="Picture 78"/>
             <wp:cNvGraphicFramePr>
               <a:graphicFrameLocks xmlns:a="http://schemas.openxmlformats.org/drawingml/2006/main" noChangeAspect="1"/>
             </wp:cNvGraphicFramePr>
@@ -9530,7 +8267,7 @@
               <a:graphicData uri="http://schemas.openxmlformats.org/drawingml/2006/picture">
                 <pic:pic xmlns:pic="http://schemas.openxmlformats.org/drawingml/2006/picture">
                   <pic:nvPicPr>
-                    <pic:cNvPr id="80" name="interactive-cluster.png"/>
+                    <pic:cNvPr id="78" name="cluster-d3.png"/>
                     <pic:cNvPicPr/>
                   </pic:nvPicPr>
                   <pic:blipFill>
@@ -9548,7 +8285,7 @@
                   <pic:spPr>
                     <a:xfrm>
                       <a:off x="0" y="0"/>
-                      <a:ext cx="3441700" cy="3390900"/>
+                      <a:ext cx="3598658" cy="3333757"/>
                     </a:xfrm>
                     <a:prstGeom prst="rect">
                       <a:avLst/>
@@ -9560,7 +8297,6 @@
           </wp:inline>
         </w:drawing>
       </w:r>
-      <w:bookmarkEnd w:id="2"/>
     </w:p>
     <w:p>
       <w:pPr>
@@ -9581,23 +8317,13 @@
         </w:rPr>
         <w:t xml:space="preserve">We could see an interesting pattern in the D3 that was generated by </w:t>
       </w:r>
-      <w:proofErr w:type="spellStart"/>
       <w:r>
         <w:rPr>
           <w:rFonts w:asciiTheme="majorHAnsi" w:hAnsiTheme="majorHAnsi"/>
           <w:i/>
           <w:szCs w:val="28"/>
         </w:rPr>
-        <w:t>tika</w:t>
-      </w:r>
-      <w:proofErr w:type="spellEnd"/>
-      <w:r>
-        <w:rPr>
-          <w:rFonts w:asciiTheme="majorHAnsi" w:hAnsiTheme="majorHAnsi"/>
-          <w:i/>
-          <w:szCs w:val="28"/>
-        </w:rPr>
-        <w:t xml:space="preserve">-similarity. </w:t>
+        <w:t xml:space="preserve">tika-similarity. </w:t>
       </w:r>
       <w:r>
         <w:rPr>
@@ -9673,25 +8399,7 @@
           <w:sz w:val="28"/>
           <w:szCs w:val="28"/>
         </w:rPr>
-        <w:t xml:space="preserve">Re-run your crawls using </w:t>
-      </w:r>
-      <w:proofErr w:type="spellStart"/>
-      <w:r>
-        <w:rPr>
-          <w:rFonts w:asciiTheme="majorHAnsi" w:hAnsiTheme="majorHAnsi"/>
-          <w:sz w:val="28"/>
-          <w:szCs w:val="28"/>
-        </w:rPr>
-        <w:t>Memex</w:t>
-      </w:r>
-      <w:proofErr w:type="spellEnd"/>
-      <w:r>
-        <w:rPr>
-          <w:rFonts w:asciiTheme="majorHAnsi" w:hAnsiTheme="majorHAnsi"/>
-          <w:sz w:val="28"/>
-          <w:szCs w:val="28"/>
-        </w:rPr>
-        <w:t xml:space="preserve"> Explorer, a domain specific search tool.</w:t>
+        <w:t>Re-run your crawls using Memex Explorer, a domain specific search tool.</w:t>
       </w:r>
     </w:p>
     <w:p>
@@ -9711,23 +8419,7 @@
           <w:rFonts w:asciiTheme="majorHAnsi" w:hAnsiTheme="majorHAnsi"/>
           <w:szCs w:val="28"/>
         </w:rPr>
-        <w:t xml:space="preserve">We didn’t encounter any bugs while crawling using </w:t>
-      </w:r>
-      <w:proofErr w:type="spellStart"/>
-      <w:r>
-        <w:rPr>
-          <w:rFonts w:asciiTheme="majorHAnsi" w:hAnsiTheme="majorHAnsi"/>
-          <w:szCs w:val="28"/>
-        </w:rPr>
-        <w:t>Memex</w:t>
-      </w:r>
-      <w:proofErr w:type="spellEnd"/>
-      <w:r>
-        <w:rPr>
-          <w:rFonts w:asciiTheme="majorHAnsi" w:hAnsiTheme="majorHAnsi"/>
-          <w:szCs w:val="28"/>
-        </w:rPr>
-        <w:t xml:space="preserve"> Explorer.</w:t>
+        <w:t>We didn’t encounter any bugs while crawling using Memex Explorer.</w:t>
       </w:r>
     </w:p>
     <w:p>
@@ -9742,37 +8434,12 @@
           <w:szCs w:val="28"/>
         </w:rPr>
       </w:pPr>
-      <w:proofErr w:type="gramStart"/>
-      <w:r>
-        <w:rPr>
-          <w:rFonts w:asciiTheme="majorHAnsi" w:hAnsiTheme="majorHAnsi"/>
-          <w:szCs w:val="28"/>
-        </w:rPr>
-        <w:t>Yes</w:t>
-      </w:r>
-      <w:proofErr w:type="gramEnd"/>
-      <w:r>
-        <w:rPr>
-          <w:rFonts w:asciiTheme="majorHAnsi" w:hAnsiTheme="majorHAnsi"/>
-          <w:szCs w:val="28"/>
-        </w:rPr>
-        <w:t xml:space="preserve"> we were able to run our crawls successfully. Here are the steps we followed to crawl using </w:t>
-      </w:r>
-      <w:proofErr w:type="spellStart"/>
-      <w:r>
-        <w:rPr>
-          <w:rFonts w:asciiTheme="majorHAnsi" w:hAnsiTheme="majorHAnsi"/>
-          <w:szCs w:val="28"/>
-        </w:rPr>
-        <w:t>Memex</w:t>
-      </w:r>
-      <w:proofErr w:type="spellEnd"/>
-      <w:r>
-        <w:rPr>
-          <w:rFonts w:asciiTheme="majorHAnsi" w:hAnsiTheme="majorHAnsi"/>
-          <w:szCs w:val="28"/>
-        </w:rPr>
-        <w:t>:</w:t>
+      <w:r>
+        <w:rPr>
+          <w:rFonts w:asciiTheme="majorHAnsi" w:hAnsiTheme="majorHAnsi"/>
+          <w:szCs w:val="28"/>
+        </w:rPr>
+        <w:t>Yes we were able to run our crawls successfully. Here are the steps we followed to crawl using Memex:</w:t>
       </w:r>
     </w:p>
     <w:p>
@@ -9826,39 +8493,7 @@
           <w:rFonts w:asciiTheme="majorHAnsi" w:hAnsiTheme="majorHAnsi"/>
           <w:szCs w:val="28"/>
         </w:rPr>
-        <w:t xml:space="preserve">We forked the </w:t>
-      </w:r>
-      <w:proofErr w:type="spellStart"/>
-      <w:r>
-        <w:rPr>
-          <w:rFonts w:asciiTheme="majorHAnsi" w:hAnsiTheme="majorHAnsi"/>
-          <w:szCs w:val="28"/>
-        </w:rPr>
-        <w:t>Memex</w:t>
-      </w:r>
-      <w:proofErr w:type="spellEnd"/>
-      <w:r>
-        <w:rPr>
-          <w:rFonts w:asciiTheme="majorHAnsi" w:hAnsiTheme="majorHAnsi"/>
-          <w:szCs w:val="28"/>
-        </w:rPr>
-        <w:t xml:space="preserve"> explorer project from </w:t>
-      </w:r>
-      <w:proofErr w:type="spellStart"/>
-      <w:r>
-        <w:rPr>
-          <w:rFonts w:asciiTheme="majorHAnsi" w:hAnsiTheme="majorHAnsi"/>
-          <w:szCs w:val="28"/>
-        </w:rPr>
-        <w:t>Gthub</w:t>
-      </w:r>
-      <w:proofErr w:type="spellEnd"/>
-      <w:r>
-        <w:rPr>
-          <w:rFonts w:asciiTheme="majorHAnsi" w:hAnsiTheme="majorHAnsi"/>
-          <w:szCs w:val="28"/>
-        </w:rPr>
-        <w:t>.</w:t>
+        <w:t>We forked the Memex explorer project from Gthub.</w:t>
       </w:r>
     </w:p>
     <w:p>
@@ -9878,23 +8513,7 @@
           <w:rFonts w:asciiTheme="majorHAnsi" w:hAnsiTheme="majorHAnsi"/>
           <w:szCs w:val="28"/>
         </w:rPr>
-        <w:t xml:space="preserve">We created a </w:t>
-      </w:r>
-      <w:proofErr w:type="spellStart"/>
-      <w:r>
-        <w:rPr>
-          <w:rFonts w:asciiTheme="majorHAnsi" w:hAnsiTheme="majorHAnsi"/>
-          <w:szCs w:val="28"/>
-        </w:rPr>
-        <w:t>Memex</w:t>
-      </w:r>
-      <w:proofErr w:type="spellEnd"/>
-      <w:r>
-        <w:rPr>
-          <w:rFonts w:asciiTheme="majorHAnsi" w:hAnsiTheme="majorHAnsi"/>
-          <w:szCs w:val="28"/>
-        </w:rPr>
-        <w:t xml:space="preserve"> environment in anaconda and crawled using</w:t>
+        <w:t>We created a Memex environment in anaconda and crawled using</w:t>
       </w:r>
     </w:p>
     <w:p>
@@ -9913,25 +8532,7 @@
           <w:i/>
           <w:szCs w:val="28"/>
         </w:rPr>
-        <w:t xml:space="preserve">crawl </w:t>
-      </w:r>
-      <w:proofErr w:type="spellStart"/>
-      <w:r>
-        <w:rPr>
-          <w:rFonts w:asciiTheme="majorHAnsi" w:hAnsiTheme="majorHAnsi"/>
-          <w:i/>
-          <w:szCs w:val="28"/>
-        </w:rPr>
-        <w:t>urls</w:t>
-      </w:r>
-      <w:proofErr w:type="spellEnd"/>
-      <w:r>
-        <w:rPr>
-          <w:rFonts w:asciiTheme="majorHAnsi" w:hAnsiTheme="majorHAnsi"/>
-          <w:i/>
-          <w:szCs w:val="28"/>
-        </w:rPr>
-        <w:t xml:space="preserve">/ </w:t>
+        <w:t xml:space="preserve">crawl urls/ </w:t>
       </w:r>
       <w:r>
         <w:rPr>
@@ -9975,54 +8576,8 @@
           <w:i/>
           <w:szCs w:val="28"/>
         </w:rPr>
-        <w:t>anaconda/</w:t>
-      </w:r>
-      <w:proofErr w:type="spellStart"/>
-      <w:r>
-        <w:rPr>
-          <w:rFonts w:asciiTheme="majorHAnsi" w:hAnsiTheme="majorHAnsi"/>
-          <w:i/>
-          <w:szCs w:val="28"/>
-        </w:rPr>
-        <w:t>envs</w:t>
-      </w:r>
-      <w:proofErr w:type="spellEnd"/>
-      <w:r>
-        <w:rPr>
-          <w:rFonts w:asciiTheme="majorHAnsi" w:hAnsiTheme="majorHAnsi"/>
-          <w:i/>
-          <w:szCs w:val="28"/>
-        </w:rPr>
-        <w:t>/</w:t>
-      </w:r>
-      <w:proofErr w:type="spellStart"/>
-      <w:r>
-        <w:rPr>
-          <w:rFonts w:asciiTheme="majorHAnsi" w:hAnsiTheme="majorHAnsi"/>
-          <w:i/>
-          <w:szCs w:val="28"/>
-        </w:rPr>
-        <w:t>memex</w:t>
-      </w:r>
-      <w:proofErr w:type="spellEnd"/>
-      <w:r>
-        <w:rPr>
-          <w:rFonts w:asciiTheme="majorHAnsi" w:hAnsiTheme="majorHAnsi"/>
-          <w:i/>
-          <w:szCs w:val="28"/>
-        </w:rPr>
-        <w:t>/lib/</w:t>
-      </w:r>
-      <w:proofErr w:type="spellStart"/>
-      <w:r>
-        <w:rPr>
-          <w:rFonts w:asciiTheme="majorHAnsi" w:hAnsiTheme="majorHAnsi"/>
-          <w:i/>
-          <w:szCs w:val="28"/>
-        </w:rPr>
-        <w:t>nutch</w:t>
-      </w:r>
-      <w:proofErr w:type="spellEnd"/>
+        <w:t>anaconda/envs/memex/lib/nutch</w:t>
+      </w:r>
     </w:p>
     <w:p>
       <w:pPr>
@@ -10061,24 +8616,43 @@
           <w:rFonts w:asciiTheme="majorHAnsi" w:hAnsiTheme="majorHAnsi"/>
           <w:szCs w:val="28"/>
         </w:rPr>
-        <w:t xml:space="preserve">We didn’t observe any capabilities that were missing from </w:t>
-      </w:r>
-      <w:proofErr w:type="spellStart"/>
-      <w:r>
-        <w:rPr>
-          <w:rFonts w:asciiTheme="majorHAnsi" w:hAnsiTheme="majorHAnsi"/>
-          <w:szCs w:val="28"/>
-        </w:rPr>
-        <w:t>Memex</w:t>
-      </w:r>
-      <w:proofErr w:type="spellEnd"/>
-      <w:r>
-        <w:rPr>
-          <w:rFonts w:asciiTheme="majorHAnsi" w:hAnsiTheme="majorHAnsi"/>
-          <w:szCs w:val="28"/>
-        </w:rPr>
-        <w:t xml:space="preserve"> Explorer’s Nutch.</w:t>
-      </w:r>
+        <w:t>We didn’t observe any capabilities that were missing from Memex Explorer’s Nutch.</w:t>
+      </w:r>
+    </w:p>
+    <w:p>
+      <w:pPr>
+        <w:rPr>
+          <w:rFonts w:asciiTheme="majorHAnsi" w:hAnsiTheme="majorHAnsi"/>
+          <w:szCs w:val="28"/>
+        </w:rPr>
+      </w:pPr>
+    </w:p>
+    <w:p>
+      <w:pPr>
+        <w:rPr>
+          <w:rFonts w:asciiTheme="majorHAnsi" w:hAnsiTheme="majorHAnsi"/>
+          <w:sz w:val="28"/>
+          <w:szCs w:val="28"/>
+        </w:rPr>
+      </w:pPr>
+      <w:r>
+        <w:rPr>
+          <w:rFonts w:asciiTheme="majorHAnsi" w:hAnsiTheme="majorHAnsi"/>
+          <w:sz w:val="28"/>
+          <w:szCs w:val="28"/>
+        </w:rPr>
+        <w:t>CONCLUSION</w:t>
+      </w:r>
+    </w:p>
+    <w:p>
+      <w:pPr>
+        <w:rPr>
+          <w:rFonts w:asciiTheme="majorHAnsi" w:hAnsiTheme="majorHAnsi"/>
+          <w:szCs w:val="28"/>
+        </w:rPr>
+      </w:pPr>
+      <w:bookmarkStart w:id="2" w:name="_GoBack"/>
+      <w:bookmarkEnd w:id="2"/>
     </w:p>
     <w:p>
       <w:pPr>
@@ -10220,7 +8794,7 @@
       <w:rPr>
         <w:noProof/>
       </w:rPr>
-      <w:t>6</w:t>
+      <w:t>5</w:t>
     </w:r>
     <w:r>
       <w:rPr>
@@ -13192,6 +11766,7 @@
   <w:style w:type="character" w:default="1" w:styleId="DefaultParagraphFont">
     <w:name w:val="Default Paragraph Font"/>
     <w:uiPriority w:val="1"/>
+    <w:semiHidden/>
     <w:unhideWhenUsed/>
   </w:style>
   <w:style w:type="table" w:default="1" w:styleId="TableNormal">

</xml_diff>

<commit_message>
Adding submission zip file
</commit_message>
<xml_diff>
--- a/Report/IR assignment 1.docx
+++ b/Report/IR assignment 1.docx
@@ -116,16 +116,7 @@
                                 <w:sz w:val="24"/>
                                 <w:szCs w:val="24"/>
                               </w:rPr>
-                              <w:t xml:space="preserve">Sanjay </w:t>
-                            </w:r>
-                            <w:proofErr w:type="spellStart"/>
-                            <w:r>
-                              <w:rPr>
-                                <w:color w:val="E65B01" w:themeColor="accent1" w:themeShade="BF"/>
-                                <w:sz w:val="24"/>
-                                <w:szCs w:val="24"/>
-                              </w:rPr>
-                              <w:t>Jaga</w:t>
+                              <w:t>Sanjay Jaga</w:t>
                             </w:r>
                             <w:r>
                               <w:rPr>
@@ -143,7 +134,6 @@
                               </w:rPr>
                               <w:t>eesh</w:t>
                             </w:r>
-                            <w:proofErr w:type="spellEnd"/>
                           </w:p>
                           <w:p>
                             <w:pPr>
@@ -154,50 +144,13 @@
                                 <w:szCs w:val="24"/>
                               </w:rPr>
                             </w:pPr>
-                            <w:proofErr w:type="spellStart"/>
                             <w:r>
                               <w:rPr>
                                 <w:color w:val="E65B01" w:themeColor="accent1" w:themeShade="BF"/>
                                 <w:sz w:val="24"/>
                                 <w:szCs w:val="24"/>
                               </w:rPr>
-                              <w:t>Manohar</w:t>
-                            </w:r>
-                            <w:proofErr w:type="spellEnd"/>
-                            <w:r>
-                              <w:rPr>
-                                <w:color w:val="E65B01" w:themeColor="accent1" w:themeShade="BF"/>
-                                <w:sz w:val="24"/>
-                                <w:szCs w:val="24"/>
-                              </w:rPr>
-                              <w:t xml:space="preserve"> </w:t>
-                            </w:r>
-                            <w:proofErr w:type="spellStart"/>
-                            <w:r>
-                              <w:rPr>
-                                <w:color w:val="E65B01" w:themeColor="accent1" w:themeShade="BF"/>
-                                <w:sz w:val="24"/>
-                                <w:szCs w:val="24"/>
-                              </w:rPr>
-                              <w:t>Thagadur</w:t>
-                            </w:r>
-                            <w:proofErr w:type="spellEnd"/>
-                            <w:r>
-                              <w:rPr>
-                                <w:color w:val="E65B01" w:themeColor="accent1" w:themeShade="BF"/>
-                                <w:sz w:val="24"/>
-                                <w:szCs w:val="24"/>
-                              </w:rPr>
-                              <w:t xml:space="preserve"> </w:t>
-                            </w:r>
-                            <w:proofErr w:type="spellStart"/>
-                            <w:r>
-                              <w:rPr>
-                                <w:color w:val="E65B01" w:themeColor="accent1" w:themeShade="BF"/>
-                                <w:sz w:val="24"/>
-                                <w:szCs w:val="24"/>
-                              </w:rPr>
-                              <w:t>Nat</w:t>
+                              <w:t>Manohar Thagadur Nat</w:t>
                             </w:r>
                             <w:r>
                               <w:rPr>
@@ -215,7 +168,6 @@
                               </w:rPr>
                               <w:t>raju</w:t>
                             </w:r>
-                            <w:proofErr w:type="spellEnd"/>
                           </w:p>
                           <w:p>
                             <w:pPr>
@@ -226,52 +178,22 @@
                                 <w:szCs w:val="24"/>
                               </w:rPr>
                             </w:pPr>
-                            <w:proofErr w:type="spellStart"/>
                             <w:r>
                               <w:rPr>
                                 <w:color w:val="E65B01" w:themeColor="accent1" w:themeShade="BF"/>
                                 <w:sz w:val="24"/>
                                 <w:szCs w:val="24"/>
                               </w:rPr>
-                              <w:t>Soumya</w:t>
+                              <w:t>Soumya Gowda</w:t>
                             </w:r>
-                            <w:proofErr w:type="spellEnd"/>
                             <w:r>
                               <w:rPr>
                                 <w:color w:val="E65B01" w:themeColor="accent1" w:themeShade="BF"/>
                                 <w:sz w:val="24"/>
                                 <w:szCs w:val="24"/>
                               </w:rPr>
-                              <w:t xml:space="preserve"> </w:t>
+                              <w:t xml:space="preserve"> Basvana</w:t>
                             </w:r>
-                            <w:proofErr w:type="spellStart"/>
-                            <w:r>
-                              <w:rPr>
-                                <w:color w:val="E65B01" w:themeColor="accent1" w:themeShade="BF"/>
-                                <w:sz w:val="24"/>
-                                <w:szCs w:val="24"/>
-                              </w:rPr>
-                              <w:t>Gowda</w:t>
-                            </w:r>
-                            <w:proofErr w:type="spellEnd"/>
-                            <w:r>
-                              <w:rPr>
-                                <w:color w:val="E65B01" w:themeColor="accent1" w:themeShade="BF"/>
-                                <w:sz w:val="24"/>
-                                <w:szCs w:val="24"/>
-                              </w:rPr>
-                              <w:t xml:space="preserve"> </w:t>
-                            </w:r>
-                            <w:proofErr w:type="spellStart"/>
-                            <w:r>
-                              <w:rPr>
-                                <w:color w:val="E65B01" w:themeColor="accent1" w:themeShade="BF"/>
-                                <w:sz w:val="24"/>
-                                <w:szCs w:val="24"/>
-                              </w:rPr>
-                              <w:t>Basvana</w:t>
-                            </w:r>
-                            <w:proofErr w:type="spellEnd"/>
                           </w:p>
                           <w:p>
                             <w:pPr>
@@ -1097,15 +1019,7 @@
                                       <w:t xml:space="preserve">, </w:t>
                                     </w:r>
                                     <w:r>
-                                      <w:t xml:space="preserve">Apache </w:t>
-                                    </w:r>
-                                    <w:proofErr w:type="spellStart"/>
-                                    <w:r>
-                                      <w:t>Tika</w:t>
-                                    </w:r>
-                                    <w:proofErr w:type="spellEnd"/>
-                                    <w:r>
-                                      <w:t xml:space="preserve"> for content and metadata extraction, and Selenium to automate Ajax interaction</w:t>
+                                      <w:t>Apache Tika for content and metadata extraction, and Selenium to automate Ajax interaction</w:t>
                                     </w:r>
                                   </w:sdtContent>
                                 </w:sdt>
@@ -4674,20 +4588,7 @@
         </w:numPr>
       </w:pPr>
       <w:r>
-        <w:t xml:space="preserve">We set </w:t>
-      </w:r>
-      <w:proofErr w:type="spellStart"/>
-      <w:proofErr w:type="gramStart"/>
-      <w:r>
-        <w:t>http.agent</w:t>
-      </w:r>
-      <w:proofErr w:type="gramEnd"/>
-      <w:r>
-        <w:t>.rotate</w:t>
-      </w:r>
-      <w:proofErr w:type="spellEnd"/>
-      <w:r>
-        <w:t xml:space="preserve"> to ‘</w:t>
+        <w:t>We set http.agent.rotate to ‘</w:t>
       </w:r>
       <w:r>
         <w:t>t</w:t>
@@ -4708,17 +4609,7 @@
         </w:numPr>
       </w:pPr>
       <w:r>
-        <w:t xml:space="preserve">We increased the </w:t>
-      </w:r>
-      <w:proofErr w:type="spellStart"/>
-      <w:proofErr w:type="gramStart"/>
-      <w:r>
-        <w:t>http.timeout</w:t>
-      </w:r>
-      <w:proofErr w:type="spellEnd"/>
-      <w:proofErr w:type="gramEnd"/>
-      <w:r>
-        <w:t xml:space="preserve"> from 10,000 to 80,000.</w:t>
+        <w:t>We increased the http.timeout from 10,000 to 80,000.</w:t>
       </w:r>
     </w:p>
     <w:p>
@@ -4730,20 +4621,7 @@
         </w:numPr>
       </w:pPr>
       <w:r>
-        <w:t xml:space="preserve">We changed the </w:t>
-      </w:r>
-      <w:proofErr w:type="spellStart"/>
-      <w:proofErr w:type="gramStart"/>
-      <w:r>
-        <w:t>http.content</w:t>
-      </w:r>
-      <w:proofErr w:type="gramEnd"/>
-      <w:r>
-        <w:t>.limit</w:t>
-      </w:r>
-      <w:proofErr w:type="spellEnd"/>
-      <w:r>
-        <w:t xml:space="preserve"> to -1 to remove the limitation on the size of the crawling file.</w:t>
+        <w:t>We changed the http.content.limit to -1 to remove the limitation on the size of the crawling file.</w:t>
       </w:r>
     </w:p>
     <w:p>
@@ -4755,20 +4633,7 @@
         </w:numPr>
       </w:pPr>
       <w:r>
-        <w:t xml:space="preserve">We increased the </w:t>
-      </w:r>
-      <w:proofErr w:type="spellStart"/>
-      <w:proofErr w:type="gramStart"/>
-      <w:r>
-        <w:t>fetcher.threads</w:t>
-      </w:r>
-      <w:proofErr w:type="gramEnd"/>
-      <w:r>
-        <w:t>.fetch</w:t>
-      </w:r>
-      <w:proofErr w:type="spellEnd"/>
-      <w:r>
-        <w:t xml:space="preserve"> from 10 to 20.</w:t>
+        <w:t>We increased the fetcher.threads.fetch from 10 to 20.</w:t>
       </w:r>
     </w:p>
     <w:p>
@@ -4864,23 +4729,7 @@
         </w:numPr>
       </w:pPr>
       <w:r>
-        <w:t xml:space="preserve">We added image/* </w:t>
-      </w:r>
-      <w:proofErr w:type="spellStart"/>
-      <w:r>
-        <w:t>mimetype</w:t>
-      </w:r>
-      <w:proofErr w:type="spellEnd"/>
-      <w:r>
-        <w:t xml:space="preserve"> to allow crawling of documents with images/* and text/html </w:t>
-      </w:r>
-      <w:proofErr w:type="spellStart"/>
-      <w:r>
-        <w:t>mimetype</w:t>
-      </w:r>
-      <w:proofErr w:type="spellEnd"/>
-      <w:r>
-        <w:t>.</w:t>
+        <w:t>We added image/* mimetype to allow crawling of documents with images/* and text/html mimetype.</w:t>
       </w:r>
     </w:p>
     <w:p>
@@ -4952,21 +4801,8 @@
         <w:t>Spider#32</w:t>
       </w:r>
       <w:r>
-        <w:t xml:space="preserve">Crawler, </w:t>
-      </w:r>
-      <w:proofErr w:type="spellStart"/>
-      <w:r>
-        <w:t>MasosapaCrawler</w:t>
-      </w:r>
-      <w:proofErr w:type="spellEnd"/>
-      <w:r>
-        <w:t xml:space="preserve">, </w:t>
-      </w:r>
-      <w:proofErr w:type="spellStart"/>
-      <w:r>
-        <w:t>etc</w:t>
-      </w:r>
-      <w:proofErr w:type="spellEnd"/>
+        <w:t>Crawler, MasosapaCrawler, etc</w:t>
+      </w:r>
     </w:p>
     <w:p>
       <w:pPr>
@@ -5017,15 +4853,7 @@
         <w:t>d</w:t>
       </w:r>
       <w:r>
-        <w:t xml:space="preserve"> the </w:t>
-      </w:r>
-      <w:proofErr w:type="spellStart"/>
-      <w:r>
-        <w:t>NutchPy</w:t>
-      </w:r>
-      <w:proofErr w:type="spellEnd"/>
-      <w:r>
-        <w:t xml:space="preserve"> library</w:t>
+        <w:t xml:space="preserve"> the NutchPy library</w:t>
       </w:r>
     </w:p>
     <w:p>
@@ -5037,15 +4865,7 @@
         </w:numPr>
       </w:pPr>
       <w:r>
-        <w:t xml:space="preserve">We wrote a python script to generate all the image </w:t>
-      </w:r>
-      <w:proofErr w:type="spellStart"/>
-      <w:r>
-        <w:t>mimetypes</w:t>
-      </w:r>
-      <w:proofErr w:type="spellEnd"/>
-      <w:r>
-        <w:t xml:space="preserve"> that were found in our crawled data.</w:t>
+        <w:t>We wrote a python script to generate all the image mimetypes that were found in our crawled data.</w:t>
       </w:r>
     </w:p>
     <w:p>
@@ -5069,13 +4889,8 @@
         </w:numPr>
       </w:pPr>
       <w:r>
-        <w:t>image/</w:t>
-      </w:r>
-      <w:proofErr w:type="spellStart"/>
-      <w:r>
-        <w:t>png</w:t>
-      </w:r>
-      <w:proofErr w:type="spellEnd"/>
+        <w:t>image/png</w:t>
+      </w:r>
     </w:p>
     <w:p>
       <w:pPr>
@@ -5158,13 +4973,8 @@
         </w:numPr>
       </w:pPr>
       <w:r>
-        <w:t>image/x-</w:t>
-      </w:r>
-      <w:proofErr w:type="spellStart"/>
-      <w:r>
-        <w:t>xbitmap</w:t>
-      </w:r>
-      <w:proofErr w:type="spellEnd"/>
+        <w:t>image/x-xbitmap</w:t>
+      </w:r>
     </w:p>
     <w:p>
       <w:pPr>
@@ -5177,11 +4987,9 @@
       <w:r>
         <w:t>image/</w:t>
       </w:r>
-      <w:proofErr w:type="spellStart"/>
       <w:r>
         <w:t>pjpeg</w:t>
       </w:r>
-      <w:proofErr w:type="spellEnd"/>
     </w:p>
     <w:p>
       <w:pPr>
@@ -5189,25 +4997,10 @@
         <w:ind w:left="990"/>
       </w:pPr>
       <w:r>
-        <w:t xml:space="preserve">Many of the URLs that weren’t fetched were mainly because of </w:t>
-      </w:r>
-      <w:proofErr w:type="spellStart"/>
-      <w:proofErr w:type="gramStart"/>
-      <w:r>
-        <w:t>java.net.SocketTimeoutException</w:t>
-      </w:r>
-      <w:proofErr w:type="spellEnd"/>
-      <w:proofErr w:type="gramEnd"/>
-      <w:r>
-        <w:t xml:space="preserve">, </w:t>
-      </w:r>
-      <w:proofErr w:type="spellStart"/>
-      <w:r>
-        <w:t>java.lag.IllegalArguementExeption</w:t>
-      </w:r>
-      <w:proofErr w:type="spellEnd"/>
-      <w:r>
-        <w:t>, HTTP 403.</w:t>
+        <w:t xml:space="preserve">Many of the URLs that weren’t fetched were mainly because of java.net.SocketTimeoutException, </w:t>
+      </w:r>
+      <w:r>
+        <w:t>java.lag.IllegalArguementExeption, HTTP 403.</w:t>
       </w:r>
     </w:p>
     <w:p>
@@ -5225,21 +5018,25 @@
         </w:numPr>
       </w:pPr>
       <w:r>
-        <w:t xml:space="preserve">The list of 100 </w:t>
-      </w:r>
-      <w:proofErr w:type="spellStart"/>
-      <w:r>
-        <w:t>Urls</w:t>
-      </w:r>
-      <w:proofErr w:type="spellEnd"/>
-      <w:r>
-        <w:t xml:space="preserve"> that we found difficulty in fetching has been added in “</w:t>
+        <w:t>The list of 100 Urls that we found difficulty in fetching has been added in “</w:t>
       </w:r>
       <w:r>
         <w:rPr>
           <w:i/>
         </w:rPr>
-        <w:t>URLs not fetched.xlsx”</w:t>
+        <w:t xml:space="preserve">URLs not </w:t>
+      </w:r>
+      <w:r>
+        <w:rPr>
+          <w:i/>
+        </w:rPr>
+        <w:t>crawled</w:t>
+      </w:r>
+      <w:r>
+        <w:rPr>
+          <w:i/>
+        </w:rPr>
+        <w:t>.xlsx”</w:t>
       </w:r>
     </w:p>
     <w:p>
@@ -5251,15 +5048,7 @@
         </w:numPr>
       </w:pPr>
       <w:r>
-        <w:t xml:space="preserve">We crawled all the 85 </w:t>
-      </w:r>
-      <w:proofErr w:type="spellStart"/>
-      <w:r>
-        <w:t>urls</w:t>
-      </w:r>
-      <w:proofErr w:type="spellEnd"/>
-      <w:r>
-        <w:t xml:space="preserve"> with 30 rounds</w:t>
+        <w:t>We crawled all the 85 urls with 30 rounds</w:t>
       </w:r>
     </w:p>
     <w:p>
@@ -5267,13 +5056,8 @@
         <w:pStyle w:val="ListParagraph"/>
       </w:pPr>
       <w:r>
-        <w:t xml:space="preserve">The crawl stats at this stage is tabulated as </w:t>
-      </w:r>
-      <w:proofErr w:type="gramStart"/>
-      <w:r>
-        <w:t>follows:-</w:t>
-      </w:r>
-      <w:proofErr w:type="gramEnd"/>
+        <w:t>The crawl stats at this stage is tabulated as follows:-</w:t>
+      </w:r>
     </w:p>
     <w:p>
       <w:pPr>
@@ -5281,15 +5065,7 @@
         <w:ind w:firstLine="720"/>
       </w:pPr>
       <w:r>
-        <w:t xml:space="preserve">$ bin/crawl </w:t>
-      </w:r>
-      <w:proofErr w:type="spellStart"/>
-      <w:r>
-        <w:t>urls</w:t>
-      </w:r>
-      <w:proofErr w:type="spellEnd"/>
-      <w:r>
-        <w:t>/ ~/CSCI-572/guns_crawl_Step2 30</w:t>
+        <w:t>$ bin/crawl urls/ ~/CSCI-572/guns_crawl_Step2 30</w:t>
       </w:r>
     </w:p>
     <w:p>
@@ -5298,31 +5074,7 @@
         <w:ind w:firstLine="720"/>
       </w:pPr>
       <w:r>
-        <w:t>$ bin/</w:t>
-      </w:r>
-      <w:proofErr w:type="spellStart"/>
-      <w:r>
-        <w:t>nutch</w:t>
-      </w:r>
-      <w:proofErr w:type="spellEnd"/>
-      <w:r>
-        <w:t xml:space="preserve"> </w:t>
-      </w:r>
-      <w:proofErr w:type="spellStart"/>
-      <w:r>
-        <w:t>readdb</w:t>
-      </w:r>
-      <w:proofErr w:type="spellEnd"/>
-      <w:r>
-        <w:t xml:space="preserve"> ~/CSCI-572/guns_crawl_Step5/</w:t>
-      </w:r>
-      <w:proofErr w:type="spellStart"/>
-      <w:r>
-        <w:t>crawldb</w:t>
-      </w:r>
-      <w:proofErr w:type="spellEnd"/>
-      <w:r>
-        <w:t xml:space="preserve"> -stats</w:t>
+        <w:t>$ bin/nutch readdb ~/CSCI-572/guns_crawl_Step5/crawldb -stats</w:t>
       </w:r>
     </w:p>
     <w:p>
@@ -5596,19 +5348,11 @@
                 <w:color w:val="002060"/>
               </w:rPr>
             </w:pPr>
-            <w:proofErr w:type="spellStart"/>
             <w:r>
               <w:rPr>
                 <w:color w:val="002060"/>
               </w:rPr>
-              <w:t>Avg</w:t>
-            </w:r>
-            <w:proofErr w:type="spellEnd"/>
-            <w:r>
-              <w:rPr>
-                <w:color w:val="002060"/>
-              </w:rPr>
-              <w:t xml:space="preserve"> Score</w:t>
+              <w:t>Avg Score</w:t>
             </w:r>
           </w:p>
         </w:tc>
@@ -5701,21 +5445,7 @@
               <w:rPr>
                 <w:color w:val="002060"/>
               </w:rPr>
-              <w:t>Status 1 (</w:t>
-            </w:r>
-            <w:proofErr w:type="spellStart"/>
-            <w:r>
-              <w:rPr>
-                <w:color w:val="002060"/>
-              </w:rPr>
-              <w:t>db_unfetched</w:t>
-            </w:r>
-            <w:proofErr w:type="spellEnd"/>
-            <w:r>
-              <w:rPr>
-                <w:color w:val="002060"/>
-              </w:rPr>
-              <w:t>)</w:t>
+              <w:t>Status 1 (db_unfetched)</w:t>
             </w:r>
           </w:p>
         </w:tc>
@@ -5763,21 +5493,7 @@
               <w:rPr>
                 <w:color w:val="002060"/>
               </w:rPr>
-              <w:t>Status 2 (</w:t>
-            </w:r>
-            <w:proofErr w:type="spellStart"/>
-            <w:r>
-              <w:rPr>
-                <w:color w:val="002060"/>
-              </w:rPr>
-              <w:t>db_fetched</w:t>
-            </w:r>
-            <w:proofErr w:type="spellEnd"/>
-            <w:r>
-              <w:rPr>
-                <w:color w:val="002060"/>
-              </w:rPr>
-              <w:t>)</w:t>
+              <w:t>Status 2 (db_fetched)</w:t>
             </w:r>
           </w:p>
         </w:tc>
@@ -5825,21 +5541,7 @@
               <w:rPr>
                 <w:color w:val="002060"/>
               </w:rPr>
-              <w:t>Status 3 (</w:t>
-            </w:r>
-            <w:proofErr w:type="spellStart"/>
-            <w:r>
-              <w:rPr>
-                <w:color w:val="002060"/>
-              </w:rPr>
-              <w:t>db_gone</w:t>
-            </w:r>
-            <w:proofErr w:type="spellEnd"/>
-            <w:r>
-              <w:rPr>
-                <w:color w:val="002060"/>
-              </w:rPr>
-              <w:t>)</w:t>
+              <w:t>Status 3 (db_gone)</w:t>
             </w:r>
           </w:p>
         </w:tc>
@@ -5887,21 +5589,7 @@
               <w:rPr>
                 <w:color w:val="002060"/>
               </w:rPr>
-              <w:t>Status 4 (</w:t>
-            </w:r>
-            <w:proofErr w:type="spellStart"/>
-            <w:r>
-              <w:rPr>
-                <w:color w:val="002060"/>
-              </w:rPr>
-              <w:t>db_redir_temp</w:t>
-            </w:r>
-            <w:proofErr w:type="spellEnd"/>
-            <w:r>
-              <w:rPr>
-                <w:color w:val="002060"/>
-              </w:rPr>
-              <w:t>)</w:t>
+              <w:t>Status 4 (db_redir_temp)</w:t>
             </w:r>
           </w:p>
         </w:tc>
@@ -5949,21 +5637,7 @@
               <w:rPr>
                 <w:color w:val="002060"/>
               </w:rPr>
-              <w:t>Status 5 (</w:t>
-            </w:r>
-            <w:proofErr w:type="spellStart"/>
-            <w:r>
-              <w:rPr>
-                <w:color w:val="002060"/>
-              </w:rPr>
-              <w:t>db_redir_perm</w:t>
-            </w:r>
-            <w:proofErr w:type="spellEnd"/>
-            <w:r>
-              <w:rPr>
-                <w:color w:val="002060"/>
-              </w:rPr>
-              <w:t>)</w:t>
+              <w:t>Status 5 (db_redir_perm)</w:t>
             </w:r>
           </w:p>
         </w:tc>
@@ -6011,21 +5685,7 @@
               <w:rPr>
                 <w:color w:val="002060"/>
               </w:rPr>
-              <w:t>Status 6 (</w:t>
-            </w:r>
-            <w:proofErr w:type="spellStart"/>
-            <w:r>
-              <w:rPr>
-                <w:color w:val="002060"/>
-              </w:rPr>
-              <w:t>db_notmodified</w:t>
-            </w:r>
-            <w:proofErr w:type="spellEnd"/>
-            <w:r>
-              <w:rPr>
-                <w:color w:val="002060"/>
-              </w:rPr>
-              <w:t>)</w:t>
+              <w:t>Status 6 (db_notmodified)</w:t>
             </w:r>
           </w:p>
         </w:tc>
@@ -6073,21 +5733,7 @@
               <w:rPr>
                 <w:color w:val="002060"/>
               </w:rPr>
-              <w:t>Status 7 (</w:t>
-            </w:r>
-            <w:proofErr w:type="spellStart"/>
-            <w:r>
-              <w:rPr>
-                <w:color w:val="002060"/>
-              </w:rPr>
-              <w:t>db_duplicate</w:t>
-            </w:r>
-            <w:proofErr w:type="spellEnd"/>
-            <w:r>
-              <w:rPr>
-                <w:color w:val="002060"/>
-              </w:rPr>
-              <w:t>)</w:t>
+              <w:t>Status 7 (db_duplicate)</w:t>
             </w:r>
           </w:p>
         </w:tc>
@@ -6207,21 +5853,8 @@
         <w:t xml:space="preserve">Question 4: Build the latest </w:t>
       </w:r>
       <w:r>
-        <w:t xml:space="preserve">version of </w:t>
-      </w:r>
-      <w:proofErr w:type="spellStart"/>
-      <w:r>
-        <w:t>Tika</w:t>
-      </w:r>
-      <w:proofErr w:type="spellEnd"/>
-      <w:r>
-        <w:t xml:space="preserve"> and install </w:t>
-      </w:r>
-      <w:proofErr w:type="spellStart"/>
-      <w:r>
-        <w:t>Tesseract</w:t>
-      </w:r>
-      <w:proofErr w:type="spellEnd"/>
+        <w:t>version of Tika and install Tesseract</w:t>
+      </w:r>
     </w:p>
     <w:p>
       <w:r>
@@ -6231,23 +5864,7 @@
         <w:t xml:space="preserve"> We install</w:t>
       </w:r>
       <w:r>
-        <w:t xml:space="preserve">ed </w:t>
-      </w:r>
-      <w:proofErr w:type="spellStart"/>
-      <w:r>
-        <w:t>Tesseract</w:t>
-      </w:r>
-      <w:proofErr w:type="spellEnd"/>
-      <w:r>
-        <w:t xml:space="preserve"> and upgraded </w:t>
-      </w:r>
-      <w:proofErr w:type="spellStart"/>
-      <w:r>
-        <w:t>Tika</w:t>
-      </w:r>
-      <w:proofErr w:type="spellEnd"/>
-      <w:r>
-        <w:t xml:space="preserve"> to latest version.</w:t>
+        <w:t>ed Tesseract and upgraded Tika to latest version.</w:t>
       </w:r>
     </w:p>
     <w:p>
@@ -6272,25 +5889,7 @@
           <w:sz w:val="28"/>
           <w:szCs w:val="28"/>
         </w:rPr>
-        <w:t xml:space="preserve">: Re-run your Weapons Crawls with enhanced </w:t>
-      </w:r>
-      <w:proofErr w:type="spellStart"/>
-      <w:r>
-        <w:rPr>
-          <w:rFonts w:asciiTheme="majorHAnsi" w:hAnsiTheme="majorHAnsi"/>
-          <w:sz w:val="28"/>
-          <w:szCs w:val="28"/>
-        </w:rPr>
-        <w:t>Tika</w:t>
-      </w:r>
-      <w:proofErr w:type="spellEnd"/>
-      <w:r>
-        <w:rPr>
-          <w:rFonts w:asciiTheme="majorHAnsi" w:hAnsiTheme="majorHAnsi"/>
-          <w:sz w:val="28"/>
-          <w:szCs w:val="28"/>
-        </w:rPr>
-        <w:t xml:space="preserve"> and Nutch Selenium you have built in step 3</w:t>
+        <w:t>: Re-run your Weapons Crawls with enhanced Tika and Nutch Selenium you have built in step 3</w:t>
       </w:r>
     </w:p>
     <w:p>
@@ -6302,15 +5901,7 @@
         </w:numPr>
       </w:pPr>
       <w:r>
-        <w:t xml:space="preserve">The list of 100 </w:t>
-      </w:r>
-      <w:proofErr w:type="spellStart"/>
-      <w:r>
-        <w:t>Urls</w:t>
-      </w:r>
-      <w:proofErr w:type="spellEnd"/>
-      <w:r>
-        <w:t xml:space="preserve"> that we found difficulty in fetching has been added in “</w:t>
+        <w:t>The list of 100 Urls that we found difficulty in fetching has been added in “</w:t>
       </w:r>
       <w:r>
         <w:rPr>
@@ -6322,8 +5913,16 @@
         <w:rPr>
           <w:i/>
         </w:rPr>
-        <w:t>Not Fetched</w:t>
-      </w:r>
+        <w:t xml:space="preserve">Not </w:t>
+      </w:r>
+      <w:r>
+        <w:rPr>
+          <w:i/>
+        </w:rPr>
+        <w:t>Crawled</w:t>
+      </w:r>
+      <w:bookmarkStart w:id="2" w:name="_GoBack"/>
+      <w:bookmarkEnd w:id="2"/>
       <w:r>
         <w:rPr>
           <w:i/>
@@ -6343,23 +5942,7 @@
         <w:t>About 6</w:t>
       </w:r>
       <w:r>
-        <w:t xml:space="preserve">0% of the </w:t>
-      </w:r>
-      <w:proofErr w:type="spellStart"/>
-      <w:r>
-        <w:t>Urls</w:t>
-      </w:r>
-      <w:proofErr w:type="spellEnd"/>
-      <w:r>
-        <w:t xml:space="preserve"> from 2d are still present in the result of this step. The exact </w:t>
-      </w:r>
-      <w:proofErr w:type="spellStart"/>
-      <w:r>
-        <w:t>urls</w:t>
-      </w:r>
-      <w:proofErr w:type="spellEnd"/>
-      <w:r>
-        <w:t xml:space="preserve"> can be found in the above excel sheet.</w:t>
+        <w:t>0% of the Urls from 2d are still present in the result of this step. The exact urls can be found in the above excel sheet.</w:t>
       </w:r>
     </w:p>
     <w:p>
@@ -6386,15 +5969,7 @@
         <w:t xml:space="preserve">because the </w:t>
       </w:r>
       <w:r>
-        <w:t xml:space="preserve">corresponding mime types couldn’t be parsed by Nutch. </w:t>
-      </w:r>
-      <w:proofErr w:type="spellStart"/>
-      <w:r>
-        <w:t>Tika</w:t>
-      </w:r>
-      <w:proofErr w:type="spellEnd"/>
-      <w:r>
-        <w:t xml:space="preserve"> parsing enabled to overcome this hindrance and parse additional mime type related to images. </w:t>
+        <w:t xml:space="preserve">corresponding mime types couldn’t be parsed by Nutch. Tika parsing enabled to overcome this hindrance and parse additional mime type related to images. </w:t>
       </w:r>
     </w:p>
     <w:p>
@@ -6406,13 +5981,8 @@
         </w:numPr>
       </w:pPr>
       <w:r>
-        <w:t xml:space="preserve">The crawl stats at this stage is tabulated as </w:t>
-      </w:r>
-      <w:proofErr w:type="gramStart"/>
-      <w:r>
-        <w:t>follows:-</w:t>
-      </w:r>
-      <w:proofErr w:type="gramEnd"/>
+        <w:t>The crawl stats at this stage is tabulated as follows:-</w:t>
+      </w:r>
     </w:p>
     <w:p>
       <w:pPr>
@@ -6424,15 +5994,7 @@
         <w:pStyle w:val="ListParagraph"/>
       </w:pPr>
       <w:r>
-        <w:t xml:space="preserve">$ bin/crawl </w:t>
-      </w:r>
-      <w:proofErr w:type="spellStart"/>
-      <w:r>
-        <w:t>urls</w:t>
-      </w:r>
-      <w:proofErr w:type="spellEnd"/>
-      <w:r>
-        <w:t>/ ~/CSCI-572/guns_crawl_Step5 30</w:t>
+        <w:t>$ bin/crawl urls/ ~/CSCI-572/guns_crawl_Step5 30</w:t>
       </w:r>
     </w:p>
     <w:p>
@@ -6440,31 +6002,7 @@
         <w:pStyle w:val="ListParagraph"/>
       </w:pPr>
       <w:r>
-        <w:t>$ bin/</w:t>
-      </w:r>
-      <w:proofErr w:type="spellStart"/>
-      <w:r>
-        <w:t>nutch</w:t>
-      </w:r>
-      <w:proofErr w:type="spellEnd"/>
-      <w:r>
-        <w:t xml:space="preserve"> </w:t>
-      </w:r>
-      <w:proofErr w:type="spellStart"/>
-      <w:r>
-        <w:t>readdb</w:t>
-      </w:r>
-      <w:proofErr w:type="spellEnd"/>
-      <w:r>
-        <w:t xml:space="preserve"> ~/CSCI-572/guns_crawl_Step5/</w:t>
-      </w:r>
-      <w:proofErr w:type="spellStart"/>
-      <w:r>
-        <w:t>crawldb</w:t>
-      </w:r>
-      <w:proofErr w:type="spellEnd"/>
-      <w:r>
-        <w:t xml:space="preserve"> -stats</w:t>
+        <w:t>$ bin/nutch readdb ~/CSCI-572/guns_crawl_Step5/crawldb -stats</w:t>
       </w:r>
     </w:p>
     <w:p>
@@ -6758,19 +6296,11 @@
                 <w:color w:val="002060"/>
               </w:rPr>
             </w:pPr>
-            <w:proofErr w:type="spellStart"/>
             <w:r>
               <w:rPr>
                 <w:color w:val="002060"/>
               </w:rPr>
-              <w:t>Avg</w:t>
-            </w:r>
-            <w:proofErr w:type="spellEnd"/>
-            <w:r>
-              <w:rPr>
-                <w:color w:val="002060"/>
-              </w:rPr>
-              <w:t xml:space="preserve"> Score</w:t>
+              <w:t>Avg Score</w:t>
             </w:r>
           </w:p>
         </w:tc>
@@ -6865,21 +6395,7 @@
               <w:rPr>
                 <w:color w:val="002060"/>
               </w:rPr>
-              <w:t>Status 1 (</w:t>
-            </w:r>
-            <w:proofErr w:type="spellStart"/>
-            <w:r>
-              <w:rPr>
-                <w:color w:val="002060"/>
-              </w:rPr>
-              <w:t>db_unfetched</w:t>
-            </w:r>
-            <w:proofErr w:type="spellEnd"/>
-            <w:r>
-              <w:rPr>
-                <w:color w:val="002060"/>
-              </w:rPr>
-              <w:t>)</w:t>
+              <w:t>Status 1 (db_unfetched)</w:t>
             </w:r>
           </w:p>
         </w:tc>
@@ -6928,21 +6444,7 @@
               <w:rPr>
                 <w:color w:val="002060"/>
               </w:rPr>
-              <w:t>Status 2 (</w:t>
-            </w:r>
-            <w:proofErr w:type="spellStart"/>
-            <w:r>
-              <w:rPr>
-                <w:color w:val="002060"/>
-              </w:rPr>
-              <w:t>db_fetched</w:t>
-            </w:r>
-            <w:proofErr w:type="spellEnd"/>
-            <w:r>
-              <w:rPr>
-                <w:color w:val="002060"/>
-              </w:rPr>
-              <w:t>)</w:t>
+              <w:t>Status 2 (db_fetched)</w:t>
             </w:r>
           </w:p>
         </w:tc>
@@ -6991,21 +6493,7 @@
               <w:rPr>
                 <w:color w:val="002060"/>
               </w:rPr>
-              <w:t>Status 3 (</w:t>
-            </w:r>
-            <w:proofErr w:type="spellStart"/>
-            <w:r>
-              <w:rPr>
-                <w:color w:val="002060"/>
-              </w:rPr>
-              <w:t>db_gone</w:t>
-            </w:r>
-            <w:proofErr w:type="spellEnd"/>
-            <w:r>
-              <w:rPr>
-                <w:color w:val="002060"/>
-              </w:rPr>
-              <w:t>)</w:t>
+              <w:t>Status 3 (db_gone)</w:t>
             </w:r>
           </w:p>
         </w:tc>
@@ -7054,21 +6542,7 @@
               <w:rPr>
                 <w:color w:val="002060"/>
               </w:rPr>
-              <w:t>Status 4 (</w:t>
-            </w:r>
-            <w:proofErr w:type="spellStart"/>
-            <w:r>
-              <w:rPr>
-                <w:color w:val="002060"/>
-              </w:rPr>
-              <w:t>db_redir_temp</w:t>
-            </w:r>
-            <w:proofErr w:type="spellEnd"/>
-            <w:r>
-              <w:rPr>
-                <w:color w:val="002060"/>
-              </w:rPr>
-              <w:t>)</w:t>
+              <w:t>Status 4 (db_redir_temp)</w:t>
             </w:r>
           </w:p>
         </w:tc>
@@ -7117,21 +6591,7 @@
               <w:rPr>
                 <w:color w:val="002060"/>
               </w:rPr>
-              <w:t>Status 5 (</w:t>
-            </w:r>
-            <w:proofErr w:type="spellStart"/>
-            <w:r>
-              <w:rPr>
-                <w:color w:val="002060"/>
-              </w:rPr>
-              <w:t>db_redir_perm</w:t>
-            </w:r>
-            <w:proofErr w:type="spellEnd"/>
-            <w:r>
-              <w:rPr>
-                <w:color w:val="002060"/>
-              </w:rPr>
-              <w:t>)</w:t>
+              <w:t>Status 5 (db_redir_perm)</w:t>
             </w:r>
           </w:p>
         </w:tc>
@@ -7180,21 +6640,7 @@
               <w:rPr>
                 <w:color w:val="002060"/>
               </w:rPr>
-              <w:t>Status 6 (</w:t>
-            </w:r>
-            <w:proofErr w:type="spellStart"/>
-            <w:r>
-              <w:rPr>
-                <w:color w:val="002060"/>
-              </w:rPr>
-              <w:t>db_notmodified</w:t>
-            </w:r>
-            <w:proofErr w:type="spellEnd"/>
-            <w:r>
-              <w:rPr>
-                <w:color w:val="002060"/>
-              </w:rPr>
-              <w:t>)</w:t>
+              <w:t>Status 6 (db_notmodified)</w:t>
             </w:r>
           </w:p>
         </w:tc>
@@ -7243,21 +6689,7 @@
               <w:rPr>
                 <w:color w:val="002060"/>
               </w:rPr>
-              <w:t>Status 7 (</w:t>
-            </w:r>
-            <w:proofErr w:type="spellStart"/>
-            <w:r>
-              <w:rPr>
-                <w:color w:val="002060"/>
-              </w:rPr>
-              <w:t>db_duplicate</w:t>
-            </w:r>
-            <w:proofErr w:type="spellEnd"/>
-            <w:r>
-              <w:rPr>
-                <w:color w:val="002060"/>
-              </w:rPr>
-              <w:t>)</w:t>
+              <w:t>Status 7 (db_duplicate)</w:t>
             </w:r>
           </w:p>
         </w:tc>
@@ -7391,23 +6823,7 @@
           <w:rFonts w:asciiTheme="majorHAnsi" w:hAnsiTheme="majorHAnsi"/>
           <w:szCs w:val="28"/>
         </w:rPr>
-        <w:t xml:space="preserve">URLs containing only JPGs, PNGs, GIFs and other image </w:t>
-      </w:r>
-      <w:proofErr w:type="spellStart"/>
-      <w:r>
-        <w:rPr>
-          <w:rFonts w:asciiTheme="majorHAnsi" w:hAnsiTheme="majorHAnsi"/>
-          <w:szCs w:val="28"/>
-        </w:rPr>
-        <w:t>mimetypes</w:t>
-      </w:r>
-      <w:proofErr w:type="spellEnd"/>
-      <w:r>
-        <w:rPr>
-          <w:rFonts w:asciiTheme="majorHAnsi" w:hAnsiTheme="majorHAnsi"/>
-          <w:szCs w:val="28"/>
-        </w:rPr>
-        <w:t>.</w:t>
+        <w:t>URLs containing only JPGs, PNGs, GIFs and other image mimetypes.</w:t>
       </w:r>
     </w:p>
     <w:p>
@@ -7429,23 +6845,13 @@
         </w:rPr>
         <w:t xml:space="preserve">Using </w:t>
       </w:r>
-      <w:proofErr w:type="spellStart"/>
       <w:r>
         <w:rPr>
           <w:rFonts w:asciiTheme="majorHAnsi" w:hAnsiTheme="majorHAnsi"/>
           <w:i/>
           <w:szCs w:val="28"/>
         </w:rPr>
-        <w:t>tika</w:t>
-      </w:r>
-      <w:proofErr w:type="spellEnd"/>
-      <w:r>
-        <w:rPr>
-          <w:rFonts w:asciiTheme="majorHAnsi" w:hAnsiTheme="majorHAnsi"/>
-          <w:i/>
-          <w:szCs w:val="28"/>
-        </w:rPr>
-        <w:t>-parser,</w:t>
+        <w:t>tika-parser,</w:t>
       </w:r>
       <w:r>
         <w:rPr>
@@ -7607,23 +7013,7 @@
           <w:rFonts w:asciiTheme="majorHAnsi" w:hAnsiTheme="majorHAnsi"/>
           <w:szCs w:val="28"/>
         </w:rPr>
-        <w:t xml:space="preserve">We developed an algorithm to find near duplicates using </w:t>
-      </w:r>
-      <w:proofErr w:type="spellStart"/>
-      <w:r>
-        <w:rPr>
-          <w:rFonts w:asciiTheme="majorHAnsi" w:hAnsiTheme="majorHAnsi"/>
-          <w:szCs w:val="28"/>
-        </w:rPr>
-        <w:t>Simhash</w:t>
-      </w:r>
-      <w:proofErr w:type="spellEnd"/>
-      <w:r>
-        <w:rPr>
-          <w:rFonts w:asciiTheme="majorHAnsi" w:hAnsiTheme="majorHAnsi"/>
-          <w:szCs w:val="28"/>
-        </w:rPr>
-        <w:t>:</w:t>
+        <w:t>We developed an algorithm to find near duplicates using Simhash:</w:t>
       </w:r>
     </w:p>
     <w:p>
@@ -7639,39 +7029,7 @@
           <w:rFonts w:asciiTheme="majorHAnsi" w:hAnsiTheme="majorHAnsi"/>
           <w:szCs w:val="28"/>
         </w:rPr>
-        <w:t xml:space="preserve">The algorithm we employ to detect near duplicate is a simple implementation of the </w:t>
-      </w:r>
-      <w:proofErr w:type="spellStart"/>
-      <w:r>
-        <w:rPr>
-          <w:rFonts w:asciiTheme="majorHAnsi" w:hAnsiTheme="majorHAnsi"/>
-          <w:szCs w:val="28"/>
-        </w:rPr>
-        <w:t>simhash</w:t>
-      </w:r>
-      <w:proofErr w:type="spellEnd"/>
-      <w:r>
-        <w:rPr>
-          <w:rFonts w:asciiTheme="majorHAnsi" w:hAnsiTheme="majorHAnsi"/>
-          <w:szCs w:val="28"/>
-        </w:rPr>
-        <w:t xml:space="preserve"> technique explained in </w:t>
-      </w:r>
-      <w:proofErr w:type="spellStart"/>
-      <w:r>
-        <w:rPr>
-          <w:rFonts w:asciiTheme="majorHAnsi" w:hAnsiTheme="majorHAnsi"/>
-          <w:szCs w:val="28"/>
-        </w:rPr>
-        <w:t>Manku</w:t>
-      </w:r>
-      <w:proofErr w:type="spellEnd"/>
-      <w:r>
-        <w:rPr>
-          <w:rFonts w:asciiTheme="majorHAnsi" w:hAnsiTheme="majorHAnsi"/>
-          <w:szCs w:val="28"/>
-        </w:rPr>
-        <w:t xml:space="preserve"> et al., WWW 2007, </w:t>
+        <w:t xml:space="preserve">The algorithm we employ to detect near duplicate is a simple implementation of the simhash technique explained in Manku et al., WWW 2007, </w:t>
       </w:r>
       <w:r>
         <w:rPr>
@@ -7710,46 +7068,14 @@
           <w:rFonts w:asciiTheme="majorHAnsi" w:hAnsiTheme="majorHAnsi"/>
           <w:szCs w:val="28"/>
         </w:rPr>
-        <w:t xml:space="preserve">d 128 bit md5 hash to generate </w:t>
-      </w:r>
-      <w:proofErr w:type="spellStart"/>
-      <w:r>
-        <w:rPr>
-          <w:rFonts w:asciiTheme="majorHAnsi" w:hAnsiTheme="majorHAnsi"/>
-          <w:szCs w:val="28"/>
-        </w:rPr>
-        <w:t>S</w:t>
-      </w:r>
-      <w:r>
-        <w:rPr>
-          <w:rFonts w:asciiTheme="majorHAnsi" w:hAnsiTheme="majorHAnsi"/>
-          <w:szCs w:val="28"/>
-        </w:rPr>
-        <w:t>imhash</w:t>
-      </w:r>
-      <w:proofErr w:type="spellEnd"/>
-      <w:r>
-        <w:rPr>
-          <w:rFonts w:asciiTheme="majorHAnsi" w:hAnsiTheme="majorHAnsi"/>
-          <w:szCs w:val="28"/>
-        </w:rPr>
-        <w:t xml:space="preserve"> for a given string. The string here is the metadata of the image extracted using </w:t>
-      </w:r>
-      <w:proofErr w:type="spellStart"/>
-      <w:r>
-        <w:rPr>
-          <w:rFonts w:asciiTheme="majorHAnsi" w:hAnsiTheme="majorHAnsi"/>
-          <w:szCs w:val="28"/>
-        </w:rPr>
-        <w:t>tika</w:t>
-      </w:r>
-      <w:proofErr w:type="spellEnd"/>
-      <w:r>
-        <w:rPr>
-          <w:rFonts w:asciiTheme="majorHAnsi" w:hAnsiTheme="majorHAnsi"/>
-          <w:szCs w:val="28"/>
-        </w:rPr>
-        <w:t xml:space="preserve"> parser. The metadata mainly includes the properties of the image such as file size, image width &amp; height, X &amp; Y resolution, compression type, content type, etc.</w:t>
+        <w:t>d 128 bit md5 hash to generate S</w:t>
+      </w:r>
+      <w:r>
+        <w:rPr>
+          <w:rFonts w:asciiTheme="majorHAnsi" w:hAnsiTheme="majorHAnsi"/>
+          <w:szCs w:val="28"/>
+        </w:rPr>
+        <w:t>imhash for a given string. The string here is the metadata of the image extracted using tika parser. The metadata mainly includes the properties of the image such as file size, image width &amp; height, X &amp; Y resolution, compression type, content type, etc.</w:t>
       </w:r>
     </w:p>
     <w:p>
@@ -7823,55 +7149,7 @@
           <w:rFonts w:asciiTheme="majorHAnsi" w:hAnsiTheme="majorHAnsi"/>
           <w:szCs w:val="28"/>
         </w:rPr>
-        <w:t>Create a global fingerprint array (</w:t>
-      </w:r>
-      <w:proofErr w:type="spellStart"/>
-      <w:r>
-        <w:rPr>
-          <w:rFonts w:asciiTheme="majorHAnsi" w:hAnsiTheme="majorHAnsi"/>
-          <w:szCs w:val="28"/>
-        </w:rPr>
-        <w:t>global_</w:t>
-      </w:r>
-      <w:proofErr w:type="gramStart"/>
-      <w:r>
-        <w:rPr>
-          <w:rFonts w:asciiTheme="majorHAnsi" w:hAnsiTheme="majorHAnsi"/>
-          <w:szCs w:val="28"/>
-        </w:rPr>
-        <w:t>fingerprint</w:t>
-      </w:r>
-      <w:proofErr w:type="spellEnd"/>
-      <w:r>
-        <w:rPr>
-          <w:rFonts w:asciiTheme="majorHAnsi" w:hAnsiTheme="majorHAnsi"/>
-          <w:szCs w:val="28"/>
-        </w:rPr>
-        <w:t>[</w:t>
-      </w:r>
-      <w:proofErr w:type="gramEnd"/>
-      <w:r>
-        <w:rPr>
-          <w:rFonts w:asciiTheme="majorHAnsi" w:hAnsiTheme="majorHAnsi"/>
-          <w:szCs w:val="28"/>
-        </w:rPr>
-        <w:t xml:space="preserve"> ] filled with size of </w:t>
-      </w:r>
-      <w:proofErr w:type="spellStart"/>
-      <w:r>
-        <w:rPr>
-          <w:rFonts w:asciiTheme="majorHAnsi" w:hAnsiTheme="majorHAnsi"/>
-          <w:szCs w:val="28"/>
-        </w:rPr>
-        <w:t>zeros</w:t>
-      </w:r>
-      <w:proofErr w:type="spellEnd"/>
-      <w:r>
-        <w:rPr>
-          <w:rFonts w:asciiTheme="majorHAnsi" w:hAnsiTheme="majorHAnsi"/>
-          <w:szCs w:val="28"/>
-        </w:rPr>
-        <w:t>)</w:t>
+        <w:t>Create a global fingerprint array (global_fingerprint[ ] filled with size of zeros)</w:t>
       </w:r>
     </w:p>
     <w:p>
@@ -7931,55 +7209,7 @@
           <w:rFonts w:asciiTheme="majorHAnsi" w:hAnsiTheme="majorHAnsi"/>
           <w:szCs w:val="28"/>
         </w:rPr>
-        <w:t xml:space="preserve">If the bit is 0, add </w:t>
-      </w:r>
-      <w:proofErr w:type="gramStart"/>
-      <w:r>
-        <w:rPr>
-          <w:rFonts w:asciiTheme="majorHAnsi" w:hAnsiTheme="majorHAnsi"/>
-          <w:szCs w:val="28"/>
-        </w:rPr>
-        <w:t>1  to</w:t>
-      </w:r>
-      <w:proofErr w:type="gramEnd"/>
-      <w:r>
-        <w:rPr>
-          <w:rFonts w:asciiTheme="majorHAnsi" w:hAnsiTheme="majorHAnsi"/>
-          <w:szCs w:val="28"/>
-        </w:rPr>
-        <w:t xml:space="preserve"> </w:t>
-      </w:r>
-      <w:proofErr w:type="spellStart"/>
-      <w:r>
-        <w:rPr>
-          <w:rFonts w:asciiTheme="majorHAnsi" w:hAnsiTheme="majorHAnsi"/>
-          <w:szCs w:val="28"/>
-        </w:rPr>
-        <w:t>global_fingerprint</w:t>
-      </w:r>
-      <w:proofErr w:type="spellEnd"/>
-      <w:r>
-        <w:rPr>
-          <w:rFonts w:asciiTheme="majorHAnsi" w:hAnsiTheme="majorHAnsi"/>
-          <w:szCs w:val="28"/>
-        </w:rPr>
-        <w:t>[</w:t>
-      </w:r>
-      <w:proofErr w:type="spellStart"/>
-      <w:r>
-        <w:rPr>
-          <w:rFonts w:asciiTheme="majorHAnsi" w:hAnsiTheme="majorHAnsi"/>
-          <w:szCs w:val="28"/>
-        </w:rPr>
-        <w:t>i</w:t>
-      </w:r>
-      <w:proofErr w:type="spellEnd"/>
-      <w:r>
-        <w:rPr>
-          <w:rFonts w:asciiTheme="majorHAnsi" w:hAnsiTheme="majorHAnsi"/>
-          <w:szCs w:val="28"/>
-        </w:rPr>
-        <w:t>]</w:t>
+        <w:t>If the bit is 0, add 1  to global_fingerprint[i]</w:t>
       </w:r>
     </w:p>
     <w:p>
@@ -7999,39 +7229,7 @@
           <w:rFonts w:asciiTheme="majorHAnsi" w:hAnsiTheme="majorHAnsi"/>
           <w:szCs w:val="28"/>
         </w:rPr>
-        <w:t xml:space="preserve">If the bit is 1, remove 1 from </w:t>
-      </w:r>
-      <w:proofErr w:type="spellStart"/>
-      <w:r>
-        <w:rPr>
-          <w:rFonts w:asciiTheme="majorHAnsi" w:hAnsiTheme="majorHAnsi"/>
-          <w:szCs w:val="28"/>
-        </w:rPr>
-        <w:t>global_fingerprint</w:t>
-      </w:r>
-      <w:proofErr w:type="spellEnd"/>
-      <w:r>
-        <w:rPr>
-          <w:rFonts w:asciiTheme="majorHAnsi" w:hAnsiTheme="majorHAnsi"/>
-          <w:szCs w:val="28"/>
-        </w:rPr>
-        <w:t>[</w:t>
-      </w:r>
-      <w:proofErr w:type="spellStart"/>
-      <w:r>
-        <w:rPr>
-          <w:rFonts w:asciiTheme="majorHAnsi" w:hAnsiTheme="majorHAnsi"/>
-          <w:szCs w:val="28"/>
-        </w:rPr>
-        <w:t>i</w:t>
-      </w:r>
-      <w:proofErr w:type="spellEnd"/>
-      <w:r>
-        <w:rPr>
-          <w:rFonts w:asciiTheme="majorHAnsi" w:hAnsiTheme="majorHAnsi"/>
-          <w:szCs w:val="28"/>
-        </w:rPr>
-        <w:t>]</w:t>
+        <w:t>If the bit is 1, remove 1 from global_fingerprint[i]</w:t>
       </w:r>
     </w:p>
     <w:p>
@@ -8051,23 +7249,7 @@
           <w:rFonts w:asciiTheme="majorHAnsi" w:hAnsiTheme="majorHAnsi"/>
           <w:szCs w:val="28"/>
         </w:rPr>
-        <w:t xml:space="preserve">For each bit j of the </w:t>
-      </w:r>
-      <w:proofErr w:type="spellStart"/>
-      <w:r>
-        <w:rPr>
-          <w:rFonts w:asciiTheme="majorHAnsi" w:hAnsiTheme="majorHAnsi"/>
-          <w:szCs w:val="28"/>
-        </w:rPr>
-        <w:t>global_fingerprint</w:t>
-      </w:r>
-      <w:proofErr w:type="spellEnd"/>
-      <w:r>
-        <w:rPr>
-          <w:rFonts w:asciiTheme="majorHAnsi" w:hAnsiTheme="majorHAnsi"/>
-          <w:szCs w:val="28"/>
-        </w:rPr>
-        <w:t xml:space="preserve"> </w:t>
+        <w:t xml:space="preserve">For each bit j of the global_fingerprint </w:t>
       </w:r>
     </w:p>
     <w:p>
@@ -8087,39 +7269,7 @@
           <w:rFonts w:asciiTheme="majorHAnsi" w:hAnsiTheme="majorHAnsi"/>
           <w:szCs w:val="28"/>
         </w:rPr>
-        <w:t xml:space="preserve">If </w:t>
-      </w:r>
-      <w:proofErr w:type="spellStart"/>
-      <w:r>
-        <w:rPr>
-          <w:rFonts w:asciiTheme="majorHAnsi" w:hAnsiTheme="majorHAnsi"/>
-          <w:szCs w:val="28"/>
-        </w:rPr>
-        <w:t>global_fingerprint</w:t>
-      </w:r>
-      <w:proofErr w:type="spellEnd"/>
-      <w:r>
-        <w:rPr>
-          <w:rFonts w:asciiTheme="majorHAnsi" w:hAnsiTheme="majorHAnsi"/>
-          <w:szCs w:val="28"/>
-        </w:rPr>
-        <w:t xml:space="preserve">[j] &gt;=0, set </w:t>
-      </w:r>
-      <w:proofErr w:type="spellStart"/>
-      <w:r>
-        <w:rPr>
-          <w:rFonts w:asciiTheme="majorHAnsi" w:hAnsiTheme="majorHAnsi"/>
-          <w:szCs w:val="28"/>
-        </w:rPr>
-        <w:t>global_fingerprint</w:t>
-      </w:r>
-      <w:proofErr w:type="spellEnd"/>
-      <w:r>
-        <w:rPr>
-          <w:rFonts w:asciiTheme="majorHAnsi" w:hAnsiTheme="majorHAnsi"/>
-          <w:szCs w:val="28"/>
-        </w:rPr>
-        <w:t>[j] = 1</w:t>
+        <w:t>If global_fingerprint[j] &gt;=0, set global_fingerprint[j] = 1</w:t>
       </w:r>
     </w:p>
     <w:p>
@@ -8139,55 +7289,7 @@
           <w:rFonts w:asciiTheme="majorHAnsi" w:hAnsiTheme="majorHAnsi"/>
           <w:szCs w:val="28"/>
         </w:rPr>
-        <w:t xml:space="preserve">If </w:t>
-      </w:r>
-      <w:proofErr w:type="spellStart"/>
-      <w:r>
-        <w:rPr>
-          <w:rFonts w:asciiTheme="majorHAnsi" w:hAnsiTheme="majorHAnsi"/>
-          <w:szCs w:val="28"/>
-        </w:rPr>
-        <w:t>global_fingerprint</w:t>
-      </w:r>
-      <w:proofErr w:type="spellEnd"/>
-      <w:r>
-        <w:rPr>
-          <w:rFonts w:asciiTheme="majorHAnsi" w:hAnsiTheme="majorHAnsi"/>
-          <w:szCs w:val="28"/>
-        </w:rPr>
-        <w:t xml:space="preserve">[j] &lt; </w:t>
-      </w:r>
-      <w:proofErr w:type="gramStart"/>
-      <w:r>
-        <w:rPr>
-          <w:rFonts w:asciiTheme="majorHAnsi" w:hAnsiTheme="majorHAnsi"/>
-          <w:szCs w:val="28"/>
-        </w:rPr>
-        <w:t>0,  set</w:t>
-      </w:r>
-      <w:proofErr w:type="gramEnd"/>
-      <w:r>
-        <w:rPr>
-          <w:rFonts w:asciiTheme="majorHAnsi" w:hAnsiTheme="majorHAnsi"/>
-          <w:szCs w:val="28"/>
-        </w:rPr>
-        <w:t xml:space="preserve"> </w:t>
-      </w:r>
-      <w:proofErr w:type="spellStart"/>
-      <w:r>
-        <w:rPr>
-          <w:rFonts w:asciiTheme="majorHAnsi" w:hAnsiTheme="majorHAnsi"/>
-          <w:szCs w:val="28"/>
-        </w:rPr>
-        <w:t>global_fingerprint</w:t>
-      </w:r>
-      <w:proofErr w:type="spellEnd"/>
-      <w:r>
-        <w:rPr>
-          <w:rFonts w:asciiTheme="majorHAnsi" w:hAnsiTheme="majorHAnsi"/>
-          <w:szCs w:val="28"/>
-        </w:rPr>
-        <w:t>[j] = 0</w:t>
+        <w:t>If global_fingerprint[j] &lt; 0,  set global_fingerprint[j] = 0</w:t>
       </w:r>
     </w:p>
     <w:p>
@@ -8207,23 +7309,7 @@
           <w:rFonts w:asciiTheme="majorHAnsi" w:hAnsiTheme="majorHAnsi"/>
           <w:szCs w:val="28"/>
         </w:rPr>
-        <w:t xml:space="preserve">Repeat the above steps to generate the </w:t>
-      </w:r>
-      <w:proofErr w:type="spellStart"/>
-      <w:r>
-        <w:rPr>
-          <w:rFonts w:asciiTheme="majorHAnsi" w:hAnsiTheme="majorHAnsi"/>
-          <w:szCs w:val="28"/>
-        </w:rPr>
-        <w:t>simhash</w:t>
-      </w:r>
-      <w:proofErr w:type="spellEnd"/>
-      <w:r>
-        <w:rPr>
-          <w:rFonts w:asciiTheme="majorHAnsi" w:hAnsiTheme="majorHAnsi"/>
-          <w:szCs w:val="28"/>
-        </w:rPr>
-        <w:t xml:space="preserve"> for metadata of all images.</w:t>
+        <w:t>Repeat the above steps to generate the simhash for metadata of all images.</w:t>
       </w:r>
     </w:p>
     <w:p>
@@ -8243,106 +7329,42 @@
           <w:rFonts w:asciiTheme="majorHAnsi" w:hAnsiTheme="majorHAnsi"/>
           <w:szCs w:val="28"/>
         </w:rPr>
-        <w:t xml:space="preserve">Compare </w:t>
-      </w:r>
-      <w:proofErr w:type="spellStart"/>
-      <w:r>
-        <w:rPr>
-          <w:rFonts w:asciiTheme="majorHAnsi" w:hAnsiTheme="majorHAnsi"/>
-          <w:szCs w:val="28"/>
-        </w:rPr>
-        <w:t>S</w:t>
-      </w:r>
-      <w:r>
-        <w:rPr>
-          <w:rFonts w:asciiTheme="majorHAnsi" w:hAnsiTheme="majorHAnsi"/>
-          <w:szCs w:val="28"/>
-        </w:rPr>
-        <w:t>imhash</w:t>
-      </w:r>
-      <w:proofErr w:type="spellEnd"/>
-      <w:r>
-        <w:rPr>
-          <w:rFonts w:asciiTheme="majorHAnsi" w:hAnsiTheme="majorHAnsi"/>
-          <w:szCs w:val="28"/>
-        </w:rPr>
-        <w:t xml:space="preserve"> to determine the hamming distance. Ha</w:t>
-      </w:r>
-      <w:r>
-        <w:rPr>
-          <w:rFonts w:asciiTheme="majorHAnsi" w:hAnsiTheme="majorHAnsi"/>
-          <w:szCs w:val="28"/>
-        </w:rPr>
-        <w:t xml:space="preserve">mming distance between any two </w:t>
-      </w:r>
-      <w:proofErr w:type="spellStart"/>
-      <w:r>
-        <w:rPr>
-          <w:rFonts w:asciiTheme="majorHAnsi" w:hAnsiTheme="majorHAnsi"/>
-          <w:szCs w:val="28"/>
-        </w:rPr>
-        <w:t>S</w:t>
-      </w:r>
-      <w:r>
-        <w:rPr>
-          <w:rFonts w:asciiTheme="majorHAnsi" w:hAnsiTheme="majorHAnsi"/>
-          <w:szCs w:val="28"/>
-        </w:rPr>
-        <w:t>imhash</w:t>
-      </w:r>
-      <w:proofErr w:type="spellEnd"/>
-      <w:r>
-        <w:rPr>
-          <w:rFonts w:asciiTheme="majorHAnsi" w:hAnsiTheme="majorHAnsi"/>
-          <w:szCs w:val="28"/>
-        </w:rPr>
-        <w:t xml:space="preserve"> is obtain</w:t>
-      </w:r>
-      <w:r>
-        <w:rPr>
-          <w:rFonts w:asciiTheme="majorHAnsi" w:hAnsiTheme="majorHAnsi"/>
-          <w:szCs w:val="28"/>
-        </w:rPr>
-        <w:t>ed by ‘</w:t>
-      </w:r>
-      <w:proofErr w:type="spellStart"/>
-      <w:r>
-        <w:rPr>
-          <w:rFonts w:asciiTheme="majorHAnsi" w:hAnsiTheme="majorHAnsi"/>
-          <w:szCs w:val="28"/>
-        </w:rPr>
-        <w:t>xor’ing</w:t>
-      </w:r>
-      <w:proofErr w:type="spellEnd"/>
-      <w:r>
-        <w:rPr>
-          <w:rFonts w:asciiTheme="majorHAnsi" w:hAnsiTheme="majorHAnsi"/>
-          <w:szCs w:val="28"/>
-        </w:rPr>
-        <w:t xml:space="preserve"> the bits in two </w:t>
-      </w:r>
-      <w:proofErr w:type="spellStart"/>
-      <w:r>
-        <w:rPr>
-          <w:rFonts w:asciiTheme="majorHAnsi" w:hAnsiTheme="majorHAnsi"/>
-          <w:szCs w:val="28"/>
-        </w:rPr>
-        <w:t>S</w:t>
-      </w:r>
-      <w:r>
-        <w:rPr>
-          <w:rFonts w:asciiTheme="majorHAnsi" w:hAnsiTheme="majorHAnsi"/>
-          <w:szCs w:val="28"/>
-        </w:rPr>
-        <w:t>imhash</w:t>
-      </w:r>
-      <w:proofErr w:type="spellEnd"/>
-      <w:r>
-        <w:rPr>
-          <w:rFonts w:asciiTheme="majorHAnsi" w:hAnsiTheme="majorHAnsi"/>
-          <w:szCs w:val="28"/>
-        </w:rPr>
-        <w:t>. If the ha</w:t>
+        <w:t>Compare S</w:t>
+      </w:r>
+      <w:r>
+        <w:rPr>
+          <w:rFonts w:asciiTheme="majorHAnsi" w:hAnsiTheme="majorHAnsi"/>
+          <w:szCs w:val="28"/>
+        </w:rPr>
+        <w:t>imhash to determine the hamming distance. Ha</w:t>
+      </w:r>
+      <w:r>
+        <w:rPr>
+          <w:rFonts w:asciiTheme="majorHAnsi" w:hAnsiTheme="majorHAnsi"/>
+          <w:szCs w:val="28"/>
+        </w:rPr>
+        <w:t>mming distance between any two S</w:t>
+      </w:r>
+      <w:r>
+        <w:rPr>
+          <w:rFonts w:asciiTheme="majorHAnsi" w:hAnsiTheme="majorHAnsi"/>
+          <w:szCs w:val="28"/>
+        </w:rPr>
+        <w:t>imhash is obtain</w:t>
+      </w:r>
+      <w:r>
+        <w:rPr>
+          <w:rFonts w:asciiTheme="majorHAnsi" w:hAnsiTheme="majorHAnsi"/>
+          <w:szCs w:val="28"/>
+        </w:rPr>
+        <w:t>ed by ‘xor’ing the bits in two S</w:t>
+      </w:r>
+      <w:r>
+        <w:rPr>
+          <w:rFonts w:asciiTheme="majorHAnsi" w:hAnsiTheme="majorHAnsi"/>
+          <w:szCs w:val="28"/>
+        </w:rPr>
+        <w:t>imhash. If the ha</w:t>
       </w:r>
       <w:r>
         <w:rPr>
@@ -8356,30 +7378,14 @@
           <w:rFonts w:asciiTheme="majorHAnsi" w:hAnsiTheme="majorHAnsi"/>
           <w:szCs w:val="28"/>
         </w:rPr>
-        <w:t xml:space="preserve"> it indicates the two </w:t>
-      </w:r>
-      <w:proofErr w:type="spellStart"/>
-      <w:r>
-        <w:rPr>
-          <w:rFonts w:asciiTheme="majorHAnsi" w:hAnsiTheme="majorHAnsi"/>
-          <w:szCs w:val="28"/>
-        </w:rPr>
-        <w:t>S</w:t>
-      </w:r>
-      <w:r>
-        <w:rPr>
-          <w:rFonts w:asciiTheme="majorHAnsi" w:hAnsiTheme="majorHAnsi"/>
-          <w:szCs w:val="28"/>
-        </w:rPr>
-        <w:t>imhash</w:t>
-      </w:r>
-      <w:proofErr w:type="spellEnd"/>
-      <w:r>
-        <w:rPr>
-          <w:rFonts w:asciiTheme="majorHAnsi" w:hAnsiTheme="majorHAnsi"/>
-          <w:szCs w:val="28"/>
-        </w:rPr>
-        <w:t xml:space="preserve"> differ in over 10 bits and hence similarity is around 90%</w:t>
+        <w:t xml:space="preserve"> it indicates the two S</w:t>
+      </w:r>
+      <w:r>
+        <w:rPr>
+          <w:rFonts w:asciiTheme="majorHAnsi" w:hAnsiTheme="majorHAnsi"/>
+          <w:szCs w:val="28"/>
+        </w:rPr>
+        <w:t>imhash differ in over 10 bits and hence similarity is around 90%</w:t>
       </w:r>
     </w:p>
     <w:p>
@@ -8399,30 +7405,14 @@
           <w:rFonts w:asciiTheme="majorHAnsi" w:hAnsiTheme="majorHAnsi"/>
           <w:szCs w:val="28"/>
         </w:rPr>
-        <w:t xml:space="preserve">If the two </w:t>
-      </w:r>
-      <w:proofErr w:type="spellStart"/>
-      <w:r>
-        <w:rPr>
-          <w:rFonts w:asciiTheme="majorHAnsi" w:hAnsiTheme="majorHAnsi"/>
-          <w:szCs w:val="28"/>
-        </w:rPr>
-        <w:t>S</w:t>
-      </w:r>
-      <w:r>
-        <w:rPr>
-          <w:rFonts w:asciiTheme="majorHAnsi" w:hAnsiTheme="majorHAnsi"/>
-          <w:szCs w:val="28"/>
-        </w:rPr>
-        <w:t>imhashes</w:t>
-      </w:r>
-      <w:proofErr w:type="spellEnd"/>
-      <w:r>
-        <w:rPr>
-          <w:rFonts w:asciiTheme="majorHAnsi" w:hAnsiTheme="majorHAnsi"/>
-          <w:szCs w:val="28"/>
-        </w:rPr>
-        <w:t xml:space="preserve"> are similar by about 90% or more we classify them as near duplicates.</w:t>
+        <w:t>If the two S</w:t>
+      </w:r>
+      <w:r>
+        <w:rPr>
+          <w:rFonts w:asciiTheme="majorHAnsi" w:hAnsiTheme="majorHAnsi"/>
+          <w:szCs w:val="28"/>
+        </w:rPr>
+        <w:t>imhashes are similar by about 90% or more we classify them as near duplicates.</w:t>
       </w:r>
     </w:p>
     <w:p>
@@ -8438,69 +7428,21 @@
           <w:szCs w:val="28"/>
         </w:rPr>
         <w:br/>
-        <w:t xml:space="preserve">Thus the </w:t>
-      </w:r>
-      <w:proofErr w:type="spellStart"/>
-      <w:r>
-        <w:rPr>
-          <w:rFonts w:asciiTheme="majorHAnsi" w:hAnsiTheme="majorHAnsi"/>
-          <w:szCs w:val="28"/>
-        </w:rPr>
-        <w:t>Simhash</w:t>
-      </w:r>
-      <w:proofErr w:type="spellEnd"/>
-      <w:r>
-        <w:rPr>
-          <w:rFonts w:asciiTheme="majorHAnsi" w:hAnsiTheme="majorHAnsi"/>
-          <w:szCs w:val="28"/>
-        </w:rPr>
-        <w:t xml:space="preserve"> Algorithm is successfully able to classify the image </w:t>
-      </w:r>
-      <w:proofErr w:type="spellStart"/>
-      <w:r>
-        <w:rPr>
-          <w:rFonts w:asciiTheme="majorHAnsi" w:hAnsiTheme="majorHAnsi"/>
-          <w:szCs w:val="28"/>
-        </w:rPr>
-        <w:t>urls</w:t>
-      </w:r>
-      <w:proofErr w:type="spellEnd"/>
-      <w:r>
-        <w:rPr>
-          <w:rFonts w:asciiTheme="majorHAnsi" w:hAnsiTheme="majorHAnsi"/>
-          <w:szCs w:val="28"/>
-        </w:rPr>
-        <w:t xml:space="preserve"> as near duplicates by compar</w:t>
-      </w:r>
-      <w:r>
-        <w:rPr>
-          <w:rFonts w:asciiTheme="majorHAnsi" w:hAnsiTheme="majorHAnsi"/>
-          <w:szCs w:val="28"/>
-        </w:rPr>
-        <w:t xml:space="preserve">ing the hamming distance of the </w:t>
-      </w:r>
-      <w:proofErr w:type="spellStart"/>
-      <w:r>
-        <w:rPr>
-          <w:rFonts w:asciiTheme="majorHAnsi" w:hAnsiTheme="majorHAnsi"/>
-          <w:szCs w:val="28"/>
-        </w:rPr>
-        <w:t>S</w:t>
-      </w:r>
-      <w:r>
-        <w:rPr>
-          <w:rFonts w:asciiTheme="majorHAnsi" w:hAnsiTheme="majorHAnsi"/>
-          <w:szCs w:val="28"/>
-        </w:rPr>
-        <w:t>imhashes</w:t>
-      </w:r>
-      <w:proofErr w:type="spellEnd"/>
-      <w:r>
-        <w:rPr>
-          <w:rFonts w:asciiTheme="majorHAnsi" w:hAnsiTheme="majorHAnsi"/>
-          <w:szCs w:val="28"/>
-        </w:rPr>
-        <w:t xml:space="preserve"> which is obtained using the metadata of the image.</w:t>
+        <w:t>Thus the Simhash Algorithm is successfully able to classify the image urls as near duplicates by compar</w:t>
+      </w:r>
+      <w:r>
+        <w:rPr>
+          <w:rFonts w:asciiTheme="majorHAnsi" w:hAnsiTheme="majorHAnsi"/>
+          <w:szCs w:val="28"/>
+        </w:rPr>
+        <w:t>ing the hamming distance of the S</w:t>
+      </w:r>
+      <w:r>
+        <w:rPr>
+          <w:rFonts w:asciiTheme="majorHAnsi" w:hAnsiTheme="majorHAnsi"/>
+          <w:szCs w:val="28"/>
+        </w:rPr>
+        <w:t>imhashes which is obtained using the metadata of the image.</w:t>
       </w:r>
     </w:p>
     <w:p>
@@ -8677,13 +7619,8 @@
         </w:numPr>
       </w:pPr>
       <w:r>
-        <w:t xml:space="preserve">The crawl stats at this stage is tabulated as </w:t>
-      </w:r>
-      <w:proofErr w:type="gramStart"/>
-      <w:r>
-        <w:t>follows:-</w:t>
-      </w:r>
-      <w:proofErr w:type="gramEnd"/>
+        <w:t>The crawl stats at this stage is tabulated as follows:-</w:t>
+      </w:r>
     </w:p>
     <w:p>
       <w:pPr>
@@ -8695,15 +7632,7 @@
         <w:pStyle w:val="ListParagraph"/>
       </w:pPr>
       <w:r>
-        <w:t xml:space="preserve">$ bin/crawl </w:t>
-      </w:r>
-      <w:proofErr w:type="spellStart"/>
-      <w:r>
-        <w:t>urls</w:t>
-      </w:r>
-      <w:proofErr w:type="spellEnd"/>
-      <w:r>
-        <w:t>/ ~/CSCI-572/guns_crawl_Step7 30</w:t>
+        <w:t>$ bin/crawl urls/ ~/CSCI-572/guns_crawl_Step7 30</w:t>
       </w:r>
     </w:p>
     <w:p>
@@ -8711,31 +7640,7 @@
         <w:pStyle w:val="ListParagraph"/>
       </w:pPr>
       <w:r>
-        <w:t>$ bin/</w:t>
-      </w:r>
-      <w:proofErr w:type="spellStart"/>
-      <w:r>
-        <w:t>nutch</w:t>
-      </w:r>
-      <w:proofErr w:type="spellEnd"/>
-      <w:r>
-        <w:t xml:space="preserve"> </w:t>
-      </w:r>
-      <w:proofErr w:type="spellStart"/>
-      <w:r>
-        <w:t>readdb</w:t>
-      </w:r>
-      <w:proofErr w:type="spellEnd"/>
-      <w:r>
-        <w:t xml:space="preserve"> ~/CSCI-572/guns_crawl_Step7/</w:t>
-      </w:r>
-      <w:proofErr w:type="spellStart"/>
-      <w:r>
-        <w:t>crawldb</w:t>
-      </w:r>
-      <w:proofErr w:type="spellEnd"/>
-      <w:r>
-        <w:t xml:space="preserve"> -stats</w:t>
+        <w:t>$ bin/nutch readdb ~/CSCI-572/guns_crawl_Step7/crawldb -stats</w:t>
       </w:r>
     </w:p>
     <w:p>
@@ -9014,19 +7919,11 @@
                 <w:color w:val="002060"/>
               </w:rPr>
             </w:pPr>
-            <w:proofErr w:type="spellStart"/>
             <w:r>
               <w:rPr>
                 <w:color w:val="002060"/>
               </w:rPr>
-              <w:t>Avg</w:t>
-            </w:r>
-            <w:proofErr w:type="spellEnd"/>
-            <w:r>
-              <w:rPr>
-                <w:color w:val="002060"/>
-              </w:rPr>
-              <w:t xml:space="preserve"> Score</w:t>
+              <w:t>Avg Score</w:t>
             </w:r>
           </w:p>
         </w:tc>
@@ -9119,21 +8016,7 @@
               <w:rPr>
                 <w:color w:val="002060"/>
               </w:rPr>
-              <w:t>Status 1 (</w:t>
-            </w:r>
-            <w:proofErr w:type="spellStart"/>
-            <w:r>
-              <w:rPr>
-                <w:color w:val="002060"/>
-              </w:rPr>
-              <w:t>db_unfetched</w:t>
-            </w:r>
-            <w:proofErr w:type="spellEnd"/>
-            <w:r>
-              <w:rPr>
-                <w:color w:val="002060"/>
-              </w:rPr>
-              <w:t>)</w:t>
+              <w:t>Status 1 (db_unfetched)</w:t>
             </w:r>
           </w:p>
         </w:tc>
@@ -9181,21 +8064,7 @@
               <w:rPr>
                 <w:color w:val="002060"/>
               </w:rPr>
-              <w:t>Status 2 (</w:t>
-            </w:r>
-            <w:proofErr w:type="spellStart"/>
-            <w:r>
-              <w:rPr>
-                <w:color w:val="002060"/>
-              </w:rPr>
-              <w:t>db_fetched</w:t>
-            </w:r>
-            <w:proofErr w:type="spellEnd"/>
-            <w:r>
-              <w:rPr>
-                <w:color w:val="002060"/>
-              </w:rPr>
-              <w:t>)</w:t>
+              <w:t>Status 2 (db_fetched)</w:t>
             </w:r>
           </w:p>
         </w:tc>
@@ -9243,21 +8112,7 @@
               <w:rPr>
                 <w:color w:val="002060"/>
               </w:rPr>
-              <w:t>Status 3 (</w:t>
-            </w:r>
-            <w:proofErr w:type="spellStart"/>
-            <w:r>
-              <w:rPr>
-                <w:color w:val="002060"/>
-              </w:rPr>
-              <w:t>db_gone</w:t>
-            </w:r>
-            <w:proofErr w:type="spellEnd"/>
-            <w:r>
-              <w:rPr>
-                <w:color w:val="002060"/>
-              </w:rPr>
-              <w:t>)</w:t>
+              <w:t>Status 3 (db_gone)</w:t>
             </w:r>
           </w:p>
         </w:tc>
@@ -9305,21 +8160,7 @@
               <w:rPr>
                 <w:color w:val="002060"/>
               </w:rPr>
-              <w:t>Status 4 (</w:t>
-            </w:r>
-            <w:proofErr w:type="spellStart"/>
-            <w:r>
-              <w:rPr>
-                <w:color w:val="002060"/>
-              </w:rPr>
-              <w:t>db_redir_temp</w:t>
-            </w:r>
-            <w:proofErr w:type="spellEnd"/>
-            <w:r>
-              <w:rPr>
-                <w:color w:val="002060"/>
-              </w:rPr>
-              <w:t>)</w:t>
+              <w:t>Status 4 (db_redir_temp)</w:t>
             </w:r>
           </w:p>
         </w:tc>
@@ -9367,21 +8208,7 @@
               <w:rPr>
                 <w:color w:val="002060"/>
               </w:rPr>
-              <w:t>Status 5 (</w:t>
-            </w:r>
-            <w:proofErr w:type="spellStart"/>
-            <w:r>
-              <w:rPr>
-                <w:color w:val="002060"/>
-              </w:rPr>
-              <w:t>db_redir_perm</w:t>
-            </w:r>
-            <w:proofErr w:type="spellEnd"/>
-            <w:r>
-              <w:rPr>
-                <w:color w:val="002060"/>
-              </w:rPr>
-              <w:t>)</w:t>
+              <w:t>Status 5 (db_redir_perm)</w:t>
             </w:r>
           </w:p>
         </w:tc>
@@ -9429,21 +8256,7 @@
               <w:rPr>
                 <w:color w:val="002060"/>
               </w:rPr>
-              <w:t>Status 6 (</w:t>
-            </w:r>
-            <w:proofErr w:type="spellStart"/>
-            <w:r>
-              <w:rPr>
-                <w:color w:val="002060"/>
-              </w:rPr>
-              <w:t>db_notmodified</w:t>
-            </w:r>
-            <w:proofErr w:type="spellEnd"/>
-            <w:r>
-              <w:rPr>
-                <w:color w:val="002060"/>
-              </w:rPr>
-              <w:t>)</w:t>
+              <w:t>Status 6 (db_notmodified)</w:t>
             </w:r>
           </w:p>
         </w:tc>
@@ -9491,21 +8304,7 @@
               <w:rPr>
                 <w:color w:val="002060"/>
               </w:rPr>
-              <w:t>Status 7 (</w:t>
-            </w:r>
-            <w:proofErr w:type="spellStart"/>
-            <w:r>
-              <w:rPr>
-                <w:color w:val="002060"/>
-              </w:rPr>
-              <w:t>db_duplicate</w:t>
-            </w:r>
-            <w:proofErr w:type="spellEnd"/>
-            <w:r>
-              <w:rPr>
-                <w:color w:val="002060"/>
-              </w:rPr>
-              <w:t>)</w:t>
+              <w:t>Status 7 (db_duplicate)</w:t>
             </w:r>
           </w:p>
         </w:tc>
@@ -9692,37 +8491,12 @@
           <w:szCs w:val="28"/>
         </w:rPr>
       </w:pPr>
-      <w:proofErr w:type="spellStart"/>
-      <w:r>
-        <w:rPr>
-          <w:rFonts w:asciiTheme="majorHAnsi" w:hAnsiTheme="majorHAnsi"/>
-          <w:szCs w:val="28"/>
-        </w:rPr>
-        <w:t>NutchPy</w:t>
-      </w:r>
-      <w:proofErr w:type="spellEnd"/>
-      <w:r>
-        <w:rPr>
-          <w:rFonts w:asciiTheme="majorHAnsi" w:hAnsiTheme="majorHAnsi"/>
-          <w:szCs w:val="28"/>
-        </w:rPr>
-        <w:t xml:space="preserve"> is a python library for working with Apache Nutch. It has functionality to work with Nutch data structures – to read Sequence files, </w:t>
-      </w:r>
-      <w:proofErr w:type="spellStart"/>
-      <w:r>
-        <w:rPr>
-          <w:rFonts w:asciiTheme="majorHAnsi" w:hAnsiTheme="majorHAnsi"/>
-          <w:szCs w:val="28"/>
-        </w:rPr>
-        <w:t>LinkDb</w:t>
-      </w:r>
-      <w:proofErr w:type="spellEnd"/>
-      <w:r>
-        <w:rPr>
-          <w:rFonts w:asciiTheme="majorHAnsi" w:hAnsiTheme="majorHAnsi"/>
-          <w:szCs w:val="28"/>
-        </w:rPr>
-        <w:t xml:space="preserve">, etc. We feel these functionalities can be added inside the </w:t>
+      <w:r>
+        <w:rPr>
+          <w:rFonts w:asciiTheme="majorHAnsi" w:hAnsiTheme="majorHAnsi"/>
+          <w:szCs w:val="28"/>
+        </w:rPr>
+        <w:t xml:space="preserve">NutchPy is a python library for working with Apache Nutch. It has functionality to work with Nutch data structures – to read Sequence files, LinkDb, etc. We feel these functionalities can be added inside the </w:t>
       </w:r>
       <w:r>
         <w:rPr>
@@ -9802,25 +8576,7 @@
           <w:sz w:val="28"/>
           <w:szCs w:val="28"/>
         </w:rPr>
-        <w:t xml:space="preserve">Dump the crawl data out of your Nutch content and then run </w:t>
-      </w:r>
-      <w:proofErr w:type="spellStart"/>
-      <w:r>
-        <w:rPr>
-          <w:rFonts w:asciiTheme="majorHAnsi" w:hAnsiTheme="majorHAnsi"/>
-          <w:sz w:val="28"/>
-          <w:szCs w:val="28"/>
-        </w:rPr>
-        <w:t>tika-simlarity</w:t>
-      </w:r>
-      <w:proofErr w:type="spellEnd"/>
-      <w:r>
-        <w:rPr>
-          <w:rFonts w:asciiTheme="majorHAnsi" w:hAnsiTheme="majorHAnsi"/>
-          <w:sz w:val="28"/>
-          <w:szCs w:val="28"/>
-        </w:rPr>
-        <w:t xml:space="preserve"> over it</w:t>
+        <w:t>Dump the crawl data out of your Nutch content and then run tika-simlarity over it</w:t>
       </w:r>
     </w:p>
     <w:p>
@@ -9840,23 +8596,7 @@
           <w:rFonts w:asciiTheme="majorHAnsi" w:hAnsiTheme="majorHAnsi"/>
           <w:szCs w:val="28"/>
         </w:rPr>
-        <w:t xml:space="preserve">Here is what </w:t>
-      </w:r>
-      <w:proofErr w:type="spellStart"/>
-      <w:r>
-        <w:rPr>
-          <w:rFonts w:asciiTheme="majorHAnsi" w:hAnsiTheme="majorHAnsi"/>
-          <w:szCs w:val="28"/>
-        </w:rPr>
-        <w:t>tika</w:t>
-      </w:r>
-      <w:proofErr w:type="spellEnd"/>
-      <w:r>
-        <w:rPr>
-          <w:rFonts w:asciiTheme="majorHAnsi" w:hAnsiTheme="majorHAnsi"/>
-          <w:szCs w:val="28"/>
-        </w:rPr>
-        <w:t xml:space="preserve">-similarity inferred with all the images that Nutch was able to crawl successfully. </w:t>
+        <w:t xml:space="preserve">Here is what tika-similarity inferred with all the images that Nutch was able to crawl successfully. </w:t>
       </w:r>
     </w:p>
     <w:p>
@@ -9937,23 +8677,13 @@
         </w:rPr>
         <w:t xml:space="preserve">We could see an interesting pattern in the D3 that was generated by </w:t>
       </w:r>
-      <w:proofErr w:type="spellStart"/>
       <w:r>
         <w:rPr>
           <w:rFonts w:asciiTheme="majorHAnsi" w:hAnsiTheme="majorHAnsi"/>
           <w:i/>
           <w:szCs w:val="28"/>
         </w:rPr>
-        <w:t>tika</w:t>
-      </w:r>
-      <w:proofErr w:type="spellEnd"/>
-      <w:r>
-        <w:rPr>
-          <w:rFonts w:asciiTheme="majorHAnsi" w:hAnsiTheme="majorHAnsi"/>
-          <w:i/>
-          <w:szCs w:val="28"/>
-        </w:rPr>
-        <w:t xml:space="preserve">-similarity. </w:t>
+        <w:t xml:space="preserve">tika-similarity. </w:t>
       </w:r>
       <w:r>
         <w:rPr>
@@ -10029,25 +8759,7 @@
           <w:sz w:val="28"/>
           <w:szCs w:val="28"/>
         </w:rPr>
-        <w:t xml:space="preserve">Re-run your crawls using </w:t>
-      </w:r>
-      <w:proofErr w:type="spellStart"/>
-      <w:r>
-        <w:rPr>
-          <w:rFonts w:asciiTheme="majorHAnsi" w:hAnsiTheme="majorHAnsi"/>
-          <w:sz w:val="28"/>
-          <w:szCs w:val="28"/>
-        </w:rPr>
-        <w:t>Memex</w:t>
-      </w:r>
-      <w:proofErr w:type="spellEnd"/>
-      <w:r>
-        <w:rPr>
-          <w:rFonts w:asciiTheme="majorHAnsi" w:hAnsiTheme="majorHAnsi"/>
-          <w:sz w:val="28"/>
-          <w:szCs w:val="28"/>
-        </w:rPr>
-        <w:t xml:space="preserve"> Explorer, a domain specific search tool.</w:t>
+        <w:t>Re-run your crawls using Memex Explorer, a domain specific search tool.</w:t>
       </w:r>
     </w:p>
     <w:p>
@@ -10067,23 +8779,7 @@
           <w:rFonts w:asciiTheme="majorHAnsi" w:hAnsiTheme="majorHAnsi"/>
           <w:szCs w:val="28"/>
         </w:rPr>
-        <w:t xml:space="preserve">We didn’t encounter any bugs while crawling using </w:t>
-      </w:r>
-      <w:proofErr w:type="spellStart"/>
-      <w:r>
-        <w:rPr>
-          <w:rFonts w:asciiTheme="majorHAnsi" w:hAnsiTheme="majorHAnsi"/>
-          <w:szCs w:val="28"/>
-        </w:rPr>
-        <w:t>Memex</w:t>
-      </w:r>
-      <w:proofErr w:type="spellEnd"/>
-      <w:r>
-        <w:rPr>
-          <w:rFonts w:asciiTheme="majorHAnsi" w:hAnsiTheme="majorHAnsi"/>
-          <w:szCs w:val="28"/>
-        </w:rPr>
-        <w:t xml:space="preserve"> Explorer.</w:t>
+        <w:t>We didn’t encounter any bugs while crawling using Memex Explorer.</w:t>
       </w:r>
     </w:p>
     <w:p>
@@ -10098,37 +8794,12 @@
           <w:szCs w:val="28"/>
         </w:rPr>
       </w:pPr>
-      <w:proofErr w:type="gramStart"/>
-      <w:r>
-        <w:rPr>
-          <w:rFonts w:asciiTheme="majorHAnsi" w:hAnsiTheme="majorHAnsi"/>
-          <w:szCs w:val="28"/>
-        </w:rPr>
-        <w:t>Yes</w:t>
-      </w:r>
-      <w:proofErr w:type="gramEnd"/>
-      <w:r>
-        <w:rPr>
-          <w:rFonts w:asciiTheme="majorHAnsi" w:hAnsiTheme="majorHAnsi"/>
-          <w:szCs w:val="28"/>
-        </w:rPr>
-        <w:t xml:space="preserve"> we were able to run our crawls successfully. Here are the steps we followed to crawl using </w:t>
-      </w:r>
-      <w:proofErr w:type="spellStart"/>
-      <w:r>
-        <w:rPr>
-          <w:rFonts w:asciiTheme="majorHAnsi" w:hAnsiTheme="majorHAnsi"/>
-          <w:szCs w:val="28"/>
-        </w:rPr>
-        <w:t>Memex</w:t>
-      </w:r>
-      <w:proofErr w:type="spellEnd"/>
-      <w:r>
-        <w:rPr>
-          <w:rFonts w:asciiTheme="majorHAnsi" w:hAnsiTheme="majorHAnsi"/>
-          <w:szCs w:val="28"/>
-        </w:rPr>
-        <w:t>:</w:t>
+      <w:r>
+        <w:rPr>
+          <w:rFonts w:asciiTheme="majorHAnsi" w:hAnsiTheme="majorHAnsi"/>
+          <w:szCs w:val="28"/>
+        </w:rPr>
+        <w:t>Yes we were able to run our crawls successfully. Here are the steps we followed to crawl using Memex:</w:t>
       </w:r>
     </w:p>
     <w:p>
@@ -10182,39 +8853,7 @@
           <w:rFonts w:asciiTheme="majorHAnsi" w:hAnsiTheme="majorHAnsi"/>
           <w:szCs w:val="28"/>
         </w:rPr>
-        <w:t xml:space="preserve">We forked the </w:t>
-      </w:r>
-      <w:proofErr w:type="spellStart"/>
-      <w:r>
-        <w:rPr>
-          <w:rFonts w:asciiTheme="majorHAnsi" w:hAnsiTheme="majorHAnsi"/>
-          <w:szCs w:val="28"/>
-        </w:rPr>
-        <w:t>Memex</w:t>
-      </w:r>
-      <w:proofErr w:type="spellEnd"/>
-      <w:r>
-        <w:rPr>
-          <w:rFonts w:asciiTheme="majorHAnsi" w:hAnsiTheme="majorHAnsi"/>
-          <w:szCs w:val="28"/>
-        </w:rPr>
-        <w:t xml:space="preserve"> explorer project from </w:t>
-      </w:r>
-      <w:proofErr w:type="spellStart"/>
-      <w:r>
-        <w:rPr>
-          <w:rFonts w:asciiTheme="majorHAnsi" w:hAnsiTheme="majorHAnsi"/>
-          <w:szCs w:val="28"/>
-        </w:rPr>
-        <w:t>Gthub</w:t>
-      </w:r>
-      <w:proofErr w:type="spellEnd"/>
-      <w:r>
-        <w:rPr>
-          <w:rFonts w:asciiTheme="majorHAnsi" w:hAnsiTheme="majorHAnsi"/>
-          <w:szCs w:val="28"/>
-        </w:rPr>
-        <w:t>.</w:t>
+        <w:t>We forked the Memex explorer project from Gthub.</w:t>
       </w:r>
     </w:p>
     <w:p>
@@ -10234,23 +8873,7 @@
           <w:rFonts w:asciiTheme="majorHAnsi" w:hAnsiTheme="majorHAnsi"/>
           <w:szCs w:val="28"/>
         </w:rPr>
-        <w:t xml:space="preserve">We created a </w:t>
-      </w:r>
-      <w:proofErr w:type="spellStart"/>
-      <w:r>
-        <w:rPr>
-          <w:rFonts w:asciiTheme="majorHAnsi" w:hAnsiTheme="majorHAnsi"/>
-          <w:szCs w:val="28"/>
-        </w:rPr>
-        <w:t>Memex</w:t>
-      </w:r>
-      <w:proofErr w:type="spellEnd"/>
-      <w:r>
-        <w:rPr>
-          <w:rFonts w:asciiTheme="majorHAnsi" w:hAnsiTheme="majorHAnsi"/>
-          <w:szCs w:val="28"/>
-        </w:rPr>
-        <w:t xml:space="preserve"> environment in anaconda and crawled using</w:t>
+        <w:t>We created a Memex environment in anaconda and crawled using</w:t>
       </w:r>
     </w:p>
     <w:p>
@@ -10269,25 +8892,7 @@
           <w:i/>
           <w:szCs w:val="28"/>
         </w:rPr>
-        <w:t xml:space="preserve">crawl </w:t>
-      </w:r>
-      <w:proofErr w:type="spellStart"/>
-      <w:r>
-        <w:rPr>
-          <w:rFonts w:asciiTheme="majorHAnsi" w:hAnsiTheme="majorHAnsi"/>
-          <w:i/>
-          <w:szCs w:val="28"/>
-        </w:rPr>
-        <w:t>urls</w:t>
-      </w:r>
-      <w:proofErr w:type="spellEnd"/>
-      <w:r>
-        <w:rPr>
-          <w:rFonts w:asciiTheme="majorHAnsi" w:hAnsiTheme="majorHAnsi"/>
-          <w:i/>
-          <w:szCs w:val="28"/>
-        </w:rPr>
-        <w:t xml:space="preserve">/ </w:t>
+        <w:t xml:space="preserve">crawl urls/ </w:t>
       </w:r>
       <w:r>
         <w:rPr>
@@ -10331,54 +8936,8 @@
           <w:i/>
           <w:szCs w:val="28"/>
         </w:rPr>
-        <w:t>anaconda/</w:t>
-      </w:r>
-      <w:proofErr w:type="spellStart"/>
-      <w:r>
-        <w:rPr>
-          <w:rFonts w:asciiTheme="majorHAnsi" w:hAnsiTheme="majorHAnsi"/>
-          <w:i/>
-          <w:szCs w:val="28"/>
-        </w:rPr>
-        <w:t>envs</w:t>
-      </w:r>
-      <w:proofErr w:type="spellEnd"/>
-      <w:r>
-        <w:rPr>
-          <w:rFonts w:asciiTheme="majorHAnsi" w:hAnsiTheme="majorHAnsi"/>
-          <w:i/>
-          <w:szCs w:val="28"/>
-        </w:rPr>
-        <w:t>/</w:t>
-      </w:r>
-      <w:proofErr w:type="spellStart"/>
-      <w:r>
-        <w:rPr>
-          <w:rFonts w:asciiTheme="majorHAnsi" w:hAnsiTheme="majorHAnsi"/>
-          <w:i/>
-          <w:szCs w:val="28"/>
-        </w:rPr>
-        <w:t>memex</w:t>
-      </w:r>
-      <w:proofErr w:type="spellEnd"/>
-      <w:r>
-        <w:rPr>
-          <w:rFonts w:asciiTheme="majorHAnsi" w:hAnsiTheme="majorHAnsi"/>
-          <w:i/>
-          <w:szCs w:val="28"/>
-        </w:rPr>
-        <w:t>/lib/</w:t>
-      </w:r>
-      <w:proofErr w:type="spellStart"/>
-      <w:r>
-        <w:rPr>
-          <w:rFonts w:asciiTheme="majorHAnsi" w:hAnsiTheme="majorHAnsi"/>
-          <w:i/>
-          <w:szCs w:val="28"/>
-        </w:rPr>
-        <w:t>nutch</w:t>
-      </w:r>
-      <w:proofErr w:type="spellEnd"/>
+        <w:t>anaconda/envs/memex/lib/nutch</w:t>
+      </w:r>
     </w:p>
     <w:p>
       <w:pPr>
@@ -10431,23 +8990,7 @@
           <w:rFonts w:asciiTheme="majorHAnsi" w:hAnsiTheme="majorHAnsi"/>
           <w:szCs w:val="28"/>
         </w:rPr>
-        <w:t xml:space="preserve">We didn’t observe any capabilities that were missing from </w:t>
-      </w:r>
-      <w:proofErr w:type="spellStart"/>
-      <w:r>
-        <w:rPr>
-          <w:rFonts w:asciiTheme="majorHAnsi" w:hAnsiTheme="majorHAnsi"/>
-          <w:szCs w:val="28"/>
-        </w:rPr>
-        <w:t>Memex</w:t>
-      </w:r>
-      <w:proofErr w:type="spellEnd"/>
-      <w:r>
-        <w:rPr>
-          <w:rFonts w:asciiTheme="majorHAnsi" w:hAnsiTheme="majorHAnsi"/>
-          <w:szCs w:val="28"/>
-        </w:rPr>
-        <w:t xml:space="preserve"> Explorer’s Nutch.</w:t>
+        <w:t>We didn’t observe any capabilities that were missing from Memex Explorer’s Nutch.</w:t>
       </w:r>
     </w:p>
     <w:p>
@@ -10600,39 +9143,7 @@
           <w:rFonts w:asciiTheme="majorHAnsi" w:hAnsiTheme="majorHAnsi"/>
           <w:szCs w:val="28"/>
         </w:rPr>
-        <w:t xml:space="preserve">Initially we faced one of the challenge in increasing the </w:t>
-      </w:r>
-      <w:proofErr w:type="spellStart"/>
-      <w:r>
-        <w:rPr>
-          <w:rFonts w:asciiTheme="majorHAnsi" w:hAnsiTheme="majorHAnsi"/>
-          <w:szCs w:val="28"/>
-        </w:rPr>
-        <w:t>nutch</w:t>
-      </w:r>
-      <w:proofErr w:type="spellEnd"/>
-      <w:r>
-        <w:rPr>
-          <w:rFonts w:asciiTheme="majorHAnsi" w:hAnsiTheme="majorHAnsi"/>
-          <w:szCs w:val="28"/>
-        </w:rPr>
-        <w:t xml:space="preserve"> heap memory size where in the crawling aborted after running for 2 days due to insufficient heap memory. We figured out the configuration parameter JAVA_HEAP_MAX in bin/</w:t>
-      </w:r>
-      <w:proofErr w:type="spellStart"/>
-      <w:r>
-        <w:rPr>
-          <w:rFonts w:asciiTheme="majorHAnsi" w:hAnsiTheme="majorHAnsi"/>
-          <w:szCs w:val="28"/>
-        </w:rPr>
-        <w:t>nutch</w:t>
-      </w:r>
-      <w:proofErr w:type="spellEnd"/>
-      <w:r>
-        <w:rPr>
-          <w:rFonts w:asciiTheme="majorHAnsi" w:hAnsiTheme="majorHAnsi"/>
-          <w:szCs w:val="28"/>
-        </w:rPr>
-        <w:t xml:space="preserve"> script to increase the size of the heap memory.</w:t>
+        <w:t>Initially we faced one of the challenge in increasing the nutch heap memory size where in the crawling aborted after running for 2 days due to insufficient heap memory. We figured out the configuration parameter JAVA_HEAP_MAX in bin/nutch script to increase the size of the heap memory.</w:t>
       </w:r>
     </w:p>
     <w:p>
@@ -10651,23 +9162,7 @@
           <w:rFonts w:asciiTheme="majorHAnsi" w:hAnsiTheme="majorHAnsi"/>
           <w:szCs w:val="28"/>
         </w:rPr>
-        <w:t xml:space="preserve">Configuring the </w:t>
-      </w:r>
-      <w:proofErr w:type="spellStart"/>
-      <w:r>
-        <w:rPr>
-          <w:rFonts w:asciiTheme="majorHAnsi" w:hAnsiTheme="majorHAnsi"/>
-          <w:szCs w:val="28"/>
-        </w:rPr>
-        <w:t>nutch</w:t>
-      </w:r>
-      <w:proofErr w:type="spellEnd"/>
-      <w:r>
-        <w:rPr>
-          <w:rFonts w:asciiTheme="majorHAnsi" w:hAnsiTheme="majorHAnsi"/>
-          <w:szCs w:val="28"/>
-        </w:rPr>
-        <w:t xml:space="preserve"> crawler to deal with politeness and completeness. This enabled the crawler to increase its sensitivity to the way it appeared in web logs for servers providing weapons oriented content on the Internet.</w:t>
+        <w:t>Configuring the nutch crawler to deal with politeness and completeness. This enabled the crawler to increase its sensitivity to the way it appeared in web logs for servers providing weapons oriented content on the Internet.</w:t>
       </w:r>
     </w:p>
     <w:p>
@@ -10687,48 +9182,7 @@
           <w:rFonts w:asciiTheme="majorHAnsi" w:hAnsiTheme="majorHAnsi"/>
           <w:szCs w:val="28"/>
         </w:rPr>
-        <w:t>Getting to work with the various o</w:t>
-      </w:r>
-      <w:bookmarkStart w:id="2" w:name="_GoBack"/>
-      <w:bookmarkEnd w:id="2"/>
-      <w:r>
-        <w:rPr>
-          <w:rFonts w:asciiTheme="majorHAnsi" w:hAnsiTheme="majorHAnsi"/>
-          <w:szCs w:val="28"/>
-        </w:rPr>
-        <w:t xml:space="preserve">pen source technologies. Most of the times we couldn't get much documentation in installing or integrating the technologies with apache </w:t>
-      </w:r>
-      <w:proofErr w:type="spellStart"/>
-      <w:r>
-        <w:rPr>
-          <w:rFonts w:asciiTheme="majorHAnsi" w:hAnsiTheme="majorHAnsi"/>
-          <w:szCs w:val="28"/>
-        </w:rPr>
-        <w:t>nutch</w:t>
-      </w:r>
-      <w:proofErr w:type="spellEnd"/>
-      <w:r>
-        <w:rPr>
-          <w:rFonts w:asciiTheme="majorHAnsi" w:hAnsiTheme="majorHAnsi"/>
-          <w:szCs w:val="28"/>
-        </w:rPr>
-        <w:t xml:space="preserve">. This led us to actively engage in the discussions in apache </w:t>
-      </w:r>
-      <w:proofErr w:type="spellStart"/>
-      <w:r>
-        <w:rPr>
-          <w:rFonts w:asciiTheme="majorHAnsi" w:hAnsiTheme="majorHAnsi"/>
-          <w:szCs w:val="28"/>
-        </w:rPr>
-        <w:t>nutch</w:t>
-      </w:r>
-      <w:proofErr w:type="spellEnd"/>
-      <w:r>
-        <w:rPr>
-          <w:rFonts w:asciiTheme="majorHAnsi" w:hAnsiTheme="majorHAnsi"/>
-          <w:szCs w:val="28"/>
-        </w:rPr>
-        <w:t xml:space="preserve"> forums, post our queries in the forums and to even contribute back to the forum by answering other's queries. </w:t>
+        <w:t>Getting to work with the various open source technologies. Most of the times we couldn't get much documentation in installing or integrating the technologies with apache nutch. This led us to actively engage in the discussions in apache nutch forums, post our queries in the forums and to even contribute back to the forum by answering other's queries. </w:t>
       </w:r>
     </w:p>
     <w:p>
@@ -10809,7 +9263,7 @@
       <w:rPr>
         <w:noProof/>
       </w:rPr>
-      <w:t>7</w:t>
+      <w:t>1</w:t>
     </w:r>
     <w:r>
       <w:rPr>
@@ -13838,6 +12292,7 @@
   <w:style w:type="character" w:default="1" w:styleId="DefaultParagraphFont">
     <w:name w:val="Default Paragraph Font"/>
     <w:uiPriority w:val="1"/>
+    <w:semiHidden/>
     <w:unhideWhenUsed/>
   </w:style>
   <w:style w:type="table" w:default="1" w:styleId="TableNormal">

</xml_diff>